<commit_message>
Verder uitwerken structuur verslag
+ bijkomende informatiebronnen toevoegen per hoofdstuk
</commit_message>
<xml_diff>
--- a/Verslag PGT.docx
+++ b/Verslag PGT.docx
@@ -69,38 +69,23 @@
           <w:b/>
           <w:sz w:val="72"/>
           <w:szCs w:val="72"/>
-          <w:lang w:val="en-US"/>
-        </w:rPr>
-      </w:pPr>
-      <w:proofErr w:type="spellStart"/>
+        </w:rPr>
+      </w:pPr>
       <w:r>
         <w:rPr>
           <w:rFonts w:cs="Arial"/>
           <w:b/>
           <w:sz w:val="72"/>
           <w:szCs w:val="72"/>
-          <w:lang w:val="en-US"/>
-        </w:rPr>
-        <w:t>Verslag</w:t>
-      </w:r>
-      <w:proofErr w:type="spellEnd"/>
+        </w:rPr>
+        <w:t>Verslag PGT</w:t>
+      </w:r>
       <w:r>
         <w:rPr>
           <w:rFonts w:cs="Arial"/>
           <w:b/>
           <w:sz w:val="72"/>
           <w:szCs w:val="72"/>
-          <w:lang w:val="en-US"/>
-        </w:rPr>
-        <w:t xml:space="preserve"> PGT</w:t>
-      </w:r>
-      <w:r>
-        <w:rPr>
-          <w:rFonts w:cs="Arial"/>
-          <w:b/>
-          <w:sz w:val="72"/>
-          <w:szCs w:val="72"/>
-          <w:lang w:val="en-US"/>
         </w:rPr>
         <w:t>:</w:t>
       </w:r>
@@ -112,7 +97,6 @@
           <w:rFonts w:cs="Arial"/>
           <w:sz w:val="40"/>
           <w:szCs w:val="40"/>
-          <w:lang w:val="en-US"/>
         </w:rPr>
       </w:pPr>
       <w:r>
@@ -121,26 +105,21 @@
           <w:b/>
           <w:sz w:val="40"/>
           <w:szCs w:val="40"/>
-          <w:lang w:val="en-US"/>
-        </w:rPr>
-        <w:t>Procedurally Generated T</w:t>
-      </w:r>
-      <w:r>
+        </w:rPr>
+        <w:t>Procedurally Generated Terrain</w:t>
+      </w:r>
+    </w:p>
+    <w:p>
+      <w:pPr>
         <w:rPr>
           <w:rFonts w:cs="Arial"/>
-          <w:b/>
-          <w:sz w:val="40"/>
-          <w:szCs w:val="40"/>
-          <w:lang w:val="en-US"/>
-        </w:rPr>
-        <w:t>errain</w:t>
-      </w:r>
+        </w:rPr>
+      </w:pPr>
     </w:p>
     <w:p>
       <w:pPr>
         <w:rPr>
           <w:rFonts w:cs="Arial"/>
-          <w:lang w:val="en-US"/>
         </w:rPr>
       </w:pPr>
     </w:p>
@@ -148,7 +127,6 @@
       <w:pPr>
         <w:rPr>
           <w:rFonts w:cs="Arial"/>
-          <w:lang w:val="en-US"/>
         </w:rPr>
       </w:pPr>
     </w:p>
@@ -156,7 +134,6 @@
       <w:pPr>
         <w:rPr>
           <w:rFonts w:cs="Arial"/>
-          <w:lang w:val="en-US"/>
         </w:rPr>
       </w:pPr>
     </w:p>
@@ -164,7 +141,6 @@
       <w:pPr>
         <w:rPr>
           <w:rFonts w:cs="Arial"/>
-          <w:lang w:val="en-US"/>
         </w:rPr>
       </w:pPr>
     </w:p>
@@ -172,15 +148,6 @@
       <w:pPr>
         <w:rPr>
           <w:rFonts w:cs="Arial"/>
-          <w:lang w:val="en-US"/>
-        </w:rPr>
-      </w:pPr>
-    </w:p>
-    <w:p>
-      <w:pPr>
-        <w:rPr>
-          <w:rFonts w:cs="Arial"/>
-          <w:lang w:val="en-US"/>
         </w:rPr>
       </w:pPr>
     </w:p>
@@ -374,7 +341,7 @@
             </w:rPr>
             <w:fldChar w:fldCharType="separate"/>
           </w:r>
-          <w:hyperlink w:anchor="_Toc493001726" w:history="1">
+          <w:hyperlink w:anchor="_Toc116662288" w:history="1">
             <w:r>
               <w:rPr>
                 <w:rStyle w:val="Hyperlink"/>
@@ -416,7 +383,7 @@
                 <w:noProof/>
                 <w:webHidden/>
               </w:rPr>
-              <w:instrText xml:space="preserve"> PAGEREF _Toc493001726 \h </w:instrText>
+              <w:instrText xml:space="preserve"> PAGEREF _Toc116662288 \h </w:instrText>
             </w:r>
             <w:r>
               <w:rPr>
@@ -459,7 +426,7 @@
               <w:lang w:eastAsia="ja-JP"/>
             </w:rPr>
           </w:pPr>
-          <w:hyperlink w:anchor="_Toc493001727" w:history="1">
+          <w:hyperlink w:anchor="_Toc116662289" w:history="1">
             <w:r>
               <w:rPr>
                 <w:rStyle w:val="Hyperlink"/>
@@ -480,7 +447,7 @@
                 <w:rStyle w:val="Hyperlink"/>
                 <w:noProof/>
               </w:rPr>
-              <w:t>Benodigdheden</w:t>
+              <w:t>Noisefuncties</w:t>
             </w:r>
             <w:r>
               <w:rPr>
@@ -501,7 +468,7 @@
                 <w:noProof/>
                 <w:webHidden/>
               </w:rPr>
-              <w:instrText xml:space="preserve"> PAGEREF _Toc493001727 \h </w:instrText>
+              <w:instrText xml:space="preserve"> PAGEREF _Toc116662289 \h </w:instrText>
             </w:r>
             <w:r>
               <w:rPr>
@@ -522,6 +489,608 @@
                 <w:webHidden/>
               </w:rPr>
               <w:t>1</w:t>
+            </w:r>
+            <w:r>
+              <w:rPr>
+                <w:noProof/>
+                <w:webHidden/>
+              </w:rPr>
+              <w:fldChar w:fldCharType="end"/>
+            </w:r>
+          </w:hyperlink>
+        </w:p>
+        <w:p>
+          <w:pPr>
+            <w:pStyle w:val="TOC2"/>
+            <w:tabs>
+              <w:tab w:val="left" w:pos="880"/>
+              <w:tab w:val="right" w:leader="dot" w:pos="9062"/>
+            </w:tabs>
+            <w:rPr>
+              <w:rFonts w:asciiTheme="minorHAnsi" w:eastAsiaTheme="minorEastAsia" w:hAnsiTheme="minorHAnsi"/>
+              <w:noProof/>
+              <w:lang w:eastAsia="ja-JP"/>
+            </w:rPr>
+          </w:pPr>
+          <w:hyperlink w:anchor="_Toc116662290" w:history="1">
+            <w:r>
+              <w:rPr>
+                <w:rStyle w:val="Hyperlink"/>
+                <w:noProof/>
+              </w:rPr>
+              <w:t>2.1</w:t>
+            </w:r>
+            <w:r>
+              <w:rPr>
+                <w:rFonts w:asciiTheme="minorHAnsi" w:eastAsiaTheme="minorEastAsia" w:hAnsiTheme="minorHAnsi"/>
+                <w:noProof/>
+                <w:lang w:eastAsia="ja-JP"/>
+              </w:rPr>
+              <w:tab/>
+            </w:r>
+            <w:r>
+              <w:rPr>
+                <w:rStyle w:val="Hyperlink"/>
+                <w:noProof/>
+              </w:rPr>
+              <w:t>Wat is noise? (introductie)</w:t>
+            </w:r>
+            <w:r>
+              <w:rPr>
+                <w:noProof/>
+                <w:webHidden/>
+              </w:rPr>
+              <w:tab/>
+            </w:r>
+            <w:r>
+              <w:rPr>
+                <w:noProof/>
+                <w:webHidden/>
+              </w:rPr>
+              <w:fldChar w:fldCharType="begin"/>
+            </w:r>
+            <w:r>
+              <w:rPr>
+                <w:noProof/>
+                <w:webHidden/>
+              </w:rPr>
+              <w:instrText xml:space="preserve"> PAGEREF _Toc116662290 \h </w:instrText>
+            </w:r>
+            <w:r>
+              <w:rPr>
+                <w:noProof/>
+                <w:webHidden/>
+              </w:rPr>
+            </w:r>
+            <w:r>
+              <w:rPr>
+                <w:noProof/>
+                <w:webHidden/>
+              </w:rPr>
+              <w:fldChar w:fldCharType="separate"/>
+            </w:r>
+            <w:r>
+              <w:rPr>
+                <w:noProof/>
+                <w:webHidden/>
+              </w:rPr>
+              <w:t>1</w:t>
+            </w:r>
+            <w:r>
+              <w:rPr>
+                <w:noProof/>
+                <w:webHidden/>
+              </w:rPr>
+              <w:fldChar w:fldCharType="end"/>
+            </w:r>
+          </w:hyperlink>
+        </w:p>
+        <w:p>
+          <w:pPr>
+            <w:pStyle w:val="TOC2"/>
+            <w:tabs>
+              <w:tab w:val="left" w:pos="880"/>
+              <w:tab w:val="right" w:leader="dot" w:pos="9062"/>
+            </w:tabs>
+            <w:rPr>
+              <w:rFonts w:asciiTheme="minorHAnsi" w:eastAsiaTheme="minorEastAsia" w:hAnsiTheme="minorHAnsi"/>
+              <w:noProof/>
+              <w:lang w:eastAsia="ja-JP"/>
+            </w:rPr>
+          </w:pPr>
+          <w:hyperlink w:anchor="_Toc116662291" w:history="1">
+            <w:r>
+              <w:rPr>
+                <w:rStyle w:val="Hyperlink"/>
+                <w:noProof/>
+              </w:rPr>
+              <w:t>2.2</w:t>
+            </w:r>
+            <w:r>
+              <w:rPr>
+                <w:rFonts w:asciiTheme="minorHAnsi" w:eastAsiaTheme="minorEastAsia" w:hAnsiTheme="minorHAnsi"/>
+                <w:noProof/>
+                <w:lang w:eastAsia="ja-JP"/>
+              </w:rPr>
+              <w:tab/>
+            </w:r>
+            <w:r>
+              <w:rPr>
+                <w:rStyle w:val="Hyperlink"/>
+                <w:noProof/>
+              </w:rPr>
+              <w:t>Hoe werkt noise?</w:t>
+            </w:r>
+            <w:r>
+              <w:rPr>
+                <w:noProof/>
+                <w:webHidden/>
+              </w:rPr>
+              <w:tab/>
+            </w:r>
+            <w:r>
+              <w:rPr>
+                <w:noProof/>
+                <w:webHidden/>
+              </w:rPr>
+              <w:fldChar w:fldCharType="begin"/>
+            </w:r>
+            <w:r>
+              <w:rPr>
+                <w:noProof/>
+                <w:webHidden/>
+              </w:rPr>
+              <w:instrText xml:space="preserve"> PAGEREF _Toc116662291 \h </w:instrText>
+            </w:r>
+            <w:r>
+              <w:rPr>
+                <w:noProof/>
+                <w:webHidden/>
+              </w:rPr>
+            </w:r>
+            <w:r>
+              <w:rPr>
+                <w:noProof/>
+                <w:webHidden/>
+              </w:rPr>
+              <w:fldChar w:fldCharType="separate"/>
+            </w:r>
+            <w:r>
+              <w:rPr>
+                <w:noProof/>
+                <w:webHidden/>
+              </w:rPr>
+              <w:t>1</w:t>
+            </w:r>
+            <w:r>
+              <w:rPr>
+                <w:noProof/>
+                <w:webHidden/>
+              </w:rPr>
+              <w:fldChar w:fldCharType="end"/>
+            </w:r>
+          </w:hyperlink>
+        </w:p>
+        <w:p>
+          <w:pPr>
+            <w:pStyle w:val="TOC2"/>
+            <w:tabs>
+              <w:tab w:val="left" w:pos="880"/>
+              <w:tab w:val="right" w:leader="dot" w:pos="9062"/>
+            </w:tabs>
+            <w:rPr>
+              <w:rFonts w:asciiTheme="minorHAnsi" w:eastAsiaTheme="minorEastAsia" w:hAnsiTheme="minorHAnsi"/>
+              <w:noProof/>
+              <w:lang w:eastAsia="ja-JP"/>
+            </w:rPr>
+          </w:pPr>
+          <w:hyperlink w:anchor="_Toc116662292" w:history="1">
+            <w:r>
+              <w:rPr>
+                <w:rStyle w:val="Hyperlink"/>
+                <w:noProof/>
+              </w:rPr>
+              <w:t>2.3</w:t>
+            </w:r>
+            <w:r>
+              <w:rPr>
+                <w:rFonts w:asciiTheme="minorHAnsi" w:eastAsiaTheme="minorEastAsia" w:hAnsiTheme="minorHAnsi"/>
+                <w:noProof/>
+                <w:lang w:eastAsia="ja-JP"/>
+              </w:rPr>
+              <w:tab/>
+            </w:r>
+            <w:r>
+              <w:rPr>
+                <w:rStyle w:val="Hyperlink"/>
+                <w:noProof/>
+              </w:rPr>
+              <w:t>Random noise</w:t>
+            </w:r>
+            <w:r>
+              <w:rPr>
+                <w:noProof/>
+                <w:webHidden/>
+              </w:rPr>
+              <w:tab/>
+            </w:r>
+            <w:r>
+              <w:rPr>
+                <w:noProof/>
+                <w:webHidden/>
+              </w:rPr>
+              <w:fldChar w:fldCharType="begin"/>
+            </w:r>
+            <w:r>
+              <w:rPr>
+                <w:noProof/>
+                <w:webHidden/>
+              </w:rPr>
+              <w:instrText xml:space="preserve"> PAGEREF _Toc116662292 \h </w:instrText>
+            </w:r>
+            <w:r>
+              <w:rPr>
+                <w:noProof/>
+                <w:webHidden/>
+              </w:rPr>
+            </w:r>
+            <w:r>
+              <w:rPr>
+                <w:noProof/>
+                <w:webHidden/>
+              </w:rPr>
+              <w:fldChar w:fldCharType="separate"/>
+            </w:r>
+            <w:r>
+              <w:rPr>
+                <w:noProof/>
+                <w:webHidden/>
+              </w:rPr>
+              <w:t>1</w:t>
+            </w:r>
+            <w:r>
+              <w:rPr>
+                <w:noProof/>
+                <w:webHidden/>
+              </w:rPr>
+              <w:fldChar w:fldCharType="end"/>
+            </w:r>
+          </w:hyperlink>
+        </w:p>
+        <w:p>
+          <w:pPr>
+            <w:pStyle w:val="TOC2"/>
+            <w:tabs>
+              <w:tab w:val="left" w:pos="880"/>
+              <w:tab w:val="right" w:leader="dot" w:pos="9062"/>
+            </w:tabs>
+            <w:rPr>
+              <w:rFonts w:asciiTheme="minorHAnsi" w:eastAsiaTheme="minorEastAsia" w:hAnsiTheme="minorHAnsi"/>
+              <w:noProof/>
+              <w:lang w:eastAsia="ja-JP"/>
+            </w:rPr>
+          </w:pPr>
+          <w:hyperlink w:anchor="_Toc116662293" w:history="1">
+            <w:r>
+              <w:rPr>
+                <w:rStyle w:val="Hyperlink"/>
+                <w:noProof/>
+              </w:rPr>
+              <w:t>2.4</w:t>
+            </w:r>
+            <w:r>
+              <w:rPr>
+                <w:rFonts w:asciiTheme="minorHAnsi" w:eastAsiaTheme="minorEastAsia" w:hAnsiTheme="minorHAnsi"/>
+                <w:noProof/>
+                <w:lang w:eastAsia="ja-JP"/>
+              </w:rPr>
+              <w:tab/>
+            </w:r>
+            <w:r>
+              <w:rPr>
+                <w:rStyle w:val="Hyperlink"/>
+                <w:noProof/>
+              </w:rPr>
+              <w:t>Value noise</w:t>
+            </w:r>
+            <w:r>
+              <w:rPr>
+                <w:noProof/>
+                <w:webHidden/>
+              </w:rPr>
+              <w:tab/>
+            </w:r>
+            <w:r>
+              <w:rPr>
+                <w:noProof/>
+                <w:webHidden/>
+              </w:rPr>
+              <w:fldChar w:fldCharType="begin"/>
+            </w:r>
+            <w:r>
+              <w:rPr>
+                <w:noProof/>
+                <w:webHidden/>
+              </w:rPr>
+              <w:instrText xml:space="preserve"> PAGEREF _Toc116662293 \h </w:instrText>
+            </w:r>
+            <w:r>
+              <w:rPr>
+                <w:noProof/>
+                <w:webHidden/>
+              </w:rPr>
+            </w:r>
+            <w:r>
+              <w:rPr>
+                <w:noProof/>
+                <w:webHidden/>
+              </w:rPr>
+              <w:fldChar w:fldCharType="separate"/>
+            </w:r>
+            <w:r>
+              <w:rPr>
+                <w:noProof/>
+                <w:webHidden/>
+              </w:rPr>
+              <w:t>1</w:t>
+            </w:r>
+            <w:r>
+              <w:rPr>
+                <w:noProof/>
+                <w:webHidden/>
+              </w:rPr>
+              <w:fldChar w:fldCharType="end"/>
+            </w:r>
+          </w:hyperlink>
+        </w:p>
+        <w:p>
+          <w:pPr>
+            <w:pStyle w:val="TOC2"/>
+            <w:tabs>
+              <w:tab w:val="left" w:pos="880"/>
+              <w:tab w:val="right" w:leader="dot" w:pos="9062"/>
+            </w:tabs>
+            <w:rPr>
+              <w:rFonts w:asciiTheme="minorHAnsi" w:eastAsiaTheme="minorEastAsia" w:hAnsiTheme="minorHAnsi"/>
+              <w:noProof/>
+              <w:lang w:eastAsia="ja-JP"/>
+            </w:rPr>
+          </w:pPr>
+          <w:hyperlink w:anchor="_Toc116662294" w:history="1">
+            <w:r>
+              <w:rPr>
+                <w:rStyle w:val="Hyperlink"/>
+                <w:noProof/>
+              </w:rPr>
+              <w:t>2.5</w:t>
+            </w:r>
+            <w:r>
+              <w:rPr>
+                <w:rFonts w:asciiTheme="minorHAnsi" w:eastAsiaTheme="minorEastAsia" w:hAnsiTheme="minorHAnsi"/>
+                <w:noProof/>
+                <w:lang w:eastAsia="ja-JP"/>
+              </w:rPr>
+              <w:tab/>
+            </w:r>
+            <w:r>
+              <w:rPr>
+                <w:rStyle w:val="Hyperlink"/>
+                <w:noProof/>
+              </w:rPr>
+              <w:t>Simplex noise</w:t>
+            </w:r>
+            <w:r>
+              <w:rPr>
+                <w:noProof/>
+                <w:webHidden/>
+              </w:rPr>
+              <w:tab/>
+            </w:r>
+            <w:r>
+              <w:rPr>
+                <w:noProof/>
+                <w:webHidden/>
+              </w:rPr>
+              <w:fldChar w:fldCharType="begin"/>
+            </w:r>
+            <w:r>
+              <w:rPr>
+                <w:noProof/>
+                <w:webHidden/>
+              </w:rPr>
+              <w:instrText xml:space="preserve"> PAGEREF _Toc116662294 \h </w:instrText>
+            </w:r>
+            <w:r>
+              <w:rPr>
+                <w:noProof/>
+                <w:webHidden/>
+              </w:rPr>
+            </w:r>
+            <w:r>
+              <w:rPr>
+                <w:noProof/>
+                <w:webHidden/>
+              </w:rPr>
+              <w:fldChar w:fldCharType="separate"/>
+            </w:r>
+            <w:r>
+              <w:rPr>
+                <w:noProof/>
+                <w:webHidden/>
+              </w:rPr>
+              <w:t>1</w:t>
+            </w:r>
+            <w:r>
+              <w:rPr>
+                <w:noProof/>
+                <w:webHidden/>
+              </w:rPr>
+              <w:fldChar w:fldCharType="end"/>
+            </w:r>
+          </w:hyperlink>
+        </w:p>
+        <w:p>
+          <w:pPr>
+            <w:pStyle w:val="TOC2"/>
+            <w:tabs>
+              <w:tab w:val="left" w:pos="880"/>
+              <w:tab w:val="right" w:leader="dot" w:pos="9062"/>
+            </w:tabs>
+            <w:rPr>
+              <w:rFonts w:asciiTheme="minorHAnsi" w:eastAsiaTheme="minorEastAsia" w:hAnsiTheme="minorHAnsi"/>
+              <w:noProof/>
+              <w:lang w:eastAsia="ja-JP"/>
+            </w:rPr>
+          </w:pPr>
+          <w:hyperlink w:anchor="_Toc116662295" w:history="1">
+            <w:r>
+              <w:rPr>
+                <w:rStyle w:val="Hyperlink"/>
+                <w:noProof/>
+              </w:rPr>
+              <w:t>2.6</w:t>
+            </w:r>
+            <w:r>
+              <w:rPr>
+                <w:rFonts w:asciiTheme="minorHAnsi" w:eastAsiaTheme="minorEastAsia" w:hAnsiTheme="minorHAnsi"/>
+                <w:noProof/>
+                <w:lang w:eastAsia="ja-JP"/>
+              </w:rPr>
+              <w:tab/>
+            </w:r>
+            <w:r>
+              <w:rPr>
+                <w:rStyle w:val="Hyperlink"/>
+                <w:noProof/>
+              </w:rPr>
+              <w:t>Fractal noise (layered noise)</w:t>
+            </w:r>
+            <w:r>
+              <w:rPr>
+                <w:noProof/>
+                <w:webHidden/>
+              </w:rPr>
+              <w:tab/>
+            </w:r>
+            <w:r>
+              <w:rPr>
+                <w:noProof/>
+                <w:webHidden/>
+              </w:rPr>
+              <w:fldChar w:fldCharType="begin"/>
+            </w:r>
+            <w:r>
+              <w:rPr>
+                <w:noProof/>
+                <w:webHidden/>
+              </w:rPr>
+              <w:instrText xml:space="preserve"> PAGEREF _Toc116662295 \h </w:instrText>
+            </w:r>
+            <w:r>
+              <w:rPr>
+                <w:noProof/>
+                <w:webHidden/>
+              </w:rPr>
+            </w:r>
+            <w:r>
+              <w:rPr>
+                <w:noProof/>
+                <w:webHidden/>
+              </w:rPr>
+              <w:fldChar w:fldCharType="separate"/>
+            </w:r>
+            <w:r>
+              <w:rPr>
+                <w:noProof/>
+                <w:webHidden/>
+              </w:rPr>
+              <w:t>2</w:t>
+            </w:r>
+            <w:r>
+              <w:rPr>
+                <w:noProof/>
+                <w:webHidden/>
+              </w:rPr>
+              <w:fldChar w:fldCharType="end"/>
+            </w:r>
+          </w:hyperlink>
+        </w:p>
+        <w:p>
+          <w:pPr>
+            <w:pStyle w:val="TOC2"/>
+            <w:tabs>
+              <w:tab w:val="left" w:pos="880"/>
+              <w:tab w:val="right" w:leader="dot" w:pos="9062"/>
+            </w:tabs>
+            <w:rPr>
+              <w:rFonts w:asciiTheme="minorHAnsi" w:eastAsiaTheme="minorEastAsia" w:hAnsiTheme="minorHAnsi"/>
+              <w:noProof/>
+              <w:lang w:eastAsia="ja-JP"/>
+            </w:rPr>
+          </w:pPr>
+          <w:hyperlink w:anchor="_Toc116662296" w:history="1">
+            <w:r>
+              <w:rPr>
+                <w:rStyle w:val="Hyperlink"/>
+                <w:noProof/>
+              </w:rPr>
+              <w:t>2.7</w:t>
+            </w:r>
+            <w:r>
+              <w:rPr>
+                <w:rFonts w:asciiTheme="minorHAnsi" w:eastAsiaTheme="minorEastAsia" w:hAnsiTheme="minorHAnsi"/>
+                <w:noProof/>
+                <w:lang w:eastAsia="ja-JP"/>
+              </w:rPr>
+              <w:tab/>
+            </w:r>
+            <w:r>
+              <w:rPr>
+                <w:rStyle w:val="Hyperlink"/>
+                <w:noProof/>
+              </w:rPr>
+              <w:t>Toespassingen</w:t>
+            </w:r>
+            <w:r>
+              <w:rPr>
+                <w:noProof/>
+                <w:webHidden/>
+              </w:rPr>
+              <w:tab/>
+            </w:r>
+            <w:r>
+              <w:rPr>
+                <w:noProof/>
+                <w:webHidden/>
+              </w:rPr>
+              <w:fldChar w:fldCharType="begin"/>
+            </w:r>
+            <w:r>
+              <w:rPr>
+                <w:noProof/>
+                <w:webHidden/>
+              </w:rPr>
+              <w:instrText xml:space="preserve"> PAGEREF _Toc116662296 \h </w:instrText>
+            </w:r>
+            <w:r>
+              <w:rPr>
+                <w:noProof/>
+                <w:webHidden/>
+              </w:rPr>
+            </w:r>
+            <w:r>
+              <w:rPr>
+                <w:noProof/>
+                <w:webHidden/>
+              </w:rPr>
+              <w:fldChar w:fldCharType="separate"/>
+            </w:r>
+            <w:r>
+              <w:rPr>
+                <w:noProof/>
+                <w:webHidden/>
+              </w:rPr>
+              <w:t>2</w:t>
             </w:r>
             <w:r>
               <w:rPr>
@@ -544,7 +1113,7 @@
               <w:lang w:eastAsia="ja-JP"/>
             </w:rPr>
           </w:pPr>
-          <w:hyperlink w:anchor="_Toc493001728" w:history="1">
+          <w:hyperlink w:anchor="_Toc116662297" w:history="1">
             <w:r>
               <w:rPr>
                 <w:rStyle w:val="Hyperlink"/>
@@ -565,7 +1134,7 @@
                 <w:rStyle w:val="Hyperlink"/>
                 <w:noProof/>
               </w:rPr>
-              <w:t>Werkwijze</w:t>
+              <w:t>Perlin noise</w:t>
             </w:r>
             <w:r>
               <w:rPr>
@@ -586,7 +1155,7 @@
                 <w:noProof/>
                 <w:webHidden/>
               </w:rPr>
-              <w:instrText xml:space="preserve"> PAGEREF _Toc493001728 \h </w:instrText>
+              <w:instrText xml:space="preserve"> PAGEREF _Toc116662297 \h </w:instrText>
             </w:r>
             <w:r>
               <w:rPr>
@@ -606,7 +1175,251 @@
                 <w:noProof/>
                 <w:webHidden/>
               </w:rPr>
-              <w:t>1</w:t>
+              <w:t>3</w:t>
+            </w:r>
+            <w:r>
+              <w:rPr>
+                <w:noProof/>
+                <w:webHidden/>
+              </w:rPr>
+              <w:fldChar w:fldCharType="end"/>
+            </w:r>
+          </w:hyperlink>
+        </w:p>
+        <w:p>
+          <w:pPr>
+            <w:pStyle w:val="TOC2"/>
+            <w:tabs>
+              <w:tab w:val="left" w:pos="880"/>
+              <w:tab w:val="right" w:leader="dot" w:pos="9062"/>
+            </w:tabs>
+            <w:rPr>
+              <w:rFonts w:asciiTheme="minorHAnsi" w:eastAsiaTheme="minorEastAsia" w:hAnsiTheme="minorHAnsi"/>
+              <w:noProof/>
+              <w:lang w:eastAsia="ja-JP"/>
+            </w:rPr>
+          </w:pPr>
+          <w:hyperlink w:anchor="_Toc116662298" w:history="1">
+            <w:r>
+              <w:rPr>
+                <w:rStyle w:val="Hyperlink"/>
+                <w:noProof/>
+                <w:lang w:val="en-US"/>
+              </w:rPr>
+              <w:t>3.1</w:t>
+            </w:r>
+            <w:r>
+              <w:rPr>
+                <w:rFonts w:asciiTheme="minorHAnsi" w:eastAsiaTheme="minorEastAsia" w:hAnsiTheme="minorHAnsi"/>
+                <w:noProof/>
+                <w:lang w:eastAsia="ja-JP"/>
+              </w:rPr>
+              <w:tab/>
+            </w:r>
+            <w:r>
+              <w:rPr>
+                <w:rStyle w:val="Hyperlink"/>
+                <w:noProof/>
+                <w:lang w:val="en-US"/>
+              </w:rPr>
+              <w:t>Parameters / Begrippen</w:t>
+            </w:r>
+            <w:r>
+              <w:rPr>
+                <w:noProof/>
+                <w:webHidden/>
+              </w:rPr>
+              <w:tab/>
+            </w:r>
+            <w:r>
+              <w:rPr>
+                <w:noProof/>
+                <w:webHidden/>
+              </w:rPr>
+              <w:fldChar w:fldCharType="begin"/>
+            </w:r>
+            <w:r>
+              <w:rPr>
+                <w:noProof/>
+                <w:webHidden/>
+              </w:rPr>
+              <w:instrText xml:space="preserve"> PAGEREF _Toc116662298 \h </w:instrText>
+            </w:r>
+            <w:r>
+              <w:rPr>
+                <w:noProof/>
+                <w:webHidden/>
+              </w:rPr>
+            </w:r>
+            <w:r>
+              <w:rPr>
+                <w:noProof/>
+                <w:webHidden/>
+              </w:rPr>
+              <w:fldChar w:fldCharType="separate"/>
+            </w:r>
+            <w:r>
+              <w:rPr>
+                <w:noProof/>
+                <w:webHidden/>
+              </w:rPr>
+              <w:t>3</w:t>
+            </w:r>
+            <w:r>
+              <w:rPr>
+                <w:noProof/>
+                <w:webHidden/>
+              </w:rPr>
+              <w:fldChar w:fldCharType="end"/>
+            </w:r>
+          </w:hyperlink>
+        </w:p>
+        <w:p>
+          <w:pPr>
+            <w:pStyle w:val="TOC2"/>
+            <w:tabs>
+              <w:tab w:val="left" w:pos="880"/>
+              <w:tab w:val="right" w:leader="dot" w:pos="9062"/>
+            </w:tabs>
+            <w:rPr>
+              <w:rFonts w:asciiTheme="minorHAnsi" w:eastAsiaTheme="minorEastAsia" w:hAnsiTheme="minorHAnsi"/>
+              <w:noProof/>
+              <w:lang w:eastAsia="ja-JP"/>
+            </w:rPr>
+          </w:pPr>
+          <w:hyperlink w:anchor="_Toc116662299" w:history="1">
+            <w:r>
+              <w:rPr>
+                <w:rStyle w:val="Hyperlink"/>
+                <w:noProof/>
+              </w:rPr>
+              <w:t>3.2</w:t>
+            </w:r>
+            <w:r>
+              <w:rPr>
+                <w:rFonts w:asciiTheme="minorHAnsi" w:eastAsiaTheme="minorEastAsia" w:hAnsiTheme="minorHAnsi"/>
+                <w:noProof/>
+                <w:lang w:eastAsia="ja-JP"/>
+              </w:rPr>
+              <w:tab/>
+            </w:r>
+            <w:r>
+              <w:rPr>
+                <w:rStyle w:val="Hyperlink"/>
+                <w:noProof/>
+              </w:rPr>
+              <w:t>Perlin vs Simplex noise</w:t>
+            </w:r>
+            <w:r>
+              <w:rPr>
+                <w:noProof/>
+                <w:webHidden/>
+              </w:rPr>
+              <w:tab/>
+            </w:r>
+            <w:r>
+              <w:rPr>
+                <w:noProof/>
+                <w:webHidden/>
+              </w:rPr>
+              <w:fldChar w:fldCharType="begin"/>
+            </w:r>
+            <w:r>
+              <w:rPr>
+                <w:noProof/>
+                <w:webHidden/>
+              </w:rPr>
+              <w:instrText xml:space="preserve"> PAGEREF _Toc116662299 \h </w:instrText>
+            </w:r>
+            <w:r>
+              <w:rPr>
+                <w:noProof/>
+                <w:webHidden/>
+              </w:rPr>
+            </w:r>
+            <w:r>
+              <w:rPr>
+                <w:noProof/>
+                <w:webHidden/>
+              </w:rPr>
+              <w:fldChar w:fldCharType="separate"/>
+            </w:r>
+            <w:r>
+              <w:rPr>
+                <w:noProof/>
+                <w:webHidden/>
+              </w:rPr>
+              <w:t>3</w:t>
+            </w:r>
+            <w:r>
+              <w:rPr>
+                <w:noProof/>
+                <w:webHidden/>
+              </w:rPr>
+              <w:fldChar w:fldCharType="end"/>
+            </w:r>
+          </w:hyperlink>
+        </w:p>
+        <w:p>
+          <w:pPr>
+            <w:pStyle w:val="TOC2"/>
+            <w:tabs>
+              <w:tab w:val="right" w:leader="dot" w:pos="9062"/>
+            </w:tabs>
+            <w:rPr>
+              <w:rFonts w:asciiTheme="minorHAnsi" w:eastAsiaTheme="minorEastAsia" w:hAnsiTheme="minorHAnsi"/>
+              <w:noProof/>
+              <w:lang w:eastAsia="ja-JP"/>
+            </w:rPr>
+          </w:pPr>
+          <w:hyperlink w:anchor="_Toc116662300" w:history="1">
+            <w:r>
+              <w:rPr>
+                <w:rStyle w:val="Hyperlink"/>
+                <w:noProof/>
+              </w:rPr>
+              <w:t>3.3</w:t>
+            </w:r>
+            <w:r>
+              <w:rPr>
+                <w:noProof/>
+                <w:webHidden/>
+              </w:rPr>
+              <w:tab/>
+            </w:r>
+            <w:r>
+              <w:rPr>
+                <w:noProof/>
+                <w:webHidden/>
+              </w:rPr>
+              <w:fldChar w:fldCharType="begin"/>
+            </w:r>
+            <w:r>
+              <w:rPr>
+                <w:noProof/>
+                <w:webHidden/>
+              </w:rPr>
+              <w:instrText xml:space="preserve"> PAGEREF _Toc116662300 \h </w:instrText>
+            </w:r>
+            <w:r>
+              <w:rPr>
+                <w:noProof/>
+                <w:webHidden/>
+              </w:rPr>
+            </w:r>
+            <w:r>
+              <w:rPr>
+                <w:noProof/>
+                <w:webHidden/>
+              </w:rPr>
+              <w:fldChar w:fldCharType="separate"/>
+            </w:r>
+            <w:r>
+              <w:rPr>
+                <w:noProof/>
+                <w:webHidden/>
+              </w:rPr>
+              <w:t>3</w:t>
             </w:r>
             <w:r>
               <w:rPr>
@@ -629,7 +1442,7 @@
               <w:lang w:eastAsia="ja-JP"/>
             </w:rPr>
           </w:pPr>
-          <w:hyperlink w:anchor="_Toc493001729" w:history="1">
+          <w:hyperlink w:anchor="_Toc116662301" w:history="1">
             <w:r>
               <w:rPr>
                 <w:rStyle w:val="Hyperlink"/>
@@ -650,7 +1463,7 @@
                 <w:rStyle w:val="Hyperlink"/>
                 <w:noProof/>
               </w:rPr>
-              <w:t>Meetresultaten</w:t>
+              <w:t>Procedurally Generated Terrain</w:t>
             </w:r>
             <w:r>
               <w:rPr>
@@ -671,7 +1484,7 @@
                 <w:noProof/>
                 <w:webHidden/>
               </w:rPr>
-              <w:instrText xml:space="preserve"> PAGEREF _Toc493001729 \h </w:instrText>
+              <w:instrText xml:space="preserve"> PAGEREF _Toc116662301 \h </w:instrText>
             </w:r>
             <w:r>
               <w:rPr>
@@ -691,7 +1504,7 @@
                 <w:noProof/>
                 <w:webHidden/>
               </w:rPr>
-              <w:t>1</w:t>
+              <w:t>3</w:t>
             </w:r>
             <w:r>
               <w:rPr>
@@ -714,7 +1527,7 @@
               <w:lang w:eastAsia="ja-JP"/>
             </w:rPr>
           </w:pPr>
-          <w:hyperlink w:anchor="_Toc493001730" w:history="1">
+          <w:hyperlink w:anchor="_Toc116662302" w:history="1">
             <w:r>
               <w:rPr>
                 <w:rStyle w:val="Hyperlink"/>
@@ -735,7 +1548,7 @@
                 <w:rStyle w:val="Hyperlink"/>
                 <w:noProof/>
               </w:rPr>
-              <w:t>Berekeningen</w:t>
+              <w:t>Unity demo’s</w:t>
             </w:r>
             <w:r>
               <w:rPr>
@@ -756,7 +1569,7 @@
                 <w:noProof/>
                 <w:webHidden/>
               </w:rPr>
-              <w:instrText xml:space="preserve"> PAGEREF _Toc493001730 \h </w:instrText>
+              <w:instrText xml:space="preserve"> PAGEREF _Toc116662302 \h </w:instrText>
             </w:r>
             <w:r>
               <w:rPr>
@@ -776,7 +1589,7 @@
                 <w:noProof/>
                 <w:webHidden/>
               </w:rPr>
-              <w:t>1</w:t>
+              <w:t>3</w:t>
             </w:r>
             <w:r>
               <w:rPr>
@@ -799,7 +1612,7 @@
               <w:lang w:eastAsia="ja-JP"/>
             </w:rPr>
           </w:pPr>
-          <w:hyperlink w:anchor="_Toc493001731" w:history="1">
+          <w:hyperlink w:anchor="_Toc116662303" w:history="1">
             <w:r>
               <w:rPr>
                 <w:rStyle w:val="Hyperlink"/>
@@ -820,7 +1633,7 @@
                 <w:rStyle w:val="Hyperlink"/>
                 <w:noProof/>
               </w:rPr>
-              <w:t>Grafieken</w:t>
+              <w:t>Besluit</w:t>
             </w:r>
             <w:r>
               <w:rPr>
@@ -841,7 +1654,7 @@
                 <w:noProof/>
                 <w:webHidden/>
               </w:rPr>
-              <w:instrText xml:space="preserve"> PAGEREF _Toc493001731 \h </w:instrText>
+              <w:instrText xml:space="preserve"> PAGEREF _Toc116662303 \h </w:instrText>
             </w:r>
             <w:r>
               <w:rPr>
@@ -861,7 +1674,7 @@
                 <w:noProof/>
                 <w:webHidden/>
               </w:rPr>
-              <w:t>1</w:t>
+              <w:t>3</w:t>
             </w:r>
             <w:r>
               <w:rPr>
@@ -884,7 +1697,7 @@
               <w:lang w:eastAsia="ja-JP"/>
             </w:rPr>
           </w:pPr>
-          <w:hyperlink w:anchor="_Toc493001732" w:history="1">
+          <w:hyperlink w:anchor="_Toc116662304" w:history="1">
             <w:r>
               <w:rPr>
                 <w:rStyle w:val="Hyperlink"/>
@@ -905,7 +1718,7 @@
                 <w:rStyle w:val="Hyperlink"/>
                 <w:noProof/>
               </w:rPr>
-              <w:t>Besluit</w:t>
+              <w:t>Codefragmenten</w:t>
             </w:r>
             <w:r>
               <w:rPr>
@@ -926,7 +1739,7 @@
                 <w:noProof/>
                 <w:webHidden/>
               </w:rPr>
-              <w:instrText xml:space="preserve"> PAGEREF _Toc493001732 \h </w:instrText>
+              <w:instrText xml:space="preserve"> PAGEREF _Toc116662304 \h </w:instrText>
             </w:r>
             <w:r>
               <w:rPr>
@@ -946,7 +1759,177 @@
                 <w:noProof/>
                 <w:webHidden/>
               </w:rPr>
-              <w:t>1</w:t>
+              <w:t>3</w:t>
+            </w:r>
+            <w:r>
+              <w:rPr>
+                <w:noProof/>
+                <w:webHidden/>
+              </w:rPr>
+              <w:fldChar w:fldCharType="end"/>
+            </w:r>
+          </w:hyperlink>
+        </w:p>
+        <w:p>
+          <w:pPr>
+            <w:pStyle w:val="TOC1"/>
+            <w:tabs>
+              <w:tab w:val="left" w:pos="880"/>
+            </w:tabs>
+            <w:rPr>
+              <w:rFonts w:asciiTheme="minorHAnsi" w:eastAsiaTheme="minorEastAsia" w:hAnsiTheme="minorHAnsi"/>
+              <w:noProof/>
+              <w:lang w:eastAsia="ja-JP"/>
+            </w:rPr>
+          </w:pPr>
+          <w:hyperlink w:anchor="_Toc116662305" w:history="1">
+            <w:r>
+              <w:rPr>
+                <w:rStyle w:val="Hyperlink"/>
+                <w:noProof/>
+              </w:rPr>
+              <w:t>8</w:t>
+            </w:r>
+            <w:r>
+              <w:rPr>
+                <w:rFonts w:asciiTheme="minorHAnsi" w:eastAsiaTheme="minorEastAsia" w:hAnsiTheme="minorHAnsi"/>
+                <w:noProof/>
+                <w:lang w:eastAsia="ja-JP"/>
+              </w:rPr>
+              <w:tab/>
+            </w:r>
+            <w:r>
+              <w:rPr>
+                <w:rStyle w:val="Hyperlink"/>
+                <w:noProof/>
+              </w:rPr>
+              <w:t>Figurenlijst</w:t>
+            </w:r>
+            <w:r>
+              <w:rPr>
+                <w:noProof/>
+                <w:webHidden/>
+              </w:rPr>
+              <w:tab/>
+            </w:r>
+            <w:r>
+              <w:rPr>
+                <w:noProof/>
+                <w:webHidden/>
+              </w:rPr>
+              <w:fldChar w:fldCharType="begin"/>
+            </w:r>
+            <w:r>
+              <w:rPr>
+                <w:noProof/>
+                <w:webHidden/>
+              </w:rPr>
+              <w:instrText xml:space="preserve"> PAGEREF _Toc116662305 \h </w:instrText>
+            </w:r>
+            <w:r>
+              <w:rPr>
+                <w:noProof/>
+                <w:webHidden/>
+              </w:rPr>
+            </w:r>
+            <w:r>
+              <w:rPr>
+                <w:noProof/>
+                <w:webHidden/>
+              </w:rPr>
+              <w:fldChar w:fldCharType="separate"/>
+            </w:r>
+            <w:r>
+              <w:rPr>
+                <w:noProof/>
+                <w:webHidden/>
+              </w:rPr>
+              <w:t>3</w:t>
+            </w:r>
+            <w:r>
+              <w:rPr>
+                <w:noProof/>
+                <w:webHidden/>
+              </w:rPr>
+              <w:fldChar w:fldCharType="end"/>
+            </w:r>
+          </w:hyperlink>
+        </w:p>
+        <w:p>
+          <w:pPr>
+            <w:pStyle w:val="TOC1"/>
+            <w:tabs>
+              <w:tab w:val="left" w:pos="880"/>
+            </w:tabs>
+            <w:rPr>
+              <w:rFonts w:asciiTheme="minorHAnsi" w:eastAsiaTheme="minorEastAsia" w:hAnsiTheme="minorHAnsi"/>
+              <w:noProof/>
+              <w:lang w:eastAsia="ja-JP"/>
+            </w:rPr>
+          </w:pPr>
+          <w:hyperlink w:anchor="_Toc116662306" w:history="1">
+            <w:r>
+              <w:rPr>
+                <w:rStyle w:val="Hyperlink"/>
+                <w:noProof/>
+              </w:rPr>
+              <w:t>9</w:t>
+            </w:r>
+            <w:r>
+              <w:rPr>
+                <w:rFonts w:asciiTheme="minorHAnsi" w:eastAsiaTheme="minorEastAsia" w:hAnsiTheme="minorHAnsi"/>
+                <w:noProof/>
+                <w:lang w:eastAsia="ja-JP"/>
+              </w:rPr>
+              <w:tab/>
+            </w:r>
+            <w:r>
+              <w:rPr>
+                <w:rStyle w:val="Hyperlink"/>
+                <w:noProof/>
+              </w:rPr>
+              <w:t>Bronvermelding</w:t>
+            </w:r>
+            <w:r>
+              <w:rPr>
+                <w:noProof/>
+                <w:webHidden/>
+              </w:rPr>
+              <w:tab/>
+            </w:r>
+            <w:r>
+              <w:rPr>
+                <w:noProof/>
+                <w:webHidden/>
+              </w:rPr>
+              <w:fldChar w:fldCharType="begin"/>
+            </w:r>
+            <w:r>
+              <w:rPr>
+                <w:noProof/>
+                <w:webHidden/>
+              </w:rPr>
+              <w:instrText xml:space="preserve"> PAGEREF _Toc116662306 \h </w:instrText>
+            </w:r>
+            <w:r>
+              <w:rPr>
+                <w:noProof/>
+                <w:webHidden/>
+              </w:rPr>
+            </w:r>
+            <w:r>
+              <w:rPr>
+                <w:noProof/>
+                <w:webHidden/>
+              </w:rPr>
+              <w:fldChar w:fldCharType="separate"/>
+            </w:r>
+            <w:r>
+              <w:rPr>
+                <w:noProof/>
+                <w:webHidden/>
+              </w:rPr>
+              <w:t>3</w:t>
             </w:r>
             <w:r>
               <w:rPr>
@@ -1003,7 +1986,7 @@
       <w:pPr>
         <w:pStyle w:val="Heading1"/>
       </w:pPr>
-      <w:bookmarkStart w:id="0" w:name="_Toc493001726"/>
+      <w:bookmarkStart w:id="0" w:name="_Toc116662288"/>
       <w:r>
         <w:lastRenderedPageBreak/>
         <w:t>Doelstelling</w:t>
@@ -1012,22 +1995,53 @@
     </w:p>
     <w:p>
       <w:pPr>
+        <w:rPr>
+          <w:lang w:val="nl-NL" w:eastAsia="nl-NL"/>
+        </w:rPr>
+      </w:pPr>
+      <w:r>
+        <w:rPr>
+          <w:lang w:val="nl-NL" w:eastAsia="nl-NL"/>
+        </w:rPr>
+        <w:t>Wat is het doel van dit project? Waarom Procedurally generated terrain?</w:t>
+      </w:r>
+    </w:p>
+    <w:p>
+      <w:pPr>
         <w:pStyle w:val="Heading1"/>
       </w:pPr>
+      <w:bookmarkStart w:id="1" w:name="_Toc116662289"/>
       <w:r>
         <w:t>Noisefuncties</w:t>
       </w:r>
+      <w:bookmarkEnd w:id="1"/>
     </w:p>
     <w:p>
       <w:pPr>
         <w:pStyle w:val="Heading2"/>
       </w:pPr>
-      <w:r>
-        <w:t>Introductie</w:t>
-      </w:r>
-    </w:p>
-    <w:p>
-      <w:pPr>
+      <w:bookmarkStart w:id="2" w:name="_Toc116662290"/>
+      <w:r>
+        <w:t>Wat is noise?</w:t>
+      </w:r>
+      <w:r>
+        <w:t xml:space="preserve"> (introductie)</w:t>
+      </w:r>
+      <w:bookmarkEnd w:id="2"/>
+    </w:p>
+    <w:p>
+      <w:pPr>
+        <w:pStyle w:val="Heading2"/>
+      </w:pPr>
+      <w:bookmarkStart w:id="3" w:name="_Toc116662291"/>
+      <w:r>
+        <w:t>Hoe werkt noise?</w:t>
+      </w:r>
+      <w:bookmarkEnd w:id="3"/>
+    </w:p>
+    <w:p>
+      <w:pPr>
+        <w:jc w:val="left"/>
         <w:rPr>
           <w:lang w:val="nl-NL" w:eastAsia="nl-NL"/>
         </w:rPr>
@@ -1036,7 +2050,86 @@
         <w:rPr>
           <w:lang w:val="nl-NL" w:eastAsia="nl-NL"/>
         </w:rPr>
-        <w:t>Twee hoofdsoorten (puntsgewijs en rastergewijs)</w:t>
+        <w:t xml:space="preserve">Twee soorten noise </w:t>
+      </w:r>
+    </w:p>
+    <w:p>
+      <w:pPr>
+        <w:jc w:val="left"/>
+        <w:rPr>
+          <w:lang w:eastAsia="nl-NL"/>
+        </w:rPr>
+      </w:pPr>
+      <w:r>
+        <w:rPr>
+          <w:lang w:eastAsia="nl-NL"/>
+        </w:rPr>
+        <w:t>Value en gradient noise (</w:t>
+      </w:r>
+      <w:r>
+        <w:rPr>
+          <w:lang w:val="en-US" w:eastAsia="nl-NL"/>
+        </w:rPr>
+        <w:fldChar w:fldCharType="begin"/>
+      </w:r>
+      <w:r>
+        <w:rPr>
+          <w:lang w:eastAsia="nl-NL"/>
+        </w:rPr>
+        <w:instrText xml:space="preserve"> HYPERLINK "https://www.youtube.com/watch?v=KT8iYTSA1ZA" </w:instrText>
+      </w:r>
+      <w:r>
+        <w:rPr>
+          <w:lang w:val="en-US" w:eastAsia="nl-NL"/>
+        </w:rPr>
+        <w:fldChar w:fldCharType="separate"/>
+      </w:r>
+      <w:r>
+        <w:rPr>
+          <w:rStyle w:val="Hyperlink"/>
+          <w:lang w:eastAsia="nl-NL"/>
+        </w:rPr>
+        <w:t>https://www.yout</w:t>
+      </w:r>
+      <w:r>
+        <w:rPr>
+          <w:rStyle w:val="Hyperlink"/>
+          <w:lang w:eastAsia="nl-NL"/>
+        </w:rPr>
+        <w:t>u</w:t>
+      </w:r>
+      <w:r>
+        <w:rPr>
+          <w:rStyle w:val="Hyperlink"/>
+          <w:lang w:eastAsia="nl-NL"/>
+        </w:rPr>
+        <w:t>be.com/watch?v=KT8</w:t>
+      </w:r>
+      <w:r>
+        <w:rPr>
+          <w:rStyle w:val="Hyperlink"/>
+          <w:lang w:eastAsia="nl-NL"/>
+        </w:rPr>
+        <w:t>i</w:t>
+      </w:r>
+      <w:r>
+        <w:rPr>
+          <w:rStyle w:val="Hyperlink"/>
+          <w:lang w:eastAsia="nl-NL"/>
+        </w:rPr>
+        <w:t>YTSA1ZA</w:t>
+      </w:r>
+      <w:r>
+        <w:rPr>
+          <w:lang w:val="en-US" w:eastAsia="nl-NL"/>
+        </w:rPr>
+        <w:fldChar w:fldCharType="end"/>
+      </w:r>
+      <w:r>
+        <w:rPr>
+          <w:lang w:eastAsia="nl-NL"/>
+        </w:rPr>
+        <w:t>)</w:t>
       </w:r>
     </w:p>
     <w:p>
@@ -1055,13 +2148,13 @@
         <w:rPr>
           <w:lang w:val="nl-NL" w:eastAsia="nl-NL"/>
         </w:rPr>
-        <w:t>Worley noise</w:t>
+        <w:t xml:space="preserve">interpolatie tussen </w:t>
       </w:r>
       <w:r>
         <w:rPr>
           <w:lang w:val="nl-NL" w:eastAsia="nl-NL"/>
         </w:rPr>
-        <w:t>)</w:t>
+        <w:t>punten of raaklijnen/vectoren)</w:t>
       </w:r>
     </w:p>
     <w:p>
@@ -1070,18 +2163,95 @@
           <w:lang w:val="nl-NL" w:eastAsia="nl-NL"/>
         </w:rPr>
       </w:pPr>
-      <w:r>
+    </w:p>
+    <w:p>
+      <w:pPr>
+        <w:rPr>
+          <w:lang w:val="en-US" w:eastAsia="nl-NL"/>
+        </w:rPr>
+      </w:pPr>
+      <w:r>
+        <w:rPr>
+          <w:lang w:val="en-US" w:eastAsia="nl-NL"/>
+        </w:rPr>
+        <w:t>(</w:t>
+      </w:r>
+      <w:proofErr w:type="spellStart"/>
+      <w:proofErr w:type="gramStart"/>
+      <w:r>
+        <w:rPr>
+          <w:lang w:val="en-US" w:eastAsia="nl-NL"/>
+        </w:rPr>
+        <w:t>speciale</w:t>
+      </w:r>
+      <w:proofErr w:type="spellEnd"/>
+      <w:proofErr w:type="gramEnd"/>
+      <w:r>
+        <w:rPr>
+          <w:lang w:val="en-US" w:eastAsia="nl-NL"/>
+        </w:rPr>
+        <w:t xml:space="preserve"> noise </w:t>
+      </w:r>
+      <w:proofErr w:type="spellStart"/>
+      <w:r>
+        <w:rPr>
+          <w:lang w:val="en-US" w:eastAsia="nl-NL"/>
+        </w:rPr>
+        <w:t>zoals</w:t>
+      </w:r>
+      <w:proofErr w:type="spellEnd"/>
+      <w:r>
+        <w:rPr>
+          <w:lang w:val="en-US" w:eastAsia="nl-NL"/>
+        </w:rPr>
+        <w:t xml:space="preserve"> </w:t>
+      </w:r>
+      <w:r>
+        <w:rPr>
+          <w:lang w:val="en-US" w:eastAsia="nl-NL"/>
+        </w:rPr>
+        <w:t>Worley noise)</w:t>
+      </w:r>
+    </w:p>
+    <w:p>
+      <w:pPr>
+        <w:pStyle w:val="Heading2"/>
+      </w:pPr>
+      <w:bookmarkStart w:id="4" w:name="_Toc116662292"/>
+      <w:r>
+        <w:t>Random noise</w:t>
+      </w:r>
+      <w:bookmarkEnd w:id="4"/>
+    </w:p>
+    <w:p>
+      <w:pPr>
         <w:rPr>
           <w:lang w:val="nl-NL" w:eastAsia="nl-NL"/>
         </w:rPr>
-        <w:t>Focus op raster</w:t>
-      </w:r>
-    </w:p>
-    <w:p>
-      <w:pPr>
-        <w:rPr>
-          <w:sz w:val="18"/>
-          <w:szCs w:val="18"/>
+      </w:pPr>
+      <w:r>
+        <w:rPr>
+          <w:lang w:val="nl-NL" w:eastAsia="nl-NL"/>
+        </w:rPr>
+        <w:t>Punten hebben geen relatie met elkaar, pseudorandom</w:t>
+      </w:r>
+    </w:p>
+    <w:p>
+      <w:pPr>
+        <w:pStyle w:val="Heading2"/>
+      </w:pPr>
+      <w:bookmarkStart w:id="5" w:name="_Toc116662293"/>
+      <w:r>
+        <w:t>Value noise</w:t>
+      </w:r>
+      <w:bookmarkEnd w:id="5"/>
+      <w:r>
+        <w:t xml:space="preserve">  </w:t>
+      </w:r>
+    </w:p>
+    <w:p>
+      <w:pPr>
+        <w:rPr>
           <w:lang w:val="nl-NL" w:eastAsia="nl-NL"/>
         </w:rPr>
       </w:pPr>
@@ -1089,147 +2259,417 @@
         <w:r>
           <w:rPr>
             <w:rStyle w:val="Hyperlink"/>
-            <w:sz w:val="18"/>
-            <w:szCs w:val="18"/>
             <w:lang w:val="nl-NL" w:eastAsia="nl-NL"/>
           </w:rPr>
-          <w:t>https://en.wikipedia.</w:t>
+          <w:t>https://www.wallstreetmojo.com/interpolation/</w:t>
+        </w:r>
+      </w:hyperlink>
+    </w:p>
+    <w:p>
+      <w:pPr>
+        <w:rPr>
+          <w:lang w:val="nl-NL" w:eastAsia="nl-NL"/>
+        </w:rPr>
+      </w:pPr>
+      <w:r>
+        <w:rPr>
+          <w:lang w:val="nl-NL" w:eastAsia="nl-NL"/>
+        </w:rPr>
+        <w:t xml:space="preserve">(2.3) </w:t>
+      </w:r>
+      <w:hyperlink r:id="rId9" w:history="1">
+        <w:r>
+          <w:rPr>
+            <w:rStyle w:val="Hyperlink"/>
+            <w:lang w:val="nl-NL" w:eastAsia="nl-NL"/>
+          </w:rPr>
+          <w:t>https://micsymposium.org/mics_2011_proceedings/mics2011_submission_30.pdf</w:t>
+        </w:r>
+      </w:hyperlink>
+    </w:p>
+    <w:p>
+      <w:pPr>
+        <w:pStyle w:val="Heading2"/>
+      </w:pPr>
+      <w:bookmarkStart w:id="6" w:name="_Toc116662294"/>
+      <w:r>
+        <w:t>Simplex noise</w:t>
+      </w:r>
+      <w:bookmarkEnd w:id="6"/>
+    </w:p>
+    <w:p>
+      <w:pPr>
+        <w:rPr>
+          <w:lang w:val="nl-NL" w:eastAsia="nl-NL"/>
+        </w:rPr>
+      </w:pPr>
+      <w:hyperlink r:id="rId10" w:history="1">
+        <w:r>
+          <w:rPr>
+            <w:rStyle w:val="Hyperlink"/>
+            <w:lang w:val="nl-NL" w:eastAsia="nl-NL"/>
+          </w:rPr>
+          <w:t>https://en.wikipedia.org/wiki/Simplex_noise</w:t>
+        </w:r>
+      </w:hyperlink>
+    </w:p>
+    <w:p>
+      <w:pPr>
+        <w:rPr>
+          <w:lang w:val="nl-NL" w:eastAsia="nl-NL"/>
+        </w:rPr>
+      </w:pPr>
+      <w:hyperlink r:id="rId11" w:history="1">
+        <w:r>
+          <w:rPr>
+            <w:rStyle w:val="Hyperlink"/>
+            <w:lang w:val="nl-NL" w:eastAsia="nl-NL"/>
+          </w:rPr>
+          <w:t>https://en.wikipedia.org/wiki/Simplex</w:t>
+        </w:r>
+      </w:hyperlink>
+    </w:p>
+    <w:p>
+      <w:pPr>
+        <w:rPr>
+          <w:lang w:val="nl-NL" w:eastAsia="nl-NL"/>
+        </w:rPr>
+      </w:pPr>
+      <w:hyperlink r:id="rId12" w:history="1">
+        <w:r>
+          <w:rPr>
+            <w:rStyle w:val="Hyperlink"/>
+            <w:lang w:val="nl-NL" w:eastAsia="nl-NL"/>
+          </w:rPr>
+          <w:t>https://en.wikipedia.org/wiki/Hypercube</w:t>
+        </w:r>
+      </w:hyperlink>
+    </w:p>
+    <w:p>
+      <w:pPr>
+        <w:rPr>
+          <w:lang w:val="nl-NL" w:eastAsia="nl-NL"/>
+        </w:rPr>
+      </w:pPr>
+      <w:r>
+        <w:rPr>
+          <w:lang w:val="nl-NL" w:eastAsia="nl-NL"/>
+        </w:rPr>
+        <w:t xml:space="preserve">(2.5) </w:t>
+      </w:r>
+      <w:hyperlink r:id="rId13" w:history="1">
+        <w:r>
+          <w:rPr>
+            <w:rStyle w:val="Hyperlink"/>
+            <w:lang w:val="nl-NL" w:eastAsia="nl-NL"/>
+          </w:rPr>
+          <w:t>https://micsymposium.org/mics_2011_proceedings/mics2011_submission_30.pdf</w:t>
+        </w:r>
+      </w:hyperlink>
+    </w:p>
+    <w:p>
+      <w:pPr>
+        <w:rPr>
+          <w:lang w:val="nl-NL" w:eastAsia="nl-NL"/>
+        </w:rPr>
+      </w:pPr>
+    </w:p>
+    <w:p>
+      <w:pPr>
+        <w:rPr>
+          <w:lang w:val="nl-NL" w:eastAsia="nl-NL"/>
+        </w:rPr>
+      </w:pPr>
+    </w:p>
+    <w:p>
+      <w:pPr>
+        <w:pStyle w:val="Heading2"/>
+      </w:pPr>
+      <w:bookmarkStart w:id="7" w:name="_Toc116662295"/>
+      <w:r>
+        <w:lastRenderedPageBreak/>
+        <w:t>Fractal noise</w:t>
+      </w:r>
+      <w:r>
+        <w:t xml:space="preserve"> (layered noise)</w:t>
+      </w:r>
+      <w:bookmarkEnd w:id="7"/>
+    </w:p>
+    <w:p>
+      <w:pPr>
+        <w:rPr>
+          <w:lang w:val="nl-NL" w:eastAsia="nl-NL"/>
+        </w:rPr>
+      </w:pPr>
+      <w:r>
+        <w:rPr>
+          <w:lang w:val="nl-NL" w:eastAsia="nl-NL"/>
+        </w:rPr>
+        <w:t>In de praktijk worden zuivere noisefuncties bijna niet gebruikt. Altijd meerdere “lagen” noise =&gt; fractal noise.</w:t>
+      </w:r>
+    </w:p>
+    <w:p>
+      <w:pPr>
+        <w:rPr>
+          <w:lang w:val="nl-NL" w:eastAsia="nl-NL"/>
+        </w:rPr>
+      </w:pPr>
+      <w:r>
+        <w:rPr>
+          <w:lang w:val="nl-NL" w:eastAsia="nl-NL"/>
+        </w:rPr>
+        <w:t>https://www.provideocoalition.com/fractal-noise-advanced-analysis-of-after-effects-most-versatile-plugin/#:~:text=The%20basic%20concept%20of%20fractal,with%20increasing%20levels%20of%20detail.</w:t>
+      </w:r>
+    </w:p>
+    <w:p>
+      <w:pPr>
+        <w:pStyle w:val="Heading2"/>
+      </w:pPr>
+      <w:bookmarkStart w:id="8" w:name="_Toc116662296"/>
+      <w:r>
+        <w:t>Toespassingen</w:t>
+      </w:r>
+      <w:bookmarkEnd w:id="8"/>
+    </w:p>
+    <w:p>
+      <w:pPr>
+        <w:rPr>
+          <w:lang w:val="en-US" w:eastAsia="nl-NL"/>
+        </w:rPr>
+      </w:pPr>
+      <w:r>
+        <w:rPr>
+          <w:lang w:val="en-US" w:eastAsia="nl-NL"/>
+        </w:rPr>
+        <w:t>Procedural generation, graphics, video g</w:t>
+      </w:r>
+      <w:r>
+        <w:rPr>
+          <w:lang w:val="en-US" w:eastAsia="nl-NL"/>
+        </w:rPr>
+        <w:t xml:space="preserve">ames </w:t>
+      </w:r>
+    </w:p>
+    <w:p>
+      <w:pPr>
+        <w:spacing w:line="276" w:lineRule="auto"/>
+        <w:jc w:val="left"/>
+        <w:rPr>
+          <w:lang w:val="en-US" w:eastAsia="nl-NL"/>
+        </w:rPr>
+      </w:pPr>
+      <w:r>
+        <w:rPr>
+          <w:lang w:val="en-US" w:eastAsia="nl-NL"/>
+        </w:rPr>
+        <w:br w:type="page"/>
+      </w:r>
+    </w:p>
+    <w:p>
+      <w:pPr>
+        <w:pStyle w:val="Heading1"/>
+      </w:pPr>
+      <w:bookmarkStart w:id="9" w:name="_Toc116662297"/>
+      <w:r>
+        <w:lastRenderedPageBreak/>
+        <w:t>Perlin noise</w:t>
+      </w:r>
+      <w:bookmarkEnd w:id="9"/>
+    </w:p>
+    <w:p>
+      <w:pPr>
+        <w:rPr>
+          <w:lang w:val="nl-NL" w:eastAsia="nl-NL"/>
+        </w:rPr>
+      </w:pPr>
+      <w:r>
+        <w:rPr>
+          <w:lang w:val="nl-NL" w:eastAsia="nl-NL"/>
+        </w:rPr>
+        <w:t xml:space="preserve">(2.4) </w:t>
+      </w:r>
+      <w:hyperlink r:id="rId14" w:history="1">
+        <w:r>
+          <w:rPr>
+            <w:rStyle w:val="Hyperlink"/>
+            <w:lang w:val="nl-NL" w:eastAsia="nl-NL"/>
+          </w:rPr>
+          <w:t>https://micsymposium.org/mics_2011_proceedings/mics2011_submission_30.pdf</w:t>
+        </w:r>
+      </w:hyperlink>
+    </w:p>
+    <w:p>
+      <w:pPr>
+        <w:rPr>
+          <w:lang w:val="nl-NL" w:eastAsia="nl-NL"/>
+        </w:rPr>
+      </w:pPr>
+      <w:hyperlink r:id="rId15" w:history="1">
+        <w:r>
+          <w:rPr>
+            <w:rStyle w:val="Hyperlink"/>
+            <w:lang w:val="nl-NL" w:eastAsia="nl-NL"/>
+          </w:rPr>
+          <w:t>https://www.ronja-tutorials.com/post/026-perlin-noise/</w:t>
+        </w:r>
+      </w:hyperlink>
+    </w:p>
+    <w:p>
+      <w:pPr>
+        <w:pStyle w:val="Heading2"/>
+        <w:rPr>
+          <w:lang w:val="en-US"/>
+        </w:rPr>
+      </w:pPr>
+      <w:bookmarkStart w:id="10" w:name="_Toc116662298"/>
+      <w:r>
+        <w:rPr>
+          <w:lang w:val="en-US"/>
+        </w:rPr>
+        <w:t>Parameters</w:t>
+      </w:r>
+      <w:r>
+        <w:rPr>
+          <w:lang w:val="en-US"/>
+        </w:rPr>
+        <w:t xml:space="preserve"> / </w:t>
+      </w:r>
+      <w:proofErr w:type="spellStart"/>
+      <w:r>
+        <w:rPr>
+          <w:lang w:val="en-US"/>
+        </w:rPr>
+        <w:t>Begrippen</w:t>
+      </w:r>
+      <w:bookmarkEnd w:id="10"/>
+      <w:proofErr w:type="spellEnd"/>
+    </w:p>
+    <w:p>
+      <w:pPr>
+        <w:rPr>
+          <w:lang w:val="en-US" w:eastAsia="nl-NL"/>
+        </w:rPr>
+      </w:pPr>
+      <w:hyperlink r:id="rId16" w:history="1">
+        <w:r>
+          <w:rPr>
+            <w:rStyle w:val="Hyperlink"/>
+            <w:lang w:val="en-US" w:eastAsia="nl-NL"/>
+          </w:rPr>
+          <w:t>https://docs.aws.amazon.com/lumberyard/latest/</w:t>
         </w:r>
         <w:r>
           <w:rPr>
             <w:rStyle w:val="Hyperlink"/>
-            <w:sz w:val="18"/>
-            <w:szCs w:val="18"/>
-            <w:lang w:val="nl-NL" w:eastAsia="nl-NL"/>
+            <w:lang w:val="en-US" w:eastAsia="nl-NL"/>
           </w:rPr>
-          <w:t>o</w:t>
+          <w:t>u</w:t>
         </w:r>
         <w:r>
           <w:rPr>
             <w:rStyle w:val="Hyperlink"/>
-            <w:sz w:val="18"/>
-            <w:szCs w:val="18"/>
-            <w:lang w:val="nl-NL" w:eastAsia="nl-NL"/>
+            <w:lang w:val="en-US" w:eastAsia="nl-NL"/>
           </w:rPr>
-          <w:t>rg/wiki/Lattice_graph#:~:text=In%20graph%20theory%2C%20a%20lattice,in%20the%20group%2Dtheoretical%20sense</w:t>
+          <w:t>serguide/component-gradients-fastnoise.html</w:t>
         </w:r>
       </w:hyperlink>
-      <w:r>
-        <w:rPr>
-          <w:sz w:val="18"/>
-          <w:szCs w:val="18"/>
+    </w:p>
+    <w:p>
+      <w:pPr>
+        <w:rPr>
+          <w:lang w:val="en-US" w:eastAsia="nl-NL"/>
+        </w:rPr>
+      </w:pPr>
+    </w:p>
+    <w:p>
+      <w:pPr>
+        <w:pStyle w:val="Heading2"/>
+      </w:pPr>
+      <w:bookmarkStart w:id="11" w:name="_Toc116662299"/>
+      <w:r>
+        <w:t>Perlin vs Simplex noise</w:t>
+      </w:r>
+      <w:bookmarkEnd w:id="11"/>
+    </w:p>
+    <w:p>
+      <w:pPr>
+        <w:rPr>
           <w:lang w:val="nl-NL" w:eastAsia="nl-NL"/>
         </w:rPr>
-        <w:t>.</w:t>
-      </w:r>
-    </w:p>
-    <w:p>
-      <w:pPr>
-        <w:rPr>
-          <w:lang w:val="en-US" w:eastAsia="nl-NL"/>
-        </w:rPr>
-      </w:pPr>
-      <w:r>
-        <w:rPr>
-          <w:lang w:val="en-US" w:eastAsia="nl-NL"/>
-        </w:rPr>
-        <w:t xml:space="preserve">Gradient </w:t>
-      </w:r>
-      <w:proofErr w:type="spellStart"/>
-      <w:r>
-        <w:rPr>
-          <w:lang w:val="en-US" w:eastAsia="nl-NL"/>
-        </w:rPr>
-        <w:t>en</w:t>
-      </w:r>
-      <w:proofErr w:type="spellEnd"/>
-      <w:r>
-        <w:rPr>
-          <w:lang w:val="en-US" w:eastAsia="nl-NL"/>
-        </w:rPr>
-        <w:t xml:space="preserve"> value noise</w:t>
+      </w:pPr>
+      <w:r>
+        <w:rPr>
+          <w:lang w:val="nl-NL" w:eastAsia="nl-NL"/>
+        </w:rPr>
+        <w:t>https://www.bit-101.com/blog/2021/07/perlin-vs-simplex/</w:t>
       </w:r>
     </w:p>
     <w:p>
       <w:pPr>
         <w:pStyle w:val="Heading2"/>
-        <w:rPr>
-          <w:lang w:val="en-US"/>
-        </w:rPr>
-      </w:pPr>
-      <w:r>
-        <w:rPr>
-          <w:lang w:val="en-US"/>
-        </w:rPr>
-        <w:t>Gradient noise</w:t>
-      </w:r>
-    </w:p>
-    <w:p>
-      <w:pPr>
-        <w:rPr>
-          <w:lang w:val="en-US" w:eastAsia="nl-NL"/>
-        </w:rPr>
-      </w:pPr>
-      <w:r>
-        <w:rPr>
-          <w:lang w:val="en-US" w:eastAsia="nl-NL"/>
-        </w:rPr>
-        <w:t>Simplex noise, Perlin noise, l</w:t>
-      </w:r>
-      <w:r>
-        <w:rPr>
-          <w:lang w:val="en-US" w:eastAsia="nl-NL"/>
-        </w:rPr>
-        <w:t>ayered (fractal) noise</w:t>
-      </w:r>
-    </w:p>
-    <w:p>
-      <w:pPr>
-        <w:rPr>
-          <w:lang w:val="en-US" w:eastAsia="nl-NL"/>
-        </w:rPr>
-      </w:pPr>
-    </w:p>
-    <w:p>
-      <w:pPr>
-        <w:rPr>
-          <w:lang w:eastAsia="nl-NL"/>
-        </w:rPr>
-      </w:pPr>
-      <w:r>
-        <w:rPr>
-          <w:lang w:eastAsia="nl-NL"/>
-        </w:rPr>
-        <w:t>Kleine overview van een a</w:t>
-      </w:r>
-      <w:r>
-        <w:rPr>
-          <w:lang w:eastAsia="nl-NL"/>
-        </w:rPr>
-        <w:t>antal noisefuncties.</w:t>
-      </w:r>
-      <w:r>
-        <w:rPr>
-          <w:lang w:eastAsia="nl-NL"/>
-        </w:rPr>
-        <w:t xml:space="preserve"> Voor- en nadelen.</w:t>
-      </w:r>
-    </w:p>
-    <w:p>
-      <w:pPr>
-        <w:pStyle w:val="Heading3"/>
-      </w:pPr>
-      <w:r>
-        <w:t>Simplex noise</w:t>
-      </w:r>
-    </w:p>
-    <w:p>
-      <w:pPr>
-        <w:pStyle w:val="Heading3"/>
-      </w:pPr>
-      <w:r>
-        <w:t>Perlin noise</w:t>
-      </w:r>
+      </w:pPr>
+      <w:bookmarkStart w:id="12" w:name="_Toc116662300"/>
+      <w:bookmarkEnd w:id="12"/>
+    </w:p>
+    <w:p>
+      <w:pPr>
+        <w:pStyle w:val="Heading1"/>
+      </w:pPr>
+      <w:bookmarkStart w:id="13" w:name="_Toc116662301"/>
+      <w:r>
+        <w:t>Procedurally Generated Terrain</w:t>
+      </w:r>
+      <w:bookmarkEnd w:id="13"/>
+    </w:p>
+    <w:p>
+      <w:pPr>
+        <w:pStyle w:val="Heading1"/>
+      </w:pPr>
+      <w:bookmarkStart w:id="14" w:name="_Toc116662302"/>
+      <w:r>
+        <w:t>Unity demo’s</w:t>
+      </w:r>
+      <w:bookmarkEnd w:id="14"/>
+    </w:p>
+    <w:p>
+      <w:pPr>
+        <w:pStyle w:val="Heading1"/>
+      </w:pPr>
+      <w:bookmarkStart w:id="15" w:name="_Toc116662303"/>
+      <w:r>
+        <w:t>Besluit</w:t>
+      </w:r>
+      <w:bookmarkEnd w:id="15"/>
+    </w:p>
+    <w:p>
+      <w:pPr>
+        <w:pStyle w:val="Heading1"/>
+      </w:pPr>
+      <w:bookmarkStart w:id="16" w:name="_Toc116662304"/>
+      <w:r>
+        <w:t>Codefragmenten</w:t>
+      </w:r>
+      <w:bookmarkEnd w:id="16"/>
+    </w:p>
+    <w:p>
+      <w:pPr>
+        <w:pStyle w:val="Heading1"/>
+      </w:pPr>
+      <w:bookmarkStart w:id="17" w:name="_Toc116662305"/>
+      <w:r>
+        <w:t>Figurenlijst</w:t>
+      </w:r>
+      <w:bookmarkEnd w:id="17"/>
+    </w:p>
+    <w:p>
+      <w:pPr>
+        <w:pStyle w:val="Heading1"/>
+      </w:pPr>
+      <w:bookmarkStart w:id="18" w:name="_Toc116662306"/>
+      <w:r>
+        <w:t>Bronvermelding</w:t>
+      </w:r>
+      <w:bookmarkEnd w:id="18"/>
     </w:p>
     <w:p>
       <w:pPr>
@@ -1237,145 +2677,9 @@
           <w:lang w:val="nl-NL" w:eastAsia="nl-NL"/>
         </w:rPr>
       </w:pPr>
-      <w:r>
-        <w:rPr>
-          <w:lang w:val="nl-NL" w:eastAsia="nl-NL"/>
-        </w:rPr>
-        <w:t>Later verder in detail uitgeleg</w:t>
-      </w:r>
-      <w:r>
-        <w:rPr>
-          <w:lang w:val="nl-NL" w:eastAsia="nl-NL"/>
-        </w:rPr>
-        <w:t>d</w:t>
-      </w:r>
-    </w:p>
-    <w:p>
-      <w:pPr>
-        <w:pStyle w:val="Heading3"/>
-      </w:pPr>
-      <w:r>
-        <w:t>Fractal noise</w:t>
-      </w:r>
-    </w:p>
-    <w:p>
-      <w:pPr>
-        <w:pStyle w:val="Heading2"/>
-      </w:pPr>
-      <w:r>
-        <w:t>Value noise</w:t>
-      </w:r>
-    </w:p>
-    <w:p>
-      <w:pPr>
-        <w:pStyle w:val="Heading2"/>
-      </w:pPr>
-      <w:r>
-        <w:t>Toespassingen</w:t>
-      </w:r>
-    </w:p>
-    <w:p>
-      <w:pPr>
-        <w:rPr>
-          <w:lang w:val="en-US" w:eastAsia="nl-NL"/>
-        </w:rPr>
-      </w:pPr>
-      <w:r>
-        <w:rPr>
-          <w:lang w:val="en-US" w:eastAsia="nl-NL"/>
-        </w:rPr>
-        <w:t>Procedural generation, graphics, video g</w:t>
-      </w:r>
-      <w:r>
-        <w:rPr>
-          <w:lang w:val="en-US" w:eastAsia="nl-NL"/>
-        </w:rPr>
-        <w:t xml:space="preserve">ames </w:t>
-      </w:r>
-    </w:p>
-    <w:p>
-      <w:pPr>
-        <w:spacing w:line="276" w:lineRule="auto"/>
-        <w:jc w:val="left"/>
-        <w:rPr>
-          <w:lang w:val="en-US" w:eastAsia="nl-NL"/>
-        </w:rPr>
-      </w:pPr>
-      <w:r>
-        <w:rPr>
-          <w:lang w:val="en-US" w:eastAsia="nl-NL"/>
-        </w:rPr>
-        <w:br w:type="page"/>
-      </w:r>
-    </w:p>
-    <w:p>
-      <w:pPr>
-        <w:pStyle w:val="Heading1"/>
-      </w:pPr>
-      <w:r>
-        <w:lastRenderedPageBreak/>
-        <w:t>Perlin noise</w:t>
-      </w:r>
-    </w:p>
-    <w:p>
-      <w:pPr>
-        <w:pStyle w:val="Heading1"/>
-      </w:pPr>
-      <w:r>
-        <w:t>Procedurally Generated Terrain</w:t>
-      </w:r>
-    </w:p>
-    <w:p>
-      <w:pPr>
-        <w:pStyle w:val="Heading1"/>
-      </w:pPr>
-      <w:r>
-        <w:t>Unity demo’s</w:t>
-      </w:r>
-    </w:p>
-    <w:p>
-      <w:pPr>
-        <w:pStyle w:val="Heading1"/>
-      </w:pPr>
-      <w:bookmarkStart w:id="1" w:name="_Toc493001732"/>
-      <w:r>
-        <w:t>Besluit</w:t>
-      </w:r>
-      <w:bookmarkEnd w:id="1"/>
-    </w:p>
-    <w:p>
-      <w:pPr>
-        <w:pStyle w:val="Heading1"/>
-      </w:pPr>
-      <w:r>
-        <w:t>Codefragmenten</w:t>
-      </w:r>
-    </w:p>
-    <w:p>
-      <w:pPr>
-        <w:pStyle w:val="Heading1"/>
-      </w:pPr>
-      <w:r>
-        <w:t>Figurenlijst</w:t>
-      </w:r>
-    </w:p>
-    <w:p>
-      <w:pPr>
-        <w:pStyle w:val="Heading1"/>
-      </w:pPr>
-      <w:r>
-        <w:t>Bronvermelding</w:t>
-      </w:r>
-    </w:p>
-    <w:p>
-      <w:pPr>
-        <w:rPr>
-          <w:lang w:val="nl-NL" w:eastAsia="nl-NL"/>
-        </w:rPr>
-      </w:pPr>
     </w:p>
     <w:sectPr>
-      <w:headerReference w:type="default" r:id="rId9"/>
+      <w:headerReference w:type="default" r:id="rId17"/>
       <w:pgSz w:w="11906" w:h="16838"/>
       <w:pgMar w:top="1417" w:right="1417" w:bottom="1417" w:left="1417" w:header="708" w:footer="708" w:gutter="0"/>
       <w:pgNumType w:start="1"/>
@@ -1820,6 +3124,7 @@
     <w:lsdException w:name="HTML Sample" w:semiHidden="1" w:unhideWhenUsed="1"/>
     <w:lsdException w:name="HTML Typewriter" w:semiHidden="1" w:unhideWhenUsed="1"/>
     <w:lsdException w:name="HTML Variable" w:semiHidden="1" w:unhideWhenUsed="1"/>
+    <w:lsdException w:name="Normal Table" w:semiHidden="1" w:unhideWhenUsed="1"/>
     <w:lsdException w:name="annotation subject" w:semiHidden="1" w:unhideWhenUsed="1"/>
     <w:lsdException w:name="No List" w:semiHidden="1" w:unhideWhenUsed="1"/>
     <w:lsdException w:name="Outline List 1" w:semiHidden="1" w:unhideWhenUsed="1"/>
@@ -1862,8 +3167,11 @@
     <w:lsdException w:name="Table Contemporary" w:semiHidden="1" w:unhideWhenUsed="1"/>
     <w:lsdException w:name="Table Elegant" w:semiHidden="1" w:unhideWhenUsed="1"/>
     <w:lsdException w:name="Table Professional" w:semiHidden="1" w:unhideWhenUsed="1"/>
+    <w:lsdException w:name="Table Subtle 1" w:semiHidden="1" w:unhideWhenUsed="1"/>
     <w:lsdException w:name="Table Subtle 2" w:semiHidden="1" w:unhideWhenUsed="1"/>
     <w:lsdException w:name="Table Web 1" w:semiHidden="1" w:unhideWhenUsed="1"/>
+    <w:lsdException w:name="Table Web 2" w:semiHidden="1" w:unhideWhenUsed="1"/>
+    <w:lsdException w:name="Table Web 3" w:semiHidden="1" w:unhideWhenUsed="1"/>
     <w:lsdException w:name="Balloon Text" w:semiHidden="1" w:unhideWhenUsed="1"/>
     <w:lsdException w:name="Table Grid" w:uiPriority="59"/>
     <w:lsdException w:name="Table Theme" w:semiHidden="1" w:unhideWhenUsed="1"/>

</xml_diff>

<commit_message>
Introductie 2.1 Noisefuncties geschreven
</commit_message>
<xml_diff>
--- a/Verslag PGT.docx
+++ b/Verslag PGT.docx
@@ -341,7 +341,7 @@
             </w:rPr>
             <w:fldChar w:fldCharType="separate"/>
           </w:r>
-          <w:hyperlink w:anchor="_Toc116662288" w:history="1">
+          <w:hyperlink w:anchor="_Toc116830748" w:history="1">
             <w:r>
               <w:rPr>
                 <w:rStyle w:val="Hyperlink"/>
@@ -362,7 +362,7 @@
                 <w:rStyle w:val="Hyperlink"/>
                 <w:noProof/>
               </w:rPr>
-              <w:t>Doelstelling</w:t>
+              <w:t>Inleiding</w:t>
             </w:r>
             <w:r>
               <w:rPr>
@@ -383,7 +383,7 @@
                 <w:noProof/>
                 <w:webHidden/>
               </w:rPr>
-              <w:instrText xml:space="preserve"> PAGEREF _Toc116662288 \h </w:instrText>
+              <w:instrText xml:space="preserve"> PAGEREF _Toc116830748 \h </w:instrText>
             </w:r>
             <w:r>
               <w:rPr>
@@ -426,7 +426,7 @@
               <w:lang w:eastAsia="ja-JP"/>
             </w:rPr>
           </w:pPr>
-          <w:hyperlink w:anchor="_Toc116662289" w:history="1">
+          <w:hyperlink w:anchor="_Toc116830749" w:history="1">
             <w:r>
               <w:rPr>
                 <w:rStyle w:val="Hyperlink"/>
@@ -468,7 +468,7 @@
                 <w:noProof/>
                 <w:webHidden/>
               </w:rPr>
-              <w:instrText xml:space="preserve"> PAGEREF _Toc116662289 \h </w:instrText>
+              <w:instrText xml:space="preserve"> PAGEREF _Toc116830749 \h </w:instrText>
             </w:r>
             <w:r>
               <w:rPr>
@@ -512,7 +512,7 @@
               <w:lang w:eastAsia="ja-JP"/>
             </w:rPr>
           </w:pPr>
-          <w:hyperlink w:anchor="_Toc116662290" w:history="1">
+          <w:hyperlink w:anchor="_Toc116830750" w:history="1">
             <w:r>
               <w:rPr>
                 <w:rStyle w:val="Hyperlink"/>
@@ -533,7 +533,7 @@
                 <w:rStyle w:val="Hyperlink"/>
                 <w:noProof/>
               </w:rPr>
-              <w:t>Wat is noise? (introductie)</w:t>
+              <w:t>Introductie</w:t>
             </w:r>
             <w:r>
               <w:rPr>
@@ -554,7 +554,7 @@
                 <w:noProof/>
                 <w:webHidden/>
               </w:rPr>
-              <w:instrText xml:space="preserve"> PAGEREF _Toc116662290 \h </w:instrText>
+              <w:instrText xml:space="preserve"> PAGEREF _Toc116830750 \h </w:instrText>
             </w:r>
             <w:r>
               <w:rPr>
@@ -598,7 +598,7 @@
               <w:lang w:eastAsia="ja-JP"/>
             </w:rPr>
           </w:pPr>
-          <w:hyperlink w:anchor="_Toc116662291" w:history="1">
+          <w:hyperlink w:anchor="_Toc116830751" w:history="1">
             <w:r>
               <w:rPr>
                 <w:rStyle w:val="Hyperlink"/>
@@ -619,7 +619,7 @@
                 <w:rStyle w:val="Hyperlink"/>
                 <w:noProof/>
               </w:rPr>
-              <w:t>Hoe werkt noise?</w:t>
+              <w:t>Noise</w:t>
             </w:r>
             <w:r>
               <w:rPr>
@@ -640,7 +640,7 @@
                 <w:noProof/>
                 <w:webHidden/>
               </w:rPr>
-              <w:instrText xml:space="preserve"> PAGEREF _Toc116662291 \h </w:instrText>
+              <w:instrText xml:space="preserve"> PAGEREF _Toc116830751 \h </w:instrText>
             </w:r>
             <w:r>
               <w:rPr>
@@ -684,7 +684,7 @@
               <w:lang w:eastAsia="ja-JP"/>
             </w:rPr>
           </w:pPr>
-          <w:hyperlink w:anchor="_Toc116662292" w:history="1">
+          <w:hyperlink w:anchor="_Toc116830752" w:history="1">
             <w:r>
               <w:rPr>
                 <w:rStyle w:val="Hyperlink"/>
@@ -726,7 +726,7 @@
                 <w:noProof/>
                 <w:webHidden/>
               </w:rPr>
-              <w:instrText xml:space="preserve"> PAGEREF _Toc116662292 \h </w:instrText>
+              <w:instrText xml:space="preserve"> PAGEREF _Toc116830752 \h </w:instrText>
             </w:r>
             <w:r>
               <w:rPr>
@@ -746,7 +746,7 @@
                 <w:noProof/>
                 <w:webHidden/>
               </w:rPr>
-              <w:t>1</w:t>
+              <w:t>2</w:t>
             </w:r>
             <w:r>
               <w:rPr>
@@ -770,7 +770,7 @@
               <w:lang w:eastAsia="ja-JP"/>
             </w:rPr>
           </w:pPr>
-          <w:hyperlink w:anchor="_Toc116662293" w:history="1">
+          <w:hyperlink w:anchor="_Toc116830753" w:history="1">
             <w:r>
               <w:rPr>
                 <w:rStyle w:val="Hyperlink"/>
@@ -812,7 +812,7 @@
                 <w:noProof/>
                 <w:webHidden/>
               </w:rPr>
-              <w:instrText xml:space="preserve"> PAGEREF _Toc116662293 \h </w:instrText>
+              <w:instrText xml:space="preserve"> PAGEREF _Toc116830753 \h </w:instrText>
             </w:r>
             <w:r>
               <w:rPr>
@@ -832,7 +832,7 @@
                 <w:noProof/>
                 <w:webHidden/>
               </w:rPr>
-              <w:t>1</w:t>
+              <w:t>2</w:t>
             </w:r>
             <w:r>
               <w:rPr>
@@ -856,7 +856,7 @@
               <w:lang w:eastAsia="ja-JP"/>
             </w:rPr>
           </w:pPr>
-          <w:hyperlink w:anchor="_Toc116662294" w:history="1">
+          <w:hyperlink w:anchor="_Toc116830754" w:history="1">
             <w:r>
               <w:rPr>
                 <w:rStyle w:val="Hyperlink"/>
@@ -898,7 +898,7 @@
                 <w:noProof/>
                 <w:webHidden/>
               </w:rPr>
-              <w:instrText xml:space="preserve"> PAGEREF _Toc116662294 \h </w:instrText>
+              <w:instrText xml:space="preserve"> PAGEREF _Toc116830754 \h </w:instrText>
             </w:r>
             <w:r>
               <w:rPr>
@@ -918,7 +918,7 @@
                 <w:noProof/>
                 <w:webHidden/>
               </w:rPr>
-              <w:t>1</w:t>
+              <w:t>2</w:t>
             </w:r>
             <w:r>
               <w:rPr>
@@ -942,7 +942,7 @@
               <w:lang w:eastAsia="ja-JP"/>
             </w:rPr>
           </w:pPr>
-          <w:hyperlink w:anchor="_Toc116662295" w:history="1">
+          <w:hyperlink w:anchor="_Toc116830755" w:history="1">
             <w:r>
               <w:rPr>
                 <w:rStyle w:val="Hyperlink"/>
@@ -984,7 +984,7 @@
                 <w:noProof/>
                 <w:webHidden/>
               </w:rPr>
-              <w:instrText xml:space="preserve"> PAGEREF _Toc116662295 \h </w:instrText>
+              <w:instrText xml:space="preserve"> PAGEREF _Toc116830755 \h </w:instrText>
             </w:r>
             <w:r>
               <w:rPr>
@@ -1028,7 +1028,7 @@
               <w:lang w:eastAsia="ja-JP"/>
             </w:rPr>
           </w:pPr>
-          <w:hyperlink w:anchor="_Toc116662296" w:history="1">
+          <w:hyperlink w:anchor="_Toc116830756" w:history="1">
             <w:r>
               <w:rPr>
                 <w:rStyle w:val="Hyperlink"/>
@@ -1070,7 +1070,7 @@
                 <w:noProof/>
                 <w:webHidden/>
               </w:rPr>
-              <w:instrText xml:space="preserve"> PAGEREF _Toc116662296 \h </w:instrText>
+              <w:instrText xml:space="preserve"> PAGEREF _Toc116830756 \h </w:instrText>
             </w:r>
             <w:r>
               <w:rPr>
@@ -1113,7 +1113,7 @@
               <w:lang w:eastAsia="ja-JP"/>
             </w:rPr>
           </w:pPr>
-          <w:hyperlink w:anchor="_Toc116662297" w:history="1">
+          <w:hyperlink w:anchor="_Toc116830757" w:history="1">
             <w:r>
               <w:rPr>
                 <w:rStyle w:val="Hyperlink"/>
@@ -1155,7 +1155,7 @@
                 <w:noProof/>
                 <w:webHidden/>
               </w:rPr>
-              <w:instrText xml:space="preserve"> PAGEREF _Toc116662297 \h </w:instrText>
+              <w:instrText xml:space="preserve"> PAGEREF _Toc116830757 \h </w:instrText>
             </w:r>
             <w:r>
               <w:rPr>
@@ -1199,7 +1199,7 @@
               <w:lang w:eastAsia="ja-JP"/>
             </w:rPr>
           </w:pPr>
-          <w:hyperlink w:anchor="_Toc116662298" w:history="1">
+          <w:hyperlink w:anchor="_Toc116830758" w:history="1">
             <w:r>
               <w:rPr>
                 <w:rStyle w:val="Hyperlink"/>
@@ -1243,7 +1243,7 @@
                 <w:noProof/>
                 <w:webHidden/>
               </w:rPr>
-              <w:instrText xml:space="preserve"> PAGEREF _Toc116662298 \h </w:instrText>
+              <w:instrText xml:space="preserve"> PAGEREF _Toc116830758 \h </w:instrText>
             </w:r>
             <w:r>
               <w:rPr>
@@ -1287,7 +1287,7 @@
               <w:lang w:eastAsia="ja-JP"/>
             </w:rPr>
           </w:pPr>
-          <w:hyperlink w:anchor="_Toc116662299" w:history="1">
+          <w:hyperlink w:anchor="_Toc116830759" w:history="1">
             <w:r>
               <w:rPr>
                 <w:rStyle w:val="Hyperlink"/>
@@ -1329,7 +1329,7 @@
                 <w:noProof/>
                 <w:webHidden/>
               </w:rPr>
-              <w:instrText xml:space="preserve"> PAGEREF _Toc116662299 \h </w:instrText>
+              <w:instrText xml:space="preserve"> PAGEREF _Toc116830759 \h </w:instrText>
             </w:r>
             <w:r>
               <w:rPr>
@@ -1372,7 +1372,7 @@
               <w:lang w:eastAsia="ja-JP"/>
             </w:rPr>
           </w:pPr>
-          <w:hyperlink w:anchor="_Toc116662300" w:history="1">
+          <w:hyperlink w:anchor="_Toc116830760" w:history="1">
             <w:r>
               <w:rPr>
                 <w:rStyle w:val="Hyperlink"/>
@@ -1399,7 +1399,7 @@
                 <w:noProof/>
                 <w:webHidden/>
               </w:rPr>
-              <w:instrText xml:space="preserve"> PAGEREF _Toc116662300 \h </w:instrText>
+              <w:instrText xml:space="preserve"> PAGEREF _Toc116830760 \h </w:instrText>
             </w:r>
             <w:r>
               <w:rPr>
@@ -1442,7 +1442,7 @@
               <w:lang w:eastAsia="ja-JP"/>
             </w:rPr>
           </w:pPr>
-          <w:hyperlink w:anchor="_Toc116662301" w:history="1">
+          <w:hyperlink w:anchor="_Toc116830761" w:history="1">
             <w:r>
               <w:rPr>
                 <w:rStyle w:val="Hyperlink"/>
@@ -1484,7 +1484,265 @@
                 <w:noProof/>
                 <w:webHidden/>
               </w:rPr>
-              <w:instrText xml:space="preserve"> PAGEREF _Toc116662301 \h </w:instrText>
+              <w:instrText xml:space="preserve"> PAGEREF _Toc116830761 \h </w:instrText>
+            </w:r>
+            <w:r>
+              <w:rPr>
+                <w:noProof/>
+                <w:webHidden/>
+              </w:rPr>
+            </w:r>
+            <w:r>
+              <w:rPr>
+                <w:noProof/>
+                <w:webHidden/>
+              </w:rPr>
+              <w:fldChar w:fldCharType="separate"/>
+            </w:r>
+            <w:r>
+              <w:rPr>
+                <w:noProof/>
+                <w:webHidden/>
+              </w:rPr>
+              <w:t>3</w:t>
+            </w:r>
+            <w:r>
+              <w:rPr>
+                <w:noProof/>
+                <w:webHidden/>
+              </w:rPr>
+              <w:fldChar w:fldCharType="end"/>
+            </w:r>
+          </w:hyperlink>
+        </w:p>
+        <w:p>
+          <w:pPr>
+            <w:pStyle w:val="TOC2"/>
+            <w:tabs>
+              <w:tab w:val="left" w:pos="880"/>
+              <w:tab w:val="right" w:leader="dot" w:pos="9062"/>
+            </w:tabs>
+            <w:rPr>
+              <w:rFonts w:asciiTheme="minorHAnsi" w:eastAsiaTheme="minorEastAsia" w:hAnsiTheme="minorHAnsi"/>
+              <w:noProof/>
+              <w:lang w:eastAsia="ja-JP"/>
+            </w:rPr>
+          </w:pPr>
+          <w:hyperlink w:anchor="_Toc116830762" w:history="1">
+            <w:r>
+              <w:rPr>
+                <w:rStyle w:val="Hyperlink"/>
+                <w:noProof/>
+              </w:rPr>
+              <w:t>4.1</w:t>
+            </w:r>
+            <w:r>
+              <w:rPr>
+                <w:rFonts w:asciiTheme="minorHAnsi" w:eastAsiaTheme="minorEastAsia" w:hAnsiTheme="minorHAnsi"/>
+                <w:noProof/>
+                <w:lang w:eastAsia="ja-JP"/>
+              </w:rPr>
+              <w:tab/>
+            </w:r>
+            <w:r>
+              <w:rPr>
+                <w:rStyle w:val="Hyperlink"/>
+                <w:noProof/>
+              </w:rPr>
+              <w:t>...</w:t>
+            </w:r>
+            <w:r>
+              <w:rPr>
+                <w:noProof/>
+                <w:webHidden/>
+              </w:rPr>
+              <w:tab/>
+            </w:r>
+            <w:r>
+              <w:rPr>
+                <w:noProof/>
+                <w:webHidden/>
+              </w:rPr>
+              <w:fldChar w:fldCharType="begin"/>
+            </w:r>
+            <w:r>
+              <w:rPr>
+                <w:noProof/>
+                <w:webHidden/>
+              </w:rPr>
+              <w:instrText xml:space="preserve"> PAGEREF _Toc116830762 \h </w:instrText>
+            </w:r>
+            <w:r>
+              <w:rPr>
+                <w:noProof/>
+                <w:webHidden/>
+              </w:rPr>
+            </w:r>
+            <w:r>
+              <w:rPr>
+                <w:noProof/>
+                <w:webHidden/>
+              </w:rPr>
+              <w:fldChar w:fldCharType="separate"/>
+            </w:r>
+            <w:r>
+              <w:rPr>
+                <w:noProof/>
+                <w:webHidden/>
+              </w:rPr>
+              <w:t>3</w:t>
+            </w:r>
+            <w:r>
+              <w:rPr>
+                <w:noProof/>
+                <w:webHidden/>
+              </w:rPr>
+              <w:fldChar w:fldCharType="end"/>
+            </w:r>
+          </w:hyperlink>
+        </w:p>
+        <w:p>
+          <w:pPr>
+            <w:pStyle w:val="TOC2"/>
+            <w:tabs>
+              <w:tab w:val="left" w:pos="880"/>
+              <w:tab w:val="right" w:leader="dot" w:pos="9062"/>
+            </w:tabs>
+            <w:rPr>
+              <w:rFonts w:asciiTheme="minorHAnsi" w:eastAsiaTheme="minorEastAsia" w:hAnsiTheme="minorHAnsi"/>
+              <w:noProof/>
+              <w:lang w:eastAsia="ja-JP"/>
+            </w:rPr>
+          </w:pPr>
+          <w:hyperlink w:anchor="_Toc116830763" w:history="1">
+            <w:r>
+              <w:rPr>
+                <w:rStyle w:val="Hyperlink"/>
+                <w:noProof/>
+              </w:rPr>
+              <w:t>4.2</w:t>
+            </w:r>
+            <w:r>
+              <w:rPr>
+                <w:rFonts w:asciiTheme="minorHAnsi" w:eastAsiaTheme="minorEastAsia" w:hAnsiTheme="minorHAnsi"/>
+                <w:noProof/>
+                <w:lang w:eastAsia="ja-JP"/>
+              </w:rPr>
+              <w:tab/>
+            </w:r>
+            <w:r>
+              <w:rPr>
+                <w:rStyle w:val="Hyperlink"/>
+                <w:noProof/>
+              </w:rPr>
+              <w:t>Problemen</w:t>
+            </w:r>
+            <w:r>
+              <w:rPr>
+                <w:noProof/>
+                <w:webHidden/>
+              </w:rPr>
+              <w:tab/>
+            </w:r>
+            <w:r>
+              <w:rPr>
+                <w:noProof/>
+                <w:webHidden/>
+              </w:rPr>
+              <w:fldChar w:fldCharType="begin"/>
+            </w:r>
+            <w:r>
+              <w:rPr>
+                <w:noProof/>
+                <w:webHidden/>
+              </w:rPr>
+              <w:instrText xml:space="preserve"> PAGEREF _Toc116830763 \h </w:instrText>
+            </w:r>
+            <w:r>
+              <w:rPr>
+                <w:noProof/>
+                <w:webHidden/>
+              </w:rPr>
+            </w:r>
+            <w:r>
+              <w:rPr>
+                <w:noProof/>
+                <w:webHidden/>
+              </w:rPr>
+              <w:fldChar w:fldCharType="separate"/>
+            </w:r>
+            <w:r>
+              <w:rPr>
+                <w:noProof/>
+                <w:webHidden/>
+              </w:rPr>
+              <w:t>3</w:t>
+            </w:r>
+            <w:r>
+              <w:rPr>
+                <w:noProof/>
+                <w:webHidden/>
+              </w:rPr>
+              <w:fldChar w:fldCharType="end"/>
+            </w:r>
+          </w:hyperlink>
+        </w:p>
+        <w:p>
+          <w:pPr>
+            <w:pStyle w:val="TOC2"/>
+            <w:tabs>
+              <w:tab w:val="left" w:pos="880"/>
+              <w:tab w:val="right" w:leader="dot" w:pos="9062"/>
+            </w:tabs>
+            <w:rPr>
+              <w:rFonts w:asciiTheme="minorHAnsi" w:eastAsiaTheme="minorEastAsia" w:hAnsiTheme="minorHAnsi"/>
+              <w:noProof/>
+              <w:lang w:eastAsia="ja-JP"/>
+            </w:rPr>
+          </w:pPr>
+          <w:hyperlink w:anchor="_Toc116830764" w:history="1">
+            <w:r>
+              <w:rPr>
+                <w:rStyle w:val="Hyperlink"/>
+                <w:noProof/>
+              </w:rPr>
+              <w:t>4.3</w:t>
+            </w:r>
+            <w:r>
+              <w:rPr>
+                <w:rFonts w:asciiTheme="minorHAnsi" w:eastAsiaTheme="minorEastAsia" w:hAnsiTheme="minorHAnsi"/>
+                <w:noProof/>
+                <w:lang w:eastAsia="ja-JP"/>
+              </w:rPr>
+              <w:tab/>
+            </w:r>
+            <w:r>
+              <w:rPr>
+                <w:rStyle w:val="Hyperlink"/>
+                <w:noProof/>
+              </w:rPr>
+              <w:t>Optimalisatie</w:t>
+            </w:r>
+            <w:r>
+              <w:rPr>
+                <w:noProof/>
+                <w:webHidden/>
+              </w:rPr>
+              <w:tab/>
+            </w:r>
+            <w:r>
+              <w:rPr>
+                <w:noProof/>
+                <w:webHidden/>
+              </w:rPr>
+              <w:fldChar w:fldCharType="begin"/>
+            </w:r>
+            <w:r>
+              <w:rPr>
+                <w:noProof/>
+                <w:webHidden/>
+              </w:rPr>
+              <w:instrText xml:space="preserve"> PAGEREF _Toc116830764 \h </w:instrText>
             </w:r>
             <w:r>
               <w:rPr>
@@ -1527,7 +1785,7 @@
               <w:lang w:eastAsia="ja-JP"/>
             </w:rPr>
           </w:pPr>
-          <w:hyperlink w:anchor="_Toc116662302" w:history="1">
+          <w:hyperlink w:anchor="_Toc116830765" w:history="1">
             <w:r>
               <w:rPr>
                 <w:rStyle w:val="Hyperlink"/>
@@ -1569,7 +1827,7 @@
                 <w:noProof/>
                 <w:webHidden/>
               </w:rPr>
-              <w:instrText xml:space="preserve"> PAGEREF _Toc116662302 \h </w:instrText>
+              <w:instrText xml:space="preserve"> PAGEREF _Toc116830765 \h </w:instrText>
             </w:r>
             <w:r>
               <w:rPr>
@@ -1612,7 +1870,7 @@
               <w:lang w:eastAsia="ja-JP"/>
             </w:rPr>
           </w:pPr>
-          <w:hyperlink w:anchor="_Toc116662303" w:history="1">
+          <w:hyperlink w:anchor="_Toc116830766" w:history="1">
             <w:r>
               <w:rPr>
                 <w:rStyle w:val="Hyperlink"/>
@@ -1654,7 +1912,7 @@
                 <w:noProof/>
                 <w:webHidden/>
               </w:rPr>
-              <w:instrText xml:space="preserve"> PAGEREF _Toc116662303 \h </w:instrText>
+              <w:instrText xml:space="preserve"> PAGEREF _Toc116830766 \h </w:instrText>
             </w:r>
             <w:r>
               <w:rPr>
@@ -1697,7 +1955,7 @@
               <w:lang w:eastAsia="ja-JP"/>
             </w:rPr>
           </w:pPr>
-          <w:hyperlink w:anchor="_Toc116662304" w:history="1">
+          <w:hyperlink w:anchor="_Toc116830767" w:history="1">
             <w:r>
               <w:rPr>
                 <w:rStyle w:val="Hyperlink"/>
@@ -1739,7 +1997,7 @@
                 <w:noProof/>
                 <w:webHidden/>
               </w:rPr>
-              <w:instrText xml:space="preserve"> PAGEREF _Toc116662304 \h </w:instrText>
+              <w:instrText xml:space="preserve"> PAGEREF _Toc116830767 \h </w:instrText>
             </w:r>
             <w:r>
               <w:rPr>
@@ -1782,7 +2040,7 @@
               <w:lang w:eastAsia="ja-JP"/>
             </w:rPr>
           </w:pPr>
-          <w:hyperlink w:anchor="_Toc116662305" w:history="1">
+          <w:hyperlink w:anchor="_Toc116830768" w:history="1">
             <w:r>
               <w:rPr>
                 <w:rStyle w:val="Hyperlink"/>
@@ -1824,7 +2082,7 @@
                 <w:noProof/>
                 <w:webHidden/>
               </w:rPr>
-              <w:instrText xml:space="preserve"> PAGEREF _Toc116662305 \h </w:instrText>
+              <w:instrText xml:space="preserve"> PAGEREF _Toc116830768 \h </w:instrText>
             </w:r>
             <w:r>
               <w:rPr>
@@ -1867,7 +2125,7 @@
               <w:lang w:eastAsia="ja-JP"/>
             </w:rPr>
           </w:pPr>
-          <w:hyperlink w:anchor="_Toc116662306" w:history="1">
+          <w:hyperlink w:anchor="_Toc116830769" w:history="1">
             <w:r>
               <w:rPr>
                 <w:rStyle w:val="Hyperlink"/>
@@ -1909,7 +2167,7 @@
                 <w:noProof/>
                 <w:webHidden/>
               </w:rPr>
-              <w:instrText xml:space="preserve"> PAGEREF _Toc116662306 \h </w:instrText>
+              <w:instrText xml:space="preserve"> PAGEREF _Toc116830769 \h </w:instrText>
             </w:r>
             <w:r>
               <w:rPr>
@@ -1929,7 +2187,7 @@
                 <w:noProof/>
                 <w:webHidden/>
               </w:rPr>
-              <w:t>3</w:t>
+              <w:t>4</w:t>
             </w:r>
             <w:r>
               <w:rPr>
@@ -1974,7 +2232,7 @@
           <w:rFonts w:cs="Arial"/>
         </w:rPr>
         <w:sectPr>
-          <w:footerReference w:type="default" r:id="rId7"/>
+          <w:footerReference w:type="default" r:id="rId8"/>
           <w:pgSz w:w="11906" w:h="16838"/>
           <w:pgMar w:top="1417" w:right="1417" w:bottom="1417" w:left="1417" w:header="708" w:footer="708" w:gutter="0"/>
           <w:cols w:space="708"/>
@@ -1986,16 +2244,45 @@
       <w:pPr>
         <w:pStyle w:val="Heading1"/>
       </w:pPr>
-      <w:bookmarkStart w:id="0" w:name="_Toc116662288"/>
+      <w:bookmarkStart w:id="0" w:name="_Toc116830748"/>
       <w:r>
         <w:lastRenderedPageBreak/>
-        <w:t>Doelstelling</w:t>
+        <w:t>Inleiding</w:t>
       </w:r>
       <w:bookmarkEnd w:id="0"/>
     </w:p>
     <w:p>
       <w:pPr>
         <w:rPr>
+          <w:strike/>
+          <w:lang w:val="nl-NL" w:eastAsia="nl-NL"/>
+        </w:rPr>
+      </w:pPr>
+      <w:r>
+        <w:rPr>
+          <w:strike/>
+          <w:lang w:val="nl-NL" w:eastAsia="nl-NL"/>
+        </w:rPr>
+        <w:t xml:space="preserve">Dit onderzoek </w:t>
+      </w:r>
+      <w:r>
+        <w:rPr>
+          <w:strike/>
+          <w:lang w:val="nl-NL" w:eastAsia="nl-NL"/>
+        </w:rPr>
+        <w:t>gaat over de werking van procedurally generated terrain. Het eerste deel geeft een introductie over noisefuncties en bespreekt een aantal voorbeelden. Hoofdstuk 3 gaat dieper in op Perlin noise. Daarna volgt meer uitleg over PGT met verschillende voorbeelden in Unity.</w:t>
+      </w:r>
+      <w:r>
+        <w:rPr>
+          <w:strike/>
+          <w:lang w:val="nl-NL" w:eastAsia="nl-NL"/>
+        </w:rPr>
+        <w:t>...</w:t>
+      </w:r>
+    </w:p>
+    <w:p>
+      <w:pPr>
+        <w:rPr>
           <w:lang w:val="nl-NL" w:eastAsia="nl-NL"/>
         </w:rPr>
       </w:pPr>
@@ -2010,7 +2297,7 @@
       <w:pPr>
         <w:pStyle w:val="Heading1"/>
       </w:pPr>
-      <w:bookmarkStart w:id="1" w:name="_Toc116662289"/>
+      <w:bookmarkStart w:id="1" w:name="_Toc116830749"/>
       <w:r>
         <w:t>Noisefuncties</w:t>
       </w:r>
@@ -2020,24 +2307,226 @@
       <w:pPr>
         <w:pStyle w:val="Heading2"/>
       </w:pPr>
-      <w:bookmarkStart w:id="2" w:name="_Toc116662290"/>
-      <w:r>
-        <w:t>Wat is noise?</w:t>
-      </w:r>
-      <w:r>
-        <w:t xml:space="preserve"> (introductie)</w:t>
+      <w:bookmarkStart w:id="2" w:name="_Toc116830750"/>
+      <w:r>
+        <w:t>I</w:t>
+      </w:r>
+      <w:r>
+        <w:t>ntroductie</w:t>
       </w:r>
       <w:bookmarkEnd w:id="2"/>
     </w:p>
     <w:p>
       <w:pPr>
+        <w:rPr>
+          <w:lang w:val="nl-NL" w:eastAsia="nl-NL"/>
+        </w:rPr>
+      </w:pPr>
+      <w:r>
+        <w:rPr>
+          <w:lang w:val="nl-NL" w:eastAsia="nl-NL"/>
+        </w:rPr>
+        <w:t xml:space="preserve">Willekeurigheid is overal in de wereld maar toch blijft het zo’n abstract begrip. Wanneer is iets random? Is het ontstaan van het universum of het gooien van een dobbeslteen random en hoe kunnen computers dit simuleren als ze enkel instructies kunnen volgen? </w:t>
+      </w:r>
+      <w:r>
+        <w:rPr>
+          <w:lang w:val="nl-NL" w:eastAsia="nl-NL"/>
+        </w:rPr>
+        <w:t>Vooral de laatste vraag</w:t>
+      </w:r>
+      <w:r>
+        <w:rPr>
+          <w:lang w:val="nl-NL" w:eastAsia="nl-NL"/>
+        </w:rPr>
+        <w:t xml:space="preserve"> </w:t>
+      </w:r>
+      <w:r>
+        <w:rPr>
+          <w:lang w:val="nl-NL" w:eastAsia="nl-NL"/>
+        </w:rPr>
+        <w:t xml:space="preserve">piekte de interesse van Ken Perlin, een professor </w:t>
+      </w:r>
+      <w:r>
+        <w:rPr>
+          <w:lang w:val="nl-NL" w:eastAsia="nl-NL"/>
+        </w:rPr>
+        <w:t>van</w:t>
+      </w:r>
+      <w:r>
+        <w:rPr>
+          <w:lang w:val="nl-NL" w:eastAsia="nl-NL"/>
+        </w:rPr>
+        <w:t xml:space="preserve"> het </w:t>
+      </w:r>
+      <w:r>
+        <w:rPr>
+          <w:lang w:val="nl-NL" w:eastAsia="nl-NL"/>
+        </w:rPr>
+        <w:t>New York-universiteit</w:t>
+      </w:r>
+      <w:r>
+        <w:rPr>
+          <w:lang w:val="nl-NL" w:eastAsia="nl-NL"/>
+        </w:rPr>
+        <w:t xml:space="preserve">. Perlin vond </w:t>
+      </w:r>
+      <w:r>
+        <w:rPr>
+          <w:lang w:val="nl-NL" w:eastAsia="nl-NL"/>
+        </w:rPr>
+        <w:t xml:space="preserve">namelijk </w:t>
+      </w:r>
+      <w:r>
+        <w:rPr>
+          <w:lang w:val="nl-NL" w:eastAsia="nl-NL"/>
+        </w:rPr>
+        <w:t xml:space="preserve">dat computergegenereerde beelden niet organisch genoeg waren. </w:t>
+      </w:r>
+    </w:p>
+    <w:p>
+      <w:pPr>
+        <w:rPr>
+          <w:lang w:val="nl-NL" w:eastAsia="nl-NL"/>
+        </w:rPr>
+      </w:pPr>
+      <w:r>
+        <w:rPr>
+          <w:lang w:val="nl-NL" w:eastAsia="nl-NL"/>
+        </w:rPr>
+        <w:t xml:space="preserve">Tijdens het maken van de </w:t>
+      </w:r>
+      <w:r>
+        <w:rPr>
+          <w:lang w:val="nl-NL" w:eastAsia="nl-NL"/>
+        </w:rPr>
+        <w:t>Walt Disney-</w:t>
+      </w:r>
+      <w:r>
+        <w:rPr>
+          <w:lang w:val="nl-NL" w:eastAsia="nl-NL"/>
+        </w:rPr>
+        <w:t xml:space="preserve">film </w:t>
+      </w:r>
+      <w:r>
+        <w:rPr>
+          <w:i/>
+          <w:iCs/>
+          <w:lang w:val="nl-NL" w:eastAsia="nl-NL"/>
+        </w:rPr>
+        <w:t>Tron (1982)</w:t>
+      </w:r>
+      <w:r>
+        <w:rPr>
+          <w:lang w:val="nl-NL" w:eastAsia="nl-NL"/>
+        </w:rPr>
+        <w:t xml:space="preserve"> bedacht hij een algoritme dat </w:t>
+      </w:r>
+      <w:r>
+        <w:rPr>
+          <w:lang w:val="nl-NL" w:eastAsia="nl-NL"/>
+        </w:rPr>
+        <w:t xml:space="preserve">organische vormen kon maken. Enkele jaren later in 1997 kreeg Perlin een academische prijs van AMPAS, de </w:t>
+      </w:r>
+      <w:r>
+        <w:rPr>
+          <w:lang w:val="nl-NL" w:eastAsia="nl-NL"/>
+        </w:rPr>
+        <w:t>Academy of Motion Picture Arts and Sciences</w:t>
+      </w:r>
+      <w:r>
+        <w:rPr>
+          <w:lang w:val="nl-NL" w:eastAsia="nl-NL"/>
+        </w:rPr>
+        <w:t>, en kreeg het</w:t>
+      </w:r>
+      <w:r>
+        <w:rPr>
+          <w:lang w:val="nl-NL" w:eastAsia="nl-NL"/>
+        </w:rPr>
+        <w:t xml:space="preserve"> algroritme</w:t>
+      </w:r>
+      <w:r>
+        <w:rPr>
+          <w:lang w:val="nl-NL" w:eastAsia="nl-NL"/>
+        </w:rPr>
+        <w:t xml:space="preserve"> de toepasselijke naam Perlin Noise.</w:t>
+      </w:r>
+      <w:r>
+        <w:rPr>
+          <w:lang w:val="nl-NL" w:eastAsia="nl-NL"/>
+        </w:rPr>
+        <w:t xml:space="preserve"> </w:t>
+      </w:r>
+      <w:sdt>
+        <w:sdtPr>
+          <w:rPr>
+            <w:lang w:val="nl-NL" w:eastAsia="nl-NL"/>
+          </w:rPr>
+          <w:id w:val="-1352335410"/>
+          <w:citation/>
+        </w:sdtPr>
+        <w:sdtContent>
+          <w:r>
+            <w:rPr>
+              <w:lang w:val="nl-NL" w:eastAsia="nl-NL"/>
+            </w:rPr>
+            <w:fldChar w:fldCharType="begin"/>
+          </w:r>
+          <w:r>
+            <w:rPr>
+              <w:lang w:eastAsia="nl-NL"/>
+            </w:rPr>
+            <w:instrText xml:space="preserve"> CITATION Wiki22 \l 2067 </w:instrText>
+          </w:r>
+          <w:r>
+            <w:rPr>
+              <w:lang w:val="nl-NL" w:eastAsia="nl-NL"/>
+            </w:rPr>
+            <w:fldChar w:fldCharType="separate"/>
+          </w:r>
+          <w:r>
+            <w:rPr>
+              <w:noProof/>
+              <w:lang w:eastAsia="nl-NL"/>
+            </w:rPr>
+            <w:t>(Wikipedia, 2022)</w:t>
+          </w:r>
+          <w:r>
+            <w:rPr>
+              <w:lang w:val="nl-NL" w:eastAsia="nl-NL"/>
+            </w:rPr>
+            <w:fldChar w:fldCharType="end"/>
+          </w:r>
+        </w:sdtContent>
+      </w:sdt>
+    </w:p>
+    <w:p>
+      <w:pPr>
         <w:pStyle w:val="Heading2"/>
       </w:pPr>
-      <w:bookmarkStart w:id="3" w:name="_Toc116662291"/>
-      <w:r>
-        <w:t>Hoe werkt noise?</w:t>
+      <w:bookmarkStart w:id="3" w:name="_Toc116830751"/>
+      <w:r>
+        <w:t>N</w:t>
+      </w:r>
+      <w:r>
+        <w:t>oise</w:t>
       </w:r>
       <w:bookmarkEnd w:id="3"/>
+    </w:p>
+    <w:p>
+      <w:pPr>
+        <w:rPr>
+          <w:u w:val="single"/>
+          <w:lang w:val="nl-NL" w:eastAsia="nl-NL"/>
+        </w:rPr>
+      </w:pPr>
+      <w:r>
+        <w:rPr>
+          <w:u w:val="single"/>
+          <w:lang w:val="nl-NL" w:eastAsia="nl-NL"/>
+        </w:rPr>
+        <w:t>Wat is noise?...</w:t>
+      </w:r>
     </w:p>
     <w:p>
       <w:pPr>
@@ -2089,47 +2578,35 @@
           <w:rStyle w:val="Hyperlink"/>
           <w:lang w:eastAsia="nl-NL"/>
         </w:rPr>
-        <w:t>https://www.yout</w:t>
-      </w:r>
-      <w:r>
-        <w:rPr>
-          <w:rStyle w:val="Hyperlink"/>
+        <w:t>https://www.youtube.com/watch?v=KT8iYTSA1ZA</w:t>
+      </w:r>
+      <w:r>
+        <w:rPr>
+          <w:lang w:val="en-US" w:eastAsia="nl-NL"/>
+        </w:rPr>
+        <w:fldChar w:fldCharType="end"/>
+      </w:r>
+      <w:r>
+        <w:rPr>
           <w:lang w:eastAsia="nl-NL"/>
         </w:rPr>
-        <w:t>u</w:t>
-      </w:r>
-      <w:r>
-        <w:rPr>
-          <w:rStyle w:val="Hyperlink"/>
+        <w:t>)</w:t>
+      </w:r>
+    </w:p>
+    <w:p>
+      <w:pPr>
+        <w:jc w:val="left"/>
+        <w:rPr>
+          <w:u w:val="single"/>
           <w:lang w:eastAsia="nl-NL"/>
         </w:rPr>
-        <w:t>be.com/watch?v=KT8</w:t>
-      </w:r>
-      <w:r>
-        <w:rPr>
-          <w:rStyle w:val="Hyperlink"/>
+      </w:pPr>
+      <w:r>
+        <w:rPr>
+          <w:u w:val="single"/>
           <w:lang w:eastAsia="nl-NL"/>
         </w:rPr>
-        <w:t>i</w:t>
-      </w:r>
-      <w:r>
-        <w:rPr>
-          <w:rStyle w:val="Hyperlink"/>
-          <w:lang w:eastAsia="nl-NL"/>
-        </w:rPr>
-        <w:t>YTSA1ZA</w:t>
-      </w:r>
-      <w:r>
-        <w:rPr>
-          <w:lang w:val="en-US" w:eastAsia="nl-NL"/>
-        </w:rPr>
-        <w:fldChar w:fldCharType="end"/>
-      </w:r>
-      <w:r>
-        <w:rPr>
-          <w:lang w:eastAsia="nl-NL"/>
-        </w:rPr>
-        <w:t>)</w:t>
+        <w:t>Hoe werkt noise?...</w:t>
       </w:r>
     </w:p>
     <w:p>
@@ -2215,10 +2692,26 @@
     </w:p>
     <w:p>
       <w:pPr>
+        <w:spacing w:line="276" w:lineRule="auto"/>
+        <w:jc w:val="left"/>
+        <w:rPr>
+          <w:lang w:val="en-US" w:eastAsia="nl-NL"/>
+        </w:rPr>
+      </w:pPr>
+      <w:r>
+        <w:rPr>
+          <w:lang w:val="en-US" w:eastAsia="nl-NL"/>
+        </w:rPr>
+        <w:br w:type="page"/>
+      </w:r>
+    </w:p>
+    <w:p>
+      <w:pPr>
         <w:pStyle w:val="Heading2"/>
       </w:pPr>
-      <w:bookmarkStart w:id="4" w:name="_Toc116662292"/>
-      <w:r>
+      <w:bookmarkStart w:id="4" w:name="_Toc116830752"/>
+      <w:r>
+        <w:lastRenderedPageBreak/>
         <w:t>Random noise</w:t>
       </w:r>
       <w:bookmarkEnd w:id="4"/>
@@ -2240,7 +2733,7 @@
       <w:pPr>
         <w:pStyle w:val="Heading2"/>
       </w:pPr>
-      <w:bookmarkStart w:id="5" w:name="_Toc116662293"/>
+      <w:bookmarkStart w:id="5" w:name="_Toc116830753"/>
       <w:r>
         <w:t>Value noise</w:t>
       </w:r>
@@ -2255,7 +2748,7 @@
           <w:lang w:val="nl-NL" w:eastAsia="nl-NL"/>
         </w:rPr>
       </w:pPr>
-      <w:hyperlink r:id="rId8" w:history="1">
+      <w:hyperlink r:id="rId9" w:history="1">
         <w:r>
           <w:rPr>
             <w:rStyle w:val="Hyperlink"/>
@@ -2277,7 +2770,7 @@
         </w:rPr>
         <w:t xml:space="preserve">(2.3) </w:t>
       </w:r>
-      <w:hyperlink r:id="rId9" w:history="1">
+      <w:hyperlink r:id="rId10" w:history="1">
         <w:r>
           <w:rPr>
             <w:rStyle w:val="Hyperlink"/>
@@ -2291,7 +2784,7 @@
       <w:pPr>
         <w:pStyle w:val="Heading2"/>
       </w:pPr>
-      <w:bookmarkStart w:id="6" w:name="_Toc116662294"/>
+      <w:bookmarkStart w:id="6" w:name="_Toc116830754"/>
       <w:r>
         <w:t>Simplex noise</w:t>
       </w:r>
@@ -2303,7 +2796,7 @@
           <w:lang w:val="nl-NL" w:eastAsia="nl-NL"/>
         </w:rPr>
       </w:pPr>
-      <w:hyperlink r:id="rId10" w:history="1">
+      <w:hyperlink r:id="rId11" w:history="1">
         <w:r>
           <w:rPr>
             <w:rStyle w:val="Hyperlink"/>
@@ -2319,7 +2812,7 @@
           <w:lang w:val="nl-NL" w:eastAsia="nl-NL"/>
         </w:rPr>
       </w:pPr>
-      <w:hyperlink r:id="rId11" w:history="1">
+      <w:hyperlink r:id="rId12" w:history="1">
         <w:r>
           <w:rPr>
             <w:rStyle w:val="Hyperlink"/>
@@ -2335,7 +2828,7 @@
           <w:lang w:val="nl-NL" w:eastAsia="nl-NL"/>
         </w:rPr>
       </w:pPr>
-      <w:hyperlink r:id="rId12" w:history="1">
+      <w:hyperlink r:id="rId13" w:history="1">
         <w:r>
           <w:rPr>
             <w:rStyle w:val="Hyperlink"/>
@@ -2356,137 +2849,6 @@
           <w:lang w:val="nl-NL" w:eastAsia="nl-NL"/>
         </w:rPr>
         <w:t xml:space="preserve">(2.5) </w:t>
-      </w:r>
-      <w:hyperlink r:id="rId13" w:history="1">
-        <w:r>
-          <w:rPr>
-            <w:rStyle w:val="Hyperlink"/>
-            <w:lang w:val="nl-NL" w:eastAsia="nl-NL"/>
-          </w:rPr>
-          <w:t>https://micsymposium.org/mics_2011_proceedings/mics2011_submission_30.pdf</w:t>
-        </w:r>
-      </w:hyperlink>
-    </w:p>
-    <w:p>
-      <w:pPr>
-        <w:rPr>
-          <w:lang w:val="nl-NL" w:eastAsia="nl-NL"/>
-        </w:rPr>
-      </w:pPr>
-    </w:p>
-    <w:p>
-      <w:pPr>
-        <w:rPr>
-          <w:lang w:val="nl-NL" w:eastAsia="nl-NL"/>
-        </w:rPr>
-      </w:pPr>
-    </w:p>
-    <w:p>
-      <w:pPr>
-        <w:pStyle w:val="Heading2"/>
-      </w:pPr>
-      <w:bookmarkStart w:id="7" w:name="_Toc116662295"/>
-      <w:r>
-        <w:lastRenderedPageBreak/>
-        <w:t>Fractal noise</w:t>
-      </w:r>
-      <w:r>
-        <w:t xml:space="preserve"> (layered noise)</w:t>
-      </w:r>
-      <w:bookmarkEnd w:id="7"/>
-    </w:p>
-    <w:p>
-      <w:pPr>
-        <w:rPr>
-          <w:lang w:val="nl-NL" w:eastAsia="nl-NL"/>
-        </w:rPr>
-      </w:pPr>
-      <w:r>
-        <w:rPr>
-          <w:lang w:val="nl-NL" w:eastAsia="nl-NL"/>
-        </w:rPr>
-        <w:t>In de praktijk worden zuivere noisefuncties bijna niet gebruikt. Altijd meerdere “lagen” noise =&gt; fractal noise.</w:t>
-      </w:r>
-    </w:p>
-    <w:p>
-      <w:pPr>
-        <w:rPr>
-          <w:lang w:val="nl-NL" w:eastAsia="nl-NL"/>
-        </w:rPr>
-      </w:pPr>
-      <w:r>
-        <w:rPr>
-          <w:lang w:val="nl-NL" w:eastAsia="nl-NL"/>
-        </w:rPr>
-        <w:t>https://www.provideocoalition.com/fractal-noise-advanced-analysis-of-after-effects-most-versatile-plugin/#:~:text=The%20basic%20concept%20of%20fractal,with%20increasing%20levels%20of%20detail.</w:t>
-      </w:r>
-    </w:p>
-    <w:p>
-      <w:pPr>
-        <w:pStyle w:val="Heading2"/>
-      </w:pPr>
-      <w:bookmarkStart w:id="8" w:name="_Toc116662296"/>
-      <w:r>
-        <w:t>Toespassingen</w:t>
-      </w:r>
-      <w:bookmarkEnd w:id="8"/>
-    </w:p>
-    <w:p>
-      <w:pPr>
-        <w:rPr>
-          <w:lang w:val="en-US" w:eastAsia="nl-NL"/>
-        </w:rPr>
-      </w:pPr>
-      <w:r>
-        <w:rPr>
-          <w:lang w:val="en-US" w:eastAsia="nl-NL"/>
-        </w:rPr>
-        <w:t>Procedural generation, graphics, video g</w:t>
-      </w:r>
-      <w:r>
-        <w:rPr>
-          <w:lang w:val="en-US" w:eastAsia="nl-NL"/>
-        </w:rPr>
-        <w:t xml:space="preserve">ames </w:t>
-      </w:r>
-    </w:p>
-    <w:p>
-      <w:pPr>
-        <w:spacing w:line="276" w:lineRule="auto"/>
-        <w:jc w:val="left"/>
-        <w:rPr>
-          <w:lang w:val="en-US" w:eastAsia="nl-NL"/>
-        </w:rPr>
-      </w:pPr>
-      <w:r>
-        <w:rPr>
-          <w:lang w:val="en-US" w:eastAsia="nl-NL"/>
-        </w:rPr>
-        <w:br w:type="page"/>
-      </w:r>
-    </w:p>
-    <w:p>
-      <w:pPr>
-        <w:pStyle w:val="Heading1"/>
-      </w:pPr>
-      <w:bookmarkStart w:id="9" w:name="_Toc116662297"/>
-      <w:r>
-        <w:lastRenderedPageBreak/>
-        <w:t>Perlin noise</w:t>
-      </w:r>
-      <w:bookmarkEnd w:id="9"/>
-    </w:p>
-    <w:p>
-      <w:pPr>
-        <w:rPr>
-          <w:lang w:val="nl-NL" w:eastAsia="nl-NL"/>
-        </w:rPr>
-      </w:pPr>
-      <w:r>
-        <w:rPr>
-          <w:lang w:val="nl-NL" w:eastAsia="nl-NL"/>
-        </w:rPr>
-        <w:t xml:space="preserve">(2.4) </w:t>
       </w:r>
       <w:hyperlink r:id="rId14" w:history="1">
         <w:r>
@@ -2504,7 +2866,137 @@
           <w:lang w:val="nl-NL" w:eastAsia="nl-NL"/>
         </w:rPr>
       </w:pPr>
+    </w:p>
+    <w:p>
+      <w:pPr>
+        <w:rPr>
+          <w:lang w:val="nl-NL" w:eastAsia="nl-NL"/>
+        </w:rPr>
+      </w:pPr>
+    </w:p>
+    <w:p>
+      <w:pPr>
+        <w:pStyle w:val="Heading2"/>
+      </w:pPr>
+      <w:bookmarkStart w:id="7" w:name="_Toc116830755"/>
+      <w:r>
+        <w:t>Fractal noise</w:t>
+      </w:r>
+      <w:r>
+        <w:t xml:space="preserve"> (layered noise)</w:t>
+      </w:r>
+      <w:bookmarkEnd w:id="7"/>
+    </w:p>
+    <w:p>
+      <w:pPr>
+        <w:rPr>
+          <w:lang w:val="nl-NL" w:eastAsia="nl-NL"/>
+        </w:rPr>
+      </w:pPr>
+      <w:r>
+        <w:rPr>
+          <w:lang w:val="nl-NL" w:eastAsia="nl-NL"/>
+        </w:rPr>
+        <w:t>In de praktijk worden zuivere noisefuncties bijna niet gebruikt. Altijd meerdere “lagen” noise =&gt; fractal noise.</w:t>
+      </w:r>
+    </w:p>
+    <w:p>
+      <w:pPr>
+        <w:rPr>
+          <w:lang w:val="nl-NL" w:eastAsia="nl-NL"/>
+        </w:rPr>
+      </w:pPr>
+      <w:r>
+        <w:rPr>
+          <w:lang w:val="nl-NL" w:eastAsia="nl-NL"/>
+        </w:rPr>
+        <w:t>https://www.provideocoalition.com/fractal-noise-advanced-analysis-of-after-effects-most-versatile-plugin/#:~:text=The%20basic%20concept%20of%20fractal,with%20increasing%20levels%20of%20detail.</w:t>
+      </w:r>
+    </w:p>
+    <w:p>
+      <w:pPr>
+        <w:pStyle w:val="Heading2"/>
+      </w:pPr>
+      <w:bookmarkStart w:id="8" w:name="_Toc116830756"/>
+      <w:r>
+        <w:t>Toespassingen</w:t>
+      </w:r>
+      <w:bookmarkEnd w:id="8"/>
+    </w:p>
+    <w:p>
+      <w:pPr>
+        <w:rPr>
+          <w:lang w:val="en-US" w:eastAsia="nl-NL"/>
+        </w:rPr>
+      </w:pPr>
+      <w:r>
+        <w:rPr>
+          <w:lang w:val="en-US" w:eastAsia="nl-NL"/>
+        </w:rPr>
+        <w:t>Procedural generation, graphics, video g</w:t>
+      </w:r>
+      <w:r>
+        <w:rPr>
+          <w:lang w:val="en-US" w:eastAsia="nl-NL"/>
+        </w:rPr>
+        <w:t xml:space="preserve">ames </w:t>
+      </w:r>
+    </w:p>
+    <w:p>
+      <w:pPr>
+        <w:spacing w:line="276" w:lineRule="auto"/>
+        <w:jc w:val="left"/>
+        <w:rPr>
+          <w:lang w:val="en-US" w:eastAsia="nl-NL"/>
+        </w:rPr>
+      </w:pPr>
+      <w:r>
+        <w:rPr>
+          <w:lang w:val="en-US" w:eastAsia="nl-NL"/>
+        </w:rPr>
+        <w:br w:type="page"/>
+      </w:r>
+    </w:p>
+    <w:p>
+      <w:pPr>
+        <w:pStyle w:val="Heading1"/>
+      </w:pPr>
+      <w:bookmarkStart w:id="9" w:name="_Toc116830757"/>
+      <w:r>
+        <w:lastRenderedPageBreak/>
+        <w:t>Perlin noise</w:t>
+      </w:r>
+      <w:bookmarkEnd w:id="9"/>
+    </w:p>
+    <w:p>
+      <w:pPr>
+        <w:rPr>
+          <w:lang w:val="nl-NL" w:eastAsia="nl-NL"/>
+        </w:rPr>
+      </w:pPr>
+      <w:r>
+        <w:rPr>
+          <w:lang w:val="nl-NL" w:eastAsia="nl-NL"/>
+        </w:rPr>
+        <w:t xml:space="preserve">(2.4) </w:t>
+      </w:r>
       <w:hyperlink r:id="rId15" w:history="1">
+        <w:r>
+          <w:rPr>
+            <w:rStyle w:val="Hyperlink"/>
+            <w:lang w:val="nl-NL" w:eastAsia="nl-NL"/>
+          </w:rPr>
+          <w:t>https://micsymposium.org/mics_2011_proceedings/mics2011_submission_30.pdf</w:t>
+        </w:r>
+      </w:hyperlink>
+    </w:p>
+    <w:p>
+      <w:pPr>
+        <w:rPr>
+          <w:lang w:val="nl-NL" w:eastAsia="nl-NL"/>
+        </w:rPr>
+      </w:pPr>
+      <w:hyperlink r:id="rId16" w:history="1">
         <w:r>
           <w:rPr>
             <w:rStyle w:val="Hyperlink"/>
@@ -2521,7 +3013,7 @@
           <w:lang w:val="en-US"/>
         </w:rPr>
       </w:pPr>
-      <w:bookmarkStart w:id="10" w:name="_Toc116662298"/>
+      <w:bookmarkStart w:id="10" w:name="_Toc116830758"/>
       <w:r>
         <w:rPr>
           <w:lang w:val="en-US"/>
@@ -2550,126 +3042,249 @@
           <w:lang w:val="en-US" w:eastAsia="nl-NL"/>
         </w:rPr>
       </w:pPr>
-      <w:hyperlink r:id="rId16" w:history="1">
+      <w:hyperlink r:id="rId17" w:history="1">
         <w:r>
           <w:rPr>
             <w:rStyle w:val="Hyperlink"/>
             <w:lang w:val="en-US" w:eastAsia="nl-NL"/>
           </w:rPr>
-          <w:t>https://docs.aws.amazon.com/lumberyard/latest/</w:t>
+          <w:t>https://docs.aws.amazon.com/lumberyard/latest/userguide/component-gradients-fastnoise.html</w:t>
         </w:r>
+      </w:hyperlink>
+    </w:p>
+    <w:p>
+      <w:pPr>
+        <w:rPr>
+          <w:lang w:val="en-US" w:eastAsia="nl-NL"/>
+        </w:rPr>
+      </w:pPr>
+    </w:p>
+    <w:p>
+      <w:pPr>
+        <w:pStyle w:val="Heading2"/>
+      </w:pPr>
+      <w:bookmarkStart w:id="11" w:name="_Toc116830759"/>
+      <w:r>
+        <w:t>Perlin vs Simplex noise</w:t>
+      </w:r>
+      <w:bookmarkEnd w:id="11"/>
+    </w:p>
+    <w:p>
+      <w:pPr>
+        <w:rPr>
+          <w:lang w:val="nl-NL" w:eastAsia="nl-NL"/>
+        </w:rPr>
+      </w:pPr>
+      <w:r>
+        <w:rPr>
+          <w:lang w:val="nl-NL" w:eastAsia="nl-NL"/>
+        </w:rPr>
+        <w:t>https://www.bit-101.com/blog/2021/07/perlin-vs-simplex/</w:t>
+      </w:r>
+    </w:p>
+    <w:p>
+      <w:pPr>
+        <w:pStyle w:val="Heading2"/>
+      </w:pPr>
+      <w:bookmarkStart w:id="12" w:name="_Toc116830760"/>
+      <w:bookmarkEnd w:id="12"/>
+    </w:p>
+    <w:p>
+      <w:pPr>
+        <w:pStyle w:val="Heading1"/>
+      </w:pPr>
+      <w:bookmarkStart w:id="13" w:name="_Toc116830761"/>
+      <w:r>
+        <w:t>Procedurally Generated Terrain</w:t>
+      </w:r>
+      <w:bookmarkEnd w:id="13"/>
+    </w:p>
+    <w:p>
+      <w:pPr>
+        <w:rPr>
+          <w:lang w:val="nl-NL" w:eastAsia="nl-NL"/>
+        </w:rPr>
+      </w:pPr>
+      <w:hyperlink r:id="rId18" w:history="1">
         <w:r>
           <w:rPr>
             <w:rStyle w:val="Hyperlink"/>
-            <w:lang w:val="en-US" w:eastAsia="nl-NL"/>
+            <w:lang w:val="nl-NL" w:eastAsia="nl-NL"/>
           </w:rPr>
-          <w:t>u</w:t>
-        </w:r>
-        <w:r>
-          <w:rPr>
-            <w:rStyle w:val="Hyperlink"/>
-            <w:lang w:val="en-US" w:eastAsia="nl-NL"/>
-          </w:rPr>
-          <w:t>serguide/component-gradients-fastnoise.html</w:t>
+          <w:t>https://www.youtube.com/watch?v=CSa5O6knuwI</w:t>
         </w:r>
       </w:hyperlink>
     </w:p>
     <w:p>
       <w:pPr>
         <w:rPr>
-          <w:lang w:val="en-US" w:eastAsia="nl-NL"/>
-        </w:rPr>
-      </w:pPr>
+          <w:lang w:val="nl-NL" w:eastAsia="nl-NL"/>
+        </w:rPr>
+      </w:pPr>
+      <w:r>
+        <w:rPr>
+          <w:lang w:val="nl-NL" w:eastAsia="nl-NL"/>
+        </w:rPr>
+        <w:t>https://www.youtube.com/watch?v=fjZAgoxFKiQ</w:t>
+      </w:r>
     </w:p>
     <w:p>
       <w:pPr>
         <w:pStyle w:val="Heading2"/>
       </w:pPr>
-      <w:bookmarkStart w:id="11" w:name="_Toc116662299"/>
-      <w:r>
-        <w:t>Perlin vs Simplex noise</w:t>
-      </w:r>
-      <w:bookmarkEnd w:id="11"/>
-    </w:p>
-    <w:p>
-      <w:pPr>
-        <w:rPr>
-          <w:lang w:val="nl-NL" w:eastAsia="nl-NL"/>
-        </w:rPr>
-      </w:pPr>
-      <w:r>
-        <w:rPr>
-          <w:lang w:val="nl-NL" w:eastAsia="nl-NL"/>
-        </w:rPr>
-        <w:t>https://www.bit-101.com/blog/2021/07/perlin-vs-simplex/</w:t>
-      </w:r>
+      <w:bookmarkStart w:id="14" w:name="_Toc116830762"/>
+      <w:r>
+        <w:t>...</w:t>
+      </w:r>
+      <w:bookmarkEnd w:id="14"/>
     </w:p>
     <w:p>
       <w:pPr>
         <w:pStyle w:val="Heading2"/>
       </w:pPr>
-      <w:bookmarkStart w:id="12" w:name="_Toc116662300"/>
-      <w:bookmarkEnd w:id="12"/>
+      <w:bookmarkStart w:id="15" w:name="_Toc116830763"/>
+      <w:r>
+        <w:t>Problemen</w:t>
+      </w:r>
+      <w:bookmarkEnd w:id="15"/>
+    </w:p>
+    <w:p>
+      <w:pPr>
+        <w:pStyle w:val="Heading2"/>
+      </w:pPr>
+      <w:bookmarkStart w:id="16" w:name="_Toc116830764"/>
+      <w:r>
+        <w:t>Optimalisatie</w:t>
+      </w:r>
+      <w:bookmarkEnd w:id="16"/>
     </w:p>
     <w:p>
       <w:pPr>
         <w:pStyle w:val="Heading1"/>
       </w:pPr>
-      <w:bookmarkStart w:id="13" w:name="_Toc116662301"/>
-      <w:r>
-        <w:t>Procedurally Generated Terrain</w:t>
-      </w:r>
-      <w:bookmarkEnd w:id="13"/>
+      <w:bookmarkStart w:id="17" w:name="_Toc116830765"/>
+      <w:r>
+        <w:t>Unity demo’s</w:t>
+      </w:r>
+      <w:bookmarkEnd w:id="17"/>
     </w:p>
     <w:p>
       <w:pPr>
         <w:pStyle w:val="Heading1"/>
       </w:pPr>
-      <w:bookmarkStart w:id="14" w:name="_Toc116662302"/>
-      <w:r>
-        <w:t>Unity demo’s</w:t>
-      </w:r>
-      <w:bookmarkEnd w:id="14"/>
+      <w:bookmarkStart w:id="18" w:name="_Toc116830766"/>
+      <w:r>
+        <w:t>Besluit</w:t>
+      </w:r>
+      <w:bookmarkEnd w:id="18"/>
     </w:p>
     <w:p>
       <w:pPr>
         <w:pStyle w:val="Heading1"/>
       </w:pPr>
-      <w:bookmarkStart w:id="15" w:name="_Toc116662303"/>
-      <w:r>
-        <w:t>Besluit</w:t>
-      </w:r>
-      <w:bookmarkEnd w:id="15"/>
+      <w:bookmarkStart w:id="19" w:name="_Toc116830767"/>
+      <w:r>
+        <w:t>Codefragmenten</w:t>
+      </w:r>
+      <w:bookmarkEnd w:id="19"/>
     </w:p>
     <w:p>
       <w:pPr>
         <w:pStyle w:val="Heading1"/>
       </w:pPr>
-      <w:bookmarkStart w:id="16" w:name="_Toc116662304"/>
-      <w:r>
-        <w:t>Codefragmenten</w:t>
-      </w:r>
-      <w:bookmarkEnd w:id="16"/>
+      <w:bookmarkStart w:id="20" w:name="_Toc116830768"/>
+      <w:r>
+        <w:t>Figurenlijst</w:t>
+      </w:r>
+      <w:bookmarkEnd w:id="20"/>
+    </w:p>
+    <w:p>
+      <w:pPr>
+        <w:spacing w:line="276" w:lineRule="auto"/>
+        <w:jc w:val="left"/>
+        <w:rPr>
+          <w:lang w:val="nl-NL" w:eastAsia="nl-NL"/>
+        </w:rPr>
+      </w:pPr>
+      <w:r>
+        <w:rPr>
+          <w:lang w:val="nl-NL" w:eastAsia="nl-NL"/>
+        </w:rPr>
+        <w:br w:type="page"/>
+      </w:r>
     </w:p>
     <w:p>
       <w:pPr>
         <w:pStyle w:val="Heading1"/>
       </w:pPr>
-      <w:bookmarkStart w:id="17" w:name="_Toc116662305"/>
-      <w:r>
-        <w:t>Figurenlijst</w:t>
-      </w:r>
-      <w:bookmarkEnd w:id="17"/>
-    </w:p>
-    <w:p>
-      <w:pPr>
-        <w:pStyle w:val="Heading1"/>
-      </w:pPr>
-      <w:bookmarkStart w:id="18" w:name="_Toc116662306"/>
-      <w:r>
+      <w:bookmarkStart w:id="21" w:name="_Toc116830769"/>
+      <w:r>
+        <w:lastRenderedPageBreak/>
         <w:t>Bronvermelding</w:t>
       </w:r>
-      <w:bookmarkEnd w:id="18"/>
+      <w:bookmarkEnd w:id="21"/>
+    </w:p>
+    <w:p>
+      <w:pPr>
+        <w:pStyle w:val="Bibliography"/>
+        <w:ind w:left="720" w:hanging="720"/>
+        <w:rPr>
+          <w:noProof/>
+          <w:sz w:val="24"/>
+          <w:szCs w:val="24"/>
+        </w:rPr>
+      </w:pPr>
+      <w:r>
+        <w:rPr>
+          <w:lang w:val="nl-NL" w:eastAsia="nl-NL"/>
+        </w:rPr>
+        <w:fldChar w:fldCharType="begin"/>
+      </w:r>
+      <w:r>
+        <w:rPr>
+          <w:lang w:eastAsia="nl-NL"/>
+        </w:rPr>
+        <w:instrText xml:space="preserve"> BIBLIOGRAPHY  \l 2067 </w:instrText>
+      </w:r>
+      <w:r>
+        <w:rPr>
+          <w:lang w:val="nl-NL" w:eastAsia="nl-NL"/>
+        </w:rPr>
+        <w:fldChar w:fldCharType="separate"/>
+      </w:r>
+      <w:r>
+        <w:rPr>
+          <w:noProof/>
+        </w:rPr>
+        <w:t xml:space="preserve">Wikipedia. (2022, October 14). </w:t>
+      </w:r>
+      <w:r>
+        <w:rPr>
+          <w:i/>
+          <w:iCs/>
+          <w:noProof/>
+        </w:rPr>
+        <w:t>Perlin Noise</w:t>
+      </w:r>
+      <w:r>
+        <w:rPr>
+          <w:noProof/>
+        </w:rPr>
+        <w:t>. Opgehaald van Wikipedia: https://en.wikipedia.org/wiki/Perlin_noise</w:t>
+      </w:r>
+    </w:p>
+    <w:p>
+      <w:pPr>
+        <w:rPr>
+          <w:lang w:val="nl-NL" w:eastAsia="nl-NL"/>
+        </w:rPr>
+      </w:pPr>
+      <w:r>
+        <w:rPr>
+          <w:lang w:val="nl-NL" w:eastAsia="nl-NL"/>
+        </w:rPr>
+        <w:fldChar w:fldCharType="end"/>
+      </w:r>
     </w:p>
     <w:p>
       <w:pPr>
@@ -2679,7 +3294,7 @@
       </w:pPr>
     </w:p>
     <w:sectPr>
-      <w:headerReference w:type="default" r:id="rId17"/>
+      <w:headerReference w:type="default" r:id="rId19"/>
       <w:pgSz w:w="11906" w:h="16838"/>
       <w:pgMar w:top="1417" w:right="1417" w:bottom="1417" w:left="1417" w:header="708" w:footer="708" w:gutter="0"/>
       <w:pgNumType w:start="1"/>
@@ -4045,6 +4660,14 @@
       <w:u w:val="single"/>
     </w:rPr>
   </w:style>
+  <w:style w:type="paragraph" w:styleId="Bibliography">
+    <w:name w:val="Bibliography"/>
+    <w:basedOn w:val="Normal"/>
+    <w:next w:val="Normal"/>
+    <w:uiPriority w:val="37"/>
+    <w:unhideWhenUsed/>
+    <w:rsid w:val="006C17CE"/>
+  </w:style>
 </w:styles>
 </file>
 
@@ -4329,4 +4952,38 @@
   <a:objectDefaults/>
   <a:extraClrSchemeLst/>
 </a:theme>
+</file>
+
+<file path=customXml/item1.xml><?xml version="1.0" encoding="utf-8"?>
+<b:Sources xmlns:b="http://schemas.openxmlformats.org/officeDocument/2006/bibliography" xmlns="http://schemas.openxmlformats.org/officeDocument/2006/bibliography" SelectedStyle="\APASixthEditionOfficeOnline.xsl" StyleName="APA" Version="6">
+  <b:Source>
+    <b:Tag>Wiki22</b:Tag>
+    <b:SourceType>InternetSite</b:SourceType>
+    <b:Guid>{4E511063-CE8B-46CF-BB9E-55ABEFDDA064}</b:Guid>
+    <b:Title>Perlin Noise</b:Title>
+    <b:Year>2022</b:Year>
+    <b:Author>
+      <b:Author>
+        <b:NameList>
+          <b:Person>
+            <b:Last>Wikipedia</b:Last>
+          </b:Person>
+        </b:NameList>
+      </b:Author>
+    </b:Author>
+    <b:InternetSiteTitle>Wikipedia</b:InternetSiteTitle>
+    <b:Month>October</b:Month>
+    <b:Day>14</b:Day>
+    <b:URL>https://en.wikipedia.org/wiki/Perlin_noise</b:URL>
+    <b:RefOrder>1</b:RefOrder>
+  </b:Source>
+</b:Sources>
+</file>
+
+<file path=customXml/itemProps1.xml><?xml version="1.0" encoding="utf-8"?>
+<ds:datastoreItem xmlns:ds="http://schemas.openxmlformats.org/officeDocument/2006/customXml" ds:itemID="{C8819287-25AA-4D4B-A314-E494FED48838}">
+  <ds:schemaRefs>
+    <ds:schemaRef ds:uri="http://schemas.openxmlformats.org/officeDocument/2006/bibliography"/>
+  </ds:schemaRefs>
+</ds:datastoreItem>
 </file>
</xml_diff>

<commit_message>
Schrijven hoofdstuk 2.5 Noisefuncties - Value noise - inleiding
</commit_message>
<xml_diff>
--- a/Verslag PGT.docx
+++ b/Verslag PGT.docx
@@ -2847,7 +2847,19 @@
         <w:rPr>
           <w:lang w:val="nl-NL" w:eastAsia="nl-NL"/>
         </w:rPr>
-        <w:t xml:space="preserve">Dit zijn getallen die willekeurig lijken maar opgebouwd zijn door een vaste formule. Het grootste voordeel hiervan is dat het zeer snel werkt. </w:t>
+        <w:t>Dit zijn getallen die willekeurig lijken maar opgebouwd zijn door een vaste formule. Het grootste voordeel hiervan is dat het zeer snel werkt.</w:t>
+      </w:r>
+      <w:r>
+        <w:rPr>
+          <w:lang w:val="nl-NL" w:eastAsia="nl-NL"/>
+        </w:rPr>
+        <w:t xml:space="preserve"> Ook is er maar een kleine hoeveelheid geheugen nodig.</w:t>
+      </w:r>
+      <w:r>
+        <w:rPr>
+          <w:lang w:val="nl-NL" w:eastAsia="nl-NL"/>
+        </w:rPr>
+        <w:t xml:space="preserve"> </w:t>
       </w:r>
       <w:r>
         <w:rPr>
@@ -3732,7 +3744,19 @@
         <w:rPr>
           <w:lang w:val="nl-NL" w:eastAsia="nl-NL"/>
         </w:rPr>
-        <w:t xml:space="preserve">Hier is meteen een probleem zichtbaar. Na voldoende iteraties ontstaat er zich een patroon. Parameterkeuze is bij deze generator heel belangrijk. Wanneer de uitkomst kleiner is dan tien dan zullen er in totaal tien iteraties gebeuren zonder dubbele getallen. Daarom is het belangrijk om de parameters zo groot mogelijk te houden. Zo is de kans kleiner dat hetzelfde getal twee keer voorkomt. </w:t>
+        <w:t>Hier is meteen een probleem zichtbaar. Na voldoende iteraties ontstaat er zich een patroon. Parameterkeuze is bij deze generator heel belangrijk. Wanneer de uitkomst kleiner is dan tien dan zullen er in totaal</w:t>
+      </w:r>
+      <w:r>
+        <w:rPr>
+          <w:lang w:val="nl-NL" w:eastAsia="nl-NL"/>
+        </w:rPr>
+        <w:t xml:space="preserve"> maximum</w:t>
+      </w:r>
+      <w:r>
+        <w:rPr>
+          <w:lang w:val="nl-NL" w:eastAsia="nl-NL"/>
+        </w:rPr>
+        <w:t xml:space="preserve"> tien iteraties gebeuren zonder dubbele getallen. Daarom is het belangrijk om de parameters zo groot mogelijk te houden. Zo is de kans kleiner dat hetzelfde getal twee keer voorkomt. </w:t>
       </w:r>
     </w:p>
     <w:p>
@@ -4028,8 +4052,160 @@
           <w:noProof/>
         </w:rPr>
         <w:lastRenderedPageBreak/>
+        <mc:AlternateContent>
+          <mc:Choice Requires="wps">
+            <w:drawing>
+              <wp:anchor distT="0" distB="0" distL="114300" distR="114300" simplePos="0" relativeHeight="251661312" behindDoc="0" locked="0" layoutInCell="1" allowOverlap="1" wp14:anchorId="00B16DAA" wp14:editId="7CA8D014">
+                <wp:simplePos x="0" y="0"/>
+                <wp:positionH relativeFrom="column">
+                  <wp:posOffset>3092450</wp:posOffset>
+                </wp:positionH>
+                <wp:positionV relativeFrom="paragraph">
+                  <wp:posOffset>1927225</wp:posOffset>
+                </wp:positionV>
+                <wp:extent cx="2948940" cy="635"/>
+                <wp:effectExtent l="0" t="0" r="0" b="0"/>
+                <wp:wrapSquare wrapText="bothSides"/>
+                <wp:docPr id="4" name="Text Box 4"/>
+                <wp:cNvGraphicFramePr/>
+                <a:graphic xmlns:a="http://schemas.openxmlformats.org/drawingml/2006/main">
+                  <a:graphicData uri="http://schemas.microsoft.com/office/word/2010/wordprocessingShape">
+                    <wps:wsp>
+                      <wps:cNvSpPr txBox="1"/>
+                      <wps:spPr>
+                        <a:xfrm>
+                          <a:off x="0" y="0"/>
+                          <a:ext cx="2948940" cy="635"/>
+                        </a:xfrm>
+                        <a:prstGeom prst="rect">
+                          <a:avLst/>
+                        </a:prstGeom>
+                        <a:solidFill>
+                          <a:prstClr val="white"/>
+                        </a:solidFill>
+                        <a:ln>
+                          <a:noFill/>
+                        </a:ln>
+                      </wps:spPr>
+                      <wps:txbx>
+                        <w:txbxContent>
+                          <w:p>
+                            <w:pPr>
+                              <w:pStyle w:val="Caption"/>
+                              <w:rPr>
+                                <w:rFonts w:eastAsia="Times New Roman" w:cs="Arial"/>
+                                <w:iCs/>
+                                <w:noProof/>
+                                <w:color w:val="auto"/>
+                                <w:sz w:val="32"/>
+                                <w:szCs w:val="28"/>
+                                <w:lang w:val="nl-NL" w:eastAsia="nl-NL"/>
+                              </w:rPr>
+                            </w:pPr>
+                            <w:bookmarkStart w:id="7" w:name="_Toc118625605"/>
+                            <w:r>
+                              <w:t xml:space="preserve">Figuur </w:t>
+                            </w:r>
+                            <w:r>
+                              <w:fldChar w:fldCharType="begin"/>
+                            </w:r>
+                            <w:r>
+                              <w:instrText xml:space="preserve"> SEQ Figuur \* ARABIC </w:instrText>
+                            </w:r>
+                            <w:r>
+                              <w:fldChar w:fldCharType="separate"/>
+                            </w:r>
+                            <w:r>
+                              <w:rPr>
+                                <w:noProof/>
+                              </w:rPr>
+                              <w:t>1</w:t>
+                            </w:r>
+                            <w:r>
+                              <w:fldChar w:fldCharType="end"/>
+                            </w:r>
+                            <w:r>
+                              <w:t xml:space="preserve"> Een 2D raster met white noise</w:t>
+                            </w:r>
+                            <w:bookmarkEnd w:id="7"/>
+                          </w:p>
+                        </w:txbxContent>
+                      </wps:txbx>
+                      <wps:bodyPr rot="0" spcFirstLastPara="0" vertOverflow="overflow" horzOverflow="overflow" vert="horz" wrap="square" lIns="0" tIns="0" rIns="0" bIns="0" numCol="1" spcCol="0" rtlCol="0" fromWordArt="0" anchor="t" anchorCtr="0" forceAA="0" compatLnSpc="1">
+                        <a:prstTxWarp prst="textNoShape">
+                          <a:avLst/>
+                        </a:prstTxWarp>
+                        <a:spAutoFit/>
+                      </wps:bodyPr>
+                    </wps:wsp>
+                  </a:graphicData>
+                </a:graphic>
+              </wp:anchor>
+            </w:drawing>
+          </mc:Choice>
+          <mc:Fallback>
+            <w:pict>
+              <v:shapetype w14:anchorId="00B16DAA" id="_x0000_t202" coordsize="21600,21600" o:spt="202" path="m,l,21600r21600,l21600,xe">
+                <v:stroke joinstyle="miter"/>
+                <v:path gradientshapeok="t" o:connecttype="rect"/>
+              </v:shapetype>
+              <v:shape id="Text Box 4" o:spid="_x0000_s1026" type="#_x0000_t202" style="position:absolute;left:0;text-align:left;margin-left:243.5pt;margin-top:151.75pt;width:232.2pt;height:.05pt;z-index:251661312;visibility:visible;mso-wrap-style:square;mso-wrap-distance-left:9pt;mso-wrap-distance-top:0;mso-wrap-distance-right:9pt;mso-wrap-distance-bottom:0;mso-position-horizontal:absolute;mso-position-horizontal-relative:text;mso-position-vertical:absolute;mso-position-vertical-relative:text;v-text-anchor:top" o:gfxdata="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" stroked="f">
+                <v:textbox style="mso-fit-shape-to-text:t" inset="0,0,0,0">
+                  <w:txbxContent>
+                    <w:p>
+                      <w:pPr>
+                        <w:pStyle w:val="Caption"/>
+                        <w:rPr>
+                          <w:rFonts w:eastAsia="Times New Roman" w:cs="Arial"/>
+                          <w:iCs/>
+                          <w:noProof/>
+                          <w:color w:val="auto"/>
+                          <w:sz w:val="32"/>
+                          <w:szCs w:val="28"/>
+                          <w:lang w:val="nl-NL" w:eastAsia="nl-NL"/>
+                        </w:rPr>
+                      </w:pPr>
+                      <w:bookmarkStart w:id="8" w:name="_Toc118625605"/>
+                      <w:r>
+                        <w:t xml:space="preserve">Figuur </w:t>
+                      </w:r>
+                      <w:r>
+                        <w:fldChar w:fldCharType="begin"/>
+                      </w:r>
+                      <w:r>
+                        <w:instrText xml:space="preserve"> SEQ Figuur \* ARABIC </w:instrText>
+                      </w:r>
+                      <w:r>
+                        <w:fldChar w:fldCharType="separate"/>
+                      </w:r>
+                      <w:r>
+                        <w:rPr>
+                          <w:noProof/>
+                        </w:rPr>
+                        <w:t>1</w:t>
+                      </w:r>
+                      <w:r>
+                        <w:fldChar w:fldCharType="end"/>
+                      </w:r>
+                      <w:r>
+                        <w:t xml:space="preserve"> Een 2D raster met white noise</w:t>
+                      </w:r>
+                      <w:bookmarkEnd w:id="8"/>
+                    </w:p>
+                  </w:txbxContent>
+                </v:textbox>
+                <w10:wrap type="square"/>
+              </v:shape>
+            </w:pict>
+          </mc:Fallback>
+        </mc:AlternateContent>
+      </w:r>
+      <w:r>
+        <w:rPr>
+          <w:noProof/>
+        </w:rPr>
         <w:drawing>
-          <wp:anchor distT="0" distB="0" distL="114300" distR="114300" simplePos="0" relativeHeight="251658240" behindDoc="0" locked="0" layoutInCell="1" allowOverlap="1" wp14:anchorId="392DFF42" wp14:editId="61663FB6">
+          <wp:anchor distT="0" distB="0" distL="114300" distR="114300" simplePos="0" relativeHeight="251658240" behindDoc="0" locked="0" layoutInCell="1" allowOverlap="1" wp14:anchorId="392DFF42" wp14:editId="56D32D10">
             <wp:simplePos x="0" y="0"/>
             <wp:positionH relativeFrom="margin">
               <wp:posOffset>3092774</wp:posOffset>
@@ -4094,11 +4270,11 @@
       <w:r>
         <w:t xml:space="preserve">Random </w:t>
       </w:r>
-      <w:commentRangeStart w:id="7"/>
+      <w:commentRangeStart w:id="9"/>
       <w:r>
         <w:t>noise</w:t>
       </w:r>
-      <w:commentRangeEnd w:id="7"/>
+      <w:commentRangeEnd w:id="9"/>
       <w:r>
         <w:rPr>
           <w:rStyle w:val="CommentReference"/>
@@ -4108,7 +4284,7 @@
           <w:iCs w:val="0"/>
           <w:lang w:val="nl-BE" w:eastAsia="en-US"/>
         </w:rPr>
-        <w:commentReference w:id="7"/>
+        <w:commentReference w:id="9"/>
       </w:r>
       <w:bookmarkEnd w:id="6"/>
     </w:p>
@@ -4244,11 +4420,11 @@
       <w:pPr>
         <w:pStyle w:val="Heading2"/>
       </w:pPr>
-      <w:bookmarkStart w:id="8" w:name="_Toc118558189"/>
+      <w:bookmarkStart w:id="10" w:name="_Toc118558189"/>
       <w:r>
         <w:t>Value noise</w:t>
       </w:r>
-      <w:bookmarkEnd w:id="8"/>
+      <w:bookmarkEnd w:id="10"/>
       <w:r>
         <w:t xml:space="preserve">  </w:t>
       </w:r>
@@ -4259,14 +4435,409 @@
           <w:lang w:val="nl-NL" w:eastAsia="nl-NL"/>
         </w:rPr>
       </w:pPr>
-    </w:p>
-    <w:p>
-      <w:pPr>
-        <w:rPr>
-          <w:lang w:val="nl-NL" w:eastAsia="nl-NL"/>
-        </w:rPr>
-      </w:pPr>
-      <w:hyperlink r:id="rId14" w:history="1">
+      <w:r>
+        <w:rPr>
+          <w:lang w:val="nl-NL" w:eastAsia="nl-NL"/>
+        </w:rPr>
+        <w:t>Net zoals random noise bestaa</w:t>
+      </w:r>
+      <w:r>
+        <w:rPr>
+          <w:lang w:val="nl-NL" w:eastAsia="nl-NL"/>
+        </w:rPr>
+        <w:t>t value noise</w:t>
+      </w:r>
+      <w:r>
+        <w:rPr>
+          <w:lang w:val="nl-NL" w:eastAsia="nl-NL"/>
+        </w:rPr>
+        <w:t xml:space="preserve"> uit een n-dimensioneel raster van willekeurige punten.</w:t>
+      </w:r>
+      <w:r>
+        <w:rPr>
+          <w:lang w:val="nl-NL" w:eastAsia="nl-NL"/>
+        </w:rPr>
+        <w:t xml:space="preserve"> </w:t>
+      </w:r>
+      <w:r>
+        <w:rPr>
+          <w:lang w:val="nl-NL" w:eastAsia="nl-NL"/>
+        </w:rPr>
+        <w:t xml:space="preserve">Het verschil is dat value noise alle tussenwaardes interpoleert door te kijken naar de dichtsbijzijnde rasterpunten. </w:t>
+      </w:r>
+      <w:r>
+        <w:rPr>
+          <w:lang w:val="nl-NL" w:eastAsia="nl-NL"/>
+        </w:rPr>
+        <w:t>In één dimensie betekent dit</w:t>
+      </w:r>
+      <w:r>
+        <w:rPr>
+          <w:lang w:val="nl-NL" w:eastAsia="nl-NL"/>
+        </w:rPr>
+        <w:t xml:space="preserve"> </w:t>
+      </w:r>
+      <w:r>
+        <w:rPr>
+          <w:lang w:val="nl-NL" w:eastAsia="nl-NL"/>
+        </w:rPr>
+        <w:t>een interpolatie tussen de twee dichtstbijzijnde rasterpunten. In 2D, tussen de vier dichtstbijzijnde rasterpunten.</w:t>
+      </w:r>
+    </w:p>
+    <w:p>
+      <w:pPr>
+        <w:rPr>
+          <w:lang w:val="nl-NL" w:eastAsia="nl-NL"/>
+        </w:rPr>
+      </w:pPr>
+      <w:r>
+        <w:rPr>
+          <w:lang w:val="nl-NL" w:eastAsia="nl-NL"/>
+        </w:rPr>
+        <w:t>Er bestaan verschillende technieken om te interpoleren</w:t>
+      </w:r>
+      <w:r>
+        <w:rPr>
+          <w:lang w:val="nl-NL" w:eastAsia="nl-NL"/>
+        </w:rPr>
+        <w:t>.</w:t>
+      </w:r>
+      <w:r>
+        <w:rPr>
+          <w:lang w:val="nl-NL" w:eastAsia="nl-NL"/>
+        </w:rPr>
+        <w:t xml:space="preserve"> </w:t>
+      </w:r>
+      <w:r>
+        <w:rPr>
+          <w:lang w:val="nl-NL" w:eastAsia="nl-NL"/>
+        </w:rPr>
+        <w:t>De meest gebruikte zijn linear en quadratisch. Lineair geeft snel resultaat maar ziet er vaak blokkerig uit. Quadratisch geeft het beste resultaat maar heeft veel rekenkracht nodig.</w:t>
+      </w:r>
+      <w:r>
+        <w:rPr>
+          <w:lang w:val="nl-NL" w:eastAsia="nl-NL"/>
+        </w:rPr>
+        <w:t xml:space="preserve"> </w:t>
+      </w:r>
+      <w:r>
+        <w:rPr>
+          <w:lang w:val="nl-NL" w:eastAsia="nl-NL"/>
+        </w:rPr>
+        <w:t>Op onderstaande afbeelding</w:t>
+      </w:r>
+      <w:r>
+        <w:rPr>
+          <w:lang w:val="nl-NL" w:eastAsia="nl-NL"/>
+        </w:rPr>
+        <w:t>en</w:t>
+      </w:r>
+      <w:r>
+        <w:rPr>
+          <w:lang w:val="nl-NL" w:eastAsia="nl-NL"/>
+        </w:rPr>
+        <w:t xml:space="preserve"> is</w:t>
+      </w:r>
+      <w:r>
+        <w:rPr>
+          <w:lang w:val="nl-NL" w:eastAsia="nl-NL"/>
+        </w:rPr>
+        <w:t xml:space="preserve"> een voorbeeld zichtbaar van lineare </w:t>
+      </w:r>
+      <w:r>
+        <w:rPr>
+          <w:lang w:val="nl-NL" w:eastAsia="nl-NL"/>
+        </w:rPr>
+        <w:t xml:space="preserve">en quadratische </w:t>
+      </w:r>
+      <w:r>
+        <w:rPr>
+          <w:lang w:val="nl-NL" w:eastAsia="nl-NL"/>
+        </w:rPr>
+        <w:t>interpolati</w:t>
+      </w:r>
+      <w:r>
+        <w:rPr>
+          <w:lang w:val="nl-NL" w:eastAsia="nl-NL"/>
+        </w:rPr>
+        <w:t>e en hoe dit bij value noise werkt</w:t>
+      </w:r>
+      <w:r>
+        <w:rPr>
+          <w:lang w:val="nl-NL" w:eastAsia="nl-NL"/>
+        </w:rPr>
+        <w:t>.</w:t>
+      </w:r>
+    </w:p>
+    <w:tbl>
+      <w:tblPr>
+        <w:tblStyle w:val="TableGrid"/>
+        <w:tblW w:w="9097" w:type="dxa"/>
+        <w:tblBorders>
+          <w:top w:val="none" w:sz="0" w:space="0" w:color="auto"/>
+          <w:left w:val="none" w:sz="0" w:space="0" w:color="auto"/>
+          <w:bottom w:val="none" w:sz="0" w:space="0" w:color="auto"/>
+          <w:right w:val="none" w:sz="0" w:space="0" w:color="auto"/>
+          <w:insideH w:val="none" w:sz="0" w:space="0" w:color="auto"/>
+          <w:insideV w:val="none" w:sz="0" w:space="0" w:color="auto"/>
+        </w:tblBorders>
+        <w:tblLook w:val="04A0" w:firstRow="1" w:lastRow="0" w:firstColumn="1" w:lastColumn="0" w:noHBand="0" w:noVBand="1"/>
+      </w:tblPr>
+      <w:tblGrid>
+        <w:gridCol w:w="4836"/>
+        <w:gridCol w:w="4356"/>
+      </w:tblGrid>
+      <w:tr>
+        <w:trPr>
+          <w:trHeight w:val="4137"/>
+        </w:trPr>
+        <w:tc>
+          <w:tcPr>
+            <w:tcW w:w="4785" w:type="dxa"/>
+          </w:tcPr>
+          <w:p>
+            <w:pPr>
+              <w:keepNext/>
+            </w:pPr>
+            <w:r>
+              <w:rPr>
+                <w:noProof/>
+              </w:rPr>
+              <w:drawing>
+                <wp:inline distT="0" distB="0" distL="0" distR="0" wp14:anchorId="6233049F" wp14:editId="468F165F">
+                  <wp:extent cx="2932430" cy="2475781"/>
+                  <wp:effectExtent l="0" t="0" r="1270" b="1270"/>
+                  <wp:docPr id="3" name="Picture 3">
+                    <a:hlinkClick xmlns:a="http://schemas.openxmlformats.org/drawingml/2006/main" r:id="rId14"/>
+                  </wp:docPr>
+                  <wp:cNvGraphicFramePr>
+                    <a:graphicFrameLocks xmlns:a="http://schemas.openxmlformats.org/drawingml/2006/main" noChangeAspect="1"/>
+                  </wp:cNvGraphicFramePr>
+                  <a:graphic xmlns:a="http://schemas.openxmlformats.org/drawingml/2006/main">
+                    <a:graphicData uri="http://schemas.openxmlformats.org/drawingml/2006/picture">
+                      <pic:pic xmlns:pic="http://schemas.openxmlformats.org/drawingml/2006/picture">
+                        <pic:nvPicPr>
+                          <pic:cNvPr id="3" name="Picture 3">
+                            <a:hlinkClick r:id="rId14"/>
+                          </pic:cNvPr>
+                          <pic:cNvPicPr/>
+                        </pic:nvPicPr>
+                        <pic:blipFill>
+                          <a:blip r:embed="rId15" cstate="print">
+                            <a:extLst>
+                              <a:ext uri="{28A0092B-C50C-407E-A947-70E740481C1C}">
+                                <a14:useLocalDpi xmlns:a14="http://schemas.microsoft.com/office/drawing/2010/main" val="0"/>
+                              </a:ext>
+                            </a:extLst>
+                          </a:blip>
+                          <a:stretch>
+                            <a:fillRect/>
+                          </a:stretch>
+                        </pic:blipFill>
+                        <pic:spPr>
+                          <a:xfrm>
+                            <a:off x="0" y="0"/>
+                            <a:ext cx="2934805" cy="2477786"/>
+                          </a:xfrm>
+                          <a:prstGeom prst="rect">
+                            <a:avLst/>
+                          </a:prstGeom>
+                        </pic:spPr>
+                      </pic:pic>
+                    </a:graphicData>
+                  </a:graphic>
+                </wp:inline>
+              </w:drawing>
+            </w:r>
+          </w:p>
+          <w:p>
+            <w:pPr>
+              <w:pStyle w:val="Caption"/>
+            </w:pPr>
+            <w:bookmarkStart w:id="11" w:name="_Toc118625606"/>
+            <w:r>
+              <w:t xml:space="preserve">Figuur </w:t>
+            </w:r>
+            <w:r>
+              <w:fldChar w:fldCharType="begin"/>
+            </w:r>
+            <w:r>
+              <w:instrText xml:space="preserve"> SEQ Figuur \* ARABIC </w:instrText>
+            </w:r>
+            <w:r>
+              <w:fldChar w:fldCharType="separate"/>
+            </w:r>
+            <w:r>
+              <w:rPr>
+                <w:noProof/>
+              </w:rPr>
+              <w:t>2</w:t>
+            </w:r>
+            <w:r>
+              <w:fldChar w:fldCharType="end"/>
+            </w:r>
+            <w:r>
+              <w:t xml:space="preserve"> </w:t>
+            </w:r>
+            <w:r>
+              <w:t>Verschil tussen lineare en quadratische interpolatie</w:t>
+            </w:r>
+            <w:bookmarkEnd w:id="11"/>
+          </w:p>
+        </w:tc>
+        <w:tc>
+          <w:tcPr>
+            <w:tcW w:w="4312" w:type="dxa"/>
+          </w:tcPr>
+          <w:p>
+            <w:pPr>
+              <w:keepNext/>
+            </w:pPr>
+            <w:r>
+              <w:rPr>
+                <w:noProof/>
+              </w:rPr>
+              <w:drawing>
+                <wp:inline distT="0" distB="0" distL="0" distR="0" wp14:anchorId="31FDE183" wp14:editId="3C3B6283">
+                  <wp:extent cx="2621915" cy="2493034"/>
+                  <wp:effectExtent l="0" t="0" r="6985" b="2540"/>
+                  <wp:docPr id="6" name="Picture 6">
+                    <a:hlinkClick xmlns:a="http://schemas.openxmlformats.org/drawingml/2006/main" r:id="rId16"/>
+                  </wp:docPr>
+                  <wp:cNvGraphicFramePr>
+                    <a:graphicFrameLocks xmlns:a="http://schemas.openxmlformats.org/drawingml/2006/main" noChangeAspect="1"/>
+                  </wp:cNvGraphicFramePr>
+                  <a:graphic xmlns:a="http://schemas.openxmlformats.org/drawingml/2006/main">
+                    <a:graphicData uri="http://schemas.openxmlformats.org/drawingml/2006/picture">
+                      <pic:pic xmlns:pic="http://schemas.openxmlformats.org/drawingml/2006/picture">
+                        <pic:nvPicPr>
+                          <pic:cNvPr id="6" name="Picture 6">
+                            <a:hlinkClick r:id="rId16"/>
+                          </pic:cNvPr>
+                          <pic:cNvPicPr/>
+                        </pic:nvPicPr>
+                        <pic:blipFill>
+                          <a:blip r:embed="rId17" cstate="print">
+                            <a:extLst>
+                              <a:ext uri="{28A0092B-C50C-407E-A947-70E740481C1C}">
+                                <a14:useLocalDpi xmlns:a14="http://schemas.microsoft.com/office/drawing/2010/main" val="0"/>
+                              </a:ext>
+                            </a:extLst>
+                          </a:blip>
+                          <a:stretch>
+                            <a:fillRect/>
+                          </a:stretch>
+                        </pic:blipFill>
+                        <pic:spPr>
+                          <a:xfrm>
+                            <a:off x="0" y="0"/>
+                            <a:ext cx="2622550" cy="2493638"/>
+                          </a:xfrm>
+                          <a:prstGeom prst="rect">
+                            <a:avLst/>
+                          </a:prstGeom>
+                        </pic:spPr>
+                      </pic:pic>
+                    </a:graphicData>
+                  </a:graphic>
+                </wp:inline>
+              </w:drawing>
+            </w:r>
+          </w:p>
+          <w:p>
+            <w:pPr>
+              <w:pStyle w:val="Caption"/>
+              <w:rPr>
+                <w:noProof/>
+              </w:rPr>
+            </w:pPr>
+            <w:bookmarkStart w:id="12" w:name="_Toc118625607"/>
+            <w:r>
+              <w:t xml:space="preserve">Figuur </w:t>
+            </w:r>
+            <w:r>
+              <w:fldChar w:fldCharType="begin"/>
+            </w:r>
+            <w:r>
+              <w:instrText xml:space="preserve"> SEQ Figuur \* ARABIC </w:instrText>
+            </w:r>
+            <w:r>
+              <w:fldChar w:fldCharType="separate"/>
+            </w:r>
+            <w:r>
+              <w:rPr>
+                <w:noProof/>
+              </w:rPr>
+              <w:t>3</w:t>
+            </w:r>
+            <w:r>
+              <w:fldChar w:fldCharType="end"/>
+            </w:r>
+            <w:r>
+              <w:t xml:space="preserve"> </w:t>
+            </w:r>
+            <w:r>
+              <w:t>Interpolatie bij value noise</w:t>
+            </w:r>
+            <w:bookmarkEnd w:id="12"/>
+          </w:p>
+        </w:tc>
+      </w:tr>
+    </w:tbl>
+    <w:p/>
+    <w:p>
+      <w:pPr>
+        <w:rPr>
+          <w:lang w:val="nl-NL" w:eastAsia="nl-NL"/>
+        </w:rPr>
+      </w:pPr>
+    </w:p>
+    <w:p>
+      <w:pPr>
+        <w:pStyle w:val="Heading3"/>
+      </w:pPr>
+      <w:r>
+        <w:t>Werking</w:t>
+      </w:r>
+    </w:p>
+    <w:p>
+      <w:pPr>
+        <w:pStyle w:val="Heading3"/>
+      </w:pPr>
+      <w:r>
+        <w:t>Tijdscomplexiteit</w:t>
+      </w:r>
+    </w:p>
+    <w:p>
+      <w:pPr>
+        <w:pStyle w:val="Heading3"/>
+      </w:pPr>
+      <w:r>
+        <w:t>Voor- en nadelen</w:t>
+      </w:r>
+    </w:p>
+    <w:p>
+      <w:pPr>
+        <w:pStyle w:val="Heading3"/>
+      </w:pPr>
+      <w:r>
+        <w:t>Toepassingen / Voorbeelden</w:t>
+      </w:r>
+    </w:p>
+    <w:p>
+      <w:pPr>
+        <w:rPr>
+          <w:lang w:val="nl-NL" w:eastAsia="nl-NL"/>
+        </w:rPr>
+      </w:pPr>
+    </w:p>
+    <w:p>
+      <w:pPr>
+        <w:rPr>
+          <w:lang w:val="nl-NL" w:eastAsia="nl-NL"/>
+        </w:rPr>
+      </w:pPr>
+      <w:hyperlink r:id="rId18" w:history="1">
         <w:r>
           <w:rPr>
             <w:rStyle w:val="Hyperlink"/>
@@ -4287,258 +4858,6 @@
           <w:lang w:val="nl-NL" w:eastAsia="nl-NL"/>
         </w:rPr>
         <w:t xml:space="preserve">(2.3) </w:t>
-      </w:r>
-      <w:r>
-        <w:fldChar w:fldCharType="begin"/>
-      </w:r>
-      <w:r>
-        <w:instrText>HYPERLINK "https://micsymposium.org/mics_2011_proceedings/mics2011_submission_30.pdf"</w:instrText>
-      </w:r>
-      <w:r>
-        <w:fldChar w:fldCharType="separate"/>
-      </w:r>
-      <w:r>
-        <w:rPr>
-          <w:rStyle w:val="Hyperlink"/>
-          <w:lang w:val="nl-NL" w:eastAsia="nl-NL"/>
-        </w:rPr>
-        <w:t>https://micsymposium.org/mics_2011_proceedings/mics2011_submission_30.pdf</w:t>
-      </w:r>
-      <w:r>
-        <w:rPr>
-          <w:rStyle w:val="Hyperlink"/>
-          <w:lang w:val="nl-NL" w:eastAsia="nl-NL"/>
-        </w:rPr>
-        <w:fldChar w:fldCharType="end"/>
-      </w:r>
-    </w:p>
-    <w:p>
-      <w:pPr>
-        <w:pStyle w:val="Heading2"/>
-      </w:pPr>
-      <w:bookmarkStart w:id="9" w:name="_Toc118558190"/>
-      <w:r>
-        <w:t>Simplex noise</w:t>
-      </w:r>
-      <w:bookmarkEnd w:id="9"/>
-    </w:p>
-    <w:p>
-      <w:pPr>
-        <w:rPr>
-          <w:lang w:val="nl-NL" w:eastAsia="nl-NL"/>
-        </w:rPr>
-      </w:pPr>
-      <w:hyperlink r:id="rId15" w:history="1">
-        <w:r>
-          <w:rPr>
-            <w:rStyle w:val="Hyperlink"/>
-            <w:lang w:val="nl-NL" w:eastAsia="nl-NL"/>
-          </w:rPr>
-          <w:t>https://en.wikipedia.org/wiki/Sim</w:t>
-        </w:r>
-        <w:r>
-          <w:rPr>
-            <w:rStyle w:val="Hyperlink"/>
-            <w:lang w:val="nl-NL" w:eastAsia="nl-NL"/>
-          </w:rPr>
-          <w:t>p</w:t>
-        </w:r>
-        <w:r>
-          <w:rPr>
-            <w:rStyle w:val="Hyperlink"/>
-            <w:lang w:val="nl-NL" w:eastAsia="nl-NL"/>
-          </w:rPr>
-          <w:t>lex_noise</w:t>
-        </w:r>
-      </w:hyperlink>
-    </w:p>
-    <w:p>
-      <w:pPr>
-        <w:rPr>
-          <w:lang w:val="nl-NL" w:eastAsia="nl-NL"/>
-        </w:rPr>
-      </w:pPr>
-      <w:hyperlink r:id="rId16" w:history="1">
-        <w:r>
-          <w:rPr>
-            <w:rStyle w:val="Hyperlink"/>
-            <w:lang w:val="nl-NL" w:eastAsia="nl-NL"/>
-          </w:rPr>
-          <w:t>https://en.wikipedia.org/wiki/Simplex</w:t>
-        </w:r>
-      </w:hyperlink>
-    </w:p>
-    <w:p>
-      <w:pPr>
-        <w:rPr>
-          <w:lang w:val="nl-NL" w:eastAsia="nl-NL"/>
-        </w:rPr>
-      </w:pPr>
-      <w:hyperlink r:id="rId17" w:history="1">
-        <w:r>
-          <w:rPr>
-            <w:rStyle w:val="Hyperlink"/>
-            <w:lang w:val="nl-NL" w:eastAsia="nl-NL"/>
-          </w:rPr>
-          <w:t>https://en.wikipedia.org/wiki/Hypercube</w:t>
-        </w:r>
-      </w:hyperlink>
-    </w:p>
-    <w:p>
-      <w:pPr>
-        <w:rPr>
-          <w:lang w:val="nl-NL" w:eastAsia="nl-NL"/>
-        </w:rPr>
-      </w:pPr>
-      <w:r>
-        <w:rPr>
-          <w:lang w:val="nl-NL" w:eastAsia="nl-NL"/>
-        </w:rPr>
-        <w:t xml:space="preserve">(2.5) </w:t>
-      </w:r>
-      <w:hyperlink r:id="rId18" w:history="1">
-        <w:r>
-          <w:rPr>
-            <w:rStyle w:val="Hyperlink"/>
-            <w:lang w:val="nl-NL" w:eastAsia="nl-NL"/>
-          </w:rPr>
-          <w:t>https://micsymposium.org/mics_2011_proceedings/mics2011_submission_30.pdf</w:t>
-        </w:r>
-      </w:hyperlink>
-    </w:p>
-    <w:p>
-      <w:pPr>
-        <w:rPr>
-          <w:lang w:val="nl-NL" w:eastAsia="nl-NL"/>
-        </w:rPr>
-      </w:pPr>
-    </w:p>
-    <w:p>
-      <w:pPr>
-        <w:rPr>
-          <w:lang w:val="nl-NL" w:eastAsia="nl-NL"/>
-        </w:rPr>
-      </w:pPr>
-    </w:p>
-    <w:p>
-      <w:pPr>
-        <w:pStyle w:val="Heading2"/>
-      </w:pPr>
-      <w:bookmarkStart w:id="10" w:name="_Toc118558191"/>
-      <w:r>
-        <w:t>Fractal noise</w:t>
-      </w:r>
-      <w:r>
-        <w:t xml:space="preserve"> (layered noise)</w:t>
-      </w:r>
-      <w:bookmarkEnd w:id="10"/>
-    </w:p>
-    <w:p>
-      <w:pPr>
-        <w:rPr>
-          <w:lang w:val="nl-NL" w:eastAsia="nl-NL"/>
-        </w:rPr>
-      </w:pPr>
-      <w:r>
-        <w:rPr>
-          <w:lang w:val="nl-NL" w:eastAsia="nl-NL"/>
-        </w:rPr>
-        <w:t>In de praktijk worden zuivere noisefuncties bijna niet gebruikt. Altijd meerdere “lagen” noise =&gt; fractal noise.</w:t>
-      </w:r>
-    </w:p>
-    <w:p>
-      <w:pPr>
-        <w:rPr>
-          <w:lang w:val="nl-NL" w:eastAsia="nl-NL"/>
-        </w:rPr>
-      </w:pPr>
-      <w:r>
-        <w:rPr>
-          <w:lang w:val="nl-NL" w:eastAsia="nl-NL"/>
-        </w:rPr>
-        <w:t>Fractal Brownian motion</w:t>
-      </w:r>
-    </w:p>
-    <w:p>
-      <w:pPr>
-        <w:rPr>
-          <w:lang w:val="nl-NL" w:eastAsia="nl-NL"/>
-        </w:rPr>
-      </w:pPr>
-      <w:r>
-        <w:rPr>
-          <w:lang w:val="nl-NL" w:eastAsia="nl-NL"/>
-        </w:rPr>
-        <w:lastRenderedPageBreak/>
-        <w:t>https://www.provideocoalition.com/fractal-noise-advanced-analysis-of-after-effects-most-versatile-plugin/#:~:text=The%20basic%20concept%20of%20fractal,with%20increasing%20levels%20of%20detail.</w:t>
-      </w:r>
-    </w:p>
-    <w:p>
-      <w:pPr>
-        <w:pStyle w:val="Heading2"/>
-      </w:pPr>
-      <w:bookmarkStart w:id="11" w:name="_Toc118558192"/>
-      <w:r>
-        <w:t>Toespassingen</w:t>
-      </w:r>
-      <w:bookmarkEnd w:id="11"/>
-    </w:p>
-    <w:p>
-      <w:pPr>
-        <w:rPr>
-          <w:lang w:val="en-US" w:eastAsia="nl-NL"/>
-        </w:rPr>
-      </w:pPr>
-      <w:r>
-        <w:rPr>
-          <w:lang w:val="en-US" w:eastAsia="nl-NL"/>
-        </w:rPr>
-        <w:t>Procedural generation, graphics, video g</w:t>
-      </w:r>
-      <w:r>
-        <w:rPr>
-          <w:lang w:val="en-US" w:eastAsia="nl-NL"/>
-        </w:rPr>
-        <w:t xml:space="preserve">ames </w:t>
-      </w:r>
-    </w:p>
-    <w:p>
-      <w:pPr>
-        <w:spacing w:line="276" w:lineRule="auto"/>
-        <w:jc w:val="left"/>
-        <w:rPr>
-          <w:lang w:val="en-US" w:eastAsia="nl-NL"/>
-        </w:rPr>
-      </w:pPr>
-      <w:r>
-        <w:rPr>
-          <w:lang w:val="en-US" w:eastAsia="nl-NL"/>
-        </w:rPr>
-        <w:br w:type="page"/>
-      </w:r>
-    </w:p>
-    <w:p>
-      <w:pPr>
-        <w:pStyle w:val="Heading1"/>
-      </w:pPr>
-      <w:bookmarkStart w:id="12" w:name="_Toc118558193"/>
-      <w:r>
-        <w:lastRenderedPageBreak/>
-        <w:t>Perlin noise</w:t>
-      </w:r>
-      <w:bookmarkEnd w:id="12"/>
-    </w:p>
-    <w:p>
-      <w:pPr>
-        <w:rPr>
-          <w:lang w:val="nl-NL" w:eastAsia="nl-NL"/>
-        </w:rPr>
-      </w:pPr>
-      <w:r>
-        <w:rPr>
-          <w:lang w:val="nl-NL" w:eastAsia="nl-NL"/>
-        </w:rPr>
-        <w:t xml:space="preserve">(2.4) </w:t>
       </w:r>
       <w:hyperlink r:id="rId19" w:history="1">
         <w:r>
@@ -4552,11 +4871,282 @@
     </w:p>
     <w:p>
       <w:pPr>
+        <w:pStyle w:val="Heading2"/>
+      </w:pPr>
+      <w:bookmarkStart w:id="13" w:name="_Toc118558190"/>
+      <w:r>
+        <w:t>Simplex noise</w:t>
+      </w:r>
+      <w:bookmarkEnd w:id="13"/>
+    </w:p>
+    <w:p>
+      <w:pPr>
+        <w:rPr>
+          <w:lang w:val="nl-NL" w:eastAsia="nl-NL"/>
+        </w:rPr>
+      </w:pPr>
+    </w:p>
+    <w:p>
+      <w:pPr>
+        <w:pStyle w:val="Heading3"/>
+      </w:pPr>
+      <w:r>
+        <w:t>Werking</w:t>
+      </w:r>
+    </w:p>
+    <w:p>
+      <w:pPr>
+        <w:pStyle w:val="Heading3"/>
+      </w:pPr>
+      <w:r>
+        <w:t>Tijdscomplexiteit</w:t>
+      </w:r>
+    </w:p>
+    <w:p>
+      <w:pPr>
+        <w:pStyle w:val="Heading3"/>
+      </w:pPr>
+      <w:r>
+        <w:t>Voor- en nadelen</w:t>
+      </w:r>
+    </w:p>
+    <w:p>
+      <w:pPr>
+        <w:pStyle w:val="Heading3"/>
+      </w:pPr>
+      <w:r>
+        <w:t>Toepassingen / Voorbeelden</w:t>
+      </w:r>
+    </w:p>
+    <w:p>
+      <w:pPr>
         <w:rPr>
           <w:lang w:val="nl-NL" w:eastAsia="nl-NL"/>
         </w:rPr>
       </w:pPr>
       <w:hyperlink r:id="rId20" w:history="1">
+        <w:r>
+          <w:rPr>
+            <w:rStyle w:val="Hyperlink"/>
+            <w:lang w:val="nl-NL" w:eastAsia="nl-NL"/>
+          </w:rPr>
+          <w:t>https://en.wikipedia.org/wiki/Simplex_noise</w:t>
+        </w:r>
+      </w:hyperlink>
+    </w:p>
+    <w:p>
+      <w:pPr>
+        <w:rPr>
+          <w:lang w:val="nl-NL" w:eastAsia="nl-NL"/>
+        </w:rPr>
+      </w:pPr>
+      <w:hyperlink r:id="rId21" w:history="1">
+        <w:r>
+          <w:rPr>
+            <w:rStyle w:val="Hyperlink"/>
+            <w:lang w:val="nl-NL" w:eastAsia="nl-NL"/>
+          </w:rPr>
+          <w:t>https://en.wikipedia.org/wiki/Simplex</w:t>
+        </w:r>
+      </w:hyperlink>
+    </w:p>
+    <w:p>
+      <w:pPr>
+        <w:rPr>
+          <w:lang w:val="nl-NL" w:eastAsia="nl-NL"/>
+        </w:rPr>
+      </w:pPr>
+      <w:hyperlink r:id="rId22" w:history="1">
+        <w:r>
+          <w:rPr>
+            <w:rStyle w:val="Hyperlink"/>
+            <w:lang w:val="nl-NL" w:eastAsia="nl-NL"/>
+          </w:rPr>
+          <w:t>https://en.wikipedia.org/wiki/Hypercube</w:t>
+        </w:r>
+      </w:hyperlink>
+    </w:p>
+    <w:p>
+      <w:pPr>
+        <w:rPr>
+          <w:lang w:val="nl-NL" w:eastAsia="nl-NL"/>
+        </w:rPr>
+      </w:pPr>
+      <w:r>
+        <w:rPr>
+          <w:lang w:val="nl-NL" w:eastAsia="nl-NL"/>
+        </w:rPr>
+        <w:t xml:space="preserve">(2.5) </w:t>
+      </w:r>
+      <w:hyperlink r:id="rId23" w:history="1">
+        <w:r>
+          <w:rPr>
+            <w:rStyle w:val="Hyperlink"/>
+            <w:lang w:val="nl-NL" w:eastAsia="nl-NL"/>
+          </w:rPr>
+          <w:t>https://micsymposium.org/mics_2011_proceedings/mics2011_submission_30.pdf</w:t>
+        </w:r>
+      </w:hyperlink>
+    </w:p>
+    <w:p>
+      <w:pPr>
+        <w:rPr>
+          <w:lang w:val="nl-NL" w:eastAsia="nl-NL"/>
+        </w:rPr>
+      </w:pPr>
+    </w:p>
+    <w:p>
+      <w:pPr>
+        <w:spacing w:line="276" w:lineRule="auto"/>
+        <w:jc w:val="left"/>
+        <w:rPr>
+          <w:lang w:val="nl-NL" w:eastAsia="nl-NL"/>
+        </w:rPr>
+      </w:pPr>
+      <w:r>
+        <w:rPr>
+          <w:lang w:val="nl-NL" w:eastAsia="nl-NL"/>
+        </w:rPr>
+        <w:br w:type="page"/>
+      </w:r>
+    </w:p>
+    <w:p>
+      <w:pPr>
+        <w:pStyle w:val="Heading2"/>
+      </w:pPr>
+      <w:bookmarkStart w:id="14" w:name="_Toc118558191"/>
+      <w:r>
+        <w:lastRenderedPageBreak/>
+        <w:t>Fractal noise</w:t>
+      </w:r>
+      <w:r>
+        <w:t xml:space="preserve"> (layered noise)</w:t>
+      </w:r>
+      <w:bookmarkEnd w:id="14"/>
+    </w:p>
+    <w:p>
+      <w:pPr>
+        <w:rPr>
+          <w:lang w:val="nl-NL" w:eastAsia="nl-NL"/>
+        </w:rPr>
+      </w:pPr>
+      <w:r>
+        <w:rPr>
+          <w:lang w:val="nl-NL" w:eastAsia="nl-NL"/>
+        </w:rPr>
+        <w:t>In de praktijk worden zuivere noisefuncties bijna niet gebruikt. Altijd meerdere “lagen” noise =&gt; fractal noise.</w:t>
+      </w:r>
+    </w:p>
+    <w:p>
+      <w:pPr>
+        <w:rPr>
+          <w:lang w:val="nl-NL" w:eastAsia="nl-NL"/>
+        </w:rPr>
+      </w:pPr>
+      <w:r>
+        <w:rPr>
+          <w:lang w:val="nl-NL" w:eastAsia="nl-NL"/>
+        </w:rPr>
+        <w:t>Fractal Brownian motion</w:t>
+      </w:r>
+    </w:p>
+    <w:p>
+      <w:pPr>
+        <w:rPr>
+          <w:lang w:val="nl-NL" w:eastAsia="nl-NL"/>
+        </w:rPr>
+      </w:pPr>
+      <w:r>
+        <w:rPr>
+          <w:lang w:val="nl-NL" w:eastAsia="nl-NL"/>
+        </w:rPr>
+        <w:t>https://www.provideocoalition.com/fractal-noise-advanced-analysis-of-after-effects-most-versatile-plugin/#:~:text=The%20basic%20concept%20of%20fractal,with%20increasing%20levels%20of%20detail.</w:t>
+      </w:r>
+    </w:p>
+    <w:p>
+      <w:pPr>
+        <w:pStyle w:val="Heading2"/>
+      </w:pPr>
+      <w:bookmarkStart w:id="15" w:name="_Toc118558192"/>
+      <w:r>
+        <w:t>Toespassingen</w:t>
+      </w:r>
+      <w:bookmarkEnd w:id="15"/>
+    </w:p>
+    <w:p>
+      <w:pPr>
+        <w:rPr>
+          <w:lang w:val="en-US" w:eastAsia="nl-NL"/>
+        </w:rPr>
+      </w:pPr>
+      <w:r>
+        <w:rPr>
+          <w:lang w:val="en-US" w:eastAsia="nl-NL"/>
+        </w:rPr>
+        <w:t>Procedural generation, graphics, video g</w:t>
+      </w:r>
+      <w:r>
+        <w:rPr>
+          <w:lang w:val="en-US" w:eastAsia="nl-NL"/>
+        </w:rPr>
+        <w:t xml:space="preserve">ames </w:t>
+      </w:r>
+    </w:p>
+    <w:p>
+      <w:pPr>
+        <w:spacing w:line="276" w:lineRule="auto"/>
+        <w:jc w:val="left"/>
+        <w:rPr>
+          <w:lang w:val="en-US" w:eastAsia="nl-NL"/>
+        </w:rPr>
+      </w:pPr>
+      <w:r>
+        <w:rPr>
+          <w:lang w:val="en-US" w:eastAsia="nl-NL"/>
+        </w:rPr>
+        <w:br w:type="page"/>
+      </w:r>
+    </w:p>
+    <w:p>
+      <w:pPr>
+        <w:pStyle w:val="Heading1"/>
+      </w:pPr>
+      <w:bookmarkStart w:id="16" w:name="_Toc118558193"/>
+      <w:r>
+        <w:lastRenderedPageBreak/>
+        <w:t>Perlin noise</w:t>
+      </w:r>
+      <w:bookmarkEnd w:id="16"/>
+    </w:p>
+    <w:p>
+      <w:pPr>
+        <w:rPr>
+          <w:lang w:val="nl-NL" w:eastAsia="nl-NL"/>
+        </w:rPr>
+      </w:pPr>
+      <w:r>
+        <w:rPr>
+          <w:lang w:val="nl-NL" w:eastAsia="nl-NL"/>
+        </w:rPr>
+        <w:t xml:space="preserve">(2.4) </w:t>
+      </w:r>
+      <w:hyperlink r:id="rId24" w:history="1">
+        <w:r>
+          <w:rPr>
+            <w:rStyle w:val="Hyperlink"/>
+            <w:lang w:val="nl-NL" w:eastAsia="nl-NL"/>
+          </w:rPr>
+          <w:t>https://micsymposium.org/mics_2011_proceedings/mics2011_submission_30.pdf</w:t>
+        </w:r>
+      </w:hyperlink>
+    </w:p>
+    <w:p>
+      <w:pPr>
+        <w:rPr>
+          <w:lang w:val="nl-NL" w:eastAsia="nl-NL"/>
+        </w:rPr>
+      </w:pPr>
+      <w:hyperlink r:id="rId25" w:history="1">
         <w:r>
           <w:rPr>
             <w:rStyle w:val="Hyperlink"/>
@@ -4573,7 +5163,7 @@
           <w:lang w:val="en-US"/>
         </w:rPr>
       </w:pPr>
-      <w:bookmarkStart w:id="13" w:name="_Toc118558194"/>
+      <w:bookmarkStart w:id="17" w:name="_Toc118558194"/>
       <w:r>
         <w:rPr>
           <w:lang w:val="en-US"/>
@@ -4593,7 +5183,7 @@
         </w:rPr>
         <w:t>Begrippen</w:t>
       </w:r>
-      <w:bookmarkEnd w:id="13"/>
+      <w:bookmarkEnd w:id="17"/>
       <w:proofErr w:type="spellEnd"/>
     </w:p>
     <w:p>
@@ -4602,7 +5192,7 @@
           <w:lang w:val="en-US" w:eastAsia="nl-NL"/>
         </w:rPr>
       </w:pPr>
-      <w:hyperlink r:id="rId21" w:history="1">
+      <w:hyperlink r:id="rId26" w:history="1">
         <w:r>
           <w:rPr>
             <w:rStyle w:val="Hyperlink"/>
@@ -4623,11 +5213,11 @@
       <w:pPr>
         <w:pStyle w:val="Heading2"/>
       </w:pPr>
-      <w:bookmarkStart w:id="14" w:name="_Toc118558195"/>
+      <w:bookmarkStart w:id="18" w:name="_Toc118558195"/>
       <w:r>
         <w:t>Perlin vs Simplex noise</w:t>
       </w:r>
-      <w:bookmarkEnd w:id="14"/>
+      <w:bookmarkEnd w:id="18"/>
     </w:p>
     <w:p>
       <w:pPr>
@@ -4646,46 +5236,32 @@
       <w:pPr>
         <w:pStyle w:val="Heading2"/>
       </w:pPr>
-      <w:bookmarkStart w:id="15" w:name="_Toc118558196"/>
-      <w:bookmarkEnd w:id="15"/>
+      <w:bookmarkStart w:id="19" w:name="_Toc118558196"/>
+      <w:bookmarkEnd w:id="19"/>
     </w:p>
     <w:p>
       <w:pPr>
         <w:pStyle w:val="Heading1"/>
       </w:pPr>
-      <w:bookmarkStart w:id="16" w:name="_Toc118558197"/>
+      <w:bookmarkStart w:id="20" w:name="_Toc118558197"/>
       <w:r>
         <w:t>Procedurally Generated Terrain</w:t>
       </w:r>
-      <w:bookmarkEnd w:id="16"/>
-    </w:p>
-    <w:p>
-      <w:pPr>
-        <w:rPr>
-          <w:lang w:val="nl-NL" w:eastAsia="nl-NL"/>
-        </w:rPr>
-      </w:pPr>
-      <w:hyperlink r:id="rId22" w:history="1">
+      <w:bookmarkEnd w:id="20"/>
+    </w:p>
+    <w:p>
+      <w:pPr>
+        <w:rPr>
+          <w:lang w:val="nl-NL" w:eastAsia="nl-NL"/>
+        </w:rPr>
+      </w:pPr>
+      <w:hyperlink r:id="rId27" w:history="1">
         <w:r>
           <w:rPr>
             <w:rStyle w:val="Hyperlink"/>
             <w:lang w:val="nl-NL" w:eastAsia="nl-NL"/>
           </w:rPr>
-          <w:t>https://www.youtube.com/watch?v=CSa5O</w:t>
-        </w:r>
-        <w:r>
-          <w:rPr>
-            <w:rStyle w:val="Hyperlink"/>
-            <w:lang w:val="nl-NL" w:eastAsia="nl-NL"/>
-          </w:rPr>
-          <w:t>6</w:t>
-        </w:r>
-        <w:r>
-          <w:rPr>
-            <w:rStyle w:val="Hyperlink"/>
-            <w:lang w:val="nl-NL" w:eastAsia="nl-NL"/>
-          </w:rPr>
-          <w:t>knuwI</w:t>
+          <w:t>https://www.youtube.com/watch?v=CSa5O6knuwI</w:t>
         </w:r>
       </w:hyperlink>
     </w:p>
@@ -4706,49 +5282,49 @@
       <w:pPr>
         <w:pStyle w:val="Heading2"/>
       </w:pPr>
-      <w:bookmarkStart w:id="17" w:name="_Toc118558198"/>
+      <w:bookmarkStart w:id="21" w:name="_Toc118558198"/>
       <w:r>
         <w:t>...</w:t>
       </w:r>
-      <w:bookmarkEnd w:id="17"/>
+      <w:bookmarkEnd w:id="21"/>
     </w:p>
     <w:p>
       <w:pPr>
         <w:pStyle w:val="Heading2"/>
       </w:pPr>
-      <w:bookmarkStart w:id="18" w:name="_Toc118558199"/>
+      <w:bookmarkStart w:id="22" w:name="_Toc118558199"/>
       <w:r>
         <w:t>Problemen</w:t>
       </w:r>
-      <w:bookmarkEnd w:id="18"/>
+      <w:bookmarkEnd w:id="22"/>
     </w:p>
     <w:p>
       <w:pPr>
         <w:pStyle w:val="Heading2"/>
       </w:pPr>
-      <w:bookmarkStart w:id="19" w:name="_Toc118558200"/>
+      <w:bookmarkStart w:id="23" w:name="_Toc118558200"/>
       <w:r>
         <w:t>Optimalisatie</w:t>
       </w:r>
-      <w:bookmarkEnd w:id="19"/>
+      <w:bookmarkEnd w:id="23"/>
     </w:p>
     <w:p>
       <w:pPr>
         <w:pStyle w:val="Heading1"/>
       </w:pPr>
-      <w:bookmarkStart w:id="20" w:name="_Toc118558201"/>
+      <w:bookmarkStart w:id="24" w:name="_Toc118558201"/>
       <w:r>
         <w:t>Unity demo’s</w:t>
       </w:r>
-      <w:bookmarkEnd w:id="20"/>
-    </w:p>
-    <w:p>
-      <w:pPr>
-        <w:rPr>
-          <w:lang w:val="nl-NL" w:eastAsia="nl-NL"/>
-        </w:rPr>
-      </w:pPr>
-      <w:hyperlink r:id="rId23" w:history="1">
+      <w:bookmarkEnd w:id="24"/>
+    </w:p>
+    <w:p>
+      <w:pPr>
+        <w:rPr>
+          <w:lang w:val="nl-NL" w:eastAsia="nl-NL"/>
+        </w:rPr>
+      </w:pPr>
+      <w:hyperlink r:id="rId28" w:history="1">
         <w:r>
           <w:rPr>
             <w:rStyle w:val="Hyperlink"/>
@@ -4775,44 +5351,37 @@
       <w:pPr>
         <w:pStyle w:val="Heading1"/>
       </w:pPr>
-      <w:bookmarkStart w:id="21" w:name="_Toc118558202"/>
+      <w:bookmarkStart w:id="25" w:name="_Toc118558202"/>
       <w:r>
         <w:t>Besluit</w:t>
       </w:r>
-      <w:bookmarkEnd w:id="21"/>
+      <w:bookmarkEnd w:id="25"/>
     </w:p>
     <w:p>
       <w:pPr>
         <w:pStyle w:val="Heading1"/>
       </w:pPr>
-      <w:bookmarkStart w:id="22" w:name="_Toc118558203"/>
+      <w:bookmarkStart w:id="26" w:name="_Toc118558203"/>
       <w:r>
         <w:t>Codefragmenten</w:t>
       </w:r>
-      <w:bookmarkEnd w:id="22"/>
-    </w:p>
-    <w:p>
-      <w:pPr>
-        <w:pStyle w:val="Heading1"/>
-      </w:pPr>
-      <w:bookmarkStart w:id="23" w:name="_Toc118558204"/>
-      <w:r>
-        <w:t>Figurenlijst</w:t>
-      </w:r>
-      <w:bookmarkEnd w:id="23"/>
+      <w:bookmarkEnd w:id="26"/>
     </w:p>
     <w:p>
       <w:pPr>
         <w:spacing w:line="276" w:lineRule="auto"/>
         <w:jc w:val="left"/>
         <w:rPr>
-          <w:lang w:val="nl-NL" w:eastAsia="nl-NL"/>
-        </w:rPr>
-      </w:pPr>
-      <w:r>
-        <w:rPr>
-          <w:lang w:val="nl-NL" w:eastAsia="nl-NL"/>
-        </w:rPr>
+          <w:rFonts w:eastAsia="Times New Roman" w:cs="Arial"/>
+          <w:b/>
+          <w:bCs/>
+          <w:kern w:val="32"/>
+          <w:sz w:val="36"/>
+          <w:szCs w:val="32"/>
+          <w:lang w:val="nl-NL" w:eastAsia="nl-NL"/>
+        </w:rPr>
+      </w:pPr>
+      <w:r>
         <w:br w:type="page"/>
       </w:r>
     </w:p>
@@ -4820,12 +5389,279 @@
       <w:pPr>
         <w:pStyle w:val="Heading1"/>
       </w:pPr>
-      <w:bookmarkStart w:id="24" w:name="_Toc118558205"/>
+      <w:bookmarkStart w:id="27" w:name="_Toc118558204"/>
+      <w:r>
+        <w:lastRenderedPageBreak/>
+        <w:t>Figurenlijst</w:t>
+      </w:r>
+      <w:bookmarkEnd w:id="27"/>
+    </w:p>
+    <w:p>
+      <w:pPr>
+        <w:pStyle w:val="TableofFigures"/>
+        <w:tabs>
+          <w:tab w:val="right" w:leader="dot" w:pos="9062"/>
+        </w:tabs>
+        <w:rPr>
+          <w:rFonts w:asciiTheme="minorHAnsi" w:eastAsiaTheme="minorEastAsia" w:hAnsiTheme="minorHAnsi"/>
+          <w:noProof/>
+          <w:lang w:eastAsia="ja-JP"/>
+        </w:rPr>
+      </w:pPr>
+      <w:r>
+        <w:rPr>
+          <w:lang w:val="nl-NL" w:eastAsia="nl-NL"/>
+        </w:rPr>
+        <w:fldChar w:fldCharType="begin"/>
+      </w:r>
+      <w:r>
+        <w:rPr>
+          <w:lang w:val="nl-NL" w:eastAsia="nl-NL"/>
+        </w:rPr>
+        <w:instrText xml:space="preserve"> TOC \h \z \c "Figuur" </w:instrText>
+      </w:r>
+      <w:r>
+        <w:rPr>
+          <w:lang w:val="nl-NL" w:eastAsia="nl-NL"/>
+        </w:rPr>
+        <w:fldChar w:fldCharType="separate"/>
+      </w:r>
+      <w:hyperlink r:id="rId29" w:anchor="_Toc118625605" w:history="1">
+        <w:r>
+          <w:rPr>
+            <w:rStyle w:val="Hyperlink"/>
+            <w:noProof/>
+          </w:rPr>
+          <w:t>Figuur 1 Een 2D raster met white noise</w:t>
+        </w:r>
+        <w:r>
+          <w:rPr>
+            <w:noProof/>
+            <w:webHidden/>
+          </w:rPr>
+          <w:tab/>
+        </w:r>
+        <w:r>
+          <w:rPr>
+            <w:noProof/>
+            <w:webHidden/>
+          </w:rPr>
+          <w:fldChar w:fldCharType="begin"/>
+        </w:r>
+        <w:r>
+          <w:rPr>
+            <w:noProof/>
+            <w:webHidden/>
+          </w:rPr>
+          <w:instrText xml:space="preserve"> PAGEREF _Toc118625605 \h </w:instrText>
+        </w:r>
+        <w:r>
+          <w:rPr>
+            <w:noProof/>
+            <w:webHidden/>
+          </w:rPr>
+        </w:r>
+        <w:r>
+          <w:rPr>
+            <w:noProof/>
+            <w:webHidden/>
+          </w:rPr>
+          <w:fldChar w:fldCharType="separate"/>
+        </w:r>
+        <w:r>
+          <w:rPr>
+            <w:noProof/>
+            <w:webHidden/>
+          </w:rPr>
+          <w:t>3</w:t>
+        </w:r>
+        <w:r>
+          <w:rPr>
+            <w:noProof/>
+            <w:webHidden/>
+          </w:rPr>
+          <w:fldChar w:fldCharType="end"/>
+        </w:r>
+      </w:hyperlink>
+    </w:p>
+    <w:p>
+      <w:pPr>
+        <w:pStyle w:val="TableofFigures"/>
+        <w:tabs>
+          <w:tab w:val="right" w:leader="dot" w:pos="9062"/>
+        </w:tabs>
+        <w:rPr>
+          <w:rFonts w:asciiTheme="minorHAnsi" w:eastAsiaTheme="minorEastAsia" w:hAnsiTheme="minorHAnsi"/>
+          <w:noProof/>
+          <w:lang w:eastAsia="ja-JP"/>
+        </w:rPr>
+      </w:pPr>
+      <w:hyperlink w:anchor="_Toc118625606" w:history="1">
+        <w:r>
+          <w:rPr>
+            <w:rStyle w:val="Hyperlink"/>
+            <w:noProof/>
+          </w:rPr>
+          <w:t>Figuur 2 Verschil tussen lineare en quadratische interpolatie</w:t>
+        </w:r>
+        <w:r>
+          <w:rPr>
+            <w:noProof/>
+            <w:webHidden/>
+          </w:rPr>
+          <w:tab/>
+        </w:r>
+        <w:r>
+          <w:rPr>
+            <w:noProof/>
+            <w:webHidden/>
+          </w:rPr>
+          <w:fldChar w:fldCharType="begin"/>
+        </w:r>
+        <w:r>
+          <w:rPr>
+            <w:noProof/>
+            <w:webHidden/>
+          </w:rPr>
+          <w:instrText xml:space="preserve"> PAGEREF _Toc118625606 \h </w:instrText>
+        </w:r>
+        <w:r>
+          <w:rPr>
+            <w:noProof/>
+            <w:webHidden/>
+          </w:rPr>
+        </w:r>
+        <w:r>
+          <w:rPr>
+            <w:noProof/>
+            <w:webHidden/>
+          </w:rPr>
+          <w:fldChar w:fldCharType="separate"/>
+        </w:r>
+        <w:r>
+          <w:rPr>
+            <w:noProof/>
+            <w:webHidden/>
+          </w:rPr>
+          <w:t>3</w:t>
+        </w:r>
+        <w:r>
+          <w:rPr>
+            <w:noProof/>
+            <w:webHidden/>
+          </w:rPr>
+          <w:fldChar w:fldCharType="end"/>
+        </w:r>
+      </w:hyperlink>
+    </w:p>
+    <w:p>
+      <w:pPr>
+        <w:pStyle w:val="TableofFigures"/>
+        <w:tabs>
+          <w:tab w:val="right" w:leader="dot" w:pos="9062"/>
+        </w:tabs>
+        <w:rPr>
+          <w:rFonts w:asciiTheme="minorHAnsi" w:eastAsiaTheme="minorEastAsia" w:hAnsiTheme="minorHAnsi"/>
+          <w:noProof/>
+          <w:lang w:eastAsia="ja-JP"/>
+        </w:rPr>
+      </w:pPr>
+      <w:hyperlink w:anchor="_Toc118625607" w:history="1">
+        <w:r>
+          <w:rPr>
+            <w:rStyle w:val="Hyperlink"/>
+            <w:noProof/>
+          </w:rPr>
+          <w:t>Figuur 3 Interpolatie bij value noise</w:t>
+        </w:r>
+        <w:r>
+          <w:rPr>
+            <w:noProof/>
+            <w:webHidden/>
+          </w:rPr>
+          <w:tab/>
+        </w:r>
+        <w:r>
+          <w:rPr>
+            <w:noProof/>
+            <w:webHidden/>
+          </w:rPr>
+          <w:fldChar w:fldCharType="begin"/>
+        </w:r>
+        <w:r>
+          <w:rPr>
+            <w:noProof/>
+            <w:webHidden/>
+          </w:rPr>
+          <w:instrText xml:space="preserve"> PAGEREF _Toc118625607 \h </w:instrText>
+        </w:r>
+        <w:r>
+          <w:rPr>
+            <w:noProof/>
+            <w:webHidden/>
+          </w:rPr>
+        </w:r>
+        <w:r>
+          <w:rPr>
+            <w:noProof/>
+            <w:webHidden/>
+          </w:rPr>
+          <w:fldChar w:fldCharType="separate"/>
+        </w:r>
+        <w:r>
+          <w:rPr>
+            <w:noProof/>
+            <w:webHidden/>
+          </w:rPr>
+          <w:t>3</w:t>
+        </w:r>
+        <w:r>
+          <w:rPr>
+            <w:noProof/>
+            <w:webHidden/>
+          </w:rPr>
+          <w:fldChar w:fldCharType="end"/>
+        </w:r>
+      </w:hyperlink>
+    </w:p>
+    <w:p>
+      <w:pPr>
+        <w:rPr>
+          <w:lang w:val="nl-NL" w:eastAsia="nl-NL"/>
+        </w:rPr>
+      </w:pPr>
+      <w:r>
+        <w:rPr>
+          <w:lang w:val="nl-NL" w:eastAsia="nl-NL"/>
+        </w:rPr>
+        <w:fldChar w:fldCharType="end"/>
+      </w:r>
+    </w:p>
+    <w:p>
+      <w:pPr>
+        <w:spacing w:line="276" w:lineRule="auto"/>
+        <w:jc w:val="left"/>
+        <w:rPr>
+          <w:lang w:val="nl-NL" w:eastAsia="nl-NL"/>
+        </w:rPr>
+      </w:pPr>
+      <w:r>
+        <w:rPr>
+          <w:lang w:val="nl-NL" w:eastAsia="nl-NL"/>
+        </w:rPr>
+        <w:br w:type="page"/>
+      </w:r>
+    </w:p>
+    <w:p>
+      <w:pPr>
+        <w:pStyle w:val="Heading1"/>
+      </w:pPr>
+      <w:bookmarkStart w:id="28" w:name="_Toc118558205"/>
       <w:r>
         <w:lastRenderedPageBreak/>
         <w:t>Bronvermelding</w:t>
       </w:r>
-      <w:bookmarkEnd w:id="24"/>
+      <w:bookmarkEnd w:id="28"/>
     </w:p>
     <w:p>
       <w:pPr>
@@ -4927,7 +5763,7 @@
       </w:pPr>
     </w:p>
     <w:sectPr>
-      <w:headerReference w:type="default" r:id="rId24"/>
+      <w:headerReference w:type="default" r:id="rId30"/>
       <w:pgSz w:w="11906" w:h="16838"/>
       <w:pgMar w:top="1417" w:right="1417" w:bottom="1417" w:left="1417" w:header="708" w:footer="708" w:gutter="0"/>
       <w:pgNumType w:start="1"/>
@@ -4961,7 +5797,7 @@
       </w:pPr>
     </w:p>
   </w:comment>
-  <w:comment w:id="7" w:author="Jonathan Vercammen" w:date="2022-11-05T11:29:00Z" w:initials="JV">
+  <w:comment w:id="9" w:author="Jonathan Vercammen" w:date="2022-11-05T11:29:00Z" w:initials="JV">
     <w:p>
       <w:pPr>
         <w:pStyle w:val="CommentText"/>
@@ -4973,10 +5809,7 @@
         <w:annotationRef/>
       </w:r>
       <w:r>
-        <w:t xml:space="preserve">TODO: </w:t>
-      </w:r>
-      <w:r>
-        <w:t>Vervang foto’s door zelfgemaakte demo’s in Unity</w:t>
+        <w:t>TODO: Vervang foto’s door zelfgemaakte demo’s in Unity</w:t>
       </w:r>
     </w:p>
   </w:comment>

</xml_diff>

<commit_message>
Create value noise script
</commit_message>
<xml_diff>
--- a/Verslag PGT.docx
+++ b/Verslag PGT.docx
@@ -341,7 +341,7 @@
             </w:rPr>
             <w:fldChar w:fldCharType="separate"/>
           </w:r>
-          <w:hyperlink w:anchor="_Toc119315169" w:history="1">
+          <w:hyperlink w:anchor="_Toc119418727" w:history="1">
             <w:r>
               <w:rPr>
                 <w:rStyle w:val="Hyperlink"/>
@@ -383,7 +383,7 @@
                 <w:noProof/>
                 <w:webHidden/>
               </w:rPr>
-              <w:instrText xml:space="preserve"> PAGEREF _Toc119315169 \h </w:instrText>
+              <w:instrText xml:space="preserve"> PAGEREF _Toc119418727 \h </w:instrText>
             </w:r>
             <w:r>
               <w:rPr>
@@ -426,7 +426,7 @@
               <w:lang w:eastAsia="ja-JP"/>
             </w:rPr>
           </w:pPr>
-          <w:hyperlink w:anchor="_Toc119315170" w:history="1">
+          <w:hyperlink w:anchor="_Toc119418728" w:history="1">
             <w:r>
               <w:rPr>
                 <w:rStyle w:val="Hyperlink"/>
@@ -468,7 +468,7 @@
                 <w:noProof/>
                 <w:webHidden/>
               </w:rPr>
-              <w:instrText xml:space="preserve"> PAGEREF _Toc119315170 \h </w:instrText>
+              <w:instrText xml:space="preserve"> PAGEREF _Toc119418728 \h </w:instrText>
             </w:r>
             <w:r>
               <w:rPr>
@@ -512,7 +512,7 @@
               <w:lang w:eastAsia="ja-JP"/>
             </w:rPr>
           </w:pPr>
-          <w:hyperlink w:anchor="_Toc119315171" w:history="1">
+          <w:hyperlink w:anchor="_Toc119418729" w:history="1">
             <w:r>
               <w:rPr>
                 <w:rStyle w:val="Hyperlink"/>
@@ -554,7 +554,7 @@
                 <w:noProof/>
                 <w:webHidden/>
               </w:rPr>
-              <w:instrText xml:space="preserve"> PAGEREF _Toc119315171 \h </w:instrText>
+              <w:instrText xml:space="preserve"> PAGEREF _Toc119418729 \h </w:instrText>
             </w:r>
             <w:r>
               <w:rPr>
@@ -598,7 +598,7 @@
               <w:lang w:eastAsia="ja-JP"/>
             </w:rPr>
           </w:pPr>
-          <w:hyperlink w:anchor="_Toc119315172" w:history="1">
+          <w:hyperlink w:anchor="_Toc119418730" w:history="1">
             <w:r>
               <w:rPr>
                 <w:rStyle w:val="Hyperlink"/>
@@ -640,7 +640,7 @@
                 <w:noProof/>
                 <w:webHidden/>
               </w:rPr>
-              <w:instrText xml:space="preserve"> PAGEREF _Toc119315172 \h </w:instrText>
+              <w:instrText xml:space="preserve"> PAGEREF _Toc119418730 \h </w:instrText>
             </w:r>
             <w:r>
               <w:rPr>
@@ -684,7 +684,7 @@
               <w:lang w:eastAsia="ja-JP"/>
             </w:rPr>
           </w:pPr>
-          <w:hyperlink w:anchor="_Toc119315173" w:history="1">
+          <w:hyperlink w:anchor="_Toc119418731" w:history="1">
             <w:r>
               <w:rPr>
                 <w:rStyle w:val="Hyperlink"/>
@@ -726,7 +726,7 @@
                 <w:noProof/>
                 <w:webHidden/>
               </w:rPr>
-              <w:instrText xml:space="preserve"> PAGEREF _Toc119315173 \h </w:instrText>
+              <w:instrText xml:space="preserve"> PAGEREF _Toc119418731 \h </w:instrText>
             </w:r>
             <w:r>
               <w:rPr>
@@ -770,7 +770,7 @@
               <w:lang w:eastAsia="ja-JP"/>
             </w:rPr>
           </w:pPr>
-          <w:hyperlink w:anchor="_Toc119315174" w:history="1">
+          <w:hyperlink w:anchor="_Toc119418732" w:history="1">
             <w:r>
               <w:rPr>
                 <w:rStyle w:val="Hyperlink"/>
@@ -812,7 +812,7 @@
                 <w:noProof/>
                 <w:webHidden/>
               </w:rPr>
-              <w:instrText xml:space="preserve"> PAGEREF _Toc119315174 \h </w:instrText>
+              <w:instrText xml:space="preserve"> PAGEREF _Toc119418732 \h </w:instrText>
             </w:r>
             <w:r>
               <w:rPr>
@@ -856,7 +856,7 @@
               <w:lang w:eastAsia="ja-JP"/>
             </w:rPr>
           </w:pPr>
-          <w:hyperlink w:anchor="_Toc119315175" w:history="1">
+          <w:hyperlink w:anchor="_Toc119418733" w:history="1">
             <w:r>
               <w:rPr>
                 <w:rStyle w:val="Hyperlink"/>
@@ -898,7 +898,7 @@
                 <w:noProof/>
                 <w:webHidden/>
               </w:rPr>
-              <w:instrText xml:space="preserve"> PAGEREF _Toc119315175 \h </w:instrText>
+              <w:instrText xml:space="preserve"> PAGEREF _Toc119418733 \h </w:instrText>
             </w:r>
             <w:r>
               <w:rPr>
@@ -942,7 +942,7 @@
               <w:lang w:eastAsia="ja-JP"/>
             </w:rPr>
           </w:pPr>
-          <w:hyperlink w:anchor="_Toc119315176" w:history="1">
+          <w:hyperlink w:anchor="_Toc119418734" w:history="1">
             <w:r>
               <w:rPr>
                 <w:rStyle w:val="Hyperlink"/>
@@ -984,7 +984,7 @@
                 <w:noProof/>
                 <w:webHidden/>
               </w:rPr>
-              <w:instrText xml:space="preserve"> PAGEREF _Toc119315176 \h </w:instrText>
+              <w:instrText xml:space="preserve"> PAGEREF _Toc119418734 \h </w:instrText>
             </w:r>
             <w:r>
               <w:rPr>
@@ -1028,7 +1028,7 @@
               <w:lang w:eastAsia="ja-JP"/>
             </w:rPr>
           </w:pPr>
-          <w:hyperlink w:anchor="_Toc119315177" w:history="1">
+          <w:hyperlink w:anchor="_Toc119418735" w:history="1">
             <w:r>
               <w:rPr>
                 <w:rStyle w:val="Hyperlink"/>
@@ -1049,7 +1049,7 @@
                 <w:rStyle w:val="Hyperlink"/>
                 <w:noProof/>
               </w:rPr>
-              <w:t>Tijdscomplexiteit</w:t>
+              <w:t>Eigenschappen</w:t>
             </w:r>
             <w:r>
               <w:rPr>
@@ -1070,7 +1070,7 @@
                 <w:noProof/>
                 <w:webHidden/>
               </w:rPr>
-              <w:instrText xml:space="preserve"> PAGEREF _Toc119315177 \h </w:instrText>
+              <w:instrText xml:space="preserve"> PAGEREF _Toc119418735 \h </w:instrText>
             </w:r>
             <w:r>
               <w:rPr>
@@ -1090,7 +1090,7 @@
                 <w:noProof/>
                 <w:webHidden/>
               </w:rPr>
-              <w:t>4</w:t>
+              <w:t>5</w:t>
             </w:r>
             <w:r>
               <w:rPr>
@@ -1114,7 +1114,7 @@
               <w:lang w:eastAsia="ja-JP"/>
             </w:rPr>
           </w:pPr>
-          <w:hyperlink w:anchor="_Toc119315178" w:history="1">
+          <w:hyperlink w:anchor="_Toc119418736" w:history="1">
             <w:r>
               <w:rPr>
                 <w:rStyle w:val="Hyperlink"/>
@@ -1135,7 +1135,7 @@
                 <w:rStyle w:val="Hyperlink"/>
                 <w:noProof/>
               </w:rPr>
-              <w:t>Voor- en nadelen</w:t>
+              <w:t>Toepassingen / Voorbeelden</w:t>
             </w:r>
             <w:r>
               <w:rPr>
@@ -1156,7 +1156,7 @@
                 <w:noProof/>
                 <w:webHidden/>
               </w:rPr>
-              <w:instrText xml:space="preserve"> PAGEREF _Toc119315178 \h </w:instrText>
+              <w:instrText xml:space="preserve"> PAGEREF _Toc119418736 \h </w:instrText>
             </w:r>
             <w:r>
               <w:rPr>
@@ -1176,93 +1176,7 @@
                 <w:noProof/>
                 <w:webHidden/>
               </w:rPr>
-              <w:t>4</w:t>
-            </w:r>
-            <w:r>
-              <w:rPr>
-                <w:noProof/>
-                <w:webHidden/>
-              </w:rPr>
-              <w:fldChar w:fldCharType="end"/>
-            </w:r>
-          </w:hyperlink>
-        </w:p>
-        <w:p>
-          <w:pPr>
-            <w:pStyle w:val="TOC3"/>
-            <w:tabs>
-              <w:tab w:val="left" w:pos="880"/>
-              <w:tab w:val="right" w:leader="dot" w:pos="9062"/>
-            </w:tabs>
-            <w:rPr>
-              <w:rFonts w:asciiTheme="minorHAnsi" w:eastAsiaTheme="minorEastAsia" w:hAnsiTheme="minorHAnsi"/>
-              <w:noProof/>
-              <w:lang w:eastAsia="ja-JP"/>
-            </w:rPr>
-          </w:pPr>
-          <w:hyperlink w:anchor="_Toc119315179" w:history="1">
-            <w:r>
-              <w:rPr>
-                <w:rStyle w:val="Hyperlink"/>
-                <w:noProof/>
-              </w:rPr>
-              <w:t>2.5.4</w:t>
-            </w:r>
-            <w:r>
-              <w:rPr>
-                <w:rFonts w:asciiTheme="minorHAnsi" w:eastAsiaTheme="minorEastAsia" w:hAnsiTheme="minorHAnsi"/>
-                <w:noProof/>
-                <w:lang w:eastAsia="ja-JP"/>
-              </w:rPr>
-              <w:tab/>
-            </w:r>
-            <w:r>
-              <w:rPr>
-                <w:rStyle w:val="Hyperlink"/>
-                <w:noProof/>
-              </w:rPr>
-              <w:t>Toepassingen / Voorbeelden</w:t>
-            </w:r>
-            <w:r>
-              <w:rPr>
-                <w:noProof/>
-                <w:webHidden/>
-              </w:rPr>
-              <w:tab/>
-            </w:r>
-            <w:r>
-              <w:rPr>
-                <w:noProof/>
-                <w:webHidden/>
-              </w:rPr>
-              <w:fldChar w:fldCharType="begin"/>
-            </w:r>
-            <w:r>
-              <w:rPr>
-                <w:noProof/>
-                <w:webHidden/>
-              </w:rPr>
-              <w:instrText xml:space="preserve"> PAGEREF _Toc119315179 \h </w:instrText>
-            </w:r>
-            <w:r>
-              <w:rPr>
-                <w:noProof/>
-                <w:webHidden/>
-              </w:rPr>
-            </w:r>
-            <w:r>
-              <w:rPr>
-                <w:noProof/>
-                <w:webHidden/>
-              </w:rPr>
-              <w:fldChar w:fldCharType="separate"/>
-            </w:r>
-            <w:r>
-              <w:rPr>
-                <w:noProof/>
-                <w:webHidden/>
-              </w:rPr>
-              <w:t>4</w:t>
+              <w:t>5</w:t>
             </w:r>
             <w:r>
               <w:rPr>
@@ -1286,7 +1200,7 @@
               <w:lang w:eastAsia="ja-JP"/>
             </w:rPr>
           </w:pPr>
-          <w:hyperlink w:anchor="_Toc119315180" w:history="1">
+          <w:hyperlink w:anchor="_Toc119418737" w:history="1">
             <w:r>
               <w:rPr>
                 <w:rStyle w:val="Hyperlink"/>
@@ -1307,7 +1221,7 @@
                 <w:rStyle w:val="Hyperlink"/>
                 <w:noProof/>
               </w:rPr>
-              <w:t>Simplex noise</w:t>
+              <w:t>Fractal noise (layered noise)</w:t>
             </w:r>
             <w:r>
               <w:rPr>
@@ -1328,7 +1242,7 @@
                 <w:noProof/>
                 <w:webHidden/>
               </w:rPr>
-              <w:instrText xml:space="preserve"> PAGEREF _Toc119315180 \h </w:instrText>
+              <w:instrText xml:space="preserve"> PAGEREF _Toc119418737 \h </w:instrText>
             </w:r>
             <w:r>
               <w:rPr>
@@ -1348,351 +1262,7 @@
                 <w:noProof/>
                 <w:webHidden/>
               </w:rPr>
-              <w:t>4</w:t>
-            </w:r>
-            <w:r>
-              <w:rPr>
-                <w:noProof/>
-                <w:webHidden/>
-              </w:rPr>
-              <w:fldChar w:fldCharType="end"/>
-            </w:r>
-          </w:hyperlink>
-        </w:p>
-        <w:p>
-          <w:pPr>
-            <w:pStyle w:val="TOC3"/>
-            <w:tabs>
-              <w:tab w:val="left" w:pos="880"/>
-              <w:tab w:val="right" w:leader="dot" w:pos="9062"/>
-            </w:tabs>
-            <w:rPr>
-              <w:rFonts w:asciiTheme="minorHAnsi" w:eastAsiaTheme="minorEastAsia" w:hAnsiTheme="minorHAnsi"/>
-              <w:noProof/>
-              <w:lang w:eastAsia="ja-JP"/>
-            </w:rPr>
-          </w:pPr>
-          <w:hyperlink w:anchor="_Toc119315181" w:history="1">
-            <w:r>
-              <w:rPr>
-                <w:rStyle w:val="Hyperlink"/>
-                <w:noProof/>
-              </w:rPr>
-              <w:t>2.6.1</w:t>
-            </w:r>
-            <w:r>
-              <w:rPr>
-                <w:rFonts w:asciiTheme="minorHAnsi" w:eastAsiaTheme="minorEastAsia" w:hAnsiTheme="minorHAnsi"/>
-                <w:noProof/>
-                <w:lang w:eastAsia="ja-JP"/>
-              </w:rPr>
-              <w:tab/>
-            </w:r>
-            <w:r>
-              <w:rPr>
-                <w:rStyle w:val="Hyperlink"/>
-                <w:noProof/>
-              </w:rPr>
-              <w:t>Werking</w:t>
-            </w:r>
-            <w:r>
-              <w:rPr>
-                <w:noProof/>
-                <w:webHidden/>
-              </w:rPr>
-              <w:tab/>
-            </w:r>
-            <w:r>
-              <w:rPr>
-                <w:noProof/>
-                <w:webHidden/>
-              </w:rPr>
-              <w:fldChar w:fldCharType="begin"/>
-            </w:r>
-            <w:r>
-              <w:rPr>
-                <w:noProof/>
-                <w:webHidden/>
-              </w:rPr>
-              <w:instrText xml:space="preserve"> PAGEREF _Toc119315181 \h </w:instrText>
-            </w:r>
-            <w:r>
-              <w:rPr>
-                <w:noProof/>
-                <w:webHidden/>
-              </w:rPr>
-            </w:r>
-            <w:r>
-              <w:rPr>
-                <w:noProof/>
-                <w:webHidden/>
-              </w:rPr>
-              <w:fldChar w:fldCharType="separate"/>
-            </w:r>
-            <w:r>
-              <w:rPr>
-                <w:noProof/>
-                <w:webHidden/>
-              </w:rPr>
-              <w:t>4</w:t>
-            </w:r>
-            <w:r>
-              <w:rPr>
-                <w:noProof/>
-                <w:webHidden/>
-              </w:rPr>
-              <w:fldChar w:fldCharType="end"/>
-            </w:r>
-          </w:hyperlink>
-        </w:p>
-        <w:p>
-          <w:pPr>
-            <w:pStyle w:val="TOC3"/>
-            <w:tabs>
-              <w:tab w:val="left" w:pos="880"/>
-              <w:tab w:val="right" w:leader="dot" w:pos="9062"/>
-            </w:tabs>
-            <w:rPr>
-              <w:rFonts w:asciiTheme="minorHAnsi" w:eastAsiaTheme="minorEastAsia" w:hAnsiTheme="minorHAnsi"/>
-              <w:noProof/>
-              <w:lang w:eastAsia="ja-JP"/>
-            </w:rPr>
-          </w:pPr>
-          <w:hyperlink w:anchor="_Toc119315182" w:history="1">
-            <w:r>
-              <w:rPr>
-                <w:rStyle w:val="Hyperlink"/>
-                <w:noProof/>
-              </w:rPr>
-              <w:t>2.6.2</w:t>
-            </w:r>
-            <w:r>
-              <w:rPr>
-                <w:rFonts w:asciiTheme="minorHAnsi" w:eastAsiaTheme="minorEastAsia" w:hAnsiTheme="minorHAnsi"/>
-                <w:noProof/>
-                <w:lang w:eastAsia="ja-JP"/>
-              </w:rPr>
-              <w:tab/>
-            </w:r>
-            <w:r>
-              <w:rPr>
-                <w:rStyle w:val="Hyperlink"/>
-                <w:noProof/>
-              </w:rPr>
-              <w:t>Tijdscomplexiteit</w:t>
-            </w:r>
-            <w:r>
-              <w:rPr>
-                <w:noProof/>
-                <w:webHidden/>
-              </w:rPr>
-              <w:tab/>
-            </w:r>
-            <w:r>
-              <w:rPr>
-                <w:noProof/>
-                <w:webHidden/>
-              </w:rPr>
-              <w:fldChar w:fldCharType="begin"/>
-            </w:r>
-            <w:r>
-              <w:rPr>
-                <w:noProof/>
-                <w:webHidden/>
-              </w:rPr>
-              <w:instrText xml:space="preserve"> PAGEREF _Toc119315182 \h </w:instrText>
-            </w:r>
-            <w:r>
-              <w:rPr>
-                <w:noProof/>
-                <w:webHidden/>
-              </w:rPr>
-            </w:r>
-            <w:r>
-              <w:rPr>
-                <w:noProof/>
-                <w:webHidden/>
-              </w:rPr>
-              <w:fldChar w:fldCharType="separate"/>
-            </w:r>
-            <w:r>
-              <w:rPr>
-                <w:noProof/>
-                <w:webHidden/>
-              </w:rPr>
-              <w:t>4</w:t>
-            </w:r>
-            <w:r>
-              <w:rPr>
-                <w:noProof/>
-                <w:webHidden/>
-              </w:rPr>
-              <w:fldChar w:fldCharType="end"/>
-            </w:r>
-          </w:hyperlink>
-        </w:p>
-        <w:p>
-          <w:pPr>
-            <w:pStyle w:val="TOC3"/>
-            <w:tabs>
-              <w:tab w:val="left" w:pos="880"/>
-              <w:tab w:val="right" w:leader="dot" w:pos="9062"/>
-            </w:tabs>
-            <w:rPr>
-              <w:rFonts w:asciiTheme="minorHAnsi" w:eastAsiaTheme="minorEastAsia" w:hAnsiTheme="minorHAnsi"/>
-              <w:noProof/>
-              <w:lang w:eastAsia="ja-JP"/>
-            </w:rPr>
-          </w:pPr>
-          <w:hyperlink w:anchor="_Toc119315183" w:history="1">
-            <w:r>
-              <w:rPr>
-                <w:rStyle w:val="Hyperlink"/>
-                <w:noProof/>
-              </w:rPr>
-              <w:t>2.6.3</w:t>
-            </w:r>
-            <w:r>
-              <w:rPr>
-                <w:rFonts w:asciiTheme="minorHAnsi" w:eastAsiaTheme="minorEastAsia" w:hAnsiTheme="minorHAnsi"/>
-                <w:noProof/>
-                <w:lang w:eastAsia="ja-JP"/>
-              </w:rPr>
-              <w:tab/>
-            </w:r>
-            <w:r>
-              <w:rPr>
-                <w:rStyle w:val="Hyperlink"/>
-                <w:noProof/>
-              </w:rPr>
-              <w:t>Voor- en nadelen</w:t>
-            </w:r>
-            <w:r>
-              <w:rPr>
-                <w:noProof/>
-                <w:webHidden/>
-              </w:rPr>
-              <w:tab/>
-            </w:r>
-            <w:r>
-              <w:rPr>
-                <w:noProof/>
-                <w:webHidden/>
-              </w:rPr>
-              <w:fldChar w:fldCharType="begin"/>
-            </w:r>
-            <w:r>
-              <w:rPr>
-                <w:noProof/>
-                <w:webHidden/>
-              </w:rPr>
-              <w:instrText xml:space="preserve"> PAGEREF _Toc119315183 \h </w:instrText>
-            </w:r>
-            <w:r>
-              <w:rPr>
-                <w:noProof/>
-                <w:webHidden/>
-              </w:rPr>
-            </w:r>
-            <w:r>
-              <w:rPr>
-                <w:noProof/>
-                <w:webHidden/>
-              </w:rPr>
-              <w:fldChar w:fldCharType="separate"/>
-            </w:r>
-            <w:r>
-              <w:rPr>
-                <w:noProof/>
-                <w:webHidden/>
-              </w:rPr>
-              <w:t>4</w:t>
-            </w:r>
-            <w:r>
-              <w:rPr>
-                <w:noProof/>
-                <w:webHidden/>
-              </w:rPr>
-              <w:fldChar w:fldCharType="end"/>
-            </w:r>
-          </w:hyperlink>
-        </w:p>
-        <w:p>
-          <w:pPr>
-            <w:pStyle w:val="TOC3"/>
-            <w:tabs>
-              <w:tab w:val="left" w:pos="880"/>
-              <w:tab w:val="right" w:leader="dot" w:pos="9062"/>
-            </w:tabs>
-            <w:rPr>
-              <w:rFonts w:asciiTheme="minorHAnsi" w:eastAsiaTheme="minorEastAsia" w:hAnsiTheme="minorHAnsi"/>
-              <w:noProof/>
-              <w:lang w:eastAsia="ja-JP"/>
-            </w:rPr>
-          </w:pPr>
-          <w:hyperlink w:anchor="_Toc119315184" w:history="1">
-            <w:r>
-              <w:rPr>
-                <w:rStyle w:val="Hyperlink"/>
-                <w:noProof/>
-              </w:rPr>
-              <w:t>2.6.4</w:t>
-            </w:r>
-            <w:r>
-              <w:rPr>
-                <w:rFonts w:asciiTheme="minorHAnsi" w:eastAsiaTheme="minorEastAsia" w:hAnsiTheme="minorHAnsi"/>
-                <w:noProof/>
-                <w:lang w:eastAsia="ja-JP"/>
-              </w:rPr>
-              <w:tab/>
-            </w:r>
-            <w:r>
-              <w:rPr>
-                <w:rStyle w:val="Hyperlink"/>
-                <w:noProof/>
-              </w:rPr>
-              <w:t>Toepassingen / Voorbeelden</w:t>
-            </w:r>
-            <w:r>
-              <w:rPr>
-                <w:noProof/>
-                <w:webHidden/>
-              </w:rPr>
-              <w:tab/>
-            </w:r>
-            <w:r>
-              <w:rPr>
-                <w:noProof/>
-                <w:webHidden/>
-              </w:rPr>
-              <w:fldChar w:fldCharType="begin"/>
-            </w:r>
-            <w:r>
-              <w:rPr>
-                <w:noProof/>
-                <w:webHidden/>
-              </w:rPr>
-              <w:instrText xml:space="preserve"> PAGEREF _Toc119315184 \h </w:instrText>
-            </w:r>
-            <w:r>
-              <w:rPr>
-                <w:noProof/>
-                <w:webHidden/>
-              </w:rPr>
-            </w:r>
-            <w:r>
-              <w:rPr>
-                <w:noProof/>
-                <w:webHidden/>
-              </w:rPr>
-              <w:fldChar w:fldCharType="separate"/>
-            </w:r>
-            <w:r>
-              <w:rPr>
-                <w:noProof/>
-                <w:webHidden/>
-              </w:rPr>
-              <w:t>4</w:t>
+              <w:t>5</w:t>
             </w:r>
             <w:r>
               <w:rPr>
@@ -1716,7 +1286,7 @@
               <w:lang w:eastAsia="ja-JP"/>
             </w:rPr>
           </w:pPr>
-          <w:hyperlink w:anchor="_Toc119315185" w:history="1">
+          <w:hyperlink w:anchor="_Toc119418738" w:history="1">
             <w:r>
               <w:rPr>
                 <w:rStyle w:val="Hyperlink"/>
@@ -1737,7 +1307,7 @@
                 <w:rStyle w:val="Hyperlink"/>
                 <w:noProof/>
               </w:rPr>
-              <w:t>Fractal noise (layered noise)</w:t>
+              <w:t>Toespassingen</w:t>
             </w:r>
             <w:r>
               <w:rPr>
@@ -1758,7 +1328,7 @@
                 <w:noProof/>
                 <w:webHidden/>
               </w:rPr>
-              <w:instrText xml:space="preserve"> PAGEREF _Toc119315185 \h </w:instrText>
+              <w:instrText xml:space="preserve"> PAGEREF _Toc119418738 \h </w:instrText>
             </w:r>
             <w:r>
               <w:rPr>
@@ -1779,6 +1349,91 @@
                 <w:webHidden/>
               </w:rPr>
               <w:t>5</w:t>
+            </w:r>
+            <w:r>
+              <w:rPr>
+                <w:noProof/>
+                <w:webHidden/>
+              </w:rPr>
+              <w:fldChar w:fldCharType="end"/>
+            </w:r>
+          </w:hyperlink>
+        </w:p>
+        <w:p>
+          <w:pPr>
+            <w:pStyle w:val="TOC1"/>
+            <w:tabs>
+              <w:tab w:val="left" w:pos="880"/>
+            </w:tabs>
+            <w:rPr>
+              <w:rFonts w:asciiTheme="minorHAnsi" w:eastAsiaTheme="minorEastAsia" w:hAnsiTheme="minorHAnsi"/>
+              <w:noProof/>
+              <w:lang w:eastAsia="ja-JP"/>
+            </w:rPr>
+          </w:pPr>
+          <w:hyperlink w:anchor="_Toc119418739" w:history="1">
+            <w:r>
+              <w:rPr>
+                <w:rStyle w:val="Hyperlink"/>
+                <w:noProof/>
+              </w:rPr>
+              <w:t>3</w:t>
+            </w:r>
+            <w:r>
+              <w:rPr>
+                <w:rFonts w:asciiTheme="minorHAnsi" w:eastAsiaTheme="minorEastAsia" w:hAnsiTheme="minorHAnsi"/>
+                <w:noProof/>
+                <w:lang w:eastAsia="ja-JP"/>
+              </w:rPr>
+              <w:tab/>
+            </w:r>
+            <w:r>
+              <w:rPr>
+                <w:rStyle w:val="Hyperlink"/>
+                <w:noProof/>
+              </w:rPr>
+              <w:t>Perlin noise</w:t>
+            </w:r>
+            <w:r>
+              <w:rPr>
+                <w:noProof/>
+                <w:webHidden/>
+              </w:rPr>
+              <w:tab/>
+            </w:r>
+            <w:r>
+              <w:rPr>
+                <w:noProof/>
+                <w:webHidden/>
+              </w:rPr>
+              <w:fldChar w:fldCharType="begin"/>
+            </w:r>
+            <w:r>
+              <w:rPr>
+                <w:noProof/>
+                <w:webHidden/>
+              </w:rPr>
+              <w:instrText xml:space="preserve"> PAGEREF _Toc119418739 \h </w:instrText>
+            </w:r>
+            <w:r>
+              <w:rPr>
+                <w:noProof/>
+                <w:webHidden/>
+              </w:rPr>
+            </w:r>
+            <w:r>
+              <w:rPr>
+                <w:noProof/>
+                <w:webHidden/>
+              </w:rPr>
+              <w:fldChar w:fldCharType="separate"/>
+            </w:r>
+            <w:r>
+              <w:rPr>
+                <w:noProof/>
+                <w:webHidden/>
+              </w:rPr>
+              <w:t>6</w:t>
             </w:r>
             <w:r>
               <w:rPr>
@@ -1802,13 +1457,14 @@
               <w:lang w:eastAsia="ja-JP"/>
             </w:rPr>
           </w:pPr>
-          <w:hyperlink w:anchor="_Toc119315186" w:history="1">
+          <w:hyperlink w:anchor="_Toc119418740" w:history="1">
             <w:r>
               <w:rPr>
                 <w:rStyle w:val="Hyperlink"/>
                 <w:noProof/>
-              </w:rPr>
-              <w:t>2.8</w:t>
+                <w:lang w:val="en-US"/>
+              </w:rPr>
+              <w:t>3.1</w:t>
             </w:r>
             <w:r>
               <w:rPr>
@@ -1822,8 +1478,9 @@
               <w:rPr>
                 <w:rStyle w:val="Hyperlink"/>
                 <w:noProof/>
-              </w:rPr>
-              <w:t>Toespassingen</w:t>
+                <w:lang w:val="en-US"/>
+              </w:rPr>
+              <w:t>Parameters / Begrippen</w:t>
             </w:r>
             <w:r>
               <w:rPr>
@@ -1844,92 +1501,7 @@
                 <w:noProof/>
                 <w:webHidden/>
               </w:rPr>
-              <w:instrText xml:space="preserve"> PAGEREF _Toc119315186 \h </w:instrText>
-            </w:r>
-            <w:r>
-              <w:rPr>
-                <w:noProof/>
-                <w:webHidden/>
-              </w:rPr>
-            </w:r>
-            <w:r>
-              <w:rPr>
-                <w:noProof/>
-                <w:webHidden/>
-              </w:rPr>
-              <w:fldChar w:fldCharType="separate"/>
-            </w:r>
-            <w:r>
-              <w:rPr>
-                <w:noProof/>
-                <w:webHidden/>
-              </w:rPr>
-              <w:t>5</w:t>
-            </w:r>
-            <w:r>
-              <w:rPr>
-                <w:noProof/>
-                <w:webHidden/>
-              </w:rPr>
-              <w:fldChar w:fldCharType="end"/>
-            </w:r>
-          </w:hyperlink>
-        </w:p>
-        <w:p>
-          <w:pPr>
-            <w:pStyle w:val="TOC1"/>
-            <w:tabs>
-              <w:tab w:val="left" w:pos="880"/>
-            </w:tabs>
-            <w:rPr>
-              <w:rFonts w:asciiTheme="minorHAnsi" w:eastAsiaTheme="minorEastAsia" w:hAnsiTheme="minorHAnsi"/>
-              <w:noProof/>
-              <w:lang w:eastAsia="ja-JP"/>
-            </w:rPr>
-          </w:pPr>
-          <w:hyperlink w:anchor="_Toc119315187" w:history="1">
-            <w:r>
-              <w:rPr>
-                <w:rStyle w:val="Hyperlink"/>
-                <w:noProof/>
-              </w:rPr>
-              <w:t>3</w:t>
-            </w:r>
-            <w:r>
-              <w:rPr>
-                <w:rFonts w:asciiTheme="minorHAnsi" w:eastAsiaTheme="minorEastAsia" w:hAnsiTheme="minorHAnsi"/>
-                <w:noProof/>
-                <w:lang w:eastAsia="ja-JP"/>
-              </w:rPr>
-              <w:tab/>
-            </w:r>
-            <w:r>
-              <w:rPr>
-                <w:rStyle w:val="Hyperlink"/>
-                <w:noProof/>
-              </w:rPr>
-              <w:t>Perlin noise</w:t>
-            </w:r>
-            <w:r>
-              <w:rPr>
-                <w:noProof/>
-                <w:webHidden/>
-              </w:rPr>
-              <w:tab/>
-            </w:r>
-            <w:r>
-              <w:rPr>
-                <w:noProof/>
-                <w:webHidden/>
-              </w:rPr>
-              <w:fldChar w:fldCharType="begin"/>
-            </w:r>
-            <w:r>
-              <w:rPr>
-                <w:noProof/>
-                <w:webHidden/>
-              </w:rPr>
-              <w:instrText xml:space="preserve"> PAGEREF _Toc119315187 \h </w:instrText>
+              <w:instrText xml:space="preserve"> PAGEREF _Toc119418740 \h </w:instrText>
             </w:r>
             <w:r>
               <w:rPr>
@@ -1973,14 +1545,13 @@
               <w:lang w:eastAsia="ja-JP"/>
             </w:rPr>
           </w:pPr>
-          <w:hyperlink w:anchor="_Toc119315188" w:history="1">
+          <w:hyperlink w:anchor="_Toc119418741" w:history="1">
             <w:r>
               <w:rPr>
                 <w:rStyle w:val="Hyperlink"/>
                 <w:noProof/>
-                <w:lang w:val="en-US"/>
-              </w:rPr>
-              <w:t>3.1</w:t>
+              </w:rPr>
+              <w:t>3.2</w:t>
             </w:r>
             <w:r>
               <w:rPr>
@@ -1994,9 +1565,8 @@
               <w:rPr>
                 <w:rStyle w:val="Hyperlink"/>
                 <w:noProof/>
-                <w:lang w:val="en-US"/>
-              </w:rPr>
-              <w:t>Parameters / Begrippen</w:t>
+              </w:rPr>
+              <w:t>Simplex noise</w:t>
             </w:r>
             <w:r>
               <w:rPr>
@@ -2017,7 +1587,162 @@
                 <w:noProof/>
                 <w:webHidden/>
               </w:rPr>
-              <w:instrText xml:space="preserve"> PAGEREF _Toc119315188 \h </w:instrText>
+              <w:instrText xml:space="preserve"> PAGEREF _Toc119418741 \h </w:instrText>
+            </w:r>
+            <w:r>
+              <w:rPr>
+                <w:noProof/>
+                <w:webHidden/>
+              </w:rPr>
+            </w:r>
+            <w:r>
+              <w:rPr>
+                <w:noProof/>
+                <w:webHidden/>
+              </w:rPr>
+              <w:fldChar w:fldCharType="separate"/>
+            </w:r>
+            <w:r>
+              <w:rPr>
+                <w:noProof/>
+                <w:webHidden/>
+              </w:rPr>
+              <w:t>6</w:t>
+            </w:r>
+            <w:r>
+              <w:rPr>
+                <w:noProof/>
+                <w:webHidden/>
+              </w:rPr>
+              <w:fldChar w:fldCharType="end"/>
+            </w:r>
+          </w:hyperlink>
+        </w:p>
+        <w:p>
+          <w:pPr>
+            <w:pStyle w:val="TOC2"/>
+            <w:tabs>
+              <w:tab w:val="right" w:leader="dot" w:pos="9062"/>
+            </w:tabs>
+            <w:rPr>
+              <w:rFonts w:asciiTheme="minorHAnsi" w:eastAsiaTheme="minorEastAsia" w:hAnsiTheme="minorHAnsi"/>
+              <w:noProof/>
+              <w:lang w:eastAsia="ja-JP"/>
+            </w:rPr>
+          </w:pPr>
+          <w:hyperlink w:anchor="_Toc119418742" w:history="1">
+            <w:r>
+              <w:rPr>
+                <w:rStyle w:val="Hyperlink"/>
+                <w:noProof/>
+              </w:rPr>
+              <w:t>3.3</w:t>
+            </w:r>
+            <w:r>
+              <w:rPr>
+                <w:noProof/>
+                <w:webHidden/>
+              </w:rPr>
+              <w:tab/>
+            </w:r>
+            <w:r>
+              <w:rPr>
+                <w:noProof/>
+                <w:webHidden/>
+              </w:rPr>
+              <w:fldChar w:fldCharType="begin"/>
+            </w:r>
+            <w:r>
+              <w:rPr>
+                <w:noProof/>
+                <w:webHidden/>
+              </w:rPr>
+              <w:instrText xml:space="preserve"> PAGEREF _Toc119418742 \h </w:instrText>
+            </w:r>
+            <w:r>
+              <w:rPr>
+                <w:noProof/>
+                <w:webHidden/>
+              </w:rPr>
+            </w:r>
+            <w:r>
+              <w:rPr>
+                <w:noProof/>
+                <w:webHidden/>
+              </w:rPr>
+              <w:fldChar w:fldCharType="separate"/>
+            </w:r>
+            <w:r>
+              <w:rPr>
+                <w:noProof/>
+                <w:webHidden/>
+              </w:rPr>
+              <w:t>6</w:t>
+            </w:r>
+            <w:r>
+              <w:rPr>
+                <w:noProof/>
+                <w:webHidden/>
+              </w:rPr>
+              <w:fldChar w:fldCharType="end"/>
+            </w:r>
+          </w:hyperlink>
+        </w:p>
+        <w:p>
+          <w:pPr>
+            <w:pStyle w:val="TOC1"/>
+            <w:tabs>
+              <w:tab w:val="left" w:pos="880"/>
+            </w:tabs>
+            <w:rPr>
+              <w:rFonts w:asciiTheme="minorHAnsi" w:eastAsiaTheme="minorEastAsia" w:hAnsiTheme="minorHAnsi"/>
+              <w:noProof/>
+              <w:lang w:eastAsia="ja-JP"/>
+            </w:rPr>
+          </w:pPr>
+          <w:hyperlink w:anchor="_Toc119418743" w:history="1">
+            <w:r>
+              <w:rPr>
+                <w:rStyle w:val="Hyperlink"/>
+                <w:noProof/>
+              </w:rPr>
+              <w:t>4</w:t>
+            </w:r>
+            <w:r>
+              <w:rPr>
+                <w:rFonts w:asciiTheme="minorHAnsi" w:eastAsiaTheme="minorEastAsia" w:hAnsiTheme="minorHAnsi"/>
+                <w:noProof/>
+                <w:lang w:eastAsia="ja-JP"/>
+              </w:rPr>
+              <w:tab/>
+            </w:r>
+            <w:r>
+              <w:rPr>
+                <w:rStyle w:val="Hyperlink"/>
+                <w:noProof/>
+              </w:rPr>
+              <w:t>Procedurally Generated Terrain</w:t>
+            </w:r>
+            <w:r>
+              <w:rPr>
+                <w:noProof/>
+                <w:webHidden/>
+              </w:rPr>
+              <w:tab/>
+            </w:r>
+            <w:r>
+              <w:rPr>
+                <w:noProof/>
+                <w:webHidden/>
+              </w:rPr>
+              <w:fldChar w:fldCharType="begin"/>
+            </w:r>
+            <w:r>
+              <w:rPr>
+                <w:noProof/>
+                <w:webHidden/>
+              </w:rPr>
+              <w:instrText xml:space="preserve"> PAGEREF _Toc119418743 \h </w:instrText>
             </w:r>
             <w:r>
               <w:rPr>
@@ -2061,13 +1786,13 @@
               <w:lang w:eastAsia="ja-JP"/>
             </w:rPr>
           </w:pPr>
-          <w:hyperlink w:anchor="_Toc119315189" w:history="1">
+          <w:hyperlink w:anchor="_Toc119418744" w:history="1">
             <w:r>
               <w:rPr>
                 <w:rStyle w:val="Hyperlink"/>
                 <w:noProof/>
               </w:rPr>
-              <w:t>3.2</w:t>
+              <w:t>4.1</w:t>
             </w:r>
             <w:r>
               <w:rPr>
@@ -2082,7 +1807,7 @@
                 <w:rStyle w:val="Hyperlink"/>
                 <w:noProof/>
               </w:rPr>
-              <w:t>Perlin vs Simplex noise</w:t>
+              <w:t>...</w:t>
             </w:r>
             <w:r>
               <w:rPr>
@@ -2103,162 +1828,7 @@
                 <w:noProof/>
                 <w:webHidden/>
               </w:rPr>
-              <w:instrText xml:space="preserve"> PAGEREF _Toc119315189 \h </w:instrText>
-            </w:r>
-            <w:r>
-              <w:rPr>
-                <w:noProof/>
-                <w:webHidden/>
-              </w:rPr>
-            </w:r>
-            <w:r>
-              <w:rPr>
-                <w:noProof/>
-                <w:webHidden/>
-              </w:rPr>
-              <w:fldChar w:fldCharType="separate"/>
-            </w:r>
-            <w:r>
-              <w:rPr>
-                <w:noProof/>
-                <w:webHidden/>
-              </w:rPr>
-              <w:t>6</w:t>
-            </w:r>
-            <w:r>
-              <w:rPr>
-                <w:noProof/>
-                <w:webHidden/>
-              </w:rPr>
-              <w:fldChar w:fldCharType="end"/>
-            </w:r>
-          </w:hyperlink>
-        </w:p>
-        <w:p>
-          <w:pPr>
-            <w:pStyle w:val="TOC2"/>
-            <w:tabs>
-              <w:tab w:val="right" w:leader="dot" w:pos="9062"/>
-            </w:tabs>
-            <w:rPr>
-              <w:rFonts w:asciiTheme="minorHAnsi" w:eastAsiaTheme="minorEastAsia" w:hAnsiTheme="minorHAnsi"/>
-              <w:noProof/>
-              <w:lang w:eastAsia="ja-JP"/>
-            </w:rPr>
-          </w:pPr>
-          <w:hyperlink w:anchor="_Toc119315190" w:history="1">
-            <w:r>
-              <w:rPr>
-                <w:rStyle w:val="Hyperlink"/>
-                <w:noProof/>
-              </w:rPr>
-              <w:t>3.3</w:t>
-            </w:r>
-            <w:r>
-              <w:rPr>
-                <w:noProof/>
-                <w:webHidden/>
-              </w:rPr>
-              <w:tab/>
-            </w:r>
-            <w:r>
-              <w:rPr>
-                <w:noProof/>
-                <w:webHidden/>
-              </w:rPr>
-              <w:fldChar w:fldCharType="begin"/>
-            </w:r>
-            <w:r>
-              <w:rPr>
-                <w:noProof/>
-                <w:webHidden/>
-              </w:rPr>
-              <w:instrText xml:space="preserve"> PAGEREF _Toc119315190 \h </w:instrText>
-            </w:r>
-            <w:r>
-              <w:rPr>
-                <w:noProof/>
-                <w:webHidden/>
-              </w:rPr>
-            </w:r>
-            <w:r>
-              <w:rPr>
-                <w:noProof/>
-                <w:webHidden/>
-              </w:rPr>
-              <w:fldChar w:fldCharType="separate"/>
-            </w:r>
-            <w:r>
-              <w:rPr>
-                <w:noProof/>
-                <w:webHidden/>
-              </w:rPr>
-              <w:t>6</w:t>
-            </w:r>
-            <w:r>
-              <w:rPr>
-                <w:noProof/>
-                <w:webHidden/>
-              </w:rPr>
-              <w:fldChar w:fldCharType="end"/>
-            </w:r>
-          </w:hyperlink>
-        </w:p>
-        <w:p>
-          <w:pPr>
-            <w:pStyle w:val="TOC1"/>
-            <w:tabs>
-              <w:tab w:val="left" w:pos="880"/>
-            </w:tabs>
-            <w:rPr>
-              <w:rFonts w:asciiTheme="minorHAnsi" w:eastAsiaTheme="minorEastAsia" w:hAnsiTheme="minorHAnsi"/>
-              <w:noProof/>
-              <w:lang w:eastAsia="ja-JP"/>
-            </w:rPr>
-          </w:pPr>
-          <w:hyperlink w:anchor="_Toc119315191" w:history="1">
-            <w:r>
-              <w:rPr>
-                <w:rStyle w:val="Hyperlink"/>
-                <w:noProof/>
-              </w:rPr>
-              <w:t>4</w:t>
-            </w:r>
-            <w:r>
-              <w:rPr>
-                <w:rFonts w:asciiTheme="minorHAnsi" w:eastAsiaTheme="minorEastAsia" w:hAnsiTheme="minorHAnsi"/>
-                <w:noProof/>
-                <w:lang w:eastAsia="ja-JP"/>
-              </w:rPr>
-              <w:tab/>
-            </w:r>
-            <w:r>
-              <w:rPr>
-                <w:rStyle w:val="Hyperlink"/>
-                <w:noProof/>
-              </w:rPr>
-              <w:t>Procedurally Generated Terrain</w:t>
-            </w:r>
-            <w:r>
-              <w:rPr>
-                <w:noProof/>
-                <w:webHidden/>
-              </w:rPr>
-              <w:tab/>
-            </w:r>
-            <w:r>
-              <w:rPr>
-                <w:noProof/>
-                <w:webHidden/>
-              </w:rPr>
-              <w:fldChar w:fldCharType="begin"/>
-            </w:r>
-            <w:r>
-              <w:rPr>
-                <w:noProof/>
-                <w:webHidden/>
-              </w:rPr>
-              <w:instrText xml:space="preserve"> PAGEREF _Toc119315191 \h </w:instrText>
+              <w:instrText xml:space="preserve"> PAGEREF _Toc119418744 \h </w:instrText>
             </w:r>
             <w:r>
               <w:rPr>
@@ -2302,13 +1872,13 @@
               <w:lang w:eastAsia="ja-JP"/>
             </w:rPr>
           </w:pPr>
-          <w:hyperlink w:anchor="_Toc119315192" w:history="1">
+          <w:hyperlink w:anchor="_Toc119418745" w:history="1">
             <w:r>
               <w:rPr>
                 <w:rStyle w:val="Hyperlink"/>
                 <w:noProof/>
               </w:rPr>
-              <w:t>4.1</w:t>
+              <w:t>4.2</w:t>
             </w:r>
             <w:r>
               <w:rPr>
@@ -2323,7 +1893,7 @@
                 <w:rStyle w:val="Hyperlink"/>
                 <w:noProof/>
               </w:rPr>
-              <w:t>...</w:t>
+              <w:t>Problemen</w:t>
             </w:r>
             <w:r>
               <w:rPr>
@@ -2344,7 +1914,7 @@
                 <w:noProof/>
                 <w:webHidden/>
               </w:rPr>
-              <w:instrText xml:space="preserve"> PAGEREF _Toc119315192 \h </w:instrText>
+              <w:instrText xml:space="preserve"> PAGEREF _Toc119418745 \h </w:instrText>
             </w:r>
             <w:r>
               <w:rPr>
@@ -2388,13 +1958,13 @@
               <w:lang w:eastAsia="ja-JP"/>
             </w:rPr>
           </w:pPr>
-          <w:hyperlink w:anchor="_Toc119315193" w:history="1">
+          <w:hyperlink w:anchor="_Toc119418746" w:history="1">
             <w:r>
               <w:rPr>
                 <w:rStyle w:val="Hyperlink"/>
                 <w:noProof/>
               </w:rPr>
-              <w:t>4.2</w:t>
+              <w:t>4.3</w:t>
             </w:r>
             <w:r>
               <w:rPr>
@@ -2409,7 +1979,7 @@
                 <w:rStyle w:val="Hyperlink"/>
                 <w:noProof/>
               </w:rPr>
-              <w:t>Problemen</w:t>
+              <w:t>Optimalisatie</w:t>
             </w:r>
             <w:r>
               <w:rPr>
@@ -2430,93 +2000,7 @@
                 <w:noProof/>
                 <w:webHidden/>
               </w:rPr>
-              <w:instrText xml:space="preserve"> PAGEREF _Toc119315193 \h </w:instrText>
-            </w:r>
-            <w:r>
-              <w:rPr>
-                <w:noProof/>
-                <w:webHidden/>
-              </w:rPr>
-            </w:r>
-            <w:r>
-              <w:rPr>
-                <w:noProof/>
-                <w:webHidden/>
-              </w:rPr>
-              <w:fldChar w:fldCharType="separate"/>
-            </w:r>
-            <w:r>
-              <w:rPr>
-                <w:noProof/>
-                <w:webHidden/>
-              </w:rPr>
-              <w:t>6</w:t>
-            </w:r>
-            <w:r>
-              <w:rPr>
-                <w:noProof/>
-                <w:webHidden/>
-              </w:rPr>
-              <w:fldChar w:fldCharType="end"/>
-            </w:r>
-          </w:hyperlink>
-        </w:p>
-        <w:p>
-          <w:pPr>
-            <w:pStyle w:val="TOC2"/>
-            <w:tabs>
-              <w:tab w:val="left" w:pos="880"/>
-              <w:tab w:val="right" w:leader="dot" w:pos="9062"/>
-            </w:tabs>
-            <w:rPr>
-              <w:rFonts w:asciiTheme="minorHAnsi" w:eastAsiaTheme="minorEastAsia" w:hAnsiTheme="minorHAnsi"/>
-              <w:noProof/>
-              <w:lang w:eastAsia="ja-JP"/>
-            </w:rPr>
-          </w:pPr>
-          <w:hyperlink w:anchor="_Toc119315194" w:history="1">
-            <w:r>
-              <w:rPr>
-                <w:rStyle w:val="Hyperlink"/>
-                <w:noProof/>
-              </w:rPr>
-              <w:t>4.3</w:t>
-            </w:r>
-            <w:r>
-              <w:rPr>
-                <w:rFonts w:asciiTheme="minorHAnsi" w:eastAsiaTheme="minorEastAsia" w:hAnsiTheme="minorHAnsi"/>
-                <w:noProof/>
-                <w:lang w:eastAsia="ja-JP"/>
-              </w:rPr>
-              <w:tab/>
-            </w:r>
-            <w:r>
-              <w:rPr>
-                <w:rStyle w:val="Hyperlink"/>
-                <w:noProof/>
-              </w:rPr>
-              <w:t>Optimalisatie</w:t>
-            </w:r>
-            <w:r>
-              <w:rPr>
-                <w:noProof/>
-                <w:webHidden/>
-              </w:rPr>
-              <w:tab/>
-            </w:r>
-            <w:r>
-              <w:rPr>
-                <w:noProof/>
-                <w:webHidden/>
-              </w:rPr>
-              <w:fldChar w:fldCharType="begin"/>
-            </w:r>
-            <w:r>
-              <w:rPr>
-                <w:noProof/>
-                <w:webHidden/>
-              </w:rPr>
-              <w:instrText xml:space="preserve"> PAGEREF _Toc119315194 \h </w:instrText>
+              <w:instrText xml:space="preserve"> PAGEREF _Toc119418746 \h </w:instrText>
             </w:r>
             <w:r>
               <w:rPr>
@@ -2559,7 +2043,7 @@
               <w:lang w:eastAsia="ja-JP"/>
             </w:rPr>
           </w:pPr>
-          <w:hyperlink w:anchor="_Toc119315195" w:history="1">
+          <w:hyperlink w:anchor="_Toc119418747" w:history="1">
             <w:r>
               <w:rPr>
                 <w:rStyle w:val="Hyperlink"/>
@@ -2601,7 +2085,7 @@
                 <w:noProof/>
                 <w:webHidden/>
               </w:rPr>
-              <w:instrText xml:space="preserve"> PAGEREF _Toc119315195 \h </w:instrText>
+              <w:instrText xml:space="preserve"> PAGEREF _Toc119418747 \h </w:instrText>
             </w:r>
             <w:r>
               <w:rPr>
@@ -2644,7 +2128,7 @@
               <w:lang w:eastAsia="ja-JP"/>
             </w:rPr>
           </w:pPr>
-          <w:hyperlink w:anchor="_Toc119315196" w:history="1">
+          <w:hyperlink w:anchor="_Toc119418748" w:history="1">
             <w:r>
               <w:rPr>
                 <w:rStyle w:val="Hyperlink"/>
@@ -2686,7 +2170,7 @@
                 <w:noProof/>
                 <w:webHidden/>
               </w:rPr>
-              <w:instrText xml:space="preserve"> PAGEREF _Toc119315196 \h </w:instrText>
+              <w:instrText xml:space="preserve"> PAGEREF _Toc119418748 \h </w:instrText>
             </w:r>
             <w:r>
               <w:rPr>
@@ -2706,7 +2190,7 @@
                 <w:noProof/>
                 <w:webHidden/>
               </w:rPr>
-              <w:t>6</w:t>
+              <w:t>7</w:t>
             </w:r>
             <w:r>
               <w:rPr>
@@ -2729,7 +2213,7 @@
               <w:lang w:eastAsia="ja-JP"/>
             </w:rPr>
           </w:pPr>
-          <w:hyperlink w:anchor="_Toc119315197" w:history="1">
+          <w:hyperlink w:anchor="_Toc119418749" w:history="1">
             <w:r>
               <w:rPr>
                 <w:rStyle w:val="Hyperlink"/>
@@ -2771,7 +2255,7 @@
                 <w:noProof/>
                 <w:webHidden/>
               </w:rPr>
-              <w:instrText xml:space="preserve"> PAGEREF _Toc119315197 \h </w:instrText>
+              <w:instrText xml:space="preserve"> PAGEREF _Toc119418749 \h </w:instrText>
             </w:r>
             <w:r>
               <w:rPr>
@@ -2791,7 +2275,7 @@
                 <w:noProof/>
                 <w:webHidden/>
               </w:rPr>
-              <w:t>6</w:t>
+              <w:t>7</w:t>
             </w:r>
             <w:r>
               <w:rPr>
@@ -2814,7 +2298,7 @@
               <w:lang w:eastAsia="ja-JP"/>
             </w:rPr>
           </w:pPr>
-          <w:hyperlink w:anchor="_Toc119315198" w:history="1">
+          <w:hyperlink w:anchor="_Toc119418750" w:history="1">
             <w:r>
               <w:rPr>
                 <w:rStyle w:val="Hyperlink"/>
@@ -2856,7 +2340,7 @@
                 <w:noProof/>
                 <w:webHidden/>
               </w:rPr>
-              <w:instrText xml:space="preserve"> PAGEREF _Toc119315198 \h </w:instrText>
+              <w:instrText xml:space="preserve"> PAGEREF _Toc119418750 \h </w:instrText>
             </w:r>
             <w:r>
               <w:rPr>
@@ -2876,7 +2360,7 @@
                 <w:noProof/>
                 <w:webHidden/>
               </w:rPr>
-              <w:t>7</w:t>
+              <w:t>8</w:t>
             </w:r>
             <w:r>
               <w:rPr>
@@ -2899,7 +2383,7 @@
               <w:lang w:eastAsia="ja-JP"/>
             </w:rPr>
           </w:pPr>
-          <w:hyperlink w:anchor="_Toc119315199" w:history="1">
+          <w:hyperlink w:anchor="_Toc119418751" w:history="1">
             <w:r>
               <w:rPr>
                 <w:rStyle w:val="Hyperlink"/>
@@ -2941,7 +2425,7 @@
                 <w:noProof/>
                 <w:webHidden/>
               </w:rPr>
-              <w:instrText xml:space="preserve"> PAGEREF _Toc119315199 \h </w:instrText>
+              <w:instrText xml:space="preserve"> PAGEREF _Toc119418751 \h </w:instrText>
             </w:r>
             <w:r>
               <w:rPr>
@@ -2961,7 +2445,7 @@
                 <w:noProof/>
                 <w:webHidden/>
               </w:rPr>
-              <w:t>8</w:t>
+              <w:t>9</w:t>
             </w:r>
             <w:r>
               <w:rPr>
@@ -3018,7 +2502,7 @@
       <w:pPr>
         <w:pStyle w:val="Heading1"/>
       </w:pPr>
-      <w:bookmarkStart w:id="0" w:name="_Toc119315169"/>
+      <w:bookmarkStart w:id="0" w:name="_Toc119418727"/>
       <w:r>
         <w:lastRenderedPageBreak/>
         <w:t>Inleiding</w:t>
@@ -3071,7 +2555,7 @@
       <w:pPr>
         <w:pStyle w:val="Heading1"/>
       </w:pPr>
-      <w:bookmarkStart w:id="1" w:name="_Toc119315170"/>
+      <w:bookmarkStart w:id="1" w:name="_Toc119418728"/>
       <w:r>
         <w:t>Noisefuncties</w:t>
       </w:r>
@@ -3081,7 +2565,7 @@
       <w:pPr>
         <w:pStyle w:val="Heading2"/>
       </w:pPr>
-      <w:bookmarkStart w:id="2" w:name="_Toc119315171"/>
+      <w:bookmarkStart w:id="2" w:name="_Toc119418729"/>
       <w:commentRangeStart w:id="3"/>
       <w:r>
         <w:t>I</w:t>
@@ -3297,7 +2781,7 @@
       <w:pPr>
         <w:pStyle w:val="Heading2"/>
       </w:pPr>
-      <w:bookmarkStart w:id="4" w:name="_Toc119315172"/>
+      <w:bookmarkStart w:id="4" w:name="_Toc119418730"/>
       <w:r>
         <w:t>N</w:t>
       </w:r>
@@ -3445,7 +2929,7 @@
       <w:pPr>
         <w:pStyle w:val="Heading2"/>
       </w:pPr>
-      <w:bookmarkStart w:id="5" w:name="_Toc119315173"/>
+      <w:bookmarkStart w:id="5" w:name="_Toc119418731"/>
       <w:r>
         <w:lastRenderedPageBreak/>
         <w:t>Random Number Generator (RNG)</w:t>
@@ -4734,7 +4218,7 @@
       <w:pPr>
         <w:pStyle w:val="Heading2"/>
       </w:pPr>
-      <w:bookmarkStart w:id="6" w:name="_Toc119315174"/>
+      <w:bookmarkStart w:id="6" w:name="_Toc119418732"/>
       <w:r>
         <w:rPr>
           <w:noProof/>
@@ -4936,27 +4420,14 @@
                             <w:r>
                               <w:t xml:space="preserve">Figuur </w:t>
                             </w:r>
-                            <w:r>
-                              <w:fldChar w:fldCharType="begin"/>
-                            </w:r>
-                            <w:r>
-                              <w:instrText xml:space="preserve"> SEQ Figuur \* ARABIC </w:instrText>
-                            </w:r>
-                            <w:r>
-                              <w:fldChar w:fldCharType="separate"/>
-                            </w:r>
-                            <w:r>
-                              <w:rPr>
-                                <w:noProof/>
-                              </w:rPr>
-                              <w:t>1</w:t>
-                            </w:r>
-                            <w:r>
-                              <w:rPr>
-                                <w:noProof/>
-                              </w:rPr>
-                              <w:fldChar w:fldCharType="end"/>
-                            </w:r>
+                            <w:fldSimple w:instr=" SEQ Figuur \* ARABIC ">
+                              <w:r>
+                                <w:rPr>
+                                  <w:noProof/>
+                                </w:rPr>
+                                <w:t>1</w:t>
+                              </w:r>
+                            </w:fldSimple>
                             <w:r>
                               <w:t xml:space="preserve"> Een 2D raster met white noise</w:t>
                             </w:r>
@@ -5005,27 +4476,14 @@
                       <w:r>
                         <w:t xml:space="preserve">Figuur </w:t>
                       </w:r>
-                      <w:r>
-                        <w:fldChar w:fldCharType="begin"/>
-                      </w:r>
-                      <w:r>
-                        <w:instrText xml:space="preserve"> SEQ Figuur \* ARABIC </w:instrText>
-                      </w:r>
-                      <w:r>
-                        <w:fldChar w:fldCharType="separate"/>
-                      </w:r>
-                      <w:r>
-                        <w:rPr>
-                          <w:noProof/>
-                        </w:rPr>
-                        <w:t>1</w:t>
-                      </w:r>
-                      <w:r>
-                        <w:rPr>
-                          <w:noProof/>
-                        </w:rPr>
-                        <w:fldChar w:fldCharType="end"/>
-                      </w:r>
+                      <w:fldSimple w:instr=" SEQ Figuur \* ARABIC ">
+                        <w:r>
+                          <w:rPr>
+                            <w:noProof/>
+                          </w:rPr>
+                          <w:t>1</w:t>
+                        </w:r>
+                      </w:fldSimple>
                       <w:r>
                         <w:t xml:space="preserve"> Een 2D raster met white noise</w:t>
                       </w:r>
@@ -5116,7 +4574,7 @@
       <w:pPr>
         <w:pStyle w:val="Heading2"/>
       </w:pPr>
-      <w:bookmarkStart w:id="10" w:name="_Toc119315175"/>
+      <w:bookmarkStart w:id="10" w:name="_Toc119418733"/>
       <w:r>
         <w:rPr>
           <w:noProof/>
@@ -5241,24 +4699,14 @@
                             <w:r>
                               <w:t xml:space="preserve">Figuur </w:t>
                             </w:r>
-                            <w:r>
-                              <w:fldChar w:fldCharType="begin"/>
-                            </w:r>
-                            <w:r>
-                              <w:instrText xml:space="preserve"> SEQ Figuur \* ARABIC </w:instrText>
-                            </w:r>
-                            <w:r>
-                              <w:fldChar w:fldCharType="separate"/>
-                            </w:r>
-                            <w:r>
-                              <w:rPr>
-                                <w:noProof/>
-                              </w:rPr>
-                              <w:t>2</w:t>
-                            </w:r>
-                            <w:r>
-                              <w:fldChar w:fldCharType="end"/>
-                            </w:r>
+                            <w:fldSimple w:instr=" SEQ Figuur \* ARABIC ">
+                              <w:r>
+                                <w:rPr>
+                                  <w:noProof/>
+                                </w:rPr>
+                                <w:t>2</w:t>
+                              </w:r>
+                            </w:fldSimple>
                             <w:bookmarkEnd w:id="11"/>
                             <w:r>
                               <w:t xml:space="preserve"> Een 2D raster met value noise</w:t>
@@ -5296,24 +4744,14 @@
                       <w:r>
                         <w:t xml:space="preserve">Figuur </w:t>
                       </w:r>
-                      <w:r>
-                        <w:fldChar w:fldCharType="begin"/>
-                      </w:r>
-                      <w:r>
-                        <w:instrText xml:space="preserve"> SEQ Figuur \* ARABIC </w:instrText>
-                      </w:r>
-                      <w:r>
-                        <w:fldChar w:fldCharType="separate"/>
-                      </w:r>
-                      <w:r>
-                        <w:rPr>
-                          <w:noProof/>
-                        </w:rPr>
-                        <w:t>2</w:t>
-                      </w:r>
-                      <w:r>
-                        <w:fldChar w:fldCharType="end"/>
-                      </w:r>
+                      <w:fldSimple w:instr=" SEQ Figuur \* ARABIC ">
+                        <w:r>
+                          <w:rPr>
+                            <w:noProof/>
+                          </w:rPr>
+                          <w:t>2</w:t>
+                        </w:r>
+                      </w:fldSimple>
                       <w:bookmarkEnd w:id="13"/>
                       <w:r>
                         <w:t xml:space="preserve"> Een 2D raster met value noise</w:t>
@@ -5697,24 +5135,14 @@
                             <w:r>
                               <w:t xml:space="preserve">Figuur </w:t>
                             </w:r>
-                            <w:r>
-                              <w:fldChar w:fldCharType="begin"/>
-                            </w:r>
-                            <w:r>
-                              <w:instrText xml:space="preserve"> SEQ Figuur \* ARABIC </w:instrText>
-                            </w:r>
-                            <w:r>
-                              <w:fldChar w:fldCharType="separate"/>
-                            </w:r>
-                            <w:r>
-                              <w:rPr>
-                                <w:noProof/>
-                              </w:rPr>
-                              <w:t>3</w:t>
-                            </w:r>
-                            <w:r>
-                              <w:fldChar w:fldCharType="end"/>
-                            </w:r>
+                            <w:fldSimple w:instr=" SEQ Figuur \* ARABIC ">
+                              <w:r>
+                                <w:rPr>
+                                  <w:noProof/>
+                                </w:rPr>
+                                <w:t>3</w:t>
+                              </w:r>
+                            </w:fldSimple>
                             <w:r>
                               <w:t xml:space="preserve"> </w:t>
                             </w:r>
@@ -5753,24 +5181,14 @@
                       <w:r>
                         <w:t xml:space="preserve">Figuur </w:t>
                       </w:r>
-                      <w:r>
-                        <w:fldChar w:fldCharType="begin"/>
-                      </w:r>
-                      <w:r>
-                        <w:instrText xml:space="preserve"> SEQ Figuur \* ARABIC </w:instrText>
-                      </w:r>
-                      <w:r>
-                        <w:fldChar w:fldCharType="separate"/>
-                      </w:r>
-                      <w:r>
-                        <w:rPr>
-                          <w:noProof/>
-                        </w:rPr>
-                        <w:t>3</w:t>
-                      </w:r>
-                      <w:r>
-                        <w:fldChar w:fldCharType="end"/>
-                      </w:r>
+                      <w:fldSimple w:instr=" SEQ Figuur \* ARABIC ">
+                        <w:r>
+                          <w:rPr>
+                            <w:noProof/>
+                          </w:rPr>
+                          <w:t>3</w:t>
+                        </w:r>
+                      </w:fldSimple>
                       <w:r>
                         <w:t xml:space="preserve"> </w:t>
                       </w:r>
@@ -5795,7 +5213,7 @@
       <w:pPr>
         <w:pStyle w:val="Heading3"/>
       </w:pPr>
-      <w:bookmarkStart w:id="17" w:name="_Toc119315176"/>
+      <w:bookmarkStart w:id="17" w:name="_Toc119418734"/>
       <w:r>
         <w:lastRenderedPageBreak/>
         <w:t>Werking</w:t>
@@ -5965,10 +5383,70 @@
         <w:rPr>
           <w:noProof/>
         </w:rPr>
+        <w:drawing>
+          <wp:anchor distT="0" distB="0" distL="114300" distR="114300" simplePos="0" relativeHeight="251676672" behindDoc="0" locked="0" layoutInCell="1" allowOverlap="1" wp14:anchorId="4CF77A3B" wp14:editId="794B1F92">
+            <wp:simplePos x="0" y="0"/>
+            <wp:positionH relativeFrom="margin">
+              <wp:align>right</wp:align>
+            </wp:positionH>
+            <wp:positionV relativeFrom="paragraph">
+              <wp:posOffset>7620</wp:posOffset>
+            </wp:positionV>
+            <wp:extent cx="2706370" cy="2287270"/>
+            <wp:effectExtent l="0" t="0" r="0" b="0"/>
+            <wp:wrapSquare wrapText="bothSides"/>
+            <wp:docPr id="2" name="Picture 2"/>
+            <wp:cNvGraphicFramePr>
+              <a:graphicFrameLocks xmlns:a="http://schemas.openxmlformats.org/drawingml/2006/main" noChangeAspect="1"/>
+            </wp:cNvGraphicFramePr>
+            <a:graphic xmlns:a="http://schemas.openxmlformats.org/drawingml/2006/main">
+              <a:graphicData uri="http://schemas.openxmlformats.org/drawingml/2006/picture">
+                <pic:pic xmlns:pic="http://schemas.openxmlformats.org/drawingml/2006/picture">
+                  <pic:nvPicPr>
+                    <pic:cNvPr id="1" name=""/>
+                    <pic:cNvPicPr/>
+                  </pic:nvPicPr>
+                  <pic:blipFill>
+                    <a:blip r:embed="rId17">
+                      <a:extLst>
+                        <a:ext uri="{28A0092B-C50C-407E-A947-70E740481C1C}">
+                          <a14:useLocalDpi xmlns:a14="http://schemas.microsoft.com/office/drawing/2010/main" val="0"/>
+                        </a:ext>
+                      </a:extLst>
+                    </a:blip>
+                    <a:stretch>
+                      <a:fillRect/>
+                    </a:stretch>
+                  </pic:blipFill>
+                  <pic:spPr>
+                    <a:xfrm>
+                      <a:off x="0" y="0"/>
+                      <a:ext cx="2706370" cy="2287270"/>
+                    </a:xfrm>
+                    <a:prstGeom prst="rect">
+                      <a:avLst/>
+                    </a:prstGeom>
+                  </pic:spPr>
+                </pic:pic>
+              </a:graphicData>
+            </a:graphic>
+            <wp14:sizeRelH relativeFrom="margin">
+              <wp14:pctWidth>0</wp14:pctWidth>
+            </wp14:sizeRelH>
+            <wp14:sizeRelV relativeFrom="margin">
+              <wp14:pctHeight>0</wp14:pctHeight>
+            </wp14:sizeRelV>
+          </wp:anchor>
+        </w:drawing>
+      </w:r>
+      <w:r>
+        <w:rPr>
+          <w:noProof/>
+        </w:rPr>
         <mc:AlternateContent>
           <mc:Choice Requires="wps">
             <w:drawing>
-              <wp:anchor distT="0" distB="0" distL="114300" distR="114300" simplePos="0" relativeHeight="251667456" behindDoc="0" locked="0" layoutInCell="1" allowOverlap="1" wp14:anchorId="239CCD87" wp14:editId="386350DA">
+              <wp:anchor distT="0" distB="0" distL="114300" distR="114300" simplePos="0" relativeHeight="251667456" behindDoc="0" locked="0" layoutInCell="1" allowOverlap="1" wp14:anchorId="239CCD87" wp14:editId="1ACA1279">
                 <wp:simplePos x="0" y="0"/>
                 <wp:positionH relativeFrom="margin">
                   <wp:posOffset>3100705</wp:posOffset>
@@ -6013,29 +5491,16 @@
                             <w:r>
                               <w:t xml:space="preserve">Codefragment </w:t>
                             </w:r>
+                            <w:fldSimple w:instr=" SEQ Codefragment \* ARABIC ">
+                              <w:r>
+                                <w:rPr>
+                                  <w:noProof/>
+                                </w:rPr>
+                                <w:t>1</w:t>
+                              </w:r>
+                            </w:fldSimple>
                             <w:r>
-                              <w:fldChar w:fldCharType="begin"/>
-                            </w:r>
-                            <w:r>
-                              <w:instrText xml:space="preserve"> SEQ Codefragment \* ARABIC </w:instrText>
-                            </w:r>
-                            <w:r>
-                              <w:fldChar w:fldCharType="separate"/>
-                            </w:r>
-                            <w:r>
-                              <w:rPr>
-                                <w:noProof/>
-                              </w:rPr>
-                              <w:t>1</w:t>
-                            </w:r>
-                            <w:r>
-                              <w:fldChar w:fldCharType="end"/>
-                            </w:r>
-                            <w:r>
-                              <w:t xml:space="preserve"> </w:t>
-                            </w:r>
-                            <w:r>
-                              <w:t>Interpolatie tussen twee punten i en j</w:t>
+                              <w:t xml:space="preserve"> Interpolatie tussen twee punten i en j</w:t>
                             </w:r>
                             <w:bookmarkEnd w:id="18"/>
                           </w:p>
@@ -6075,29 +5540,16 @@
                       <w:r>
                         <w:t xml:space="preserve">Codefragment </w:t>
                       </w:r>
+                      <w:fldSimple w:instr=" SEQ Codefragment \* ARABIC ">
+                        <w:r>
+                          <w:rPr>
+                            <w:noProof/>
+                          </w:rPr>
+                          <w:t>1</w:t>
+                        </w:r>
+                      </w:fldSimple>
                       <w:r>
-                        <w:fldChar w:fldCharType="begin"/>
-                      </w:r>
-                      <w:r>
-                        <w:instrText xml:space="preserve"> SEQ Codefragment \* ARABIC </w:instrText>
-                      </w:r>
-                      <w:r>
-                        <w:fldChar w:fldCharType="separate"/>
-                      </w:r>
-                      <w:r>
-                        <w:rPr>
-                          <w:noProof/>
-                        </w:rPr>
-                        <w:t>1</w:t>
-                      </w:r>
-                      <w:r>
-                        <w:fldChar w:fldCharType="end"/>
-                      </w:r>
-                      <w:r>
-                        <w:t xml:space="preserve"> </w:t>
-                      </w:r>
-                      <w:r>
-                        <w:t>Interpolatie tussen twee punten i en j</w:t>
+                        <w:t xml:space="preserve"> Interpolatie tussen twee punten i en j</w:t>
                       </w:r>
                       <w:bookmarkEnd w:id="19"/>
                     </w:p>
@@ -6111,66 +5563,6 @@
       </w:r>
       <w:commentRangeStart w:id="20"/>
       <w:r>
-        <w:rPr>
-          <w:noProof/>
-        </w:rPr>
-        <w:drawing>
-          <wp:anchor distT="0" distB="0" distL="114300" distR="114300" simplePos="0" relativeHeight="251669504" behindDoc="0" locked="0" layoutInCell="1" allowOverlap="1" wp14:anchorId="5521749D" wp14:editId="4F3DAE48">
-            <wp:simplePos x="0" y="0"/>
-            <wp:positionH relativeFrom="margin">
-              <wp:posOffset>3075305</wp:posOffset>
-            </wp:positionH>
-            <wp:positionV relativeFrom="paragraph">
-              <wp:posOffset>8255</wp:posOffset>
-            </wp:positionV>
-            <wp:extent cx="2684145" cy="2275840"/>
-            <wp:effectExtent l="0" t="0" r="1905" b="0"/>
-            <wp:wrapSquare wrapText="bothSides"/>
-            <wp:docPr id="12" name="Picture 12"/>
-            <wp:cNvGraphicFramePr>
-              <a:graphicFrameLocks xmlns:a="http://schemas.openxmlformats.org/drawingml/2006/main" noChangeAspect="1"/>
-            </wp:cNvGraphicFramePr>
-            <a:graphic xmlns:a="http://schemas.openxmlformats.org/drawingml/2006/main">
-              <a:graphicData uri="http://schemas.openxmlformats.org/drawingml/2006/picture">
-                <pic:pic xmlns:pic="http://schemas.openxmlformats.org/drawingml/2006/picture">
-                  <pic:nvPicPr>
-                    <pic:cNvPr id="1" name=""/>
-                    <pic:cNvPicPr/>
-                  </pic:nvPicPr>
-                  <pic:blipFill>
-                    <a:blip r:embed="rId17">
-                      <a:extLst>
-                        <a:ext uri="{28A0092B-C50C-407E-A947-70E740481C1C}">
-                          <a14:useLocalDpi xmlns:a14="http://schemas.microsoft.com/office/drawing/2010/main" val="0"/>
-                        </a:ext>
-                      </a:extLst>
-                    </a:blip>
-                    <a:stretch>
-                      <a:fillRect/>
-                    </a:stretch>
-                  </pic:blipFill>
-                  <pic:spPr>
-                    <a:xfrm>
-                      <a:off x="0" y="0"/>
-                      <a:ext cx="2684145" cy="2275840"/>
-                    </a:xfrm>
-                    <a:prstGeom prst="rect">
-                      <a:avLst/>
-                    </a:prstGeom>
-                  </pic:spPr>
-                </pic:pic>
-              </a:graphicData>
-            </a:graphic>
-            <wp14:sizeRelH relativeFrom="margin">
-              <wp14:pctWidth>0</wp14:pctWidth>
-            </wp14:sizeRelH>
-            <wp14:sizeRelV relativeFrom="margin">
-              <wp14:pctHeight>0</wp14:pctHeight>
-            </wp14:sizeRelV>
-          </wp:anchor>
-        </w:drawing>
-      </w:r>
-      <w:r>
         <w:t>Het</w:t>
       </w:r>
       <w:commentRangeEnd w:id="20"/>
@@ -6186,33 +5578,23 @@
       <w:r>
         <w:t xml:space="preserve"> </w:t>
       </w:r>
-      <w:r>
-        <w:fldChar w:fldCharType="begin"/>
-      </w:r>
-      <w:r>
-        <w:instrText xml:space="preserve"> REF _Ref119416704 </w:instrText>
-      </w:r>
-      <w:r>
-        <w:fldChar w:fldCharType="separate"/>
-      </w:r>
-      <w:r>
-        <w:rPr>
-          <w:sz w:val="14"/>
-          <w:szCs w:val="14"/>
-        </w:rPr>
-        <w:t xml:space="preserve">Figuur </w:t>
-      </w:r>
-      <w:r>
-        <w:rPr>
-          <w:noProof/>
-          <w:sz w:val="14"/>
-          <w:szCs w:val="14"/>
-        </w:rPr>
-        <w:t>4</w:t>
-      </w:r>
-      <w:r>
-        <w:fldChar w:fldCharType="end"/>
-      </w:r>
+      <w:fldSimple w:instr=" REF _Ref119416704 ">
+        <w:r>
+          <w:rPr>
+            <w:sz w:val="14"/>
+            <w:szCs w:val="14"/>
+          </w:rPr>
+          <w:t xml:space="preserve">Figuur </w:t>
+        </w:r>
+        <w:r>
+          <w:rPr>
+            <w:noProof/>
+            <w:sz w:val="14"/>
+            <w:szCs w:val="14"/>
+          </w:rPr>
+          <w:t>4</w:t>
+        </w:r>
+      </w:fldSimple>
       <w:r>
         <w:t xml:space="preserve">. </w:t>
       </w:r>
@@ -6222,33 +5604,23 @@
       <w:r>
         <w:t xml:space="preserve"> </w:t>
       </w:r>
-      <w:r>
-        <w:fldChar w:fldCharType="begin"/>
-      </w:r>
-      <w:r>
-        <w:instrText xml:space="preserve"> REF _Ref119416723 </w:instrText>
-      </w:r>
-      <w:r>
-        <w:fldChar w:fldCharType="separate"/>
-      </w:r>
-      <w:r>
-        <w:rPr>
-          <w:sz w:val="14"/>
-          <w:szCs w:val="14"/>
-        </w:rPr>
-        <w:t xml:space="preserve">Figuur </w:t>
-      </w:r>
-      <w:r>
-        <w:rPr>
-          <w:noProof/>
-          <w:sz w:val="14"/>
-          <w:szCs w:val="14"/>
-        </w:rPr>
-        <w:t>5</w:t>
-      </w:r>
-      <w:r>
-        <w:fldChar w:fldCharType="end"/>
-      </w:r>
+      <w:fldSimple w:instr=" REF _Ref119416723 ">
+        <w:r>
+          <w:rPr>
+            <w:sz w:val="14"/>
+            <w:szCs w:val="14"/>
+          </w:rPr>
+          <w:t xml:space="preserve">Figuur </w:t>
+        </w:r>
+        <w:r>
+          <w:rPr>
+            <w:noProof/>
+            <w:sz w:val="14"/>
+            <w:szCs w:val="14"/>
+          </w:rPr>
+          <w:t>5</w:t>
+        </w:r>
+      </w:fldSimple>
       <w:r>
         <w:t xml:space="preserve">. Vervolgens berekent de code de positie van het punt in de huidige cel en zet die </w:t>
       </w:r>
@@ -6261,66 +5633,46 @@
       <w:r>
         <w:t xml:space="preserve"> </w:t>
       </w:r>
-      <w:r>
-        <w:fldChar w:fldCharType="begin"/>
-      </w:r>
-      <w:r>
-        <w:instrText xml:space="preserve"> REF _Ref119416741 </w:instrText>
-      </w:r>
-      <w:r>
-        <w:fldChar w:fldCharType="separate"/>
-      </w:r>
-      <w:r>
-        <w:rPr>
-          <w:sz w:val="14"/>
-          <w:szCs w:val="14"/>
-        </w:rPr>
-        <w:t xml:space="preserve">Figuur </w:t>
-      </w:r>
-      <w:r>
-        <w:rPr>
-          <w:noProof/>
-          <w:sz w:val="14"/>
-          <w:szCs w:val="14"/>
-        </w:rPr>
-        <w:t>6</w:t>
-      </w:r>
-      <w:r>
-        <w:fldChar w:fldCharType="end"/>
-      </w:r>
+      <w:fldSimple w:instr=" REF _Ref119416741 ">
+        <w:r>
+          <w:rPr>
+            <w:sz w:val="14"/>
+            <w:szCs w:val="14"/>
+          </w:rPr>
+          <w:t xml:space="preserve">Figuur </w:t>
+        </w:r>
+        <w:r>
+          <w:rPr>
+            <w:noProof/>
+            <w:sz w:val="14"/>
+            <w:szCs w:val="14"/>
+          </w:rPr>
+          <w:t>6</w:t>
+        </w:r>
+      </w:fldSimple>
       <w:r>
         <w:t>. Ten slotte wordt interpolatie drie keer toegepast.</w:t>
       </w:r>
       <w:r>
         <w:t xml:space="preserve"> </w:t>
       </w:r>
-      <w:r>
-        <w:fldChar w:fldCharType="begin"/>
-      </w:r>
-      <w:r>
-        <w:instrText xml:space="preserve"> REF _Ref119416750 </w:instrText>
-      </w:r>
-      <w:r>
-        <w:fldChar w:fldCharType="separate"/>
-      </w:r>
-      <w:r>
-        <w:rPr>
-          <w:sz w:val="14"/>
-          <w:szCs w:val="14"/>
-        </w:rPr>
-        <w:t xml:space="preserve">Figuur </w:t>
-      </w:r>
-      <w:r>
-        <w:rPr>
-          <w:noProof/>
-          <w:sz w:val="14"/>
-          <w:szCs w:val="14"/>
-        </w:rPr>
-        <w:t>7</w:t>
-      </w:r>
-      <w:r>
-        <w:fldChar w:fldCharType="end"/>
-      </w:r>
+      <w:fldSimple w:instr=" REF _Ref119416750 ">
+        <w:r>
+          <w:rPr>
+            <w:sz w:val="14"/>
+            <w:szCs w:val="14"/>
+          </w:rPr>
+          <w:t xml:space="preserve">Figuur </w:t>
+        </w:r>
+        <w:r>
+          <w:rPr>
+            <w:noProof/>
+            <w:sz w:val="14"/>
+            <w:szCs w:val="14"/>
+          </w:rPr>
+          <w:t>7</w:t>
+        </w:r>
+      </w:fldSimple>
       <w:r>
         <w:t xml:space="preserve"> </w:t>
       </w:r>
@@ -6741,14 +6093,7 @@
                 <w:sz w:val="14"/>
                 <w:szCs w:val="14"/>
               </w:rPr>
-              <w:t xml:space="preserve"> </w:t>
-            </w:r>
-            <w:r>
-              <w:rPr>
-                <w:sz w:val="14"/>
-                <w:szCs w:val="14"/>
-              </w:rPr>
-              <w:t>Waardes van hoekpunten zoeken</w:t>
+              <w:t xml:space="preserve"> Waardes van hoekpunten zoeken</w:t>
             </w:r>
             <w:bookmarkEnd w:id="25"/>
           </w:p>
@@ -6994,14 +6339,7 @@
                 <w:sz w:val="14"/>
                 <w:szCs w:val="14"/>
               </w:rPr>
-              <w:t xml:space="preserve"> </w:t>
-            </w:r>
-            <w:r>
-              <w:rPr>
-                <w:sz w:val="14"/>
-                <w:szCs w:val="14"/>
-              </w:rPr>
-              <w:t>Bi-lineare interpolatie</w:t>
+              <w:t xml:space="preserve"> Bi-lineare interpolatie</w:t>
             </w:r>
             <w:bookmarkEnd w:id="29"/>
           </w:p>
@@ -7060,118 +6398,82 @@
       <w:pPr>
         <w:pStyle w:val="Heading3"/>
       </w:pPr>
+      <w:bookmarkStart w:id="30" w:name="_Toc119418735"/>
       <w:r>
         <w:lastRenderedPageBreak/>
         <w:t>Eigenschappen</w:t>
       </w:r>
-    </w:p>
-    <w:p>
-      <w:pPr>
-        <w:rPr>
-          <w:lang w:val="en-US" w:eastAsia="nl-NL"/>
-        </w:rPr>
-      </w:pPr>
-      <w:r>
-        <w:rPr>
-          <w:lang w:val="en-US" w:eastAsia="nl-NL"/>
-        </w:rPr>
-        <w:t xml:space="preserve">Speed: 3.7 Value Noise alone is very fast, however when compounded with </w:t>
-      </w:r>
-      <w:proofErr w:type="spellStart"/>
-      <w:r>
-        <w:rPr>
-          <w:lang w:val="en-US" w:eastAsia="nl-NL"/>
-        </w:rPr>
-        <w:t>fBm</w:t>
-      </w:r>
-      <w:proofErr w:type="spellEnd"/>
-      <w:r>
-        <w:rPr>
-          <w:lang w:val="en-US" w:eastAsia="nl-NL"/>
-        </w:rPr>
-        <w:t xml:space="preserve"> it becomes</w:t>
-      </w:r>
-    </w:p>
-    <w:p>
-      <w:pPr>
-        <w:rPr>
-          <w:lang w:val="en-US" w:eastAsia="nl-NL"/>
-        </w:rPr>
-      </w:pPr>
-      <w:r>
-        <w:rPr>
-          <w:lang w:val="en-US" w:eastAsia="nl-NL"/>
-        </w:rPr>
-        <w:t>quite slow.</w:t>
-      </w:r>
-    </w:p>
-    <w:p>
-      <w:pPr>
-        <w:rPr>
-          <w:lang w:val="en-US" w:eastAsia="nl-NL"/>
-        </w:rPr>
-      </w:pPr>
-      <w:r>
-        <w:rPr>
-          <w:lang w:val="en-US" w:eastAsia="nl-NL"/>
-        </w:rPr>
-        <w:t>Memory: 10 Value Noise can be implemented to determine each pixel on the fly, without</w:t>
-      </w:r>
-    </w:p>
-    <w:p>
-      <w:pPr>
-        <w:rPr>
-          <w:lang w:val="en-US" w:eastAsia="nl-NL"/>
-        </w:rPr>
-      </w:pPr>
-      <w:r>
-        <w:rPr>
-          <w:lang w:val="en-US" w:eastAsia="nl-NL"/>
-        </w:rPr>
-        <w:t>needing to store anything in memory. Perlin Noise, as seen later, can also do this, but must</w:t>
-      </w:r>
-    </w:p>
-    <w:p>
-      <w:pPr>
-        <w:rPr>
-          <w:lang w:val="en-US" w:eastAsia="nl-NL"/>
-        </w:rPr>
-      </w:pPr>
-      <w:r>
-        <w:rPr>
-          <w:lang w:val="en-US" w:eastAsia="nl-NL"/>
-        </w:rPr>
-        <w:t>store a small permutation table and gradient table as well.</w:t>
-      </w:r>
-    </w:p>
-    <w:p>
-      <w:pPr>
-        <w:rPr>
-          <w:lang w:val="en-US" w:eastAsia="nl-NL"/>
-        </w:rPr>
-      </w:pPr>
-      <w:r>
-        <w:rPr>
-          <w:lang w:val="en-US" w:eastAsia="nl-NL"/>
-        </w:rPr>
-        <w:t>Quality: 6 - 8 Depending on the interpolation function, quality ranges from grainy to g</w:t>
-      </w:r>
-      <w:r>
-        <w:rPr>
-          <w:lang w:val="en-US" w:eastAsia="nl-NL"/>
-        </w:rPr>
-        <w:t>ood.</w:t>
+      <w:bookmarkEnd w:id="30"/>
+    </w:p>
+    <w:p>
+      <w:pPr>
+        <w:pStyle w:val="ListParagraph"/>
+        <w:numPr>
+          <w:ilvl w:val="0"/>
+          <w:numId w:val="3"/>
+        </w:numPr>
+        <w:rPr>
+          <w:lang w:val="nl-NL" w:eastAsia="nl-NL"/>
+        </w:rPr>
+      </w:pPr>
+      <w:r>
+        <w:rPr>
+          <w:lang w:val="nl-NL" w:eastAsia="nl-NL"/>
+        </w:rPr>
+        <w:t xml:space="preserve">Zeer snel voor één laag value noise maar </w:t>
+      </w:r>
+      <w:r>
+        <w:rPr>
+          <w:lang w:val="nl-NL" w:eastAsia="nl-NL"/>
+        </w:rPr>
+        <w:t>schaalt niet goed met meerdere lagen.</w:t>
+      </w:r>
+    </w:p>
+    <w:p>
+      <w:pPr>
+        <w:pStyle w:val="ListParagraph"/>
+        <w:numPr>
+          <w:ilvl w:val="0"/>
+          <w:numId w:val="3"/>
+        </w:numPr>
+        <w:rPr>
+          <w:lang w:val="nl-NL" w:eastAsia="nl-NL"/>
+        </w:rPr>
+      </w:pPr>
+      <w:r>
+        <w:rPr>
+          <w:lang w:val="nl-NL" w:eastAsia="nl-NL"/>
+        </w:rPr>
+        <w:t>Hoeft noise-waarden niet op te slaan in het geheugen.</w:t>
+      </w:r>
+    </w:p>
+    <w:p>
+      <w:pPr>
+        <w:pStyle w:val="ListParagraph"/>
+        <w:numPr>
+          <w:ilvl w:val="0"/>
+          <w:numId w:val="3"/>
+        </w:numPr>
+        <w:rPr>
+          <w:lang w:val="nl-NL" w:eastAsia="nl-NL"/>
+        </w:rPr>
+      </w:pPr>
+      <w:r>
+        <w:rPr>
+          <w:lang w:val="nl-NL" w:eastAsia="nl-NL"/>
+        </w:rPr>
+        <w:t>Kwaliteit is sterk afhankelijk van de interpolatietechniek.</w:t>
       </w:r>
     </w:p>
     <w:p>
       <w:pPr>
         <w:pStyle w:val="Heading3"/>
       </w:pPr>
-      <w:bookmarkStart w:id="30" w:name="_Toc119315179"/>
+      <w:bookmarkStart w:id="31" w:name="_Toc119418736"/>
       <w:r>
         <w:t>Toepassingen / Voorbeelden</w:t>
       </w:r>
-      <w:bookmarkEnd w:id="30"/>
+      <w:bookmarkEnd w:id="31"/>
     </w:p>
     <w:p>
       <w:pPr>
@@ -7208,160 +6510,6 @@
         </w:rPr>
         <w:t xml:space="preserve">(2.3) </w:t>
       </w:r>
-      <w:r>
-        <w:fldChar w:fldCharType="begin"/>
-      </w:r>
-      <w:r>
-        <w:instrText>HYPERLINK "https://micsymposium.org/mics_2011_proceedings/mics2011_submission_30.pdf"</w:instrText>
-      </w:r>
-      <w:r>
-        <w:fldChar w:fldCharType="separate"/>
-      </w:r>
-      <w:r>
-        <w:rPr>
-          <w:rStyle w:val="Hyperlink"/>
-          <w:lang w:val="nl-NL" w:eastAsia="nl-NL"/>
-        </w:rPr>
-        <w:t>https://micsymposium.org/mics_2011_proceedings/mics2011_submission_30.pdf</w:t>
-      </w:r>
-      <w:r>
-        <w:rPr>
-          <w:rStyle w:val="Hyperlink"/>
-          <w:lang w:val="nl-NL" w:eastAsia="nl-NL"/>
-        </w:rPr>
-        <w:fldChar w:fldCharType="end"/>
-      </w:r>
-    </w:p>
-    <w:p>
-      <w:pPr>
-        <w:spacing w:line="276" w:lineRule="auto"/>
-        <w:jc w:val="left"/>
-        <w:rPr>
-          <w:lang w:val="nl-NL" w:eastAsia="nl-NL"/>
-        </w:rPr>
-      </w:pPr>
-    </w:p>
-    <w:p>
-      <w:pPr>
-        <w:pStyle w:val="Heading2"/>
-      </w:pPr>
-      <w:bookmarkStart w:id="31" w:name="_Toc119315185"/>
-      <w:r>
-        <w:t>Fractal noise</w:t>
-      </w:r>
-      <w:r>
-        <w:t xml:space="preserve"> (layered noise)</w:t>
-      </w:r>
-      <w:bookmarkEnd w:id="31"/>
-    </w:p>
-    <w:p>
-      <w:pPr>
-        <w:rPr>
-          <w:lang w:val="nl-NL" w:eastAsia="nl-NL"/>
-        </w:rPr>
-      </w:pPr>
-      <w:r>
-        <w:rPr>
-          <w:lang w:val="nl-NL" w:eastAsia="nl-NL"/>
-        </w:rPr>
-        <w:t>In de praktijk worden zuivere noisefuncties bijna niet gebruikt. Altijd meerdere “lagen” noise =&gt; fractal noise.</w:t>
-      </w:r>
-    </w:p>
-    <w:p>
-      <w:pPr>
-        <w:rPr>
-          <w:lang w:val="nl-NL" w:eastAsia="nl-NL"/>
-        </w:rPr>
-      </w:pPr>
-      <w:r>
-        <w:rPr>
-          <w:lang w:val="nl-NL" w:eastAsia="nl-NL"/>
-        </w:rPr>
-        <w:t>Fractal Brownian motion</w:t>
-      </w:r>
-    </w:p>
-    <w:p>
-      <w:pPr>
-        <w:rPr>
-          <w:lang w:val="nl-NL" w:eastAsia="nl-NL"/>
-        </w:rPr>
-      </w:pPr>
-      <w:r>
-        <w:rPr>
-          <w:lang w:val="nl-NL" w:eastAsia="nl-NL"/>
-        </w:rPr>
-        <w:t>https://www.provideocoalition.com/fractal-noise-advanced-analysis-of-after-effects-most-versatile-plugin/#:~:text=The%20basic%20concept%20of%20fractal,with%20increasing%20levels%20of%20detail.</w:t>
-      </w:r>
-    </w:p>
-    <w:p>
-      <w:pPr>
-        <w:pStyle w:val="Heading2"/>
-      </w:pPr>
-      <w:bookmarkStart w:id="32" w:name="_Toc119315186"/>
-      <w:r>
-        <w:t>Toespassingen</w:t>
-      </w:r>
-      <w:bookmarkEnd w:id="32"/>
-    </w:p>
-    <w:p>
-      <w:pPr>
-        <w:rPr>
-          <w:lang w:val="en-US" w:eastAsia="nl-NL"/>
-        </w:rPr>
-      </w:pPr>
-      <w:r>
-        <w:rPr>
-          <w:lang w:val="en-US" w:eastAsia="nl-NL"/>
-        </w:rPr>
-        <w:t>Procedural generation, graphics, video g</w:t>
-      </w:r>
-      <w:r>
-        <w:rPr>
-          <w:lang w:val="en-US" w:eastAsia="nl-NL"/>
-        </w:rPr>
-        <w:t xml:space="preserve">ames </w:t>
-      </w:r>
-    </w:p>
-    <w:p>
-      <w:pPr>
-        <w:spacing w:line="276" w:lineRule="auto"/>
-        <w:jc w:val="left"/>
-        <w:rPr>
-          <w:lang w:val="en-US" w:eastAsia="nl-NL"/>
-        </w:rPr>
-      </w:pPr>
-      <w:r>
-        <w:rPr>
-          <w:lang w:val="en-US" w:eastAsia="nl-NL"/>
-        </w:rPr>
-        <w:br w:type="page"/>
-      </w:r>
-    </w:p>
-    <w:p>
-      <w:pPr>
-        <w:pStyle w:val="Heading1"/>
-      </w:pPr>
-      <w:bookmarkStart w:id="33" w:name="_Toc119315187"/>
-      <w:bookmarkStart w:id="34" w:name="_Ref119333792"/>
-      <w:r>
-        <w:lastRenderedPageBreak/>
-        <w:t>Perlin noise</w:t>
-      </w:r>
-      <w:bookmarkEnd w:id="33"/>
-      <w:bookmarkEnd w:id="34"/>
-    </w:p>
-    <w:p>
-      <w:pPr>
-        <w:rPr>
-          <w:lang w:val="nl-NL" w:eastAsia="nl-NL"/>
-        </w:rPr>
-      </w:pPr>
-      <w:r>
-        <w:rPr>
-          <w:lang w:val="nl-NL" w:eastAsia="nl-NL"/>
-        </w:rPr>
-        <w:t xml:space="preserve">(2.4) </w:t>
-      </w:r>
       <w:hyperlink r:id="rId24" w:history="1">
         <w:r>
           <w:rPr>
@@ -7374,11 +6522,151 @@
     </w:p>
     <w:p>
       <w:pPr>
-        <w:rPr>
-          <w:lang w:val="nl-NL" w:eastAsia="nl-NL"/>
-        </w:rPr>
-      </w:pPr>
+        <w:spacing w:line="276" w:lineRule="auto"/>
+        <w:jc w:val="left"/>
+        <w:rPr>
+          <w:lang w:val="nl-NL" w:eastAsia="nl-NL"/>
+        </w:rPr>
+      </w:pPr>
+    </w:p>
+    <w:p>
+      <w:pPr>
+        <w:pStyle w:val="Heading2"/>
+      </w:pPr>
+      <w:bookmarkStart w:id="32" w:name="_Toc119418737"/>
+      <w:r>
+        <w:t>Fractal noise</w:t>
+      </w:r>
+      <w:r>
+        <w:t xml:space="preserve"> (layered noise)</w:t>
+      </w:r>
+      <w:bookmarkEnd w:id="32"/>
+    </w:p>
+    <w:p>
+      <w:pPr>
+        <w:rPr>
+          <w:lang w:val="nl-NL" w:eastAsia="nl-NL"/>
+        </w:rPr>
+      </w:pPr>
+      <w:r>
+        <w:rPr>
+          <w:lang w:val="nl-NL" w:eastAsia="nl-NL"/>
+        </w:rPr>
+        <w:t>In de praktijk worden zuivere noisefuncties bijna niet gebruikt. Altijd meerdere “lagen” noise =&gt; fractal noise.</w:t>
+      </w:r>
+    </w:p>
+    <w:p>
+      <w:pPr>
+        <w:rPr>
+          <w:lang w:val="nl-NL" w:eastAsia="nl-NL"/>
+        </w:rPr>
+      </w:pPr>
+      <w:r>
+        <w:rPr>
+          <w:lang w:val="nl-NL" w:eastAsia="nl-NL"/>
+        </w:rPr>
+        <w:t>Fractal Brownian motion</w:t>
+      </w:r>
+    </w:p>
+    <w:p>
+      <w:pPr>
+        <w:rPr>
+          <w:lang w:val="nl-NL" w:eastAsia="nl-NL"/>
+        </w:rPr>
+      </w:pPr>
+      <w:r>
+        <w:rPr>
+          <w:lang w:val="nl-NL" w:eastAsia="nl-NL"/>
+        </w:rPr>
+        <w:t>https://www.provideocoalition.com/fractal-noise-advanced-analysis-of-after-effects-most-versatile-plugin/#:~:text=The%20basic%20concept%20of%20fractal,with%20increasing%20levels%20of%20detail.</w:t>
+      </w:r>
+    </w:p>
+    <w:p>
+      <w:pPr>
+        <w:pStyle w:val="Heading2"/>
+      </w:pPr>
+      <w:bookmarkStart w:id="33" w:name="_Toc119418738"/>
+      <w:r>
+        <w:t>Toespassingen</w:t>
+      </w:r>
+      <w:bookmarkEnd w:id="33"/>
+    </w:p>
+    <w:p>
+      <w:pPr>
+        <w:rPr>
+          <w:lang w:val="en-US" w:eastAsia="nl-NL"/>
+        </w:rPr>
+      </w:pPr>
+      <w:r>
+        <w:rPr>
+          <w:lang w:val="en-US" w:eastAsia="nl-NL"/>
+        </w:rPr>
+        <w:t>Procedural generation, graphics, video g</w:t>
+      </w:r>
+      <w:r>
+        <w:rPr>
+          <w:lang w:val="en-US" w:eastAsia="nl-NL"/>
+        </w:rPr>
+        <w:t xml:space="preserve">ames </w:t>
+      </w:r>
+    </w:p>
+    <w:p>
+      <w:pPr>
+        <w:spacing w:line="276" w:lineRule="auto"/>
+        <w:jc w:val="left"/>
+        <w:rPr>
+          <w:lang w:val="en-US" w:eastAsia="nl-NL"/>
+        </w:rPr>
+      </w:pPr>
+      <w:r>
+        <w:rPr>
+          <w:lang w:val="en-US" w:eastAsia="nl-NL"/>
+        </w:rPr>
+        <w:br w:type="page"/>
+      </w:r>
+    </w:p>
+    <w:p>
+      <w:pPr>
+        <w:pStyle w:val="Heading1"/>
+      </w:pPr>
+      <w:bookmarkStart w:id="34" w:name="_Ref119333792"/>
+      <w:bookmarkStart w:id="35" w:name="_Toc119418739"/>
+      <w:r>
+        <w:lastRenderedPageBreak/>
+        <w:t>Perlin noise</w:t>
+      </w:r>
+      <w:bookmarkEnd w:id="34"/>
+      <w:bookmarkEnd w:id="35"/>
+    </w:p>
+    <w:p>
+      <w:pPr>
+        <w:rPr>
+          <w:lang w:val="nl-NL" w:eastAsia="nl-NL"/>
+        </w:rPr>
+      </w:pPr>
+      <w:r>
+        <w:rPr>
+          <w:lang w:val="nl-NL" w:eastAsia="nl-NL"/>
+        </w:rPr>
+        <w:t xml:space="preserve">(2.4) </w:t>
+      </w:r>
       <w:hyperlink r:id="rId25" w:history="1">
+        <w:r>
+          <w:rPr>
+            <w:rStyle w:val="Hyperlink"/>
+            <w:lang w:val="nl-NL" w:eastAsia="nl-NL"/>
+          </w:rPr>
+          <w:t>https://micsymposium.org/mics_2011_proceedings/mics2011_submission_30.pdf</w:t>
+        </w:r>
+      </w:hyperlink>
+    </w:p>
+    <w:p>
+      <w:pPr>
+        <w:rPr>
+          <w:lang w:val="nl-NL" w:eastAsia="nl-NL"/>
+        </w:rPr>
+      </w:pPr>
+      <w:hyperlink r:id="rId26" w:history="1">
         <w:r>
           <w:rPr>
             <w:rStyle w:val="Hyperlink"/>
@@ -7395,7 +6683,7 @@
           <w:lang w:val="en-US"/>
         </w:rPr>
       </w:pPr>
-      <w:bookmarkStart w:id="35" w:name="_Toc119315188"/>
+      <w:bookmarkStart w:id="36" w:name="_Toc119418740"/>
       <w:r>
         <w:rPr>
           <w:lang w:val="en-US"/>
@@ -7415,7 +6703,7 @@
         </w:rPr>
         <w:t>Begrippen</w:t>
       </w:r>
-      <w:bookmarkEnd w:id="35"/>
+      <w:bookmarkEnd w:id="36"/>
       <w:proofErr w:type="spellEnd"/>
     </w:p>
     <w:p>
@@ -7424,7 +6712,7 @@
           <w:lang w:val="en-US" w:eastAsia="nl-NL"/>
         </w:rPr>
       </w:pPr>
-      <w:hyperlink r:id="rId26" w:history="1">
+      <w:hyperlink r:id="rId27" w:history="1">
         <w:r>
           <w:rPr>
             <w:rStyle w:val="Hyperlink"/>
@@ -7445,19 +6733,19 @@
       <w:pPr>
         <w:pStyle w:val="Heading2"/>
       </w:pPr>
-      <w:bookmarkStart w:id="36" w:name="_Toc119315189"/>
+      <w:bookmarkStart w:id="37" w:name="_Toc119418741"/>
       <w:r>
         <w:t>Simplex noise</w:t>
       </w:r>
-      <w:bookmarkEnd w:id="36"/>
-    </w:p>
-    <w:p>
-      <w:pPr>
-        <w:rPr>
-          <w:lang w:val="nl-NL" w:eastAsia="nl-NL"/>
-        </w:rPr>
-      </w:pPr>
-      <w:hyperlink r:id="rId27" w:history="1">
+      <w:bookmarkEnd w:id="37"/>
+    </w:p>
+    <w:p>
+      <w:pPr>
+        <w:rPr>
+          <w:lang w:val="nl-NL" w:eastAsia="nl-NL"/>
+        </w:rPr>
+      </w:pPr>
+      <w:hyperlink r:id="rId28" w:history="1">
         <w:r>
           <w:rPr>
             <w:rStyle w:val="Hyperlink"/>
@@ -7473,7 +6761,7 @@
           <w:lang w:val="nl-NL" w:eastAsia="nl-NL"/>
         </w:rPr>
       </w:pPr>
-      <w:hyperlink r:id="rId28" w:history="1">
+      <w:hyperlink r:id="rId29" w:history="1">
         <w:r>
           <w:rPr>
             <w:rStyle w:val="Hyperlink"/>
@@ -7489,7 +6777,7 @@
           <w:lang w:val="nl-NL" w:eastAsia="nl-NL"/>
         </w:rPr>
       </w:pPr>
-      <w:hyperlink r:id="rId29" w:history="1">
+      <w:hyperlink r:id="rId30" w:history="1">
         <w:r>
           <w:rPr>
             <w:rStyle w:val="Hyperlink"/>
@@ -7505,7 +6793,7 @@
           <w:lang w:val="nl-NL" w:eastAsia="nl-NL"/>
         </w:rPr>
       </w:pPr>
-      <w:hyperlink r:id="rId30" w:history="1">
+      <w:hyperlink r:id="rId31" w:history="1">
         <w:r>
           <w:rPr>
             <w:rStyle w:val="Hyperlink"/>
@@ -7527,7 +6815,7 @@
         </w:rPr>
         <w:t xml:space="preserve">(2.5) </w:t>
       </w:r>
-      <w:hyperlink r:id="rId31" w:history="1">
+      <w:hyperlink r:id="rId32" w:history="1">
         <w:r>
           <w:rPr>
             <w:rStyle w:val="Hyperlink"/>
@@ -7548,26 +6836,26 @@
       <w:pPr>
         <w:pStyle w:val="Heading2"/>
       </w:pPr>
-      <w:bookmarkStart w:id="37" w:name="_Toc119315190"/>
-      <w:bookmarkEnd w:id="37"/>
+      <w:bookmarkStart w:id="38" w:name="_Toc119418742"/>
+      <w:bookmarkEnd w:id="38"/>
     </w:p>
     <w:p>
       <w:pPr>
         <w:pStyle w:val="Heading1"/>
       </w:pPr>
-      <w:bookmarkStart w:id="38" w:name="_Toc119315191"/>
+      <w:bookmarkStart w:id="39" w:name="_Toc119418743"/>
       <w:r>
         <w:t>Procedurally Generated Terrain</w:t>
       </w:r>
-      <w:bookmarkEnd w:id="38"/>
-    </w:p>
-    <w:p>
-      <w:pPr>
-        <w:rPr>
-          <w:lang w:val="nl-NL" w:eastAsia="nl-NL"/>
-        </w:rPr>
-      </w:pPr>
-      <w:hyperlink r:id="rId32" w:history="1">
+      <w:bookmarkEnd w:id="39"/>
+    </w:p>
+    <w:p>
+      <w:pPr>
+        <w:rPr>
+          <w:lang w:val="nl-NL" w:eastAsia="nl-NL"/>
+        </w:rPr>
+      </w:pPr>
+      <w:hyperlink r:id="rId33" w:history="1">
         <w:r>
           <w:rPr>
             <w:rStyle w:val="Hyperlink"/>
@@ -7594,49 +6882,49 @@
       <w:pPr>
         <w:pStyle w:val="Heading2"/>
       </w:pPr>
-      <w:bookmarkStart w:id="39" w:name="_Toc119315192"/>
+      <w:bookmarkStart w:id="40" w:name="_Toc119418744"/>
       <w:r>
         <w:t>...</w:t>
       </w:r>
-      <w:bookmarkEnd w:id="39"/>
+      <w:bookmarkEnd w:id="40"/>
     </w:p>
     <w:p>
       <w:pPr>
         <w:pStyle w:val="Heading2"/>
       </w:pPr>
-      <w:bookmarkStart w:id="40" w:name="_Toc119315193"/>
+      <w:bookmarkStart w:id="41" w:name="_Toc119418745"/>
       <w:r>
         <w:t>Problemen</w:t>
       </w:r>
-      <w:bookmarkEnd w:id="40"/>
+      <w:bookmarkEnd w:id="41"/>
     </w:p>
     <w:p>
       <w:pPr>
         <w:pStyle w:val="Heading2"/>
       </w:pPr>
-      <w:bookmarkStart w:id="41" w:name="_Toc119315194"/>
+      <w:bookmarkStart w:id="42" w:name="_Toc119418746"/>
       <w:r>
         <w:t>Optimalisatie</w:t>
       </w:r>
-      <w:bookmarkEnd w:id="41"/>
+      <w:bookmarkEnd w:id="42"/>
     </w:p>
     <w:p>
       <w:pPr>
         <w:pStyle w:val="Heading1"/>
       </w:pPr>
-      <w:bookmarkStart w:id="42" w:name="_Toc119315195"/>
+      <w:bookmarkStart w:id="43" w:name="_Toc119418747"/>
       <w:r>
         <w:t>Unity demo’s</w:t>
       </w:r>
-      <w:bookmarkEnd w:id="42"/>
-    </w:p>
-    <w:p>
-      <w:pPr>
-        <w:rPr>
-          <w:lang w:val="nl-NL" w:eastAsia="nl-NL"/>
-        </w:rPr>
-      </w:pPr>
-      <w:hyperlink r:id="rId33" w:history="1">
+      <w:bookmarkEnd w:id="43"/>
+    </w:p>
+    <w:p>
+      <w:pPr>
+        <w:rPr>
+          <w:lang w:val="nl-NL" w:eastAsia="nl-NL"/>
+        </w:rPr>
+      </w:pPr>
+      <w:hyperlink r:id="rId34" w:history="1">
         <w:r>
           <w:rPr>
             <w:rStyle w:val="Hyperlink"/>
@@ -7663,22 +6951,22 @@
       <w:pPr>
         <w:pStyle w:val="Heading1"/>
       </w:pPr>
-      <w:bookmarkStart w:id="43" w:name="_Toc119315196"/>
+      <w:bookmarkStart w:id="44" w:name="_Toc119418748"/>
       <w:r>
         <w:lastRenderedPageBreak/>
         <w:t>Besluit</w:t>
       </w:r>
-      <w:bookmarkEnd w:id="43"/>
+      <w:bookmarkEnd w:id="44"/>
     </w:p>
     <w:p>
       <w:pPr>
         <w:pStyle w:val="Heading1"/>
       </w:pPr>
-      <w:bookmarkStart w:id="44" w:name="_Toc119315197"/>
+      <w:bookmarkStart w:id="45" w:name="_Toc119418749"/>
       <w:r>
         <w:t>Codefragmenten</w:t>
       </w:r>
-      <w:bookmarkEnd w:id="44"/>
+      <w:bookmarkEnd w:id="45"/>
     </w:p>
     <w:p>
       <w:pPr>
@@ -7710,7 +6998,7 @@
         </w:rPr>
         <w:fldChar w:fldCharType="separate"/>
       </w:r>
-      <w:hyperlink r:id="rId34" w:anchor="_Toc119418483" w:history="1">
+      <w:hyperlink r:id="rId35" w:anchor="_Toc119418483" w:history="1">
         <w:r>
           <w:rPr>
             <w:rStyle w:val="Hyperlink"/>
@@ -7803,12 +7091,12 @@
       <w:pPr>
         <w:pStyle w:val="Heading1"/>
       </w:pPr>
-      <w:bookmarkStart w:id="45" w:name="_Toc119315198"/>
+      <w:bookmarkStart w:id="46" w:name="_Toc119418750"/>
       <w:r>
         <w:lastRenderedPageBreak/>
         <w:t>Figurenlijst</w:t>
       </w:r>
-      <w:bookmarkEnd w:id="45"/>
+      <w:bookmarkEnd w:id="46"/>
     </w:p>
     <w:p>
       <w:pPr>
@@ -7840,7 +7128,7 @@
         </w:rPr>
         <w:fldChar w:fldCharType="separate"/>
       </w:r>
-      <w:hyperlink r:id="rId35" w:anchor="_Toc119418465" w:history="1">
+      <w:hyperlink r:id="rId36" w:anchor="_Toc119418465" w:history="1">
         <w:r>
           <w:rPr>
             <w:rStyle w:val="Hyperlink"/>
@@ -7910,7 +7198,7 @@
           <w:lang w:eastAsia="ja-JP"/>
         </w:rPr>
       </w:pPr>
-      <w:hyperlink r:id="rId36" w:anchor="_Toc119418466" w:history="1">
+      <w:hyperlink r:id="rId37" w:anchor="_Toc119418466" w:history="1">
         <w:r>
           <w:rPr>
             <w:rStyle w:val="Hyperlink"/>
@@ -7980,7 +7268,7 @@
           <w:lang w:eastAsia="ja-JP"/>
         </w:rPr>
       </w:pPr>
-      <w:hyperlink r:id="rId37" w:anchor="_Toc119418467" w:history="1">
+      <w:hyperlink r:id="rId38" w:anchor="_Toc119418467" w:history="1">
         <w:r>
           <w:rPr>
             <w:rStyle w:val="Hyperlink"/>
@@ -8420,12 +7708,12 @@
       <w:pPr>
         <w:pStyle w:val="Heading1"/>
       </w:pPr>
-      <w:bookmarkStart w:id="46" w:name="_Toc119315199"/>
+      <w:bookmarkStart w:id="47" w:name="_Toc119418751"/>
       <w:r>
         <w:lastRenderedPageBreak/>
         <w:t>Bronvermelding</w:t>
       </w:r>
-      <w:bookmarkEnd w:id="46"/>
+      <w:bookmarkEnd w:id="47"/>
     </w:p>
     <w:p>
       <w:pPr>
@@ -8581,7 +7869,7 @@
       </w:r>
     </w:p>
     <w:sectPr>
-      <w:headerReference w:type="default" r:id="rId38"/>
+      <w:headerReference w:type="default" r:id="rId39"/>
       <w:pgSz w:w="11906" w:h="16838"/>
       <w:pgMar w:top="1417" w:right="1417" w:bottom="1417" w:left="1417" w:header="708" w:footer="708" w:gutter="0"/>
       <w:pgNumType w:start="1"/>
@@ -8627,10 +7915,7 @@
         <w:annotationRef/>
       </w:r>
       <w:r>
-        <w:t xml:space="preserve">TODO: </w:t>
-      </w:r>
-      <w:r>
-        <w:t>Vervang foto’s door zelfgemaakte demo’s in Unity</w:t>
+        <w:t>TODO: Vervang foto’s door zelfgemaakte demo’s in Unity</w:t>
       </w:r>
     </w:p>
   </w:comment>
@@ -9082,11 +8367,127 @@
       </w:pPr>
     </w:lvl>
   </w:abstractNum>
+  <w:abstractNum w:abstractNumId="2" w15:restartNumberingAfterBreak="0">
+    <w:nsid w:val="7D1B4A3B"/>
+    <w:multiLevelType w:val="hybridMultilevel"/>
+    <w:tmpl w:val="0AEA180A"/>
+    <w:lvl w:ilvl="0" w:tplc="08130001">
+      <w:start w:val="1"/>
+      <w:numFmt w:val="bullet"/>
+      <w:lvlText w:val=""/>
+      <w:lvlJc w:val="left"/>
+      <w:pPr>
+        <w:ind w:left="720" w:hanging="360"/>
+      </w:pPr>
+      <w:rPr>
+        <w:rFonts w:ascii="Symbol" w:hAnsi="Symbol" w:hint="default"/>
+      </w:rPr>
+    </w:lvl>
+    <w:lvl w:ilvl="1" w:tplc="08130003" w:tentative="1">
+      <w:start w:val="1"/>
+      <w:numFmt w:val="bullet"/>
+      <w:lvlText w:val="o"/>
+      <w:lvlJc w:val="left"/>
+      <w:pPr>
+        <w:ind w:left="1440" w:hanging="360"/>
+      </w:pPr>
+      <w:rPr>
+        <w:rFonts w:ascii="Courier New" w:hAnsi="Courier New" w:cs="Courier New" w:hint="default"/>
+      </w:rPr>
+    </w:lvl>
+    <w:lvl w:ilvl="2" w:tplc="08130005" w:tentative="1">
+      <w:start w:val="1"/>
+      <w:numFmt w:val="bullet"/>
+      <w:lvlText w:val=""/>
+      <w:lvlJc w:val="left"/>
+      <w:pPr>
+        <w:ind w:left="2160" w:hanging="360"/>
+      </w:pPr>
+      <w:rPr>
+        <w:rFonts w:ascii="Wingdings" w:hAnsi="Wingdings" w:hint="default"/>
+      </w:rPr>
+    </w:lvl>
+    <w:lvl w:ilvl="3" w:tplc="08130001" w:tentative="1">
+      <w:start w:val="1"/>
+      <w:numFmt w:val="bullet"/>
+      <w:lvlText w:val=""/>
+      <w:lvlJc w:val="left"/>
+      <w:pPr>
+        <w:ind w:left="2880" w:hanging="360"/>
+      </w:pPr>
+      <w:rPr>
+        <w:rFonts w:ascii="Symbol" w:hAnsi="Symbol" w:hint="default"/>
+      </w:rPr>
+    </w:lvl>
+    <w:lvl w:ilvl="4" w:tplc="08130003" w:tentative="1">
+      <w:start w:val="1"/>
+      <w:numFmt w:val="bullet"/>
+      <w:lvlText w:val="o"/>
+      <w:lvlJc w:val="left"/>
+      <w:pPr>
+        <w:ind w:left="3600" w:hanging="360"/>
+      </w:pPr>
+      <w:rPr>
+        <w:rFonts w:ascii="Courier New" w:hAnsi="Courier New" w:cs="Courier New" w:hint="default"/>
+      </w:rPr>
+    </w:lvl>
+    <w:lvl w:ilvl="5" w:tplc="08130005" w:tentative="1">
+      <w:start w:val="1"/>
+      <w:numFmt w:val="bullet"/>
+      <w:lvlText w:val=""/>
+      <w:lvlJc w:val="left"/>
+      <w:pPr>
+        <w:ind w:left="4320" w:hanging="360"/>
+      </w:pPr>
+      <w:rPr>
+        <w:rFonts w:ascii="Wingdings" w:hAnsi="Wingdings" w:hint="default"/>
+      </w:rPr>
+    </w:lvl>
+    <w:lvl w:ilvl="6" w:tplc="08130001" w:tentative="1">
+      <w:start w:val="1"/>
+      <w:numFmt w:val="bullet"/>
+      <w:lvlText w:val=""/>
+      <w:lvlJc w:val="left"/>
+      <w:pPr>
+        <w:ind w:left="5040" w:hanging="360"/>
+      </w:pPr>
+      <w:rPr>
+        <w:rFonts w:ascii="Symbol" w:hAnsi="Symbol" w:hint="default"/>
+      </w:rPr>
+    </w:lvl>
+    <w:lvl w:ilvl="7" w:tplc="08130003" w:tentative="1">
+      <w:start w:val="1"/>
+      <w:numFmt w:val="bullet"/>
+      <w:lvlText w:val="o"/>
+      <w:lvlJc w:val="left"/>
+      <w:pPr>
+        <w:ind w:left="5760" w:hanging="360"/>
+      </w:pPr>
+      <w:rPr>
+        <w:rFonts w:ascii="Courier New" w:hAnsi="Courier New" w:cs="Courier New" w:hint="default"/>
+      </w:rPr>
+    </w:lvl>
+    <w:lvl w:ilvl="8" w:tplc="08130005" w:tentative="1">
+      <w:start w:val="1"/>
+      <w:numFmt w:val="bullet"/>
+      <w:lvlText w:val=""/>
+      <w:lvlJc w:val="left"/>
+      <w:pPr>
+        <w:ind w:left="6480" w:hanging="360"/>
+      </w:pPr>
+      <w:rPr>
+        <w:rFonts w:ascii="Wingdings" w:hAnsi="Wingdings" w:hint="default"/>
+      </w:rPr>
+    </w:lvl>
+  </w:abstractNum>
   <w:num w:numId="1" w16cid:durableId="1499728647">
     <w:abstractNumId w:val="0"/>
   </w:num>
   <w:num w:numId="2" w16cid:durableId="2071272160">
     <w:abstractNumId w:val="1"/>
+  </w:num>
+  <w:num w:numId="3" w16cid:durableId="1071851668">
+    <w:abstractNumId w:val="2"/>
   </w:num>
 </w:numbering>
 </file>

</xml_diff>

<commit_message>
Try custom Perlin noise function
</commit_message>
<xml_diff>
--- a/Verslag PGT.docx
+++ b/Verslag PGT.docx
@@ -4553,10 +4553,7 @@
                             </w:fldSimple>
                             <w:bookmarkEnd w:id="11"/>
                             <w:r>
-                              <w:t xml:space="preserve"> </w:t>
-                            </w:r>
-                            <w:r>
-                              <w:t>Een 2D raster met value noise</w:t>
+                              <w:t xml:space="preserve"> Een 2D raster met value noise</w:t>
                             </w:r>
                             <w:bookmarkEnd w:id="12"/>
                           </w:p>
@@ -4601,10 +4598,7 @@
                       </w:fldSimple>
                       <w:bookmarkEnd w:id="13"/>
                       <w:r>
-                        <w:t xml:space="preserve"> </w:t>
-                      </w:r>
-                      <w:r>
-                        <w:t>Een 2D raster met value noise</w:t>
+                        <w:t xml:space="preserve"> Een 2D raster met value noise</w:t>
                       </w:r>
                       <w:bookmarkEnd w:id="14"/>
                     </w:p>
@@ -5350,10 +5344,7 @@
                               </w:r>
                             </w:fldSimple>
                             <w:r>
-                              <w:t xml:space="preserve"> </w:t>
-                            </w:r>
-                            <w:r>
-                              <w:t>Interpolatie tussen twee punten i en j</w:t>
+                              <w:t xml:space="preserve"> Interpolatie tussen twee punten i en j</w:t>
                             </w:r>
                             <w:bookmarkEnd w:id="18"/>
                           </w:p>
@@ -5402,10 +5393,7 @@
                         </w:r>
                       </w:fldSimple>
                       <w:r>
-                        <w:t xml:space="preserve"> </w:t>
-                      </w:r>
-                      <w:r>
-                        <w:t>Interpolatie tussen twee punten i en j</w:t>
+                        <w:t xml:space="preserve"> Interpolatie tussen twee punten i en j</w:t>
                       </w:r>
                       <w:bookmarkEnd w:id="19"/>
                     </w:p>
@@ -6373,43 +6361,15 @@
         </w:rPr>
         <w:t xml:space="preserve">(2.3) </w:t>
       </w:r>
-      <w:r>
-        <w:fldChar w:fldCharType="begin"/>
-      </w:r>
-      <w:r>
-        <w:instrText>HYPERLINK "https://micsymposium.org/mics_2011_proceedings/mics2011_submission_30.pdf"</w:instrText>
-      </w:r>
-      <w:r>
-        <w:fldChar w:fldCharType="separate"/>
-      </w:r>
-      <w:r>
-        <w:rPr>
-          <w:rStyle w:val="Hyperlink"/>
-          <w:lang w:val="nl-NL" w:eastAsia="nl-NL"/>
-        </w:rPr>
-        <w:t>https://micsymposi</w:t>
-      </w:r>
-      <w:r>
-        <w:rPr>
-          <w:rStyle w:val="Hyperlink"/>
-          <w:lang w:val="nl-NL" w:eastAsia="nl-NL"/>
-        </w:rPr>
-        <w:t>u</w:t>
-      </w:r>
-      <w:r>
-        <w:rPr>
-          <w:rStyle w:val="Hyperlink"/>
-          <w:lang w:val="nl-NL" w:eastAsia="nl-NL"/>
-        </w:rPr>
-        <w:t>m.org/mics_2011_proceedings/mics2011_submission_30.pdf</w:t>
-      </w:r>
-      <w:r>
-        <w:rPr>
-          <w:rStyle w:val="Hyperlink"/>
-          <w:lang w:val="nl-NL" w:eastAsia="nl-NL"/>
-        </w:rPr>
-        <w:fldChar w:fldCharType="end"/>
-      </w:r>
+      <w:hyperlink r:id="rId24" w:history="1">
+        <w:r>
+          <w:rPr>
+            <w:rStyle w:val="Hyperlink"/>
+            <w:lang w:val="nl-NL" w:eastAsia="nl-NL"/>
+          </w:rPr>
+          <w:t>https://micsymposium.org/mics_2011_proceedings/mics2011_submission_30.pdf</w:t>
+        </w:r>
+      </w:hyperlink>
     </w:p>
     <w:p>
       <w:pPr>
@@ -6613,11 +6573,19 @@
         </w:rPr>
         <w:t>Deze lijst bestaat uit n getallen tussen 0 en n – 1.</w:t>
       </w:r>
-    </w:p>
-    <w:p>
-      <w:pPr>
-        <w:rPr>
-          <w:rFonts w:eastAsiaTheme="minorEastAsia"/>
+      <w:r>
+        <w:rPr>
+          <w:lang w:val="nl-NL" w:eastAsia="nl-NL"/>
+        </w:rPr>
+        <w:t xml:space="preserve"> Dit vervangt de random number generator die nodig is bij value noise.</w:t>
+      </w:r>
+    </w:p>
+    <w:p>
+      <w:pPr>
+        <w:spacing w:after="0"/>
+        <w:rPr>
+          <w:sz w:val="14"/>
+          <w:szCs w:val="14"/>
         </w:rPr>
       </w:pPr>
       <w:r>
@@ -6654,7 +6622,25 @@
         <w:rPr>
           <w:lang w:val="nl-NL" w:eastAsia="nl-NL"/>
         </w:rPr>
-        <w:t xml:space="preserve"> en zoek de omliggende rasterpunten</w:t>
+        <w:t>, kies een punt</w:t>
+      </w:r>
+      <w:r>
+        <w:rPr>
+          <w:lang w:val="nl-NL" w:eastAsia="nl-NL"/>
+        </w:rPr>
+        <w:t xml:space="preserve"> en zoek </w:t>
+      </w:r>
+      <w:r>
+        <w:rPr>
+          <w:lang w:val="nl-NL" w:eastAsia="nl-NL"/>
+        </w:rPr>
+        <w:t xml:space="preserve">zijn </w:t>
+      </w:r>
+      <w:r>
+        <w:rPr>
+          <w:lang w:val="nl-NL" w:eastAsia="nl-NL"/>
+        </w:rPr>
+        <w:t>omliggende rasterpunten</w:t>
       </w:r>
       <w:r>
         <w:rPr>
@@ -6672,7 +6658,19 @@
         <w:rPr>
           <w:lang w:val="nl-NL" w:eastAsia="nl-NL"/>
         </w:rPr>
-        <w:t>Zoek daarna voor elk van deze punten hun bijhorende vector uit de vectorli</w:t>
+        <w:t>Zoek daarna voor elk van deze punten</w:t>
+      </w:r>
+      <w:r>
+        <w:rPr>
+          <w:lang w:val="nl-NL" w:eastAsia="nl-NL"/>
+        </w:rPr>
+        <w:t xml:space="preserve"> </w:t>
+      </w:r>
+      <w:r>
+        <w:rPr>
+          <w:lang w:val="nl-NL" w:eastAsia="nl-NL"/>
+        </w:rPr>
+        <w:t>hun bijhorende vector uit de vectorli</w:t>
       </w:r>
       <w:r>
         <w:rPr>
@@ -6684,7 +6682,74 @@
         <w:rPr>
           <w:lang w:val="nl-NL" w:eastAsia="nl-NL"/>
         </w:rPr>
-        <w:t xml:space="preserve">st met de formule: </w:t>
+        <w:t>st met</w:t>
+      </w:r>
+      <w:r>
+        <w:rPr>
+          <w:lang w:val="nl-NL" w:eastAsia="nl-NL"/>
+        </w:rPr>
+        <w:t xml:space="preserve"> een hashfunctie</w:t>
+      </w:r>
+      <w:r>
+        <w:rPr>
+          <w:sz w:val="14"/>
+          <w:szCs w:val="14"/>
+        </w:rPr>
+        <w:t xml:space="preserve"> </w:t>
+      </w:r>
+      <w:r>
+        <w:rPr>
+          <w:sz w:val="14"/>
+          <w:szCs w:val="14"/>
+        </w:rPr>
+        <w:fldChar w:fldCharType="begin"/>
+      </w:r>
+      <w:r>
+        <w:rPr>
+          <w:sz w:val="14"/>
+          <w:szCs w:val="14"/>
+        </w:rPr>
+        <w:instrText xml:space="preserve"> REF _Ref119582356 \h </w:instrText>
+      </w:r>
+      <w:r>
+        <w:rPr>
+          <w:sz w:val="14"/>
+          <w:szCs w:val="14"/>
+        </w:rPr>
+      </w:r>
+      <w:r>
+        <w:rPr>
+          <w:sz w:val="14"/>
+          <w:szCs w:val="14"/>
+        </w:rPr>
+        <w:instrText xml:space="preserve"> \* MERGEFORMAT </w:instrText>
+      </w:r>
+      <w:r>
+        <w:rPr>
+          <w:sz w:val="14"/>
+          <w:szCs w:val="14"/>
+        </w:rPr>
+        <w:fldChar w:fldCharType="separate"/>
+      </w:r>
+      <w:r>
+        <w:rPr>
+          <w:sz w:val="14"/>
+          <w:szCs w:val="14"/>
+        </w:rPr>
+        <w:t>Figuur 9</w:t>
+      </w:r>
+      <w:r>
+        <w:rPr>
+          <w:sz w:val="14"/>
+          <w:szCs w:val="14"/>
+        </w:rPr>
+        <w:fldChar w:fldCharType="end"/>
+      </w:r>
+      <w:r>
+        <w:rPr>
+          <w:lang w:val="nl-NL" w:eastAsia="nl-NL"/>
+        </w:rPr>
+        <w:t xml:space="preserve">. Een voorbeeld hiervan is: </w:t>
       </w:r>
       <m:oMath>
         <m:r>
@@ -6693,69 +6758,282 @@
           </m:rPr>
           <w:rPr>
             <w:rFonts w:ascii="Cambria Math" w:hAnsi="Cambria Math"/>
+            <w:sz w:val="21"/>
+            <w:szCs w:val="21"/>
           </w:rPr>
-          <m:t>vector</m:t>
+          <m:t>vectors</m:t>
         </m:r>
-        <m:r>
-          <m:rPr>
-            <m:sty m:val="p"/>
-          </m:rPr>
-          <w:rPr>
-            <w:rFonts w:ascii="Cambria Math" w:hAnsi="Cambria Math"/>
-          </w:rPr>
-          <m:t>s</m:t>
-        </m:r>
-        <m:r>
-          <m:rPr>
-            <m:sty m:val="p"/>
-          </m:rPr>
-          <w:rPr>
-            <w:rFonts w:ascii="Cambria Math" w:hAnsi="Cambria Math"/>
-          </w:rPr>
-          <m:t>[p[</m:t>
-        </m:r>
-        <m:r>
-          <m:rPr>
-            <m:sty m:val="p"/>
-          </m:rPr>
-          <w:rPr>
-            <w:rFonts w:ascii="Cambria Math" w:hAnsi="Cambria Math"/>
-          </w:rPr>
-          <m:t>x</m:t>
-        </m:r>
-        <m:r>
-          <m:rPr>
-            <m:sty m:val="p"/>
-          </m:rPr>
-          <w:rPr>
-            <w:rFonts w:ascii="Cambria Math" w:hAnsi="Cambria Math"/>
-          </w:rPr>
-          <m:t xml:space="preserve"> + p[</m:t>
-        </m:r>
-        <m:r>
-          <m:rPr>
-            <m:sty m:val="p"/>
-          </m:rPr>
-          <w:rPr>
-            <w:rFonts w:ascii="Cambria Math" w:hAnsi="Cambria Math"/>
-          </w:rPr>
-          <m:t>y</m:t>
-        </m:r>
-        <m:r>
-          <m:rPr>
-            <m:sty m:val="p"/>
-          </m:rPr>
-          <w:rPr>
-            <w:rFonts w:ascii="Cambria Math" w:hAnsi="Cambria Math"/>
-          </w:rPr>
-          <m:t xml:space="preserve">]]] </m:t>
-        </m:r>
+        <m:d>
+          <m:dPr>
+            <m:begChr m:val="["/>
+            <m:endChr m:val="]"/>
+            <m:ctrlPr>
+              <w:rPr>
+                <w:rFonts w:ascii="Cambria Math" w:hAnsi="Cambria Math"/>
+                <w:sz w:val="21"/>
+                <w:szCs w:val="21"/>
+              </w:rPr>
+            </m:ctrlPr>
+          </m:dPr>
+          <m:e>
+            <m:r>
+              <m:rPr>
+                <m:sty m:val="p"/>
+              </m:rPr>
+              <w:rPr>
+                <w:rFonts w:ascii="Cambria Math" w:hAnsi="Cambria Math"/>
+                <w:sz w:val="21"/>
+                <w:szCs w:val="21"/>
+              </w:rPr>
+              <m:t>p</m:t>
+            </m:r>
+            <m:d>
+              <m:dPr>
+                <m:begChr m:val="["/>
+                <m:endChr m:val="]"/>
+                <m:ctrlPr>
+                  <w:rPr>
+                    <w:rFonts w:ascii="Cambria Math" w:hAnsi="Cambria Math"/>
+                    <w:sz w:val="21"/>
+                    <w:szCs w:val="21"/>
+                  </w:rPr>
+                </m:ctrlPr>
+              </m:dPr>
+              <m:e>
+                <m:r>
+                  <m:rPr>
+                    <m:sty m:val="p"/>
+                  </m:rPr>
+                  <w:rPr>
+                    <w:rFonts w:ascii="Cambria Math" w:hAnsi="Cambria Math"/>
+                    <w:sz w:val="21"/>
+                    <w:szCs w:val="21"/>
+                  </w:rPr>
+                  <m:t xml:space="preserve">x </m:t>
+                </m:r>
+                <m:r>
+                  <m:rPr>
+                    <m:sty m:val="p"/>
+                  </m:rPr>
+                  <w:rPr>
+                    <w:rFonts w:ascii="Cambria Math" w:hAnsi="Cambria Math"/>
+                    <w:sz w:val="21"/>
+                    <w:szCs w:val="21"/>
+                  </w:rPr>
+                  <m:t>% vectors.length()</m:t>
+                </m:r>
+                <m:r>
+                  <m:rPr>
+                    <m:sty m:val="p"/>
+                  </m:rPr>
+                  <w:rPr>
+                    <w:rFonts w:ascii="Cambria Math" w:hAnsi="Cambria Math"/>
+                    <w:sz w:val="21"/>
+                    <w:szCs w:val="21"/>
+                  </w:rPr>
+                  <m:t>+ p</m:t>
+                </m:r>
+                <m:d>
+                  <m:dPr>
+                    <m:begChr m:val="["/>
+                    <m:endChr m:val="]"/>
+                    <m:ctrlPr>
+                      <w:rPr>
+                        <w:rFonts w:ascii="Cambria Math" w:hAnsi="Cambria Math"/>
+                        <w:sz w:val="21"/>
+                        <w:szCs w:val="21"/>
+                      </w:rPr>
+                    </m:ctrlPr>
+                  </m:dPr>
+                  <m:e>
+                    <m:r>
+                      <m:rPr>
+                        <m:sty m:val="p"/>
+                      </m:rPr>
+                      <w:rPr>
+                        <w:rFonts w:ascii="Cambria Math" w:hAnsi="Cambria Math"/>
+                        <w:sz w:val="21"/>
+                        <w:szCs w:val="21"/>
+                      </w:rPr>
+                      <m:t>y</m:t>
+                    </m:r>
+                    <m:r>
+                      <m:rPr>
+                        <m:sty m:val="p"/>
+                      </m:rPr>
+                      <w:rPr>
+                        <w:rFonts w:ascii="Cambria Math" w:hAnsi="Cambria Math"/>
+                        <w:sz w:val="21"/>
+                        <w:szCs w:val="21"/>
+                      </w:rPr>
+                      <m:t xml:space="preserve"> </m:t>
+                    </m:r>
+                    <m:r>
+                      <m:rPr>
+                        <m:sty m:val="p"/>
+                      </m:rPr>
+                      <w:rPr>
+                        <w:rFonts w:ascii="Cambria Math" w:hAnsi="Cambria Math"/>
+                        <w:sz w:val="21"/>
+                        <w:szCs w:val="21"/>
+                      </w:rPr>
+                      <m:t>% vectors.length()</m:t>
+                    </m:r>
+                  </m:e>
+                </m:d>
+              </m:e>
+            </m:d>
+            <m:r>
+              <m:rPr>
+                <m:sty m:val="p"/>
+              </m:rPr>
+              <w:rPr>
+                <w:rFonts w:ascii="Cambria Math" w:hAnsi="Cambria Math"/>
+                <w:sz w:val="21"/>
+                <w:szCs w:val="21"/>
+              </w:rPr>
+              <m:t xml:space="preserve"> </m:t>
+            </m:r>
+          </m:e>
+        </m:d>
       </m:oMath>
       <w:r>
         <w:rPr>
           <w:rFonts w:eastAsiaTheme="minorEastAsia"/>
+          <w:sz w:val="21"/>
+          <w:szCs w:val="21"/>
+        </w:rPr>
+        <w:t xml:space="preserve"> waarbij ‘p’ de permutatietabel is</w:t>
+      </w:r>
+      <w:r>
+        <w:rPr>
+          <w:rFonts w:eastAsiaTheme="minorEastAsia"/>
         </w:rPr>
         <w:t xml:space="preserve">. </w:t>
+      </w:r>
+    </w:p>
+    <w:p>
+      <w:pPr>
+        <w:spacing w:after="0"/>
+        <w:rPr>
+          <w:sz w:val="14"/>
+          <w:szCs w:val="14"/>
+        </w:rPr>
+      </w:pPr>
+    </w:p>
+    <w:p>
+      <w:pPr>
+        <w:rPr>
+          <w:rFonts w:eastAsiaTheme="minorEastAsia"/>
+        </w:rPr>
+      </w:pPr>
+      <w:r>
+        <w:rPr>
+          <w:rFonts w:eastAsiaTheme="minorEastAsia"/>
+        </w:rPr>
+        <w:t xml:space="preserve">Bereken daarna voor elk hoekpunt de </w:t>
+      </w:r>
+      <w:r>
+        <w:rPr>
+          <w:rFonts w:eastAsiaTheme="minorEastAsia"/>
+        </w:rPr>
+        <w:t xml:space="preserve">afstandsvector naar het punt in de cel door het verschil te nemen </w:t>
+      </w:r>
+      <w:r>
+        <w:rPr>
+          <w:rFonts w:eastAsiaTheme="minorEastAsia"/>
+        </w:rPr>
+        <w:t>van beide punten</w:t>
+      </w:r>
+      <w:r>
+        <w:rPr>
+          <w:rFonts w:eastAsiaTheme="minorEastAsia"/>
+        </w:rPr>
+        <w:t xml:space="preserve"> </w:t>
+      </w:r>
+      <w:r>
+        <w:rPr>
+          <w:sz w:val="14"/>
+          <w:szCs w:val="14"/>
+        </w:rPr>
+        <w:fldChar w:fldCharType="begin"/>
+      </w:r>
+      <w:r>
+        <w:rPr>
+          <w:sz w:val="14"/>
+          <w:szCs w:val="14"/>
+        </w:rPr>
+        <w:instrText xml:space="preserve"> REF _Ref119597749 \h </w:instrText>
+      </w:r>
+      <w:r>
+        <w:rPr>
+          <w:sz w:val="14"/>
+          <w:szCs w:val="14"/>
+        </w:rPr>
+      </w:r>
+      <w:r>
+        <w:rPr>
+          <w:sz w:val="14"/>
+          <w:szCs w:val="14"/>
+        </w:rPr>
+        <w:instrText xml:space="preserve"> \* MERGEFORMAT </w:instrText>
+      </w:r>
+      <w:r>
+        <w:rPr>
+          <w:sz w:val="14"/>
+          <w:szCs w:val="14"/>
+        </w:rPr>
+        <w:fldChar w:fldCharType="separate"/>
+      </w:r>
+      <w:r>
+        <w:rPr>
+          <w:sz w:val="14"/>
+          <w:szCs w:val="14"/>
+        </w:rPr>
+        <w:t>Figuur 10</w:t>
+      </w:r>
+      <w:r>
+        <w:rPr>
+          <w:sz w:val="14"/>
+          <w:szCs w:val="14"/>
+        </w:rPr>
+        <w:fldChar w:fldCharType="end"/>
+      </w:r>
+      <w:r>
+        <w:rPr>
+          <w:rFonts w:eastAsiaTheme="minorEastAsia"/>
+        </w:rPr>
+        <w:t>.</w:t>
+      </w:r>
+      <w:r>
+        <w:rPr>
+          <w:rFonts w:eastAsiaTheme="minorEastAsia"/>
+        </w:rPr>
+        <w:t xml:space="preserve"> </w:t>
+      </w:r>
+      <w:r>
+        <w:rPr>
+          <w:rFonts w:eastAsiaTheme="minorEastAsia"/>
+        </w:rPr>
+        <w:t>De laatste stap is de interpol</w:t>
+      </w:r>
+      <w:r>
+        <w:rPr>
+          <w:rFonts w:eastAsiaTheme="minorEastAsia"/>
+        </w:rPr>
+        <w:t>ant</w:t>
+      </w:r>
+      <w:r>
+        <w:rPr>
+          <w:rFonts w:eastAsiaTheme="minorEastAsia"/>
+        </w:rPr>
+        <w:t xml:space="preserve"> berekenen van deze vier waardes</w:t>
+      </w:r>
+      <w:r>
+        <w:rPr>
+          <w:rFonts w:eastAsiaTheme="minorEastAsia"/>
+        </w:rPr>
+        <w:t>.</w:t>
       </w:r>
     </w:p>
     <w:tbl>
@@ -6765,10 +7043,10 @@
         <w:tblLook w:val="04A0" w:firstRow="1" w:lastRow="0" w:firstColumn="1" w:lastColumn="0" w:noHBand="0" w:noVBand="1"/>
       </w:tblPr>
       <w:tblGrid>
-        <w:gridCol w:w="2766"/>
-        <w:gridCol w:w="2098"/>
-        <w:gridCol w:w="2099"/>
-        <w:gridCol w:w="2099"/>
+        <w:gridCol w:w="2536"/>
+        <w:gridCol w:w="2356"/>
+        <w:gridCol w:w="2085"/>
+        <w:gridCol w:w="2085"/>
       </w:tblGrid>
       <w:tr>
         <w:tc>
@@ -6777,18 +7055,16 @@
           </w:tcPr>
           <w:p>
             <w:pPr>
-              <w:rPr>
-                <w:lang w:val="nl-NL" w:eastAsia="nl-NL"/>
-              </w:rPr>
+              <w:keepNext/>
             </w:pPr>
             <w:r>
               <w:rPr>
                 <w:noProof/>
               </w:rPr>
               <w:drawing>
-                <wp:inline distT="0" distB="0" distL="0" distR="0" wp14:anchorId="02C4DC17" wp14:editId="0E87B952">
-                  <wp:extent cx="1612900" cy="2002970"/>
-                  <wp:effectExtent l="0" t="0" r="6350" b="0"/>
+                <wp:inline distT="0" distB="0" distL="0" distR="0" wp14:anchorId="02C4DC17" wp14:editId="21675B4A">
+                  <wp:extent cx="1472648" cy="1828800"/>
+                  <wp:effectExtent l="0" t="0" r="0" b="0"/>
                   <wp:docPr id="6" name="Picture 6"/>
                   <wp:cNvGraphicFramePr>
                     <a:graphicFrameLocks xmlns:a="http://schemas.openxmlformats.org/drawingml/2006/main" noChangeAspect="1"/>
@@ -6801,7 +7077,7 @@
                           <pic:cNvPicPr/>
                         </pic:nvPicPr>
                         <pic:blipFill>
-                          <a:blip r:embed="rId24"/>
+                          <a:blip r:embed="rId25"/>
                           <a:stretch>
                             <a:fillRect/>
                           </a:stretch>
@@ -6809,7 +7085,7 @@
                         <pic:spPr>
                           <a:xfrm>
                             <a:off x="0" y="0"/>
-                            <a:ext cx="1618127" cy="2009462"/>
+                            <a:ext cx="1478732" cy="1836356"/>
                           </a:xfrm>
                           <a:prstGeom prst="rect">
                             <a:avLst/>
@@ -6822,10 +7098,180 @@
               </w:drawing>
             </w:r>
           </w:p>
+          <w:p>
+            <w:pPr>
+              <w:pStyle w:val="Caption"/>
+              <w:rPr>
+                <w:lang w:val="nl-NL" w:eastAsia="nl-NL"/>
+              </w:rPr>
+            </w:pPr>
+            <w:bookmarkStart w:id="33" w:name="_Ref119582356"/>
+            <w:r>
+              <w:rPr>
+                <w:sz w:val="16"/>
+                <w:szCs w:val="16"/>
+              </w:rPr>
+              <w:t xml:space="preserve">Figuur </w:t>
+            </w:r>
+            <w:r>
+              <w:rPr>
+                <w:sz w:val="16"/>
+                <w:szCs w:val="16"/>
+              </w:rPr>
+              <w:fldChar w:fldCharType="begin"/>
+            </w:r>
+            <w:r>
+              <w:rPr>
+                <w:sz w:val="16"/>
+                <w:szCs w:val="16"/>
+              </w:rPr>
+              <w:instrText xml:space="preserve"> SEQ Figuur \* ARABIC </w:instrText>
+            </w:r>
+            <w:r>
+              <w:rPr>
+                <w:sz w:val="16"/>
+                <w:szCs w:val="16"/>
+              </w:rPr>
+              <w:fldChar w:fldCharType="separate"/>
+            </w:r>
+            <w:r>
+              <w:rPr>
+                <w:noProof/>
+                <w:sz w:val="16"/>
+                <w:szCs w:val="16"/>
+              </w:rPr>
+              <w:t>9</w:t>
+            </w:r>
+            <w:r>
+              <w:rPr>
+                <w:sz w:val="16"/>
+                <w:szCs w:val="16"/>
+              </w:rPr>
+              <w:fldChar w:fldCharType="end"/>
+            </w:r>
+            <w:bookmarkEnd w:id="33"/>
+            <w:r>
+              <w:rPr>
+                <w:sz w:val="16"/>
+                <w:szCs w:val="16"/>
+              </w:rPr>
+              <w:t xml:space="preserve"> gradient vectoren opzoeken</w:t>
+            </w:r>
+          </w:p>
         </w:tc>
         <w:tc>
           <w:tcPr>
             <w:tcW w:w="2265" w:type="dxa"/>
+          </w:tcPr>
+          <w:p>
+            <w:pPr>
+              <w:keepNext/>
+            </w:pPr>
+            <w:r>
+              <w:rPr>
+                <w:noProof/>
+              </w:rPr>
+              <w:drawing>
+                <wp:inline distT="0" distB="0" distL="0" distR="0" wp14:anchorId="5C4ADBFF" wp14:editId="47E205AD">
+                  <wp:extent cx="1358900" cy="1816959"/>
+                  <wp:effectExtent l="0" t="0" r="0" b="0"/>
+                  <wp:docPr id="7" name="Picture 7"/>
+                  <wp:cNvGraphicFramePr>
+                    <a:graphicFrameLocks xmlns:a="http://schemas.openxmlformats.org/drawingml/2006/main" noChangeAspect="1"/>
+                  </wp:cNvGraphicFramePr>
+                  <a:graphic xmlns:a="http://schemas.openxmlformats.org/drawingml/2006/main">
+                    <a:graphicData uri="http://schemas.openxmlformats.org/drawingml/2006/picture">
+                      <pic:pic xmlns:pic="http://schemas.openxmlformats.org/drawingml/2006/picture">
+                        <pic:nvPicPr>
+                          <pic:cNvPr id="1" name=""/>
+                          <pic:cNvPicPr/>
+                        </pic:nvPicPr>
+                        <pic:blipFill>
+                          <a:blip r:embed="rId26"/>
+                          <a:stretch>
+                            <a:fillRect/>
+                          </a:stretch>
+                        </pic:blipFill>
+                        <pic:spPr>
+                          <a:xfrm>
+                            <a:off x="0" y="0"/>
+                            <a:ext cx="1378905" cy="1843707"/>
+                          </a:xfrm>
+                          <a:prstGeom prst="rect">
+                            <a:avLst/>
+                          </a:prstGeom>
+                        </pic:spPr>
+                      </pic:pic>
+                    </a:graphicData>
+                  </a:graphic>
+                </wp:inline>
+              </w:drawing>
+            </w:r>
+          </w:p>
+          <w:p>
+            <w:pPr>
+              <w:pStyle w:val="Caption"/>
+              <w:rPr>
+                <w:lang w:val="nl-NL" w:eastAsia="nl-NL"/>
+              </w:rPr>
+            </w:pPr>
+            <w:bookmarkStart w:id="34" w:name="_Ref119597749"/>
+            <w:r>
+              <w:rPr>
+                <w:sz w:val="16"/>
+                <w:szCs w:val="16"/>
+              </w:rPr>
+              <w:t xml:space="preserve">Figuur </w:t>
+            </w:r>
+            <w:r>
+              <w:rPr>
+                <w:sz w:val="16"/>
+                <w:szCs w:val="16"/>
+              </w:rPr>
+              <w:fldChar w:fldCharType="begin"/>
+            </w:r>
+            <w:r>
+              <w:rPr>
+                <w:sz w:val="16"/>
+                <w:szCs w:val="16"/>
+              </w:rPr>
+              <w:instrText xml:space="preserve"> SEQ Figuur \* ARABIC </w:instrText>
+            </w:r>
+            <w:r>
+              <w:rPr>
+                <w:sz w:val="16"/>
+                <w:szCs w:val="16"/>
+              </w:rPr>
+              <w:fldChar w:fldCharType="separate"/>
+            </w:r>
+            <w:r>
+              <w:rPr>
+                <w:noProof/>
+                <w:sz w:val="16"/>
+                <w:szCs w:val="16"/>
+              </w:rPr>
+              <w:t>10</w:t>
+            </w:r>
+            <w:r>
+              <w:rPr>
+                <w:sz w:val="16"/>
+                <w:szCs w:val="16"/>
+              </w:rPr>
+              <w:fldChar w:fldCharType="end"/>
+            </w:r>
+            <w:bookmarkEnd w:id="34"/>
+            <w:r>
+              <w:rPr>
+                <w:sz w:val="16"/>
+                <w:szCs w:val="16"/>
+              </w:rPr>
+              <w:t xml:space="preserve"> afstandsvectoren berekenen</w:t>
+            </w:r>
+          </w:p>
+        </w:tc>
+        <w:tc>
+          <w:tcPr>
+            <w:tcW w:w="2266" w:type="dxa"/>
           </w:tcPr>
           <w:p>
             <w:pPr>
@@ -6847,18 +7293,6 @@
             </w:pPr>
           </w:p>
         </w:tc>
-        <w:tc>
-          <w:tcPr>
-            <w:tcW w:w="2266" w:type="dxa"/>
-          </w:tcPr>
-          <w:p>
-            <w:pPr>
-              <w:rPr>
-                <w:lang w:val="nl-NL" w:eastAsia="nl-NL"/>
-              </w:rPr>
-            </w:pPr>
-          </w:p>
-        </w:tc>
       </w:tr>
     </w:tbl>
     <w:p>
@@ -6873,6 +7307,7 @@
         <w:pStyle w:val="Heading3"/>
       </w:pPr>
       <w:r>
+        <w:lastRenderedPageBreak/>
         <w:t>Eigenschappen</w:t>
       </w:r>
     </w:p>
@@ -6903,37 +7338,23 @@
         </w:rPr>
         <w:t xml:space="preserve">(2.4) </w:t>
       </w:r>
-      <w:r>
-        <w:fldChar w:fldCharType="begin"/>
-      </w:r>
-      <w:r>
-        <w:instrText>HYPERLINK "https://micsymposium.org/mics_2011_proceedings/mics2011_submission_30.pdf"</w:instrText>
-      </w:r>
-      <w:r>
-        <w:fldChar w:fldCharType="separate"/>
-      </w:r>
-      <w:r>
-        <w:rPr>
-          <w:rStyle w:val="Hyperlink"/>
-          <w:lang w:val="nl-NL" w:eastAsia="nl-NL"/>
-        </w:rPr>
-        <w:t>https://micsymposium.org/mics_2011_proceedings/mics2011_submission_30.pdf</w:t>
-      </w:r>
-      <w:r>
-        <w:rPr>
-          <w:rStyle w:val="Hyperlink"/>
-          <w:lang w:val="nl-NL" w:eastAsia="nl-NL"/>
-        </w:rPr>
-        <w:fldChar w:fldCharType="end"/>
-      </w:r>
-    </w:p>
-    <w:p>
-      <w:pPr>
-        <w:rPr>
-          <w:lang w:val="nl-NL" w:eastAsia="nl-NL"/>
-        </w:rPr>
-      </w:pPr>
-      <w:hyperlink r:id="rId25" w:history="1">
+      <w:hyperlink r:id="rId27" w:history="1">
+        <w:r>
+          <w:rPr>
+            <w:rStyle w:val="Hyperlink"/>
+            <w:lang w:val="nl-NL" w:eastAsia="nl-NL"/>
+          </w:rPr>
+          <w:t>https://micsymposium.org/mics_2011_proceedings/mics2011_submission_30.pdf</w:t>
+        </w:r>
+      </w:hyperlink>
+    </w:p>
+    <w:p>
+      <w:pPr>
+        <w:rPr>
+          <w:lang w:val="nl-NL" w:eastAsia="nl-NL"/>
+        </w:rPr>
+      </w:pPr>
+      <w:hyperlink r:id="rId28" w:history="1">
         <w:r>
           <w:rPr>
             <w:rStyle w:val="Hyperlink"/>
@@ -6954,19 +7375,19 @@
       <w:pPr>
         <w:pStyle w:val="Heading2"/>
       </w:pPr>
-      <w:bookmarkStart w:id="33" w:name="_Toc119490170"/>
+      <w:bookmarkStart w:id="35" w:name="_Toc119490170"/>
       <w:r>
         <w:t>Simplex noise</w:t>
       </w:r>
-      <w:bookmarkEnd w:id="33"/>
-    </w:p>
-    <w:p>
-      <w:pPr>
-        <w:rPr>
-          <w:lang w:val="nl-NL" w:eastAsia="nl-NL"/>
-        </w:rPr>
-      </w:pPr>
-      <w:hyperlink r:id="rId26" w:history="1">
+      <w:bookmarkEnd w:id="35"/>
+    </w:p>
+    <w:p>
+      <w:pPr>
+        <w:rPr>
+          <w:lang w:val="nl-NL" w:eastAsia="nl-NL"/>
+        </w:rPr>
+      </w:pPr>
+      <w:hyperlink r:id="rId29" w:history="1">
         <w:r>
           <w:rPr>
             <w:rStyle w:val="Hyperlink"/>
@@ -6982,7 +7403,7 @@
           <w:lang w:val="nl-NL" w:eastAsia="nl-NL"/>
         </w:rPr>
       </w:pPr>
-      <w:hyperlink r:id="rId27" w:history="1">
+      <w:hyperlink r:id="rId30" w:history="1">
         <w:r>
           <w:rPr>
             <w:rStyle w:val="Hyperlink"/>
@@ -6998,7 +7419,7 @@
           <w:lang w:val="nl-NL" w:eastAsia="nl-NL"/>
         </w:rPr>
       </w:pPr>
-      <w:hyperlink r:id="rId28" w:history="1">
+      <w:hyperlink r:id="rId31" w:history="1">
         <w:r>
           <w:rPr>
             <w:rStyle w:val="Hyperlink"/>
@@ -7014,7 +7435,7 @@
           <w:lang w:val="nl-NL" w:eastAsia="nl-NL"/>
         </w:rPr>
       </w:pPr>
-      <w:hyperlink r:id="rId29" w:history="1">
+      <w:hyperlink r:id="rId32" w:history="1">
         <w:r>
           <w:rPr>
             <w:rStyle w:val="Hyperlink"/>
@@ -7037,7 +7458,7 @@
         </w:rPr>
         <w:t xml:space="preserve">(2.5) </w:t>
       </w:r>
-      <w:hyperlink r:id="rId30" w:history="1">
+      <w:hyperlink r:id="rId33" w:history="1">
         <w:r>
           <w:rPr>
             <w:rStyle w:val="Hyperlink"/>
@@ -7082,12 +7503,12 @@
       <w:pPr>
         <w:pStyle w:val="Heading1"/>
       </w:pPr>
-      <w:bookmarkStart w:id="34" w:name="_Toc119490171"/>
+      <w:bookmarkStart w:id="36" w:name="_Toc119490171"/>
       <w:r>
         <w:lastRenderedPageBreak/>
         <w:t>Fractal noise</w:t>
       </w:r>
-      <w:bookmarkEnd w:id="34"/>
+      <w:bookmarkEnd w:id="36"/>
     </w:p>
     <w:p>
       <w:pPr>
@@ -7168,7 +7589,7 @@
           <w:lang w:val="en-US"/>
         </w:rPr>
       </w:pPr>
-      <w:bookmarkStart w:id="35" w:name="_Toc119490172"/>
+      <w:bookmarkStart w:id="37" w:name="_Toc119490172"/>
       <w:r>
         <w:rPr>
           <w:lang w:val="en-US"/>
@@ -7188,7 +7609,7 @@
         </w:rPr>
         <w:t>Begrippen</w:t>
       </w:r>
-      <w:bookmarkEnd w:id="35"/>
+      <w:bookmarkEnd w:id="37"/>
       <w:proofErr w:type="spellEnd"/>
     </w:p>
     <w:p>
@@ -7198,7 +7619,7 @@
           <w:lang w:val="en-US" w:eastAsia="nl-NL"/>
         </w:rPr>
       </w:pPr>
-      <w:hyperlink r:id="rId31" w:history="1">
+      <w:hyperlink r:id="rId34" w:history="1">
         <w:r>
           <w:rPr>
             <w:rStyle w:val="Hyperlink"/>
@@ -7221,7 +7642,7 @@
           <w:lang w:val="en-US" w:eastAsia="nl-NL"/>
         </w:rPr>
       </w:pPr>
-      <w:hyperlink r:id="rId32" w:history="1">
+      <w:hyperlink r:id="rId35" w:history="1">
         <w:r>
           <w:rPr>
             <w:rStyle w:val="Hyperlink"/>
@@ -7242,19 +7663,19 @@
       <w:pPr>
         <w:pStyle w:val="Heading1"/>
       </w:pPr>
-      <w:bookmarkStart w:id="36" w:name="_Toc119490173"/>
+      <w:bookmarkStart w:id="38" w:name="_Toc119490173"/>
       <w:r>
         <w:t>Procedurally Generated Terrain</w:t>
       </w:r>
-      <w:bookmarkEnd w:id="36"/>
-    </w:p>
-    <w:p>
-      <w:pPr>
-        <w:rPr>
-          <w:lang w:val="nl-NL" w:eastAsia="nl-NL"/>
-        </w:rPr>
-      </w:pPr>
-      <w:hyperlink r:id="rId33" w:history="1">
+      <w:bookmarkEnd w:id="38"/>
+    </w:p>
+    <w:p>
+      <w:pPr>
+        <w:rPr>
+          <w:lang w:val="nl-NL" w:eastAsia="nl-NL"/>
+        </w:rPr>
+      </w:pPr>
+      <w:hyperlink r:id="rId36" w:history="1">
         <w:r>
           <w:rPr>
             <w:rStyle w:val="Hyperlink"/>
@@ -7281,49 +7702,49 @@
       <w:pPr>
         <w:pStyle w:val="Heading2"/>
       </w:pPr>
-      <w:bookmarkStart w:id="37" w:name="_Toc119490174"/>
+      <w:bookmarkStart w:id="39" w:name="_Toc119490174"/>
       <w:r>
         <w:t>...</w:t>
       </w:r>
-      <w:bookmarkEnd w:id="37"/>
+      <w:bookmarkEnd w:id="39"/>
     </w:p>
     <w:p>
       <w:pPr>
         <w:pStyle w:val="Heading2"/>
       </w:pPr>
-      <w:bookmarkStart w:id="38" w:name="_Toc119490175"/>
+      <w:bookmarkStart w:id="40" w:name="_Toc119490175"/>
       <w:r>
         <w:t>Problemen</w:t>
       </w:r>
-      <w:bookmarkEnd w:id="38"/>
+      <w:bookmarkEnd w:id="40"/>
     </w:p>
     <w:p>
       <w:pPr>
         <w:pStyle w:val="Heading2"/>
       </w:pPr>
-      <w:bookmarkStart w:id="39" w:name="_Toc119490176"/>
+      <w:bookmarkStart w:id="41" w:name="_Toc119490176"/>
       <w:r>
         <w:t>Optimalisatie</w:t>
       </w:r>
-      <w:bookmarkEnd w:id="39"/>
+      <w:bookmarkEnd w:id="41"/>
     </w:p>
     <w:p>
       <w:pPr>
         <w:pStyle w:val="Heading1"/>
       </w:pPr>
-      <w:bookmarkStart w:id="40" w:name="_Toc119490177"/>
+      <w:bookmarkStart w:id="42" w:name="_Toc119490177"/>
       <w:r>
         <w:t>Unity demo’s</w:t>
       </w:r>
-      <w:bookmarkEnd w:id="40"/>
-    </w:p>
-    <w:p>
-      <w:pPr>
-        <w:rPr>
-          <w:lang w:val="nl-NL" w:eastAsia="nl-NL"/>
-        </w:rPr>
-      </w:pPr>
-      <w:hyperlink r:id="rId34" w:history="1">
+      <w:bookmarkEnd w:id="42"/>
+    </w:p>
+    <w:p>
+      <w:pPr>
+        <w:rPr>
+          <w:lang w:val="nl-NL" w:eastAsia="nl-NL"/>
+        </w:rPr>
+      </w:pPr>
+      <w:hyperlink r:id="rId37" w:history="1">
         <w:r>
           <w:rPr>
             <w:rStyle w:val="Hyperlink"/>
@@ -7350,22 +7771,22 @@
       <w:pPr>
         <w:pStyle w:val="Heading1"/>
       </w:pPr>
-      <w:bookmarkStart w:id="41" w:name="_Toc119490178"/>
+      <w:bookmarkStart w:id="43" w:name="_Toc119490178"/>
       <w:r>
         <w:lastRenderedPageBreak/>
         <w:t>Besluit</w:t>
       </w:r>
-      <w:bookmarkEnd w:id="41"/>
+      <w:bookmarkEnd w:id="43"/>
     </w:p>
     <w:p>
       <w:pPr>
         <w:pStyle w:val="Heading1"/>
       </w:pPr>
-      <w:bookmarkStart w:id="42" w:name="_Toc119490179"/>
+      <w:bookmarkStart w:id="44" w:name="_Toc119490179"/>
       <w:r>
         <w:t>Codefragmenten</w:t>
       </w:r>
-      <w:bookmarkEnd w:id="42"/>
+      <w:bookmarkEnd w:id="44"/>
     </w:p>
     <w:p>
       <w:pPr>
@@ -7397,7 +7818,7 @@
         </w:rPr>
         <w:fldChar w:fldCharType="separate"/>
       </w:r>
-      <w:hyperlink r:id="rId35" w:anchor="_Toc119418483" w:history="1">
+      <w:hyperlink r:id="rId38" w:anchor="_Toc119418483" w:history="1">
         <w:r>
           <w:rPr>
             <w:rStyle w:val="Hyperlink"/>
@@ -7490,12 +7911,12 @@
       <w:pPr>
         <w:pStyle w:val="Heading1"/>
       </w:pPr>
-      <w:bookmarkStart w:id="43" w:name="_Toc119490180"/>
+      <w:bookmarkStart w:id="45" w:name="_Toc119490180"/>
       <w:r>
         <w:lastRenderedPageBreak/>
         <w:t>Figurenlijst</w:t>
       </w:r>
-      <w:bookmarkEnd w:id="43"/>
+      <w:bookmarkEnd w:id="45"/>
     </w:p>
     <w:p>
       <w:pPr>
@@ -7527,7 +7948,7 @@
         </w:rPr>
         <w:fldChar w:fldCharType="separate"/>
       </w:r>
-      <w:hyperlink r:id="rId36" w:anchor="_Toc119418465" w:history="1">
+      <w:hyperlink r:id="rId39" w:anchor="_Toc119418465" w:history="1">
         <w:r>
           <w:rPr>
             <w:rStyle w:val="Hyperlink"/>
@@ -7597,7 +8018,7 @@
           <w:lang w:eastAsia="ja-JP"/>
         </w:rPr>
       </w:pPr>
-      <w:hyperlink r:id="rId37" w:anchor="_Toc119418466" w:history="1">
+      <w:hyperlink r:id="rId40" w:anchor="_Toc119418466" w:history="1">
         <w:r>
           <w:rPr>
             <w:rStyle w:val="Hyperlink"/>
@@ -7667,7 +8088,7 @@
           <w:lang w:eastAsia="ja-JP"/>
         </w:rPr>
       </w:pPr>
-      <w:hyperlink r:id="rId38" w:anchor="_Toc119418467" w:history="1">
+      <w:hyperlink r:id="rId41" w:anchor="_Toc119418467" w:history="1">
         <w:r>
           <w:rPr>
             <w:rStyle w:val="Hyperlink"/>
@@ -8107,12 +8528,12 @@
       <w:pPr>
         <w:pStyle w:val="Heading1"/>
       </w:pPr>
-      <w:bookmarkStart w:id="44" w:name="_Toc119490181"/>
+      <w:bookmarkStart w:id="46" w:name="_Toc119490181"/>
       <w:r>
         <w:lastRenderedPageBreak/>
         <w:t>Bronvermelding</w:t>
       </w:r>
-      <w:bookmarkEnd w:id="44"/>
+      <w:bookmarkEnd w:id="46"/>
     </w:p>
     <w:p>
       <w:pPr>
@@ -8268,7 +8689,7 @@
       </w:r>
     </w:p>
     <w:sectPr>
-      <w:headerReference w:type="default" r:id="rId39"/>
+      <w:headerReference w:type="default" r:id="rId42"/>
       <w:pgSz w:w="11906" w:h="16838"/>
       <w:pgMar w:top="1417" w:right="1417" w:bottom="1417" w:left="1417" w:header="708" w:footer="708" w:gutter="0"/>
       <w:pgNumType w:start="1"/>
@@ -8314,10 +8735,7 @@
         <w:annotationRef/>
       </w:r>
       <w:r>
-        <w:t xml:space="preserve">TODO: </w:t>
-      </w:r>
-      <w:r>
-        <w:t>Vervang foto’s door zelfgemaakte demo’s in Unity</w:t>
+        <w:t>TODO: Vervang foto’s door zelfgemaakte demo’s in Unity</w:t>
       </w:r>
     </w:p>
   </w:comment>
@@ -8333,10 +8751,7 @@
         <w:annotationRef/>
       </w:r>
       <w:r>
-        <w:t xml:space="preserve">Werking </w:t>
-      </w:r>
-      <w:r>
-        <w:t>herbekijken</w:t>
+        <w:t>Werking herbekijken</w:t>
       </w:r>
       <w:r>
         <w:t xml:space="preserve"> / herwoorden</w:t>

</xml_diff>

<commit_message>
Try Perlin noise 2
</commit_message>
<xml_diff>
--- a/Verslag PGT.docx
+++ b/Verslag PGT.docx
@@ -341,7 +341,7 @@
             </w:rPr>
             <w:fldChar w:fldCharType="separate"/>
           </w:r>
-          <w:hyperlink w:anchor="_Toc119490159" w:history="1">
+          <w:hyperlink w:anchor="_Toc119688777" w:history="1">
             <w:r>
               <w:rPr>
                 <w:rStyle w:val="Hyperlink"/>
@@ -383,7 +383,7 @@
                 <w:noProof/>
                 <w:webHidden/>
               </w:rPr>
-              <w:instrText xml:space="preserve"> PAGEREF _Toc119490159 \h </w:instrText>
+              <w:instrText xml:space="preserve"> PAGEREF _Toc119688777 \h </w:instrText>
             </w:r>
             <w:r>
               <w:rPr>
@@ -426,7 +426,7 @@
               <w:lang w:eastAsia="ja-JP"/>
             </w:rPr>
           </w:pPr>
-          <w:hyperlink w:anchor="_Toc119490160" w:history="1">
+          <w:hyperlink w:anchor="_Toc119688778" w:history="1">
             <w:r>
               <w:rPr>
                 <w:rStyle w:val="Hyperlink"/>
@@ -468,7 +468,7 @@
                 <w:noProof/>
                 <w:webHidden/>
               </w:rPr>
-              <w:instrText xml:space="preserve"> PAGEREF _Toc119490160 \h </w:instrText>
+              <w:instrText xml:space="preserve"> PAGEREF _Toc119688778 \h </w:instrText>
             </w:r>
             <w:r>
               <w:rPr>
@@ -512,7 +512,7 @@
               <w:lang w:eastAsia="ja-JP"/>
             </w:rPr>
           </w:pPr>
-          <w:hyperlink w:anchor="_Toc119490161" w:history="1">
+          <w:hyperlink w:anchor="_Toc119688779" w:history="1">
             <w:r>
               <w:rPr>
                 <w:rStyle w:val="Hyperlink"/>
@@ -554,7 +554,7 @@
                 <w:noProof/>
                 <w:webHidden/>
               </w:rPr>
-              <w:instrText xml:space="preserve"> PAGEREF _Toc119490161 \h </w:instrText>
+              <w:instrText xml:space="preserve"> PAGEREF _Toc119688779 \h </w:instrText>
             </w:r>
             <w:r>
               <w:rPr>
@@ -598,7 +598,7 @@
               <w:lang w:eastAsia="ja-JP"/>
             </w:rPr>
           </w:pPr>
-          <w:hyperlink w:anchor="_Toc119490162" w:history="1">
+          <w:hyperlink w:anchor="_Toc119688780" w:history="1">
             <w:r>
               <w:rPr>
                 <w:rStyle w:val="Hyperlink"/>
@@ -640,7 +640,7 @@
                 <w:noProof/>
                 <w:webHidden/>
               </w:rPr>
-              <w:instrText xml:space="preserve"> PAGEREF _Toc119490162 \h </w:instrText>
+              <w:instrText xml:space="preserve"> PAGEREF _Toc119688780 \h </w:instrText>
             </w:r>
             <w:r>
               <w:rPr>
@@ -684,7 +684,7 @@
               <w:lang w:eastAsia="ja-JP"/>
             </w:rPr>
           </w:pPr>
-          <w:hyperlink w:anchor="_Toc119490163" w:history="1">
+          <w:hyperlink w:anchor="_Toc119688781" w:history="1">
             <w:r>
               <w:rPr>
                 <w:rStyle w:val="Hyperlink"/>
@@ -726,7 +726,7 @@
                 <w:noProof/>
                 <w:webHidden/>
               </w:rPr>
-              <w:instrText xml:space="preserve"> PAGEREF _Toc119490163 \h </w:instrText>
+              <w:instrText xml:space="preserve"> PAGEREF _Toc119688781 \h </w:instrText>
             </w:r>
             <w:r>
               <w:rPr>
@@ -770,7 +770,7 @@
               <w:lang w:eastAsia="ja-JP"/>
             </w:rPr>
           </w:pPr>
-          <w:hyperlink w:anchor="_Toc119490164" w:history="1">
+          <w:hyperlink w:anchor="_Toc119688782" w:history="1">
             <w:r>
               <w:rPr>
                 <w:rStyle w:val="Hyperlink"/>
@@ -812,7 +812,7 @@
                 <w:noProof/>
                 <w:webHidden/>
               </w:rPr>
-              <w:instrText xml:space="preserve"> PAGEREF _Toc119490164 \h </w:instrText>
+              <w:instrText xml:space="preserve"> PAGEREF _Toc119688782 \h </w:instrText>
             </w:r>
             <w:r>
               <w:rPr>
@@ -856,7 +856,7 @@
               <w:lang w:eastAsia="ja-JP"/>
             </w:rPr>
           </w:pPr>
-          <w:hyperlink w:anchor="_Toc119490165" w:history="1">
+          <w:hyperlink w:anchor="_Toc119688783" w:history="1">
             <w:r>
               <w:rPr>
                 <w:rStyle w:val="Hyperlink"/>
@@ -898,7 +898,7 @@
                 <w:noProof/>
                 <w:webHidden/>
               </w:rPr>
-              <w:instrText xml:space="preserve"> PAGEREF _Toc119490165 \h </w:instrText>
+              <w:instrText xml:space="preserve"> PAGEREF _Toc119688783 \h </w:instrText>
             </w:r>
             <w:r>
               <w:rPr>
@@ -942,7 +942,7 @@
               <w:lang w:eastAsia="ja-JP"/>
             </w:rPr>
           </w:pPr>
-          <w:hyperlink w:anchor="_Toc119490166" w:history="1">
+          <w:hyperlink w:anchor="_Toc119688784" w:history="1">
             <w:r>
               <w:rPr>
                 <w:rStyle w:val="Hyperlink"/>
@@ -984,7 +984,7 @@
                 <w:noProof/>
                 <w:webHidden/>
               </w:rPr>
-              <w:instrText xml:space="preserve"> PAGEREF _Toc119490166 \h </w:instrText>
+              <w:instrText xml:space="preserve"> PAGEREF _Toc119688784 \h </w:instrText>
             </w:r>
             <w:r>
               <w:rPr>
@@ -1028,7 +1028,7 @@
               <w:lang w:eastAsia="ja-JP"/>
             </w:rPr>
           </w:pPr>
-          <w:hyperlink w:anchor="_Toc119490167" w:history="1">
+          <w:hyperlink w:anchor="_Toc119688785" w:history="1">
             <w:r>
               <w:rPr>
                 <w:rStyle w:val="Hyperlink"/>
@@ -1070,7 +1070,7 @@
                 <w:noProof/>
                 <w:webHidden/>
               </w:rPr>
-              <w:instrText xml:space="preserve"> PAGEREF _Toc119490167 \h </w:instrText>
+              <w:instrText xml:space="preserve"> PAGEREF _Toc119688785 \h </w:instrText>
             </w:r>
             <w:r>
               <w:rPr>
@@ -1114,7 +1114,7 @@
               <w:lang w:eastAsia="ja-JP"/>
             </w:rPr>
           </w:pPr>
-          <w:hyperlink w:anchor="_Toc119490168" w:history="1">
+          <w:hyperlink w:anchor="_Toc119688786" w:history="1">
             <w:r>
               <w:rPr>
                 <w:rStyle w:val="Hyperlink"/>
@@ -1135,7 +1135,7 @@
                 <w:rStyle w:val="Hyperlink"/>
                 <w:noProof/>
               </w:rPr>
-              <w:t>Toepassingen / Voorbeelden</w:t>
+              <w:t>Voorbeelden</w:t>
             </w:r>
             <w:r>
               <w:rPr>
@@ -1156,7 +1156,7 @@
                 <w:noProof/>
                 <w:webHidden/>
               </w:rPr>
-              <w:instrText xml:space="preserve"> PAGEREF _Toc119490168 \h </w:instrText>
+              <w:instrText xml:space="preserve"> PAGEREF _Toc119688786 \h </w:instrText>
             </w:r>
             <w:r>
               <w:rPr>
@@ -1200,7 +1200,7 @@
               <w:lang w:eastAsia="ja-JP"/>
             </w:rPr>
           </w:pPr>
-          <w:hyperlink w:anchor="_Toc119490169" w:history="1">
+          <w:hyperlink w:anchor="_Toc119688787" w:history="1">
             <w:r>
               <w:rPr>
                 <w:rStyle w:val="Hyperlink"/>
@@ -1242,7 +1242,7 @@
                 <w:noProof/>
                 <w:webHidden/>
               </w:rPr>
-              <w:instrText xml:space="preserve"> PAGEREF _Toc119490169 \h </w:instrText>
+              <w:instrText xml:space="preserve"> PAGEREF _Toc119688787 \h </w:instrText>
             </w:r>
             <w:r>
               <w:rPr>
@@ -1262,7 +1262,265 @@
                 <w:noProof/>
                 <w:webHidden/>
               </w:rPr>
-              <w:t>5</w:t>
+              <w:t>6</w:t>
+            </w:r>
+            <w:r>
+              <w:rPr>
+                <w:noProof/>
+                <w:webHidden/>
+              </w:rPr>
+              <w:fldChar w:fldCharType="end"/>
+            </w:r>
+          </w:hyperlink>
+        </w:p>
+        <w:p>
+          <w:pPr>
+            <w:pStyle w:val="TOC3"/>
+            <w:tabs>
+              <w:tab w:val="left" w:pos="880"/>
+              <w:tab w:val="right" w:leader="dot" w:pos="9062"/>
+            </w:tabs>
+            <w:rPr>
+              <w:rFonts w:asciiTheme="minorHAnsi" w:eastAsiaTheme="minorEastAsia" w:hAnsiTheme="minorHAnsi"/>
+              <w:noProof/>
+              <w:lang w:eastAsia="ja-JP"/>
+            </w:rPr>
+          </w:pPr>
+          <w:hyperlink w:anchor="_Toc119688788" w:history="1">
+            <w:r>
+              <w:rPr>
+                <w:rStyle w:val="Hyperlink"/>
+                <w:noProof/>
+              </w:rPr>
+              <w:t>2.6.1</w:t>
+            </w:r>
+            <w:r>
+              <w:rPr>
+                <w:rFonts w:asciiTheme="minorHAnsi" w:eastAsiaTheme="minorEastAsia" w:hAnsiTheme="minorHAnsi"/>
+                <w:noProof/>
+                <w:lang w:eastAsia="ja-JP"/>
+              </w:rPr>
+              <w:tab/>
+            </w:r>
+            <w:r>
+              <w:rPr>
+                <w:rStyle w:val="Hyperlink"/>
+                <w:noProof/>
+              </w:rPr>
+              <w:t>Werking</w:t>
+            </w:r>
+            <w:r>
+              <w:rPr>
+                <w:noProof/>
+                <w:webHidden/>
+              </w:rPr>
+              <w:tab/>
+            </w:r>
+            <w:r>
+              <w:rPr>
+                <w:noProof/>
+                <w:webHidden/>
+              </w:rPr>
+              <w:fldChar w:fldCharType="begin"/>
+            </w:r>
+            <w:r>
+              <w:rPr>
+                <w:noProof/>
+                <w:webHidden/>
+              </w:rPr>
+              <w:instrText xml:space="preserve"> PAGEREF _Toc119688788 \h </w:instrText>
+            </w:r>
+            <w:r>
+              <w:rPr>
+                <w:noProof/>
+                <w:webHidden/>
+              </w:rPr>
+            </w:r>
+            <w:r>
+              <w:rPr>
+                <w:noProof/>
+                <w:webHidden/>
+              </w:rPr>
+              <w:fldChar w:fldCharType="separate"/>
+            </w:r>
+            <w:r>
+              <w:rPr>
+                <w:noProof/>
+                <w:webHidden/>
+              </w:rPr>
+              <w:t>6</w:t>
+            </w:r>
+            <w:r>
+              <w:rPr>
+                <w:noProof/>
+                <w:webHidden/>
+              </w:rPr>
+              <w:fldChar w:fldCharType="end"/>
+            </w:r>
+          </w:hyperlink>
+        </w:p>
+        <w:p>
+          <w:pPr>
+            <w:pStyle w:val="TOC3"/>
+            <w:tabs>
+              <w:tab w:val="left" w:pos="880"/>
+              <w:tab w:val="right" w:leader="dot" w:pos="9062"/>
+            </w:tabs>
+            <w:rPr>
+              <w:rFonts w:asciiTheme="minorHAnsi" w:eastAsiaTheme="minorEastAsia" w:hAnsiTheme="minorHAnsi"/>
+              <w:noProof/>
+              <w:lang w:eastAsia="ja-JP"/>
+            </w:rPr>
+          </w:pPr>
+          <w:hyperlink w:anchor="_Toc119688789" w:history="1">
+            <w:r>
+              <w:rPr>
+                <w:rStyle w:val="Hyperlink"/>
+                <w:noProof/>
+              </w:rPr>
+              <w:t>2.6.2</w:t>
+            </w:r>
+            <w:r>
+              <w:rPr>
+                <w:rFonts w:asciiTheme="minorHAnsi" w:eastAsiaTheme="minorEastAsia" w:hAnsiTheme="minorHAnsi"/>
+                <w:noProof/>
+                <w:lang w:eastAsia="ja-JP"/>
+              </w:rPr>
+              <w:tab/>
+            </w:r>
+            <w:r>
+              <w:rPr>
+                <w:rStyle w:val="Hyperlink"/>
+                <w:noProof/>
+              </w:rPr>
+              <w:t>Eigenschappen</w:t>
+            </w:r>
+            <w:r>
+              <w:rPr>
+                <w:noProof/>
+                <w:webHidden/>
+              </w:rPr>
+              <w:tab/>
+            </w:r>
+            <w:r>
+              <w:rPr>
+                <w:noProof/>
+                <w:webHidden/>
+              </w:rPr>
+              <w:fldChar w:fldCharType="begin"/>
+            </w:r>
+            <w:r>
+              <w:rPr>
+                <w:noProof/>
+                <w:webHidden/>
+              </w:rPr>
+              <w:instrText xml:space="preserve"> PAGEREF _Toc119688789 \h </w:instrText>
+            </w:r>
+            <w:r>
+              <w:rPr>
+                <w:noProof/>
+                <w:webHidden/>
+              </w:rPr>
+            </w:r>
+            <w:r>
+              <w:rPr>
+                <w:noProof/>
+                <w:webHidden/>
+              </w:rPr>
+              <w:fldChar w:fldCharType="separate"/>
+            </w:r>
+            <w:r>
+              <w:rPr>
+                <w:noProof/>
+                <w:webHidden/>
+              </w:rPr>
+              <w:t>7</w:t>
+            </w:r>
+            <w:r>
+              <w:rPr>
+                <w:noProof/>
+                <w:webHidden/>
+              </w:rPr>
+              <w:fldChar w:fldCharType="end"/>
+            </w:r>
+          </w:hyperlink>
+        </w:p>
+        <w:p>
+          <w:pPr>
+            <w:pStyle w:val="TOC3"/>
+            <w:tabs>
+              <w:tab w:val="left" w:pos="880"/>
+              <w:tab w:val="right" w:leader="dot" w:pos="9062"/>
+            </w:tabs>
+            <w:rPr>
+              <w:rFonts w:asciiTheme="minorHAnsi" w:eastAsiaTheme="minorEastAsia" w:hAnsiTheme="minorHAnsi"/>
+              <w:noProof/>
+              <w:lang w:eastAsia="ja-JP"/>
+            </w:rPr>
+          </w:pPr>
+          <w:hyperlink w:anchor="_Toc119688790" w:history="1">
+            <w:r>
+              <w:rPr>
+                <w:rStyle w:val="Hyperlink"/>
+                <w:noProof/>
+              </w:rPr>
+              <w:t>2.6.3</w:t>
+            </w:r>
+            <w:r>
+              <w:rPr>
+                <w:rFonts w:asciiTheme="minorHAnsi" w:eastAsiaTheme="minorEastAsia" w:hAnsiTheme="minorHAnsi"/>
+                <w:noProof/>
+                <w:lang w:eastAsia="ja-JP"/>
+              </w:rPr>
+              <w:tab/>
+            </w:r>
+            <w:r>
+              <w:rPr>
+                <w:rStyle w:val="Hyperlink"/>
+                <w:noProof/>
+              </w:rPr>
+              <w:t>Voorbeelden</w:t>
+            </w:r>
+            <w:r>
+              <w:rPr>
+                <w:noProof/>
+                <w:webHidden/>
+              </w:rPr>
+              <w:tab/>
+            </w:r>
+            <w:r>
+              <w:rPr>
+                <w:noProof/>
+                <w:webHidden/>
+              </w:rPr>
+              <w:fldChar w:fldCharType="begin"/>
+            </w:r>
+            <w:r>
+              <w:rPr>
+                <w:noProof/>
+                <w:webHidden/>
+              </w:rPr>
+              <w:instrText xml:space="preserve"> PAGEREF _Toc119688790 \h </w:instrText>
+            </w:r>
+            <w:r>
+              <w:rPr>
+                <w:noProof/>
+                <w:webHidden/>
+              </w:rPr>
+            </w:r>
+            <w:r>
+              <w:rPr>
+                <w:noProof/>
+                <w:webHidden/>
+              </w:rPr>
+              <w:fldChar w:fldCharType="separate"/>
+            </w:r>
+            <w:r>
+              <w:rPr>
+                <w:noProof/>
+                <w:webHidden/>
+              </w:rPr>
+              <w:t>7</w:t>
             </w:r>
             <w:r>
               <w:rPr>
@@ -1286,7 +1544,7 @@
               <w:lang w:eastAsia="ja-JP"/>
             </w:rPr>
           </w:pPr>
-          <w:hyperlink w:anchor="_Toc119490170" w:history="1">
+          <w:hyperlink w:anchor="_Toc119688791" w:history="1">
             <w:r>
               <w:rPr>
                 <w:rStyle w:val="Hyperlink"/>
@@ -1328,7 +1586,7 @@
                 <w:noProof/>
                 <w:webHidden/>
               </w:rPr>
-              <w:instrText xml:space="preserve"> PAGEREF _Toc119490170 \h </w:instrText>
+              <w:instrText xml:space="preserve"> PAGEREF _Toc119688791 \h </w:instrText>
             </w:r>
             <w:r>
               <w:rPr>
@@ -1348,92 +1606,7 @@
                 <w:noProof/>
                 <w:webHidden/>
               </w:rPr>
-              <w:t>5</w:t>
-            </w:r>
-            <w:r>
-              <w:rPr>
-                <w:noProof/>
-                <w:webHidden/>
-              </w:rPr>
-              <w:fldChar w:fldCharType="end"/>
-            </w:r>
-          </w:hyperlink>
-        </w:p>
-        <w:p>
-          <w:pPr>
-            <w:pStyle w:val="TOC1"/>
-            <w:tabs>
-              <w:tab w:val="left" w:pos="880"/>
-            </w:tabs>
-            <w:rPr>
-              <w:rFonts w:asciiTheme="minorHAnsi" w:eastAsiaTheme="minorEastAsia" w:hAnsiTheme="minorHAnsi"/>
-              <w:noProof/>
-              <w:lang w:eastAsia="ja-JP"/>
-            </w:rPr>
-          </w:pPr>
-          <w:hyperlink w:anchor="_Toc119490171" w:history="1">
-            <w:r>
-              <w:rPr>
-                <w:rStyle w:val="Hyperlink"/>
-                <w:noProof/>
-              </w:rPr>
-              <w:t>3</w:t>
-            </w:r>
-            <w:r>
-              <w:rPr>
-                <w:rFonts w:asciiTheme="minorHAnsi" w:eastAsiaTheme="minorEastAsia" w:hAnsiTheme="minorHAnsi"/>
-                <w:noProof/>
-                <w:lang w:eastAsia="ja-JP"/>
-              </w:rPr>
-              <w:tab/>
-            </w:r>
-            <w:r>
-              <w:rPr>
-                <w:rStyle w:val="Hyperlink"/>
-                <w:noProof/>
-              </w:rPr>
-              <w:t>Fractal noise</w:t>
-            </w:r>
-            <w:r>
-              <w:rPr>
-                <w:noProof/>
-                <w:webHidden/>
-              </w:rPr>
-              <w:tab/>
-            </w:r>
-            <w:r>
-              <w:rPr>
-                <w:noProof/>
-                <w:webHidden/>
-              </w:rPr>
-              <w:fldChar w:fldCharType="begin"/>
-            </w:r>
-            <w:r>
-              <w:rPr>
-                <w:noProof/>
-                <w:webHidden/>
-              </w:rPr>
-              <w:instrText xml:space="preserve"> PAGEREF _Toc119490171 \h </w:instrText>
-            </w:r>
-            <w:r>
-              <w:rPr>
-                <w:noProof/>
-                <w:webHidden/>
-              </w:rPr>
-            </w:r>
-            <w:r>
-              <w:rPr>
-                <w:noProof/>
-                <w:webHidden/>
-              </w:rPr>
-              <w:fldChar w:fldCharType="separate"/>
-            </w:r>
-            <w:r>
-              <w:rPr>
-                <w:noProof/>
-                <w:webHidden/>
-              </w:rPr>
-              <w:t>6</w:t>
+              <w:t>7</w:t>
             </w:r>
             <w:r>
               <w:rPr>
@@ -1457,14 +1630,13 @@
               <w:lang w:eastAsia="ja-JP"/>
             </w:rPr>
           </w:pPr>
-          <w:hyperlink w:anchor="_Toc119490172" w:history="1">
+          <w:hyperlink w:anchor="_Toc119688792" w:history="1">
             <w:r>
               <w:rPr>
                 <w:rStyle w:val="Hyperlink"/>
                 <w:noProof/>
-                <w:lang w:val="en-US"/>
-              </w:rPr>
-              <w:t>3.1</w:t>
+              </w:rPr>
+              <w:t>2.8</w:t>
             </w:r>
             <w:r>
               <w:rPr>
@@ -1478,9 +1650,8 @@
               <w:rPr>
                 <w:rStyle w:val="Hyperlink"/>
                 <w:noProof/>
-                <w:lang w:val="en-US"/>
-              </w:rPr>
-              <w:t>Parameters / Begrippen</w:t>
+              </w:rPr>
+              <w:t>Toepassingen</w:t>
             </w:r>
             <w:r>
               <w:rPr>
@@ -1501,7 +1672,7 @@
                 <w:noProof/>
                 <w:webHidden/>
               </w:rPr>
-              <w:instrText xml:space="preserve"> PAGEREF _Toc119490172 \h </w:instrText>
+              <w:instrText xml:space="preserve"> PAGEREF _Toc119688792 \h </w:instrText>
             </w:r>
             <w:r>
               <w:rPr>
@@ -1521,7 +1692,7 @@
                 <w:noProof/>
                 <w:webHidden/>
               </w:rPr>
-              <w:t>6</w:t>
+              <w:t>7</w:t>
             </w:r>
             <w:r>
               <w:rPr>
@@ -1544,13 +1715,13 @@
               <w:lang w:eastAsia="ja-JP"/>
             </w:rPr>
           </w:pPr>
-          <w:hyperlink w:anchor="_Toc119490173" w:history="1">
+          <w:hyperlink w:anchor="_Toc119688793" w:history="1">
             <w:r>
               <w:rPr>
                 <w:rStyle w:val="Hyperlink"/>
                 <w:noProof/>
               </w:rPr>
-              <w:t>4</w:t>
+              <w:t>3</w:t>
             </w:r>
             <w:r>
               <w:rPr>
@@ -1565,7 +1736,7 @@
                 <w:rStyle w:val="Hyperlink"/>
                 <w:noProof/>
               </w:rPr>
-              <w:t>Procedurally Generated Terrain</w:t>
+              <w:t>Fractal noise</w:t>
             </w:r>
             <w:r>
               <w:rPr>
@@ -1586,7 +1757,7 @@
                 <w:noProof/>
                 <w:webHidden/>
               </w:rPr>
-              <w:instrText xml:space="preserve"> PAGEREF _Toc119490173 \h </w:instrText>
+              <w:instrText xml:space="preserve"> PAGEREF _Toc119688793 \h </w:instrText>
             </w:r>
             <w:r>
               <w:rPr>
@@ -1606,7 +1777,7 @@
                 <w:noProof/>
                 <w:webHidden/>
               </w:rPr>
-              <w:t>6</w:t>
+              <w:t>8</w:t>
             </w:r>
             <w:r>
               <w:rPr>
@@ -1630,13 +1801,14 @@
               <w:lang w:eastAsia="ja-JP"/>
             </w:rPr>
           </w:pPr>
-          <w:hyperlink w:anchor="_Toc119490174" w:history="1">
+          <w:hyperlink w:anchor="_Toc119688794" w:history="1">
             <w:r>
               <w:rPr>
                 <w:rStyle w:val="Hyperlink"/>
                 <w:noProof/>
-              </w:rPr>
-              <w:t>4.1</w:t>
+                <w:lang w:val="en-US"/>
+              </w:rPr>
+              <w:t>3.1</w:t>
             </w:r>
             <w:r>
               <w:rPr>
@@ -1650,8 +1822,9 @@
               <w:rPr>
                 <w:rStyle w:val="Hyperlink"/>
                 <w:noProof/>
-              </w:rPr>
-              <w:t>...</w:t>
+                <w:lang w:val="en-US"/>
+              </w:rPr>
+              <w:t>Parameters / Begrippen</w:t>
             </w:r>
             <w:r>
               <w:rPr>
@@ -1672,7 +1845,7 @@
                 <w:noProof/>
                 <w:webHidden/>
               </w:rPr>
-              <w:instrText xml:space="preserve"> PAGEREF _Toc119490174 \h </w:instrText>
+              <w:instrText xml:space="preserve"> PAGEREF _Toc119688794 \h </w:instrText>
             </w:r>
             <w:r>
               <w:rPr>
@@ -1692,7 +1865,92 @@
                 <w:noProof/>
                 <w:webHidden/>
               </w:rPr>
-              <w:t>6</w:t>
+              <w:t>8</w:t>
+            </w:r>
+            <w:r>
+              <w:rPr>
+                <w:noProof/>
+                <w:webHidden/>
+              </w:rPr>
+              <w:fldChar w:fldCharType="end"/>
+            </w:r>
+          </w:hyperlink>
+        </w:p>
+        <w:p>
+          <w:pPr>
+            <w:pStyle w:val="TOC1"/>
+            <w:tabs>
+              <w:tab w:val="left" w:pos="880"/>
+            </w:tabs>
+            <w:rPr>
+              <w:rFonts w:asciiTheme="minorHAnsi" w:eastAsiaTheme="minorEastAsia" w:hAnsiTheme="minorHAnsi"/>
+              <w:noProof/>
+              <w:lang w:eastAsia="ja-JP"/>
+            </w:rPr>
+          </w:pPr>
+          <w:hyperlink w:anchor="_Toc119688795" w:history="1">
+            <w:r>
+              <w:rPr>
+                <w:rStyle w:val="Hyperlink"/>
+                <w:noProof/>
+              </w:rPr>
+              <w:t>4</w:t>
+            </w:r>
+            <w:r>
+              <w:rPr>
+                <w:rFonts w:asciiTheme="minorHAnsi" w:eastAsiaTheme="minorEastAsia" w:hAnsiTheme="minorHAnsi"/>
+                <w:noProof/>
+                <w:lang w:eastAsia="ja-JP"/>
+              </w:rPr>
+              <w:tab/>
+            </w:r>
+            <w:r>
+              <w:rPr>
+                <w:rStyle w:val="Hyperlink"/>
+                <w:noProof/>
+              </w:rPr>
+              <w:t>Procedurally Generated Terrain</w:t>
+            </w:r>
+            <w:r>
+              <w:rPr>
+                <w:noProof/>
+                <w:webHidden/>
+              </w:rPr>
+              <w:tab/>
+            </w:r>
+            <w:r>
+              <w:rPr>
+                <w:noProof/>
+                <w:webHidden/>
+              </w:rPr>
+              <w:fldChar w:fldCharType="begin"/>
+            </w:r>
+            <w:r>
+              <w:rPr>
+                <w:noProof/>
+                <w:webHidden/>
+              </w:rPr>
+              <w:instrText xml:space="preserve"> PAGEREF _Toc119688795 \h </w:instrText>
+            </w:r>
+            <w:r>
+              <w:rPr>
+                <w:noProof/>
+                <w:webHidden/>
+              </w:rPr>
+            </w:r>
+            <w:r>
+              <w:rPr>
+                <w:noProof/>
+                <w:webHidden/>
+              </w:rPr>
+              <w:fldChar w:fldCharType="separate"/>
+            </w:r>
+            <w:r>
+              <w:rPr>
+                <w:noProof/>
+                <w:webHidden/>
+              </w:rPr>
+              <w:t>8</w:t>
             </w:r>
             <w:r>
               <w:rPr>
@@ -1716,13 +1974,13 @@
               <w:lang w:eastAsia="ja-JP"/>
             </w:rPr>
           </w:pPr>
-          <w:hyperlink w:anchor="_Toc119490175" w:history="1">
+          <w:hyperlink w:anchor="_Toc119688796" w:history="1">
             <w:r>
               <w:rPr>
                 <w:rStyle w:val="Hyperlink"/>
                 <w:noProof/>
               </w:rPr>
-              <w:t>4.2</w:t>
+              <w:t>4.1</w:t>
             </w:r>
             <w:r>
               <w:rPr>
@@ -1737,7 +1995,7 @@
                 <w:rStyle w:val="Hyperlink"/>
                 <w:noProof/>
               </w:rPr>
-              <w:t>Problemen</w:t>
+              <w:t>...</w:t>
             </w:r>
             <w:r>
               <w:rPr>
@@ -1758,7 +2016,7 @@
                 <w:noProof/>
                 <w:webHidden/>
               </w:rPr>
-              <w:instrText xml:space="preserve"> PAGEREF _Toc119490175 \h </w:instrText>
+              <w:instrText xml:space="preserve"> PAGEREF _Toc119688796 \h </w:instrText>
             </w:r>
             <w:r>
               <w:rPr>
@@ -1778,7 +2036,7 @@
                 <w:noProof/>
                 <w:webHidden/>
               </w:rPr>
-              <w:t>6</w:t>
+              <w:t>8</w:t>
             </w:r>
             <w:r>
               <w:rPr>
@@ -1802,12 +2060,98 @@
               <w:lang w:eastAsia="ja-JP"/>
             </w:rPr>
           </w:pPr>
-          <w:hyperlink w:anchor="_Toc119490176" w:history="1">
+          <w:hyperlink w:anchor="_Toc119688797" w:history="1">
             <w:r>
               <w:rPr>
                 <w:rStyle w:val="Hyperlink"/>
                 <w:noProof/>
               </w:rPr>
+              <w:t>4.2</w:t>
+            </w:r>
+            <w:r>
+              <w:rPr>
+                <w:rFonts w:asciiTheme="minorHAnsi" w:eastAsiaTheme="minorEastAsia" w:hAnsiTheme="minorHAnsi"/>
+                <w:noProof/>
+                <w:lang w:eastAsia="ja-JP"/>
+              </w:rPr>
+              <w:tab/>
+            </w:r>
+            <w:r>
+              <w:rPr>
+                <w:rStyle w:val="Hyperlink"/>
+                <w:noProof/>
+              </w:rPr>
+              <w:t>Problemen</w:t>
+            </w:r>
+            <w:r>
+              <w:rPr>
+                <w:noProof/>
+                <w:webHidden/>
+              </w:rPr>
+              <w:tab/>
+            </w:r>
+            <w:r>
+              <w:rPr>
+                <w:noProof/>
+                <w:webHidden/>
+              </w:rPr>
+              <w:fldChar w:fldCharType="begin"/>
+            </w:r>
+            <w:r>
+              <w:rPr>
+                <w:noProof/>
+                <w:webHidden/>
+              </w:rPr>
+              <w:instrText xml:space="preserve"> PAGEREF _Toc119688797 \h </w:instrText>
+            </w:r>
+            <w:r>
+              <w:rPr>
+                <w:noProof/>
+                <w:webHidden/>
+              </w:rPr>
+            </w:r>
+            <w:r>
+              <w:rPr>
+                <w:noProof/>
+                <w:webHidden/>
+              </w:rPr>
+              <w:fldChar w:fldCharType="separate"/>
+            </w:r>
+            <w:r>
+              <w:rPr>
+                <w:noProof/>
+                <w:webHidden/>
+              </w:rPr>
+              <w:t>8</w:t>
+            </w:r>
+            <w:r>
+              <w:rPr>
+                <w:noProof/>
+                <w:webHidden/>
+              </w:rPr>
+              <w:fldChar w:fldCharType="end"/>
+            </w:r>
+          </w:hyperlink>
+        </w:p>
+        <w:p>
+          <w:pPr>
+            <w:pStyle w:val="TOC2"/>
+            <w:tabs>
+              <w:tab w:val="left" w:pos="880"/>
+              <w:tab w:val="right" w:leader="dot" w:pos="9062"/>
+            </w:tabs>
+            <w:rPr>
+              <w:rFonts w:asciiTheme="minorHAnsi" w:eastAsiaTheme="minorEastAsia" w:hAnsiTheme="minorHAnsi"/>
+              <w:noProof/>
+              <w:lang w:eastAsia="ja-JP"/>
+            </w:rPr>
+          </w:pPr>
+          <w:hyperlink w:anchor="_Toc119688798" w:history="1">
+            <w:r>
+              <w:rPr>
+                <w:rStyle w:val="Hyperlink"/>
+                <w:noProof/>
+              </w:rPr>
               <w:t>4.3</w:t>
             </w:r>
             <w:r>
@@ -1844,7 +2188,7 @@
                 <w:noProof/>
                 <w:webHidden/>
               </w:rPr>
-              <w:instrText xml:space="preserve"> PAGEREF _Toc119490176 \h </w:instrText>
+              <w:instrText xml:space="preserve"> PAGEREF _Toc119688798 \h </w:instrText>
             </w:r>
             <w:r>
               <w:rPr>
@@ -1864,7 +2208,7 @@
                 <w:noProof/>
                 <w:webHidden/>
               </w:rPr>
-              <w:t>6</w:t>
+              <w:t>8</w:t>
             </w:r>
             <w:r>
               <w:rPr>
@@ -1887,7 +2231,7 @@
               <w:lang w:eastAsia="ja-JP"/>
             </w:rPr>
           </w:pPr>
-          <w:hyperlink w:anchor="_Toc119490177" w:history="1">
+          <w:hyperlink w:anchor="_Toc119688799" w:history="1">
             <w:r>
               <w:rPr>
                 <w:rStyle w:val="Hyperlink"/>
@@ -1929,7 +2273,7 @@
                 <w:noProof/>
                 <w:webHidden/>
               </w:rPr>
-              <w:instrText xml:space="preserve"> PAGEREF _Toc119490177 \h </w:instrText>
+              <w:instrText xml:space="preserve"> PAGEREF _Toc119688799 \h </w:instrText>
             </w:r>
             <w:r>
               <w:rPr>
@@ -1949,7 +2293,7 @@
                 <w:noProof/>
                 <w:webHidden/>
               </w:rPr>
-              <w:t>6</w:t>
+              <w:t>8</w:t>
             </w:r>
             <w:r>
               <w:rPr>
@@ -1972,7 +2316,7 @@
               <w:lang w:eastAsia="ja-JP"/>
             </w:rPr>
           </w:pPr>
-          <w:hyperlink w:anchor="_Toc119490178" w:history="1">
+          <w:hyperlink w:anchor="_Toc119688800" w:history="1">
             <w:r>
               <w:rPr>
                 <w:rStyle w:val="Hyperlink"/>
@@ -2014,7 +2358,7 @@
                 <w:noProof/>
                 <w:webHidden/>
               </w:rPr>
-              <w:instrText xml:space="preserve"> PAGEREF _Toc119490178 \h </w:instrText>
+              <w:instrText xml:space="preserve"> PAGEREF _Toc119688800 \h </w:instrText>
             </w:r>
             <w:r>
               <w:rPr>
@@ -2034,7 +2378,7 @@
                 <w:noProof/>
                 <w:webHidden/>
               </w:rPr>
-              <w:t>7</w:t>
+              <w:t>9</w:t>
             </w:r>
             <w:r>
               <w:rPr>
@@ -2057,7 +2401,7 @@
               <w:lang w:eastAsia="ja-JP"/>
             </w:rPr>
           </w:pPr>
-          <w:hyperlink w:anchor="_Toc119490179" w:history="1">
+          <w:hyperlink w:anchor="_Toc119688801" w:history="1">
             <w:r>
               <w:rPr>
                 <w:rStyle w:val="Hyperlink"/>
@@ -2099,7 +2443,7 @@
                 <w:noProof/>
                 <w:webHidden/>
               </w:rPr>
-              <w:instrText xml:space="preserve"> PAGEREF _Toc119490179 \h </w:instrText>
+              <w:instrText xml:space="preserve"> PAGEREF _Toc119688801 \h </w:instrText>
             </w:r>
             <w:r>
               <w:rPr>
@@ -2119,7 +2463,7 @@
                 <w:noProof/>
                 <w:webHidden/>
               </w:rPr>
-              <w:t>7</w:t>
+              <w:t>9</w:t>
             </w:r>
             <w:r>
               <w:rPr>
@@ -2142,7 +2486,7 @@
               <w:lang w:eastAsia="ja-JP"/>
             </w:rPr>
           </w:pPr>
-          <w:hyperlink w:anchor="_Toc119490180" w:history="1">
+          <w:hyperlink w:anchor="_Toc119688802" w:history="1">
             <w:r>
               <w:rPr>
                 <w:rStyle w:val="Hyperlink"/>
@@ -2184,7 +2528,7 @@
                 <w:noProof/>
                 <w:webHidden/>
               </w:rPr>
-              <w:instrText xml:space="preserve"> PAGEREF _Toc119490180 \h </w:instrText>
+              <w:instrText xml:space="preserve"> PAGEREF _Toc119688802 \h </w:instrText>
             </w:r>
             <w:r>
               <w:rPr>
@@ -2204,7 +2548,7 @@
                 <w:noProof/>
                 <w:webHidden/>
               </w:rPr>
-              <w:t>8</w:t>
+              <w:t>10</w:t>
             </w:r>
             <w:r>
               <w:rPr>
@@ -2227,7 +2571,7 @@
               <w:lang w:eastAsia="ja-JP"/>
             </w:rPr>
           </w:pPr>
-          <w:hyperlink w:anchor="_Toc119490181" w:history="1">
+          <w:hyperlink w:anchor="_Toc119688803" w:history="1">
             <w:r>
               <w:rPr>
                 <w:rStyle w:val="Hyperlink"/>
@@ -2269,7 +2613,7 @@
                 <w:noProof/>
                 <w:webHidden/>
               </w:rPr>
-              <w:instrText xml:space="preserve"> PAGEREF _Toc119490181 \h </w:instrText>
+              <w:instrText xml:space="preserve"> PAGEREF _Toc119688803 \h </w:instrText>
             </w:r>
             <w:r>
               <w:rPr>
@@ -2289,7 +2633,7 @@
                 <w:noProof/>
                 <w:webHidden/>
               </w:rPr>
-              <w:t>9</w:t>
+              <w:t>11</w:t>
             </w:r>
             <w:r>
               <w:rPr>
@@ -2310,6 +2654,7 @@
             <w:rPr>
               <w:lang w:val="nl-NL"/>
             </w:rPr>
+            <w:lastRenderedPageBreak/>
             <w:fldChar w:fldCharType="end"/>
           </w:r>
         </w:p>
@@ -2346,7 +2691,7 @@
       <w:pPr>
         <w:pStyle w:val="Heading1"/>
       </w:pPr>
-      <w:bookmarkStart w:id="0" w:name="_Toc119490159"/>
+      <w:bookmarkStart w:id="0" w:name="_Toc119688777"/>
       <w:r>
         <w:lastRenderedPageBreak/>
         <w:t>Inleiding</w:t>
@@ -2399,7 +2744,7 @@
       <w:pPr>
         <w:pStyle w:val="Heading1"/>
       </w:pPr>
-      <w:bookmarkStart w:id="1" w:name="_Toc119490160"/>
+      <w:bookmarkStart w:id="1" w:name="_Toc119688778"/>
       <w:r>
         <w:t>Noisefuncties</w:t>
       </w:r>
@@ -2409,7 +2754,7 @@
       <w:pPr>
         <w:pStyle w:val="Heading2"/>
       </w:pPr>
-      <w:bookmarkStart w:id="2" w:name="_Toc119490161"/>
+      <w:bookmarkStart w:id="2" w:name="_Toc119688779"/>
       <w:commentRangeStart w:id="3"/>
       <w:r>
         <w:t>I</w:t>
@@ -2625,7 +2970,7 @@
       <w:pPr>
         <w:pStyle w:val="Heading2"/>
       </w:pPr>
-      <w:bookmarkStart w:id="4" w:name="_Toc119490162"/>
+      <w:bookmarkStart w:id="4" w:name="_Toc119688780"/>
       <w:r>
         <w:t>N</w:t>
       </w:r>
@@ -2773,7 +3118,7 @@
       <w:pPr>
         <w:pStyle w:val="Heading2"/>
       </w:pPr>
-      <w:bookmarkStart w:id="5" w:name="_Toc119490163"/>
+      <w:bookmarkStart w:id="5" w:name="_Toc119688781"/>
       <w:r>
         <w:lastRenderedPageBreak/>
         <w:t>Random Number Generator (RNG)</w:t>
@@ -4062,7 +4407,7 @@
       <w:pPr>
         <w:pStyle w:val="Heading2"/>
       </w:pPr>
-      <w:bookmarkStart w:id="6" w:name="_Toc119490164"/>
+      <w:bookmarkStart w:id="6" w:name="_Toc119688782"/>
       <w:r>
         <w:rPr>
           <w:noProof/>
@@ -4260,7 +4605,7 @@
                                 <w:lang w:val="nl-NL" w:eastAsia="nl-NL"/>
                               </w:rPr>
                             </w:pPr>
-                            <w:bookmarkStart w:id="8" w:name="_Toc119418465"/>
+                            <w:bookmarkStart w:id="8" w:name="_Toc119688804"/>
                             <w:r>
                               <w:t xml:space="preserve">Figuur </w:t>
                             </w:r>
@@ -4316,7 +4661,7 @@
                           <w:lang w:val="nl-NL" w:eastAsia="nl-NL"/>
                         </w:rPr>
                       </w:pPr>
-                      <w:bookmarkStart w:id="9" w:name="_Toc119418465"/>
+                      <w:bookmarkStart w:id="9" w:name="_Toc119688804"/>
                       <w:r>
                         <w:t xml:space="preserve">Figuur </w:t>
                       </w:r>
@@ -4418,7 +4763,7 @@
       <w:pPr>
         <w:pStyle w:val="Heading2"/>
       </w:pPr>
-      <w:bookmarkStart w:id="10" w:name="_Toc119490165"/>
+      <w:bookmarkStart w:id="10" w:name="_Toc119688783"/>
       <w:r>
         <w:rPr>
           <w:noProof/>
@@ -4539,7 +4884,7 @@
                               </w:rPr>
                             </w:pPr>
                             <w:bookmarkStart w:id="11" w:name="_Ref119417850"/>
-                            <w:bookmarkStart w:id="12" w:name="_Toc119418466"/>
+                            <w:bookmarkStart w:id="12" w:name="_Toc119688805"/>
                             <w:r>
                               <w:t xml:space="preserve">Figuur </w:t>
                             </w:r>
@@ -4584,7 +4929,7 @@
                         </w:rPr>
                       </w:pPr>
                       <w:bookmarkStart w:id="13" w:name="_Ref119417850"/>
-                      <w:bookmarkStart w:id="14" w:name="_Toc119418466"/>
+                      <w:bookmarkStart w:id="14" w:name="_Toc119688805"/>
                       <w:r>
                         <w:t xml:space="preserve">Figuur </w:t>
                       </w:r>
@@ -4975,7 +5320,7 @@
                                 <w:noProof/>
                               </w:rPr>
                             </w:pPr>
-                            <w:bookmarkStart w:id="15" w:name="_Toc119418467"/>
+                            <w:bookmarkStart w:id="15" w:name="_Toc119688806"/>
                             <w:r>
                               <w:t xml:space="preserve">Figuur </w:t>
                             </w:r>
@@ -5021,7 +5366,7 @@
                           <w:noProof/>
                         </w:rPr>
                       </w:pPr>
-                      <w:bookmarkStart w:id="16" w:name="_Toc119418467"/>
+                      <w:bookmarkStart w:id="16" w:name="_Toc119688806"/>
                       <w:r>
                         <w:t xml:space="preserve">Figuur </w:t>
                       </w:r>
@@ -5057,7 +5402,7 @@
       <w:pPr>
         <w:pStyle w:val="Heading3"/>
       </w:pPr>
-      <w:bookmarkStart w:id="17" w:name="_Toc119490166"/>
+      <w:bookmarkStart w:id="17" w:name="_Toc119688784"/>
       <w:r>
         <w:lastRenderedPageBreak/>
         <w:t>Werking</w:t>
@@ -5653,7 +5998,7 @@
                 <w:szCs w:val="14"/>
               </w:rPr>
             </w:pPr>
-            <w:bookmarkStart w:id="21" w:name="_Toc119418468"/>
+            <w:bookmarkStart w:id="21" w:name="_Toc119688807"/>
             <w:r>
               <w:rPr>
                 <w:sz w:val="14"/>
@@ -5765,7 +6110,7 @@
               </w:rPr>
             </w:pPr>
             <w:bookmarkStart w:id="22" w:name="_Ref119416704"/>
-            <w:bookmarkStart w:id="23" w:name="_Toc119418469"/>
+            <w:bookmarkStart w:id="23" w:name="_Toc119688808"/>
             <w:r>
               <w:rPr>
                 <w:sz w:val="14"/>
@@ -5893,7 +6238,7 @@
               </w:rPr>
             </w:pPr>
             <w:bookmarkStart w:id="24" w:name="_Ref119416723"/>
-            <w:bookmarkStart w:id="25" w:name="_Toc119418470"/>
+            <w:bookmarkStart w:id="25" w:name="_Toc119688809"/>
             <w:r>
               <w:rPr>
                 <w:sz w:val="14"/>
@@ -6015,7 +6360,7 @@
               </w:rPr>
             </w:pPr>
             <w:bookmarkStart w:id="26" w:name="_Ref119416741"/>
-            <w:bookmarkStart w:id="27" w:name="_Toc119418471"/>
+            <w:bookmarkStart w:id="27" w:name="_Toc119688810"/>
             <w:r>
               <w:rPr>
                 <w:sz w:val="14"/>
@@ -6139,7 +6484,7 @@
               </w:rPr>
             </w:pPr>
             <w:bookmarkStart w:id="28" w:name="_Ref119416750"/>
-            <w:bookmarkStart w:id="29" w:name="_Toc119418472"/>
+            <w:bookmarkStart w:id="29" w:name="_Toc119688811"/>
             <w:r>
               <w:rPr>
                 <w:sz w:val="14"/>
@@ -6248,7 +6593,7 @@
       <w:pPr>
         <w:pStyle w:val="Heading3"/>
       </w:pPr>
-      <w:bookmarkStart w:id="30" w:name="_Toc119490167"/>
+      <w:bookmarkStart w:id="30" w:name="_Toc119688785"/>
       <w:r>
         <w:lastRenderedPageBreak/>
         <w:t>Eigenschappen</w:t>
@@ -6319,7 +6664,7 @@
       <w:pPr>
         <w:pStyle w:val="Heading3"/>
       </w:pPr>
-      <w:bookmarkStart w:id="31" w:name="_Toc119490168"/>
+      <w:bookmarkStart w:id="31" w:name="_Toc119688786"/>
       <w:r>
         <w:t>Voorbeelden</w:t>
       </w:r>
@@ -6392,7 +6737,7 @@
       <w:pPr>
         <w:pStyle w:val="Heading2"/>
       </w:pPr>
-      <w:bookmarkStart w:id="32" w:name="_Toc119490169"/>
+      <w:bookmarkStart w:id="32" w:name="_Toc119688787"/>
       <w:r>
         <w:lastRenderedPageBreak/>
         <w:t>Perlin noise</w:t>
@@ -6527,9 +6872,11 @@
       <w:pPr>
         <w:pStyle w:val="Heading3"/>
       </w:pPr>
+      <w:bookmarkStart w:id="33" w:name="_Toc119688788"/>
       <w:r>
         <w:t>Werking</w:t>
       </w:r>
+      <w:bookmarkEnd w:id="33"/>
     </w:p>
     <w:p>
       <w:pPr>
@@ -6716,13 +7063,13 @@
           <w:sz w:val="14"/>
           <w:szCs w:val="14"/>
         </w:rPr>
+        <w:instrText xml:space="preserve"> \* MERGEFORMAT </w:instrText>
       </w:r>
       <w:r>
         <w:rPr>
           <w:sz w:val="14"/>
           <w:szCs w:val="14"/>
         </w:rPr>
-        <w:instrText xml:space="preserve"> \* MERGEFORMAT </w:instrText>
       </w:r>
       <w:r>
         <w:rPr>
@@ -6809,29 +7156,7 @@
                     <w:sz w:val="21"/>
                     <w:szCs w:val="21"/>
                   </w:rPr>
-                  <m:t xml:space="preserve">x </m:t>
-                </m:r>
-                <m:r>
-                  <m:rPr>
-                    <m:sty m:val="p"/>
-                  </m:rPr>
-                  <w:rPr>
-                    <w:rFonts w:ascii="Cambria Math" w:hAnsi="Cambria Math"/>
-                    <w:sz w:val="21"/>
-                    <w:szCs w:val="21"/>
-                  </w:rPr>
-                  <m:t>% vectors.length()</m:t>
-                </m:r>
-                <m:r>
-                  <m:rPr>
-                    <m:sty m:val="p"/>
-                  </m:rPr>
-                  <w:rPr>
-                    <w:rFonts w:ascii="Cambria Math" w:hAnsi="Cambria Math"/>
-                    <w:sz w:val="21"/>
-                    <w:szCs w:val="21"/>
-                  </w:rPr>
-                  <m:t>+ p</m:t>
+                  <m:t>x % vectors.length()+ p</m:t>
                 </m:r>
                 <m:d>
                   <m:dPr>
@@ -6855,29 +7180,7 @@
                         <w:sz w:val="21"/>
                         <w:szCs w:val="21"/>
                       </w:rPr>
-                      <m:t>y</m:t>
-                    </m:r>
-                    <m:r>
-                      <m:rPr>
-                        <m:sty m:val="p"/>
-                      </m:rPr>
-                      <w:rPr>
-                        <w:rFonts w:ascii="Cambria Math" w:hAnsi="Cambria Math"/>
-                        <w:sz w:val="21"/>
-                        <w:szCs w:val="21"/>
-                      </w:rPr>
-                      <m:t xml:space="preserve"> </m:t>
-                    </m:r>
-                    <m:r>
-                      <m:rPr>
-                        <m:sty m:val="p"/>
-                      </m:rPr>
-                      <w:rPr>
-                        <w:rFonts w:ascii="Cambria Math" w:hAnsi="Cambria Math"/>
-                        <w:sz w:val="21"/>
-                        <w:szCs w:val="21"/>
-                      </w:rPr>
-                      <m:t>% vectors.length()</m:t>
+                      <m:t>y % vectors.length()</m:t>
                     </m:r>
                   </m:e>
                 </m:d>
@@ -6970,13 +7273,13 @@
           <w:sz w:val="14"/>
           <w:szCs w:val="14"/>
         </w:rPr>
+        <w:instrText xml:space="preserve"> \* MERGEFORMAT </w:instrText>
       </w:r>
       <w:r>
         <w:rPr>
           <w:sz w:val="14"/>
           <w:szCs w:val="14"/>
         </w:rPr>
-        <w:instrText xml:space="preserve"> \* MERGEFORMAT </w:instrText>
       </w:r>
       <w:r>
         <w:rPr>
@@ -7105,7 +7408,8 @@
                 <w:lang w:val="nl-NL" w:eastAsia="nl-NL"/>
               </w:rPr>
             </w:pPr>
-            <w:bookmarkStart w:id="33" w:name="_Ref119582356"/>
+            <w:bookmarkStart w:id="34" w:name="_Ref119582356"/>
+            <w:bookmarkStart w:id="35" w:name="_Toc119688812"/>
             <w:r>
               <w:rPr>
                 <w:sz w:val="16"/>
@@ -7149,7 +7453,7 @@
               </w:rPr>
               <w:fldChar w:fldCharType="end"/>
             </w:r>
-            <w:bookmarkEnd w:id="33"/>
+            <w:bookmarkEnd w:id="34"/>
             <w:r>
               <w:rPr>
                 <w:sz w:val="16"/>
@@ -7157,6 +7461,7 @@
               </w:rPr>
               <w:t xml:space="preserve"> gradient vectoren opzoeken</w:t>
             </w:r>
+            <w:bookmarkEnd w:id="35"/>
           </w:p>
         </w:tc>
         <w:tc>
@@ -7215,7 +7520,8 @@
                 <w:lang w:val="nl-NL" w:eastAsia="nl-NL"/>
               </w:rPr>
             </w:pPr>
-            <w:bookmarkStart w:id="34" w:name="_Ref119597749"/>
+            <w:bookmarkStart w:id="36" w:name="_Ref119597749"/>
+            <w:bookmarkStart w:id="37" w:name="_Toc119688813"/>
             <w:r>
               <w:rPr>
                 <w:sz w:val="16"/>
@@ -7259,7 +7565,7 @@
               </w:rPr>
               <w:fldChar w:fldCharType="end"/>
             </w:r>
-            <w:bookmarkEnd w:id="34"/>
+            <w:bookmarkEnd w:id="36"/>
             <w:r>
               <w:rPr>
                 <w:sz w:val="16"/>
@@ -7267,6 +7573,7 @@
               </w:rPr>
               <w:t xml:space="preserve"> afstandsvectoren berekenen</w:t>
             </w:r>
+            <w:bookmarkEnd w:id="37"/>
           </w:p>
         </w:tc>
         <w:tc>
@@ -7306,18 +7613,22 @@
       <w:pPr>
         <w:pStyle w:val="Heading3"/>
       </w:pPr>
+      <w:bookmarkStart w:id="38" w:name="_Toc119688789"/>
       <w:r>
         <w:lastRenderedPageBreak/>
         <w:t>Eigenschappen</w:t>
       </w:r>
+      <w:bookmarkEnd w:id="38"/>
     </w:p>
     <w:p>
       <w:pPr>
         <w:pStyle w:val="Heading3"/>
       </w:pPr>
+      <w:bookmarkStart w:id="39" w:name="_Toc119688790"/>
       <w:r>
         <w:t>Voorbeelden</w:t>
       </w:r>
+      <w:bookmarkEnd w:id="39"/>
     </w:p>
     <w:p>
       <w:pPr>
@@ -7375,11 +7686,11 @@
       <w:pPr>
         <w:pStyle w:val="Heading2"/>
       </w:pPr>
-      <w:bookmarkStart w:id="35" w:name="_Toc119490170"/>
+      <w:bookmarkStart w:id="40" w:name="_Toc119688791"/>
       <w:r>
         <w:t>Simplex noise</w:t>
       </w:r>
-      <w:bookmarkEnd w:id="35"/>
+      <w:bookmarkEnd w:id="40"/>
     </w:p>
     <w:p>
       <w:pPr>
@@ -7480,9 +7791,11 @@
       <w:pPr>
         <w:pStyle w:val="Heading2"/>
       </w:pPr>
+      <w:bookmarkStart w:id="41" w:name="_Toc119688792"/>
       <w:r>
         <w:t>Toepassingen</w:t>
       </w:r>
+      <w:bookmarkEnd w:id="41"/>
     </w:p>
     <w:p>
       <w:pPr>
@@ -7503,12 +7816,12 @@
       <w:pPr>
         <w:pStyle w:val="Heading1"/>
       </w:pPr>
-      <w:bookmarkStart w:id="36" w:name="_Toc119490171"/>
+      <w:bookmarkStart w:id="42" w:name="_Toc119688793"/>
       <w:r>
         <w:lastRenderedPageBreak/>
         <w:t>Fractal noise</w:t>
       </w:r>
-      <w:bookmarkEnd w:id="36"/>
+      <w:bookmarkEnd w:id="42"/>
     </w:p>
     <w:p>
       <w:pPr>
@@ -7589,7 +7902,7 @@
           <w:lang w:val="en-US"/>
         </w:rPr>
       </w:pPr>
-      <w:bookmarkStart w:id="37" w:name="_Toc119490172"/>
+      <w:bookmarkStart w:id="43" w:name="_Toc119688794"/>
       <w:r>
         <w:rPr>
           <w:lang w:val="en-US"/>
@@ -7609,7 +7922,7 @@
         </w:rPr>
         <w:t>Begrippen</w:t>
       </w:r>
-      <w:bookmarkEnd w:id="37"/>
+      <w:bookmarkEnd w:id="43"/>
       <w:proofErr w:type="spellEnd"/>
     </w:p>
     <w:p>
@@ -7663,11 +7976,11 @@
       <w:pPr>
         <w:pStyle w:val="Heading1"/>
       </w:pPr>
-      <w:bookmarkStart w:id="38" w:name="_Toc119490173"/>
+      <w:bookmarkStart w:id="44" w:name="_Toc119688795"/>
       <w:r>
         <w:t>Procedurally Generated Terrain</w:t>
       </w:r>
-      <w:bookmarkEnd w:id="38"/>
+      <w:bookmarkEnd w:id="44"/>
     </w:p>
     <w:p>
       <w:pPr>
@@ -7702,41 +8015,41 @@
       <w:pPr>
         <w:pStyle w:val="Heading2"/>
       </w:pPr>
-      <w:bookmarkStart w:id="39" w:name="_Toc119490174"/>
+      <w:bookmarkStart w:id="45" w:name="_Toc119688796"/>
       <w:r>
         <w:t>...</w:t>
       </w:r>
-      <w:bookmarkEnd w:id="39"/>
+      <w:bookmarkEnd w:id="45"/>
     </w:p>
     <w:p>
       <w:pPr>
         <w:pStyle w:val="Heading2"/>
       </w:pPr>
-      <w:bookmarkStart w:id="40" w:name="_Toc119490175"/>
+      <w:bookmarkStart w:id="46" w:name="_Toc119688797"/>
       <w:r>
         <w:t>Problemen</w:t>
       </w:r>
-      <w:bookmarkEnd w:id="40"/>
+      <w:bookmarkEnd w:id="46"/>
     </w:p>
     <w:p>
       <w:pPr>
         <w:pStyle w:val="Heading2"/>
       </w:pPr>
-      <w:bookmarkStart w:id="41" w:name="_Toc119490176"/>
+      <w:bookmarkStart w:id="47" w:name="_Toc119688798"/>
       <w:r>
         <w:t>Optimalisatie</w:t>
       </w:r>
-      <w:bookmarkEnd w:id="41"/>
+      <w:bookmarkEnd w:id="47"/>
     </w:p>
     <w:p>
       <w:pPr>
         <w:pStyle w:val="Heading1"/>
       </w:pPr>
-      <w:bookmarkStart w:id="42" w:name="_Toc119490177"/>
+      <w:bookmarkStart w:id="48" w:name="_Toc119688799"/>
       <w:r>
         <w:t>Unity demo’s</w:t>
       </w:r>
-      <w:bookmarkEnd w:id="42"/>
+      <w:bookmarkEnd w:id="48"/>
     </w:p>
     <w:p>
       <w:pPr>
@@ -7771,22 +8084,22 @@
       <w:pPr>
         <w:pStyle w:val="Heading1"/>
       </w:pPr>
-      <w:bookmarkStart w:id="43" w:name="_Toc119490178"/>
+      <w:bookmarkStart w:id="49" w:name="_Toc119688800"/>
       <w:r>
         <w:lastRenderedPageBreak/>
         <w:t>Besluit</w:t>
       </w:r>
-      <w:bookmarkEnd w:id="43"/>
+      <w:bookmarkEnd w:id="49"/>
     </w:p>
     <w:p>
       <w:pPr>
         <w:pStyle w:val="Heading1"/>
       </w:pPr>
-      <w:bookmarkStart w:id="44" w:name="_Toc119490179"/>
+      <w:bookmarkStart w:id="50" w:name="_Toc119688801"/>
       <w:r>
         <w:t>Codefragmenten</w:t>
       </w:r>
-      <w:bookmarkEnd w:id="44"/>
+      <w:bookmarkEnd w:id="50"/>
     </w:p>
     <w:p>
       <w:pPr>
@@ -7911,12 +8224,12 @@
       <w:pPr>
         <w:pStyle w:val="Heading1"/>
       </w:pPr>
-      <w:bookmarkStart w:id="45" w:name="_Toc119490180"/>
+      <w:bookmarkStart w:id="51" w:name="_Toc119688802"/>
       <w:r>
         <w:lastRenderedPageBreak/>
         <w:t>Figurenlijst</w:t>
       </w:r>
-      <w:bookmarkEnd w:id="45"/>
+      <w:bookmarkEnd w:id="51"/>
     </w:p>
     <w:p>
       <w:pPr>
@@ -7948,7 +8261,7 @@
         </w:rPr>
         <w:fldChar w:fldCharType="separate"/>
       </w:r>
-      <w:hyperlink r:id="rId39" w:anchor="_Toc119418465" w:history="1">
+      <w:hyperlink r:id="rId39" w:anchor="_Toc119688804" w:history="1">
         <w:r>
           <w:rPr>
             <w:rStyle w:val="Hyperlink"/>
@@ -7975,7 +8288,7 @@
             <w:noProof/>
             <w:webHidden/>
           </w:rPr>
-          <w:instrText xml:space="preserve"> PAGEREF _Toc119418465 \h </w:instrText>
+          <w:instrText xml:space="preserve"> PAGEREF _Toc119688804 \h </w:instrText>
         </w:r>
         <w:r>
           <w:rPr>
@@ -8018,7 +8331,7 @@
           <w:lang w:eastAsia="ja-JP"/>
         </w:rPr>
       </w:pPr>
-      <w:hyperlink r:id="rId40" w:anchor="_Toc119418466" w:history="1">
+      <w:hyperlink r:id="rId40" w:anchor="_Toc119688805" w:history="1">
         <w:r>
           <w:rPr>
             <w:rStyle w:val="Hyperlink"/>
@@ -8045,7 +8358,7 @@
             <w:noProof/>
             <w:webHidden/>
           </w:rPr>
-          <w:instrText xml:space="preserve"> PAGEREF _Toc119418466 \h </w:instrText>
+          <w:instrText xml:space="preserve"> PAGEREF _Toc119688805 \h </w:instrText>
         </w:r>
         <w:r>
           <w:rPr>
@@ -8088,7 +8401,7 @@
           <w:lang w:eastAsia="ja-JP"/>
         </w:rPr>
       </w:pPr>
-      <w:hyperlink r:id="rId41" w:anchor="_Toc119418467" w:history="1">
+      <w:hyperlink r:id="rId41" w:anchor="_Toc119688806" w:history="1">
         <w:r>
           <w:rPr>
             <w:rStyle w:val="Hyperlink"/>
@@ -8115,7 +8428,7 @@
             <w:noProof/>
             <w:webHidden/>
           </w:rPr>
-          <w:instrText xml:space="preserve"> PAGEREF _Toc119418467 \h </w:instrText>
+          <w:instrText xml:space="preserve"> PAGEREF _Toc119688806 \h </w:instrText>
         </w:r>
         <w:r>
           <w:rPr>
@@ -8158,7 +8471,7 @@
           <w:lang w:eastAsia="ja-JP"/>
         </w:rPr>
       </w:pPr>
-      <w:hyperlink w:anchor="_Toc119418468" w:history="1">
+      <w:hyperlink w:anchor="_Toc119688807" w:history="1">
         <w:r>
           <w:rPr>
             <w:rStyle w:val="Hyperlink"/>
@@ -8185,7 +8498,7 @@
             <w:noProof/>
             <w:webHidden/>
           </w:rPr>
-          <w:instrText xml:space="preserve"> PAGEREF _Toc119418468 \h </w:instrText>
+          <w:instrText xml:space="preserve"> PAGEREF _Toc119688807 \h </w:instrText>
         </w:r>
         <w:r>
           <w:rPr>
@@ -8228,7 +8541,7 @@
           <w:lang w:eastAsia="ja-JP"/>
         </w:rPr>
       </w:pPr>
-      <w:hyperlink w:anchor="_Toc119418469" w:history="1">
+      <w:hyperlink w:anchor="_Toc119688808" w:history="1">
         <w:r>
           <w:rPr>
             <w:rStyle w:val="Hyperlink"/>
@@ -8255,7 +8568,7 @@
             <w:noProof/>
             <w:webHidden/>
           </w:rPr>
-          <w:instrText xml:space="preserve"> PAGEREF _Toc119418469 \h </w:instrText>
+          <w:instrText xml:space="preserve"> PAGEREF _Toc119688808 \h </w:instrText>
         </w:r>
         <w:r>
           <w:rPr>
@@ -8298,7 +8611,7 @@
           <w:lang w:eastAsia="ja-JP"/>
         </w:rPr>
       </w:pPr>
-      <w:hyperlink w:anchor="_Toc119418470" w:history="1">
+      <w:hyperlink w:anchor="_Toc119688809" w:history="1">
         <w:r>
           <w:rPr>
             <w:rStyle w:val="Hyperlink"/>
@@ -8325,7 +8638,7 @@
             <w:noProof/>
             <w:webHidden/>
           </w:rPr>
-          <w:instrText xml:space="preserve"> PAGEREF _Toc119418470 \h </w:instrText>
+          <w:instrText xml:space="preserve"> PAGEREF _Toc119688809 \h </w:instrText>
         </w:r>
         <w:r>
           <w:rPr>
@@ -8368,7 +8681,7 @@
           <w:lang w:eastAsia="ja-JP"/>
         </w:rPr>
       </w:pPr>
-      <w:hyperlink w:anchor="_Toc119418471" w:history="1">
+      <w:hyperlink w:anchor="_Toc119688810" w:history="1">
         <w:r>
           <w:rPr>
             <w:rStyle w:val="Hyperlink"/>
@@ -8395,7 +8708,7 @@
             <w:noProof/>
             <w:webHidden/>
           </w:rPr>
-          <w:instrText xml:space="preserve"> PAGEREF _Toc119418471 \h </w:instrText>
+          <w:instrText xml:space="preserve"> PAGEREF _Toc119688810 \h </w:instrText>
         </w:r>
         <w:r>
           <w:rPr>
@@ -8438,7 +8751,7 @@
           <w:lang w:eastAsia="ja-JP"/>
         </w:rPr>
       </w:pPr>
-      <w:hyperlink w:anchor="_Toc119418472" w:history="1">
+      <w:hyperlink w:anchor="_Toc119688811" w:history="1">
         <w:r>
           <w:rPr>
             <w:rStyle w:val="Hyperlink"/>
@@ -8465,7 +8778,7 @@
             <w:noProof/>
             <w:webHidden/>
           </w:rPr>
-          <w:instrText xml:space="preserve"> PAGEREF _Toc119418472 \h </w:instrText>
+          <w:instrText xml:space="preserve"> PAGEREF _Toc119688811 \h </w:instrText>
         </w:r>
         <w:r>
           <w:rPr>
@@ -8498,6 +8811,146 @@
     </w:p>
     <w:p>
       <w:pPr>
+        <w:pStyle w:val="TableofFigures"/>
+        <w:tabs>
+          <w:tab w:val="right" w:leader="dot" w:pos="9062"/>
+        </w:tabs>
+        <w:rPr>
+          <w:rFonts w:asciiTheme="minorHAnsi" w:eastAsiaTheme="minorEastAsia" w:hAnsiTheme="minorHAnsi"/>
+          <w:noProof/>
+          <w:lang w:eastAsia="ja-JP"/>
+        </w:rPr>
+      </w:pPr>
+      <w:hyperlink w:anchor="_Toc119688812" w:history="1">
+        <w:r>
+          <w:rPr>
+            <w:rStyle w:val="Hyperlink"/>
+            <w:noProof/>
+          </w:rPr>
+          <w:t>Figuur 9 gradient vectoren opzoeken</w:t>
+        </w:r>
+        <w:r>
+          <w:rPr>
+            <w:noProof/>
+            <w:webHidden/>
+          </w:rPr>
+          <w:tab/>
+        </w:r>
+        <w:r>
+          <w:rPr>
+            <w:noProof/>
+            <w:webHidden/>
+          </w:rPr>
+          <w:fldChar w:fldCharType="begin"/>
+        </w:r>
+        <w:r>
+          <w:rPr>
+            <w:noProof/>
+            <w:webHidden/>
+          </w:rPr>
+          <w:instrText xml:space="preserve"> PAGEREF _Toc119688812 \h </w:instrText>
+        </w:r>
+        <w:r>
+          <w:rPr>
+            <w:noProof/>
+            <w:webHidden/>
+          </w:rPr>
+        </w:r>
+        <w:r>
+          <w:rPr>
+            <w:noProof/>
+            <w:webHidden/>
+          </w:rPr>
+          <w:fldChar w:fldCharType="separate"/>
+        </w:r>
+        <w:r>
+          <w:rPr>
+            <w:noProof/>
+            <w:webHidden/>
+          </w:rPr>
+          <w:t>6</w:t>
+        </w:r>
+        <w:r>
+          <w:rPr>
+            <w:noProof/>
+            <w:webHidden/>
+          </w:rPr>
+          <w:fldChar w:fldCharType="end"/>
+        </w:r>
+      </w:hyperlink>
+    </w:p>
+    <w:p>
+      <w:pPr>
+        <w:pStyle w:val="TableofFigures"/>
+        <w:tabs>
+          <w:tab w:val="right" w:leader="dot" w:pos="9062"/>
+        </w:tabs>
+        <w:rPr>
+          <w:rFonts w:asciiTheme="minorHAnsi" w:eastAsiaTheme="minorEastAsia" w:hAnsiTheme="minorHAnsi"/>
+          <w:noProof/>
+          <w:lang w:eastAsia="ja-JP"/>
+        </w:rPr>
+      </w:pPr>
+      <w:hyperlink w:anchor="_Toc119688813" w:history="1">
+        <w:r>
+          <w:rPr>
+            <w:rStyle w:val="Hyperlink"/>
+            <w:noProof/>
+          </w:rPr>
+          <w:t>Figuur 10 afstandsvectoren berekenen</w:t>
+        </w:r>
+        <w:r>
+          <w:rPr>
+            <w:noProof/>
+            <w:webHidden/>
+          </w:rPr>
+          <w:tab/>
+        </w:r>
+        <w:r>
+          <w:rPr>
+            <w:noProof/>
+            <w:webHidden/>
+          </w:rPr>
+          <w:fldChar w:fldCharType="begin"/>
+        </w:r>
+        <w:r>
+          <w:rPr>
+            <w:noProof/>
+            <w:webHidden/>
+          </w:rPr>
+          <w:instrText xml:space="preserve"> PAGEREF _Toc119688813 \h </w:instrText>
+        </w:r>
+        <w:r>
+          <w:rPr>
+            <w:noProof/>
+            <w:webHidden/>
+          </w:rPr>
+        </w:r>
+        <w:r>
+          <w:rPr>
+            <w:noProof/>
+            <w:webHidden/>
+          </w:rPr>
+          <w:fldChar w:fldCharType="separate"/>
+        </w:r>
+        <w:r>
+          <w:rPr>
+            <w:noProof/>
+            <w:webHidden/>
+          </w:rPr>
+          <w:t>6</w:t>
+        </w:r>
+        <w:r>
+          <w:rPr>
+            <w:noProof/>
+            <w:webHidden/>
+          </w:rPr>
+          <w:fldChar w:fldCharType="end"/>
+        </w:r>
+      </w:hyperlink>
+    </w:p>
+    <w:p>
+      <w:pPr>
         <w:rPr>
           <w:lang w:val="nl-NL" w:eastAsia="nl-NL"/>
         </w:rPr>
@@ -8528,12 +8981,12 @@
       <w:pPr>
         <w:pStyle w:val="Heading1"/>
       </w:pPr>
-      <w:bookmarkStart w:id="46" w:name="_Toc119490181"/>
+      <w:bookmarkStart w:id="52" w:name="_Toc119688803"/>
       <w:r>
         <w:lastRenderedPageBreak/>
         <w:t>Bronvermelding</w:t>
       </w:r>
-      <w:bookmarkEnd w:id="46"/>
+      <w:bookmarkEnd w:id="52"/>
     </w:p>
     <w:p>
       <w:pPr>

</xml_diff>

<commit_message>
Schrijven deel Simplex noise
</commit_message>
<xml_diff>
--- a/Verslag PGT.docx
+++ b/Verslag PGT.docx
@@ -341,7 +341,7 @@
             </w:rPr>
             <w:fldChar w:fldCharType="separate"/>
           </w:r>
-          <w:hyperlink w:anchor="_Toc119688777" w:history="1">
+          <w:hyperlink w:anchor="_Toc119761885" w:history="1">
             <w:r>
               <w:rPr>
                 <w:rStyle w:val="Hyperlink"/>
@@ -383,7 +383,7 @@
                 <w:noProof/>
                 <w:webHidden/>
               </w:rPr>
-              <w:instrText xml:space="preserve"> PAGEREF _Toc119688777 \h </w:instrText>
+              <w:instrText xml:space="preserve"> PAGEREF _Toc119761885 \h </w:instrText>
             </w:r>
             <w:r>
               <w:rPr>
@@ -426,7 +426,7 @@
               <w:lang w:eastAsia="ja-JP"/>
             </w:rPr>
           </w:pPr>
-          <w:hyperlink w:anchor="_Toc119688778" w:history="1">
+          <w:hyperlink w:anchor="_Toc119761886" w:history="1">
             <w:r>
               <w:rPr>
                 <w:rStyle w:val="Hyperlink"/>
@@ -468,7 +468,7 @@
                 <w:noProof/>
                 <w:webHidden/>
               </w:rPr>
-              <w:instrText xml:space="preserve"> PAGEREF _Toc119688778 \h </w:instrText>
+              <w:instrText xml:space="preserve"> PAGEREF _Toc119761886 \h </w:instrText>
             </w:r>
             <w:r>
               <w:rPr>
@@ -512,7 +512,7 @@
               <w:lang w:eastAsia="ja-JP"/>
             </w:rPr>
           </w:pPr>
-          <w:hyperlink w:anchor="_Toc119688779" w:history="1">
+          <w:hyperlink w:anchor="_Toc119761887" w:history="1">
             <w:r>
               <w:rPr>
                 <w:rStyle w:val="Hyperlink"/>
@@ -554,7 +554,7 @@
                 <w:noProof/>
                 <w:webHidden/>
               </w:rPr>
-              <w:instrText xml:space="preserve"> PAGEREF _Toc119688779 \h </w:instrText>
+              <w:instrText xml:space="preserve"> PAGEREF _Toc119761887 \h </w:instrText>
             </w:r>
             <w:r>
               <w:rPr>
@@ -598,7 +598,7 @@
               <w:lang w:eastAsia="ja-JP"/>
             </w:rPr>
           </w:pPr>
-          <w:hyperlink w:anchor="_Toc119688780" w:history="1">
+          <w:hyperlink w:anchor="_Toc119761888" w:history="1">
             <w:r>
               <w:rPr>
                 <w:rStyle w:val="Hyperlink"/>
@@ -640,7 +640,7 @@
                 <w:noProof/>
                 <w:webHidden/>
               </w:rPr>
-              <w:instrText xml:space="preserve"> PAGEREF _Toc119688780 \h </w:instrText>
+              <w:instrText xml:space="preserve"> PAGEREF _Toc119761888 \h </w:instrText>
             </w:r>
             <w:r>
               <w:rPr>
@@ -684,7 +684,7 @@
               <w:lang w:eastAsia="ja-JP"/>
             </w:rPr>
           </w:pPr>
-          <w:hyperlink w:anchor="_Toc119688781" w:history="1">
+          <w:hyperlink w:anchor="_Toc119761889" w:history="1">
             <w:r>
               <w:rPr>
                 <w:rStyle w:val="Hyperlink"/>
@@ -726,7 +726,7 @@
                 <w:noProof/>
                 <w:webHidden/>
               </w:rPr>
-              <w:instrText xml:space="preserve"> PAGEREF _Toc119688781 \h </w:instrText>
+              <w:instrText xml:space="preserve"> PAGEREF _Toc119761889 \h </w:instrText>
             </w:r>
             <w:r>
               <w:rPr>
@@ -770,7 +770,7 @@
               <w:lang w:eastAsia="ja-JP"/>
             </w:rPr>
           </w:pPr>
-          <w:hyperlink w:anchor="_Toc119688782" w:history="1">
+          <w:hyperlink w:anchor="_Toc119761890" w:history="1">
             <w:r>
               <w:rPr>
                 <w:rStyle w:val="Hyperlink"/>
@@ -812,7 +812,7 @@
                 <w:noProof/>
                 <w:webHidden/>
               </w:rPr>
-              <w:instrText xml:space="preserve"> PAGEREF _Toc119688782 \h </w:instrText>
+              <w:instrText xml:space="preserve"> PAGEREF _Toc119761890 \h </w:instrText>
             </w:r>
             <w:r>
               <w:rPr>
@@ -856,7 +856,7 @@
               <w:lang w:eastAsia="ja-JP"/>
             </w:rPr>
           </w:pPr>
-          <w:hyperlink w:anchor="_Toc119688783" w:history="1">
+          <w:hyperlink w:anchor="_Toc119761891" w:history="1">
             <w:r>
               <w:rPr>
                 <w:rStyle w:val="Hyperlink"/>
@@ -898,7 +898,7 @@
                 <w:noProof/>
                 <w:webHidden/>
               </w:rPr>
-              <w:instrText xml:space="preserve"> PAGEREF _Toc119688783 \h </w:instrText>
+              <w:instrText xml:space="preserve"> PAGEREF _Toc119761891 \h </w:instrText>
             </w:r>
             <w:r>
               <w:rPr>
@@ -942,7 +942,7 @@
               <w:lang w:eastAsia="ja-JP"/>
             </w:rPr>
           </w:pPr>
-          <w:hyperlink w:anchor="_Toc119688784" w:history="1">
+          <w:hyperlink w:anchor="_Toc119761892" w:history="1">
             <w:r>
               <w:rPr>
                 <w:rStyle w:val="Hyperlink"/>
@@ -984,7 +984,7 @@
                 <w:noProof/>
                 <w:webHidden/>
               </w:rPr>
-              <w:instrText xml:space="preserve"> PAGEREF _Toc119688784 \h </w:instrText>
+              <w:instrText xml:space="preserve"> PAGEREF _Toc119761892 \h </w:instrText>
             </w:r>
             <w:r>
               <w:rPr>
@@ -1028,7 +1028,7 @@
               <w:lang w:eastAsia="ja-JP"/>
             </w:rPr>
           </w:pPr>
-          <w:hyperlink w:anchor="_Toc119688785" w:history="1">
+          <w:hyperlink w:anchor="_Toc119761893" w:history="1">
             <w:r>
               <w:rPr>
                 <w:rStyle w:val="Hyperlink"/>
@@ -1070,7 +1070,7 @@
                 <w:noProof/>
                 <w:webHidden/>
               </w:rPr>
-              <w:instrText xml:space="preserve"> PAGEREF _Toc119688785 \h </w:instrText>
+              <w:instrText xml:space="preserve"> PAGEREF _Toc119761893 \h </w:instrText>
             </w:r>
             <w:r>
               <w:rPr>
@@ -1114,7 +1114,7 @@
               <w:lang w:eastAsia="ja-JP"/>
             </w:rPr>
           </w:pPr>
-          <w:hyperlink w:anchor="_Toc119688786" w:history="1">
+          <w:hyperlink w:anchor="_Toc119761894" w:history="1">
             <w:r>
               <w:rPr>
                 <w:rStyle w:val="Hyperlink"/>
@@ -1156,7 +1156,7 @@
                 <w:noProof/>
                 <w:webHidden/>
               </w:rPr>
-              <w:instrText xml:space="preserve"> PAGEREF _Toc119688786 \h </w:instrText>
+              <w:instrText xml:space="preserve"> PAGEREF _Toc119761894 \h </w:instrText>
             </w:r>
             <w:r>
               <w:rPr>
@@ -1200,7 +1200,7 @@
               <w:lang w:eastAsia="ja-JP"/>
             </w:rPr>
           </w:pPr>
-          <w:hyperlink w:anchor="_Toc119688787" w:history="1">
+          <w:hyperlink w:anchor="_Toc119761895" w:history="1">
             <w:r>
               <w:rPr>
                 <w:rStyle w:val="Hyperlink"/>
@@ -1242,7 +1242,7 @@
                 <w:noProof/>
                 <w:webHidden/>
               </w:rPr>
-              <w:instrText xml:space="preserve"> PAGEREF _Toc119688787 \h </w:instrText>
+              <w:instrText xml:space="preserve"> PAGEREF _Toc119761895 \h </w:instrText>
             </w:r>
             <w:r>
               <w:rPr>
@@ -1286,7 +1286,7 @@
               <w:lang w:eastAsia="ja-JP"/>
             </w:rPr>
           </w:pPr>
-          <w:hyperlink w:anchor="_Toc119688788" w:history="1">
+          <w:hyperlink w:anchor="_Toc119761896" w:history="1">
             <w:r>
               <w:rPr>
                 <w:rStyle w:val="Hyperlink"/>
@@ -1328,7 +1328,7 @@
                 <w:noProof/>
                 <w:webHidden/>
               </w:rPr>
-              <w:instrText xml:space="preserve"> PAGEREF _Toc119688788 \h </w:instrText>
+              <w:instrText xml:space="preserve"> PAGEREF _Toc119761896 \h </w:instrText>
             </w:r>
             <w:r>
               <w:rPr>
@@ -1372,7 +1372,7 @@
               <w:lang w:eastAsia="ja-JP"/>
             </w:rPr>
           </w:pPr>
-          <w:hyperlink w:anchor="_Toc119688789" w:history="1">
+          <w:hyperlink w:anchor="_Toc119761897" w:history="1">
             <w:r>
               <w:rPr>
                 <w:rStyle w:val="Hyperlink"/>
@@ -1414,7 +1414,7 @@
                 <w:noProof/>
                 <w:webHidden/>
               </w:rPr>
-              <w:instrText xml:space="preserve"> PAGEREF _Toc119688789 \h </w:instrText>
+              <w:instrText xml:space="preserve"> PAGEREF _Toc119761897 \h </w:instrText>
             </w:r>
             <w:r>
               <w:rPr>
@@ -1458,7 +1458,7 @@
               <w:lang w:eastAsia="ja-JP"/>
             </w:rPr>
           </w:pPr>
-          <w:hyperlink w:anchor="_Toc119688790" w:history="1">
+          <w:hyperlink w:anchor="_Toc119761898" w:history="1">
             <w:r>
               <w:rPr>
                 <w:rStyle w:val="Hyperlink"/>
@@ -1500,7 +1500,7 @@
                 <w:noProof/>
                 <w:webHidden/>
               </w:rPr>
-              <w:instrText xml:space="preserve"> PAGEREF _Toc119688790 \h </w:instrText>
+              <w:instrText xml:space="preserve"> PAGEREF _Toc119761898 \h </w:instrText>
             </w:r>
             <w:r>
               <w:rPr>
@@ -1544,7 +1544,7 @@
               <w:lang w:eastAsia="ja-JP"/>
             </w:rPr>
           </w:pPr>
-          <w:hyperlink w:anchor="_Toc119688791" w:history="1">
+          <w:hyperlink w:anchor="_Toc119761899" w:history="1">
             <w:r>
               <w:rPr>
                 <w:rStyle w:val="Hyperlink"/>
@@ -1586,7 +1586,7 @@
                 <w:noProof/>
                 <w:webHidden/>
               </w:rPr>
-              <w:instrText xml:space="preserve"> PAGEREF _Toc119688791 \h </w:instrText>
+              <w:instrText xml:space="preserve"> PAGEREF _Toc119761899 \h </w:instrText>
             </w:r>
             <w:r>
               <w:rPr>
@@ -1606,7 +1606,7 @@
                 <w:noProof/>
                 <w:webHidden/>
               </w:rPr>
-              <w:t>7</w:t>
+              <w:t>8</w:t>
             </w:r>
             <w:r>
               <w:rPr>
@@ -1630,7 +1630,7 @@
               <w:lang w:eastAsia="ja-JP"/>
             </w:rPr>
           </w:pPr>
-          <w:hyperlink w:anchor="_Toc119688792" w:history="1">
+          <w:hyperlink w:anchor="_Toc119761900" w:history="1">
             <w:r>
               <w:rPr>
                 <w:rStyle w:val="Hyperlink"/>
@@ -1672,7 +1672,7 @@
                 <w:noProof/>
                 <w:webHidden/>
               </w:rPr>
-              <w:instrText xml:space="preserve"> PAGEREF _Toc119688792 \h </w:instrText>
+              <w:instrText xml:space="preserve"> PAGEREF _Toc119761900 \h </w:instrText>
             </w:r>
             <w:r>
               <w:rPr>
@@ -1692,7 +1692,7 @@
                 <w:noProof/>
                 <w:webHidden/>
               </w:rPr>
-              <w:t>7</w:t>
+              <w:t>9</w:t>
             </w:r>
             <w:r>
               <w:rPr>
@@ -1715,7 +1715,7 @@
               <w:lang w:eastAsia="ja-JP"/>
             </w:rPr>
           </w:pPr>
-          <w:hyperlink w:anchor="_Toc119688793" w:history="1">
+          <w:hyperlink w:anchor="_Toc119761901" w:history="1">
             <w:r>
               <w:rPr>
                 <w:rStyle w:val="Hyperlink"/>
@@ -1757,7 +1757,7 @@
                 <w:noProof/>
                 <w:webHidden/>
               </w:rPr>
-              <w:instrText xml:space="preserve"> PAGEREF _Toc119688793 \h </w:instrText>
+              <w:instrText xml:space="preserve"> PAGEREF _Toc119761901 \h </w:instrText>
             </w:r>
             <w:r>
               <w:rPr>
@@ -1777,7 +1777,7 @@
                 <w:noProof/>
                 <w:webHidden/>
               </w:rPr>
-              <w:t>8</w:t>
+              <w:t>10</w:t>
             </w:r>
             <w:r>
               <w:rPr>
@@ -1801,7 +1801,7 @@
               <w:lang w:eastAsia="ja-JP"/>
             </w:rPr>
           </w:pPr>
-          <w:hyperlink w:anchor="_Toc119688794" w:history="1">
+          <w:hyperlink w:anchor="_Toc119761902" w:history="1">
             <w:r>
               <w:rPr>
                 <w:rStyle w:val="Hyperlink"/>
@@ -1845,7 +1845,7 @@
                 <w:noProof/>
                 <w:webHidden/>
               </w:rPr>
-              <w:instrText xml:space="preserve"> PAGEREF _Toc119688794 \h </w:instrText>
+              <w:instrText xml:space="preserve"> PAGEREF _Toc119761902 \h </w:instrText>
             </w:r>
             <w:r>
               <w:rPr>
@@ -1865,7 +1865,7 @@
                 <w:noProof/>
                 <w:webHidden/>
               </w:rPr>
-              <w:t>8</w:t>
+              <w:t>10</w:t>
             </w:r>
             <w:r>
               <w:rPr>
@@ -1888,7 +1888,7 @@
               <w:lang w:eastAsia="ja-JP"/>
             </w:rPr>
           </w:pPr>
-          <w:hyperlink w:anchor="_Toc119688795" w:history="1">
+          <w:hyperlink w:anchor="_Toc119761903" w:history="1">
             <w:r>
               <w:rPr>
                 <w:rStyle w:val="Hyperlink"/>
@@ -1930,7 +1930,7 @@
                 <w:noProof/>
                 <w:webHidden/>
               </w:rPr>
-              <w:instrText xml:space="preserve"> PAGEREF _Toc119688795 \h </w:instrText>
+              <w:instrText xml:space="preserve"> PAGEREF _Toc119761903 \h </w:instrText>
             </w:r>
             <w:r>
               <w:rPr>
@@ -1950,7 +1950,7 @@
                 <w:noProof/>
                 <w:webHidden/>
               </w:rPr>
-              <w:t>8</w:t>
+              <w:t>10</w:t>
             </w:r>
             <w:r>
               <w:rPr>
@@ -1974,7 +1974,7 @@
               <w:lang w:eastAsia="ja-JP"/>
             </w:rPr>
           </w:pPr>
-          <w:hyperlink w:anchor="_Toc119688796" w:history="1">
+          <w:hyperlink w:anchor="_Toc119761904" w:history="1">
             <w:r>
               <w:rPr>
                 <w:rStyle w:val="Hyperlink"/>
@@ -2016,7 +2016,7 @@
                 <w:noProof/>
                 <w:webHidden/>
               </w:rPr>
-              <w:instrText xml:space="preserve"> PAGEREF _Toc119688796 \h </w:instrText>
+              <w:instrText xml:space="preserve"> PAGEREF _Toc119761904 \h </w:instrText>
             </w:r>
             <w:r>
               <w:rPr>
@@ -2036,7 +2036,7 @@
                 <w:noProof/>
                 <w:webHidden/>
               </w:rPr>
-              <w:t>8</w:t>
+              <w:t>10</w:t>
             </w:r>
             <w:r>
               <w:rPr>
@@ -2060,7 +2060,7 @@
               <w:lang w:eastAsia="ja-JP"/>
             </w:rPr>
           </w:pPr>
-          <w:hyperlink w:anchor="_Toc119688797" w:history="1">
+          <w:hyperlink w:anchor="_Toc119761905" w:history="1">
             <w:r>
               <w:rPr>
                 <w:rStyle w:val="Hyperlink"/>
@@ -2102,7 +2102,7 @@
                 <w:noProof/>
                 <w:webHidden/>
               </w:rPr>
-              <w:instrText xml:space="preserve"> PAGEREF _Toc119688797 \h </w:instrText>
+              <w:instrText xml:space="preserve"> PAGEREF _Toc119761905 \h </w:instrText>
             </w:r>
             <w:r>
               <w:rPr>
@@ -2122,7 +2122,7 @@
                 <w:noProof/>
                 <w:webHidden/>
               </w:rPr>
-              <w:t>8</w:t>
+              <w:t>10</w:t>
             </w:r>
             <w:r>
               <w:rPr>
@@ -2146,7 +2146,7 @@
               <w:lang w:eastAsia="ja-JP"/>
             </w:rPr>
           </w:pPr>
-          <w:hyperlink w:anchor="_Toc119688798" w:history="1">
+          <w:hyperlink w:anchor="_Toc119761906" w:history="1">
             <w:r>
               <w:rPr>
                 <w:rStyle w:val="Hyperlink"/>
@@ -2188,7 +2188,7 @@
                 <w:noProof/>
                 <w:webHidden/>
               </w:rPr>
-              <w:instrText xml:space="preserve"> PAGEREF _Toc119688798 \h </w:instrText>
+              <w:instrText xml:space="preserve"> PAGEREF _Toc119761906 \h </w:instrText>
             </w:r>
             <w:r>
               <w:rPr>
@@ -2208,7 +2208,7 @@
                 <w:noProof/>
                 <w:webHidden/>
               </w:rPr>
-              <w:t>8</w:t>
+              <w:t>10</w:t>
             </w:r>
             <w:r>
               <w:rPr>
@@ -2231,7 +2231,7 @@
               <w:lang w:eastAsia="ja-JP"/>
             </w:rPr>
           </w:pPr>
-          <w:hyperlink w:anchor="_Toc119688799" w:history="1">
+          <w:hyperlink w:anchor="_Toc119761907" w:history="1">
             <w:r>
               <w:rPr>
                 <w:rStyle w:val="Hyperlink"/>
@@ -2273,7 +2273,7 @@
                 <w:noProof/>
                 <w:webHidden/>
               </w:rPr>
-              <w:instrText xml:space="preserve"> PAGEREF _Toc119688799 \h </w:instrText>
+              <w:instrText xml:space="preserve"> PAGEREF _Toc119761907 \h </w:instrText>
             </w:r>
             <w:r>
               <w:rPr>
@@ -2293,7 +2293,7 @@
                 <w:noProof/>
                 <w:webHidden/>
               </w:rPr>
-              <w:t>8</w:t>
+              <w:t>10</w:t>
             </w:r>
             <w:r>
               <w:rPr>
@@ -2316,7 +2316,7 @@
               <w:lang w:eastAsia="ja-JP"/>
             </w:rPr>
           </w:pPr>
-          <w:hyperlink w:anchor="_Toc119688800" w:history="1">
+          <w:hyperlink w:anchor="_Toc119761908" w:history="1">
             <w:r>
               <w:rPr>
                 <w:rStyle w:val="Hyperlink"/>
@@ -2358,7 +2358,7 @@
                 <w:noProof/>
                 <w:webHidden/>
               </w:rPr>
-              <w:instrText xml:space="preserve"> PAGEREF _Toc119688800 \h </w:instrText>
+              <w:instrText xml:space="preserve"> PAGEREF _Toc119761908 \h </w:instrText>
             </w:r>
             <w:r>
               <w:rPr>
@@ -2378,7 +2378,7 @@
                 <w:noProof/>
                 <w:webHidden/>
               </w:rPr>
-              <w:t>9</w:t>
+              <w:t>11</w:t>
             </w:r>
             <w:r>
               <w:rPr>
@@ -2401,7 +2401,7 @@
               <w:lang w:eastAsia="ja-JP"/>
             </w:rPr>
           </w:pPr>
-          <w:hyperlink w:anchor="_Toc119688801" w:history="1">
+          <w:hyperlink w:anchor="_Toc119761909" w:history="1">
             <w:r>
               <w:rPr>
                 <w:rStyle w:val="Hyperlink"/>
@@ -2443,7 +2443,7 @@
                 <w:noProof/>
                 <w:webHidden/>
               </w:rPr>
-              <w:instrText xml:space="preserve"> PAGEREF _Toc119688801 \h </w:instrText>
+              <w:instrText xml:space="preserve"> PAGEREF _Toc119761909 \h </w:instrText>
             </w:r>
             <w:r>
               <w:rPr>
@@ -2463,7 +2463,7 @@
                 <w:noProof/>
                 <w:webHidden/>
               </w:rPr>
-              <w:t>9</w:t>
+              <w:t>11</w:t>
             </w:r>
             <w:r>
               <w:rPr>
@@ -2486,7 +2486,7 @@
               <w:lang w:eastAsia="ja-JP"/>
             </w:rPr>
           </w:pPr>
-          <w:hyperlink w:anchor="_Toc119688802" w:history="1">
+          <w:hyperlink w:anchor="_Toc119761910" w:history="1">
             <w:r>
               <w:rPr>
                 <w:rStyle w:val="Hyperlink"/>
@@ -2528,7 +2528,7 @@
                 <w:noProof/>
                 <w:webHidden/>
               </w:rPr>
-              <w:instrText xml:space="preserve"> PAGEREF _Toc119688802 \h </w:instrText>
+              <w:instrText xml:space="preserve"> PAGEREF _Toc119761910 \h </w:instrText>
             </w:r>
             <w:r>
               <w:rPr>
@@ -2548,7 +2548,7 @@
                 <w:noProof/>
                 <w:webHidden/>
               </w:rPr>
-              <w:t>10</w:t>
+              <w:t>12</w:t>
             </w:r>
             <w:r>
               <w:rPr>
@@ -2571,7 +2571,7 @@
               <w:lang w:eastAsia="ja-JP"/>
             </w:rPr>
           </w:pPr>
-          <w:hyperlink w:anchor="_Toc119688803" w:history="1">
+          <w:hyperlink w:anchor="_Toc119761911" w:history="1">
             <w:r>
               <w:rPr>
                 <w:rStyle w:val="Hyperlink"/>
@@ -2613,7 +2613,7 @@
                 <w:noProof/>
                 <w:webHidden/>
               </w:rPr>
-              <w:instrText xml:space="preserve"> PAGEREF _Toc119688803 \h </w:instrText>
+              <w:instrText xml:space="preserve"> PAGEREF _Toc119761911 \h </w:instrText>
             </w:r>
             <w:r>
               <w:rPr>
@@ -2633,7 +2633,7 @@
                 <w:noProof/>
                 <w:webHidden/>
               </w:rPr>
-              <w:t>11</w:t>
+              <w:t>13</w:t>
             </w:r>
             <w:r>
               <w:rPr>
@@ -2691,7 +2691,7 @@
       <w:pPr>
         <w:pStyle w:val="Heading1"/>
       </w:pPr>
-      <w:bookmarkStart w:id="0" w:name="_Toc119688777"/>
+      <w:bookmarkStart w:id="0" w:name="_Toc119761885"/>
       <w:r>
         <w:lastRenderedPageBreak/>
         <w:t>Inleiding</w:t>
@@ -2744,7 +2744,7 @@
       <w:pPr>
         <w:pStyle w:val="Heading1"/>
       </w:pPr>
-      <w:bookmarkStart w:id="1" w:name="_Toc119688778"/>
+      <w:bookmarkStart w:id="1" w:name="_Toc119761886"/>
       <w:r>
         <w:t>Noisefuncties</w:t>
       </w:r>
@@ -2754,7 +2754,7 @@
       <w:pPr>
         <w:pStyle w:val="Heading2"/>
       </w:pPr>
-      <w:bookmarkStart w:id="2" w:name="_Toc119688779"/>
+      <w:bookmarkStart w:id="2" w:name="_Toc119761887"/>
       <w:commentRangeStart w:id="3"/>
       <w:r>
         <w:t>I</w:t>
@@ -2970,7 +2970,7 @@
       <w:pPr>
         <w:pStyle w:val="Heading2"/>
       </w:pPr>
-      <w:bookmarkStart w:id="4" w:name="_Toc119688780"/>
+      <w:bookmarkStart w:id="4" w:name="_Toc119761888"/>
       <w:r>
         <w:t>N</w:t>
       </w:r>
@@ -3118,7 +3118,7 @@
       <w:pPr>
         <w:pStyle w:val="Heading2"/>
       </w:pPr>
-      <w:bookmarkStart w:id="5" w:name="_Toc119688781"/>
+      <w:bookmarkStart w:id="5" w:name="_Toc119761889"/>
       <w:r>
         <w:lastRenderedPageBreak/>
         <w:t>Random Number Generator (RNG)</w:t>
@@ -4407,7 +4407,7 @@
       <w:pPr>
         <w:pStyle w:val="Heading2"/>
       </w:pPr>
-      <w:bookmarkStart w:id="6" w:name="_Toc119688782"/>
+      <w:bookmarkStart w:id="6" w:name="_Toc119761890"/>
       <w:r>
         <w:rPr>
           <w:noProof/>
@@ -4605,7 +4605,7 @@
                                 <w:lang w:val="nl-NL" w:eastAsia="nl-NL"/>
                               </w:rPr>
                             </w:pPr>
-                            <w:bookmarkStart w:id="8" w:name="_Toc119688804"/>
+                            <w:bookmarkStart w:id="8" w:name="_Toc119761868"/>
                             <w:r>
                               <w:t xml:space="preserve">Figuur </w:t>
                             </w:r>
@@ -4661,7 +4661,7 @@
                           <w:lang w:val="nl-NL" w:eastAsia="nl-NL"/>
                         </w:rPr>
                       </w:pPr>
-                      <w:bookmarkStart w:id="9" w:name="_Toc119688804"/>
+                      <w:bookmarkStart w:id="9" w:name="_Toc119761868"/>
                       <w:r>
                         <w:t xml:space="preserve">Figuur </w:t>
                       </w:r>
@@ -4763,7 +4763,7 @@
       <w:pPr>
         <w:pStyle w:val="Heading2"/>
       </w:pPr>
-      <w:bookmarkStart w:id="10" w:name="_Toc119688783"/>
+      <w:bookmarkStart w:id="10" w:name="_Toc119761891"/>
       <w:r>
         <w:rPr>
           <w:noProof/>
@@ -4884,7 +4884,7 @@
                               </w:rPr>
                             </w:pPr>
                             <w:bookmarkStart w:id="11" w:name="_Ref119417850"/>
-                            <w:bookmarkStart w:id="12" w:name="_Toc119688805"/>
+                            <w:bookmarkStart w:id="12" w:name="_Toc119761869"/>
                             <w:r>
                               <w:t xml:space="preserve">Figuur </w:t>
                             </w:r>
@@ -4929,7 +4929,7 @@
                         </w:rPr>
                       </w:pPr>
                       <w:bookmarkStart w:id="13" w:name="_Ref119417850"/>
-                      <w:bookmarkStart w:id="14" w:name="_Toc119688805"/>
+                      <w:bookmarkStart w:id="14" w:name="_Toc119761869"/>
                       <w:r>
                         <w:t xml:space="preserve">Figuur </w:t>
                       </w:r>
@@ -5320,7 +5320,7 @@
                                 <w:noProof/>
                               </w:rPr>
                             </w:pPr>
-                            <w:bookmarkStart w:id="15" w:name="_Toc119688806"/>
+                            <w:bookmarkStart w:id="15" w:name="_Toc119761870"/>
                             <w:r>
                               <w:t xml:space="preserve">Figuur </w:t>
                             </w:r>
@@ -5366,7 +5366,7 @@
                           <w:noProof/>
                         </w:rPr>
                       </w:pPr>
-                      <w:bookmarkStart w:id="16" w:name="_Toc119688806"/>
+                      <w:bookmarkStart w:id="16" w:name="_Toc119761870"/>
                       <w:r>
                         <w:t xml:space="preserve">Figuur </w:t>
                       </w:r>
@@ -5402,7 +5402,7 @@
       <w:pPr>
         <w:pStyle w:val="Heading3"/>
       </w:pPr>
-      <w:bookmarkStart w:id="17" w:name="_Toc119688784"/>
+      <w:bookmarkStart w:id="17" w:name="_Toc119761892"/>
       <w:r>
         <w:lastRenderedPageBreak/>
         <w:t>Werking</w:t>
@@ -5998,7 +5998,7 @@
                 <w:szCs w:val="14"/>
               </w:rPr>
             </w:pPr>
-            <w:bookmarkStart w:id="21" w:name="_Toc119688807"/>
+            <w:bookmarkStart w:id="21" w:name="_Toc119761871"/>
             <w:r>
               <w:rPr>
                 <w:sz w:val="14"/>
@@ -6110,7 +6110,7 @@
               </w:rPr>
             </w:pPr>
             <w:bookmarkStart w:id="22" w:name="_Ref119416704"/>
-            <w:bookmarkStart w:id="23" w:name="_Toc119688808"/>
+            <w:bookmarkStart w:id="23" w:name="_Toc119761872"/>
             <w:r>
               <w:rPr>
                 <w:sz w:val="14"/>
@@ -6238,7 +6238,7 @@
               </w:rPr>
             </w:pPr>
             <w:bookmarkStart w:id="24" w:name="_Ref119416723"/>
-            <w:bookmarkStart w:id="25" w:name="_Toc119688809"/>
+            <w:bookmarkStart w:id="25" w:name="_Toc119761873"/>
             <w:r>
               <w:rPr>
                 <w:sz w:val="14"/>
@@ -6360,7 +6360,7 @@
               </w:rPr>
             </w:pPr>
             <w:bookmarkStart w:id="26" w:name="_Ref119416741"/>
-            <w:bookmarkStart w:id="27" w:name="_Toc119688810"/>
+            <w:bookmarkStart w:id="27" w:name="_Toc119761874"/>
             <w:r>
               <w:rPr>
                 <w:sz w:val="14"/>
@@ -6484,7 +6484,7 @@
               </w:rPr>
             </w:pPr>
             <w:bookmarkStart w:id="28" w:name="_Ref119416750"/>
-            <w:bookmarkStart w:id="29" w:name="_Toc119688811"/>
+            <w:bookmarkStart w:id="29" w:name="_Toc119761875"/>
             <w:r>
               <w:rPr>
                 <w:sz w:val="14"/>
@@ -6593,7 +6593,7 @@
       <w:pPr>
         <w:pStyle w:val="Heading3"/>
       </w:pPr>
-      <w:bookmarkStart w:id="30" w:name="_Toc119688785"/>
+      <w:bookmarkStart w:id="30" w:name="_Toc119761893"/>
       <w:r>
         <w:lastRenderedPageBreak/>
         <w:t>Eigenschappen</w:t>
@@ -6664,7 +6664,7 @@
       <w:pPr>
         <w:pStyle w:val="Heading3"/>
       </w:pPr>
-      <w:bookmarkStart w:id="31" w:name="_Toc119688786"/>
+      <w:bookmarkStart w:id="31" w:name="_Toc119761894"/>
       <w:r>
         <w:t>Voorbeelden</w:t>
       </w:r>
@@ -6737,36 +6737,25 @@
       <w:pPr>
         <w:pStyle w:val="Heading2"/>
       </w:pPr>
-      <w:bookmarkStart w:id="32" w:name="_Toc119688787"/>
-      <w:r>
+      <w:bookmarkStart w:id="32" w:name="_Toc119761895"/>
+      <w:r>
+        <w:rPr>
+          <w:noProof/>
+        </w:rPr>
         <w:lastRenderedPageBreak/>
-        <w:t>Perlin noise</w:t>
-      </w:r>
-      <w:bookmarkEnd w:id="32"/>
-    </w:p>
-    <w:p>
-      <w:pPr>
-        <w:rPr>
-          <w:lang w:val="nl-NL" w:eastAsia="nl-NL"/>
-        </w:rPr>
-      </w:pPr>
-      <w:r>
-        <w:rPr>
-          <w:noProof/>
-        </w:rPr>
         <w:drawing>
-          <wp:anchor distT="0" distB="0" distL="114300" distR="114300" simplePos="0" relativeHeight="251678720" behindDoc="0" locked="0" layoutInCell="1" allowOverlap="1" wp14:anchorId="57404BA5" wp14:editId="64160B6D">
+          <wp:anchor distT="0" distB="0" distL="114300" distR="114300" simplePos="0" relativeHeight="251677696" behindDoc="0" locked="0" layoutInCell="1" allowOverlap="1" wp14:anchorId="63C0699D" wp14:editId="450D6388">
             <wp:simplePos x="0" y="0"/>
             <wp:positionH relativeFrom="margin">
               <wp:align>right</wp:align>
             </wp:positionH>
             <wp:positionV relativeFrom="paragraph">
-              <wp:posOffset>3810</wp:posOffset>
+              <wp:posOffset>8255</wp:posOffset>
             </wp:positionV>
-            <wp:extent cx="1866265" cy="1873250"/>
-            <wp:effectExtent l="0" t="0" r="635" b="0"/>
+            <wp:extent cx="1790065" cy="1787525"/>
+            <wp:effectExtent l="0" t="0" r="635" b="3175"/>
             <wp:wrapSquare wrapText="bothSides"/>
-            <wp:docPr id="5" name="Picture 5"/>
+            <wp:docPr id="8" name="Picture 8"/>
             <wp:cNvGraphicFramePr>
               <a:graphicFrameLocks xmlns:a="http://schemas.openxmlformats.org/drawingml/2006/main" noChangeAspect="1"/>
             </wp:cNvGraphicFramePr>
@@ -6778,7 +6767,7 @@
                     <pic:cNvPicPr/>
                   </pic:nvPicPr>
                   <pic:blipFill>
-                    <a:blip r:embed="rId14" cstate="print">
+                    <a:blip r:embed="rId25" cstate="print">
                       <a:extLst>
                         <a:ext uri="{28A0092B-C50C-407E-A947-70E740481C1C}">
                           <a14:useLocalDpi xmlns:a14="http://schemas.microsoft.com/office/drawing/2010/main" val="0"/>
@@ -6792,7 +6781,7 @@
                   <pic:spPr>
                     <a:xfrm>
                       <a:off x="0" y="0"/>
-                      <a:ext cx="1866265" cy="1873250"/>
+                      <a:ext cx="1790065" cy="1787525"/>
                     </a:xfrm>
                     <a:prstGeom prst="rect">
                       <a:avLst/>
@@ -6811,6 +6800,17 @@
         </w:drawing>
       </w:r>
       <w:r>
+        <w:t>Perlin noise</w:t>
+      </w:r>
+      <w:bookmarkEnd w:id="32"/>
+    </w:p>
+    <w:p>
+      <w:pPr>
+        <w:rPr>
+          <w:lang w:val="nl-NL" w:eastAsia="nl-NL"/>
+        </w:rPr>
+      </w:pPr>
+      <w:r>
         <w:rPr>
           <w:lang w:val="nl-NL" w:eastAsia="nl-NL"/>
         </w:rPr>
@@ -6844,6 +6844,144 @@
       </w:pPr>
       <w:r>
         <w:rPr>
+          <w:noProof/>
+        </w:rPr>
+        <mc:AlternateContent>
+          <mc:Choice Requires="wps">
+            <w:drawing>
+              <wp:anchor distT="0" distB="0" distL="114300" distR="114300" simplePos="0" relativeHeight="251679744" behindDoc="0" locked="0" layoutInCell="1" allowOverlap="1" wp14:anchorId="2A806B6D" wp14:editId="1B86EBA3">
+                <wp:simplePos x="0" y="0"/>
+                <wp:positionH relativeFrom="margin">
+                  <wp:align>right</wp:align>
+                </wp:positionH>
+                <wp:positionV relativeFrom="paragraph">
+                  <wp:posOffset>11430</wp:posOffset>
+                </wp:positionV>
+                <wp:extent cx="1790065" cy="317500"/>
+                <wp:effectExtent l="0" t="0" r="635" b="6350"/>
+                <wp:wrapSquare wrapText="bothSides"/>
+                <wp:docPr id="9" name="Text Box 9"/>
+                <wp:cNvGraphicFramePr/>
+                <a:graphic xmlns:a="http://schemas.openxmlformats.org/drawingml/2006/main">
+                  <a:graphicData uri="http://schemas.microsoft.com/office/word/2010/wordprocessingShape">
+                    <wps:wsp>
+                      <wps:cNvSpPr txBox="1"/>
+                      <wps:spPr>
+                        <a:xfrm>
+                          <a:off x="0" y="0"/>
+                          <a:ext cx="1790065" cy="317500"/>
+                        </a:xfrm>
+                        <a:prstGeom prst="rect">
+                          <a:avLst/>
+                        </a:prstGeom>
+                        <a:solidFill>
+                          <a:prstClr val="white"/>
+                        </a:solidFill>
+                        <a:ln>
+                          <a:noFill/>
+                        </a:ln>
+                      </wps:spPr>
+                      <wps:txbx>
+                        <w:txbxContent>
+                          <w:p>
+                            <w:pPr>
+                              <w:pStyle w:val="Caption"/>
+                              <w:rPr>
+                                <w:rFonts w:eastAsia="Times New Roman" w:cs="Arial"/>
+                                <w:iCs/>
+                                <w:noProof/>
+                                <w:color w:val="auto"/>
+                                <w:sz w:val="32"/>
+                                <w:szCs w:val="28"/>
+                                <w:lang w:val="nl-NL" w:eastAsia="nl-NL"/>
+                              </w:rPr>
+                            </w:pPr>
+                            <w:bookmarkStart w:id="33" w:name="_Toc119761876"/>
+                            <w:r>
+                              <w:t xml:space="preserve">Figuur </w:t>
+                            </w:r>
+                            <w:fldSimple w:instr=" SEQ Figuur \* ARABIC ">
+                              <w:r>
+                                <w:rPr>
+                                  <w:noProof/>
+                                </w:rPr>
+                                <w:t>9</w:t>
+                              </w:r>
+                            </w:fldSimple>
+                            <w:r>
+                              <w:t xml:space="preserve"> Een 2D raster met Perlin noise</w:t>
+                            </w:r>
+                            <w:bookmarkEnd w:id="33"/>
+                          </w:p>
+                        </w:txbxContent>
+                      </wps:txbx>
+                      <wps:bodyPr rot="0" spcFirstLastPara="0" vertOverflow="overflow" horzOverflow="overflow" vert="horz" wrap="square" lIns="0" tIns="0" rIns="0" bIns="0" numCol="1" spcCol="0" rtlCol="0" fromWordArt="0" anchor="t" anchorCtr="0" forceAA="0" compatLnSpc="1">
+                        <a:prstTxWarp prst="textNoShape">
+                          <a:avLst/>
+                        </a:prstTxWarp>
+                        <a:noAutofit/>
+                      </wps:bodyPr>
+                    </wps:wsp>
+                  </a:graphicData>
+                </a:graphic>
+                <wp14:sizeRelV relativeFrom="margin">
+                  <wp14:pctHeight>0</wp14:pctHeight>
+                </wp14:sizeRelV>
+              </wp:anchor>
+            </w:drawing>
+          </mc:Choice>
+          <mc:Fallback>
+            <w:pict>
+              <v:shape w14:anchorId="2A806B6D" id="Text Box 9" o:spid="_x0000_s1030" type="#_x0000_t202" style="position:absolute;left:0;text-align:left;margin-left:89.75pt;margin-top:.9pt;width:140.95pt;height:25pt;z-index:251679744;visibility:visible;mso-wrap-style:square;mso-height-percent:0;mso-wrap-distance-left:9pt;mso-wrap-distance-top:0;mso-wrap-distance-right:9pt;mso-wrap-distance-bottom:0;mso-position-horizontal:right;mso-position-horizontal-relative:margin;mso-position-vertical:absolute;mso-position-vertical-relative:text;mso-height-percent:0;mso-height-relative:margin;v-text-anchor:top" o:gfxdata="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" stroked="f">
+                <v:textbox inset="0,0,0,0">
+                  <w:txbxContent>
+                    <w:p>
+                      <w:pPr>
+                        <w:pStyle w:val="Caption"/>
+                        <w:rPr>
+                          <w:rFonts w:eastAsia="Times New Roman" w:cs="Arial"/>
+                          <w:iCs/>
+                          <w:noProof/>
+                          <w:color w:val="auto"/>
+                          <w:sz w:val="32"/>
+                          <w:szCs w:val="28"/>
+                          <w:lang w:val="nl-NL" w:eastAsia="nl-NL"/>
+                        </w:rPr>
+                      </w:pPr>
+                      <w:bookmarkStart w:id="34" w:name="_Toc119761876"/>
+                      <w:r>
+                        <w:t xml:space="preserve">Figuur </w:t>
+                      </w:r>
+                      <w:fldSimple w:instr=" SEQ Figuur \* ARABIC ">
+                        <w:r>
+                          <w:rPr>
+                            <w:noProof/>
+                          </w:rPr>
+                          <w:t>9</w:t>
+                        </w:r>
+                      </w:fldSimple>
+                      <w:r>
+                        <w:t xml:space="preserve"> Een 2D raster met Perlin noise</w:t>
+                      </w:r>
+                      <w:bookmarkEnd w:id="34"/>
+                    </w:p>
+                  </w:txbxContent>
+                </v:textbox>
+                <w10:wrap type="square" anchorx="margin"/>
+              </v:shape>
+            </w:pict>
+          </mc:Fallback>
+        </mc:AlternateContent>
+      </w:r>
+    </w:p>
+    <w:p>
+      <w:pPr>
+        <w:rPr>
+          <w:lang w:val="nl-NL" w:eastAsia="nl-NL"/>
+        </w:rPr>
+      </w:pPr>
+      <w:r>
+        <w:rPr>
           <w:lang w:val="nl-NL" w:eastAsia="nl-NL"/>
         </w:rPr>
         <w:t>In tegenstelling tot value noise gebruikt Perlin noise een raster van eenheidsvectoren i.p.v. punten. Deze vectoren duwen alle tussenliggende waarde</w:t>
@@ -6872,11 +7010,11 @@
       <w:pPr>
         <w:pStyle w:val="Heading3"/>
       </w:pPr>
-      <w:bookmarkStart w:id="33" w:name="_Toc119688788"/>
+      <w:bookmarkStart w:id="35" w:name="_Toc119761896"/>
       <w:r>
         <w:t>Werking</w:t>
       </w:r>
-      <w:bookmarkEnd w:id="33"/>
+      <w:bookmarkEnd w:id="35"/>
     </w:p>
     <w:p>
       <w:pPr>
@@ -6930,160 +7068,159 @@
     <w:p>
       <w:pPr>
         <w:spacing w:after="0"/>
+        <w:rPr>
+          <w:rFonts w:eastAsiaTheme="minorEastAsia"/>
+        </w:rPr>
+      </w:pPr>
+      <w:r>
+        <w:rPr>
+          <w:lang w:val="nl-NL" w:eastAsia="nl-NL"/>
+        </w:rPr>
+        <w:t>De eerste stap is dezelfde als bij value noise</w:t>
+      </w:r>
+      <w:r>
+        <w:rPr>
+          <w:lang w:val="nl-NL" w:eastAsia="nl-NL"/>
+        </w:rPr>
+        <w:t xml:space="preserve"> namelijk: stel een </w:t>
+      </w:r>
+      <w:r>
+        <w:rPr>
+          <w:lang w:val="nl-NL" w:eastAsia="nl-NL"/>
+        </w:rPr>
+        <w:t xml:space="preserve">2D </w:t>
+      </w:r>
+      <w:r>
+        <w:rPr>
+          <w:lang w:val="nl-NL" w:eastAsia="nl-NL"/>
+        </w:rPr>
+        <w:t>raster op</w:t>
+      </w:r>
+      <w:r>
+        <w:rPr>
+          <w:lang w:val="nl-NL" w:eastAsia="nl-NL"/>
+        </w:rPr>
+        <w:t xml:space="preserve"> van willekeurige eenheidsvectoren</w:t>
+      </w:r>
+      <w:r>
+        <w:rPr>
+          <w:lang w:val="nl-NL" w:eastAsia="nl-NL"/>
+        </w:rPr>
+        <w:t>, kies een punt</w:t>
+      </w:r>
+      <w:r>
+        <w:rPr>
+          <w:lang w:val="nl-NL" w:eastAsia="nl-NL"/>
+        </w:rPr>
+        <w:t xml:space="preserve"> en zoek </w:t>
+      </w:r>
+      <w:r>
+        <w:rPr>
+          <w:lang w:val="nl-NL" w:eastAsia="nl-NL"/>
+        </w:rPr>
+        <w:t xml:space="preserve">zijn </w:t>
+      </w:r>
+      <w:r>
+        <w:rPr>
+          <w:lang w:val="nl-NL" w:eastAsia="nl-NL"/>
+        </w:rPr>
+        <w:t>omliggende rasterpunten</w:t>
+      </w:r>
+      <w:r>
+        <w:rPr>
+          <w:lang w:val="nl-NL" w:eastAsia="nl-NL"/>
+        </w:rPr>
+        <w:t>.</w:t>
+      </w:r>
+      <w:r>
+        <w:rPr>
+          <w:lang w:val="nl-NL" w:eastAsia="nl-NL"/>
+        </w:rPr>
+        <w:t xml:space="preserve"> </w:t>
+      </w:r>
+      <w:r>
+        <w:rPr>
+          <w:lang w:val="nl-NL" w:eastAsia="nl-NL"/>
+        </w:rPr>
+        <w:t>Zoek daarna voor elk van deze punten</w:t>
+      </w:r>
+      <w:r>
+        <w:rPr>
+          <w:lang w:val="nl-NL" w:eastAsia="nl-NL"/>
+        </w:rPr>
+        <w:t xml:space="preserve"> </w:t>
+      </w:r>
+      <w:r>
+        <w:rPr>
+          <w:lang w:val="nl-NL" w:eastAsia="nl-NL"/>
+        </w:rPr>
+        <w:t>hun bijhorende vector uit de vectorli</w:t>
+      </w:r>
+      <w:r>
+        <w:rPr>
+          <w:lang w:val="nl-NL" w:eastAsia="nl-NL"/>
+        </w:rPr>
+        <w:t>j</w:t>
+      </w:r>
+      <w:r>
+        <w:rPr>
+          <w:lang w:val="nl-NL" w:eastAsia="nl-NL"/>
+        </w:rPr>
+        <w:t>st met</w:t>
+      </w:r>
+      <w:r>
+        <w:rPr>
+          <w:lang w:val="nl-NL" w:eastAsia="nl-NL"/>
+        </w:rPr>
+        <w:t xml:space="preserve"> een hashfunctie</w:t>
+      </w:r>
+      <w:r>
         <w:rPr>
           <w:sz w:val="14"/>
           <w:szCs w:val="14"/>
         </w:rPr>
-      </w:pPr>
-      <w:r>
-        <w:rPr>
-          <w:lang w:val="nl-NL" w:eastAsia="nl-NL"/>
-        </w:rPr>
-        <w:t>De eerste stap is dezelfde als bij value noise</w:t>
-      </w:r>
-      <w:r>
-        <w:rPr>
-          <w:lang w:val="nl-NL" w:eastAsia="nl-NL"/>
-        </w:rPr>
-        <w:t xml:space="preserve"> namelijk: stel een </w:t>
-      </w:r>
-      <w:r>
-        <w:rPr>
-          <w:lang w:val="nl-NL" w:eastAsia="nl-NL"/>
-        </w:rPr>
-        <w:t xml:space="preserve">2D </w:t>
-      </w:r>
-      <w:r>
-        <w:rPr>
-          <w:lang w:val="nl-NL" w:eastAsia="nl-NL"/>
-        </w:rPr>
-        <w:t>raster op</w:t>
-      </w:r>
-      <w:r>
-        <w:rPr>
-          <w:lang w:val="nl-NL" w:eastAsia="nl-NL"/>
-        </w:rPr>
-        <w:t xml:space="preserve"> van willekeurige eenheidsvectoren</w:t>
-      </w:r>
-      <w:r>
-        <w:rPr>
-          <w:lang w:val="nl-NL" w:eastAsia="nl-NL"/>
-        </w:rPr>
-        <w:t>, kies een punt</w:t>
-      </w:r>
-      <w:r>
-        <w:rPr>
-          <w:lang w:val="nl-NL" w:eastAsia="nl-NL"/>
-        </w:rPr>
-        <w:t xml:space="preserve"> en zoek </w:t>
-      </w:r>
-      <w:r>
-        <w:rPr>
-          <w:lang w:val="nl-NL" w:eastAsia="nl-NL"/>
-        </w:rPr>
-        <w:t xml:space="preserve">zijn </w:t>
-      </w:r>
-      <w:r>
-        <w:rPr>
-          <w:lang w:val="nl-NL" w:eastAsia="nl-NL"/>
-        </w:rPr>
-        <w:t>omliggende rasterpunten</w:t>
-      </w:r>
-      <w:r>
-        <w:rPr>
-          <w:lang w:val="nl-NL" w:eastAsia="nl-NL"/>
-        </w:rPr>
-        <w:t>.</w:t>
-      </w:r>
-      <w:r>
-        <w:rPr>
-          <w:lang w:val="nl-NL" w:eastAsia="nl-NL"/>
-        </w:rPr>
         <w:t xml:space="preserve"> </w:t>
-      </w:r>
-      <w:r>
-        <w:rPr>
-          <w:lang w:val="nl-NL" w:eastAsia="nl-NL"/>
-        </w:rPr>
-        <w:t>Zoek daarna voor elk van deze punten</w:t>
-      </w:r>
-      <w:r>
-        <w:rPr>
-          <w:lang w:val="nl-NL" w:eastAsia="nl-NL"/>
-        </w:rPr>
-        <w:t xml:space="preserve"> </w:t>
-      </w:r>
-      <w:r>
-        <w:rPr>
-          <w:lang w:val="nl-NL" w:eastAsia="nl-NL"/>
-        </w:rPr>
-        <w:t>hun bijhorende vector uit de vectorli</w:t>
-      </w:r>
-      <w:r>
-        <w:rPr>
-          <w:lang w:val="nl-NL" w:eastAsia="nl-NL"/>
-        </w:rPr>
-        <w:t>j</w:t>
-      </w:r>
-      <w:r>
-        <w:rPr>
-          <w:lang w:val="nl-NL" w:eastAsia="nl-NL"/>
-        </w:rPr>
-        <w:t>st met</w:t>
-      </w:r>
-      <w:r>
-        <w:rPr>
-          <w:lang w:val="nl-NL" w:eastAsia="nl-NL"/>
-        </w:rPr>
-        <w:t xml:space="preserve"> een hashfunctie</w:t>
       </w:r>
       <w:r>
         <w:rPr>
           <w:sz w:val="14"/>
           <w:szCs w:val="14"/>
         </w:rPr>
-        <w:t xml:space="preserve"> </w:t>
+        <w:fldChar w:fldCharType="begin"/>
       </w:r>
       <w:r>
         <w:rPr>
           <w:sz w:val="14"/>
           <w:szCs w:val="14"/>
         </w:rPr>
-        <w:fldChar w:fldCharType="begin"/>
+        <w:instrText xml:space="preserve"> REF _Ref119582356 \h </w:instrText>
       </w:r>
       <w:r>
         <w:rPr>
           <w:sz w:val="14"/>
           <w:szCs w:val="14"/>
         </w:rPr>
-        <w:instrText xml:space="preserve"> REF _Ref119582356 \h </w:instrText>
+        <w:instrText xml:space="preserve"> \* MERGEFORMAT </w:instrText>
       </w:r>
       <w:r>
         <w:rPr>
           <w:sz w:val="14"/>
           <w:szCs w:val="14"/>
         </w:rPr>
-        <w:instrText xml:space="preserve"> \* MERGEFORMAT </w:instrText>
       </w:r>
       <w:r>
         <w:rPr>
           <w:sz w:val="14"/>
           <w:szCs w:val="14"/>
         </w:rPr>
+        <w:fldChar w:fldCharType="separate"/>
       </w:r>
       <w:r>
         <w:rPr>
           <w:sz w:val="14"/>
           <w:szCs w:val="14"/>
         </w:rPr>
-        <w:fldChar w:fldCharType="separate"/>
-      </w:r>
-      <w:r>
-        <w:rPr>
-          <w:sz w:val="14"/>
-          <w:szCs w:val="14"/>
-        </w:rPr>
-        <w:t>Figuur 9</w:t>
+        <w:t>Figuur 10</w:t>
       </w:r>
       <w:r>
         <w:rPr>
@@ -7214,86 +7351,70 @@
         </w:rPr>
         <w:t xml:space="preserve">. </w:t>
       </w:r>
-    </w:p>
-    <w:p>
-      <w:pPr>
-        <w:spacing w:after="0"/>
+      <w:r>
+        <w:rPr>
+          <w:rFonts w:eastAsiaTheme="minorEastAsia"/>
+        </w:rPr>
+        <w:t xml:space="preserve">Bereken daarna voor elk hoekpunt de </w:t>
+      </w:r>
+      <w:r>
+        <w:rPr>
+          <w:rFonts w:eastAsiaTheme="minorEastAsia"/>
+        </w:rPr>
+        <w:t xml:space="preserve">afstandsvector naar het punt in de cel door het verschil te nemen </w:t>
+      </w:r>
+      <w:r>
+        <w:rPr>
+          <w:rFonts w:eastAsiaTheme="minorEastAsia"/>
+        </w:rPr>
+        <w:t>van beide punten</w:t>
+      </w:r>
+      <w:r>
+        <w:rPr>
+          <w:rFonts w:eastAsiaTheme="minorEastAsia"/>
+        </w:rPr>
+        <w:t xml:space="preserve"> </w:t>
+      </w:r>
+      <w:r>
         <w:rPr>
           <w:sz w:val="14"/>
           <w:szCs w:val="14"/>
         </w:rPr>
-      </w:pPr>
-    </w:p>
-    <w:p>
-      <w:pPr>
-        <w:rPr>
-          <w:rFonts w:eastAsiaTheme="minorEastAsia"/>
-        </w:rPr>
-      </w:pPr>
-      <w:r>
-        <w:rPr>
-          <w:rFonts w:eastAsiaTheme="minorEastAsia"/>
-        </w:rPr>
-        <w:t xml:space="preserve">Bereken daarna voor elk hoekpunt de </w:t>
-      </w:r>
-      <w:r>
-        <w:rPr>
-          <w:rFonts w:eastAsiaTheme="minorEastAsia"/>
-        </w:rPr>
-        <w:t xml:space="preserve">afstandsvector naar het punt in de cel door het verschil te nemen </w:t>
-      </w:r>
-      <w:r>
-        <w:rPr>
-          <w:rFonts w:eastAsiaTheme="minorEastAsia"/>
-        </w:rPr>
-        <w:t>van beide punten</w:t>
-      </w:r>
-      <w:r>
-        <w:rPr>
-          <w:rFonts w:eastAsiaTheme="minorEastAsia"/>
-        </w:rPr>
-        <w:t xml:space="preserve"> </w:t>
+        <w:fldChar w:fldCharType="begin"/>
       </w:r>
       <w:r>
         <w:rPr>
           <w:sz w:val="14"/>
           <w:szCs w:val="14"/>
         </w:rPr>
-        <w:fldChar w:fldCharType="begin"/>
+        <w:instrText xml:space="preserve"> REF _Ref119597749 \h </w:instrText>
       </w:r>
       <w:r>
         <w:rPr>
           <w:sz w:val="14"/>
           <w:szCs w:val="14"/>
         </w:rPr>
-        <w:instrText xml:space="preserve"> REF _Ref119597749 \h </w:instrText>
+        <w:instrText xml:space="preserve"> \* MERGEFORMAT </w:instrText>
       </w:r>
       <w:r>
         <w:rPr>
           <w:sz w:val="14"/>
           <w:szCs w:val="14"/>
         </w:rPr>
-        <w:instrText xml:space="preserve"> \* MERGEFORMAT </w:instrText>
       </w:r>
       <w:r>
         <w:rPr>
           <w:sz w:val="14"/>
           <w:szCs w:val="14"/>
         </w:rPr>
+        <w:fldChar w:fldCharType="separate"/>
       </w:r>
       <w:r>
         <w:rPr>
           <w:sz w:val="14"/>
           <w:szCs w:val="14"/>
         </w:rPr>
-        <w:fldChar w:fldCharType="separate"/>
-      </w:r>
-      <w:r>
-        <w:rPr>
-          <w:sz w:val="14"/>
-          <w:szCs w:val="14"/>
-        </w:rPr>
-        <w:t>Figuur 10</w:t>
+        <w:t>Figuur 11</w:t>
       </w:r>
       <w:r>
         <w:rPr>
@@ -7380,7 +7501,7 @@
                           <pic:cNvPicPr/>
                         </pic:nvPicPr>
                         <pic:blipFill>
-                          <a:blip r:embed="rId25"/>
+                          <a:blip r:embed="rId26"/>
                           <a:stretch>
                             <a:fillRect/>
                           </a:stretch>
@@ -7408,8 +7529,8 @@
                 <w:lang w:val="nl-NL" w:eastAsia="nl-NL"/>
               </w:rPr>
             </w:pPr>
-            <w:bookmarkStart w:id="34" w:name="_Ref119582356"/>
-            <w:bookmarkStart w:id="35" w:name="_Toc119688812"/>
+            <w:bookmarkStart w:id="36" w:name="_Ref119582356"/>
+            <w:bookmarkStart w:id="37" w:name="_Toc119761877"/>
             <w:r>
               <w:rPr>
                 <w:sz w:val="16"/>
@@ -7444,7 +7565,7 @@
                 <w:sz w:val="16"/>
                 <w:szCs w:val="16"/>
               </w:rPr>
-              <w:t>9</w:t>
+              <w:t>10</w:t>
             </w:r>
             <w:r>
               <w:rPr>
@@ -7453,7 +7574,7 @@
               </w:rPr>
               <w:fldChar w:fldCharType="end"/>
             </w:r>
-            <w:bookmarkEnd w:id="34"/>
+            <w:bookmarkEnd w:id="36"/>
             <w:r>
               <w:rPr>
                 <w:sz w:val="16"/>
@@ -7461,7 +7582,7 @@
               </w:rPr>
               <w:t xml:space="preserve"> gradient vectoren opzoeken</w:t>
             </w:r>
-            <w:bookmarkEnd w:id="35"/>
+            <w:bookmarkEnd w:id="37"/>
           </w:p>
         </w:tc>
         <w:tc>
@@ -7492,7 +7613,7 @@
                           <pic:cNvPicPr/>
                         </pic:nvPicPr>
                         <pic:blipFill>
-                          <a:blip r:embed="rId26"/>
+                          <a:blip r:embed="rId27"/>
                           <a:stretch>
                             <a:fillRect/>
                           </a:stretch>
@@ -7520,8 +7641,8 @@
                 <w:lang w:val="nl-NL" w:eastAsia="nl-NL"/>
               </w:rPr>
             </w:pPr>
-            <w:bookmarkStart w:id="36" w:name="_Ref119597749"/>
-            <w:bookmarkStart w:id="37" w:name="_Toc119688813"/>
+            <w:bookmarkStart w:id="38" w:name="_Ref119597749"/>
+            <w:bookmarkStart w:id="39" w:name="_Toc119761878"/>
             <w:r>
               <w:rPr>
                 <w:sz w:val="16"/>
@@ -7556,7 +7677,7 @@
                 <w:sz w:val="16"/>
                 <w:szCs w:val="16"/>
               </w:rPr>
-              <w:t>10</w:t>
+              <w:t>11</w:t>
             </w:r>
             <w:r>
               <w:rPr>
@@ -7565,7 +7686,7 @@
               </w:rPr>
               <w:fldChar w:fldCharType="end"/>
             </w:r>
-            <w:bookmarkEnd w:id="36"/>
+            <w:bookmarkEnd w:id="38"/>
             <w:r>
               <w:rPr>
                 <w:sz w:val="16"/>
@@ -7573,7 +7694,7 @@
               </w:rPr>
               <w:t xml:space="preserve"> afstandsvectoren berekenen</w:t>
             </w:r>
-            <w:bookmarkEnd w:id="37"/>
+            <w:bookmarkEnd w:id="39"/>
           </w:p>
         </w:tc>
         <w:tc>
@@ -7611,24 +7732,111 @@
     </w:p>
     <w:p>
       <w:pPr>
+        <w:spacing w:line="276" w:lineRule="auto"/>
+        <w:jc w:val="left"/>
+        <w:rPr>
+          <w:lang w:val="nl-NL" w:eastAsia="nl-NL"/>
+        </w:rPr>
+      </w:pPr>
+      <w:r>
+        <w:rPr>
+          <w:lang w:val="nl-NL" w:eastAsia="nl-NL"/>
+        </w:rPr>
+        <w:br w:type="page"/>
+      </w:r>
+    </w:p>
+    <w:p>
+      <w:pPr>
         <w:pStyle w:val="Heading3"/>
       </w:pPr>
-      <w:bookmarkStart w:id="38" w:name="_Toc119688789"/>
+      <w:bookmarkStart w:id="40" w:name="_Toc119761897"/>
       <w:r>
         <w:lastRenderedPageBreak/>
         <w:t>Eigenschappen</w:t>
       </w:r>
-      <w:bookmarkEnd w:id="38"/>
+      <w:bookmarkEnd w:id="40"/>
+    </w:p>
+    <w:p>
+      <w:pPr>
+        <w:pStyle w:val="ListParagraph"/>
+        <w:numPr>
+          <w:ilvl w:val="0"/>
+          <w:numId w:val="5"/>
+        </w:numPr>
+        <w:rPr>
+          <w:lang w:val="nl-NL" w:eastAsia="nl-NL"/>
+        </w:rPr>
+      </w:pPr>
+      <w:r>
+        <w:rPr>
+          <w:lang w:val="nl-NL" w:eastAsia="nl-NL"/>
+        </w:rPr>
+        <w:t>Is een stuk trager dan value noise.</w:t>
+      </w:r>
+    </w:p>
+    <w:p>
+      <w:pPr>
+        <w:pStyle w:val="ListParagraph"/>
+        <w:numPr>
+          <w:ilvl w:val="0"/>
+          <w:numId w:val="5"/>
+        </w:numPr>
+        <w:rPr>
+          <w:lang w:val="nl-NL" w:eastAsia="nl-NL"/>
+        </w:rPr>
+      </w:pPr>
+      <w:r>
+        <w:rPr>
+          <w:lang w:val="nl-NL" w:eastAsia="nl-NL"/>
+        </w:rPr>
+        <w:t>Gebruikt een beetje geheugen om de vector- en permutatielijst op te slaan.</w:t>
+      </w:r>
+    </w:p>
+    <w:p>
+      <w:pPr>
+        <w:pStyle w:val="ListParagraph"/>
+        <w:numPr>
+          <w:ilvl w:val="0"/>
+          <w:numId w:val="5"/>
+        </w:numPr>
+        <w:rPr>
+          <w:lang w:val="nl-NL" w:eastAsia="nl-NL"/>
+        </w:rPr>
+      </w:pPr>
+      <w:r>
+        <w:rPr>
+          <w:lang w:val="nl-NL" w:eastAsia="nl-NL"/>
+        </w:rPr>
+        <w:t>Geeft een mooi resultaat.</w:t>
+      </w:r>
+    </w:p>
+    <w:p>
+      <w:pPr>
+        <w:pStyle w:val="ListParagraph"/>
+        <w:numPr>
+          <w:ilvl w:val="0"/>
+          <w:numId w:val="5"/>
+        </w:numPr>
+        <w:rPr>
+          <w:lang w:val="nl-NL" w:eastAsia="nl-NL"/>
+        </w:rPr>
+      </w:pPr>
+      <w:r>
+        <w:rPr>
+          <w:lang w:val="nl-NL" w:eastAsia="nl-NL"/>
+        </w:rPr>
+        <w:t>Afhankelijk van de implementatie kan Perlin noise herhalen.</w:t>
+      </w:r>
     </w:p>
     <w:p>
       <w:pPr>
         <w:pStyle w:val="Heading3"/>
       </w:pPr>
-      <w:bookmarkStart w:id="39" w:name="_Toc119688790"/>
+      <w:bookmarkStart w:id="41" w:name="_Toc119761898"/>
       <w:r>
         <w:t>Voorbeelden</w:t>
       </w:r>
-      <w:bookmarkEnd w:id="39"/>
+      <w:bookmarkEnd w:id="41"/>
     </w:p>
     <w:p>
       <w:pPr>
@@ -7649,7 +7857,7 @@
         </w:rPr>
         <w:t xml:space="preserve">(2.4) </w:t>
       </w:r>
-      <w:hyperlink r:id="rId27" w:history="1">
+      <w:hyperlink r:id="rId28" w:history="1">
         <w:r>
           <w:rPr>
             <w:rStyle w:val="Hyperlink"/>
@@ -7665,7 +7873,7 @@
           <w:lang w:val="nl-NL" w:eastAsia="nl-NL"/>
         </w:rPr>
       </w:pPr>
-      <w:hyperlink r:id="rId28" w:history="1">
+      <w:hyperlink r:id="rId29" w:history="1">
         <w:r>
           <w:rPr>
             <w:rStyle w:val="Hyperlink"/>
@@ -7677,34 +7885,1471 @@
     </w:p>
     <w:p>
       <w:pPr>
-        <w:rPr>
-          <w:lang w:val="nl-NL" w:eastAsia="nl-NL"/>
-        </w:rPr>
-      </w:pPr>
+        <w:spacing w:line="276" w:lineRule="auto"/>
+        <w:jc w:val="left"/>
+        <w:rPr>
+          <w:lang w:val="nl-NL" w:eastAsia="nl-NL"/>
+        </w:rPr>
+      </w:pPr>
+      <w:r>
+        <w:rPr>
+          <w:lang w:val="nl-NL" w:eastAsia="nl-NL"/>
+        </w:rPr>
+        <w:br w:type="page"/>
+      </w:r>
     </w:p>
     <w:p>
       <w:pPr>
         <w:pStyle w:val="Heading2"/>
       </w:pPr>
-      <w:bookmarkStart w:id="40" w:name="_Toc119688791"/>
-      <w:r>
+      <w:bookmarkStart w:id="42" w:name="_Toc119761899"/>
+      <w:r>
+        <w:lastRenderedPageBreak/>
         <w:t>Simplex noise</w:t>
       </w:r>
-      <w:bookmarkEnd w:id="40"/>
-    </w:p>
-    <w:p>
-      <w:pPr>
-        <w:rPr>
-          <w:lang w:val="nl-NL" w:eastAsia="nl-NL"/>
-        </w:rPr>
-      </w:pPr>
-      <w:hyperlink r:id="rId29" w:history="1">
+      <w:bookmarkEnd w:id="42"/>
+    </w:p>
+    <w:p>
+      <w:pPr>
+        <w:rPr>
+          <w:lang w:val="nl-NL" w:eastAsia="nl-NL"/>
+        </w:rPr>
+      </w:pPr>
+      <w:r>
+        <w:rPr>
+          <w:lang w:val="nl-NL" w:eastAsia="nl-NL"/>
+        </w:rPr>
+        <w:t>Simplex noise is de verbeterde versie van Perlin noise</w:t>
+      </w:r>
+      <w:r>
+        <w:rPr>
+          <w:lang w:val="nl-NL" w:eastAsia="nl-NL"/>
+        </w:rPr>
+        <w:t xml:space="preserve"> die ook is gemaakt door Perlin zelf. Het grootste probleem met Perlin noise is dat het heel traag werkt in meerdere dimensies.</w:t>
+      </w:r>
+      <w:r>
+        <w:rPr>
+          <w:lang w:val="nl-NL" w:eastAsia="nl-NL"/>
+        </w:rPr>
+        <w:t xml:space="preserve"> </w:t>
+      </w:r>
+      <w:r>
+        <w:rPr>
+          <w:lang w:val="nl-NL" w:eastAsia="nl-NL"/>
+        </w:rPr>
+        <w:t xml:space="preserve">De oplossing die Perlin hiervoor heeft bedacht, is om te werken met een ander raster en weg te stappen van gewone vierkanten. </w:t>
+      </w:r>
+    </w:p>
+    <w:p>
+      <w:pPr>
+        <w:rPr>
+          <w:lang w:val="nl-NL" w:eastAsia="nl-NL"/>
+        </w:rPr>
+      </w:pPr>
+      <w:r>
+        <w:rPr>
+          <w:lang w:val="nl-NL" w:eastAsia="nl-NL"/>
+        </w:rPr>
+        <w:t>In de meetkunde zijn er een aantal manier</w:t>
+      </w:r>
+      <w:r>
+        <w:rPr>
+          <w:lang w:val="nl-NL" w:eastAsia="nl-NL"/>
+        </w:rPr>
+        <w:t>en</w:t>
+      </w:r>
+      <w:r>
+        <w:rPr>
+          <w:lang w:val="nl-NL" w:eastAsia="nl-NL"/>
+        </w:rPr>
+        <w:t xml:space="preserve"> om een multidimensionele figuur weer te geven. Eén daarvan is de hyperkubus</w:t>
+      </w:r>
+      <w:r>
+        <w:rPr>
+          <w:lang w:val="nl-NL" w:eastAsia="nl-NL"/>
+        </w:rPr>
+        <w:t>. De meest bekende varianten zijn het vierkant in twee dimensies en de kubus in 3D</w:t>
+      </w:r>
+      <w:r>
+        <w:rPr>
+          <w:lang w:val="nl-NL" w:eastAsia="nl-NL"/>
+        </w:rPr>
+        <w:t xml:space="preserve">. </w:t>
+      </w:r>
+    </w:p>
+    <w:p>
+      <w:pPr>
+        <w:rPr>
+          <w:lang w:val="nl-NL" w:eastAsia="nl-NL"/>
+        </w:rPr>
+      </w:pPr>
+      <w:r>
+        <w:rPr>
+          <w:lang w:val="nl-NL" w:eastAsia="nl-NL"/>
+        </w:rPr>
+        <w:t xml:space="preserve">Een tweede manier is met een simplex. </w:t>
+      </w:r>
+      <w:r>
+        <w:rPr>
+          <w:lang w:eastAsia="nl-NL"/>
+        </w:rPr>
+        <w:t>Simplices zijn de famill</w:t>
+      </w:r>
+      <w:r>
+        <w:rPr>
+          <w:lang w:eastAsia="nl-NL"/>
+        </w:rPr>
+        <w:t>ie van de driehoek en de piramide.</w:t>
+      </w:r>
+      <w:r>
+        <w:rPr>
+          <w:lang w:eastAsia="nl-NL"/>
+        </w:rPr>
+        <w:t xml:space="preserve"> In onderstaande afbeeldingen staan de meest gekende hyperkubussen en simplices nog eens op een rijtje.</w:t>
+      </w:r>
+    </w:p>
+    <w:tbl>
+      <w:tblPr>
+        <w:tblStyle w:val="TableGrid"/>
+        <w:tblW w:w="0" w:type="auto"/>
+        <w:tblBorders>
+          <w:top w:val="none" w:sz="0" w:space="0" w:color="auto"/>
+          <w:left w:val="none" w:sz="0" w:space="0" w:color="auto"/>
+          <w:bottom w:val="none" w:sz="0" w:space="0" w:color="auto"/>
+          <w:right w:val="none" w:sz="0" w:space="0" w:color="auto"/>
+          <w:insideH w:val="none" w:sz="0" w:space="0" w:color="auto"/>
+          <w:insideV w:val="none" w:sz="0" w:space="0" w:color="auto"/>
+        </w:tblBorders>
+        <w:tblLook w:val="04A0" w:firstRow="1" w:lastRow="0" w:firstColumn="1" w:lastColumn="0" w:noHBand="0" w:noVBand="1"/>
+      </w:tblPr>
+      <w:tblGrid>
+        <w:gridCol w:w="2556"/>
+        <w:gridCol w:w="2410"/>
+        <w:gridCol w:w="2693"/>
+      </w:tblGrid>
+      <w:tr>
+        <w:trPr>
+          <w:trHeight w:val="2957"/>
+        </w:trPr>
+        <w:tc>
+          <w:tcPr>
+            <w:tcW w:w="2547" w:type="dxa"/>
+          </w:tcPr>
+          <w:p>
+            <w:pPr>
+              <w:keepNext/>
+              <w:jc w:val="left"/>
+            </w:pPr>
+            <w:r>
+              <w:rPr>
+                <w:noProof/>
+              </w:rPr>
+              <w:drawing>
+                <wp:inline distT="0" distB="0" distL="0" distR="0" wp14:anchorId="52DFBF85" wp14:editId="4916B37F">
+                  <wp:extent cx="1479550" cy="1479550"/>
+                  <wp:effectExtent l="0" t="0" r="6350" b="6350"/>
+                  <wp:docPr id="11" name="Picture 11"/>
+                  <wp:cNvGraphicFramePr>
+                    <a:graphicFrameLocks xmlns:a="http://schemas.openxmlformats.org/drawingml/2006/main" noChangeAspect="1"/>
+                  </wp:cNvGraphicFramePr>
+                  <a:graphic xmlns:a="http://schemas.openxmlformats.org/drawingml/2006/main">
+                    <a:graphicData uri="http://schemas.openxmlformats.org/drawingml/2006/picture">
+                      <pic:pic xmlns:pic="http://schemas.openxmlformats.org/drawingml/2006/picture">
+                        <pic:nvPicPr>
+                          <pic:cNvPr id="0" name="Picture 1"/>
+                          <pic:cNvPicPr>
+                            <a:picLocks noChangeAspect="1" noChangeArrowheads="1"/>
+                          </pic:cNvPicPr>
+                        </pic:nvPicPr>
+                        <pic:blipFill rotWithShape="1">
+                          <a:blip r:embed="rId30" cstate="print">
+                            <a:extLst>
+                              <a:ext uri="{28A0092B-C50C-407E-A947-70E740481C1C}">
+                                <a14:useLocalDpi xmlns:a14="http://schemas.microsoft.com/office/drawing/2010/main" val="0"/>
+                              </a:ext>
+                            </a:extLst>
+                          </a:blip>
+                          <a:srcRect l="16433" t="16433" r="16433" b="16433"/>
+                          <a:stretch/>
+                        </pic:blipFill>
+                        <pic:spPr bwMode="auto">
+                          <a:xfrm>
+                            <a:off x="0" y="0"/>
+                            <a:ext cx="1479550" cy="1479550"/>
+                          </a:xfrm>
+                          <a:prstGeom prst="rect">
+                            <a:avLst/>
+                          </a:prstGeom>
+                          <a:noFill/>
+                          <a:ln>
+                            <a:noFill/>
+                          </a:ln>
+                          <a:extLst>
+                            <a:ext uri="{53640926-AAD7-44D8-BBD7-CCE9431645EC}">
+                              <a14:shadowObscured xmlns:a14="http://schemas.microsoft.com/office/drawing/2010/main"/>
+                            </a:ext>
+                          </a:extLst>
+                        </pic:spPr>
+                      </pic:pic>
+                    </a:graphicData>
+                  </a:graphic>
+                </wp:inline>
+              </w:drawing>
+            </w:r>
+          </w:p>
+          <w:p>
+            <w:pPr>
+              <w:pStyle w:val="Caption"/>
+              <w:jc w:val="left"/>
+              <w:rPr>
+                <w:lang w:val="nl-NL" w:eastAsia="nl-NL"/>
+              </w:rPr>
+            </w:pPr>
+            <w:bookmarkStart w:id="43" w:name="_Toc119761879"/>
+            <w:r>
+              <w:rPr>
+                <w:sz w:val="16"/>
+                <w:szCs w:val="16"/>
+              </w:rPr>
+              <w:t xml:space="preserve">Figuur </w:t>
+            </w:r>
+            <w:r>
+              <w:rPr>
+                <w:sz w:val="16"/>
+                <w:szCs w:val="16"/>
+              </w:rPr>
+              <w:fldChar w:fldCharType="begin"/>
+            </w:r>
+            <w:r>
+              <w:rPr>
+                <w:sz w:val="16"/>
+                <w:szCs w:val="16"/>
+              </w:rPr>
+              <w:instrText xml:space="preserve"> SEQ Figuur \* ARABIC </w:instrText>
+            </w:r>
+            <w:r>
+              <w:rPr>
+                <w:sz w:val="16"/>
+                <w:szCs w:val="16"/>
+              </w:rPr>
+              <w:fldChar w:fldCharType="separate"/>
+            </w:r>
+            <w:r>
+              <w:rPr>
+                <w:noProof/>
+                <w:sz w:val="16"/>
+                <w:szCs w:val="16"/>
+              </w:rPr>
+              <w:t>12</w:t>
+            </w:r>
+            <w:r>
+              <w:rPr>
+                <w:sz w:val="16"/>
+                <w:szCs w:val="16"/>
+              </w:rPr>
+              <w:fldChar w:fldCharType="end"/>
+            </w:r>
+            <w:r>
+              <w:rPr>
+                <w:sz w:val="16"/>
+                <w:szCs w:val="16"/>
+              </w:rPr>
+              <w:t xml:space="preserve"> 2D hyperkubus, beter bekent als een vierkant</w:t>
+            </w:r>
+            <w:bookmarkEnd w:id="43"/>
+          </w:p>
+        </w:tc>
+        <w:tc>
+          <w:tcPr>
+            <w:tcW w:w="2410" w:type="dxa"/>
+          </w:tcPr>
+          <w:p>
+            <w:pPr>
+              <w:keepNext/>
+            </w:pPr>
+            <w:r>
+              <w:rPr>
+                <w:noProof/>
+              </w:rPr>
+              <w:drawing>
+                <wp:inline distT="0" distB="0" distL="0" distR="0" wp14:anchorId="3B20C60A" wp14:editId="28156FDB">
+                  <wp:extent cx="1358900" cy="1509593"/>
+                  <wp:effectExtent l="0" t="0" r="0" b="0"/>
+                  <wp:docPr id="12" name="Picture 12"/>
+                  <wp:cNvGraphicFramePr>
+                    <a:graphicFrameLocks xmlns:a="http://schemas.openxmlformats.org/drawingml/2006/main" noChangeAspect="1"/>
+                  </wp:cNvGraphicFramePr>
+                  <a:graphic xmlns:a="http://schemas.openxmlformats.org/drawingml/2006/main">
+                    <a:graphicData uri="http://schemas.openxmlformats.org/drawingml/2006/picture">
+                      <pic:pic xmlns:pic="http://schemas.openxmlformats.org/drawingml/2006/picture">
+                        <pic:nvPicPr>
+                          <pic:cNvPr id="0" name="Picture 3"/>
+                          <pic:cNvPicPr>
+                            <a:picLocks noChangeAspect="1" noChangeArrowheads="1"/>
+                          </pic:cNvPicPr>
+                        </pic:nvPicPr>
+                        <pic:blipFill>
+                          <a:blip r:embed="rId31" cstate="print">
+                            <a:extLst>
+                              <a:ext uri="{28A0092B-C50C-407E-A947-70E740481C1C}">
+                                <a14:useLocalDpi xmlns:a14="http://schemas.microsoft.com/office/drawing/2010/main" val="0"/>
+                              </a:ext>
+                            </a:extLst>
+                          </a:blip>
+                          <a:srcRect/>
+                          <a:stretch>
+                            <a:fillRect/>
+                          </a:stretch>
+                        </pic:blipFill>
+                        <pic:spPr bwMode="auto">
+                          <a:xfrm>
+                            <a:off x="0" y="0"/>
+                            <a:ext cx="1389654" cy="1543757"/>
+                          </a:xfrm>
+                          <a:prstGeom prst="rect">
+                            <a:avLst/>
+                          </a:prstGeom>
+                          <a:noFill/>
+                          <a:ln>
+                            <a:noFill/>
+                          </a:ln>
+                        </pic:spPr>
+                      </pic:pic>
+                    </a:graphicData>
+                  </a:graphic>
+                </wp:inline>
+              </w:drawing>
+            </w:r>
+          </w:p>
+          <w:p>
+            <w:pPr>
+              <w:pStyle w:val="Caption"/>
+              <w:rPr>
+                <w:sz w:val="16"/>
+                <w:szCs w:val="16"/>
+              </w:rPr>
+            </w:pPr>
+            <w:bookmarkStart w:id="44" w:name="_Toc119761880"/>
+            <w:r>
+              <w:rPr>
+                <w:sz w:val="16"/>
+                <w:szCs w:val="16"/>
+              </w:rPr>
+              <w:t xml:space="preserve">Figuur </w:t>
+            </w:r>
+            <w:r>
+              <w:rPr>
+                <w:sz w:val="16"/>
+                <w:szCs w:val="16"/>
+              </w:rPr>
+              <w:fldChar w:fldCharType="begin"/>
+            </w:r>
+            <w:r>
+              <w:rPr>
+                <w:sz w:val="16"/>
+                <w:szCs w:val="16"/>
+              </w:rPr>
+              <w:instrText xml:space="preserve"> SEQ Figuur \* ARABIC </w:instrText>
+            </w:r>
+            <w:r>
+              <w:rPr>
+                <w:sz w:val="16"/>
+                <w:szCs w:val="16"/>
+              </w:rPr>
+              <w:fldChar w:fldCharType="separate"/>
+            </w:r>
+            <w:r>
+              <w:rPr>
+                <w:noProof/>
+                <w:sz w:val="16"/>
+                <w:szCs w:val="16"/>
+              </w:rPr>
+              <w:t>13</w:t>
+            </w:r>
+            <w:r>
+              <w:rPr>
+                <w:sz w:val="16"/>
+                <w:szCs w:val="16"/>
+              </w:rPr>
+              <w:fldChar w:fldCharType="end"/>
+            </w:r>
+            <w:r>
+              <w:rPr>
+                <w:sz w:val="16"/>
+                <w:szCs w:val="16"/>
+              </w:rPr>
+              <w:t xml:space="preserve"> 3D hyperkubus, beter bekent als een kubus</w:t>
+            </w:r>
+            <w:bookmarkEnd w:id="44"/>
+          </w:p>
+        </w:tc>
+        <w:tc>
+          <w:tcPr>
+            <w:tcW w:w="2693" w:type="dxa"/>
+          </w:tcPr>
+          <w:p>
+            <w:pPr>
+              <w:keepNext/>
+            </w:pPr>
+            <w:r>
+              <w:rPr>
+                <w:noProof/>
+              </w:rPr>
+              <w:drawing>
+                <wp:inline distT="0" distB="0" distL="0" distR="0" wp14:anchorId="2599F930" wp14:editId="602BB308">
+                  <wp:extent cx="1480820" cy="1480820"/>
+                  <wp:effectExtent l="0" t="0" r="0" b="0"/>
+                  <wp:docPr id="14" name="Picture 14"/>
+                  <wp:cNvGraphicFramePr>
+                    <a:graphicFrameLocks xmlns:a="http://schemas.openxmlformats.org/drawingml/2006/main" noChangeAspect="1"/>
+                  </wp:cNvGraphicFramePr>
+                  <a:graphic xmlns:a="http://schemas.openxmlformats.org/drawingml/2006/main">
+                    <a:graphicData uri="http://schemas.openxmlformats.org/drawingml/2006/picture">
+                      <pic:pic xmlns:pic="http://schemas.openxmlformats.org/drawingml/2006/picture">
+                        <pic:nvPicPr>
+                          <pic:cNvPr id="0" name="Picture 5"/>
+                          <pic:cNvPicPr>
+                            <a:picLocks noChangeAspect="1" noChangeArrowheads="1"/>
+                          </pic:cNvPicPr>
+                        </pic:nvPicPr>
+                        <pic:blipFill>
+                          <a:blip r:embed="rId32" cstate="print">
+                            <a:extLst>
+                              <a:ext uri="{28A0092B-C50C-407E-A947-70E740481C1C}">
+                                <a14:useLocalDpi xmlns:a14="http://schemas.microsoft.com/office/drawing/2010/main" val="0"/>
+                              </a:ext>
+                            </a:extLst>
+                          </a:blip>
+                          <a:srcRect/>
+                          <a:stretch>
+                            <a:fillRect/>
+                          </a:stretch>
+                        </pic:blipFill>
+                        <pic:spPr bwMode="auto">
+                          <a:xfrm>
+                            <a:off x="0" y="0"/>
+                            <a:ext cx="1480820" cy="1480820"/>
+                          </a:xfrm>
+                          <a:prstGeom prst="rect">
+                            <a:avLst/>
+                          </a:prstGeom>
+                          <a:noFill/>
+                          <a:ln>
+                            <a:noFill/>
+                          </a:ln>
+                        </pic:spPr>
+                      </pic:pic>
+                    </a:graphicData>
+                  </a:graphic>
+                </wp:inline>
+              </w:drawing>
+            </w:r>
+          </w:p>
+          <w:p>
+            <w:pPr>
+              <w:pStyle w:val="Caption"/>
+              <w:rPr>
+                <w:sz w:val="16"/>
+                <w:szCs w:val="16"/>
+              </w:rPr>
+            </w:pPr>
+            <w:bookmarkStart w:id="45" w:name="_Toc119761881"/>
+            <w:r>
+              <w:rPr>
+                <w:sz w:val="16"/>
+                <w:szCs w:val="16"/>
+              </w:rPr>
+              <w:t xml:space="preserve">Figuur </w:t>
+            </w:r>
+            <w:r>
+              <w:rPr>
+                <w:sz w:val="16"/>
+                <w:szCs w:val="16"/>
+              </w:rPr>
+              <w:fldChar w:fldCharType="begin"/>
+            </w:r>
+            <w:r>
+              <w:rPr>
+                <w:sz w:val="16"/>
+                <w:szCs w:val="16"/>
+              </w:rPr>
+              <w:instrText xml:space="preserve"> SEQ Figuur \* ARABIC </w:instrText>
+            </w:r>
+            <w:r>
+              <w:rPr>
+                <w:sz w:val="16"/>
+                <w:szCs w:val="16"/>
+              </w:rPr>
+              <w:fldChar w:fldCharType="separate"/>
+            </w:r>
+            <w:r>
+              <w:rPr>
+                <w:noProof/>
+                <w:sz w:val="16"/>
+                <w:szCs w:val="16"/>
+              </w:rPr>
+              <w:t>14</w:t>
+            </w:r>
+            <w:r>
+              <w:rPr>
+                <w:sz w:val="16"/>
+                <w:szCs w:val="16"/>
+              </w:rPr>
+              <w:fldChar w:fldCharType="end"/>
+            </w:r>
+            <w:r>
+              <w:rPr>
+                <w:sz w:val="16"/>
+                <w:szCs w:val="16"/>
+              </w:rPr>
+              <w:t xml:space="preserve"> 4D hyperkubus, beter bekent als een tesseract</w:t>
+            </w:r>
+            <w:bookmarkEnd w:id="45"/>
+          </w:p>
+        </w:tc>
+      </w:tr>
+    </w:tbl>
+    <w:p>
+      <w:pPr>
+        <w:rPr>
+          <w:lang w:eastAsia="nl-NL"/>
+        </w:rPr>
+      </w:pPr>
+    </w:p>
+    <w:tbl>
+      <w:tblPr>
+        <w:tblStyle w:val="TableGrid"/>
+        <w:tblW w:w="0" w:type="auto"/>
+        <w:tblBorders>
+          <w:top w:val="none" w:sz="0" w:space="0" w:color="auto"/>
+          <w:left w:val="none" w:sz="0" w:space="0" w:color="auto"/>
+          <w:bottom w:val="none" w:sz="0" w:space="0" w:color="auto"/>
+          <w:right w:val="none" w:sz="0" w:space="0" w:color="auto"/>
+          <w:insideH w:val="none" w:sz="0" w:space="0" w:color="auto"/>
+          <w:insideV w:val="none" w:sz="0" w:space="0" w:color="auto"/>
+        </w:tblBorders>
+        <w:tblLook w:val="04A0" w:firstRow="1" w:lastRow="0" w:firstColumn="1" w:lastColumn="0" w:noHBand="0" w:noVBand="1"/>
+      </w:tblPr>
+      <w:tblGrid>
+        <w:gridCol w:w="3020"/>
+        <w:gridCol w:w="3021"/>
+        <w:gridCol w:w="3021"/>
+      </w:tblGrid>
+      <w:tr>
+        <w:tc>
+          <w:tcPr>
+            <w:tcW w:w="3020" w:type="dxa"/>
+          </w:tcPr>
+          <w:p>
+            <w:pPr>
+              <w:keepNext/>
+            </w:pPr>
+            <w:r>
+              <w:rPr>
+                <w:noProof/>
+              </w:rPr>
+              <w:drawing>
+                <wp:inline distT="0" distB="0" distL="0" distR="0" wp14:anchorId="202A9A9D" wp14:editId="35374B15">
+                  <wp:extent cx="1485900" cy="1485900"/>
+                  <wp:effectExtent l="0" t="0" r="0" b="0"/>
+                  <wp:docPr id="15" name="Picture 15"/>
+                  <wp:cNvGraphicFramePr>
+                    <a:graphicFrameLocks xmlns:a="http://schemas.openxmlformats.org/drawingml/2006/main" noChangeAspect="1"/>
+                  </wp:cNvGraphicFramePr>
+                  <a:graphic xmlns:a="http://schemas.openxmlformats.org/drawingml/2006/main">
+                    <a:graphicData uri="http://schemas.openxmlformats.org/drawingml/2006/picture">
+                      <pic:pic xmlns:pic="http://schemas.openxmlformats.org/drawingml/2006/picture">
+                        <pic:nvPicPr>
+                          <pic:cNvPr id="0" name="Picture 7"/>
+                          <pic:cNvPicPr>
+                            <a:picLocks noChangeAspect="1" noChangeArrowheads="1"/>
+                          </pic:cNvPicPr>
+                        </pic:nvPicPr>
+                        <pic:blipFill>
+                          <a:blip r:embed="rId33" cstate="print">
+                            <a:extLst>
+                              <a:ext uri="{28A0092B-C50C-407E-A947-70E740481C1C}">
+                                <a14:useLocalDpi xmlns:a14="http://schemas.microsoft.com/office/drawing/2010/main" val="0"/>
+                              </a:ext>
+                            </a:extLst>
+                          </a:blip>
+                          <a:srcRect/>
+                          <a:stretch>
+                            <a:fillRect/>
+                          </a:stretch>
+                        </pic:blipFill>
+                        <pic:spPr bwMode="auto">
+                          <a:xfrm>
+                            <a:off x="0" y="0"/>
+                            <a:ext cx="1485900" cy="1485900"/>
+                          </a:xfrm>
+                          <a:prstGeom prst="rect">
+                            <a:avLst/>
+                          </a:prstGeom>
+                          <a:noFill/>
+                          <a:ln>
+                            <a:noFill/>
+                          </a:ln>
+                        </pic:spPr>
+                      </pic:pic>
+                    </a:graphicData>
+                  </a:graphic>
+                </wp:inline>
+              </w:drawing>
+            </w:r>
+          </w:p>
+          <w:p>
+            <w:pPr>
+              <w:pStyle w:val="Caption"/>
+              <w:rPr>
+                <w:lang w:eastAsia="nl-NL"/>
+              </w:rPr>
+            </w:pPr>
+            <w:bookmarkStart w:id="46" w:name="_Toc119761882"/>
+            <w:r>
+              <w:rPr>
+                <w:sz w:val="16"/>
+                <w:szCs w:val="16"/>
+              </w:rPr>
+              <w:t xml:space="preserve">Figuur </w:t>
+            </w:r>
+            <w:r>
+              <w:rPr>
+                <w:sz w:val="16"/>
+                <w:szCs w:val="16"/>
+              </w:rPr>
+              <w:fldChar w:fldCharType="begin"/>
+            </w:r>
+            <w:r>
+              <w:rPr>
+                <w:sz w:val="16"/>
+                <w:szCs w:val="16"/>
+              </w:rPr>
+              <w:instrText xml:space="preserve"> SEQ Figuur \* ARABIC </w:instrText>
+            </w:r>
+            <w:r>
+              <w:rPr>
+                <w:sz w:val="16"/>
+                <w:szCs w:val="16"/>
+              </w:rPr>
+              <w:fldChar w:fldCharType="separate"/>
+            </w:r>
+            <w:r>
+              <w:rPr>
+                <w:noProof/>
+                <w:sz w:val="16"/>
+                <w:szCs w:val="16"/>
+              </w:rPr>
+              <w:t>15</w:t>
+            </w:r>
+            <w:r>
+              <w:rPr>
+                <w:sz w:val="16"/>
+                <w:szCs w:val="16"/>
+              </w:rPr>
+              <w:fldChar w:fldCharType="end"/>
+            </w:r>
+            <w:r>
+              <w:rPr>
+                <w:sz w:val="16"/>
+                <w:szCs w:val="16"/>
+              </w:rPr>
+              <w:t xml:space="preserve"> 2D sim</w:t>
+            </w:r>
+            <w:r>
+              <w:rPr>
+                <w:sz w:val="16"/>
+                <w:szCs w:val="16"/>
+              </w:rPr>
+              <w:t>p</w:t>
+            </w:r>
+            <w:r>
+              <w:rPr>
+                <w:sz w:val="16"/>
+                <w:szCs w:val="16"/>
+              </w:rPr>
+              <w:t>lex, ofwel een driehoek</w:t>
+            </w:r>
+            <w:bookmarkEnd w:id="46"/>
+          </w:p>
+        </w:tc>
+        <w:tc>
+          <w:tcPr>
+            <w:tcW w:w="3021" w:type="dxa"/>
+          </w:tcPr>
+          <w:p>
+            <w:pPr>
+              <w:keepNext/>
+            </w:pPr>
+            <w:r>
+              <w:rPr>
+                <w:noProof/>
+              </w:rPr>
+              <w:drawing>
+                <wp:inline distT="0" distB="0" distL="0" distR="0" wp14:anchorId="360394D5" wp14:editId="3264833C">
+                  <wp:extent cx="1549400" cy="1462639"/>
+                  <wp:effectExtent l="0" t="0" r="0" b="4445"/>
+                  <wp:docPr id="17" name="Picture 17"/>
+                  <wp:cNvGraphicFramePr>
+                    <a:graphicFrameLocks xmlns:a="http://schemas.openxmlformats.org/drawingml/2006/main" noChangeAspect="1"/>
+                  </wp:cNvGraphicFramePr>
+                  <a:graphic xmlns:a="http://schemas.openxmlformats.org/drawingml/2006/main">
+                    <a:graphicData uri="http://schemas.openxmlformats.org/drawingml/2006/picture">
+                      <pic:pic xmlns:pic="http://schemas.openxmlformats.org/drawingml/2006/picture">
+                        <pic:nvPicPr>
+                          <pic:cNvPr id="0" name="Picture 11"/>
+                          <pic:cNvPicPr>
+                            <a:picLocks noChangeAspect="1" noChangeArrowheads="1"/>
+                          </pic:cNvPicPr>
+                        </pic:nvPicPr>
+                        <pic:blipFill>
+                          <a:blip r:embed="rId34" cstate="print">
+                            <a:extLst>
+                              <a:ext uri="{28A0092B-C50C-407E-A947-70E740481C1C}">
+                                <a14:useLocalDpi xmlns:a14="http://schemas.microsoft.com/office/drawing/2010/main" val="0"/>
+                              </a:ext>
+                            </a:extLst>
+                          </a:blip>
+                          <a:srcRect/>
+                          <a:stretch>
+                            <a:fillRect/>
+                          </a:stretch>
+                        </pic:blipFill>
+                        <pic:spPr bwMode="auto">
+                          <a:xfrm>
+                            <a:off x="0" y="0"/>
+                            <a:ext cx="1566702" cy="1478973"/>
+                          </a:xfrm>
+                          <a:prstGeom prst="rect">
+                            <a:avLst/>
+                          </a:prstGeom>
+                          <a:noFill/>
+                          <a:ln>
+                            <a:noFill/>
+                          </a:ln>
+                        </pic:spPr>
+                      </pic:pic>
+                    </a:graphicData>
+                  </a:graphic>
+                </wp:inline>
+              </w:drawing>
+            </w:r>
+          </w:p>
+          <w:p>
+            <w:pPr>
+              <w:pStyle w:val="Caption"/>
+            </w:pPr>
+            <w:bookmarkStart w:id="47" w:name="_Toc119761883"/>
+            <w:r>
+              <w:rPr>
+                <w:sz w:val="16"/>
+                <w:szCs w:val="16"/>
+              </w:rPr>
+              <w:t xml:space="preserve">Figuur </w:t>
+            </w:r>
+            <w:r>
+              <w:rPr>
+                <w:sz w:val="16"/>
+                <w:szCs w:val="16"/>
+              </w:rPr>
+              <w:fldChar w:fldCharType="begin"/>
+            </w:r>
+            <w:r>
+              <w:rPr>
+                <w:sz w:val="16"/>
+                <w:szCs w:val="16"/>
+              </w:rPr>
+              <w:instrText xml:space="preserve"> SEQ Figuur \* ARABIC </w:instrText>
+            </w:r>
+            <w:r>
+              <w:rPr>
+                <w:sz w:val="16"/>
+                <w:szCs w:val="16"/>
+              </w:rPr>
+              <w:fldChar w:fldCharType="separate"/>
+            </w:r>
+            <w:r>
+              <w:rPr>
+                <w:noProof/>
+                <w:sz w:val="16"/>
+                <w:szCs w:val="16"/>
+              </w:rPr>
+              <w:t>16</w:t>
+            </w:r>
+            <w:r>
+              <w:rPr>
+                <w:sz w:val="16"/>
+                <w:szCs w:val="16"/>
+              </w:rPr>
+              <w:fldChar w:fldCharType="end"/>
+            </w:r>
+            <w:r>
+              <w:rPr>
+                <w:sz w:val="16"/>
+                <w:szCs w:val="16"/>
+              </w:rPr>
+              <w:t xml:space="preserve"> 3D simplex, ofwel een tetraëder</w:t>
+            </w:r>
+            <w:bookmarkEnd w:id="47"/>
+          </w:p>
+        </w:tc>
+        <w:tc>
+          <w:tcPr>
+            <w:tcW w:w="3021" w:type="dxa"/>
+          </w:tcPr>
+          <w:p>
+            <w:pPr>
+              <w:keepNext/>
+            </w:pPr>
+            <w:r>
+              <w:rPr>
+                <w:noProof/>
+              </w:rPr>
+              <w:drawing>
+                <wp:inline distT="0" distB="0" distL="0" distR="0" wp14:anchorId="7D51F966" wp14:editId="5D5DD161">
+                  <wp:extent cx="1498600" cy="1439957"/>
+                  <wp:effectExtent l="0" t="0" r="0" b="0"/>
+                  <wp:docPr id="18" name="Picture 18"/>
+                  <wp:cNvGraphicFramePr>
+                    <a:graphicFrameLocks xmlns:a="http://schemas.openxmlformats.org/drawingml/2006/main" noChangeAspect="1"/>
+                  </wp:cNvGraphicFramePr>
+                  <a:graphic xmlns:a="http://schemas.openxmlformats.org/drawingml/2006/main">
+                    <a:graphicData uri="http://schemas.openxmlformats.org/drawingml/2006/picture">
+                      <pic:pic xmlns:pic="http://schemas.openxmlformats.org/drawingml/2006/picture">
+                        <pic:nvPicPr>
+                          <pic:cNvPr id="0" name="Picture 13"/>
+                          <pic:cNvPicPr>
+                            <a:picLocks noChangeAspect="1" noChangeArrowheads="1"/>
+                          </pic:cNvPicPr>
+                        </pic:nvPicPr>
+                        <pic:blipFill>
+                          <a:blip r:embed="rId35" cstate="print">
+                            <a:extLst>
+                              <a:ext uri="{28A0092B-C50C-407E-A947-70E740481C1C}">
+                                <a14:useLocalDpi xmlns:a14="http://schemas.microsoft.com/office/drawing/2010/main" val="0"/>
+                              </a:ext>
+                            </a:extLst>
+                          </a:blip>
+                          <a:srcRect/>
+                          <a:stretch>
+                            <a:fillRect/>
+                          </a:stretch>
+                        </pic:blipFill>
+                        <pic:spPr bwMode="auto">
+                          <a:xfrm>
+                            <a:off x="0" y="0"/>
+                            <a:ext cx="1507467" cy="1448477"/>
+                          </a:xfrm>
+                          <a:prstGeom prst="rect">
+                            <a:avLst/>
+                          </a:prstGeom>
+                          <a:noFill/>
+                          <a:ln>
+                            <a:noFill/>
+                          </a:ln>
+                        </pic:spPr>
+                      </pic:pic>
+                    </a:graphicData>
+                  </a:graphic>
+                </wp:inline>
+              </w:drawing>
+            </w:r>
+          </w:p>
+          <w:p>
+            <w:pPr>
+              <w:pStyle w:val="Caption"/>
+              <w:rPr>
+                <w:sz w:val="16"/>
+                <w:szCs w:val="16"/>
+              </w:rPr>
+            </w:pPr>
+            <w:bookmarkStart w:id="48" w:name="_Toc119761884"/>
+            <w:r>
+              <w:rPr>
+                <w:sz w:val="16"/>
+                <w:szCs w:val="16"/>
+              </w:rPr>
+              <w:t xml:space="preserve">Figuur </w:t>
+            </w:r>
+            <w:r>
+              <w:rPr>
+                <w:sz w:val="16"/>
+                <w:szCs w:val="16"/>
+              </w:rPr>
+              <w:fldChar w:fldCharType="begin"/>
+            </w:r>
+            <w:r>
+              <w:rPr>
+                <w:sz w:val="16"/>
+                <w:szCs w:val="16"/>
+              </w:rPr>
+              <w:instrText xml:space="preserve"> SEQ Figuur \* ARABIC </w:instrText>
+            </w:r>
+            <w:r>
+              <w:rPr>
+                <w:sz w:val="16"/>
+                <w:szCs w:val="16"/>
+              </w:rPr>
+              <w:fldChar w:fldCharType="separate"/>
+            </w:r>
+            <w:r>
+              <w:rPr>
+                <w:noProof/>
+                <w:sz w:val="16"/>
+                <w:szCs w:val="16"/>
+              </w:rPr>
+              <w:t>17</w:t>
+            </w:r>
+            <w:r>
+              <w:rPr>
+                <w:sz w:val="16"/>
+                <w:szCs w:val="16"/>
+              </w:rPr>
+              <w:fldChar w:fldCharType="end"/>
+            </w:r>
+            <w:r>
+              <w:rPr>
+                <w:sz w:val="16"/>
+                <w:szCs w:val="16"/>
+              </w:rPr>
+              <w:t xml:space="preserve"> 4D simplex</w:t>
+            </w:r>
+            <w:r>
+              <w:rPr>
+                <w:sz w:val="16"/>
+                <w:szCs w:val="16"/>
+              </w:rPr>
+              <w:t>, ofwel een pentachoron</w:t>
+            </w:r>
+            <w:bookmarkEnd w:id="48"/>
+          </w:p>
+        </w:tc>
+      </w:tr>
+    </w:tbl>
+    <w:p>
+      <w:pPr>
+        <w:rPr>
+          <w:lang w:eastAsia="nl-NL"/>
+        </w:rPr>
+      </w:pPr>
+    </w:p>
+    <w:p>
+      <w:pPr>
+        <w:rPr>
+          <w:lang w:eastAsia="nl-NL"/>
+        </w:rPr>
+      </w:pPr>
+      <w:r>
+        <w:rPr>
+          <w:lang w:eastAsia="nl-NL"/>
+        </w:rPr>
+        <w:t>Een voordee</w:t>
+      </w:r>
+      <w:r>
+        <w:rPr>
+          <w:lang w:eastAsia="nl-NL"/>
+        </w:rPr>
+        <w:t>l van simplices is dat er veel minder hoekpunten zijn om te berekenen. Bij Perlin noise is het aantal hoekpunten in n dimensies gelijk aan 2</w:t>
+      </w:r>
+      <w:r>
+        <w:rPr>
+          <w:vertAlign w:val="superscript"/>
+          <w:lang w:eastAsia="nl-NL"/>
+        </w:rPr>
+        <w:t>n</w:t>
+      </w:r>
+      <w:r>
+        <w:rPr>
+          <w:lang w:eastAsia="nl-NL"/>
+        </w:rPr>
+        <w:t xml:space="preserve">. Bij simplex noise is dit maar </w:t>
+      </w:r>
+      <w:r>
+        <w:rPr>
+          <w:lang w:eastAsia="nl-NL"/>
+        </w:rPr>
+        <w:t>n+1. Een bijkomend voordeel is dat lineare interpolatie volledig wegvalt. Simplex noise gebruikt een radiale dempingsfunctie</w:t>
+      </w:r>
+      <w:r>
+        <w:rPr>
+          <w:lang w:eastAsia="nl-NL"/>
+        </w:rPr>
+        <w:t xml:space="preserve"> om de tussenwaardes te berekenen</w:t>
+      </w:r>
+      <w:r>
+        <w:rPr>
+          <w:lang w:eastAsia="nl-NL"/>
+        </w:rPr>
+        <w:t>.</w:t>
+      </w:r>
+    </w:p>
+    <w:p>
+      <w:pPr>
+        <w:rPr>
+          <w:lang w:eastAsia="nl-NL"/>
+        </w:rPr>
+      </w:pPr>
+    </w:p>
+    <w:p>
+      <w:pPr>
+        <w:rPr>
+          <w:lang w:eastAsia="nl-NL"/>
+        </w:rPr>
+      </w:pPr>
+      <w:r>
+        <w:rPr>
+          <w:lang w:eastAsia="nl-NL"/>
+        </w:rPr>
+        <w:lastRenderedPageBreak/>
+        <w:t>De grootste moeilijkheid bij simplex noise is het vinden van de omliggende rasterpunten. De meest gebruikte techniek is om eerst alle rasterpunten te projecteren op een 2D vlak.</w:t>
+      </w:r>
+    </w:p>
+    <w:p>
+      <w:pPr>
+        <w:rPr>
+          <w:lang w:eastAsia="nl-NL"/>
+        </w:rPr>
+      </w:pPr>
+      <w:r>
+        <w:rPr>
+          <w:lang w:eastAsia="nl-NL"/>
+        </w:rPr>
+        <w:t>...</w:t>
+      </w:r>
+    </w:p>
+    <w:p>
+      <w:pPr>
+        <w:rPr>
+          <w:sz w:val="14"/>
+          <w:szCs w:val="14"/>
+          <w:lang w:eastAsia="nl-NL"/>
+        </w:rPr>
+      </w:pPr>
+      <w:hyperlink r:id="rId36" w:history="1">
+        <w:r>
+          <w:rPr>
+            <w:rStyle w:val="Hyperlink"/>
+            <w:sz w:val="14"/>
+            <w:szCs w:val="14"/>
+            <w:lang w:eastAsia="nl-NL"/>
+          </w:rPr>
+          <w:t>https://www.bit-101.c</w:t>
+        </w:r>
+        <w:r>
+          <w:rPr>
+            <w:rStyle w:val="Hyperlink"/>
+            <w:sz w:val="14"/>
+            <w:szCs w:val="14"/>
+            <w:lang w:eastAsia="nl-NL"/>
+          </w:rPr>
+          <w:t>o</w:t>
+        </w:r>
+        <w:r>
+          <w:rPr>
+            <w:rStyle w:val="Hyperlink"/>
+            <w:sz w:val="14"/>
+            <w:szCs w:val="14"/>
+            <w:lang w:eastAsia="nl-NL"/>
+          </w:rPr>
+          <w:t>m/blog/2021/07/perl</w:t>
+        </w:r>
+        <w:r>
+          <w:rPr>
+            <w:rStyle w:val="Hyperlink"/>
+            <w:sz w:val="14"/>
+            <w:szCs w:val="14"/>
+            <w:lang w:eastAsia="nl-NL"/>
+          </w:rPr>
+          <w:t>i</w:t>
+        </w:r>
+        <w:r>
+          <w:rPr>
+            <w:rStyle w:val="Hyperlink"/>
+            <w:sz w:val="14"/>
+            <w:szCs w:val="14"/>
+            <w:lang w:eastAsia="nl-NL"/>
+          </w:rPr>
+          <w:t>n-vs-simplex/</w:t>
+        </w:r>
+      </w:hyperlink>
+    </w:p>
+    <w:p>
+      <w:pPr>
+        <w:rPr>
+          <w:sz w:val="14"/>
+          <w:szCs w:val="14"/>
+          <w:lang w:val="nl-NL" w:eastAsia="nl-NL"/>
+        </w:rPr>
+      </w:pPr>
+      <w:hyperlink r:id="rId37" w:history="1">
+        <w:r>
+          <w:rPr>
+            <w:rStyle w:val="Hyperlink"/>
+            <w:sz w:val="14"/>
+            <w:szCs w:val="14"/>
+            <w:lang w:val="nl-NL" w:eastAsia="nl-NL"/>
+          </w:rPr>
+          <w:t>https://en.wikipedia.org/wiki/Sim</w:t>
+        </w:r>
+        <w:r>
+          <w:rPr>
+            <w:rStyle w:val="Hyperlink"/>
+            <w:sz w:val="14"/>
+            <w:szCs w:val="14"/>
+            <w:lang w:val="nl-NL" w:eastAsia="nl-NL"/>
+          </w:rPr>
+          <w:t>p</w:t>
+        </w:r>
+        <w:r>
+          <w:rPr>
+            <w:rStyle w:val="Hyperlink"/>
+            <w:sz w:val="14"/>
+            <w:szCs w:val="14"/>
+            <w:lang w:val="nl-NL" w:eastAsia="nl-NL"/>
+          </w:rPr>
+          <w:t>lex_noise</w:t>
+        </w:r>
+      </w:hyperlink>
+    </w:p>
+    <w:p>
+      <w:pPr>
+        <w:rPr>
+          <w:sz w:val="14"/>
+          <w:szCs w:val="14"/>
+          <w:lang w:val="nl-NL" w:eastAsia="nl-NL"/>
+        </w:rPr>
+      </w:pPr>
+      <w:hyperlink r:id="rId38" w:history="1">
+        <w:r>
+          <w:rPr>
+            <w:rStyle w:val="Hyperlink"/>
+            <w:sz w:val="14"/>
+            <w:szCs w:val="14"/>
+            <w:lang w:val="nl-NL" w:eastAsia="nl-NL"/>
+          </w:rPr>
+          <w:t>https://en.wikipedia.org/wik</w:t>
+        </w:r>
+        <w:r>
+          <w:rPr>
+            <w:rStyle w:val="Hyperlink"/>
+            <w:sz w:val="14"/>
+            <w:szCs w:val="14"/>
+            <w:lang w:val="nl-NL" w:eastAsia="nl-NL"/>
+          </w:rPr>
+          <w:t>i</w:t>
+        </w:r>
+        <w:r>
+          <w:rPr>
+            <w:rStyle w:val="Hyperlink"/>
+            <w:sz w:val="14"/>
+            <w:szCs w:val="14"/>
+            <w:lang w:val="nl-NL" w:eastAsia="nl-NL"/>
+          </w:rPr>
+          <w:t>/Simplex</w:t>
+        </w:r>
+      </w:hyperlink>
+    </w:p>
+    <w:p>
+      <w:pPr>
+        <w:rPr>
+          <w:sz w:val="14"/>
+          <w:szCs w:val="14"/>
+          <w:lang w:val="nl-NL" w:eastAsia="nl-NL"/>
+        </w:rPr>
+      </w:pPr>
+      <w:hyperlink r:id="rId39" w:history="1">
+        <w:r>
+          <w:rPr>
+            <w:rStyle w:val="Hyperlink"/>
+            <w:sz w:val="14"/>
+            <w:szCs w:val="14"/>
+            <w:lang w:val="nl-NL" w:eastAsia="nl-NL"/>
+          </w:rPr>
+          <w:t>https://en.wikipedia.org/w</w:t>
+        </w:r>
+        <w:r>
+          <w:rPr>
+            <w:rStyle w:val="Hyperlink"/>
+            <w:sz w:val="14"/>
+            <w:szCs w:val="14"/>
+            <w:lang w:val="nl-NL" w:eastAsia="nl-NL"/>
+          </w:rPr>
+          <w:t>i</w:t>
+        </w:r>
+        <w:r>
+          <w:rPr>
+            <w:rStyle w:val="Hyperlink"/>
+            <w:sz w:val="14"/>
+            <w:szCs w:val="14"/>
+            <w:lang w:val="nl-NL" w:eastAsia="nl-NL"/>
+          </w:rPr>
+          <w:t>ki/Hypercube</w:t>
+        </w:r>
+      </w:hyperlink>
+    </w:p>
+    <w:p>
+      <w:pPr>
+        <w:rPr>
+          <w:rStyle w:val="Hyperlink"/>
+          <w:sz w:val="14"/>
+          <w:szCs w:val="14"/>
+          <w:lang w:val="nl-NL" w:eastAsia="nl-NL"/>
+        </w:rPr>
+      </w:pPr>
+      <w:r>
+        <w:rPr>
+          <w:sz w:val="14"/>
+          <w:szCs w:val="14"/>
+          <w:lang w:val="nl-NL" w:eastAsia="nl-NL"/>
+        </w:rPr>
+        <w:t xml:space="preserve">(2.5) </w:t>
+      </w:r>
+      <w:hyperlink r:id="rId40" w:history="1">
+        <w:r>
+          <w:rPr>
+            <w:rStyle w:val="Hyperlink"/>
+            <w:sz w:val="14"/>
+            <w:szCs w:val="14"/>
+            <w:lang w:val="nl-NL" w:eastAsia="nl-NL"/>
+          </w:rPr>
+          <w:t>https://micsymposium.org/mics_2011_proce</w:t>
+        </w:r>
+        <w:r>
+          <w:rPr>
+            <w:rStyle w:val="Hyperlink"/>
+            <w:sz w:val="14"/>
+            <w:szCs w:val="14"/>
+            <w:lang w:val="nl-NL" w:eastAsia="nl-NL"/>
+          </w:rPr>
+          <w:t>e</w:t>
+        </w:r>
+        <w:r>
+          <w:rPr>
+            <w:rStyle w:val="Hyperlink"/>
+            <w:sz w:val="14"/>
+            <w:szCs w:val="14"/>
+            <w:lang w:val="nl-NL" w:eastAsia="nl-NL"/>
+          </w:rPr>
+          <w:t>dings/mics2011_submission_30.pdf</w:t>
+        </w:r>
+      </w:hyperlink>
+    </w:p>
+    <w:p>
+      <w:pPr>
+        <w:rPr>
+          <w:rStyle w:val="Hyperlink"/>
+          <w:lang w:val="nl-NL" w:eastAsia="nl-NL"/>
+        </w:rPr>
+      </w:pPr>
+    </w:p>
+    <w:p>
+      <w:pPr>
+        <w:pStyle w:val="Heading2"/>
+      </w:pPr>
+      <w:bookmarkStart w:id="49" w:name="_Toc119761900"/>
+      <w:r>
+        <w:t>Toepassingen</w:t>
+      </w:r>
+      <w:bookmarkEnd w:id="49"/>
+    </w:p>
+    <w:p>
+      <w:pPr>
+        <w:spacing w:line="276" w:lineRule="auto"/>
+        <w:jc w:val="left"/>
+        <w:rPr>
+          <w:lang w:val="nl-NL" w:eastAsia="nl-NL"/>
+        </w:rPr>
+      </w:pPr>
+      <w:r>
+        <w:rPr>
+          <w:lang w:val="nl-NL" w:eastAsia="nl-NL"/>
+        </w:rPr>
+        <w:br w:type="page"/>
+      </w:r>
+    </w:p>
+    <w:p>
+      <w:pPr>
+        <w:pStyle w:val="Heading1"/>
+      </w:pPr>
+      <w:bookmarkStart w:id="50" w:name="_Toc119761901"/>
+      <w:r>
+        <w:lastRenderedPageBreak/>
+        <w:t>Fractal noise</w:t>
+      </w:r>
+      <w:bookmarkEnd w:id="50"/>
+    </w:p>
+    <w:p>
+      <w:pPr>
+        <w:rPr>
+          <w:lang w:val="en-US" w:eastAsia="nl-NL"/>
+        </w:rPr>
+      </w:pPr>
+      <w:r>
+        <w:rPr>
+          <w:lang w:val="en-US" w:eastAsia="nl-NL"/>
+        </w:rPr>
+        <w:t>Fractal noise, of layered n</w:t>
+      </w:r>
+      <w:r>
+        <w:rPr>
+          <w:lang w:val="en-US" w:eastAsia="nl-NL"/>
+        </w:rPr>
+        <w:t xml:space="preserve">oise, is </w:t>
+      </w:r>
+    </w:p>
+    <w:p>
+      <w:pPr>
+        <w:rPr>
+          <w:lang w:val="en-US" w:eastAsia="nl-NL"/>
+        </w:rPr>
+      </w:pPr>
+    </w:p>
+    <w:p>
+      <w:pPr>
+        <w:rPr>
+          <w:lang w:val="nl-NL" w:eastAsia="nl-NL"/>
+        </w:rPr>
+      </w:pPr>
+      <w:r>
+        <w:rPr>
+          <w:lang w:val="nl-NL" w:eastAsia="nl-NL"/>
+        </w:rPr>
+        <w:t>In de praktijk worden zuivere noisefuncties bijna niet gebruikt. Altijd meerdere “lagen” noise =&gt; fractal noise.</w:t>
+      </w:r>
+    </w:p>
+    <w:p>
+      <w:pPr>
+        <w:rPr>
+          <w:lang w:val="nl-NL" w:eastAsia="nl-NL"/>
+        </w:rPr>
+      </w:pPr>
+      <w:r>
+        <w:rPr>
+          <w:lang w:val="nl-NL" w:eastAsia="nl-NL"/>
+        </w:rPr>
+        <w:t>Fractal Brownian motion</w:t>
+      </w:r>
+    </w:p>
+    <w:p>
+      <w:pPr>
+        <w:rPr>
+          <w:lang w:val="nl-NL" w:eastAsia="nl-NL"/>
+        </w:rPr>
+      </w:pPr>
+      <w:r>
+        <w:rPr>
+          <w:lang w:val="nl-NL" w:eastAsia="nl-NL"/>
+        </w:rPr>
+        <w:t>https://www.provideocoalition.com/fractal-noise-advanced-analysis-of-after-effects-most-versatile-plugin/#:~:text=The%20basic%20concept%20of%20fractal,with%20increasing%20levels%20of%20detail.</w:t>
+      </w:r>
+    </w:p>
+    <w:p>
+      <w:pPr>
+        <w:rPr>
+          <w:lang w:val="nl-NL" w:eastAsia="nl-NL"/>
+        </w:rPr>
+      </w:pPr>
+    </w:p>
+    <w:p>
+      <w:pPr>
+        <w:pStyle w:val="Heading2"/>
+        <w:rPr>
+          <w:lang w:val="en-US"/>
+        </w:rPr>
+      </w:pPr>
+      <w:bookmarkStart w:id="51" w:name="_Toc119761902"/>
+      <w:r>
+        <w:rPr>
+          <w:lang w:val="en-US"/>
+        </w:rPr>
+        <w:t>Parameters</w:t>
+      </w:r>
+      <w:r>
+        <w:rPr>
+          <w:lang w:val="en-US"/>
+        </w:rPr>
+        <w:t xml:space="preserve"> / </w:t>
+      </w:r>
+      <w:proofErr w:type="spellStart"/>
+      <w:r>
+        <w:rPr>
+          <w:lang w:val="en-US"/>
+        </w:rPr>
+        <w:t>Begrippen</w:t>
+      </w:r>
+      <w:bookmarkEnd w:id="51"/>
+      <w:proofErr w:type="spellEnd"/>
+    </w:p>
+    <w:p>
+      <w:pPr>
+        <w:rPr>
+          <w:rStyle w:val="Hyperlink"/>
+          <w:lang w:val="en-US" w:eastAsia="nl-NL"/>
+        </w:rPr>
+      </w:pPr>
+      <w:hyperlink r:id="rId41" w:history="1">
+        <w:r>
+          <w:rPr>
+            <w:rStyle w:val="Hyperlink"/>
+            <w:lang w:val="en-US" w:eastAsia="nl-NL"/>
+          </w:rPr>
+          <w:t>https://docs.aws.amazon.com/lumberyard/latest/userguide/component-gradients-fastnoise.html</w:t>
+        </w:r>
+      </w:hyperlink>
+      <w:r>
+        <w:rPr>
+          <w:rStyle w:val="Hyperlink"/>
+          <w:lang w:val="en-US" w:eastAsia="nl-NL"/>
+        </w:rPr>
+        <w:t xml:space="preserve"> </w:t>
+      </w:r>
+    </w:p>
+    <w:p>
+      <w:pPr>
+        <w:rPr>
+          <w:lang w:val="en-US" w:eastAsia="nl-NL"/>
+        </w:rPr>
+      </w:pPr>
+      <w:hyperlink r:id="rId42" w:history="1">
+        <w:r>
+          <w:rPr>
+            <w:rStyle w:val="Hyperlink"/>
+            <w:lang w:val="en-US" w:eastAsia="nl-NL"/>
+          </w:rPr>
+          <w:t>https://web.archive.org/web/20220504014656/https://docs.aws.amazon.com/lumberyard/latest/userguide/component-gradients-fastnoise.html</w:t>
+        </w:r>
+      </w:hyperlink>
+    </w:p>
+    <w:p>
+      <w:pPr>
+        <w:rPr>
+          <w:lang w:val="en-US" w:eastAsia="nl-NL"/>
+        </w:rPr>
+      </w:pPr>
+    </w:p>
+    <w:p>
+      <w:pPr>
+        <w:pStyle w:val="Heading1"/>
+      </w:pPr>
+      <w:bookmarkStart w:id="52" w:name="_Toc119761903"/>
+      <w:r>
+        <w:t>Procedurally Generated Terrain</w:t>
+      </w:r>
+      <w:bookmarkEnd w:id="52"/>
+    </w:p>
+    <w:p>
+      <w:pPr>
+        <w:rPr>
+          <w:lang w:val="nl-NL" w:eastAsia="nl-NL"/>
+        </w:rPr>
+      </w:pPr>
+      <w:hyperlink r:id="rId43" w:history="1">
         <w:r>
           <w:rPr>
             <w:rStyle w:val="Hyperlink"/>
             <w:lang w:val="nl-NL" w:eastAsia="nl-NL"/>
           </w:rPr>
-          <w:t>https://www.bit-101.com/blog/2021/07/perlin-vs-simplex/</w:t>
+          <w:t>https://www.youtube.com/watch?v=CSa5O6knuwI</w:t>
         </w:r>
       </w:hyperlink>
     </w:p>
@@ -7714,392 +9359,102 @@
           <w:lang w:val="nl-NL" w:eastAsia="nl-NL"/>
         </w:rPr>
       </w:pPr>
-      <w:hyperlink r:id="rId30" w:history="1">
+      <w:r>
+        <w:rPr>
+          <w:lang w:val="nl-NL" w:eastAsia="nl-NL"/>
+        </w:rPr>
+        <w:t>https://www.youtube.com/watch?v=fjZAgoxFKiQ</w:t>
+      </w:r>
+    </w:p>
+    <w:p>
+      <w:pPr>
+        <w:pStyle w:val="Heading2"/>
+      </w:pPr>
+      <w:bookmarkStart w:id="53" w:name="_Toc119761904"/>
+      <w:r>
+        <w:t>...</w:t>
+      </w:r>
+      <w:bookmarkEnd w:id="53"/>
+    </w:p>
+    <w:p>
+      <w:pPr>
+        <w:pStyle w:val="Heading2"/>
+      </w:pPr>
+      <w:bookmarkStart w:id="54" w:name="_Toc119761905"/>
+      <w:r>
+        <w:t>Problemen</w:t>
+      </w:r>
+      <w:bookmarkEnd w:id="54"/>
+    </w:p>
+    <w:p>
+      <w:pPr>
+        <w:pStyle w:val="Heading2"/>
+      </w:pPr>
+      <w:bookmarkStart w:id="55" w:name="_Toc119761906"/>
+      <w:r>
+        <w:t>Optimalisatie</w:t>
+      </w:r>
+      <w:bookmarkEnd w:id="55"/>
+    </w:p>
+    <w:p>
+      <w:pPr>
+        <w:pStyle w:val="Heading1"/>
+      </w:pPr>
+      <w:bookmarkStart w:id="56" w:name="_Toc119761907"/>
+      <w:r>
+        <w:t>Unity demo’s</w:t>
+      </w:r>
+      <w:bookmarkEnd w:id="56"/>
+    </w:p>
+    <w:p>
+      <w:pPr>
+        <w:rPr>
+          <w:lang w:val="nl-NL" w:eastAsia="nl-NL"/>
+        </w:rPr>
+      </w:pPr>
+      <w:hyperlink r:id="rId44" w:history="1">
         <w:r>
           <w:rPr>
             <w:rStyle w:val="Hyperlink"/>
             <w:lang w:val="nl-NL" w:eastAsia="nl-NL"/>
           </w:rPr>
-          <w:t>https://en.wikipedia.org/wiki/Simplex_noise</w:t>
+          <w:t>https://noiseposti.ng/posts/2022-01-16-The-Perlin-Problem-Moving-Past-Square-Noise.html</w:t>
         </w:r>
       </w:hyperlink>
     </w:p>
     <w:p>
       <w:pPr>
         <w:rPr>
-          <w:lang w:val="nl-NL" w:eastAsia="nl-NL"/>
-        </w:rPr>
-      </w:pPr>
-      <w:hyperlink r:id="rId31" w:history="1">
-        <w:r>
-          <w:rPr>
-            <w:rStyle w:val="Hyperlink"/>
-            <w:lang w:val="nl-NL" w:eastAsia="nl-NL"/>
-          </w:rPr>
-          <w:t>https://en.wikipedia.org/wiki/Simplex</w:t>
-        </w:r>
-      </w:hyperlink>
-    </w:p>
-    <w:p>
-      <w:pPr>
-        <w:rPr>
-          <w:lang w:val="nl-NL" w:eastAsia="nl-NL"/>
-        </w:rPr>
-      </w:pPr>
-      <w:hyperlink r:id="rId32" w:history="1">
-        <w:r>
-          <w:rPr>
-            <w:rStyle w:val="Hyperlink"/>
-            <w:lang w:val="nl-NL" w:eastAsia="nl-NL"/>
-          </w:rPr>
-          <w:t>https://en.wikipedia.org/wiki/Hypercube</w:t>
-        </w:r>
-      </w:hyperlink>
-    </w:p>
-    <w:p>
-      <w:pPr>
-        <w:rPr>
-          <w:rStyle w:val="Hyperlink"/>
-          <w:lang w:val="nl-NL" w:eastAsia="nl-NL"/>
-        </w:rPr>
-      </w:pPr>
-      <w:r>
-        <w:rPr>
-          <w:lang w:val="nl-NL" w:eastAsia="nl-NL"/>
-        </w:rPr>
-        <w:t xml:space="preserve">(2.5) </w:t>
-      </w:r>
-      <w:hyperlink r:id="rId33" w:history="1">
-        <w:r>
-          <w:rPr>
-            <w:rStyle w:val="Hyperlink"/>
-            <w:lang w:val="nl-NL" w:eastAsia="nl-NL"/>
-          </w:rPr>
-          <w:t>https://micsymposium.org/mics_2011_proceedings/mics2011_submission_30.pdf</w:t>
-        </w:r>
-      </w:hyperlink>
-    </w:p>
-    <w:p>
-      <w:pPr>
-        <w:rPr>
-          <w:rStyle w:val="Hyperlink"/>
-          <w:lang w:val="nl-NL" w:eastAsia="nl-NL"/>
-        </w:rPr>
-      </w:pPr>
-    </w:p>
-    <w:p>
-      <w:pPr>
-        <w:pStyle w:val="Heading2"/>
-      </w:pPr>
-      <w:bookmarkStart w:id="41" w:name="_Toc119688792"/>
-      <w:r>
-        <w:t>Toepassingen</w:t>
-      </w:r>
-      <w:bookmarkEnd w:id="41"/>
-    </w:p>
-    <w:p>
-      <w:pPr>
-        <w:spacing w:line="276" w:lineRule="auto"/>
-        <w:jc w:val="left"/>
-        <w:rPr>
-          <w:lang w:val="nl-NL" w:eastAsia="nl-NL"/>
-        </w:rPr>
-      </w:pPr>
-      <w:r>
-        <w:rPr>
-          <w:lang w:val="nl-NL" w:eastAsia="nl-NL"/>
-        </w:rPr>
-        <w:br w:type="page"/>
+          <w:lang w:eastAsia="nl-NL"/>
+        </w:rPr>
+      </w:pPr>
+      <w:r>
+        <w:rPr>
+          <w:lang w:val="nl-NL" w:eastAsia="nl-NL"/>
+        </w:rPr>
+        <w:t>Unity noise functie niet goed</w:t>
       </w:r>
     </w:p>
     <w:p>
       <w:pPr>
         <w:pStyle w:val="Heading1"/>
       </w:pPr>
-      <w:bookmarkStart w:id="42" w:name="_Toc119688793"/>
-      <w:r>
-        <w:lastRenderedPageBreak/>
-        <w:t>Fractal noise</w:t>
-      </w:r>
-      <w:bookmarkEnd w:id="42"/>
-    </w:p>
-    <w:p>
-      <w:pPr>
-        <w:rPr>
-          <w:lang w:val="en-US" w:eastAsia="nl-NL"/>
-        </w:rPr>
-      </w:pPr>
-      <w:r>
-        <w:rPr>
-          <w:lang w:val="en-US" w:eastAsia="nl-NL"/>
-        </w:rPr>
-        <w:t>Fractal noise, of layered n</w:t>
-      </w:r>
-      <w:r>
-        <w:rPr>
-          <w:lang w:val="en-US" w:eastAsia="nl-NL"/>
-        </w:rPr>
-        <w:t xml:space="preserve">oise, is </w:t>
-      </w:r>
-    </w:p>
-    <w:p>
-      <w:pPr>
-        <w:rPr>
-          <w:lang w:val="en-US" w:eastAsia="nl-NL"/>
-        </w:rPr>
-      </w:pPr>
-    </w:p>
-    <w:p>
-      <w:pPr>
-        <w:rPr>
-          <w:lang w:val="nl-NL" w:eastAsia="nl-NL"/>
-        </w:rPr>
-      </w:pPr>
-      <w:r>
-        <w:rPr>
-          <w:lang w:val="nl-NL" w:eastAsia="nl-NL"/>
-        </w:rPr>
-        <w:t>In de praktijk worden zuivere noisefuncties bijna niet gebruikt. Altijd meerdere “lagen” noise =&gt; fractal noise.</w:t>
-      </w:r>
-    </w:p>
-    <w:p>
-      <w:pPr>
-        <w:rPr>
-          <w:lang w:val="nl-NL" w:eastAsia="nl-NL"/>
-        </w:rPr>
-      </w:pPr>
-      <w:r>
-        <w:rPr>
-          <w:lang w:val="nl-NL" w:eastAsia="nl-NL"/>
-        </w:rPr>
-        <w:t>Fractal Brownian motion</w:t>
-      </w:r>
-    </w:p>
-    <w:p>
-      <w:pPr>
-        <w:rPr>
-          <w:lang w:val="nl-NL" w:eastAsia="nl-NL"/>
-        </w:rPr>
-      </w:pPr>
-      <w:r>
-        <w:rPr>
-          <w:lang w:val="nl-NL" w:eastAsia="nl-NL"/>
-        </w:rPr>
-        <w:t>https://www.provideocoalition.com/fractal-noise-advanced-analysis-of-after-effects-most-versatile-plugin/#:~:text=The%20basic%20concept%20of%20fractal,with%20increasing%20levels%20of%20detail.</w:t>
-      </w:r>
-    </w:p>
-    <w:p>
-      <w:pPr>
-        <w:rPr>
-          <w:lang w:val="nl-NL" w:eastAsia="nl-NL"/>
-        </w:rPr>
-      </w:pPr>
-    </w:p>
-    <w:p>
-      <w:pPr>
-        <w:pStyle w:val="Heading2"/>
-        <w:rPr>
-          <w:lang w:val="en-US"/>
-        </w:rPr>
-      </w:pPr>
-      <w:bookmarkStart w:id="43" w:name="_Toc119688794"/>
-      <w:r>
-        <w:rPr>
-          <w:lang w:val="en-US"/>
-        </w:rPr>
-        <w:t>Parameters</w:t>
-      </w:r>
-      <w:r>
-        <w:rPr>
-          <w:lang w:val="en-US"/>
-        </w:rPr>
-        <w:t xml:space="preserve"> / </w:t>
-      </w:r>
-      <w:proofErr w:type="spellStart"/>
-      <w:r>
-        <w:rPr>
-          <w:lang w:val="en-US"/>
-        </w:rPr>
-        <w:t>Begrippen</w:t>
-      </w:r>
-      <w:bookmarkEnd w:id="43"/>
-      <w:proofErr w:type="spellEnd"/>
-    </w:p>
-    <w:p>
-      <w:pPr>
-        <w:rPr>
-          <w:rStyle w:val="Hyperlink"/>
-          <w:lang w:val="en-US" w:eastAsia="nl-NL"/>
-        </w:rPr>
-      </w:pPr>
-      <w:hyperlink r:id="rId34" w:history="1">
-        <w:r>
-          <w:rPr>
-            <w:rStyle w:val="Hyperlink"/>
-            <w:lang w:val="en-US" w:eastAsia="nl-NL"/>
-          </w:rPr>
-          <w:t>https://docs.aws.amazon.com/lumberyard/latest/userguide/component-gradients-fastnoise.html</w:t>
-        </w:r>
-      </w:hyperlink>
-      <w:r>
-        <w:rPr>
-          <w:rStyle w:val="Hyperlink"/>
-          <w:lang w:val="en-US" w:eastAsia="nl-NL"/>
-        </w:rPr>
-        <w:t xml:space="preserve"> </w:t>
-      </w:r>
-    </w:p>
-    <w:p>
-      <w:pPr>
-        <w:rPr>
-          <w:lang w:val="en-US" w:eastAsia="nl-NL"/>
-        </w:rPr>
-      </w:pPr>
-      <w:hyperlink r:id="rId35" w:history="1">
-        <w:r>
-          <w:rPr>
-            <w:rStyle w:val="Hyperlink"/>
-            <w:lang w:val="en-US" w:eastAsia="nl-NL"/>
-          </w:rPr>
-          <w:t>https://web.archive.org/web/20220504014656/https://docs.aws.amazon.com/lumberyard/latest/userguide/component-gradients-fastnoise.html</w:t>
-        </w:r>
-      </w:hyperlink>
-    </w:p>
-    <w:p>
-      <w:pPr>
-        <w:rPr>
-          <w:lang w:val="en-US" w:eastAsia="nl-NL"/>
-        </w:rPr>
-      </w:pPr>
-    </w:p>
-    <w:p>
-      <w:pPr>
-        <w:pStyle w:val="Heading1"/>
-      </w:pPr>
-      <w:bookmarkStart w:id="44" w:name="_Toc119688795"/>
-      <w:r>
-        <w:t>Procedurally Generated Terrain</w:t>
-      </w:r>
-      <w:bookmarkEnd w:id="44"/>
-    </w:p>
-    <w:p>
-      <w:pPr>
-        <w:rPr>
-          <w:lang w:val="nl-NL" w:eastAsia="nl-NL"/>
-        </w:rPr>
-      </w:pPr>
-      <w:hyperlink r:id="rId36" w:history="1">
-        <w:r>
-          <w:rPr>
-            <w:rStyle w:val="Hyperlink"/>
-            <w:lang w:val="nl-NL" w:eastAsia="nl-NL"/>
-          </w:rPr>
-          <w:t>https://www.youtube.com/watch?v=CSa5O6knuwI</w:t>
-        </w:r>
-      </w:hyperlink>
-    </w:p>
-    <w:p>
-      <w:pPr>
-        <w:rPr>
-          <w:lang w:val="nl-NL" w:eastAsia="nl-NL"/>
-        </w:rPr>
-      </w:pPr>
-      <w:r>
-        <w:rPr>
-          <w:lang w:val="nl-NL" w:eastAsia="nl-NL"/>
-        </w:rPr>
-        <w:t>https://www.youtube.com/watch?v=fjZAgoxFKiQ</w:t>
-      </w:r>
-    </w:p>
-    <w:p>
-      <w:pPr>
-        <w:pStyle w:val="Heading2"/>
-      </w:pPr>
-      <w:bookmarkStart w:id="45" w:name="_Toc119688796"/>
-      <w:r>
-        <w:t>...</w:t>
-      </w:r>
-      <w:bookmarkEnd w:id="45"/>
-    </w:p>
-    <w:p>
-      <w:pPr>
-        <w:pStyle w:val="Heading2"/>
-      </w:pPr>
-      <w:bookmarkStart w:id="46" w:name="_Toc119688797"/>
-      <w:r>
-        <w:t>Problemen</w:t>
-      </w:r>
-      <w:bookmarkEnd w:id="46"/>
-    </w:p>
-    <w:p>
-      <w:pPr>
-        <w:pStyle w:val="Heading2"/>
-      </w:pPr>
-      <w:bookmarkStart w:id="47" w:name="_Toc119688798"/>
-      <w:r>
-        <w:t>Optimalisatie</w:t>
-      </w:r>
-      <w:bookmarkEnd w:id="47"/>
-    </w:p>
-    <w:p>
-      <w:pPr>
-        <w:pStyle w:val="Heading1"/>
-      </w:pPr>
-      <w:bookmarkStart w:id="48" w:name="_Toc119688799"/>
-      <w:r>
-        <w:t>Unity demo’s</w:t>
-      </w:r>
-      <w:bookmarkEnd w:id="48"/>
-    </w:p>
-    <w:p>
-      <w:pPr>
-        <w:rPr>
-          <w:lang w:val="nl-NL" w:eastAsia="nl-NL"/>
-        </w:rPr>
-      </w:pPr>
-      <w:hyperlink r:id="rId37" w:history="1">
-        <w:r>
-          <w:rPr>
-            <w:rStyle w:val="Hyperlink"/>
-            <w:lang w:val="nl-NL" w:eastAsia="nl-NL"/>
-          </w:rPr>
-          <w:t>https://noiseposti.ng/posts/2022-01-16-The-Perlin-Problem-Moving-Past-Square-Noise.html</w:t>
-        </w:r>
-      </w:hyperlink>
-    </w:p>
-    <w:p>
-      <w:pPr>
-        <w:rPr>
-          <w:lang w:eastAsia="nl-NL"/>
-        </w:rPr>
-      </w:pPr>
-      <w:r>
-        <w:rPr>
-          <w:lang w:val="nl-NL" w:eastAsia="nl-NL"/>
-        </w:rPr>
-        <w:t>Unity noise functie niet goed</w:t>
-      </w:r>
-    </w:p>
-    <w:p>
-      <w:pPr>
-        <w:pStyle w:val="Heading1"/>
-      </w:pPr>
-      <w:bookmarkStart w:id="49" w:name="_Toc119688800"/>
+      <w:bookmarkStart w:id="57" w:name="_Toc119761908"/>
       <w:r>
         <w:lastRenderedPageBreak/>
         <w:t>Besluit</w:t>
       </w:r>
-      <w:bookmarkEnd w:id="49"/>
+      <w:bookmarkEnd w:id="57"/>
     </w:p>
     <w:p>
       <w:pPr>
         <w:pStyle w:val="Heading1"/>
       </w:pPr>
-      <w:bookmarkStart w:id="50" w:name="_Toc119688801"/>
+      <w:bookmarkStart w:id="58" w:name="_Toc119761909"/>
       <w:r>
         <w:t>Codefragmenten</w:t>
       </w:r>
-      <w:bookmarkEnd w:id="50"/>
+      <w:bookmarkEnd w:id="58"/>
     </w:p>
     <w:p>
       <w:pPr>
@@ -8131,7 +9486,7 @@
         </w:rPr>
         <w:fldChar w:fldCharType="separate"/>
       </w:r>
-      <w:hyperlink r:id="rId38" w:anchor="_Toc119418483" w:history="1">
+      <w:hyperlink r:id="rId45" w:anchor="_Toc119418483" w:history="1">
         <w:r>
           <w:rPr>
             <w:rStyle w:val="Hyperlink"/>
@@ -8224,12 +9579,12 @@
       <w:pPr>
         <w:pStyle w:val="Heading1"/>
       </w:pPr>
-      <w:bookmarkStart w:id="51" w:name="_Toc119688802"/>
+      <w:bookmarkStart w:id="59" w:name="_Toc119761910"/>
       <w:r>
         <w:lastRenderedPageBreak/>
         <w:t>Figurenlijst</w:t>
       </w:r>
-      <w:bookmarkEnd w:id="51"/>
+      <w:bookmarkEnd w:id="59"/>
     </w:p>
     <w:p>
       <w:pPr>
@@ -8261,7 +9616,7 @@
         </w:rPr>
         <w:fldChar w:fldCharType="separate"/>
       </w:r>
-      <w:hyperlink r:id="rId39" w:anchor="_Toc119688804" w:history="1">
+      <w:hyperlink r:id="rId46" w:anchor="_Toc119761868" w:history="1">
         <w:r>
           <w:rPr>
             <w:rStyle w:val="Hyperlink"/>
@@ -8288,7 +9643,7 @@
             <w:noProof/>
             <w:webHidden/>
           </w:rPr>
-          <w:instrText xml:space="preserve"> PAGEREF _Toc119688804 \h </w:instrText>
+          <w:instrText xml:space="preserve"> PAGEREF _Toc119761868 \h </w:instrText>
         </w:r>
         <w:r>
           <w:rPr>
@@ -8331,7 +9686,7 @@
           <w:lang w:eastAsia="ja-JP"/>
         </w:rPr>
       </w:pPr>
-      <w:hyperlink r:id="rId40" w:anchor="_Toc119688805" w:history="1">
+      <w:hyperlink r:id="rId47" w:anchor="_Toc119761869" w:history="1">
         <w:r>
           <w:rPr>
             <w:rStyle w:val="Hyperlink"/>
@@ -8358,7 +9713,7 @@
             <w:noProof/>
             <w:webHidden/>
           </w:rPr>
-          <w:instrText xml:space="preserve"> PAGEREF _Toc119688805 \h </w:instrText>
+          <w:instrText xml:space="preserve"> PAGEREF _Toc119761869 \h </w:instrText>
         </w:r>
         <w:r>
           <w:rPr>
@@ -8401,7 +9756,7 @@
           <w:lang w:eastAsia="ja-JP"/>
         </w:rPr>
       </w:pPr>
-      <w:hyperlink r:id="rId41" w:anchor="_Toc119688806" w:history="1">
+      <w:hyperlink r:id="rId48" w:anchor="_Toc119761870" w:history="1">
         <w:r>
           <w:rPr>
             <w:rStyle w:val="Hyperlink"/>
@@ -8428,7 +9783,7 @@
             <w:noProof/>
             <w:webHidden/>
           </w:rPr>
-          <w:instrText xml:space="preserve"> PAGEREF _Toc119688806 \h </w:instrText>
+          <w:instrText xml:space="preserve"> PAGEREF _Toc119761870 \h </w:instrText>
         </w:r>
         <w:r>
           <w:rPr>
@@ -8471,7 +9826,7 @@
           <w:lang w:eastAsia="ja-JP"/>
         </w:rPr>
       </w:pPr>
-      <w:hyperlink w:anchor="_Toc119688807" w:history="1">
+      <w:hyperlink w:anchor="_Toc119761871" w:history="1">
         <w:r>
           <w:rPr>
             <w:rStyle w:val="Hyperlink"/>
@@ -8498,7 +9853,7 @@
             <w:noProof/>
             <w:webHidden/>
           </w:rPr>
-          <w:instrText xml:space="preserve"> PAGEREF _Toc119688807 \h </w:instrText>
+          <w:instrText xml:space="preserve"> PAGEREF _Toc119761871 \h </w:instrText>
         </w:r>
         <w:r>
           <w:rPr>
@@ -8541,7 +9896,7 @@
           <w:lang w:eastAsia="ja-JP"/>
         </w:rPr>
       </w:pPr>
-      <w:hyperlink w:anchor="_Toc119688808" w:history="1">
+      <w:hyperlink w:anchor="_Toc119761872" w:history="1">
         <w:r>
           <w:rPr>
             <w:rStyle w:val="Hyperlink"/>
@@ -8568,7 +9923,7 @@
             <w:noProof/>
             <w:webHidden/>
           </w:rPr>
-          <w:instrText xml:space="preserve"> PAGEREF _Toc119688808 \h </w:instrText>
+          <w:instrText xml:space="preserve"> PAGEREF _Toc119761872 \h </w:instrText>
         </w:r>
         <w:r>
           <w:rPr>
@@ -8611,7 +9966,7 @@
           <w:lang w:eastAsia="ja-JP"/>
         </w:rPr>
       </w:pPr>
-      <w:hyperlink w:anchor="_Toc119688809" w:history="1">
+      <w:hyperlink w:anchor="_Toc119761873" w:history="1">
         <w:r>
           <w:rPr>
             <w:rStyle w:val="Hyperlink"/>
@@ -8638,7 +9993,7 @@
             <w:noProof/>
             <w:webHidden/>
           </w:rPr>
-          <w:instrText xml:space="preserve"> PAGEREF _Toc119688809 \h </w:instrText>
+          <w:instrText xml:space="preserve"> PAGEREF _Toc119761873 \h </w:instrText>
         </w:r>
         <w:r>
           <w:rPr>
@@ -8681,7 +10036,7 @@
           <w:lang w:eastAsia="ja-JP"/>
         </w:rPr>
       </w:pPr>
-      <w:hyperlink w:anchor="_Toc119688810" w:history="1">
+      <w:hyperlink w:anchor="_Toc119761874" w:history="1">
         <w:r>
           <w:rPr>
             <w:rStyle w:val="Hyperlink"/>
@@ -8708,7 +10063,7 @@
             <w:noProof/>
             <w:webHidden/>
           </w:rPr>
-          <w:instrText xml:space="preserve"> PAGEREF _Toc119688810 \h </w:instrText>
+          <w:instrText xml:space="preserve"> PAGEREF _Toc119761874 \h </w:instrText>
         </w:r>
         <w:r>
           <w:rPr>
@@ -8751,7 +10106,7 @@
           <w:lang w:eastAsia="ja-JP"/>
         </w:rPr>
       </w:pPr>
-      <w:hyperlink w:anchor="_Toc119688811" w:history="1">
+      <w:hyperlink w:anchor="_Toc119761875" w:history="1">
         <w:r>
           <w:rPr>
             <w:rStyle w:val="Hyperlink"/>
@@ -8778,7 +10133,7 @@
             <w:noProof/>
             <w:webHidden/>
           </w:rPr>
-          <w:instrText xml:space="preserve"> PAGEREF _Toc119688811 \h </w:instrText>
+          <w:instrText xml:space="preserve"> PAGEREF _Toc119761875 \h </w:instrText>
         </w:r>
         <w:r>
           <w:rPr>
@@ -8821,13 +10176,13 @@
           <w:lang w:eastAsia="ja-JP"/>
         </w:rPr>
       </w:pPr>
-      <w:hyperlink w:anchor="_Toc119688812" w:history="1">
+      <w:hyperlink r:id="rId49" w:anchor="_Toc119761876" w:history="1">
         <w:r>
           <w:rPr>
             <w:rStyle w:val="Hyperlink"/>
             <w:noProof/>
           </w:rPr>
-          <w:t>Figuur 9 gradient vectoren opzoeken</w:t>
+          <w:t>Figuur 9 Een 2D raster met Perlin noise</w:t>
         </w:r>
         <w:r>
           <w:rPr>
@@ -8848,7 +10203,7 @@
             <w:noProof/>
             <w:webHidden/>
           </w:rPr>
-          <w:instrText xml:space="preserve"> PAGEREF _Toc119688812 \h </w:instrText>
+          <w:instrText xml:space="preserve"> PAGEREF _Toc119761876 \h </w:instrText>
         </w:r>
         <w:r>
           <w:rPr>
@@ -8891,13 +10246,13 @@
           <w:lang w:eastAsia="ja-JP"/>
         </w:rPr>
       </w:pPr>
-      <w:hyperlink w:anchor="_Toc119688813" w:history="1">
+      <w:hyperlink w:anchor="_Toc119761877" w:history="1">
         <w:r>
           <w:rPr>
             <w:rStyle w:val="Hyperlink"/>
             <w:noProof/>
           </w:rPr>
-          <w:t>Figuur 10 afstandsvectoren berekenen</w:t>
+          <w:t>Figuur 10 gradient vectoren opzoeken</w:t>
         </w:r>
         <w:r>
           <w:rPr>
@@ -8918,7 +10273,7 @@
             <w:noProof/>
             <w:webHidden/>
           </w:rPr>
-          <w:instrText xml:space="preserve"> PAGEREF _Toc119688813 \h </w:instrText>
+          <w:instrText xml:space="preserve"> PAGEREF _Toc119761877 \h </w:instrText>
         </w:r>
         <w:r>
           <w:rPr>
@@ -8939,6 +10294,496 @@
             <w:webHidden/>
           </w:rPr>
           <w:t>6</w:t>
+        </w:r>
+        <w:r>
+          <w:rPr>
+            <w:noProof/>
+            <w:webHidden/>
+          </w:rPr>
+          <w:fldChar w:fldCharType="end"/>
+        </w:r>
+      </w:hyperlink>
+    </w:p>
+    <w:p>
+      <w:pPr>
+        <w:pStyle w:val="TableofFigures"/>
+        <w:tabs>
+          <w:tab w:val="right" w:leader="dot" w:pos="9062"/>
+        </w:tabs>
+        <w:rPr>
+          <w:rFonts w:asciiTheme="minorHAnsi" w:eastAsiaTheme="minorEastAsia" w:hAnsiTheme="minorHAnsi"/>
+          <w:noProof/>
+          <w:lang w:eastAsia="ja-JP"/>
+        </w:rPr>
+      </w:pPr>
+      <w:hyperlink w:anchor="_Toc119761878" w:history="1">
+        <w:r>
+          <w:rPr>
+            <w:rStyle w:val="Hyperlink"/>
+            <w:noProof/>
+          </w:rPr>
+          <w:t>Figuur 11 afstandsvectoren berekenen</w:t>
+        </w:r>
+        <w:r>
+          <w:rPr>
+            <w:noProof/>
+            <w:webHidden/>
+          </w:rPr>
+          <w:tab/>
+        </w:r>
+        <w:r>
+          <w:rPr>
+            <w:noProof/>
+            <w:webHidden/>
+          </w:rPr>
+          <w:fldChar w:fldCharType="begin"/>
+        </w:r>
+        <w:r>
+          <w:rPr>
+            <w:noProof/>
+            <w:webHidden/>
+          </w:rPr>
+          <w:instrText xml:space="preserve"> PAGEREF _Toc119761878 \h </w:instrText>
+        </w:r>
+        <w:r>
+          <w:rPr>
+            <w:noProof/>
+            <w:webHidden/>
+          </w:rPr>
+        </w:r>
+        <w:r>
+          <w:rPr>
+            <w:noProof/>
+            <w:webHidden/>
+          </w:rPr>
+          <w:fldChar w:fldCharType="separate"/>
+        </w:r>
+        <w:r>
+          <w:rPr>
+            <w:noProof/>
+            <w:webHidden/>
+          </w:rPr>
+          <w:t>6</w:t>
+        </w:r>
+        <w:r>
+          <w:rPr>
+            <w:noProof/>
+            <w:webHidden/>
+          </w:rPr>
+          <w:fldChar w:fldCharType="end"/>
+        </w:r>
+      </w:hyperlink>
+    </w:p>
+    <w:p>
+      <w:pPr>
+        <w:pStyle w:val="TableofFigures"/>
+        <w:tabs>
+          <w:tab w:val="right" w:leader="dot" w:pos="9062"/>
+        </w:tabs>
+        <w:rPr>
+          <w:rFonts w:asciiTheme="minorHAnsi" w:eastAsiaTheme="minorEastAsia" w:hAnsiTheme="minorHAnsi"/>
+          <w:noProof/>
+          <w:lang w:eastAsia="ja-JP"/>
+        </w:rPr>
+      </w:pPr>
+      <w:hyperlink w:anchor="_Toc119761879" w:history="1">
+        <w:r>
+          <w:rPr>
+            <w:rStyle w:val="Hyperlink"/>
+            <w:noProof/>
+          </w:rPr>
+          <w:t>Figuur 12 2D hyperkubus, beter bekent als een vierkant</w:t>
+        </w:r>
+        <w:r>
+          <w:rPr>
+            <w:noProof/>
+            <w:webHidden/>
+          </w:rPr>
+          <w:tab/>
+        </w:r>
+        <w:r>
+          <w:rPr>
+            <w:noProof/>
+            <w:webHidden/>
+          </w:rPr>
+          <w:fldChar w:fldCharType="begin"/>
+        </w:r>
+        <w:r>
+          <w:rPr>
+            <w:noProof/>
+            <w:webHidden/>
+          </w:rPr>
+          <w:instrText xml:space="preserve"> PAGEREF _Toc119761879 \h </w:instrText>
+        </w:r>
+        <w:r>
+          <w:rPr>
+            <w:noProof/>
+            <w:webHidden/>
+          </w:rPr>
+        </w:r>
+        <w:r>
+          <w:rPr>
+            <w:noProof/>
+            <w:webHidden/>
+          </w:rPr>
+          <w:fldChar w:fldCharType="separate"/>
+        </w:r>
+        <w:r>
+          <w:rPr>
+            <w:noProof/>
+            <w:webHidden/>
+          </w:rPr>
+          <w:t>8</w:t>
+        </w:r>
+        <w:r>
+          <w:rPr>
+            <w:noProof/>
+            <w:webHidden/>
+          </w:rPr>
+          <w:fldChar w:fldCharType="end"/>
+        </w:r>
+      </w:hyperlink>
+    </w:p>
+    <w:p>
+      <w:pPr>
+        <w:pStyle w:val="TableofFigures"/>
+        <w:tabs>
+          <w:tab w:val="right" w:leader="dot" w:pos="9062"/>
+        </w:tabs>
+        <w:rPr>
+          <w:rFonts w:asciiTheme="minorHAnsi" w:eastAsiaTheme="minorEastAsia" w:hAnsiTheme="minorHAnsi"/>
+          <w:noProof/>
+          <w:lang w:eastAsia="ja-JP"/>
+        </w:rPr>
+      </w:pPr>
+      <w:hyperlink w:anchor="_Toc119761880" w:history="1">
+        <w:r>
+          <w:rPr>
+            <w:rStyle w:val="Hyperlink"/>
+            <w:noProof/>
+          </w:rPr>
+          <w:t>Figuur 13 3D hyperkubus, beter bekent als een kubus</w:t>
+        </w:r>
+        <w:r>
+          <w:rPr>
+            <w:noProof/>
+            <w:webHidden/>
+          </w:rPr>
+          <w:tab/>
+        </w:r>
+        <w:r>
+          <w:rPr>
+            <w:noProof/>
+            <w:webHidden/>
+          </w:rPr>
+          <w:fldChar w:fldCharType="begin"/>
+        </w:r>
+        <w:r>
+          <w:rPr>
+            <w:noProof/>
+            <w:webHidden/>
+          </w:rPr>
+          <w:instrText xml:space="preserve"> PAGEREF _Toc119761880 \h </w:instrText>
+        </w:r>
+        <w:r>
+          <w:rPr>
+            <w:noProof/>
+            <w:webHidden/>
+          </w:rPr>
+        </w:r>
+        <w:r>
+          <w:rPr>
+            <w:noProof/>
+            <w:webHidden/>
+          </w:rPr>
+          <w:fldChar w:fldCharType="separate"/>
+        </w:r>
+        <w:r>
+          <w:rPr>
+            <w:noProof/>
+            <w:webHidden/>
+          </w:rPr>
+          <w:t>8</w:t>
+        </w:r>
+        <w:r>
+          <w:rPr>
+            <w:noProof/>
+            <w:webHidden/>
+          </w:rPr>
+          <w:fldChar w:fldCharType="end"/>
+        </w:r>
+      </w:hyperlink>
+    </w:p>
+    <w:p>
+      <w:pPr>
+        <w:pStyle w:val="TableofFigures"/>
+        <w:tabs>
+          <w:tab w:val="right" w:leader="dot" w:pos="9062"/>
+        </w:tabs>
+        <w:rPr>
+          <w:rFonts w:asciiTheme="minorHAnsi" w:eastAsiaTheme="minorEastAsia" w:hAnsiTheme="minorHAnsi"/>
+          <w:noProof/>
+          <w:lang w:eastAsia="ja-JP"/>
+        </w:rPr>
+      </w:pPr>
+      <w:hyperlink w:anchor="_Toc119761881" w:history="1">
+        <w:r>
+          <w:rPr>
+            <w:rStyle w:val="Hyperlink"/>
+            <w:noProof/>
+          </w:rPr>
+          <w:t>Figuur 14 4D hyperkubus, beter bekent als een tesseract</w:t>
+        </w:r>
+        <w:r>
+          <w:rPr>
+            <w:noProof/>
+            <w:webHidden/>
+          </w:rPr>
+          <w:tab/>
+        </w:r>
+        <w:r>
+          <w:rPr>
+            <w:noProof/>
+            <w:webHidden/>
+          </w:rPr>
+          <w:fldChar w:fldCharType="begin"/>
+        </w:r>
+        <w:r>
+          <w:rPr>
+            <w:noProof/>
+            <w:webHidden/>
+          </w:rPr>
+          <w:instrText xml:space="preserve"> PAGEREF _Toc119761881 \h </w:instrText>
+        </w:r>
+        <w:r>
+          <w:rPr>
+            <w:noProof/>
+            <w:webHidden/>
+          </w:rPr>
+        </w:r>
+        <w:r>
+          <w:rPr>
+            <w:noProof/>
+            <w:webHidden/>
+          </w:rPr>
+          <w:fldChar w:fldCharType="separate"/>
+        </w:r>
+        <w:r>
+          <w:rPr>
+            <w:noProof/>
+            <w:webHidden/>
+          </w:rPr>
+          <w:t>8</w:t>
+        </w:r>
+        <w:r>
+          <w:rPr>
+            <w:noProof/>
+            <w:webHidden/>
+          </w:rPr>
+          <w:fldChar w:fldCharType="end"/>
+        </w:r>
+      </w:hyperlink>
+    </w:p>
+    <w:p>
+      <w:pPr>
+        <w:pStyle w:val="TableofFigures"/>
+        <w:tabs>
+          <w:tab w:val="right" w:leader="dot" w:pos="9062"/>
+        </w:tabs>
+        <w:rPr>
+          <w:rFonts w:asciiTheme="minorHAnsi" w:eastAsiaTheme="minorEastAsia" w:hAnsiTheme="minorHAnsi"/>
+          <w:noProof/>
+          <w:lang w:eastAsia="ja-JP"/>
+        </w:rPr>
+      </w:pPr>
+      <w:hyperlink w:anchor="_Toc119761882" w:history="1">
+        <w:r>
+          <w:rPr>
+            <w:rStyle w:val="Hyperlink"/>
+            <w:noProof/>
+          </w:rPr>
+          <w:t>Figuur 15 2D simplex, ofwel een driehoek</w:t>
+        </w:r>
+        <w:r>
+          <w:rPr>
+            <w:noProof/>
+            <w:webHidden/>
+          </w:rPr>
+          <w:tab/>
+        </w:r>
+        <w:r>
+          <w:rPr>
+            <w:noProof/>
+            <w:webHidden/>
+          </w:rPr>
+          <w:fldChar w:fldCharType="begin"/>
+        </w:r>
+        <w:r>
+          <w:rPr>
+            <w:noProof/>
+            <w:webHidden/>
+          </w:rPr>
+          <w:instrText xml:space="preserve"> PAGEREF _Toc119761882 \h </w:instrText>
+        </w:r>
+        <w:r>
+          <w:rPr>
+            <w:noProof/>
+            <w:webHidden/>
+          </w:rPr>
+        </w:r>
+        <w:r>
+          <w:rPr>
+            <w:noProof/>
+            <w:webHidden/>
+          </w:rPr>
+          <w:fldChar w:fldCharType="separate"/>
+        </w:r>
+        <w:r>
+          <w:rPr>
+            <w:noProof/>
+            <w:webHidden/>
+          </w:rPr>
+          <w:t>8</w:t>
+        </w:r>
+        <w:r>
+          <w:rPr>
+            <w:noProof/>
+            <w:webHidden/>
+          </w:rPr>
+          <w:fldChar w:fldCharType="end"/>
+        </w:r>
+      </w:hyperlink>
+    </w:p>
+    <w:p>
+      <w:pPr>
+        <w:pStyle w:val="TableofFigures"/>
+        <w:tabs>
+          <w:tab w:val="right" w:leader="dot" w:pos="9062"/>
+        </w:tabs>
+        <w:rPr>
+          <w:rFonts w:asciiTheme="minorHAnsi" w:eastAsiaTheme="minorEastAsia" w:hAnsiTheme="minorHAnsi"/>
+          <w:noProof/>
+          <w:lang w:eastAsia="ja-JP"/>
+        </w:rPr>
+      </w:pPr>
+      <w:hyperlink w:anchor="_Toc119761883" w:history="1">
+        <w:r>
+          <w:rPr>
+            <w:rStyle w:val="Hyperlink"/>
+            <w:noProof/>
+          </w:rPr>
+          <w:t>Figuur 16 3D simplex, ofwel een tetraëder</w:t>
+        </w:r>
+        <w:r>
+          <w:rPr>
+            <w:noProof/>
+            <w:webHidden/>
+          </w:rPr>
+          <w:tab/>
+        </w:r>
+        <w:r>
+          <w:rPr>
+            <w:noProof/>
+            <w:webHidden/>
+          </w:rPr>
+          <w:fldChar w:fldCharType="begin"/>
+        </w:r>
+        <w:r>
+          <w:rPr>
+            <w:noProof/>
+            <w:webHidden/>
+          </w:rPr>
+          <w:instrText xml:space="preserve"> PAGEREF _Toc119761883 \h </w:instrText>
+        </w:r>
+        <w:r>
+          <w:rPr>
+            <w:noProof/>
+            <w:webHidden/>
+          </w:rPr>
+        </w:r>
+        <w:r>
+          <w:rPr>
+            <w:noProof/>
+            <w:webHidden/>
+          </w:rPr>
+          <w:fldChar w:fldCharType="separate"/>
+        </w:r>
+        <w:r>
+          <w:rPr>
+            <w:noProof/>
+            <w:webHidden/>
+          </w:rPr>
+          <w:t>8</w:t>
+        </w:r>
+        <w:r>
+          <w:rPr>
+            <w:noProof/>
+            <w:webHidden/>
+          </w:rPr>
+          <w:fldChar w:fldCharType="end"/>
+        </w:r>
+      </w:hyperlink>
+    </w:p>
+    <w:p>
+      <w:pPr>
+        <w:pStyle w:val="TableofFigures"/>
+        <w:tabs>
+          <w:tab w:val="right" w:leader="dot" w:pos="9062"/>
+        </w:tabs>
+        <w:rPr>
+          <w:rFonts w:asciiTheme="minorHAnsi" w:eastAsiaTheme="minorEastAsia" w:hAnsiTheme="minorHAnsi"/>
+          <w:noProof/>
+          <w:lang w:eastAsia="ja-JP"/>
+        </w:rPr>
+      </w:pPr>
+      <w:hyperlink w:anchor="_Toc119761884" w:history="1">
+        <w:r>
+          <w:rPr>
+            <w:rStyle w:val="Hyperlink"/>
+            <w:noProof/>
+          </w:rPr>
+          <w:t>Figuur 17 4D simplex, ofwel een pentachoron</w:t>
+        </w:r>
+        <w:r>
+          <w:rPr>
+            <w:noProof/>
+            <w:webHidden/>
+          </w:rPr>
+          <w:tab/>
+        </w:r>
+        <w:r>
+          <w:rPr>
+            <w:noProof/>
+            <w:webHidden/>
+          </w:rPr>
+          <w:fldChar w:fldCharType="begin"/>
+        </w:r>
+        <w:r>
+          <w:rPr>
+            <w:noProof/>
+            <w:webHidden/>
+          </w:rPr>
+          <w:instrText xml:space="preserve"> PAGEREF _Toc119761884 \h </w:instrText>
+        </w:r>
+        <w:r>
+          <w:rPr>
+            <w:noProof/>
+            <w:webHidden/>
+          </w:rPr>
+        </w:r>
+        <w:r>
+          <w:rPr>
+            <w:noProof/>
+            <w:webHidden/>
+          </w:rPr>
+          <w:fldChar w:fldCharType="separate"/>
+        </w:r>
+        <w:r>
+          <w:rPr>
+            <w:noProof/>
+            <w:webHidden/>
+          </w:rPr>
+          <w:t>8</w:t>
         </w:r>
         <w:r>
           <w:rPr>
@@ -8981,12 +10826,12 @@
       <w:pPr>
         <w:pStyle w:val="Heading1"/>
       </w:pPr>
-      <w:bookmarkStart w:id="52" w:name="_Toc119688803"/>
+      <w:bookmarkStart w:id="60" w:name="_Toc119761911"/>
       <w:r>
         <w:lastRenderedPageBreak/>
         <w:t>Bronvermelding</w:t>
       </w:r>
-      <w:bookmarkEnd w:id="52"/>
+      <w:bookmarkEnd w:id="60"/>
     </w:p>
     <w:p>
       <w:pPr>
@@ -9107,6 +10952,21 @@
     </w:p>
     <w:p>
       <w:pPr>
+        <w:pStyle w:val="Bibliography"/>
+        <w:ind w:left="720" w:hanging="720"/>
+        <w:rPr>
+          <w:noProof/>
+        </w:rPr>
+      </w:pPr>
+      <w:r>
+        <w:rPr>
+          <w:noProof/>
+        </w:rPr>
+        <w:t>Wikitionary. (2022). Opgehaald van https://en.wiktionary.org/wiki</w:t>
+      </w:r>
+    </w:p>
+    <w:p>
+      <w:pPr>
         <w:rPr>
           <w:lang w:val="nl-NL" w:eastAsia="nl-NL"/>
         </w:rPr>
@@ -9142,7 +11002,7 @@
       </w:r>
     </w:p>
     <w:sectPr>
-      <w:headerReference w:type="default" r:id="rId42"/>
+      <w:headerReference w:type="default" r:id="rId50"/>
       <w:pgSz w:w="11906" w:h="16838"/>
       <w:pgMar w:top="1417" w:right="1417" w:bottom="1417" w:left="1417" w:header="708" w:footer="708" w:gutter="0"/>
       <w:pgNumType w:start="1"/>
@@ -9866,6 +11726,119 @@
       </w:rPr>
     </w:lvl>
   </w:abstractNum>
+  <w:abstractNum w:abstractNumId="4" w15:restartNumberingAfterBreak="0">
+    <w:nsid w:val="7E986FAE"/>
+    <w:multiLevelType w:val="hybridMultilevel"/>
+    <w:tmpl w:val="58ECEBA8"/>
+    <w:lvl w:ilvl="0" w:tplc="08130001">
+      <w:start w:val="1"/>
+      <w:numFmt w:val="bullet"/>
+      <w:lvlText w:val=""/>
+      <w:lvlJc w:val="left"/>
+      <w:pPr>
+        <w:ind w:left="720" w:hanging="360"/>
+      </w:pPr>
+      <w:rPr>
+        <w:rFonts w:ascii="Symbol" w:hAnsi="Symbol" w:hint="default"/>
+      </w:rPr>
+    </w:lvl>
+    <w:lvl w:ilvl="1" w:tplc="08130003" w:tentative="1">
+      <w:start w:val="1"/>
+      <w:numFmt w:val="bullet"/>
+      <w:lvlText w:val="o"/>
+      <w:lvlJc w:val="left"/>
+      <w:pPr>
+        <w:ind w:left="1440" w:hanging="360"/>
+      </w:pPr>
+      <w:rPr>
+        <w:rFonts w:ascii="Courier New" w:hAnsi="Courier New" w:cs="Courier New" w:hint="default"/>
+      </w:rPr>
+    </w:lvl>
+    <w:lvl w:ilvl="2" w:tplc="08130005" w:tentative="1">
+      <w:start w:val="1"/>
+      <w:numFmt w:val="bullet"/>
+      <w:lvlText w:val=""/>
+      <w:lvlJc w:val="left"/>
+      <w:pPr>
+        <w:ind w:left="2160" w:hanging="360"/>
+      </w:pPr>
+      <w:rPr>
+        <w:rFonts w:ascii="Wingdings" w:hAnsi="Wingdings" w:hint="default"/>
+      </w:rPr>
+    </w:lvl>
+    <w:lvl w:ilvl="3" w:tplc="08130001" w:tentative="1">
+      <w:start w:val="1"/>
+      <w:numFmt w:val="bullet"/>
+      <w:lvlText w:val=""/>
+      <w:lvlJc w:val="left"/>
+      <w:pPr>
+        <w:ind w:left="2880" w:hanging="360"/>
+      </w:pPr>
+      <w:rPr>
+        <w:rFonts w:ascii="Symbol" w:hAnsi="Symbol" w:hint="default"/>
+      </w:rPr>
+    </w:lvl>
+    <w:lvl w:ilvl="4" w:tplc="08130003" w:tentative="1">
+      <w:start w:val="1"/>
+      <w:numFmt w:val="bullet"/>
+      <w:lvlText w:val="o"/>
+      <w:lvlJc w:val="left"/>
+      <w:pPr>
+        <w:ind w:left="3600" w:hanging="360"/>
+      </w:pPr>
+      <w:rPr>
+        <w:rFonts w:ascii="Courier New" w:hAnsi="Courier New" w:cs="Courier New" w:hint="default"/>
+      </w:rPr>
+    </w:lvl>
+    <w:lvl w:ilvl="5" w:tplc="08130005" w:tentative="1">
+      <w:start w:val="1"/>
+      <w:numFmt w:val="bullet"/>
+      <w:lvlText w:val=""/>
+      <w:lvlJc w:val="left"/>
+      <w:pPr>
+        <w:ind w:left="4320" w:hanging="360"/>
+      </w:pPr>
+      <w:rPr>
+        <w:rFonts w:ascii="Wingdings" w:hAnsi="Wingdings" w:hint="default"/>
+      </w:rPr>
+    </w:lvl>
+    <w:lvl w:ilvl="6" w:tplc="08130001" w:tentative="1">
+      <w:start w:val="1"/>
+      <w:numFmt w:val="bullet"/>
+      <w:lvlText w:val=""/>
+      <w:lvlJc w:val="left"/>
+      <w:pPr>
+        <w:ind w:left="5040" w:hanging="360"/>
+      </w:pPr>
+      <w:rPr>
+        <w:rFonts w:ascii="Symbol" w:hAnsi="Symbol" w:hint="default"/>
+      </w:rPr>
+    </w:lvl>
+    <w:lvl w:ilvl="7" w:tplc="08130003" w:tentative="1">
+      <w:start w:val="1"/>
+      <w:numFmt w:val="bullet"/>
+      <w:lvlText w:val="o"/>
+      <w:lvlJc w:val="left"/>
+      <w:pPr>
+        <w:ind w:left="5760" w:hanging="360"/>
+      </w:pPr>
+      <w:rPr>
+        <w:rFonts w:ascii="Courier New" w:hAnsi="Courier New" w:cs="Courier New" w:hint="default"/>
+      </w:rPr>
+    </w:lvl>
+    <w:lvl w:ilvl="8" w:tplc="08130005" w:tentative="1">
+      <w:start w:val="1"/>
+      <w:numFmt w:val="bullet"/>
+      <w:lvlText w:val=""/>
+      <w:lvlJc w:val="left"/>
+      <w:pPr>
+        <w:ind w:left="6480" w:hanging="360"/>
+      </w:pPr>
+      <w:rPr>
+        <w:rFonts w:ascii="Wingdings" w:hAnsi="Wingdings" w:hint="default"/>
+      </w:rPr>
+    </w:lvl>
+  </w:abstractNum>
   <w:num w:numId="1" w16cid:durableId="1499728647">
     <w:abstractNumId w:val="1"/>
   </w:num>
@@ -9877,6 +11850,9 @@
   </w:num>
   <w:num w:numId="4" w16cid:durableId="738747547">
     <w:abstractNumId w:val="0"/>
+  </w:num>
+  <w:num w:numId="5" w16cid:durableId="1252544326">
+    <w:abstractNumId w:val="4"/>
   </w:num>
 </w:numbering>
 </file>
@@ -11485,11 +13461,28 @@
     </b:Author>
     <b:RefOrder>4</b:RefOrder>
   </b:Source>
+  <b:Source>
+    <b:Tag>Wik222</b:Tag>
+    <b:SourceType>InternetSite</b:SourceType>
+    <b:Guid>{5C40146D-FBDF-437C-9176-2CBFB5CD018A}</b:Guid>
+    <b:Year>2022</b:Year>
+    <b:URL>https://en.wiktionary.org/wiki</b:URL>
+    <b:Author>
+      <b:Author>
+        <b:NameList>
+          <b:Person>
+            <b:Last>Wikitionary</b:Last>
+          </b:Person>
+        </b:NameList>
+      </b:Author>
+    </b:Author>
+    <b:RefOrder>5</b:RefOrder>
+  </b:Source>
 </b:Sources>
 </file>
 
 <file path=customXml/itemProps1.xml><?xml version="1.0" encoding="utf-8"?>
-<ds:datastoreItem xmlns:ds="http://schemas.openxmlformats.org/officeDocument/2006/customXml" ds:itemID="{C00AC821-367E-49B9-A87A-2762893D51C3}">
+<ds:datastoreItem xmlns:ds="http://schemas.openxmlformats.org/officeDocument/2006/customXml" ds:itemID="{39076ED1-9EA8-4F7F-9302-512365C54E3E}">
   <ds:schemaRefs>
     <ds:schemaRef ds:uri="http://schemas.openxmlformats.org/officeDocument/2006/bibliography"/>
   </ds:schemaRefs>

</xml_diff>

<commit_message>
Demo's van fractal noise
</commit_message>
<xml_diff>
--- a/Verslag PGT.docx
+++ b/Verslag PGT.docx
@@ -4609,27 +4609,14 @@
                             <w:r>
                               <w:t xml:space="preserve">Figuur </w:t>
                             </w:r>
-                            <w:r>
-                              <w:fldChar w:fldCharType="begin"/>
-                            </w:r>
-                            <w:r>
-                              <w:instrText xml:space="preserve"> SEQ Figuur \* ARABIC </w:instrText>
-                            </w:r>
-                            <w:r>
-                              <w:fldChar w:fldCharType="separate"/>
-                            </w:r>
-                            <w:r>
-                              <w:rPr>
-                                <w:noProof/>
-                              </w:rPr>
-                              <w:t>1</w:t>
-                            </w:r>
-                            <w:r>
-                              <w:rPr>
-                                <w:noProof/>
-                              </w:rPr>
-                              <w:fldChar w:fldCharType="end"/>
-                            </w:r>
+                            <w:fldSimple w:instr=" SEQ Figuur \* ARABIC ">
+                              <w:r>
+                                <w:rPr>
+                                  <w:noProof/>
+                                </w:rPr>
+                                <w:t>1</w:t>
+                              </w:r>
+                            </w:fldSimple>
                             <w:r>
                               <w:t xml:space="preserve"> Een 2D raster met white noise</w:t>
                             </w:r>
@@ -4678,27 +4665,14 @@
                       <w:r>
                         <w:t xml:space="preserve">Figuur </w:t>
                       </w:r>
-                      <w:r>
-                        <w:fldChar w:fldCharType="begin"/>
-                      </w:r>
-                      <w:r>
-                        <w:instrText xml:space="preserve"> SEQ Figuur \* ARABIC </w:instrText>
-                      </w:r>
-                      <w:r>
-                        <w:fldChar w:fldCharType="separate"/>
-                      </w:r>
-                      <w:r>
-                        <w:rPr>
-                          <w:noProof/>
-                        </w:rPr>
-                        <w:t>1</w:t>
-                      </w:r>
-                      <w:r>
-                        <w:rPr>
-                          <w:noProof/>
-                        </w:rPr>
-                        <w:fldChar w:fldCharType="end"/>
-                      </w:r>
+                      <w:fldSimple w:instr=" SEQ Figuur \* ARABIC ">
+                        <w:r>
+                          <w:rPr>
+                            <w:noProof/>
+                          </w:rPr>
+                          <w:t>1</w:t>
+                        </w:r>
+                      </w:fldSimple>
                       <w:r>
                         <w:t xml:space="preserve"> Een 2D raster met white noise</w:t>
                       </w:r>
@@ -4914,27 +4888,14 @@
                             <w:r>
                               <w:t xml:space="preserve">Figuur </w:t>
                             </w:r>
-                            <w:r>
-                              <w:fldChar w:fldCharType="begin"/>
-                            </w:r>
-                            <w:r>
-                              <w:instrText xml:space="preserve"> SEQ Figuur \* ARABIC </w:instrText>
-                            </w:r>
-                            <w:r>
-                              <w:fldChar w:fldCharType="separate"/>
-                            </w:r>
-                            <w:r>
-                              <w:rPr>
-                                <w:noProof/>
-                              </w:rPr>
-                              <w:t>2</w:t>
-                            </w:r>
-                            <w:r>
-                              <w:rPr>
-                                <w:noProof/>
-                              </w:rPr>
-                              <w:fldChar w:fldCharType="end"/>
-                            </w:r>
+                            <w:fldSimple w:instr=" SEQ Figuur \* ARABIC ">
+                              <w:r>
+                                <w:rPr>
+                                  <w:noProof/>
+                                </w:rPr>
+                                <w:t>2</w:t>
+                              </w:r>
+                            </w:fldSimple>
                             <w:bookmarkEnd w:id="11"/>
                             <w:r>
                               <w:t xml:space="preserve"> Een 2D raster met value noise</w:t>
@@ -4972,27 +4933,14 @@
                       <w:r>
                         <w:t xml:space="preserve">Figuur </w:t>
                       </w:r>
-                      <w:r>
-                        <w:fldChar w:fldCharType="begin"/>
-                      </w:r>
-                      <w:r>
-                        <w:instrText xml:space="preserve"> SEQ Figuur \* ARABIC </w:instrText>
-                      </w:r>
-                      <w:r>
-                        <w:fldChar w:fldCharType="separate"/>
-                      </w:r>
-                      <w:r>
-                        <w:rPr>
-                          <w:noProof/>
-                        </w:rPr>
-                        <w:t>2</w:t>
-                      </w:r>
-                      <w:r>
-                        <w:rPr>
-                          <w:noProof/>
-                        </w:rPr>
-                        <w:fldChar w:fldCharType="end"/>
-                      </w:r>
+                      <w:fldSimple w:instr=" SEQ Figuur \* ARABIC ">
+                        <w:r>
+                          <w:rPr>
+                            <w:noProof/>
+                          </w:rPr>
+                          <w:t>2</w:t>
+                        </w:r>
+                      </w:fldSimple>
                       <w:bookmarkEnd w:id="13"/>
                       <w:r>
                         <w:t xml:space="preserve"> Een 2D raster met value noise</w:t>
@@ -5376,27 +5324,14 @@
                             <w:r>
                               <w:t xml:space="preserve">Figuur </w:t>
                             </w:r>
-                            <w:r>
-                              <w:fldChar w:fldCharType="begin"/>
-                            </w:r>
-                            <w:r>
-                              <w:instrText xml:space="preserve"> SEQ Figuur \* ARABIC </w:instrText>
-                            </w:r>
-                            <w:r>
-                              <w:fldChar w:fldCharType="separate"/>
-                            </w:r>
-                            <w:r>
-                              <w:rPr>
-                                <w:noProof/>
-                              </w:rPr>
-                              <w:t>3</w:t>
-                            </w:r>
-                            <w:r>
-                              <w:rPr>
-                                <w:noProof/>
-                              </w:rPr>
-                              <w:fldChar w:fldCharType="end"/>
-                            </w:r>
+                            <w:fldSimple w:instr=" SEQ Figuur \* ARABIC ">
+                              <w:r>
+                                <w:rPr>
+                                  <w:noProof/>
+                                </w:rPr>
+                                <w:t>3</w:t>
+                              </w:r>
+                            </w:fldSimple>
                             <w:r>
                               <w:t xml:space="preserve"> </w:t>
                             </w:r>
@@ -5435,27 +5370,14 @@
                       <w:r>
                         <w:t xml:space="preserve">Figuur </w:t>
                       </w:r>
-                      <w:r>
-                        <w:fldChar w:fldCharType="begin"/>
-                      </w:r>
-                      <w:r>
-                        <w:instrText xml:space="preserve"> SEQ Figuur \* ARABIC </w:instrText>
-                      </w:r>
-                      <w:r>
-                        <w:fldChar w:fldCharType="separate"/>
-                      </w:r>
-                      <w:r>
-                        <w:rPr>
-                          <w:noProof/>
-                        </w:rPr>
-                        <w:t>3</w:t>
-                      </w:r>
-                      <w:r>
-                        <w:rPr>
-                          <w:noProof/>
-                        </w:rPr>
-                        <w:fldChar w:fldCharType="end"/>
-                      </w:r>
+                      <w:fldSimple w:instr=" SEQ Figuur \* ARABIC ">
+                        <w:r>
+                          <w:rPr>
+                            <w:noProof/>
+                          </w:rPr>
+                          <w:t>3</w:t>
+                        </w:r>
+                      </w:fldSimple>
                       <w:r>
                         <w:t xml:space="preserve"> </w:t>
                       </w:r>
@@ -5758,27 +5680,14 @@
                             <w:r>
                               <w:t xml:space="preserve">Codefragment </w:t>
                             </w:r>
-                            <w:r>
-                              <w:fldChar w:fldCharType="begin"/>
-                            </w:r>
-                            <w:r>
-                              <w:instrText xml:space="preserve"> SEQ Codefragment \* ARABIC </w:instrText>
-                            </w:r>
-                            <w:r>
-                              <w:fldChar w:fldCharType="separate"/>
-                            </w:r>
-                            <w:r>
-                              <w:rPr>
-                                <w:noProof/>
-                              </w:rPr>
-                              <w:t>1</w:t>
-                            </w:r>
-                            <w:r>
-                              <w:rPr>
-                                <w:noProof/>
-                              </w:rPr>
-                              <w:fldChar w:fldCharType="end"/>
-                            </w:r>
+                            <w:fldSimple w:instr=" SEQ Codefragment \* ARABIC ">
+                              <w:r>
+                                <w:rPr>
+                                  <w:noProof/>
+                                </w:rPr>
+                                <w:t>1</w:t>
+                              </w:r>
+                            </w:fldSimple>
                             <w:r>
                               <w:t xml:space="preserve"> Interpolatie tussen twee punten i en j</w:t>
                             </w:r>
@@ -5820,27 +5729,14 @@
                       <w:r>
                         <w:t xml:space="preserve">Codefragment </w:t>
                       </w:r>
-                      <w:r>
-                        <w:fldChar w:fldCharType="begin"/>
-                      </w:r>
-                      <w:r>
-                        <w:instrText xml:space="preserve"> SEQ Codefragment \* ARABIC </w:instrText>
-                      </w:r>
-                      <w:r>
-                        <w:fldChar w:fldCharType="separate"/>
-                      </w:r>
-                      <w:r>
-                        <w:rPr>
-                          <w:noProof/>
-                        </w:rPr>
-                        <w:t>1</w:t>
-                      </w:r>
-                      <w:r>
-                        <w:rPr>
-                          <w:noProof/>
-                        </w:rPr>
-                        <w:fldChar w:fldCharType="end"/>
-                      </w:r>
+                      <w:fldSimple w:instr=" SEQ Codefragment \* ARABIC ">
+                        <w:r>
+                          <w:rPr>
+                            <w:noProof/>
+                          </w:rPr>
+                          <w:t>1</w:t>
+                        </w:r>
+                      </w:fldSimple>
                       <w:r>
                         <w:t xml:space="preserve"> Interpolatie tussen twee punten i en j</w:t>
                       </w:r>
@@ -5871,38 +5767,23 @@
       <w:r>
         <w:t xml:space="preserve"> </w:t>
       </w:r>
-      <w:r>
-        <w:fldChar w:fldCharType="begin"/>
-      </w:r>
-      <w:r>
-        <w:instrText xml:space="preserve"> REF _Ref119416704 </w:instrText>
-      </w:r>
-      <w:r>
-        <w:fldChar w:fldCharType="separate"/>
-      </w:r>
-      <w:r>
-        <w:rPr>
-          <w:sz w:val="14"/>
-          <w:szCs w:val="14"/>
-        </w:rPr>
-        <w:t xml:space="preserve">Figuur </w:t>
-      </w:r>
-      <w:r>
-        <w:rPr>
-          <w:noProof/>
-          <w:sz w:val="14"/>
-          <w:szCs w:val="14"/>
-        </w:rPr>
-        <w:t>4</w:t>
-      </w:r>
-      <w:r>
-        <w:rPr>
-          <w:noProof/>
-          <w:sz w:val="14"/>
-          <w:szCs w:val="14"/>
-        </w:rPr>
-        <w:fldChar w:fldCharType="end"/>
-      </w:r>
+      <w:fldSimple w:instr=" REF _Ref119416704 ">
+        <w:r>
+          <w:rPr>
+            <w:sz w:val="14"/>
+            <w:szCs w:val="14"/>
+          </w:rPr>
+          <w:t xml:space="preserve">Figuur </w:t>
+        </w:r>
+        <w:r>
+          <w:rPr>
+            <w:noProof/>
+            <w:sz w:val="14"/>
+            <w:szCs w:val="14"/>
+          </w:rPr>
+          <w:t>4</w:t>
+        </w:r>
+      </w:fldSimple>
       <w:r>
         <w:t xml:space="preserve">. </w:t>
       </w:r>
@@ -5912,38 +5793,23 @@
       <w:r>
         <w:t xml:space="preserve"> </w:t>
       </w:r>
-      <w:r>
-        <w:fldChar w:fldCharType="begin"/>
-      </w:r>
-      <w:r>
-        <w:instrText xml:space="preserve"> REF _Ref119416723 </w:instrText>
-      </w:r>
-      <w:r>
-        <w:fldChar w:fldCharType="separate"/>
-      </w:r>
-      <w:r>
-        <w:rPr>
-          <w:sz w:val="14"/>
-          <w:szCs w:val="14"/>
-        </w:rPr>
-        <w:t xml:space="preserve">Figuur </w:t>
-      </w:r>
-      <w:r>
-        <w:rPr>
-          <w:noProof/>
-          <w:sz w:val="14"/>
-          <w:szCs w:val="14"/>
-        </w:rPr>
-        <w:t>5</w:t>
-      </w:r>
-      <w:r>
-        <w:rPr>
-          <w:noProof/>
-          <w:sz w:val="14"/>
-          <w:szCs w:val="14"/>
-        </w:rPr>
-        <w:fldChar w:fldCharType="end"/>
-      </w:r>
+      <w:fldSimple w:instr=" REF _Ref119416723 ">
+        <w:r>
+          <w:rPr>
+            <w:sz w:val="14"/>
+            <w:szCs w:val="14"/>
+          </w:rPr>
+          <w:t xml:space="preserve">Figuur </w:t>
+        </w:r>
+        <w:r>
+          <w:rPr>
+            <w:noProof/>
+            <w:sz w:val="14"/>
+            <w:szCs w:val="14"/>
+          </w:rPr>
+          <w:t>5</w:t>
+        </w:r>
+      </w:fldSimple>
       <w:r>
         <w:t xml:space="preserve">. Vervolgens berekent de code de positie van het punt in de huidige cel en zet die </w:t>
       </w:r>
@@ -5956,76 +5822,46 @@
       <w:r>
         <w:t xml:space="preserve"> </w:t>
       </w:r>
-      <w:r>
-        <w:fldChar w:fldCharType="begin"/>
-      </w:r>
-      <w:r>
-        <w:instrText xml:space="preserve"> REF _Ref119416741 </w:instrText>
-      </w:r>
-      <w:r>
-        <w:fldChar w:fldCharType="separate"/>
-      </w:r>
-      <w:r>
-        <w:rPr>
-          <w:sz w:val="14"/>
-          <w:szCs w:val="14"/>
-        </w:rPr>
-        <w:t xml:space="preserve">Figuur </w:t>
-      </w:r>
-      <w:r>
-        <w:rPr>
-          <w:noProof/>
-          <w:sz w:val="14"/>
-          <w:szCs w:val="14"/>
-        </w:rPr>
-        <w:t>6</w:t>
-      </w:r>
-      <w:r>
-        <w:rPr>
-          <w:noProof/>
-          <w:sz w:val="14"/>
-          <w:szCs w:val="14"/>
-        </w:rPr>
-        <w:fldChar w:fldCharType="end"/>
-      </w:r>
+      <w:fldSimple w:instr=" REF _Ref119416741 ">
+        <w:r>
+          <w:rPr>
+            <w:sz w:val="14"/>
+            <w:szCs w:val="14"/>
+          </w:rPr>
+          <w:t xml:space="preserve">Figuur </w:t>
+        </w:r>
+        <w:r>
+          <w:rPr>
+            <w:noProof/>
+            <w:sz w:val="14"/>
+            <w:szCs w:val="14"/>
+          </w:rPr>
+          <w:t>6</w:t>
+        </w:r>
+      </w:fldSimple>
       <w:r>
         <w:t>. Ten slotte wordt interpolatie drie keer toegepast.</w:t>
       </w:r>
       <w:r>
         <w:t xml:space="preserve"> </w:t>
       </w:r>
-      <w:r>
-        <w:fldChar w:fldCharType="begin"/>
-      </w:r>
-      <w:r>
-        <w:instrText xml:space="preserve"> REF _Ref119416750 </w:instrText>
-      </w:r>
-      <w:r>
-        <w:fldChar w:fldCharType="separate"/>
-      </w:r>
-      <w:r>
-        <w:rPr>
-          <w:sz w:val="14"/>
-          <w:szCs w:val="14"/>
-        </w:rPr>
-        <w:t xml:space="preserve">Figuur </w:t>
-      </w:r>
-      <w:r>
-        <w:rPr>
-          <w:noProof/>
-          <w:sz w:val="14"/>
-          <w:szCs w:val="14"/>
-        </w:rPr>
-        <w:t>7</w:t>
-      </w:r>
-      <w:r>
-        <w:rPr>
-          <w:noProof/>
-          <w:sz w:val="14"/>
-          <w:szCs w:val="14"/>
-        </w:rPr>
-        <w:fldChar w:fldCharType="end"/>
-      </w:r>
+      <w:fldSimple w:instr=" REF _Ref119416750 ">
+        <w:r>
+          <w:rPr>
+            <w:sz w:val="14"/>
+            <w:szCs w:val="14"/>
+          </w:rPr>
+          <w:t xml:space="preserve">Figuur </w:t>
+        </w:r>
+        <w:r>
+          <w:rPr>
+            <w:noProof/>
+            <w:sz w:val="14"/>
+            <w:szCs w:val="14"/>
+          </w:rPr>
+          <w:t>7</w:t>
+        </w:r>
+      </w:fldSimple>
       <w:r>
         <w:t xml:space="preserve"> </w:t>
       </w:r>
@@ -7064,27 +6900,14 @@
                             <w:r>
                               <w:t xml:space="preserve">Figuur </w:t>
                             </w:r>
-                            <w:r>
-                              <w:fldChar w:fldCharType="begin"/>
-                            </w:r>
-                            <w:r>
-                              <w:instrText xml:space="preserve"> SEQ Figuur \* ARABIC </w:instrText>
-                            </w:r>
-                            <w:r>
-                              <w:fldChar w:fldCharType="separate"/>
-                            </w:r>
-                            <w:r>
-                              <w:rPr>
-                                <w:noProof/>
-                              </w:rPr>
-                              <w:t>9</w:t>
-                            </w:r>
-                            <w:r>
-                              <w:rPr>
-                                <w:noProof/>
-                              </w:rPr>
-                              <w:fldChar w:fldCharType="end"/>
-                            </w:r>
+                            <w:fldSimple w:instr=" SEQ Figuur \* ARABIC ">
+                              <w:r>
+                                <w:rPr>
+                                  <w:noProof/>
+                                </w:rPr>
+                                <w:t>9</w:t>
+                              </w:r>
+                            </w:fldSimple>
                             <w:r>
                               <w:t xml:space="preserve"> Een 2D raster met Perlin noise</w:t>
                             </w:r>
@@ -7129,27 +6952,14 @@
                       <w:r>
                         <w:t xml:space="preserve">Figuur </w:t>
                       </w:r>
-                      <w:r>
-                        <w:fldChar w:fldCharType="begin"/>
-                      </w:r>
-                      <w:r>
-                        <w:instrText xml:space="preserve"> SEQ Figuur \* ARABIC </w:instrText>
-                      </w:r>
-                      <w:r>
-                        <w:fldChar w:fldCharType="separate"/>
-                      </w:r>
-                      <w:r>
-                        <w:rPr>
-                          <w:noProof/>
-                        </w:rPr>
-                        <w:t>9</w:t>
-                      </w:r>
-                      <w:r>
-                        <w:rPr>
-                          <w:noProof/>
-                        </w:rPr>
-                        <w:fldChar w:fldCharType="end"/>
-                      </w:r>
+                      <w:fldSimple w:instr=" SEQ Figuur \* ARABIC ">
+                        <w:r>
+                          <w:rPr>
+                            <w:noProof/>
+                          </w:rPr>
+                          <w:t>9</w:t>
+                        </w:r>
+                      </w:fldSimple>
                       <w:r>
                         <w:t xml:space="preserve"> Een 2D raster met Perlin noise</w:t>
                       </w:r>
@@ -9132,7 +8942,7 @@
     <w:p>
       <w:pPr>
         <w:rPr>
-          <w:lang w:eastAsia="nl-NL"/>
+          <w:lang w:val="en-US" w:eastAsia="nl-NL"/>
         </w:rPr>
       </w:pPr>
       <w:r>
@@ -9189,7 +8999,7 @@
           <w:r>
             <w:rPr>
               <w:noProof/>
-              <w:lang w:eastAsia="nl-NL"/>
+              <w:lang w:val="en-US" w:eastAsia="nl-NL"/>
             </w:rPr>
             <w:t>(Archer, 2011)</w:t>
           </w:r>
@@ -9205,7 +9015,7 @@
     <w:p>
       <w:pPr>
         <w:rPr>
-          <w:lang w:eastAsia="nl-NL"/>
+          <w:lang w:val="en-US" w:eastAsia="nl-NL"/>
         </w:rPr>
       </w:pPr>
     </w:p>
@@ -9214,7 +9024,7 @@
         <w:rPr>
           <w:sz w:val="14"/>
           <w:szCs w:val="14"/>
-          <w:lang w:eastAsia="nl-NL"/>
+          <w:lang w:val="en-US" w:eastAsia="nl-NL"/>
         </w:rPr>
       </w:pPr>
       <w:hyperlink r:id="rId36" w:history="1">
@@ -9223,7 +9033,7 @@
             <w:rStyle w:val="Hyperlink"/>
             <w:sz w:val="14"/>
             <w:szCs w:val="14"/>
-            <w:lang w:eastAsia="nl-NL"/>
+            <w:lang w:val="en-US" w:eastAsia="nl-NL"/>
           </w:rPr>
           <w:t>https://www.bit-101.com/blog/2021/07/perlin-vs-simplex/</w:t>
         </w:r>
@@ -9234,7 +9044,7 @@
         <w:rPr>
           <w:sz w:val="14"/>
           <w:szCs w:val="14"/>
-          <w:lang w:val="nl-NL" w:eastAsia="nl-NL"/>
+          <w:lang w:val="en-US" w:eastAsia="nl-NL"/>
         </w:rPr>
       </w:pPr>
       <w:hyperlink r:id="rId37" w:history="1">
@@ -9243,7 +9053,7 @@
             <w:rStyle w:val="Hyperlink"/>
             <w:sz w:val="14"/>
             <w:szCs w:val="14"/>
-            <w:lang w:val="nl-NL" w:eastAsia="nl-NL"/>
+            <w:lang w:val="en-US" w:eastAsia="nl-NL"/>
           </w:rPr>
           <w:t>https://en.wikipedia.org/wiki/Simplex_noise</w:t>
         </w:r>
@@ -9254,7 +9064,7 @@
         <w:rPr>
           <w:sz w:val="14"/>
           <w:szCs w:val="14"/>
-          <w:lang w:val="nl-NL" w:eastAsia="nl-NL"/>
+          <w:lang w:val="en-US" w:eastAsia="nl-NL"/>
         </w:rPr>
       </w:pPr>
       <w:hyperlink r:id="rId38" w:history="1">
@@ -9263,7 +9073,7 @@
             <w:rStyle w:val="Hyperlink"/>
             <w:sz w:val="14"/>
             <w:szCs w:val="14"/>
-            <w:lang w:val="nl-NL" w:eastAsia="nl-NL"/>
+            <w:lang w:val="en-US" w:eastAsia="nl-NL"/>
           </w:rPr>
           <w:t>https://en.wikipedia.org/wiki/Simplex</w:t>
         </w:r>
@@ -9274,7 +9084,7 @@
         <w:rPr>
           <w:sz w:val="14"/>
           <w:szCs w:val="14"/>
-          <w:lang w:val="nl-NL" w:eastAsia="nl-NL"/>
+          <w:lang w:val="en-US" w:eastAsia="nl-NL"/>
         </w:rPr>
       </w:pPr>
       <w:hyperlink r:id="rId39" w:history="1">
@@ -9283,7 +9093,7 @@
             <w:rStyle w:val="Hyperlink"/>
             <w:sz w:val="14"/>
             <w:szCs w:val="14"/>
-            <w:lang w:val="nl-NL" w:eastAsia="nl-NL"/>
+            <w:lang w:val="en-US" w:eastAsia="nl-NL"/>
           </w:rPr>
           <w:t>https://en.wikipedia.org/wiki/Hypercube</w:t>
         </w:r>
@@ -9293,14 +9103,14 @@
       <w:pPr>
         <w:rPr>
           <w:rStyle w:val="Hyperlink"/>
-          <w:lang w:val="nl-NL" w:eastAsia="nl-NL"/>
+          <w:lang w:val="en-US" w:eastAsia="nl-NL"/>
         </w:rPr>
       </w:pPr>
       <w:r>
         <w:rPr>
           <w:sz w:val="14"/>
           <w:szCs w:val="14"/>
-          <w:lang w:val="nl-NL" w:eastAsia="nl-NL"/>
+          <w:lang w:val="en-US" w:eastAsia="nl-NL"/>
         </w:rPr>
         <w:t xml:space="preserve">(2.5) </w:t>
       </w:r>
@@ -9310,7 +9120,7 @@
             <w:rStyle w:val="Hyperlink"/>
             <w:sz w:val="14"/>
             <w:szCs w:val="14"/>
-            <w:lang w:val="nl-NL" w:eastAsia="nl-NL"/>
+            <w:lang w:val="en-US" w:eastAsia="nl-NL"/>
           </w:rPr>
           <w:t>https://micsymposium.org/mics_2011_proceedings/mics2011_submission_30.pdf</w:t>
         </w:r>
@@ -9470,12 +9280,36 @@
         <w:rPr>
           <w:lang w:eastAsia="nl-NL"/>
         </w:rPr>
-        <w:t xml:space="preserve">chniek om noise meer diepte te geven. </w:t>
+        <w:t xml:space="preserve">chniek om noise meer </w:t>
       </w:r>
       <w:r>
         <w:rPr>
           <w:lang w:eastAsia="nl-NL"/>
         </w:rPr>
+        <w:t>‘</w:t>
+      </w:r>
+      <w:r>
+        <w:rPr>
+          <w:lang w:eastAsia="nl-NL"/>
+        </w:rPr>
+        <w:t>diepte</w:t>
+      </w:r>
+      <w:r>
+        <w:rPr>
+          <w:lang w:eastAsia="nl-NL"/>
+        </w:rPr>
+        <w:t>’</w:t>
+      </w:r>
+      <w:r>
+        <w:rPr>
+          <w:lang w:eastAsia="nl-NL"/>
+        </w:rPr>
+        <w:t xml:space="preserve"> te geven. </w:t>
+      </w:r>
+      <w:r>
+        <w:rPr>
+          <w:lang w:eastAsia="nl-NL"/>
+        </w:rPr>
         <w:t xml:space="preserve">De naam fractal noise komt van het meetkundig begrip ‘fractaal’. Een fractaal is een figuur die volledig zelfsymetrisch is. Dit wil zeggen dat op elke plaats een patroon zichtbaar is dat </w:t>
       </w:r>
       <w:r>
@@ -9500,18 +9334,12 @@
         <w:rPr>
           <w:lang w:eastAsia="nl-NL"/>
         </w:rPr>
-        <w:instrText xml:space="preserve"> REF _Ref119846736 \h </w:instrText>
+        <w:instrText xml:space="preserve"> REF _Ref119846736 \h  \* MERGEFORMAT </w:instrText>
       </w:r>
       <w:r>
         <w:rPr>
           <w:lang w:eastAsia="nl-NL"/>
         </w:rPr>
-      </w:r>
-      <w:r>
-        <w:rPr>
-          <w:lang w:eastAsia="nl-NL"/>
-        </w:rPr>
-        <w:instrText xml:space="preserve"> \* MERGEFORMAT </w:instrText>
       </w:r>
       <w:r>
         <w:rPr>
@@ -9646,24 +9474,14 @@
             <w:r>
               <w:t xml:space="preserve">Figuur </w:t>
             </w:r>
-            <w:r>
-              <w:fldChar w:fldCharType="begin"/>
-            </w:r>
-            <w:r>
-              <w:instrText xml:space="preserve"> SEQ Figuur \* ARABIC </w:instrText>
-            </w:r>
-            <w:r>
-              <w:fldChar w:fldCharType="separate"/>
-            </w:r>
-            <w:r>
-              <w:rPr>
-                <w:noProof/>
-              </w:rPr>
-              <w:t>18</w:t>
-            </w:r>
-            <w:r>
-              <w:fldChar w:fldCharType="end"/>
-            </w:r>
+            <w:fldSimple w:instr=" SEQ Figuur \* ARABIC ">
+              <w:r>
+                <w:rPr>
+                  <w:noProof/>
+                </w:rPr>
+                <w:t>18</w:t>
+              </w:r>
+            </w:fldSimple>
             <w:r>
               <w:t xml:space="preserve"> Voorbeeld van een fractaal</w:t>
             </w:r>
@@ -9746,24 +9564,14 @@
             <w:r>
               <w:t xml:space="preserve">Figuur </w:t>
             </w:r>
-            <w:r>
-              <w:fldChar w:fldCharType="begin"/>
-            </w:r>
-            <w:r>
-              <w:instrText xml:space="preserve"> SEQ Figuur \* ARABIC </w:instrText>
-            </w:r>
-            <w:r>
-              <w:fldChar w:fldCharType="separate"/>
-            </w:r>
-            <w:r>
-              <w:rPr>
-                <w:noProof/>
-              </w:rPr>
-              <w:t>19</w:t>
-            </w:r>
-            <w:r>
-              <w:fldChar w:fldCharType="end"/>
-            </w:r>
+            <w:fldSimple w:instr=" SEQ Figuur \* ARABIC ">
+              <w:r>
+                <w:rPr>
+                  <w:noProof/>
+                </w:rPr>
+                <w:t>19</w:t>
+              </w:r>
+            </w:fldSimple>
             <w:bookmarkEnd w:id="51"/>
             <w:r>
               <w:t xml:space="preserve"> Mandelbrot set</w:t>
@@ -9892,14 +9700,7 @@
                 <w:sz w:val="16"/>
                 <w:szCs w:val="16"/>
               </w:rPr>
-              <w:t xml:space="preserve"> Driehoek van </w:t>
-            </w:r>
-            <w:r>
-              <w:rPr>
-                <w:sz w:val="16"/>
-                <w:szCs w:val="16"/>
-              </w:rPr>
-              <w:t>Sierpiński</w:t>
+              <w:t xml:space="preserve"> Driehoek van Sierpiński</w:t>
             </w:r>
           </w:p>
         </w:tc>
@@ -9911,11 +9712,48 @@
           <w:lang w:val="nl-NL" w:eastAsia="nl-NL"/>
         </w:rPr>
       </w:pPr>
-      <w:r>
-        <w:rPr>
-          <w:lang w:val="nl-NL" w:eastAsia="nl-NL"/>
-        </w:rPr>
-        <w:t xml:space="preserve">...... </w:t>
+    </w:p>
+    <w:p>
+      <w:pPr>
+        <w:rPr>
+          <w:lang w:val="nl-NL" w:eastAsia="nl-NL"/>
+        </w:rPr>
+      </w:pPr>
+      <w:r>
+        <w:rPr>
+          <w:lang w:val="nl-NL" w:eastAsia="nl-NL"/>
+        </w:rPr>
+        <w:t xml:space="preserve">Wat heeft dit nu allemaal te maken met noise? Fractal noise </w:t>
+      </w:r>
+      <w:r>
+        <w:rPr>
+          <w:lang w:val="nl-NL" w:eastAsia="nl-NL"/>
+        </w:rPr>
+        <w:t>werkt met verschillende lagen. Elke laag</w:t>
+      </w:r>
+      <w:r>
+        <w:rPr>
+          <w:lang w:val="nl-NL" w:eastAsia="nl-NL"/>
+        </w:rPr>
+        <w:t xml:space="preserve"> is gebaseerd op de vorige en heeft meer details</w:t>
+      </w:r>
+      <w:r>
+        <w:rPr>
+          <w:lang w:val="nl-NL" w:eastAsia="nl-NL"/>
+        </w:rPr>
+        <w:t>.</w:t>
+      </w:r>
+      <w:r>
+        <w:rPr>
+          <w:lang w:val="nl-NL" w:eastAsia="nl-NL"/>
+        </w:rPr>
+        <w:t xml:space="preserve"> Hoe deze lagen veranderen t.o.v. elkaar is te bepalen door enkele parameters.</w:t>
+      </w:r>
+      <w:r>
+        <w:rPr>
+          <w:lang w:val="nl-NL" w:eastAsia="nl-NL"/>
+        </w:rPr>
+        <w:t xml:space="preserve"> </w:t>
       </w:r>
     </w:p>
     <w:p>
@@ -9951,63 +9789,772 @@
     <w:p>
       <w:pPr>
         <w:rPr>
+          <w:lang w:val="nl-NL" w:eastAsia="nl-NL"/>
+        </w:rPr>
+      </w:pPr>
+      <w:r>
+        <w:rPr>
+          <w:lang w:val="nl-NL" w:eastAsia="nl-NL"/>
+        </w:rPr>
+        <w:t>Het eerste belangrijk begrip is de amplitude. De amplitude van een functie geeft weer wat de maxima en minima van die functie zijn. Voor noise specifiek betekent dit hoe groot</w:t>
+      </w:r>
+      <w:r>
+        <w:rPr>
+          <w:lang w:val="nl-NL" w:eastAsia="nl-NL"/>
+        </w:rPr>
+        <w:t>, of klein,</w:t>
+      </w:r>
+      <w:r>
+        <w:rPr>
+          <w:lang w:val="nl-NL" w:eastAsia="nl-NL"/>
+        </w:rPr>
+        <w:t xml:space="preserve"> de noisewaarde op elk punt kan zijn.</w:t>
+      </w:r>
+      <w:r>
+        <w:rPr>
+          <w:lang w:val="nl-NL" w:eastAsia="nl-NL"/>
+        </w:rPr>
+        <w:t xml:space="preserve"> Hieronder enkele voorbeelden met amplitudes 20, 100 en 300.</w:t>
+      </w:r>
+    </w:p>
+    <w:tbl>
+      <w:tblPr>
+        <w:tblStyle w:val="TableGrid"/>
+        <w:tblW w:w="0" w:type="auto"/>
+        <w:tblBorders>
+          <w:top w:val="none" w:sz="0" w:space="0" w:color="auto"/>
+          <w:left w:val="none" w:sz="0" w:space="0" w:color="auto"/>
+          <w:bottom w:val="none" w:sz="0" w:space="0" w:color="auto"/>
+          <w:right w:val="none" w:sz="0" w:space="0" w:color="auto"/>
+          <w:insideH w:val="none" w:sz="0" w:space="0" w:color="auto"/>
+          <w:insideV w:val="none" w:sz="0" w:space="0" w:color="auto"/>
+        </w:tblBorders>
+        <w:tblLook w:val="04A0" w:firstRow="1" w:lastRow="0" w:firstColumn="1" w:lastColumn="0" w:noHBand="0" w:noVBand="1"/>
+      </w:tblPr>
+      <w:tblGrid>
+        <w:gridCol w:w="3020"/>
+        <w:gridCol w:w="3021"/>
+        <w:gridCol w:w="3021"/>
+      </w:tblGrid>
+      <w:tr>
+        <w:tc>
+          <w:tcPr>
+            <w:tcW w:w="3020" w:type="dxa"/>
+          </w:tcPr>
+          <w:p>
+            <w:pPr>
+              <w:keepNext/>
+            </w:pPr>
+            <w:r>
+              <w:rPr>
+                <w:noProof/>
+              </w:rPr>
+              <w:drawing>
+                <wp:inline distT="0" distB="0" distL="0" distR="0" wp14:anchorId="6BD0857E" wp14:editId="0A4EC222">
+                  <wp:extent cx="1752600" cy="1747191"/>
+                  <wp:effectExtent l="0" t="0" r="0" b="5715"/>
+                  <wp:docPr id="24" name="Picture 24"/>
+                  <wp:cNvGraphicFramePr>
+                    <a:graphicFrameLocks xmlns:a="http://schemas.openxmlformats.org/drawingml/2006/main" noChangeAspect="1"/>
+                  </wp:cNvGraphicFramePr>
+                  <a:graphic xmlns:a="http://schemas.openxmlformats.org/drawingml/2006/main">
+                    <a:graphicData uri="http://schemas.openxmlformats.org/drawingml/2006/picture">
+                      <pic:pic xmlns:pic="http://schemas.openxmlformats.org/drawingml/2006/picture">
+                        <pic:nvPicPr>
+                          <pic:cNvPr id="1" name=""/>
+                          <pic:cNvPicPr/>
+                        </pic:nvPicPr>
+                        <pic:blipFill>
+                          <a:blip r:embed="rId47"/>
+                          <a:stretch>
+                            <a:fillRect/>
+                          </a:stretch>
+                        </pic:blipFill>
+                        <pic:spPr>
+                          <a:xfrm>
+                            <a:off x="0" y="0"/>
+                            <a:ext cx="1772929" cy="1767458"/>
+                          </a:xfrm>
+                          <a:prstGeom prst="rect">
+                            <a:avLst/>
+                          </a:prstGeom>
+                        </pic:spPr>
+                      </pic:pic>
+                    </a:graphicData>
+                  </a:graphic>
+                </wp:inline>
+              </w:drawing>
+            </w:r>
+          </w:p>
+          <w:p>
+            <w:pPr>
+              <w:pStyle w:val="Caption"/>
+              <w:rPr>
+                <w:lang w:val="en-US" w:eastAsia="nl-NL"/>
+              </w:rPr>
+            </w:pPr>
+            <w:proofErr w:type="spellStart"/>
+            <w:r>
+              <w:rPr>
+                <w:lang w:val="en-US"/>
+              </w:rPr>
+              <w:t>Figuur</w:t>
+            </w:r>
+            <w:proofErr w:type="spellEnd"/>
+            <w:r>
+              <w:rPr>
+                <w:lang w:val="en-US"/>
+              </w:rPr>
+              <w:t xml:space="preserve"> </w:t>
+            </w:r>
+            <w:r>
+              <w:fldChar w:fldCharType="begin"/>
+            </w:r>
+            <w:r>
+              <w:rPr>
+                <w:lang w:val="en-US"/>
+              </w:rPr>
+              <w:instrText xml:space="preserve"> SEQ Figuur \* ARABIC </w:instrText>
+            </w:r>
+            <w:r>
+              <w:fldChar w:fldCharType="separate"/>
+            </w:r>
+            <w:r>
+              <w:rPr>
+                <w:noProof/>
+                <w:lang w:val="en-US"/>
+              </w:rPr>
+              <w:t>21</w:t>
+            </w:r>
+            <w:r>
+              <w:fldChar w:fldCharType="end"/>
+            </w:r>
+            <w:r>
+              <w:rPr>
+                <w:lang w:val="en-US"/>
+              </w:rPr>
+              <w:t xml:space="preserve"> Fractal noise met a</w:t>
+            </w:r>
+            <w:r>
+              <w:rPr>
+                <w:lang w:val="en-US"/>
+              </w:rPr>
+              <w:t>mplitude 20</w:t>
+            </w:r>
+          </w:p>
+        </w:tc>
+        <w:tc>
+          <w:tcPr>
+            <w:tcW w:w="3021" w:type="dxa"/>
+          </w:tcPr>
+          <w:p>
+            <w:pPr>
+              <w:keepNext/>
+            </w:pPr>
+            <w:r>
+              <w:rPr>
+                <w:noProof/>
+              </w:rPr>
+              <w:drawing>
+                <wp:inline distT="0" distB="0" distL="0" distR="0" wp14:anchorId="569ED816" wp14:editId="08123957">
+                  <wp:extent cx="1733550" cy="1725523"/>
+                  <wp:effectExtent l="0" t="0" r="0" b="8255"/>
+                  <wp:docPr id="28" name="Picture 28"/>
+                  <wp:cNvGraphicFramePr>
+                    <a:graphicFrameLocks xmlns:a="http://schemas.openxmlformats.org/drawingml/2006/main" noChangeAspect="1"/>
+                  </wp:cNvGraphicFramePr>
+                  <a:graphic xmlns:a="http://schemas.openxmlformats.org/drawingml/2006/main">
+                    <a:graphicData uri="http://schemas.openxmlformats.org/drawingml/2006/picture">
+                      <pic:pic xmlns:pic="http://schemas.openxmlformats.org/drawingml/2006/picture">
+                        <pic:nvPicPr>
+                          <pic:cNvPr id="1" name=""/>
+                          <pic:cNvPicPr/>
+                        </pic:nvPicPr>
+                        <pic:blipFill>
+                          <a:blip r:embed="rId48"/>
+                          <a:stretch>
+                            <a:fillRect/>
+                          </a:stretch>
+                        </pic:blipFill>
+                        <pic:spPr>
+                          <a:xfrm>
+                            <a:off x="0" y="0"/>
+                            <a:ext cx="1751100" cy="1742991"/>
+                          </a:xfrm>
+                          <a:prstGeom prst="rect">
+                            <a:avLst/>
+                          </a:prstGeom>
+                        </pic:spPr>
+                      </pic:pic>
+                    </a:graphicData>
+                  </a:graphic>
+                </wp:inline>
+              </w:drawing>
+            </w:r>
+          </w:p>
+          <w:p>
+            <w:pPr>
+              <w:pStyle w:val="Caption"/>
+              <w:rPr>
+                <w:lang w:val="en-US"/>
+              </w:rPr>
+            </w:pPr>
+            <w:proofErr w:type="spellStart"/>
+            <w:r>
+              <w:rPr>
+                <w:lang w:val="en-US"/>
+              </w:rPr>
+              <w:t>Figuur</w:t>
+            </w:r>
+            <w:proofErr w:type="spellEnd"/>
+            <w:r>
+              <w:rPr>
+                <w:lang w:val="en-US"/>
+              </w:rPr>
+              <w:t xml:space="preserve"> </w:t>
+            </w:r>
+            <w:r>
+              <w:fldChar w:fldCharType="begin"/>
+            </w:r>
+            <w:r>
+              <w:rPr>
+                <w:lang w:val="en-US"/>
+              </w:rPr>
+              <w:instrText xml:space="preserve"> SEQ Figuur \* ARABIC </w:instrText>
+            </w:r>
+            <w:r>
+              <w:fldChar w:fldCharType="separate"/>
+            </w:r>
+            <w:r>
+              <w:rPr>
+                <w:noProof/>
+                <w:lang w:val="en-US"/>
+              </w:rPr>
+              <w:t>22</w:t>
+            </w:r>
+            <w:r>
+              <w:fldChar w:fldCharType="end"/>
+            </w:r>
+            <w:r>
+              <w:rPr>
+                <w:lang w:val="en-US"/>
+              </w:rPr>
+              <w:t xml:space="preserve"> Fractal noise met a</w:t>
+            </w:r>
+            <w:r>
+              <w:rPr>
+                <w:lang w:val="en-US"/>
+              </w:rPr>
+              <w:t>mplitude 100</w:t>
+            </w:r>
+          </w:p>
+        </w:tc>
+        <w:tc>
+          <w:tcPr>
+            <w:tcW w:w="3021" w:type="dxa"/>
+          </w:tcPr>
+          <w:p>
+            <w:pPr>
+              <w:keepNext/>
+            </w:pPr>
+            <w:r>
+              <w:rPr>
+                <w:noProof/>
+              </w:rPr>
+              <w:drawing>
+                <wp:inline distT="0" distB="0" distL="0" distR="0" wp14:anchorId="08E78D21" wp14:editId="0AE7DCBF">
+                  <wp:extent cx="1741420" cy="1725295"/>
+                  <wp:effectExtent l="0" t="0" r="0" b="8255"/>
+                  <wp:docPr id="29" name="Picture 29"/>
+                  <wp:cNvGraphicFramePr>
+                    <a:graphicFrameLocks xmlns:a="http://schemas.openxmlformats.org/drawingml/2006/main" noChangeAspect="1"/>
+                  </wp:cNvGraphicFramePr>
+                  <a:graphic xmlns:a="http://schemas.openxmlformats.org/drawingml/2006/main">
+                    <a:graphicData uri="http://schemas.openxmlformats.org/drawingml/2006/picture">
+                      <pic:pic xmlns:pic="http://schemas.openxmlformats.org/drawingml/2006/picture">
+                        <pic:nvPicPr>
+                          <pic:cNvPr id="1" name=""/>
+                          <pic:cNvPicPr/>
+                        </pic:nvPicPr>
+                        <pic:blipFill>
+                          <a:blip r:embed="rId49"/>
+                          <a:stretch>
+                            <a:fillRect/>
+                          </a:stretch>
+                        </pic:blipFill>
+                        <pic:spPr>
+                          <a:xfrm>
+                            <a:off x="0" y="0"/>
+                            <a:ext cx="1753768" cy="1737528"/>
+                          </a:xfrm>
+                          <a:prstGeom prst="rect">
+                            <a:avLst/>
+                          </a:prstGeom>
+                        </pic:spPr>
+                      </pic:pic>
+                    </a:graphicData>
+                  </a:graphic>
+                </wp:inline>
+              </w:drawing>
+            </w:r>
+          </w:p>
+          <w:p>
+            <w:pPr>
+              <w:pStyle w:val="Caption"/>
+              <w:rPr>
+                <w:lang w:eastAsia="nl-NL"/>
+              </w:rPr>
+            </w:pPr>
+            <w:r>
+              <w:t xml:space="preserve">Figuur </w:t>
+            </w:r>
+            <w:r>
+              <w:fldChar w:fldCharType="begin"/>
+            </w:r>
+            <w:r>
+              <w:instrText xml:space="preserve"> SEQ Figuur \* ARABIC </w:instrText>
+            </w:r>
+            <w:r>
+              <w:fldChar w:fldCharType="separate"/>
+            </w:r>
+            <w:r>
+              <w:rPr>
+                <w:noProof/>
+              </w:rPr>
+              <w:t>23</w:t>
+            </w:r>
+            <w:r>
+              <w:fldChar w:fldCharType="end"/>
+            </w:r>
+            <w:r>
+              <w:t xml:space="preserve"> Fractal noise met amp</w:t>
+            </w:r>
+            <w:r>
+              <w:t>litude 300</w:t>
+            </w:r>
+          </w:p>
+        </w:tc>
+      </w:tr>
+    </w:tbl>
+    <w:p>
+      <w:pPr>
+        <w:rPr>
           <w:lang w:eastAsia="nl-NL"/>
         </w:rPr>
       </w:pPr>
-      <w:r>
+    </w:p>
+    <w:p>
+      <w:pPr>
         <w:rPr>
           <w:lang w:eastAsia="nl-NL"/>
         </w:rPr>
-        <w:t>TODO: foto</w:t>
-      </w:r>
-      <w:r>
-        <w:rPr>
-          <w:lang w:eastAsia="nl-NL"/>
-        </w:rPr>
-        <w:t>’s toevoegen.</w:t>
-      </w:r>
-    </w:p>
-    <w:p>
-      <w:pPr>
-        <w:rPr>
-          <w:lang w:val="nl-NL" w:eastAsia="nl-NL"/>
-        </w:rPr>
-      </w:pPr>
-      <w:r>
-        <w:rPr>
-          <w:lang w:val="nl-NL" w:eastAsia="nl-NL"/>
-        </w:rPr>
-        <w:t>Fractal noise behaalt deze eigenschappen met een aantal parameters.</w:t>
-      </w:r>
-    </w:p>
-    <w:p>
-      <w:pPr>
-        <w:rPr>
-          <w:lang w:val="nl-NL" w:eastAsia="nl-NL"/>
-        </w:rPr>
-      </w:pPr>
-      <w:r>
-        <w:rPr>
-          <w:lang w:val="nl-NL" w:eastAsia="nl-NL"/>
-        </w:rPr>
-        <w:t>Het eerste belangrijk begrip is de amplitude. De amplitude van een functie geeft weer wat de maxima en minima van die functie zijn. Voor noise specifiek betekent dit hoe groot de noisewaarde op elk punt kan zijn.</w:t>
-      </w:r>
-    </w:p>
-    <w:p>
-      <w:pPr>
-        <w:rPr>
-          <w:lang w:val="nl-NL" w:eastAsia="nl-NL"/>
-        </w:rPr>
-      </w:pPr>
-      <w:r>
-        <w:rPr>
-          <w:lang w:val="nl-NL" w:eastAsia="nl-NL"/>
-        </w:rPr>
+      </w:pPr>
+    </w:p>
+    <w:p>
+      <w:pPr>
+        <w:rPr>
+          <w:lang w:val="nl-NL" w:eastAsia="nl-NL"/>
+        </w:rPr>
+      </w:pPr>
+      <w:r>
+        <w:rPr>
+          <w:lang w:val="nl-NL" w:eastAsia="nl-NL"/>
+        </w:rPr>
+        <w:lastRenderedPageBreak/>
         <w:t>Het tweede begrip is de frequentie. Deze parameter bepaalt hoe snel noisewaardes kunnen veranderen. Een hoge frequentie geeft veel meer details weer dan een lage frequentie.</w:t>
       </w:r>
-    </w:p>
-    <w:p>
-      <w:pPr>
+      <w:r>
+        <w:rPr>
+          <w:lang w:val="nl-NL" w:eastAsia="nl-NL"/>
+        </w:rPr>
+        <w:t xml:space="preserve"> Onderstaande afbeeldingen tonen dit effect aan.</w:t>
+      </w:r>
+    </w:p>
+    <w:tbl>
+      <w:tblPr>
+        <w:tblStyle w:val="TableGrid"/>
+        <w:tblW w:w="0" w:type="auto"/>
+        <w:tblBorders>
+          <w:top w:val="none" w:sz="0" w:space="0" w:color="auto"/>
+          <w:left w:val="none" w:sz="0" w:space="0" w:color="auto"/>
+          <w:bottom w:val="none" w:sz="0" w:space="0" w:color="auto"/>
+          <w:right w:val="none" w:sz="0" w:space="0" w:color="auto"/>
+          <w:insideH w:val="none" w:sz="0" w:space="0" w:color="auto"/>
+          <w:insideV w:val="none" w:sz="0" w:space="0" w:color="auto"/>
+        </w:tblBorders>
+        <w:tblLook w:val="04A0" w:firstRow="1" w:lastRow="0" w:firstColumn="1" w:lastColumn="0" w:noHBand="0" w:noVBand="1"/>
+      </w:tblPr>
+      <w:tblGrid>
+        <w:gridCol w:w="2994"/>
+        <w:gridCol w:w="3054"/>
+        <w:gridCol w:w="3024"/>
+      </w:tblGrid>
+      <w:tr>
+        <w:tc>
+          <w:tcPr>
+            <w:tcW w:w="3020" w:type="dxa"/>
+          </w:tcPr>
+          <w:p>
+            <w:pPr>
+              <w:keepNext/>
+            </w:pPr>
+            <w:r>
+              <w:rPr>
+                <w:noProof/>
+              </w:rPr>
+              <w:drawing>
+                <wp:inline distT="0" distB="0" distL="0" distR="0" wp14:anchorId="0D59095E" wp14:editId="39296E4B">
+                  <wp:extent cx="1784350" cy="1787104"/>
+                  <wp:effectExtent l="0" t="0" r="6350" b="3810"/>
+                  <wp:docPr id="30" name="Picture 30"/>
+                  <wp:cNvGraphicFramePr>
+                    <a:graphicFrameLocks xmlns:a="http://schemas.openxmlformats.org/drawingml/2006/main" noChangeAspect="1"/>
+                  </wp:cNvGraphicFramePr>
+                  <a:graphic xmlns:a="http://schemas.openxmlformats.org/drawingml/2006/main">
+                    <a:graphicData uri="http://schemas.openxmlformats.org/drawingml/2006/picture">
+                      <pic:pic xmlns:pic="http://schemas.openxmlformats.org/drawingml/2006/picture">
+                        <pic:nvPicPr>
+                          <pic:cNvPr id="1" name=""/>
+                          <pic:cNvPicPr/>
+                        </pic:nvPicPr>
+                        <pic:blipFill>
+                          <a:blip r:embed="rId50"/>
+                          <a:stretch>
+                            <a:fillRect/>
+                          </a:stretch>
+                        </pic:blipFill>
+                        <pic:spPr>
+                          <a:xfrm>
+                            <a:off x="0" y="0"/>
+                            <a:ext cx="1800574" cy="1803353"/>
+                          </a:xfrm>
+                          <a:prstGeom prst="rect">
+                            <a:avLst/>
+                          </a:prstGeom>
+                        </pic:spPr>
+                      </pic:pic>
+                    </a:graphicData>
+                  </a:graphic>
+                </wp:inline>
+              </w:drawing>
+            </w:r>
+          </w:p>
+          <w:p>
+            <w:pPr>
+              <w:pStyle w:val="Caption"/>
+              <w:rPr>
+                <w:lang w:val="en-US" w:eastAsia="nl-NL"/>
+              </w:rPr>
+            </w:pPr>
+            <w:proofErr w:type="spellStart"/>
+            <w:r>
+              <w:rPr>
+                <w:lang w:val="en-US"/>
+              </w:rPr>
+              <w:t>Figuur</w:t>
+            </w:r>
+            <w:proofErr w:type="spellEnd"/>
+            <w:r>
+              <w:rPr>
+                <w:lang w:val="en-US"/>
+              </w:rPr>
+              <w:t xml:space="preserve"> </w:t>
+            </w:r>
+            <w:r>
+              <w:fldChar w:fldCharType="begin"/>
+            </w:r>
+            <w:r>
+              <w:rPr>
+                <w:lang w:val="en-US"/>
+              </w:rPr>
+              <w:instrText xml:space="preserve"> SEQ Figuur \* ARABIC </w:instrText>
+            </w:r>
+            <w:r>
+              <w:fldChar w:fldCharType="separate"/>
+            </w:r>
+            <w:r>
+              <w:rPr>
+                <w:noProof/>
+                <w:lang w:val="en-US"/>
+              </w:rPr>
+              <w:t>24</w:t>
+            </w:r>
+            <w:r>
+              <w:fldChar w:fldCharType="end"/>
+            </w:r>
+            <w:r>
+              <w:rPr>
+                <w:lang w:val="en-US"/>
+              </w:rPr>
+              <w:t xml:space="preserve"> Fractal noise met </w:t>
+            </w:r>
+            <w:proofErr w:type="spellStart"/>
+            <w:r>
+              <w:rPr>
+                <w:lang w:val="en-US"/>
+              </w:rPr>
+              <w:t>freq</w:t>
+            </w:r>
+            <w:r>
+              <w:rPr>
+                <w:lang w:val="en-US"/>
+              </w:rPr>
+              <w:t>uentie</w:t>
+            </w:r>
+            <w:proofErr w:type="spellEnd"/>
+            <w:r>
+              <w:rPr>
+                <w:lang w:val="en-US"/>
+              </w:rPr>
+              <w:t xml:space="preserve"> 1</w:t>
+            </w:r>
+          </w:p>
+        </w:tc>
+        <w:tc>
+          <w:tcPr>
+            <w:tcW w:w="3021" w:type="dxa"/>
+          </w:tcPr>
+          <w:p>
+            <w:pPr>
+              <w:keepNext/>
+            </w:pPr>
+            <w:r>
+              <w:rPr>
+                <w:noProof/>
+              </w:rPr>
+              <w:drawing>
+                <wp:inline distT="0" distB="0" distL="0" distR="0" wp14:anchorId="3E699551" wp14:editId="0E07CEB7">
+                  <wp:extent cx="1824547" cy="1816100"/>
+                  <wp:effectExtent l="0" t="0" r="4445" b="0"/>
+                  <wp:docPr id="31" name="Picture 31"/>
+                  <wp:cNvGraphicFramePr>
+                    <a:graphicFrameLocks xmlns:a="http://schemas.openxmlformats.org/drawingml/2006/main" noChangeAspect="1"/>
+                  </wp:cNvGraphicFramePr>
+                  <a:graphic xmlns:a="http://schemas.openxmlformats.org/drawingml/2006/main">
+                    <a:graphicData uri="http://schemas.openxmlformats.org/drawingml/2006/picture">
+                      <pic:pic xmlns:pic="http://schemas.openxmlformats.org/drawingml/2006/picture">
+                        <pic:nvPicPr>
+                          <pic:cNvPr id="1" name=""/>
+                          <pic:cNvPicPr/>
+                        </pic:nvPicPr>
+                        <pic:blipFill>
+                          <a:blip r:embed="rId51"/>
+                          <a:stretch>
+                            <a:fillRect/>
+                          </a:stretch>
+                        </pic:blipFill>
+                        <pic:spPr>
+                          <a:xfrm>
+                            <a:off x="0" y="0"/>
+                            <a:ext cx="1827747" cy="1819286"/>
+                          </a:xfrm>
+                          <a:prstGeom prst="rect">
+                            <a:avLst/>
+                          </a:prstGeom>
+                        </pic:spPr>
+                      </pic:pic>
+                    </a:graphicData>
+                  </a:graphic>
+                </wp:inline>
+              </w:drawing>
+            </w:r>
+          </w:p>
+          <w:p>
+            <w:pPr>
+              <w:pStyle w:val="Caption"/>
+              <w:rPr>
+                <w:lang w:val="en-US"/>
+              </w:rPr>
+            </w:pPr>
+            <w:proofErr w:type="spellStart"/>
+            <w:r>
+              <w:rPr>
+                <w:lang w:val="en-US"/>
+              </w:rPr>
+              <w:t>Figuur</w:t>
+            </w:r>
+            <w:proofErr w:type="spellEnd"/>
+            <w:r>
+              <w:rPr>
+                <w:lang w:val="en-US"/>
+              </w:rPr>
+              <w:t xml:space="preserve"> </w:t>
+            </w:r>
+            <w:r>
+              <w:fldChar w:fldCharType="begin"/>
+            </w:r>
+            <w:r>
+              <w:rPr>
+                <w:lang w:val="en-US"/>
+              </w:rPr>
+              <w:instrText xml:space="preserve"> SEQ Figuur \* ARABIC </w:instrText>
+            </w:r>
+            <w:r>
+              <w:fldChar w:fldCharType="separate"/>
+            </w:r>
+            <w:r>
+              <w:rPr>
+                <w:noProof/>
+                <w:lang w:val="en-US"/>
+              </w:rPr>
+              <w:t>25</w:t>
+            </w:r>
+            <w:r>
+              <w:fldChar w:fldCharType="end"/>
+            </w:r>
+            <w:r>
+              <w:rPr>
+                <w:lang w:val="en-US"/>
+              </w:rPr>
+              <w:t xml:space="preserve"> Fractal noise met </w:t>
+            </w:r>
+            <w:proofErr w:type="spellStart"/>
+            <w:r>
+              <w:rPr>
+                <w:lang w:val="en-US"/>
+              </w:rPr>
+              <w:t>freq</w:t>
+            </w:r>
+            <w:r>
+              <w:rPr>
+                <w:lang w:val="en-US"/>
+              </w:rPr>
+              <w:t>uentie</w:t>
+            </w:r>
+            <w:proofErr w:type="spellEnd"/>
+            <w:r>
+              <w:rPr>
+                <w:lang w:val="en-US"/>
+              </w:rPr>
+              <w:t xml:space="preserve"> 0.5</w:t>
+            </w:r>
+          </w:p>
+        </w:tc>
+        <w:tc>
+          <w:tcPr>
+            <w:tcW w:w="3021" w:type="dxa"/>
+          </w:tcPr>
+          <w:p>
+            <w:pPr>
+              <w:keepNext/>
+            </w:pPr>
+            <w:r>
+              <w:rPr>
+                <w:noProof/>
+              </w:rPr>
+              <w:drawing>
+                <wp:inline distT="0" distB="0" distL="0" distR="0" wp14:anchorId="7A648B23" wp14:editId="6BA4675F">
+                  <wp:extent cx="1803400" cy="1800617"/>
+                  <wp:effectExtent l="0" t="0" r="6350" b="9525"/>
+                  <wp:docPr id="33" name="Picture 33"/>
+                  <wp:cNvGraphicFramePr>
+                    <a:graphicFrameLocks xmlns:a="http://schemas.openxmlformats.org/drawingml/2006/main" noChangeAspect="1"/>
+                  </wp:cNvGraphicFramePr>
+                  <a:graphic xmlns:a="http://schemas.openxmlformats.org/drawingml/2006/main">
+                    <a:graphicData uri="http://schemas.openxmlformats.org/drawingml/2006/picture">
+                      <pic:pic xmlns:pic="http://schemas.openxmlformats.org/drawingml/2006/picture">
+                        <pic:nvPicPr>
+                          <pic:cNvPr id="1" name=""/>
+                          <pic:cNvPicPr/>
+                        </pic:nvPicPr>
+                        <pic:blipFill>
+                          <a:blip r:embed="rId52"/>
+                          <a:stretch>
+                            <a:fillRect/>
+                          </a:stretch>
+                        </pic:blipFill>
+                        <pic:spPr>
+                          <a:xfrm>
+                            <a:off x="0" y="0"/>
+                            <a:ext cx="1813273" cy="1810475"/>
+                          </a:xfrm>
+                          <a:prstGeom prst="rect">
+                            <a:avLst/>
+                          </a:prstGeom>
+                        </pic:spPr>
+                      </pic:pic>
+                    </a:graphicData>
+                  </a:graphic>
+                </wp:inline>
+              </w:drawing>
+            </w:r>
+          </w:p>
+          <w:p>
+            <w:pPr>
+              <w:pStyle w:val="Caption"/>
+              <w:rPr>
+                <w:lang w:val="en-US"/>
+              </w:rPr>
+            </w:pPr>
+            <w:proofErr w:type="spellStart"/>
+            <w:r>
+              <w:rPr>
+                <w:lang w:val="en-US"/>
+              </w:rPr>
+              <w:t>Figuur</w:t>
+            </w:r>
+            <w:proofErr w:type="spellEnd"/>
+            <w:r>
+              <w:rPr>
+                <w:lang w:val="en-US"/>
+              </w:rPr>
+              <w:t xml:space="preserve"> </w:t>
+            </w:r>
+            <w:r>
+              <w:fldChar w:fldCharType="begin"/>
+            </w:r>
+            <w:r>
+              <w:rPr>
+                <w:lang w:val="en-US"/>
+              </w:rPr>
+              <w:instrText xml:space="preserve"> SEQ Figuur \* ARABIC </w:instrText>
+            </w:r>
+            <w:r>
+              <w:fldChar w:fldCharType="separate"/>
+            </w:r>
+            <w:r>
+              <w:rPr>
+                <w:noProof/>
+                <w:lang w:val="en-US"/>
+              </w:rPr>
+              <w:t>26</w:t>
+            </w:r>
+            <w:r>
+              <w:fldChar w:fldCharType="end"/>
+            </w:r>
+            <w:r>
+              <w:rPr>
+                <w:lang w:val="en-US"/>
+              </w:rPr>
+              <w:t xml:space="preserve"> Fractal noise met </w:t>
+            </w:r>
+            <w:proofErr w:type="spellStart"/>
+            <w:r>
+              <w:rPr>
+                <w:lang w:val="en-US"/>
+              </w:rPr>
+              <w:t>freq</w:t>
+            </w:r>
+            <w:r>
+              <w:rPr>
+                <w:lang w:val="en-US"/>
+              </w:rPr>
+              <w:t>uentie</w:t>
+            </w:r>
+            <w:proofErr w:type="spellEnd"/>
+            <w:r>
+              <w:rPr>
+                <w:lang w:val="en-US"/>
+              </w:rPr>
+              <w:t xml:space="preserve"> 2</w:t>
+            </w:r>
+          </w:p>
+        </w:tc>
+      </w:tr>
+    </w:tbl>
+    <w:p>
+      <w:pPr>
+        <w:spacing w:before="240"/>
         <w:rPr>
           <w:lang w:val="nl-NL" w:eastAsia="nl-NL"/>
         </w:rPr>
@@ -10018,17 +10565,442 @@
         </w:rPr>
         <w:t>De derde parameter is het aantal octaven. Neen, het zijn geen muzieknoten maar wel het aantal iteraties noise dat samengevoegd wordt. Hoe meer octaven, hoe meer details er zich zullen vormen. Let wel op want dit is een zware bewerking dus hou deze parameter klein.</w:t>
       </w:r>
-    </w:p>
-    <w:p>
-      <w:pPr>
-        <w:rPr>
-          <w:lang w:val="nl-NL" w:eastAsia="nl-NL"/>
-        </w:rPr>
-      </w:pPr>
-      <w:r>
-        <w:rPr>
-          <w:lang w:val="nl-NL" w:eastAsia="nl-NL"/>
-        </w:rPr>
+      <w:r>
+        <w:rPr>
+          <w:lang w:val="nl-NL" w:eastAsia="nl-NL"/>
+        </w:rPr>
+        <w:t xml:space="preserve"> Op volgende afbeeldingen staat het verschil uitgebeeld tussen 1, 3, 6 en 10 octaven. De meeste toepassingen gebruiken vier octaven noise omdat dit het beste resultaat geeft voor de rekentijd.</w:t>
+      </w:r>
+    </w:p>
+    <w:tbl>
+      <w:tblPr>
+        <w:tblStyle w:val="TableGrid"/>
+        <w:tblW w:w="0" w:type="auto"/>
+        <w:tblBorders>
+          <w:top w:val="none" w:sz="0" w:space="0" w:color="auto"/>
+          <w:left w:val="none" w:sz="0" w:space="0" w:color="auto"/>
+          <w:bottom w:val="none" w:sz="0" w:space="0" w:color="auto"/>
+          <w:right w:val="none" w:sz="0" w:space="0" w:color="auto"/>
+          <w:insideH w:val="none" w:sz="0" w:space="0" w:color="auto"/>
+          <w:insideV w:val="none" w:sz="0" w:space="0" w:color="auto"/>
+        </w:tblBorders>
+        <w:tblLook w:val="04A0" w:firstRow="1" w:lastRow="0" w:firstColumn="1" w:lastColumn="0" w:noHBand="0" w:noVBand="1"/>
+      </w:tblPr>
+      <w:tblGrid>
+        <w:gridCol w:w="3020"/>
+        <w:gridCol w:w="3021"/>
+        <w:gridCol w:w="3021"/>
+      </w:tblGrid>
+      <w:tr>
+        <w:tc>
+          <w:tcPr>
+            <w:tcW w:w="3020" w:type="dxa"/>
+          </w:tcPr>
+          <w:p>
+            <w:pPr>
+              <w:keepNext/>
+            </w:pPr>
+            <w:r>
+              <w:rPr>
+                <w:noProof/>
+              </w:rPr>
+              <w:drawing>
+                <wp:inline distT="0" distB="0" distL="0" distR="0" wp14:anchorId="0FEF1C43" wp14:editId="6BB9C91F">
+                  <wp:extent cx="1714500" cy="1719792"/>
+                  <wp:effectExtent l="0" t="0" r="0" b="0"/>
+                  <wp:docPr id="34" name="Picture 34"/>
+                  <wp:cNvGraphicFramePr>
+                    <a:graphicFrameLocks xmlns:a="http://schemas.openxmlformats.org/drawingml/2006/main" noChangeAspect="1"/>
+                  </wp:cNvGraphicFramePr>
+                  <a:graphic xmlns:a="http://schemas.openxmlformats.org/drawingml/2006/main">
+                    <a:graphicData uri="http://schemas.openxmlformats.org/drawingml/2006/picture">
+                      <pic:pic xmlns:pic="http://schemas.openxmlformats.org/drawingml/2006/picture">
+                        <pic:nvPicPr>
+                          <pic:cNvPr id="1" name=""/>
+                          <pic:cNvPicPr/>
+                        </pic:nvPicPr>
+                        <pic:blipFill>
+                          <a:blip r:embed="rId53"/>
+                          <a:stretch>
+                            <a:fillRect/>
+                          </a:stretch>
+                        </pic:blipFill>
+                        <pic:spPr>
+                          <a:xfrm>
+                            <a:off x="0" y="0"/>
+                            <a:ext cx="1722328" cy="1727644"/>
+                          </a:xfrm>
+                          <a:prstGeom prst="rect">
+                            <a:avLst/>
+                          </a:prstGeom>
+                        </pic:spPr>
+                      </pic:pic>
+                    </a:graphicData>
+                  </a:graphic>
+                </wp:inline>
+              </w:drawing>
+            </w:r>
+          </w:p>
+          <w:p>
+            <w:pPr>
+              <w:pStyle w:val="Caption"/>
+              <w:rPr>
+                <w:lang w:eastAsia="nl-NL"/>
+              </w:rPr>
+            </w:pPr>
+            <w:r>
+              <w:t xml:space="preserve">Figuur </w:t>
+            </w:r>
+            <w:r>
+              <w:fldChar w:fldCharType="begin"/>
+            </w:r>
+            <w:r>
+              <w:instrText xml:space="preserve"> SEQ Figuur \* ARABIC </w:instrText>
+            </w:r>
+            <w:r>
+              <w:fldChar w:fldCharType="separate"/>
+            </w:r>
+            <w:r>
+              <w:rPr>
+                <w:noProof/>
+              </w:rPr>
+              <w:t>27</w:t>
+            </w:r>
+            <w:r>
+              <w:fldChar w:fldCharType="end"/>
+            </w:r>
+            <w:r>
+              <w:t xml:space="preserve"> Fractal noise met 1 octaa</w:t>
+            </w:r>
+            <w:r>
+              <w:t>f</w:t>
+            </w:r>
+          </w:p>
+        </w:tc>
+        <w:tc>
+          <w:tcPr>
+            <w:tcW w:w="3021" w:type="dxa"/>
+          </w:tcPr>
+          <w:p>
+            <w:pPr>
+              <w:keepNext/>
+            </w:pPr>
+            <w:r>
+              <w:rPr>
+                <w:noProof/>
+              </w:rPr>
+              <w:drawing>
+                <wp:inline distT="0" distB="0" distL="0" distR="0" wp14:anchorId="71D7127D" wp14:editId="310FFE6F">
+                  <wp:extent cx="1708150" cy="1710785"/>
+                  <wp:effectExtent l="0" t="0" r="6350" b="3810"/>
+                  <wp:docPr id="35" name="Picture 35"/>
+                  <wp:cNvGraphicFramePr>
+                    <a:graphicFrameLocks xmlns:a="http://schemas.openxmlformats.org/drawingml/2006/main" noChangeAspect="1"/>
+                  </wp:cNvGraphicFramePr>
+                  <a:graphic xmlns:a="http://schemas.openxmlformats.org/drawingml/2006/main">
+                    <a:graphicData uri="http://schemas.openxmlformats.org/drawingml/2006/picture">
+                      <pic:pic xmlns:pic="http://schemas.openxmlformats.org/drawingml/2006/picture">
+                        <pic:nvPicPr>
+                          <pic:cNvPr id="1" name=""/>
+                          <pic:cNvPicPr/>
+                        </pic:nvPicPr>
+                        <pic:blipFill>
+                          <a:blip r:embed="rId54"/>
+                          <a:stretch>
+                            <a:fillRect/>
+                          </a:stretch>
+                        </pic:blipFill>
+                        <pic:spPr>
+                          <a:xfrm>
+                            <a:off x="0" y="0"/>
+                            <a:ext cx="1715901" cy="1718548"/>
+                          </a:xfrm>
+                          <a:prstGeom prst="rect">
+                            <a:avLst/>
+                          </a:prstGeom>
+                        </pic:spPr>
+                      </pic:pic>
+                    </a:graphicData>
+                  </a:graphic>
+                </wp:inline>
+              </w:drawing>
+            </w:r>
+          </w:p>
+          <w:p>
+            <w:pPr>
+              <w:pStyle w:val="Caption"/>
+            </w:pPr>
+            <w:r>
+              <w:t xml:space="preserve">Figuur </w:t>
+            </w:r>
+            <w:r>
+              <w:fldChar w:fldCharType="begin"/>
+            </w:r>
+            <w:r>
+              <w:instrText xml:space="preserve"> SEQ Figuur \* ARABIC </w:instrText>
+            </w:r>
+            <w:r>
+              <w:fldChar w:fldCharType="separate"/>
+            </w:r>
+            <w:r>
+              <w:rPr>
+                <w:noProof/>
+              </w:rPr>
+              <w:t>28</w:t>
+            </w:r>
+            <w:r>
+              <w:fldChar w:fldCharType="end"/>
+            </w:r>
+            <w:r>
+              <w:t xml:space="preserve"> Fractal noise met 3 octaven</w:t>
+            </w:r>
+          </w:p>
+        </w:tc>
+        <w:tc>
+          <w:tcPr>
+            <w:tcW w:w="3021" w:type="dxa"/>
+          </w:tcPr>
+          <w:p>
+            <w:pPr>
+              <w:keepNext/>
+            </w:pPr>
+            <w:r>
+              <w:rPr>
+                <w:noProof/>
+              </w:rPr>
+              <w:drawing>
+                <wp:inline distT="0" distB="0" distL="0" distR="0" wp14:anchorId="03DA9ACC" wp14:editId="1C55D968">
+                  <wp:extent cx="1714500" cy="1722438"/>
+                  <wp:effectExtent l="0" t="0" r="0" b="0"/>
+                  <wp:docPr id="36" name="Picture 36"/>
+                  <wp:cNvGraphicFramePr>
+                    <a:graphicFrameLocks xmlns:a="http://schemas.openxmlformats.org/drawingml/2006/main" noChangeAspect="1"/>
+                  </wp:cNvGraphicFramePr>
+                  <a:graphic xmlns:a="http://schemas.openxmlformats.org/drawingml/2006/main">
+                    <a:graphicData uri="http://schemas.openxmlformats.org/drawingml/2006/picture">
+                      <pic:pic xmlns:pic="http://schemas.openxmlformats.org/drawingml/2006/picture">
+                        <pic:nvPicPr>
+                          <pic:cNvPr id="1" name=""/>
+                          <pic:cNvPicPr/>
+                        </pic:nvPicPr>
+                        <pic:blipFill>
+                          <a:blip r:embed="rId55"/>
+                          <a:stretch>
+                            <a:fillRect/>
+                          </a:stretch>
+                        </pic:blipFill>
+                        <pic:spPr>
+                          <a:xfrm>
+                            <a:off x="0" y="0"/>
+                            <a:ext cx="1726762" cy="1734756"/>
+                          </a:xfrm>
+                          <a:prstGeom prst="rect">
+                            <a:avLst/>
+                          </a:prstGeom>
+                        </pic:spPr>
+                      </pic:pic>
+                    </a:graphicData>
+                  </a:graphic>
+                </wp:inline>
+              </w:drawing>
+            </w:r>
+          </w:p>
+          <w:p>
+            <w:pPr>
+              <w:pStyle w:val="Caption"/>
+            </w:pPr>
+            <w:r>
+              <w:t xml:space="preserve">Figuur </w:t>
+            </w:r>
+            <w:r>
+              <w:fldChar w:fldCharType="begin"/>
+            </w:r>
+            <w:r>
+              <w:instrText xml:space="preserve"> SEQ Figuur \* ARABIC </w:instrText>
+            </w:r>
+            <w:r>
+              <w:fldChar w:fldCharType="separate"/>
+            </w:r>
+            <w:r>
+              <w:rPr>
+                <w:noProof/>
+              </w:rPr>
+              <w:t>29</w:t>
+            </w:r>
+            <w:r>
+              <w:fldChar w:fldCharType="end"/>
+            </w:r>
+            <w:r>
+              <w:t xml:space="preserve"> Fractal noise met 6 octaven</w:t>
+            </w:r>
+          </w:p>
+        </w:tc>
+      </w:tr>
+      <w:tr>
+        <w:tc>
+          <w:tcPr>
+            <w:tcW w:w="3020" w:type="dxa"/>
+          </w:tcPr>
+          <w:p>
+            <w:pPr>
+              <w:keepNext/>
+              <w:jc w:val="center"/>
+            </w:pPr>
+            <w:r>
+              <w:rPr>
+                <w:noProof/>
+              </w:rPr>
+              <w:drawing>
+                <wp:inline distT="0" distB="0" distL="0" distR="0" wp14:anchorId="6E451987" wp14:editId="0B386073">
+                  <wp:extent cx="1555750" cy="1548376"/>
+                  <wp:effectExtent l="0" t="0" r="6350" b="0"/>
+                  <wp:docPr id="37" name="Picture 37"/>
+                  <wp:cNvGraphicFramePr>
+                    <a:graphicFrameLocks xmlns:a="http://schemas.openxmlformats.org/drawingml/2006/main" noChangeAspect="1"/>
+                  </wp:cNvGraphicFramePr>
+                  <a:graphic xmlns:a="http://schemas.openxmlformats.org/drawingml/2006/main">
+                    <a:graphicData uri="http://schemas.openxmlformats.org/drawingml/2006/picture">
+                      <pic:pic xmlns:pic="http://schemas.openxmlformats.org/drawingml/2006/picture">
+                        <pic:nvPicPr>
+                          <pic:cNvPr id="1" name=""/>
+                          <pic:cNvPicPr/>
+                        </pic:nvPicPr>
+                        <pic:blipFill>
+                          <a:blip r:embed="rId56"/>
+                          <a:stretch>
+                            <a:fillRect/>
+                          </a:stretch>
+                        </pic:blipFill>
+                        <pic:spPr>
+                          <a:xfrm>
+                            <a:off x="0" y="0"/>
+                            <a:ext cx="1565895" cy="1558473"/>
+                          </a:xfrm>
+                          <a:prstGeom prst="rect">
+                            <a:avLst/>
+                          </a:prstGeom>
+                        </pic:spPr>
+                      </pic:pic>
+                    </a:graphicData>
+                  </a:graphic>
+                </wp:inline>
+              </w:drawing>
+            </w:r>
+          </w:p>
+          <w:p>
+            <w:pPr>
+              <w:pStyle w:val="Caption"/>
+              <w:rPr>
+                <w:noProof/>
+                <w:lang w:val="en-US"/>
+              </w:rPr>
+            </w:pPr>
+            <w:proofErr w:type="spellStart"/>
+            <w:r>
+              <w:rPr>
+                <w:lang w:val="en-US"/>
+              </w:rPr>
+              <w:t>Figuur</w:t>
+            </w:r>
+            <w:proofErr w:type="spellEnd"/>
+            <w:r>
+              <w:rPr>
+                <w:lang w:val="en-US"/>
+              </w:rPr>
+              <w:t xml:space="preserve"> </w:t>
+            </w:r>
+            <w:r>
+              <w:fldChar w:fldCharType="begin"/>
+            </w:r>
+            <w:r>
+              <w:rPr>
+                <w:lang w:val="en-US"/>
+              </w:rPr>
+              <w:instrText xml:space="preserve"> SEQ Figuur \* ARABIC </w:instrText>
+            </w:r>
+            <w:r>
+              <w:fldChar w:fldCharType="separate"/>
+            </w:r>
+            <w:r>
+              <w:rPr>
+                <w:noProof/>
+                <w:lang w:val="en-US"/>
+              </w:rPr>
+              <w:t>30</w:t>
+            </w:r>
+            <w:r>
+              <w:fldChar w:fldCharType="end"/>
+            </w:r>
+            <w:r>
+              <w:rPr>
+                <w:lang w:val="en-US"/>
+              </w:rPr>
+              <w:t xml:space="preserve"> Fractal noise met 10 </w:t>
+            </w:r>
+            <w:proofErr w:type="spellStart"/>
+            <w:r>
+              <w:rPr>
+                <w:lang w:val="en-US"/>
+              </w:rPr>
+              <w:t>oct</w:t>
+            </w:r>
+            <w:r>
+              <w:rPr>
+                <w:lang w:val="en-US"/>
+              </w:rPr>
+              <w:t>aven</w:t>
+            </w:r>
+            <w:proofErr w:type="spellEnd"/>
+          </w:p>
+        </w:tc>
+        <w:tc>
+          <w:tcPr>
+            <w:tcW w:w="3021" w:type="dxa"/>
+          </w:tcPr>
+          <w:p>
+            <w:pPr>
+              <w:keepNext/>
+              <w:rPr>
+                <w:noProof/>
+                <w:lang w:val="en-US"/>
+              </w:rPr>
+            </w:pPr>
+          </w:p>
+        </w:tc>
+        <w:tc>
+          <w:tcPr>
+            <w:tcW w:w="3021" w:type="dxa"/>
+          </w:tcPr>
+          <w:p>
+            <w:pPr>
+              <w:keepNext/>
+              <w:rPr>
+                <w:noProof/>
+                <w:lang w:val="en-US"/>
+              </w:rPr>
+            </w:pPr>
+          </w:p>
+        </w:tc>
+      </w:tr>
+    </w:tbl>
+    <w:p>
+      <w:pPr>
+        <w:rPr>
+          <w:lang w:val="en-US" w:eastAsia="nl-NL"/>
+        </w:rPr>
+      </w:pPr>
+    </w:p>
+    <w:p>
+      <w:pPr>
+        <w:rPr>
+          <w:lang w:val="nl-NL" w:eastAsia="nl-NL"/>
+        </w:rPr>
+      </w:pPr>
+      <w:r>
+        <w:rPr>
+          <w:lang w:val="nl-NL" w:eastAsia="nl-NL"/>
+        </w:rPr>
+        <w:lastRenderedPageBreak/>
         <w:t xml:space="preserve">De laatste twee parameters zijn iets complexer en hebben een verband met de voorgaande </w:t>
       </w:r>
       <w:r>
@@ -10037,6 +11009,257 @@
         </w:rPr>
         <w:t>parameters. Het vierde begrip is lacunariteit en geeft weer hoe snel de frequentie stijgt per octaaf of per iteratie.</w:t>
       </w:r>
+      <w:r>
+        <w:rPr>
+          <w:lang w:val="nl-NL" w:eastAsia="nl-NL"/>
+        </w:rPr>
+        <w:t xml:space="preserve"> Deze parameter is meestal gelijk aan twee.</w:t>
+      </w:r>
+    </w:p>
+    <w:tbl>
+      <w:tblPr>
+        <w:tblStyle w:val="TableGrid"/>
+        <w:tblW w:w="0" w:type="auto"/>
+        <w:tblBorders>
+          <w:top w:val="none" w:sz="0" w:space="0" w:color="auto"/>
+          <w:left w:val="none" w:sz="0" w:space="0" w:color="auto"/>
+          <w:bottom w:val="none" w:sz="0" w:space="0" w:color="auto"/>
+          <w:right w:val="none" w:sz="0" w:space="0" w:color="auto"/>
+          <w:insideH w:val="none" w:sz="0" w:space="0" w:color="auto"/>
+          <w:insideV w:val="none" w:sz="0" w:space="0" w:color="auto"/>
+        </w:tblBorders>
+        <w:tblLook w:val="04A0" w:firstRow="1" w:lastRow="0" w:firstColumn="1" w:lastColumn="0" w:noHBand="0" w:noVBand="1"/>
+      </w:tblPr>
+      <w:tblGrid>
+        <w:gridCol w:w="3020"/>
+        <w:gridCol w:w="3021"/>
+        <w:gridCol w:w="3021"/>
+      </w:tblGrid>
+      <w:tr>
+        <w:tc>
+          <w:tcPr>
+            <w:tcW w:w="3020" w:type="dxa"/>
+          </w:tcPr>
+          <w:p>
+            <w:pPr>
+              <w:keepNext/>
+            </w:pPr>
+            <w:r>
+              <w:rPr>
+                <w:noProof/>
+              </w:rPr>
+              <w:drawing>
+                <wp:inline distT="0" distB="0" distL="0" distR="0" wp14:anchorId="7AADE4CC" wp14:editId="12F07583">
+                  <wp:extent cx="1718307" cy="1739900"/>
+                  <wp:effectExtent l="0" t="0" r="0" b="0"/>
+                  <wp:docPr id="38" name="Picture 38"/>
+                  <wp:cNvGraphicFramePr>
+                    <a:graphicFrameLocks xmlns:a="http://schemas.openxmlformats.org/drawingml/2006/main" noChangeAspect="1"/>
+                  </wp:cNvGraphicFramePr>
+                  <a:graphic xmlns:a="http://schemas.openxmlformats.org/drawingml/2006/main">
+                    <a:graphicData uri="http://schemas.openxmlformats.org/drawingml/2006/picture">
+                      <pic:pic xmlns:pic="http://schemas.openxmlformats.org/drawingml/2006/picture">
+                        <pic:nvPicPr>
+                          <pic:cNvPr id="1" name=""/>
+                          <pic:cNvPicPr/>
+                        </pic:nvPicPr>
+                        <pic:blipFill>
+                          <a:blip r:embed="rId57"/>
+                          <a:stretch>
+                            <a:fillRect/>
+                          </a:stretch>
+                        </pic:blipFill>
+                        <pic:spPr>
+                          <a:xfrm>
+                            <a:off x="0" y="0"/>
+                            <a:ext cx="1732653" cy="1754427"/>
+                          </a:xfrm>
+                          <a:prstGeom prst="rect">
+                            <a:avLst/>
+                          </a:prstGeom>
+                        </pic:spPr>
+                      </pic:pic>
+                    </a:graphicData>
+                  </a:graphic>
+                </wp:inline>
+              </w:drawing>
+            </w:r>
+          </w:p>
+          <w:p>
+            <w:pPr>
+              <w:pStyle w:val="Caption"/>
+              <w:rPr>
+                <w:lang w:val="nl-NL" w:eastAsia="nl-NL"/>
+              </w:rPr>
+            </w:pPr>
+            <w:r>
+              <w:t xml:space="preserve">Figuur </w:t>
+            </w:r>
+            <w:fldSimple w:instr=" SEQ Figuur \* ARABIC ">
+              <w:r>
+                <w:rPr>
+                  <w:noProof/>
+                </w:rPr>
+                <w:t>31</w:t>
+              </w:r>
+            </w:fldSimple>
+            <w:r>
+              <w:t xml:space="preserve"> Fractal noise met lacunariteit 2</w:t>
+            </w:r>
+          </w:p>
+        </w:tc>
+        <w:tc>
+          <w:tcPr>
+            <w:tcW w:w="3021" w:type="dxa"/>
+          </w:tcPr>
+          <w:p>
+            <w:pPr>
+              <w:keepNext/>
+            </w:pPr>
+            <w:r>
+              <w:rPr>
+                <w:noProof/>
+              </w:rPr>
+              <w:drawing>
+                <wp:inline distT="0" distB="0" distL="0" distR="0" wp14:anchorId="173FB8E5" wp14:editId="652C02A8">
+                  <wp:extent cx="1695450" cy="1730024"/>
+                  <wp:effectExtent l="0" t="0" r="0" b="3810"/>
+                  <wp:docPr id="39" name="Picture 39"/>
+                  <wp:cNvGraphicFramePr>
+                    <a:graphicFrameLocks xmlns:a="http://schemas.openxmlformats.org/drawingml/2006/main" noChangeAspect="1"/>
+                  </wp:cNvGraphicFramePr>
+                  <a:graphic xmlns:a="http://schemas.openxmlformats.org/drawingml/2006/main">
+                    <a:graphicData uri="http://schemas.openxmlformats.org/drawingml/2006/picture">
+                      <pic:pic xmlns:pic="http://schemas.openxmlformats.org/drawingml/2006/picture">
+                        <pic:nvPicPr>
+                          <pic:cNvPr id="1" name=""/>
+                          <pic:cNvPicPr/>
+                        </pic:nvPicPr>
+                        <pic:blipFill>
+                          <a:blip r:embed="rId58"/>
+                          <a:stretch>
+                            <a:fillRect/>
+                          </a:stretch>
+                        </pic:blipFill>
+                        <pic:spPr>
+                          <a:xfrm>
+                            <a:off x="0" y="0"/>
+                            <a:ext cx="1703580" cy="1738319"/>
+                          </a:xfrm>
+                          <a:prstGeom prst="rect">
+                            <a:avLst/>
+                          </a:prstGeom>
+                        </pic:spPr>
+                      </pic:pic>
+                    </a:graphicData>
+                  </a:graphic>
+                </wp:inline>
+              </w:drawing>
+            </w:r>
+          </w:p>
+          <w:p>
+            <w:pPr>
+              <w:pStyle w:val="Caption"/>
+            </w:pPr>
+            <w:r>
+              <w:t xml:space="preserve">Figuur </w:t>
+            </w:r>
+            <w:fldSimple w:instr=" SEQ Figuur \* ARABIC ">
+              <w:r>
+                <w:rPr>
+                  <w:noProof/>
+                </w:rPr>
+                <w:t>32</w:t>
+              </w:r>
+            </w:fldSimple>
+            <w:r>
+              <w:t xml:space="preserve"> Fractal noise met lacunariteit 1</w:t>
+            </w:r>
+          </w:p>
+        </w:tc>
+        <w:tc>
+          <w:tcPr>
+            <w:tcW w:w="3021" w:type="dxa"/>
+          </w:tcPr>
+          <w:p>
+            <w:pPr>
+              <w:keepNext/>
+            </w:pPr>
+            <w:r>
+              <w:rPr>
+                <w:noProof/>
+              </w:rPr>
+              <w:drawing>
+                <wp:inline distT="0" distB="0" distL="0" distR="0" wp14:anchorId="1E6E793E" wp14:editId="461C8A84">
+                  <wp:extent cx="1708150" cy="1724154"/>
+                  <wp:effectExtent l="0" t="0" r="6350" b="9525"/>
+                  <wp:docPr id="40" name="Picture 40"/>
+                  <wp:cNvGraphicFramePr>
+                    <a:graphicFrameLocks xmlns:a="http://schemas.openxmlformats.org/drawingml/2006/main" noChangeAspect="1"/>
+                  </wp:cNvGraphicFramePr>
+                  <a:graphic xmlns:a="http://schemas.openxmlformats.org/drawingml/2006/main">
+                    <a:graphicData uri="http://schemas.openxmlformats.org/drawingml/2006/picture">
+                      <pic:pic xmlns:pic="http://schemas.openxmlformats.org/drawingml/2006/picture">
+                        <pic:nvPicPr>
+                          <pic:cNvPr id="1" name=""/>
+                          <pic:cNvPicPr/>
+                        </pic:nvPicPr>
+                        <pic:blipFill>
+                          <a:blip r:embed="rId59"/>
+                          <a:stretch>
+                            <a:fillRect/>
+                          </a:stretch>
+                        </pic:blipFill>
+                        <pic:spPr>
+                          <a:xfrm>
+                            <a:off x="0" y="0"/>
+                            <a:ext cx="1716465" cy="1732547"/>
+                          </a:xfrm>
+                          <a:prstGeom prst="rect">
+                            <a:avLst/>
+                          </a:prstGeom>
+                        </pic:spPr>
+                      </pic:pic>
+                    </a:graphicData>
+                  </a:graphic>
+                </wp:inline>
+              </w:drawing>
+            </w:r>
+          </w:p>
+          <w:p>
+            <w:pPr>
+              <w:pStyle w:val="Caption"/>
+            </w:pPr>
+            <w:r>
+              <w:t xml:space="preserve">Figuur </w:t>
+            </w:r>
+            <w:fldSimple w:instr=" SEQ Figuur \* ARABIC ">
+              <w:r>
+                <w:rPr>
+                  <w:noProof/>
+                </w:rPr>
+                <w:t>33</w:t>
+              </w:r>
+            </w:fldSimple>
+            <w:r>
+              <w:t xml:space="preserve"> Fractal noise met lacunariteit 3</w:t>
+            </w:r>
+          </w:p>
+        </w:tc>
+      </w:tr>
+    </w:tbl>
+    <w:p>
+      <w:pPr>
+        <w:rPr>
+          <w:lang w:val="nl-NL" w:eastAsia="nl-NL"/>
+        </w:rPr>
+      </w:pPr>
+      <w:r>
+        <w:rPr>
+          <w:lang w:val="nl-NL" w:eastAsia="nl-NL"/>
+        </w:rPr>
+        <w:t xml:space="preserve"> </w:t>
+      </w:r>
     </w:p>
     <w:p>
       <w:pPr>
@@ -10050,6 +11273,258 @@
         </w:rPr>
         <w:t>Het vijfde en laatste begrip is de persistentie en bepaalt hoeveel de amplitude verminderd per octaaf.</w:t>
       </w:r>
+      <w:r>
+        <w:rPr>
+          <w:lang w:val="nl-NL" w:eastAsia="nl-NL"/>
+        </w:rPr>
+        <w:t xml:space="preserve"> De standaardwaarde is 0,5 maar andere waarden zijn ook mogelijk.</w:t>
+      </w:r>
+    </w:p>
+    <w:tbl>
+      <w:tblPr>
+        <w:tblStyle w:val="TableGrid"/>
+        <w:tblW w:w="0" w:type="auto"/>
+        <w:tblBorders>
+          <w:top w:val="none" w:sz="0" w:space="0" w:color="auto"/>
+          <w:left w:val="none" w:sz="0" w:space="0" w:color="auto"/>
+          <w:bottom w:val="none" w:sz="0" w:space="0" w:color="auto"/>
+          <w:right w:val="none" w:sz="0" w:space="0" w:color="auto"/>
+          <w:insideH w:val="none" w:sz="0" w:space="0" w:color="auto"/>
+          <w:insideV w:val="none" w:sz="0" w:space="0" w:color="auto"/>
+        </w:tblBorders>
+        <w:tblLook w:val="04A0" w:firstRow="1" w:lastRow="0" w:firstColumn="1" w:lastColumn="0" w:noHBand="0" w:noVBand="1"/>
+      </w:tblPr>
+      <w:tblGrid>
+        <w:gridCol w:w="3020"/>
+        <w:gridCol w:w="3021"/>
+        <w:gridCol w:w="3021"/>
+      </w:tblGrid>
+      <w:tr>
+        <w:tc>
+          <w:tcPr>
+            <w:tcW w:w="3020" w:type="dxa"/>
+          </w:tcPr>
+          <w:p>
+            <w:pPr>
+              <w:keepNext/>
+            </w:pPr>
+            <w:r>
+              <w:rPr>
+                <w:noProof/>
+              </w:rPr>
+              <w:drawing>
+                <wp:inline distT="0" distB="0" distL="0" distR="0" wp14:anchorId="0F4EFE28" wp14:editId="50B8E91F">
+                  <wp:extent cx="1727200" cy="1711398"/>
+                  <wp:effectExtent l="0" t="0" r="6350" b="3175"/>
+                  <wp:docPr id="41" name="Picture 41"/>
+                  <wp:cNvGraphicFramePr>
+                    <a:graphicFrameLocks xmlns:a="http://schemas.openxmlformats.org/drawingml/2006/main" noChangeAspect="1"/>
+                  </wp:cNvGraphicFramePr>
+                  <a:graphic xmlns:a="http://schemas.openxmlformats.org/drawingml/2006/main">
+                    <a:graphicData uri="http://schemas.openxmlformats.org/drawingml/2006/picture">
+                      <pic:pic xmlns:pic="http://schemas.openxmlformats.org/drawingml/2006/picture">
+                        <pic:nvPicPr>
+                          <pic:cNvPr id="1" name=""/>
+                          <pic:cNvPicPr/>
+                        </pic:nvPicPr>
+                        <pic:blipFill>
+                          <a:blip r:embed="rId60"/>
+                          <a:stretch>
+                            <a:fillRect/>
+                          </a:stretch>
+                        </pic:blipFill>
+                        <pic:spPr>
+                          <a:xfrm>
+                            <a:off x="0" y="0"/>
+                            <a:ext cx="1735406" cy="1719529"/>
+                          </a:xfrm>
+                          <a:prstGeom prst="rect">
+                            <a:avLst/>
+                          </a:prstGeom>
+                        </pic:spPr>
+                      </pic:pic>
+                    </a:graphicData>
+                  </a:graphic>
+                </wp:inline>
+              </w:drawing>
+            </w:r>
+          </w:p>
+          <w:p>
+            <w:pPr>
+              <w:pStyle w:val="Caption"/>
+              <w:rPr>
+                <w:lang w:val="nl-NL" w:eastAsia="nl-NL"/>
+              </w:rPr>
+            </w:pPr>
+            <w:r>
+              <w:t xml:space="preserve">Figuur </w:t>
+            </w:r>
+            <w:fldSimple w:instr=" SEQ Figuur \* ARABIC ">
+              <w:r>
+                <w:rPr>
+                  <w:noProof/>
+                </w:rPr>
+                <w:t>34</w:t>
+              </w:r>
+            </w:fldSimple>
+            <w:r>
+              <w:t xml:space="preserve"> Fractal noise met persistentie 0,5</w:t>
+            </w:r>
+          </w:p>
+        </w:tc>
+        <w:tc>
+          <w:tcPr>
+            <w:tcW w:w="3021" w:type="dxa"/>
+          </w:tcPr>
+          <w:p>
+            <w:pPr>
+              <w:keepNext/>
+            </w:pPr>
+            <w:r>
+              <w:rPr>
+                <w:noProof/>
+              </w:rPr>
+              <w:drawing>
+                <wp:inline distT="0" distB="0" distL="0" distR="0" wp14:anchorId="6D02F2E0" wp14:editId="1C553A81">
+                  <wp:extent cx="1720850" cy="1715539"/>
+                  <wp:effectExtent l="0" t="0" r="0" b="0"/>
+                  <wp:docPr id="44" name="Picture 44"/>
+                  <wp:cNvGraphicFramePr>
+                    <a:graphicFrameLocks xmlns:a="http://schemas.openxmlformats.org/drawingml/2006/main" noChangeAspect="1"/>
+                  </wp:cNvGraphicFramePr>
+                  <a:graphic xmlns:a="http://schemas.openxmlformats.org/drawingml/2006/main">
+                    <a:graphicData uri="http://schemas.openxmlformats.org/drawingml/2006/picture">
+                      <pic:pic xmlns:pic="http://schemas.openxmlformats.org/drawingml/2006/picture">
+                        <pic:nvPicPr>
+                          <pic:cNvPr id="1" name=""/>
+                          <pic:cNvPicPr/>
+                        </pic:nvPicPr>
+                        <pic:blipFill>
+                          <a:blip r:embed="rId61"/>
+                          <a:stretch>
+                            <a:fillRect/>
+                          </a:stretch>
+                        </pic:blipFill>
+                        <pic:spPr>
+                          <a:xfrm>
+                            <a:off x="0" y="0"/>
+                            <a:ext cx="1726715" cy="1721386"/>
+                          </a:xfrm>
+                          <a:prstGeom prst="rect">
+                            <a:avLst/>
+                          </a:prstGeom>
+                        </pic:spPr>
+                      </pic:pic>
+                    </a:graphicData>
+                  </a:graphic>
+                </wp:inline>
+              </w:drawing>
+            </w:r>
+          </w:p>
+          <w:p>
+            <w:pPr>
+              <w:pStyle w:val="Caption"/>
+            </w:pPr>
+            <w:r>
+              <w:t xml:space="preserve">Figuur </w:t>
+            </w:r>
+            <w:fldSimple w:instr=" SEQ Figuur \* ARABIC ">
+              <w:r>
+                <w:rPr>
+                  <w:noProof/>
+                </w:rPr>
+                <w:t>35</w:t>
+              </w:r>
+            </w:fldSimple>
+            <w:r>
+              <w:t xml:space="preserve"> Fractal noise met persistentie 1</w:t>
+            </w:r>
+          </w:p>
+        </w:tc>
+        <w:tc>
+          <w:tcPr>
+            <w:tcW w:w="3021" w:type="dxa"/>
+          </w:tcPr>
+          <w:p>
+            <w:pPr>
+              <w:keepNext/>
+            </w:pPr>
+            <w:r>
+              <w:rPr>
+                <w:noProof/>
+              </w:rPr>
+              <w:drawing>
+                <wp:inline distT="0" distB="0" distL="0" distR="0" wp14:anchorId="0CCD35FF" wp14:editId="1151871D">
+                  <wp:extent cx="1689100" cy="1689100"/>
+                  <wp:effectExtent l="0" t="0" r="6350" b="6350"/>
+                  <wp:docPr id="45" name="Picture 45"/>
+                  <wp:cNvGraphicFramePr>
+                    <a:graphicFrameLocks xmlns:a="http://schemas.openxmlformats.org/drawingml/2006/main" noChangeAspect="1"/>
+                  </wp:cNvGraphicFramePr>
+                  <a:graphic xmlns:a="http://schemas.openxmlformats.org/drawingml/2006/main">
+                    <a:graphicData uri="http://schemas.openxmlformats.org/drawingml/2006/picture">
+                      <pic:pic xmlns:pic="http://schemas.openxmlformats.org/drawingml/2006/picture">
+                        <pic:nvPicPr>
+                          <pic:cNvPr id="1" name=""/>
+                          <pic:cNvPicPr/>
+                        </pic:nvPicPr>
+                        <pic:blipFill>
+                          <a:blip r:embed="rId62"/>
+                          <a:stretch>
+                            <a:fillRect/>
+                          </a:stretch>
+                        </pic:blipFill>
+                        <pic:spPr>
+                          <a:xfrm>
+                            <a:off x="0" y="0"/>
+                            <a:ext cx="1689100" cy="1689100"/>
+                          </a:xfrm>
+                          <a:prstGeom prst="rect">
+                            <a:avLst/>
+                          </a:prstGeom>
+                        </pic:spPr>
+                      </pic:pic>
+                    </a:graphicData>
+                  </a:graphic>
+                </wp:inline>
+              </w:drawing>
+            </w:r>
+          </w:p>
+          <w:p>
+            <w:pPr>
+              <w:pStyle w:val="Caption"/>
+            </w:pPr>
+            <w:r>
+              <w:t xml:space="preserve">Figuur </w:t>
+            </w:r>
+            <w:fldSimple w:instr=" SEQ Figuur \* ARABIC ">
+              <w:r>
+                <w:rPr>
+                  <w:noProof/>
+                </w:rPr>
+                <w:t>36</w:t>
+              </w:r>
+            </w:fldSimple>
+            <w:r>
+              <w:t xml:space="preserve"> Fractal noise met persistentie 0,1</w:t>
+            </w:r>
+          </w:p>
+        </w:tc>
+      </w:tr>
+    </w:tbl>
+    <w:p>
+      <w:pPr>
+        <w:rPr>
+          <w:lang w:val="nl-NL" w:eastAsia="nl-NL"/>
+        </w:rPr>
+      </w:pPr>
+    </w:p>
+    <w:p>
+      <w:pPr>
+        <w:rPr>
+          <w:lang w:val="nl-NL" w:eastAsia="nl-NL"/>
+        </w:rPr>
+      </w:pPr>
     </w:p>
     <w:p>
       <w:pPr>
@@ -10058,7 +11533,7 @@
           <w:lang w:val="nl-NL" w:eastAsia="nl-NL"/>
         </w:rPr>
       </w:pPr>
-      <w:hyperlink r:id="rId47" w:history="1">
+      <w:hyperlink r:id="rId63" w:history="1">
         <w:r>
           <w:rPr>
             <w:rStyle w:val="Hyperlink"/>
@@ -10078,14 +11553,14 @@
     <w:p>
       <w:pPr>
         <w:rPr>
-          <w:lang w:val="en-US" w:eastAsia="nl-NL"/>
-        </w:rPr>
-      </w:pPr>
-      <w:hyperlink r:id="rId48" w:history="1">
+          <w:lang w:val="nl-NL" w:eastAsia="nl-NL"/>
+        </w:rPr>
+      </w:pPr>
+      <w:hyperlink r:id="rId64" w:history="1">
         <w:r>
           <w:rPr>
             <w:rStyle w:val="Hyperlink"/>
-            <w:lang w:val="en-US" w:eastAsia="nl-NL"/>
+            <w:lang w:val="nl-NL" w:eastAsia="nl-NL"/>
           </w:rPr>
           <w:t>https://web.archive.org/web/20220504014656/https://docs.aws.amazon.com/lumberyard/latest/userguide/component-gradients-fastnoise.html</w:t>
         </w:r>
@@ -10096,12 +11571,12 @@
         <w:spacing w:line="276" w:lineRule="auto"/>
         <w:jc w:val="left"/>
         <w:rPr>
-          <w:lang w:val="en-US" w:eastAsia="nl-NL"/>
-        </w:rPr>
-      </w:pPr>
-      <w:r>
-        <w:rPr>
-          <w:lang w:val="en-US" w:eastAsia="nl-NL"/>
+          <w:lang w:val="nl-NL" w:eastAsia="nl-NL"/>
+        </w:rPr>
+      </w:pPr>
+      <w:r>
+        <w:rPr>
+          <w:lang w:val="nl-NL" w:eastAsia="nl-NL"/>
         </w:rPr>
         <w:br w:type="page"/>
       </w:r>
@@ -10123,7 +11598,7 @@
           <w:lang w:val="nl-NL" w:eastAsia="nl-NL"/>
         </w:rPr>
       </w:pPr>
-      <w:hyperlink r:id="rId49" w:history="1">
+      <w:hyperlink r:id="rId65" w:history="1">
         <w:r>
           <w:rPr>
             <w:rStyle w:val="Hyperlink"/>
@@ -10139,12 +11614,15 @@
           <w:lang w:val="nl-NL" w:eastAsia="nl-NL"/>
         </w:rPr>
       </w:pPr>
-      <w:r>
-        <w:rPr>
-          <w:lang w:val="nl-NL" w:eastAsia="nl-NL"/>
-        </w:rPr>
-        <w:t>https://www.youtube.com/watch?v=fjZAgoxFKiQ</w:t>
-      </w:r>
+      <w:hyperlink r:id="rId66" w:history="1">
+        <w:r>
+          <w:rPr>
+            <w:rStyle w:val="Hyperlink"/>
+            <w:lang w:val="nl-NL" w:eastAsia="nl-NL"/>
+          </w:rPr>
+          <w:t>https://www.youtube.com/watch?v=fjZAgoxFKiQ</w:t>
+        </w:r>
+      </w:hyperlink>
     </w:p>
     <w:p>
       <w:pPr>
@@ -10192,7 +11670,7 @@
           <w:lang w:val="nl-NL" w:eastAsia="nl-NL"/>
         </w:rPr>
       </w:pPr>
-      <w:hyperlink r:id="rId50" w:history="1">
+      <w:hyperlink r:id="rId67" w:history="1">
         <w:r>
           <w:rPr>
             <w:rStyle w:val="Hyperlink"/>
@@ -10265,7 +11743,7 @@
         </w:rPr>
         <w:fldChar w:fldCharType="separate"/>
       </w:r>
-      <w:hyperlink r:id="rId51" w:anchor="_Toc119418483" w:history="1">
+      <w:hyperlink r:id="rId68" w:anchor="_Toc119418483" w:history="1">
         <w:r>
           <w:rPr>
             <w:rStyle w:val="Hyperlink"/>
@@ -10395,7 +11873,7 @@
         </w:rPr>
         <w:fldChar w:fldCharType="separate"/>
       </w:r>
-      <w:hyperlink r:id="rId52" w:anchor="_Toc119761868" w:history="1">
+      <w:hyperlink r:id="rId69" w:anchor="_Toc119761868" w:history="1">
         <w:r>
           <w:rPr>
             <w:rStyle w:val="Hyperlink"/>
@@ -10465,7 +11943,7 @@
           <w:lang w:eastAsia="ja-JP"/>
         </w:rPr>
       </w:pPr>
-      <w:hyperlink r:id="rId53" w:anchor="_Toc119761869" w:history="1">
+      <w:hyperlink r:id="rId70" w:anchor="_Toc119761869" w:history="1">
         <w:r>
           <w:rPr>
             <w:rStyle w:val="Hyperlink"/>
@@ -10535,7 +12013,7 @@
           <w:lang w:eastAsia="ja-JP"/>
         </w:rPr>
       </w:pPr>
-      <w:hyperlink r:id="rId54" w:anchor="_Toc119761870" w:history="1">
+      <w:hyperlink r:id="rId71" w:anchor="_Toc119761870" w:history="1">
         <w:r>
           <w:rPr>
             <w:rStyle w:val="Hyperlink"/>
@@ -10955,7 +12433,7 @@
           <w:lang w:eastAsia="ja-JP"/>
         </w:rPr>
       </w:pPr>
-      <w:hyperlink r:id="rId55" w:anchor="_Toc119761876" w:history="1">
+      <w:hyperlink r:id="rId72" w:anchor="_Toc119761876" w:history="1">
         <w:r>
           <w:rPr>
             <w:rStyle w:val="Hyperlink"/>
@@ -11781,7 +13259,7 @@
       </w:r>
     </w:p>
     <w:sectPr>
-      <w:headerReference w:type="default" r:id="rId56"/>
+      <w:headerReference w:type="default" r:id="rId73"/>
       <w:pgSz w:w="11906" w:h="16838"/>
       <w:pgMar w:top="1417" w:right="1417" w:bottom="1417" w:left="1417" w:header="708" w:footer="708" w:gutter="0"/>
       <w:pgNumType w:start="1"/>

</xml_diff>

<commit_message>
Schrijven hoofdstuk 4 PGT
</commit_message>
<xml_diff>
--- a/Verslag PGT.docx
+++ b/Verslag PGT.docx
@@ -341,7 +341,7 @@
             </w:rPr>
             <w:fldChar w:fldCharType="separate"/>
           </w:r>
-          <w:hyperlink w:anchor="_Toc119761885" w:history="1">
+          <w:hyperlink w:anchor="_Toc120452645" w:history="1">
             <w:r>
               <w:rPr>
                 <w:rStyle w:val="Hyperlink"/>
@@ -383,7 +383,7 @@
                 <w:noProof/>
                 <w:webHidden/>
               </w:rPr>
-              <w:instrText xml:space="preserve"> PAGEREF _Toc119761885 \h </w:instrText>
+              <w:instrText xml:space="preserve"> PAGEREF _Toc120452645 \h </w:instrText>
             </w:r>
             <w:r>
               <w:rPr>
@@ -426,7 +426,7 @@
               <w:lang w:eastAsia="ja-JP"/>
             </w:rPr>
           </w:pPr>
-          <w:hyperlink w:anchor="_Toc119761886" w:history="1">
+          <w:hyperlink w:anchor="_Toc120452646" w:history="1">
             <w:r>
               <w:rPr>
                 <w:rStyle w:val="Hyperlink"/>
@@ -468,7 +468,7 @@
                 <w:noProof/>
                 <w:webHidden/>
               </w:rPr>
-              <w:instrText xml:space="preserve"> PAGEREF _Toc119761886 \h </w:instrText>
+              <w:instrText xml:space="preserve"> PAGEREF _Toc120452646 \h </w:instrText>
             </w:r>
             <w:r>
               <w:rPr>
@@ -512,7 +512,7 @@
               <w:lang w:eastAsia="ja-JP"/>
             </w:rPr>
           </w:pPr>
-          <w:hyperlink w:anchor="_Toc119761887" w:history="1">
+          <w:hyperlink w:anchor="_Toc120452647" w:history="1">
             <w:r>
               <w:rPr>
                 <w:rStyle w:val="Hyperlink"/>
@@ -554,7 +554,7 @@
                 <w:noProof/>
                 <w:webHidden/>
               </w:rPr>
-              <w:instrText xml:space="preserve"> PAGEREF _Toc119761887 \h </w:instrText>
+              <w:instrText xml:space="preserve"> PAGEREF _Toc120452647 \h </w:instrText>
             </w:r>
             <w:r>
               <w:rPr>
@@ -598,7 +598,7 @@
               <w:lang w:eastAsia="ja-JP"/>
             </w:rPr>
           </w:pPr>
-          <w:hyperlink w:anchor="_Toc119761888" w:history="1">
+          <w:hyperlink w:anchor="_Toc120452648" w:history="1">
             <w:r>
               <w:rPr>
                 <w:rStyle w:val="Hyperlink"/>
@@ -640,7 +640,7 @@
                 <w:noProof/>
                 <w:webHidden/>
               </w:rPr>
-              <w:instrText xml:space="preserve"> PAGEREF _Toc119761888 \h </w:instrText>
+              <w:instrText xml:space="preserve"> PAGEREF _Toc120452648 \h </w:instrText>
             </w:r>
             <w:r>
               <w:rPr>
@@ -684,7 +684,7 @@
               <w:lang w:eastAsia="ja-JP"/>
             </w:rPr>
           </w:pPr>
-          <w:hyperlink w:anchor="_Toc119761889" w:history="1">
+          <w:hyperlink w:anchor="_Toc120452649" w:history="1">
             <w:r>
               <w:rPr>
                 <w:rStyle w:val="Hyperlink"/>
@@ -726,7 +726,7 @@
                 <w:noProof/>
                 <w:webHidden/>
               </w:rPr>
-              <w:instrText xml:space="preserve"> PAGEREF _Toc119761889 \h </w:instrText>
+              <w:instrText xml:space="preserve"> PAGEREF _Toc120452649 \h </w:instrText>
             </w:r>
             <w:r>
               <w:rPr>
@@ -770,7 +770,7 @@
               <w:lang w:eastAsia="ja-JP"/>
             </w:rPr>
           </w:pPr>
-          <w:hyperlink w:anchor="_Toc119761890" w:history="1">
+          <w:hyperlink w:anchor="_Toc120452650" w:history="1">
             <w:r>
               <w:rPr>
                 <w:rStyle w:val="Hyperlink"/>
@@ -812,7 +812,7 @@
                 <w:noProof/>
                 <w:webHidden/>
               </w:rPr>
-              <w:instrText xml:space="preserve"> PAGEREF _Toc119761890 \h </w:instrText>
+              <w:instrText xml:space="preserve"> PAGEREF _Toc120452650 \h </w:instrText>
             </w:r>
             <w:r>
               <w:rPr>
@@ -856,7 +856,7 @@
               <w:lang w:eastAsia="ja-JP"/>
             </w:rPr>
           </w:pPr>
-          <w:hyperlink w:anchor="_Toc119761891" w:history="1">
+          <w:hyperlink w:anchor="_Toc120452651" w:history="1">
             <w:r>
               <w:rPr>
                 <w:rStyle w:val="Hyperlink"/>
@@ -898,7 +898,7 @@
                 <w:noProof/>
                 <w:webHidden/>
               </w:rPr>
-              <w:instrText xml:space="preserve"> PAGEREF _Toc119761891 \h </w:instrText>
+              <w:instrText xml:space="preserve"> PAGEREF _Toc120452651 \h </w:instrText>
             </w:r>
             <w:r>
               <w:rPr>
@@ -942,7 +942,7 @@
               <w:lang w:eastAsia="ja-JP"/>
             </w:rPr>
           </w:pPr>
-          <w:hyperlink w:anchor="_Toc119761892" w:history="1">
+          <w:hyperlink w:anchor="_Toc120452652" w:history="1">
             <w:r>
               <w:rPr>
                 <w:rStyle w:val="Hyperlink"/>
@@ -984,7 +984,7 @@
                 <w:noProof/>
                 <w:webHidden/>
               </w:rPr>
-              <w:instrText xml:space="preserve"> PAGEREF _Toc119761892 \h </w:instrText>
+              <w:instrText xml:space="preserve"> PAGEREF _Toc120452652 \h </w:instrText>
             </w:r>
             <w:r>
               <w:rPr>
@@ -1028,7 +1028,7 @@
               <w:lang w:eastAsia="ja-JP"/>
             </w:rPr>
           </w:pPr>
-          <w:hyperlink w:anchor="_Toc119761893" w:history="1">
+          <w:hyperlink w:anchor="_Toc120452653" w:history="1">
             <w:r>
               <w:rPr>
                 <w:rStyle w:val="Hyperlink"/>
@@ -1070,7 +1070,7 @@
                 <w:noProof/>
                 <w:webHidden/>
               </w:rPr>
-              <w:instrText xml:space="preserve"> PAGEREF _Toc119761893 \h </w:instrText>
+              <w:instrText xml:space="preserve"> PAGEREF _Toc120452653 \h </w:instrText>
             </w:r>
             <w:r>
               <w:rPr>
@@ -1114,7 +1114,7 @@
               <w:lang w:eastAsia="ja-JP"/>
             </w:rPr>
           </w:pPr>
-          <w:hyperlink w:anchor="_Toc119761894" w:history="1">
+          <w:hyperlink w:anchor="_Toc120452654" w:history="1">
             <w:r>
               <w:rPr>
                 <w:rStyle w:val="Hyperlink"/>
@@ -1156,7 +1156,7 @@
                 <w:noProof/>
                 <w:webHidden/>
               </w:rPr>
-              <w:instrText xml:space="preserve"> PAGEREF _Toc119761894 \h </w:instrText>
+              <w:instrText xml:space="preserve"> PAGEREF _Toc120452654 \h </w:instrText>
             </w:r>
             <w:r>
               <w:rPr>
@@ -1200,7 +1200,7 @@
               <w:lang w:eastAsia="ja-JP"/>
             </w:rPr>
           </w:pPr>
-          <w:hyperlink w:anchor="_Toc119761895" w:history="1">
+          <w:hyperlink w:anchor="_Toc120452655" w:history="1">
             <w:r>
               <w:rPr>
                 <w:rStyle w:val="Hyperlink"/>
@@ -1242,7 +1242,7 @@
                 <w:noProof/>
                 <w:webHidden/>
               </w:rPr>
-              <w:instrText xml:space="preserve"> PAGEREF _Toc119761895 \h </w:instrText>
+              <w:instrText xml:space="preserve"> PAGEREF _Toc120452655 \h </w:instrText>
             </w:r>
             <w:r>
               <w:rPr>
@@ -1286,7 +1286,7 @@
               <w:lang w:eastAsia="ja-JP"/>
             </w:rPr>
           </w:pPr>
-          <w:hyperlink w:anchor="_Toc119761896" w:history="1">
+          <w:hyperlink w:anchor="_Toc120452656" w:history="1">
             <w:r>
               <w:rPr>
                 <w:rStyle w:val="Hyperlink"/>
@@ -1328,7 +1328,7 @@
                 <w:noProof/>
                 <w:webHidden/>
               </w:rPr>
-              <w:instrText xml:space="preserve"> PAGEREF _Toc119761896 \h </w:instrText>
+              <w:instrText xml:space="preserve"> PAGEREF _Toc120452656 \h </w:instrText>
             </w:r>
             <w:r>
               <w:rPr>
@@ -1372,7 +1372,7 @@
               <w:lang w:eastAsia="ja-JP"/>
             </w:rPr>
           </w:pPr>
-          <w:hyperlink w:anchor="_Toc119761897" w:history="1">
+          <w:hyperlink w:anchor="_Toc120452657" w:history="1">
             <w:r>
               <w:rPr>
                 <w:rStyle w:val="Hyperlink"/>
@@ -1414,7 +1414,7 @@
                 <w:noProof/>
                 <w:webHidden/>
               </w:rPr>
-              <w:instrText xml:space="preserve"> PAGEREF _Toc119761897 \h </w:instrText>
+              <w:instrText xml:space="preserve"> PAGEREF _Toc120452657 \h </w:instrText>
             </w:r>
             <w:r>
               <w:rPr>
@@ -1458,7 +1458,7 @@
               <w:lang w:eastAsia="ja-JP"/>
             </w:rPr>
           </w:pPr>
-          <w:hyperlink w:anchor="_Toc119761898" w:history="1">
+          <w:hyperlink w:anchor="_Toc120452658" w:history="1">
             <w:r>
               <w:rPr>
                 <w:rStyle w:val="Hyperlink"/>
@@ -1500,7 +1500,7 @@
                 <w:noProof/>
                 <w:webHidden/>
               </w:rPr>
-              <w:instrText xml:space="preserve"> PAGEREF _Toc119761898 \h </w:instrText>
+              <w:instrText xml:space="preserve"> PAGEREF _Toc120452658 \h </w:instrText>
             </w:r>
             <w:r>
               <w:rPr>
@@ -1544,7 +1544,7 @@
               <w:lang w:eastAsia="ja-JP"/>
             </w:rPr>
           </w:pPr>
-          <w:hyperlink w:anchor="_Toc119761899" w:history="1">
+          <w:hyperlink w:anchor="_Toc120452659" w:history="1">
             <w:r>
               <w:rPr>
                 <w:rStyle w:val="Hyperlink"/>
@@ -1586,7 +1586,7 @@
                 <w:noProof/>
                 <w:webHidden/>
               </w:rPr>
-              <w:instrText xml:space="preserve"> PAGEREF _Toc119761899 \h </w:instrText>
+              <w:instrText xml:space="preserve"> PAGEREF _Toc120452659 \h </w:instrText>
             </w:r>
             <w:r>
               <w:rPr>
@@ -1607,6 +1607,178 @@
                 <w:webHidden/>
               </w:rPr>
               <w:t>8</w:t>
+            </w:r>
+            <w:r>
+              <w:rPr>
+                <w:noProof/>
+                <w:webHidden/>
+              </w:rPr>
+              <w:fldChar w:fldCharType="end"/>
+            </w:r>
+          </w:hyperlink>
+        </w:p>
+        <w:p>
+          <w:pPr>
+            <w:pStyle w:val="TOC3"/>
+            <w:tabs>
+              <w:tab w:val="left" w:pos="880"/>
+              <w:tab w:val="right" w:leader="dot" w:pos="9062"/>
+            </w:tabs>
+            <w:rPr>
+              <w:rFonts w:asciiTheme="minorHAnsi" w:eastAsiaTheme="minorEastAsia" w:hAnsiTheme="minorHAnsi"/>
+              <w:noProof/>
+              <w:lang w:eastAsia="ja-JP"/>
+            </w:rPr>
+          </w:pPr>
+          <w:hyperlink w:anchor="_Toc120452660" w:history="1">
+            <w:r>
+              <w:rPr>
+                <w:rStyle w:val="Hyperlink"/>
+                <w:noProof/>
+              </w:rPr>
+              <w:t>2.7.1</w:t>
+            </w:r>
+            <w:r>
+              <w:rPr>
+                <w:rFonts w:asciiTheme="minorHAnsi" w:eastAsiaTheme="minorEastAsia" w:hAnsiTheme="minorHAnsi"/>
+                <w:noProof/>
+                <w:lang w:eastAsia="ja-JP"/>
+              </w:rPr>
+              <w:tab/>
+            </w:r>
+            <w:r>
+              <w:rPr>
+                <w:rStyle w:val="Hyperlink"/>
+                <w:noProof/>
+              </w:rPr>
+              <w:t>Werking</w:t>
+            </w:r>
+            <w:r>
+              <w:rPr>
+                <w:noProof/>
+                <w:webHidden/>
+              </w:rPr>
+              <w:tab/>
+            </w:r>
+            <w:r>
+              <w:rPr>
+                <w:noProof/>
+                <w:webHidden/>
+              </w:rPr>
+              <w:fldChar w:fldCharType="begin"/>
+            </w:r>
+            <w:r>
+              <w:rPr>
+                <w:noProof/>
+                <w:webHidden/>
+              </w:rPr>
+              <w:instrText xml:space="preserve"> PAGEREF _Toc120452660 \h </w:instrText>
+            </w:r>
+            <w:r>
+              <w:rPr>
+                <w:noProof/>
+                <w:webHidden/>
+              </w:rPr>
+            </w:r>
+            <w:r>
+              <w:rPr>
+                <w:noProof/>
+                <w:webHidden/>
+              </w:rPr>
+              <w:fldChar w:fldCharType="separate"/>
+            </w:r>
+            <w:r>
+              <w:rPr>
+                <w:noProof/>
+                <w:webHidden/>
+              </w:rPr>
+              <w:t>8</w:t>
+            </w:r>
+            <w:r>
+              <w:rPr>
+                <w:noProof/>
+                <w:webHidden/>
+              </w:rPr>
+              <w:fldChar w:fldCharType="end"/>
+            </w:r>
+          </w:hyperlink>
+        </w:p>
+        <w:p>
+          <w:pPr>
+            <w:pStyle w:val="TOC3"/>
+            <w:tabs>
+              <w:tab w:val="left" w:pos="880"/>
+              <w:tab w:val="right" w:leader="dot" w:pos="9062"/>
+            </w:tabs>
+            <w:rPr>
+              <w:rFonts w:asciiTheme="minorHAnsi" w:eastAsiaTheme="minorEastAsia" w:hAnsiTheme="minorHAnsi"/>
+              <w:noProof/>
+              <w:lang w:eastAsia="ja-JP"/>
+            </w:rPr>
+          </w:pPr>
+          <w:hyperlink w:anchor="_Toc120452661" w:history="1">
+            <w:r>
+              <w:rPr>
+                <w:rStyle w:val="Hyperlink"/>
+                <w:noProof/>
+              </w:rPr>
+              <w:t>2.7.2</w:t>
+            </w:r>
+            <w:r>
+              <w:rPr>
+                <w:rFonts w:asciiTheme="minorHAnsi" w:eastAsiaTheme="minorEastAsia" w:hAnsiTheme="minorHAnsi"/>
+                <w:noProof/>
+                <w:lang w:eastAsia="ja-JP"/>
+              </w:rPr>
+              <w:tab/>
+            </w:r>
+            <w:r>
+              <w:rPr>
+                <w:rStyle w:val="Hyperlink"/>
+                <w:noProof/>
+              </w:rPr>
+              <w:t>Eigenschappen</w:t>
+            </w:r>
+            <w:r>
+              <w:rPr>
+                <w:noProof/>
+                <w:webHidden/>
+              </w:rPr>
+              <w:tab/>
+            </w:r>
+            <w:r>
+              <w:rPr>
+                <w:noProof/>
+                <w:webHidden/>
+              </w:rPr>
+              <w:fldChar w:fldCharType="begin"/>
+            </w:r>
+            <w:r>
+              <w:rPr>
+                <w:noProof/>
+                <w:webHidden/>
+              </w:rPr>
+              <w:instrText xml:space="preserve"> PAGEREF _Toc120452661 \h </w:instrText>
+            </w:r>
+            <w:r>
+              <w:rPr>
+                <w:noProof/>
+                <w:webHidden/>
+              </w:rPr>
+            </w:r>
+            <w:r>
+              <w:rPr>
+                <w:noProof/>
+                <w:webHidden/>
+              </w:rPr>
+              <w:fldChar w:fldCharType="separate"/>
+            </w:r>
+            <w:r>
+              <w:rPr>
+                <w:noProof/>
+                <w:webHidden/>
+              </w:rPr>
+              <w:t>9</w:t>
             </w:r>
             <w:r>
               <w:rPr>
@@ -1630,7 +1802,7 @@
               <w:lang w:eastAsia="ja-JP"/>
             </w:rPr>
           </w:pPr>
-          <w:hyperlink w:anchor="_Toc119761900" w:history="1">
+          <w:hyperlink w:anchor="_Toc120452662" w:history="1">
             <w:r>
               <w:rPr>
                 <w:rStyle w:val="Hyperlink"/>
@@ -1672,7 +1844,7 @@
                 <w:noProof/>
                 <w:webHidden/>
               </w:rPr>
-              <w:instrText xml:space="preserve"> PAGEREF _Toc119761900 \h </w:instrText>
+              <w:instrText xml:space="preserve"> PAGEREF _Toc120452662 \h </w:instrText>
             </w:r>
             <w:r>
               <w:rPr>
@@ -1692,7 +1864,7 @@
                 <w:noProof/>
                 <w:webHidden/>
               </w:rPr>
-              <w:t>9</w:t>
+              <w:t>10</w:t>
             </w:r>
             <w:r>
               <w:rPr>
@@ -1715,7 +1887,7 @@
               <w:lang w:eastAsia="ja-JP"/>
             </w:rPr>
           </w:pPr>
-          <w:hyperlink w:anchor="_Toc119761901" w:history="1">
+          <w:hyperlink w:anchor="_Toc120452663" w:history="1">
             <w:r>
               <w:rPr>
                 <w:rStyle w:val="Hyperlink"/>
@@ -1757,7 +1929,7 @@
                 <w:noProof/>
                 <w:webHidden/>
               </w:rPr>
-              <w:instrText xml:space="preserve"> PAGEREF _Toc119761901 \h </w:instrText>
+              <w:instrText xml:space="preserve"> PAGEREF _Toc120452663 \h </w:instrText>
             </w:r>
             <w:r>
               <w:rPr>
@@ -1777,7 +1949,7 @@
                 <w:noProof/>
                 <w:webHidden/>
               </w:rPr>
-              <w:t>10</w:t>
+              <w:t>11</w:t>
             </w:r>
             <w:r>
               <w:rPr>
@@ -1801,7 +1973,7 @@
               <w:lang w:eastAsia="ja-JP"/>
             </w:rPr>
           </w:pPr>
-          <w:hyperlink w:anchor="_Toc119761902" w:history="1">
+          <w:hyperlink w:anchor="_Toc120452664" w:history="1">
             <w:r>
               <w:rPr>
                 <w:rStyle w:val="Hyperlink"/>
@@ -1845,7 +2017,7 @@
                 <w:noProof/>
                 <w:webHidden/>
               </w:rPr>
-              <w:instrText xml:space="preserve"> PAGEREF _Toc119761902 \h </w:instrText>
+              <w:instrText xml:space="preserve"> PAGEREF _Toc120452664 \h </w:instrText>
             </w:r>
             <w:r>
               <w:rPr>
@@ -1865,7 +2037,7 @@
                 <w:noProof/>
                 <w:webHidden/>
               </w:rPr>
-              <w:t>10</w:t>
+              <w:t>11</w:t>
             </w:r>
             <w:r>
               <w:rPr>
@@ -1888,7 +2060,7 @@
               <w:lang w:eastAsia="ja-JP"/>
             </w:rPr>
           </w:pPr>
-          <w:hyperlink w:anchor="_Toc119761903" w:history="1">
+          <w:hyperlink w:anchor="_Toc120452665" w:history="1">
             <w:r>
               <w:rPr>
                 <w:rStyle w:val="Hyperlink"/>
@@ -1930,7 +2102,7 @@
                 <w:noProof/>
                 <w:webHidden/>
               </w:rPr>
-              <w:instrText xml:space="preserve"> PAGEREF _Toc119761903 \h </w:instrText>
+              <w:instrText xml:space="preserve"> PAGEREF _Toc120452665 \h </w:instrText>
             </w:r>
             <w:r>
               <w:rPr>
@@ -1950,7 +2122,7 @@
                 <w:noProof/>
                 <w:webHidden/>
               </w:rPr>
-              <w:t>10</w:t>
+              <w:t>14</w:t>
             </w:r>
             <w:r>
               <w:rPr>
@@ -1974,7 +2146,7 @@
               <w:lang w:eastAsia="ja-JP"/>
             </w:rPr>
           </w:pPr>
-          <w:hyperlink w:anchor="_Toc119761904" w:history="1">
+          <w:hyperlink w:anchor="_Toc120452666" w:history="1">
             <w:r>
               <w:rPr>
                 <w:rStyle w:val="Hyperlink"/>
@@ -2016,7 +2188,7 @@
                 <w:noProof/>
                 <w:webHidden/>
               </w:rPr>
-              <w:instrText xml:space="preserve"> PAGEREF _Toc119761904 \h </w:instrText>
+              <w:instrText xml:space="preserve"> PAGEREF _Toc120452666 \h </w:instrText>
             </w:r>
             <w:r>
               <w:rPr>
@@ -2036,7 +2208,7 @@
                 <w:noProof/>
                 <w:webHidden/>
               </w:rPr>
-              <w:t>10</w:t>
+              <w:t>15</w:t>
             </w:r>
             <w:r>
               <w:rPr>
@@ -2060,7 +2232,7 @@
               <w:lang w:eastAsia="ja-JP"/>
             </w:rPr>
           </w:pPr>
-          <w:hyperlink w:anchor="_Toc119761905" w:history="1">
+          <w:hyperlink w:anchor="_Toc120452667" w:history="1">
             <w:r>
               <w:rPr>
                 <w:rStyle w:val="Hyperlink"/>
@@ -2102,7 +2274,7 @@
                 <w:noProof/>
                 <w:webHidden/>
               </w:rPr>
-              <w:instrText xml:space="preserve"> PAGEREF _Toc119761905 \h </w:instrText>
+              <w:instrText xml:space="preserve"> PAGEREF _Toc120452667 \h </w:instrText>
             </w:r>
             <w:r>
               <w:rPr>
@@ -2122,7 +2294,7 @@
                 <w:noProof/>
                 <w:webHidden/>
               </w:rPr>
-              <w:t>10</w:t>
+              <w:t>15</w:t>
             </w:r>
             <w:r>
               <w:rPr>
@@ -2146,7 +2318,7 @@
               <w:lang w:eastAsia="ja-JP"/>
             </w:rPr>
           </w:pPr>
-          <w:hyperlink w:anchor="_Toc119761906" w:history="1">
+          <w:hyperlink w:anchor="_Toc120452668" w:history="1">
             <w:r>
               <w:rPr>
                 <w:rStyle w:val="Hyperlink"/>
@@ -2188,7 +2360,7 @@
                 <w:noProof/>
                 <w:webHidden/>
               </w:rPr>
-              <w:instrText xml:space="preserve"> PAGEREF _Toc119761906 \h </w:instrText>
+              <w:instrText xml:space="preserve"> PAGEREF _Toc120452668 \h </w:instrText>
             </w:r>
             <w:r>
               <w:rPr>
@@ -2208,7 +2380,7 @@
                 <w:noProof/>
                 <w:webHidden/>
               </w:rPr>
-              <w:t>10</w:t>
+              <w:t>15</w:t>
             </w:r>
             <w:r>
               <w:rPr>
@@ -2231,7 +2403,7 @@
               <w:lang w:eastAsia="ja-JP"/>
             </w:rPr>
           </w:pPr>
-          <w:hyperlink w:anchor="_Toc119761907" w:history="1">
+          <w:hyperlink w:anchor="_Toc120452669" w:history="1">
             <w:r>
               <w:rPr>
                 <w:rStyle w:val="Hyperlink"/>
@@ -2273,7 +2445,7 @@
                 <w:noProof/>
                 <w:webHidden/>
               </w:rPr>
-              <w:instrText xml:space="preserve"> PAGEREF _Toc119761907 \h </w:instrText>
+              <w:instrText xml:space="preserve"> PAGEREF _Toc120452669 \h </w:instrText>
             </w:r>
             <w:r>
               <w:rPr>
@@ -2293,7 +2465,7 @@
                 <w:noProof/>
                 <w:webHidden/>
               </w:rPr>
-              <w:t>10</w:t>
+              <w:t>15</w:t>
             </w:r>
             <w:r>
               <w:rPr>
@@ -2316,7 +2488,7 @@
               <w:lang w:eastAsia="ja-JP"/>
             </w:rPr>
           </w:pPr>
-          <w:hyperlink w:anchor="_Toc119761908" w:history="1">
+          <w:hyperlink w:anchor="_Toc120452670" w:history="1">
             <w:r>
               <w:rPr>
                 <w:rStyle w:val="Hyperlink"/>
@@ -2358,7 +2530,7 @@
                 <w:noProof/>
                 <w:webHidden/>
               </w:rPr>
-              <w:instrText xml:space="preserve"> PAGEREF _Toc119761908 \h </w:instrText>
+              <w:instrText xml:space="preserve"> PAGEREF _Toc120452670 \h </w:instrText>
             </w:r>
             <w:r>
               <w:rPr>
@@ -2378,7 +2550,7 @@
                 <w:noProof/>
                 <w:webHidden/>
               </w:rPr>
-              <w:t>11</w:t>
+              <w:t>15</w:t>
             </w:r>
             <w:r>
               <w:rPr>
@@ -2401,7 +2573,7 @@
               <w:lang w:eastAsia="ja-JP"/>
             </w:rPr>
           </w:pPr>
-          <w:hyperlink w:anchor="_Toc119761909" w:history="1">
+          <w:hyperlink w:anchor="_Toc120452671" w:history="1">
             <w:r>
               <w:rPr>
                 <w:rStyle w:val="Hyperlink"/>
@@ -2443,7 +2615,7 @@
                 <w:noProof/>
                 <w:webHidden/>
               </w:rPr>
-              <w:instrText xml:space="preserve"> PAGEREF _Toc119761909 \h </w:instrText>
+              <w:instrText xml:space="preserve"> PAGEREF _Toc120452671 \h </w:instrText>
             </w:r>
             <w:r>
               <w:rPr>
@@ -2463,7 +2635,7 @@
                 <w:noProof/>
                 <w:webHidden/>
               </w:rPr>
-              <w:t>11</w:t>
+              <w:t>15</w:t>
             </w:r>
             <w:r>
               <w:rPr>
@@ -2486,7 +2658,7 @@
               <w:lang w:eastAsia="ja-JP"/>
             </w:rPr>
           </w:pPr>
-          <w:hyperlink w:anchor="_Toc119761910" w:history="1">
+          <w:hyperlink w:anchor="_Toc120452672" w:history="1">
             <w:r>
               <w:rPr>
                 <w:rStyle w:val="Hyperlink"/>
@@ -2528,7 +2700,7 @@
                 <w:noProof/>
                 <w:webHidden/>
               </w:rPr>
-              <w:instrText xml:space="preserve"> PAGEREF _Toc119761910 \h </w:instrText>
+              <w:instrText xml:space="preserve"> PAGEREF _Toc120452672 \h </w:instrText>
             </w:r>
             <w:r>
               <w:rPr>
@@ -2548,7 +2720,7 @@
                 <w:noProof/>
                 <w:webHidden/>
               </w:rPr>
-              <w:t>12</w:t>
+              <w:t>16</w:t>
             </w:r>
             <w:r>
               <w:rPr>
@@ -2571,7 +2743,7 @@
               <w:lang w:eastAsia="ja-JP"/>
             </w:rPr>
           </w:pPr>
-          <w:hyperlink w:anchor="_Toc119761911" w:history="1">
+          <w:hyperlink w:anchor="_Toc120452673" w:history="1">
             <w:r>
               <w:rPr>
                 <w:rStyle w:val="Hyperlink"/>
@@ -2613,7 +2785,7 @@
                 <w:noProof/>
                 <w:webHidden/>
               </w:rPr>
-              <w:instrText xml:space="preserve"> PAGEREF _Toc119761911 \h </w:instrText>
+              <w:instrText xml:space="preserve"> PAGEREF _Toc120452673 \h </w:instrText>
             </w:r>
             <w:r>
               <w:rPr>
@@ -2633,7 +2805,7 @@
                 <w:noProof/>
                 <w:webHidden/>
               </w:rPr>
-              <w:t>13</w:t>
+              <w:t>18</w:t>
             </w:r>
             <w:r>
               <w:rPr>
@@ -2654,7 +2826,6 @@
             <w:rPr>
               <w:lang w:val="nl-NL"/>
             </w:rPr>
-            <w:lastRenderedPageBreak/>
             <w:fldChar w:fldCharType="end"/>
           </w:r>
         </w:p>
@@ -2662,6 +2833,9 @@
     </w:sdt>
     <w:p>
       <w:pPr>
+        <w:tabs>
+          <w:tab w:val="left" w:pos="8020"/>
+        </w:tabs>
         <w:rPr>
           <w:rFonts w:cs="Arial"/>
         </w:rPr>
@@ -2670,11 +2844,37 @@
         <w:rPr>
           <w:rFonts w:cs="Arial"/>
         </w:rPr>
+        <w:tab/>
+      </w:r>
+    </w:p>
+    <w:p>
+      <w:pPr>
+        <w:tabs>
+          <w:tab w:val="left" w:pos="8020"/>
+        </w:tabs>
+        <w:rPr>
+          <w:rFonts w:cs="Arial"/>
+        </w:rPr>
+      </w:pPr>
+      <w:r>
+        <w:rPr>
+          <w:rFonts w:cs="Arial"/>
+        </w:rPr>
         <w:br w:type="page"/>
       </w:r>
-    </w:p>
-    <w:p>
-      <w:pPr>
+      <w:r>
+        <w:rPr>
+          <w:rFonts w:cs="Arial"/>
+        </w:rPr>
+        <w:lastRenderedPageBreak/>
+        <w:tab/>
+      </w:r>
+    </w:p>
+    <w:p>
+      <w:pPr>
+        <w:tabs>
+          <w:tab w:val="left" w:pos="8020"/>
+        </w:tabs>
         <w:rPr>
           <w:rFonts w:cs="Arial"/>
         </w:rPr>
@@ -2686,12 +2886,18 @@
           <w:docGrid w:linePitch="360"/>
         </w:sectPr>
       </w:pPr>
+      <w:r>
+        <w:rPr>
+          <w:rFonts w:cs="Arial"/>
+        </w:rPr>
+        <w:tab/>
+      </w:r>
     </w:p>
     <w:p>
       <w:pPr>
         <w:pStyle w:val="Heading1"/>
       </w:pPr>
-      <w:bookmarkStart w:id="0" w:name="_Toc119761885"/>
+      <w:bookmarkStart w:id="0" w:name="_Toc120452645"/>
       <w:r>
         <w:lastRenderedPageBreak/>
         <w:t>Inleiding</w:t>
@@ -2744,7 +2950,7 @@
       <w:pPr>
         <w:pStyle w:val="Heading1"/>
       </w:pPr>
-      <w:bookmarkStart w:id="1" w:name="_Toc119761886"/>
+      <w:bookmarkStart w:id="1" w:name="_Toc120452646"/>
       <w:r>
         <w:t>Noisefuncties</w:t>
       </w:r>
@@ -2754,7 +2960,7 @@
       <w:pPr>
         <w:pStyle w:val="Heading2"/>
       </w:pPr>
-      <w:bookmarkStart w:id="2" w:name="_Toc119761887"/>
+      <w:bookmarkStart w:id="2" w:name="_Toc120452647"/>
       <w:commentRangeStart w:id="3"/>
       <w:r>
         <w:t>I</w:t>
@@ -2970,7 +3176,7 @@
       <w:pPr>
         <w:pStyle w:val="Heading2"/>
       </w:pPr>
-      <w:bookmarkStart w:id="4" w:name="_Toc119761888"/>
+      <w:bookmarkStart w:id="4" w:name="_Toc120452648"/>
       <w:r>
         <w:t>N</w:t>
       </w:r>
@@ -3118,7 +3324,7 @@
       <w:pPr>
         <w:pStyle w:val="Heading2"/>
       </w:pPr>
-      <w:bookmarkStart w:id="5" w:name="_Toc119761889"/>
+      <w:bookmarkStart w:id="5" w:name="_Toc120452649"/>
       <w:r>
         <w:lastRenderedPageBreak/>
         <w:t>Random Number Generator (RNG)</w:t>
@@ -4407,7 +4613,7 @@
       <w:pPr>
         <w:pStyle w:val="Heading2"/>
       </w:pPr>
-      <w:bookmarkStart w:id="6" w:name="_Toc119761890"/>
+      <w:bookmarkStart w:id="6" w:name="_Toc120452650"/>
       <w:r>
         <w:rPr>
           <w:noProof/>
@@ -4605,7 +4811,7 @@
                                 <w:lang w:val="nl-NL" w:eastAsia="nl-NL"/>
                               </w:rPr>
                             </w:pPr>
-                            <w:bookmarkStart w:id="8" w:name="_Toc119761868"/>
+                            <w:bookmarkStart w:id="8" w:name="_Toc120451928"/>
                             <w:r>
                               <w:t xml:space="preserve">Figuur </w:t>
                             </w:r>
@@ -4661,7 +4867,7 @@
                           <w:lang w:val="nl-NL" w:eastAsia="nl-NL"/>
                         </w:rPr>
                       </w:pPr>
-                      <w:bookmarkStart w:id="9" w:name="_Toc119761868"/>
+                      <w:bookmarkStart w:id="9" w:name="_Toc120451928"/>
                       <w:r>
                         <w:t xml:space="preserve">Figuur </w:t>
                       </w:r>
@@ -4763,7 +4969,7 @@
       <w:pPr>
         <w:pStyle w:val="Heading2"/>
       </w:pPr>
-      <w:bookmarkStart w:id="10" w:name="_Toc119761891"/>
+      <w:bookmarkStart w:id="10" w:name="_Toc120452651"/>
       <w:r>
         <w:rPr>
           <w:noProof/>
@@ -4884,7 +5090,7 @@
                               </w:rPr>
                             </w:pPr>
                             <w:bookmarkStart w:id="11" w:name="_Ref119417850"/>
-                            <w:bookmarkStart w:id="12" w:name="_Toc119761869"/>
+                            <w:bookmarkStart w:id="12" w:name="_Toc120451929"/>
                             <w:r>
                               <w:t xml:space="preserve">Figuur </w:t>
                             </w:r>
@@ -4929,7 +5135,7 @@
                         </w:rPr>
                       </w:pPr>
                       <w:bookmarkStart w:id="13" w:name="_Ref119417850"/>
-                      <w:bookmarkStart w:id="14" w:name="_Toc119761869"/>
+                      <w:bookmarkStart w:id="14" w:name="_Toc120451929"/>
                       <w:r>
                         <w:t xml:space="preserve">Figuur </w:t>
                       </w:r>
@@ -5320,7 +5526,7 @@
                                 <w:noProof/>
                               </w:rPr>
                             </w:pPr>
-                            <w:bookmarkStart w:id="15" w:name="_Toc119761870"/>
+                            <w:bookmarkStart w:id="15" w:name="_Toc120451930"/>
                             <w:r>
                               <w:t xml:space="preserve">Figuur </w:t>
                             </w:r>
@@ -5366,7 +5572,7 @@
                           <w:noProof/>
                         </w:rPr>
                       </w:pPr>
-                      <w:bookmarkStart w:id="16" w:name="_Toc119761870"/>
+                      <w:bookmarkStart w:id="16" w:name="_Toc120451930"/>
                       <w:r>
                         <w:t xml:space="preserve">Figuur </w:t>
                       </w:r>
@@ -5402,7 +5608,7 @@
       <w:pPr>
         <w:pStyle w:val="Heading3"/>
       </w:pPr>
-      <w:bookmarkStart w:id="17" w:name="_Toc119761892"/>
+      <w:bookmarkStart w:id="17" w:name="_Toc120452652"/>
       <w:r>
         <w:lastRenderedPageBreak/>
         <w:t>Werking</w:t>
@@ -5998,7 +6204,7 @@
                 <w:szCs w:val="14"/>
               </w:rPr>
             </w:pPr>
-            <w:bookmarkStart w:id="21" w:name="_Toc119761871"/>
+            <w:bookmarkStart w:id="21" w:name="_Toc120451931"/>
             <w:r>
               <w:rPr>
                 <w:sz w:val="14"/>
@@ -6110,7 +6316,7 @@
               </w:rPr>
             </w:pPr>
             <w:bookmarkStart w:id="22" w:name="_Ref119416704"/>
-            <w:bookmarkStart w:id="23" w:name="_Toc119761872"/>
+            <w:bookmarkStart w:id="23" w:name="_Toc120451932"/>
             <w:r>
               <w:rPr>
                 <w:sz w:val="14"/>
@@ -6238,7 +6444,7 @@
               </w:rPr>
             </w:pPr>
             <w:bookmarkStart w:id="24" w:name="_Ref119416723"/>
-            <w:bookmarkStart w:id="25" w:name="_Toc119761873"/>
+            <w:bookmarkStart w:id="25" w:name="_Toc120451933"/>
             <w:r>
               <w:rPr>
                 <w:sz w:val="14"/>
@@ -6360,7 +6566,7 @@
               </w:rPr>
             </w:pPr>
             <w:bookmarkStart w:id="26" w:name="_Ref119416741"/>
-            <w:bookmarkStart w:id="27" w:name="_Toc119761874"/>
+            <w:bookmarkStart w:id="27" w:name="_Toc120451934"/>
             <w:r>
               <w:rPr>
                 <w:sz w:val="14"/>
@@ -6484,7 +6690,7 @@
               </w:rPr>
             </w:pPr>
             <w:bookmarkStart w:id="28" w:name="_Ref119416750"/>
-            <w:bookmarkStart w:id="29" w:name="_Toc119761875"/>
+            <w:bookmarkStart w:id="29" w:name="_Toc120451935"/>
             <w:r>
               <w:rPr>
                 <w:sz w:val="14"/>
@@ -6593,7 +6799,7 @@
       <w:pPr>
         <w:pStyle w:val="Heading3"/>
       </w:pPr>
-      <w:bookmarkStart w:id="30" w:name="_Toc119761893"/>
+      <w:bookmarkStart w:id="30" w:name="_Toc120452653"/>
       <w:r>
         <w:lastRenderedPageBreak/>
         <w:t>Eigenschappen</w:t>
@@ -6664,7 +6870,7 @@
       <w:pPr>
         <w:pStyle w:val="Heading3"/>
       </w:pPr>
-      <w:bookmarkStart w:id="31" w:name="_Toc119761894"/>
+      <w:bookmarkStart w:id="31" w:name="_Toc120452654"/>
       <w:r>
         <w:t>Voorbeelden</w:t>
       </w:r>
@@ -6737,7 +6943,7 @@
       <w:pPr>
         <w:pStyle w:val="Heading2"/>
       </w:pPr>
-      <w:bookmarkStart w:id="32" w:name="_Toc119761895"/>
+      <w:bookmarkStart w:id="32" w:name="_Toc120452655"/>
       <w:r>
         <w:rPr>
           <w:noProof/>
@@ -6896,7 +7102,7 @@
                                 <w:lang w:val="nl-NL" w:eastAsia="nl-NL"/>
                               </w:rPr>
                             </w:pPr>
-                            <w:bookmarkStart w:id="33" w:name="_Toc119761876"/>
+                            <w:bookmarkStart w:id="33" w:name="_Toc120451936"/>
                             <w:r>
                               <w:t xml:space="preserve">Figuur </w:t>
                             </w:r>
@@ -6948,7 +7154,7 @@
                           <w:lang w:val="nl-NL" w:eastAsia="nl-NL"/>
                         </w:rPr>
                       </w:pPr>
-                      <w:bookmarkStart w:id="34" w:name="_Toc119761876"/>
+                      <w:bookmarkStart w:id="34" w:name="_Toc120451936"/>
                       <w:r>
                         <w:t xml:space="preserve">Figuur </w:t>
                       </w:r>
@@ -7010,7 +7216,7 @@
       <w:pPr>
         <w:pStyle w:val="Heading3"/>
       </w:pPr>
-      <w:bookmarkStart w:id="35" w:name="_Toc119761896"/>
+      <w:bookmarkStart w:id="35" w:name="_Toc120452656"/>
       <w:r>
         <w:t>Werking</w:t>
       </w:r>
@@ -7470,13 +7676,21 @@
       <w:tblPr>
         <w:tblStyle w:val="TableGrid"/>
         <w:tblW w:w="0" w:type="auto"/>
+        <w:tblBorders>
+          <w:top w:val="none" w:sz="0" w:space="0" w:color="auto"/>
+          <w:left w:val="none" w:sz="0" w:space="0" w:color="auto"/>
+          <w:bottom w:val="none" w:sz="0" w:space="0" w:color="auto"/>
+          <w:right w:val="none" w:sz="0" w:space="0" w:color="auto"/>
+          <w:insideH w:val="none" w:sz="0" w:space="0" w:color="auto"/>
+          <w:insideV w:val="none" w:sz="0" w:space="0" w:color="auto"/>
+        </w:tblBorders>
         <w:tblLook w:val="04A0" w:firstRow="1" w:lastRow="0" w:firstColumn="1" w:lastColumn="0" w:noHBand="0" w:noVBand="1"/>
       </w:tblPr>
       <w:tblGrid>
         <w:gridCol w:w="2536"/>
         <w:gridCol w:w="2356"/>
-        <w:gridCol w:w="2085"/>
-        <w:gridCol w:w="2085"/>
+        <w:gridCol w:w="2090"/>
+        <w:gridCol w:w="2090"/>
       </w:tblGrid>
       <w:tr>
         <w:tc>
@@ -7536,7 +7750,7 @@
               </w:rPr>
             </w:pPr>
             <w:bookmarkStart w:id="36" w:name="_Ref119582356"/>
-            <w:bookmarkStart w:id="37" w:name="_Toc119761877"/>
+            <w:bookmarkStart w:id="37" w:name="_Toc120451937"/>
             <w:r>
               <w:rPr>
                 <w:sz w:val="16"/>
@@ -7648,7 +7862,7 @@
               </w:rPr>
             </w:pPr>
             <w:bookmarkStart w:id="38" w:name="_Ref119597749"/>
-            <w:bookmarkStart w:id="39" w:name="_Toc119761878"/>
+            <w:bookmarkStart w:id="39" w:name="_Toc120451938"/>
             <w:r>
               <w:rPr>
                 <w:sz w:val="16"/>
@@ -7755,7 +7969,7 @@
       <w:pPr>
         <w:pStyle w:val="Heading3"/>
       </w:pPr>
-      <w:bookmarkStart w:id="40" w:name="_Toc119761897"/>
+      <w:bookmarkStart w:id="40" w:name="_Toc120452657"/>
       <w:r>
         <w:lastRenderedPageBreak/>
         <w:t>Eigenschappen</w:t>
@@ -7856,7 +8070,7 @@
       <w:pPr>
         <w:pStyle w:val="Heading3"/>
       </w:pPr>
-      <w:bookmarkStart w:id="41" w:name="_Toc119761898"/>
+      <w:bookmarkStart w:id="41" w:name="_Toc120452658"/>
       <w:r>
         <w:t>Voorbeelden</w:t>
       </w:r>
@@ -7926,7 +8140,7 @@
       <w:pPr>
         <w:pStyle w:val="Heading2"/>
       </w:pPr>
-      <w:bookmarkStart w:id="42" w:name="_Toc119761899"/>
+      <w:bookmarkStart w:id="42" w:name="_Toc120452659"/>
       <w:r>
         <w:lastRenderedPageBreak/>
         <w:t>Simplex noise</w:t>
@@ -7975,9 +8189,11 @@
       <w:pPr>
         <w:pStyle w:val="Heading3"/>
       </w:pPr>
+      <w:bookmarkStart w:id="43" w:name="_Toc120452660"/>
       <w:r>
         <w:t>Werking</w:t>
       </w:r>
+      <w:bookmarkEnd w:id="43"/>
     </w:p>
     <w:p>
       <w:pPr>
@@ -8145,7 +8361,7 @@
                 <w:lang w:val="nl-NL" w:eastAsia="nl-NL"/>
               </w:rPr>
             </w:pPr>
-            <w:bookmarkStart w:id="43" w:name="_Toc119761879"/>
+            <w:bookmarkStart w:id="44" w:name="_Toc120451939"/>
             <w:r>
               <w:rPr>
                 <w:sz w:val="16"/>
@@ -8196,7 +8412,7 @@
               </w:rPr>
               <w:t xml:space="preserve"> 2D hyperkubus, beter bekent als een vierkant</w:t>
             </w:r>
-            <w:bookmarkEnd w:id="43"/>
+            <w:bookmarkEnd w:id="44"/>
           </w:p>
         </w:tc>
         <w:tc>
@@ -8269,7 +8485,7 @@
                 <w:szCs w:val="16"/>
               </w:rPr>
             </w:pPr>
-            <w:bookmarkStart w:id="44" w:name="_Toc119761880"/>
+            <w:bookmarkStart w:id="45" w:name="_Toc120451940"/>
             <w:r>
               <w:rPr>
                 <w:sz w:val="16"/>
@@ -8320,7 +8536,7 @@
               </w:rPr>
               <w:t xml:space="preserve"> 3D hyperkubus, beter bekent als een kubus</w:t>
             </w:r>
-            <w:bookmarkEnd w:id="44"/>
+            <w:bookmarkEnd w:id="45"/>
           </w:p>
         </w:tc>
         <w:tc>
@@ -8393,7 +8609,7 @@
                 <w:szCs w:val="16"/>
               </w:rPr>
             </w:pPr>
-            <w:bookmarkStart w:id="45" w:name="_Toc119761881"/>
+            <w:bookmarkStart w:id="46" w:name="_Toc120451941"/>
             <w:r>
               <w:rPr>
                 <w:sz w:val="16"/>
@@ -8444,7 +8660,7 @@
               </w:rPr>
               <w:t xml:space="preserve"> 4D hyperkubus, beter bekent als een tesseract</w:t>
             </w:r>
-            <w:bookmarkEnd w:id="45"/>
+            <w:bookmarkEnd w:id="46"/>
           </w:p>
         </w:tc>
       </w:tr>
@@ -8545,7 +8761,7 @@
                 <w:lang w:eastAsia="nl-NL"/>
               </w:rPr>
             </w:pPr>
-            <w:bookmarkStart w:id="46" w:name="_Toc119761882"/>
+            <w:bookmarkStart w:id="47" w:name="_Toc120451942"/>
             <w:r>
               <w:rPr>
                 <w:sz w:val="16"/>
@@ -8610,7 +8826,7 @@
               </w:rPr>
               <w:t>lex, ofwel een driehoek</w:t>
             </w:r>
-            <w:bookmarkEnd w:id="46"/>
+            <w:bookmarkEnd w:id="47"/>
           </w:p>
         </w:tc>
         <w:tc>
@@ -8679,7 +8895,7 @@
             <w:pPr>
               <w:pStyle w:val="Caption"/>
             </w:pPr>
-            <w:bookmarkStart w:id="47" w:name="_Toc119761883"/>
+            <w:bookmarkStart w:id="48" w:name="_Toc120451943"/>
             <w:r>
               <w:rPr>
                 <w:sz w:val="16"/>
@@ -8730,7 +8946,7 @@
               </w:rPr>
               <w:t xml:space="preserve"> 3D simplex, ofwel een tetraëder</w:t>
             </w:r>
-            <w:bookmarkEnd w:id="47"/>
+            <w:bookmarkEnd w:id="48"/>
           </w:p>
         </w:tc>
         <w:tc>
@@ -8803,7 +9019,7 @@
                 <w:szCs w:val="16"/>
               </w:rPr>
             </w:pPr>
-            <w:bookmarkStart w:id="48" w:name="_Toc119761884"/>
+            <w:bookmarkStart w:id="49" w:name="_Toc120451944"/>
             <w:r>
               <w:rPr>
                 <w:sz w:val="16"/>
@@ -8861,7 +9077,7 @@
               </w:rPr>
               <w:t>, ofwel een pentachoron</w:t>
             </w:r>
-            <w:bookmarkEnd w:id="48"/>
+            <w:bookmarkEnd w:id="49"/>
           </w:p>
         </w:tc>
       </w:tr>
@@ -9130,10 +9346,11 @@
       <w:pPr>
         <w:pStyle w:val="Heading3"/>
       </w:pPr>
-      <w:bookmarkStart w:id="49" w:name="_Toc119761900"/>
+      <w:bookmarkStart w:id="50" w:name="_Toc120452661"/>
       <w:r>
         <w:t>Eigenschappen</w:t>
       </w:r>
+      <w:bookmarkEnd w:id="50"/>
     </w:p>
     <w:p>
       <w:pPr>
@@ -9226,11 +9443,12 @@
       <w:pPr>
         <w:pStyle w:val="Heading2"/>
       </w:pPr>
+      <w:bookmarkStart w:id="51" w:name="_Toc120452662"/>
       <w:r>
         <w:lastRenderedPageBreak/>
         <w:t>Toepassingen</w:t>
       </w:r>
-      <w:bookmarkEnd w:id="49"/>
+      <w:bookmarkEnd w:id="51"/>
     </w:p>
     <w:p>
       <w:pPr>
@@ -9251,12 +9469,12 @@
       <w:pPr>
         <w:pStyle w:val="Heading1"/>
       </w:pPr>
-      <w:bookmarkStart w:id="50" w:name="_Toc119761901"/>
+      <w:bookmarkStart w:id="52" w:name="_Toc120452663"/>
       <w:r>
         <w:lastRenderedPageBreak/>
         <w:t>Fractal noise</w:t>
       </w:r>
-      <w:bookmarkEnd w:id="50"/>
+      <w:bookmarkEnd w:id="52"/>
     </w:p>
     <w:p>
       <w:pPr>
@@ -9471,6 +9689,7 @@
                 <w:lang w:eastAsia="nl-NL"/>
               </w:rPr>
             </w:pPr>
+            <w:bookmarkStart w:id="53" w:name="_Toc120451945"/>
             <w:r>
               <w:t xml:space="preserve">Figuur </w:t>
             </w:r>
@@ -9485,6 +9704,7 @@
             <w:r>
               <w:t xml:space="preserve"> Voorbeeld van een fractaal</w:t>
             </w:r>
+            <w:bookmarkEnd w:id="53"/>
           </w:p>
         </w:tc>
         <w:tc>
@@ -9560,7 +9780,8 @@
             <w:pPr>
               <w:pStyle w:val="Caption"/>
             </w:pPr>
-            <w:bookmarkStart w:id="51" w:name="_Ref119846736"/>
+            <w:bookmarkStart w:id="54" w:name="_Ref119846736"/>
+            <w:bookmarkStart w:id="55" w:name="_Toc120451946"/>
             <w:r>
               <w:t xml:space="preserve">Figuur </w:t>
             </w:r>
@@ -9572,10 +9793,11 @@
                 <w:t>19</w:t>
               </w:r>
             </w:fldSimple>
-            <w:bookmarkEnd w:id="51"/>
+            <w:bookmarkEnd w:id="54"/>
             <w:r>
               <w:t xml:space="preserve"> Mandelbrot set</w:t>
             </w:r>
+            <w:bookmarkEnd w:id="55"/>
           </w:p>
         </w:tc>
         <w:tc>
@@ -9652,6 +9874,7 @@
                 <w:szCs w:val="16"/>
               </w:rPr>
             </w:pPr>
+            <w:bookmarkStart w:id="56" w:name="_Toc120451947"/>
             <w:r>
               <w:rPr>
                 <w:sz w:val="16"/>
@@ -9702,6 +9925,7 @@
               </w:rPr>
               <w:t xml:space="preserve"> Driehoek van Sierpiński</w:t>
             </w:r>
+            <w:bookmarkEnd w:id="56"/>
           </w:p>
         </w:tc>
       </w:tr>
@@ -9763,7 +9987,7 @@
           <w:lang w:val="en-US"/>
         </w:rPr>
       </w:pPr>
-      <w:bookmarkStart w:id="52" w:name="_Toc119761902"/>
+      <w:bookmarkStart w:id="57" w:name="_Toc120452664"/>
       <w:r>
         <w:rPr>
           <w:lang w:val="en-US"/>
@@ -9783,7 +10007,7 @@
         </w:rPr>
         <w:t>Begrippen</w:t>
       </w:r>
-      <w:bookmarkEnd w:id="52"/>
+      <w:bookmarkEnd w:id="57"/>
       <w:proofErr w:type="spellEnd"/>
     </w:p>
     <w:p>
@@ -9815,6 +10039,12 @@
           <w:lang w:val="nl-NL" w:eastAsia="nl-NL"/>
         </w:rPr>
         <w:t xml:space="preserve"> Hieronder enkele voorbeelden met amplitudes 20, 100 en 300.</w:t>
+      </w:r>
+      <w:r>
+        <w:rPr>
+          <w:lang w:val="nl-NL" w:eastAsia="nl-NL"/>
+        </w:rPr>
+        <w:t xml:space="preserve"> </w:t>
       </w:r>
     </w:p>
     <w:tbl>
@@ -9893,6 +10123,7 @@
                 <w:lang w:val="en-US" w:eastAsia="nl-NL"/>
               </w:rPr>
             </w:pPr>
+            <w:bookmarkStart w:id="58" w:name="_Toc120451948"/>
             <w:proofErr w:type="spellStart"/>
             <w:r>
               <w:rPr>
@@ -9941,6 +10172,7 @@
               </w:rPr>
               <w:t>mplitude 20</w:t>
             </w:r>
+            <w:bookmarkEnd w:id="58"/>
           </w:p>
         </w:tc>
         <w:tc>
@@ -9999,6 +10231,7 @@
                 <w:lang w:val="en-US"/>
               </w:rPr>
             </w:pPr>
+            <w:bookmarkStart w:id="59" w:name="_Toc120451949"/>
             <w:proofErr w:type="spellStart"/>
             <w:r>
               <w:rPr>
@@ -10047,6 +10280,7 @@
               </w:rPr>
               <w:t>mplitude 100</w:t>
             </w:r>
+            <w:bookmarkEnd w:id="59"/>
           </w:p>
         </w:tc>
         <w:tc>
@@ -10105,6 +10339,7 @@
                 <w:lang w:eastAsia="nl-NL"/>
               </w:rPr>
             </w:pPr>
+            <w:bookmarkStart w:id="60" w:name="_Toc120451950"/>
             <w:r>
               <w:t xml:space="preserve">Figuur </w:t>
             </w:r>
@@ -10132,6 +10367,7 @@
             <w:r>
               <w:t>litude 300</w:t>
             </w:r>
+            <w:bookmarkEnd w:id="60"/>
           </w:p>
         </w:tc>
       </w:tr>
@@ -10246,6 +10482,7 @@
                 <w:lang w:val="en-US" w:eastAsia="nl-NL"/>
               </w:rPr>
             </w:pPr>
+            <w:bookmarkStart w:id="61" w:name="_Toc120451951"/>
             <w:proofErr w:type="spellStart"/>
             <w:r>
               <w:rPr>
@@ -10308,6 +10545,7 @@
               </w:rPr>
               <w:t xml:space="preserve"> 1</w:t>
             </w:r>
+            <w:bookmarkEnd w:id="61"/>
           </w:p>
         </w:tc>
         <w:tc>
@@ -10366,6 +10604,7 @@
                 <w:lang w:val="en-US"/>
               </w:rPr>
             </w:pPr>
+            <w:bookmarkStart w:id="62" w:name="_Toc120451952"/>
             <w:proofErr w:type="spellStart"/>
             <w:r>
               <w:rPr>
@@ -10428,6 +10667,7 @@
               </w:rPr>
               <w:t xml:space="preserve"> 0.5</w:t>
             </w:r>
+            <w:bookmarkEnd w:id="62"/>
           </w:p>
         </w:tc>
         <w:tc>
@@ -10486,6 +10726,7 @@
                 <w:lang w:val="en-US"/>
               </w:rPr>
             </w:pPr>
+            <w:bookmarkStart w:id="63" w:name="_Toc120451953"/>
             <w:proofErr w:type="spellStart"/>
             <w:r>
               <w:rPr>
@@ -10548,6 +10789,7 @@
               </w:rPr>
               <w:t xml:space="preserve"> 2</w:t>
             </w:r>
+            <w:bookmarkEnd w:id="63"/>
           </w:p>
         </w:tc>
       </w:tr>
@@ -10648,6 +10890,7 @@
                 <w:lang w:eastAsia="nl-NL"/>
               </w:rPr>
             </w:pPr>
+            <w:bookmarkStart w:id="64" w:name="_Toc120451954"/>
             <w:r>
               <w:t xml:space="preserve">Figuur </w:t>
             </w:r>
@@ -10675,6 +10918,7 @@
             <w:r>
               <w:t>f</w:t>
             </w:r>
+            <w:bookmarkEnd w:id="64"/>
           </w:p>
         </w:tc>
         <w:tc>
@@ -10730,30 +10974,22 @@
             <w:pPr>
               <w:pStyle w:val="Caption"/>
             </w:pPr>
+            <w:bookmarkStart w:id="65" w:name="_Toc120451955"/>
             <w:r>
               <w:t xml:space="preserve">Figuur </w:t>
             </w:r>
-            <w:r>
-              <w:fldChar w:fldCharType="begin"/>
-            </w:r>
-            <w:r>
-              <w:instrText xml:space="preserve"> SEQ Figuur \* ARABIC </w:instrText>
-            </w:r>
-            <w:r>
-              <w:fldChar w:fldCharType="separate"/>
-            </w:r>
-            <w:r>
-              <w:rPr>
-                <w:noProof/>
-              </w:rPr>
-              <w:t>28</w:t>
-            </w:r>
-            <w:r>
-              <w:fldChar w:fldCharType="end"/>
-            </w:r>
+            <w:fldSimple w:instr=" SEQ Figuur \* ARABIC ">
+              <w:r>
+                <w:rPr>
+                  <w:noProof/>
+                </w:rPr>
+                <w:t>28</w:t>
+              </w:r>
+            </w:fldSimple>
             <w:r>
               <w:t xml:space="preserve"> Fractal noise met 3 octaven</w:t>
             </w:r>
+            <w:bookmarkEnd w:id="65"/>
           </w:p>
         </w:tc>
         <w:tc>
@@ -10809,30 +11045,22 @@
             <w:pPr>
               <w:pStyle w:val="Caption"/>
             </w:pPr>
+            <w:bookmarkStart w:id="66" w:name="_Toc120451956"/>
             <w:r>
               <w:t xml:space="preserve">Figuur </w:t>
             </w:r>
-            <w:r>
-              <w:fldChar w:fldCharType="begin"/>
-            </w:r>
-            <w:r>
-              <w:instrText xml:space="preserve"> SEQ Figuur \* ARABIC </w:instrText>
-            </w:r>
-            <w:r>
-              <w:fldChar w:fldCharType="separate"/>
-            </w:r>
-            <w:r>
-              <w:rPr>
-                <w:noProof/>
-              </w:rPr>
-              <w:t>29</w:t>
-            </w:r>
-            <w:r>
-              <w:fldChar w:fldCharType="end"/>
-            </w:r>
+            <w:fldSimple w:instr=" SEQ Figuur \* ARABIC ">
+              <w:r>
+                <w:rPr>
+                  <w:noProof/>
+                </w:rPr>
+                <w:t>29</w:t>
+              </w:r>
+            </w:fldSimple>
             <w:r>
               <w:t xml:space="preserve"> Fractal noise met 6 octaven</w:t>
             </w:r>
+            <w:bookmarkEnd w:id="66"/>
           </w:p>
         </w:tc>
       </w:tr>
@@ -10895,6 +11123,7 @@
                 <w:lang w:val="en-US"/>
               </w:rPr>
             </w:pPr>
+            <w:bookmarkStart w:id="67" w:name="_Toc120451957"/>
             <w:proofErr w:type="spellStart"/>
             <w:r>
               <w:rPr>
@@ -10950,6 +11179,7 @@
               </w:rPr>
               <w:t>aven</w:t>
             </w:r>
+            <w:bookmarkEnd w:id="67"/>
             <w:proofErr w:type="spellEnd"/>
           </w:p>
         </w:tc>
@@ -11092,6 +11322,7 @@
                 <w:lang w:val="nl-NL" w:eastAsia="nl-NL"/>
               </w:rPr>
             </w:pPr>
+            <w:bookmarkStart w:id="68" w:name="_Toc120451958"/>
             <w:r>
               <w:t xml:space="preserve">Figuur </w:t>
             </w:r>
@@ -11106,6 +11337,7 @@
             <w:r>
               <w:t xml:space="preserve"> Fractal noise met lacunariteit 2</w:t>
             </w:r>
+            <w:bookmarkEnd w:id="68"/>
           </w:p>
         </w:tc>
         <w:tc>
@@ -11161,6 +11393,7 @@
             <w:pPr>
               <w:pStyle w:val="Caption"/>
             </w:pPr>
+            <w:bookmarkStart w:id="69" w:name="_Toc120451959"/>
             <w:r>
               <w:t xml:space="preserve">Figuur </w:t>
             </w:r>
@@ -11175,6 +11408,7 @@
             <w:r>
               <w:t xml:space="preserve"> Fractal noise met lacunariteit 1</w:t>
             </w:r>
+            <w:bookmarkEnd w:id="69"/>
           </w:p>
         </w:tc>
         <w:tc>
@@ -11230,6 +11464,7 @@
             <w:pPr>
               <w:pStyle w:val="Caption"/>
             </w:pPr>
+            <w:bookmarkStart w:id="70" w:name="_Toc120451960"/>
             <w:r>
               <w:t xml:space="preserve">Figuur </w:t>
             </w:r>
@@ -11244,6 +11479,7 @@
             <w:r>
               <w:t xml:space="preserve"> Fractal noise met lacunariteit 3</w:t>
             </w:r>
+            <w:bookmarkEnd w:id="70"/>
           </w:p>
         </w:tc>
       </w:tr>
@@ -11356,6 +11592,7 @@
                 <w:lang w:val="nl-NL" w:eastAsia="nl-NL"/>
               </w:rPr>
             </w:pPr>
+            <w:bookmarkStart w:id="71" w:name="_Toc120451961"/>
             <w:r>
               <w:t xml:space="preserve">Figuur </w:t>
             </w:r>
@@ -11370,6 +11607,7 @@
             <w:r>
               <w:t xml:space="preserve"> Fractal noise met persistentie 0,5</w:t>
             </w:r>
+            <w:bookmarkEnd w:id="71"/>
           </w:p>
         </w:tc>
         <w:tc>
@@ -11425,6 +11663,7 @@
             <w:pPr>
               <w:pStyle w:val="Caption"/>
             </w:pPr>
+            <w:bookmarkStart w:id="72" w:name="_Toc120451962"/>
             <w:r>
               <w:t xml:space="preserve">Figuur </w:t>
             </w:r>
@@ -11439,6 +11678,7 @@
             <w:r>
               <w:t xml:space="preserve"> Fractal noise met persistentie 1</w:t>
             </w:r>
+            <w:bookmarkEnd w:id="72"/>
           </w:p>
         </w:tc>
         <w:tc>
@@ -11494,6 +11734,7 @@
             <w:pPr>
               <w:pStyle w:val="Caption"/>
             </w:pPr>
+            <w:bookmarkStart w:id="73" w:name="_Toc120451963"/>
             <w:r>
               <w:t xml:space="preserve">Figuur </w:t>
             </w:r>
@@ -11508,6 +11749,7 @@
             <w:r>
               <w:t xml:space="preserve"> Fractal noise met persistentie 0,1</w:t>
             </w:r>
+            <w:bookmarkEnd w:id="73"/>
           </w:p>
         </w:tc>
       </w:tr>
@@ -11585,133 +11827,605 @@
       <w:pPr>
         <w:pStyle w:val="Heading1"/>
       </w:pPr>
-      <w:bookmarkStart w:id="53" w:name="_Toc119761903"/>
+      <w:bookmarkStart w:id="74" w:name="_Toc120452665"/>
       <w:r>
         <w:lastRenderedPageBreak/>
         <w:t>Procedurally Generated Terrain</w:t>
       </w:r>
-      <w:bookmarkEnd w:id="53"/>
-    </w:p>
-    <w:p>
-      <w:pPr>
-        <w:rPr>
-          <w:lang w:val="nl-NL" w:eastAsia="nl-NL"/>
+      <w:bookmarkEnd w:id="74"/>
+    </w:p>
+    <w:p>
+      <w:pPr>
+        <w:rPr>
+          <w:lang w:val="nl-NL" w:eastAsia="nl-NL"/>
+        </w:rPr>
+      </w:pPr>
+      <w:r>
+        <w:rPr>
+          <w:lang w:val="nl-NL" w:eastAsia="nl-NL"/>
+        </w:rPr>
+        <w:t>Eindelijk zitten we aan het hoofdonderwerp van dit verslag: procedurally generated terrain. Dit hoofdstuk zal tal van codevoorbeelden bevatten. Vanaf nu zal ook de tekst in persoonlijke stijl geschreven zijn.</w:t>
+      </w:r>
+    </w:p>
+    <w:p>
+      <w:pPr>
+        <w:rPr>
+          <w:lang w:val="nl-NL" w:eastAsia="nl-NL"/>
+        </w:rPr>
+      </w:pPr>
+      <w:r>
+        <w:rPr>
+          <w:lang w:val="nl-NL" w:eastAsia="nl-NL"/>
+        </w:rPr>
+        <w:t xml:space="preserve">Eerst en vooral: wat is procedurally generated terrain (PGT)? </w:t>
+      </w:r>
+      <w:r>
+        <w:rPr>
+          <w:lang w:val="nl-NL" w:eastAsia="nl-NL"/>
+        </w:rPr>
+        <w:t>Om dat te weten is het belangrijk om eerst uit te leggen wat procedural, of procedureel, betekent.</w:t>
+      </w:r>
+    </w:p>
+    <w:p>
+      <w:pPr>
+        <w:rPr>
+          <w:lang w:val="nl-NL" w:eastAsia="nl-NL"/>
+        </w:rPr>
+      </w:pPr>
+      <w:r>
+        <w:rPr>
+          <w:noProof/>
+          <w:lang w:val="nl-NL" w:eastAsia="nl-NL"/>
+        </w:rPr>
+        <mc:AlternateContent>
+          <mc:Choice Requires="wps">
+            <w:drawing>
+              <wp:inline distT="0" distB="0" distL="0" distR="0" wp14:anchorId="67E9BE62" wp14:editId="0D399B6F">
+                <wp:extent cx="4914900" cy="1403985"/>
+                <wp:effectExtent l="0" t="0" r="0" b="1905"/>
+                <wp:docPr id="307" name="Text Box 2"/>
+                <wp:cNvGraphicFramePr>
+                  <a:graphicFrameLocks xmlns:a="http://schemas.openxmlformats.org/drawingml/2006/main"/>
+                </wp:cNvGraphicFramePr>
+                <a:graphic xmlns:a="http://schemas.openxmlformats.org/drawingml/2006/main">
+                  <a:graphicData uri="http://schemas.microsoft.com/office/word/2010/wordprocessingShape">
+                    <wps:wsp>
+                      <wps:cNvSpPr txBox="1">
+                        <a:spLocks noChangeArrowheads="1"/>
+                      </wps:cNvSpPr>
+                      <wps:spPr bwMode="auto">
+                        <a:xfrm>
+                          <a:off x="0" y="0"/>
+                          <a:ext cx="4914900" cy="1403985"/>
+                        </a:xfrm>
+                        <a:prstGeom prst="rect">
+                          <a:avLst/>
+                        </a:prstGeom>
+                        <a:noFill/>
+                        <a:ln w="9525">
+                          <a:noFill/>
+                          <a:miter lim="800000"/>
+                          <a:headEnd/>
+                          <a:tailEnd/>
+                        </a:ln>
+                      </wps:spPr>
+                      <wps:txbx>
+                        <w:txbxContent>
+                          <w:p>
+                            <w:pPr>
+                              <w:rPr>
+                                <w:lang w:val="en-US" w:eastAsia="nl-NL"/>
+                              </w:rPr>
+                            </w:pPr>
+                            <w:r>
+                              <w:rPr>
+                                <w:rFonts w:ascii="Poppins" w:hAnsi="Poppins" w:cs="Poppins"/>
+                                <w:color w:val="181C21"/>
+                                <w:spacing w:val="1"/>
+                                <w:shd w:val="clear" w:color="auto" w:fill="FFFFFF"/>
+                                <w:lang w:val="en-US"/>
+                              </w:rPr>
+                              <w:t>Procedural content is when the game will generate content either during the running of a game, or at the initial load. Be it new loot drops, game spaces, or enemy types, there are a lot of options here</w:t>
+                            </w:r>
+                          </w:p>
+                          <w:p>
+                            <w:pPr>
+                              <w:pBdr>
+                                <w:top w:val="single" w:sz="24" w:space="8" w:color="4F81BD" w:themeColor="accent1"/>
+                                <w:bottom w:val="single" w:sz="24" w:space="8" w:color="4F81BD" w:themeColor="accent1"/>
+                              </w:pBdr>
+                              <w:spacing w:after="0"/>
+                              <w:rPr>
+                                <w:i/>
+                                <w:iCs/>
+                                <w:color w:val="4F81BD" w:themeColor="accent1"/>
+                                <w:sz w:val="24"/>
+                                <w:lang w:val="en-US"/>
+                              </w:rPr>
+                            </w:pPr>
+                            <w:r>
+                              <w:rPr>
+                                <w:i/>
+                                <w:iCs/>
+                                <w:color w:val="4F81BD" w:themeColor="accent1"/>
+                                <w:sz w:val="24"/>
+                                <w:lang w:val="en-US"/>
+                              </w:rPr>
+                              <w:t xml:space="preserve">- Josh </w:t>
+                            </w:r>
+                            <w:proofErr w:type="spellStart"/>
+                            <w:r>
+                              <w:rPr>
+                                <w:i/>
+                                <w:iCs/>
+                                <w:color w:val="4F81BD" w:themeColor="accent1"/>
+                                <w:sz w:val="24"/>
+                                <w:lang w:val="en-US"/>
+                              </w:rPr>
+                              <w:t>Bycer</w:t>
+                            </w:r>
+                            <w:proofErr w:type="spellEnd"/>
+                            <w:r>
+                              <w:rPr>
+                                <w:i/>
+                                <w:iCs/>
+                                <w:color w:val="4F81BD" w:themeColor="accent1"/>
+                                <w:sz w:val="24"/>
+                                <w:lang w:val="en-US"/>
+                              </w:rPr>
+                              <w:t xml:space="preserve"> </w:t>
+                            </w:r>
+                            <w:sdt>
+                              <w:sdtPr>
+                                <w:rPr>
+                                  <w:i/>
+                                  <w:iCs/>
+                                  <w:color w:val="4F81BD" w:themeColor="accent1"/>
+                                  <w:sz w:val="16"/>
+                                  <w:szCs w:val="14"/>
+                                  <w:lang w:val="en-US"/>
+                                </w:rPr>
+                                <w:id w:val="-1249728383"/>
+                                <w:citation/>
+                              </w:sdtPr>
+                              <w:sdtContent>
+                                <w:r>
+                                  <w:rPr>
+                                    <w:i/>
+                                    <w:iCs/>
+                                    <w:color w:val="4F81BD" w:themeColor="accent1"/>
+                                    <w:sz w:val="16"/>
+                                    <w:szCs w:val="14"/>
+                                    <w:lang w:val="en-US"/>
+                                  </w:rPr>
+                                  <w:fldChar w:fldCharType="begin"/>
+                                </w:r>
+                                <w:r>
+                                  <w:rPr>
+                                    <w:i/>
+                                    <w:iCs/>
+                                    <w:color w:val="4F81BD" w:themeColor="accent1"/>
+                                    <w:sz w:val="16"/>
+                                    <w:szCs w:val="14"/>
+                                  </w:rPr>
+                                  <w:instrText xml:space="preserve"> CITATION Jos18 \l 2067 </w:instrText>
+                                </w:r>
+                                <w:r>
+                                  <w:rPr>
+                                    <w:i/>
+                                    <w:iCs/>
+                                    <w:color w:val="4F81BD" w:themeColor="accent1"/>
+                                    <w:sz w:val="16"/>
+                                    <w:szCs w:val="14"/>
+                                    <w:lang w:val="en-US"/>
+                                  </w:rPr>
+                                  <w:fldChar w:fldCharType="separate"/>
+                                </w:r>
+                                <w:r>
+                                  <w:rPr>
+                                    <w:noProof/>
+                                    <w:color w:val="4F81BD" w:themeColor="accent1"/>
+                                    <w:sz w:val="16"/>
+                                    <w:szCs w:val="14"/>
+                                  </w:rPr>
+                                  <w:t>(Bycer, 2018)</w:t>
+                                </w:r>
+                                <w:r>
+                                  <w:rPr>
+                                    <w:i/>
+                                    <w:iCs/>
+                                    <w:color w:val="4F81BD" w:themeColor="accent1"/>
+                                    <w:sz w:val="16"/>
+                                    <w:szCs w:val="14"/>
+                                    <w:lang w:val="en-US"/>
+                                  </w:rPr>
+                                  <w:fldChar w:fldCharType="end"/>
+                                </w:r>
+                              </w:sdtContent>
+                            </w:sdt>
+                          </w:p>
+                        </w:txbxContent>
+                      </wps:txbx>
+                      <wps:bodyPr rot="0" vert="horz" wrap="square" lIns="91440" tIns="45720" rIns="91440" bIns="45720" anchor="t" anchorCtr="0">
+                        <a:spAutoFit/>
+                      </wps:bodyPr>
+                    </wps:wsp>
+                  </a:graphicData>
+                </a:graphic>
+              </wp:inline>
+            </w:drawing>
+          </mc:Choice>
+          <mc:Fallback>
+            <w:pict>
+              <v:shape w14:anchorId="67E9BE62" id="Text Box 2" o:spid="_x0000_s1031" type="#_x0000_t202" style="width:387pt;height:110.55pt;visibility:visible;mso-wrap-style:square;mso-left-percent:-10001;mso-top-percent:-10001;mso-position-horizontal:absolute;mso-position-horizontal-relative:char;mso-position-vertical:absolute;mso-position-vertical-relative:line;mso-left-percent:-10001;mso-top-percent:-10001;v-text-anchor:top" o:gfxdata="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" filled="f" stroked="f">
+                <v:textbox style="mso-fit-shape-to-text:t">
+                  <w:txbxContent>
+                    <w:p>
+                      <w:pPr>
+                        <w:rPr>
+                          <w:lang w:val="en-US" w:eastAsia="nl-NL"/>
+                        </w:rPr>
+                      </w:pPr>
+                      <w:r>
+                        <w:rPr>
+                          <w:rFonts w:ascii="Poppins" w:hAnsi="Poppins" w:cs="Poppins"/>
+                          <w:color w:val="181C21"/>
+                          <w:spacing w:val="1"/>
+                          <w:shd w:val="clear" w:color="auto" w:fill="FFFFFF"/>
+                          <w:lang w:val="en-US"/>
+                        </w:rPr>
+                        <w:t>Procedural content is when the game will generate content either during the running of a game, or at the initial load. Be it new loot drops, game spaces, or enemy types, there are a lot of options here</w:t>
+                      </w:r>
+                    </w:p>
+                    <w:p>
+                      <w:pPr>
+                        <w:pBdr>
+                          <w:top w:val="single" w:sz="24" w:space="8" w:color="4F81BD" w:themeColor="accent1"/>
+                          <w:bottom w:val="single" w:sz="24" w:space="8" w:color="4F81BD" w:themeColor="accent1"/>
+                        </w:pBdr>
+                        <w:spacing w:after="0"/>
+                        <w:rPr>
+                          <w:i/>
+                          <w:iCs/>
+                          <w:color w:val="4F81BD" w:themeColor="accent1"/>
+                          <w:sz w:val="24"/>
+                          <w:lang w:val="en-US"/>
+                        </w:rPr>
+                      </w:pPr>
+                      <w:r>
+                        <w:rPr>
+                          <w:i/>
+                          <w:iCs/>
+                          <w:color w:val="4F81BD" w:themeColor="accent1"/>
+                          <w:sz w:val="24"/>
+                          <w:lang w:val="en-US"/>
+                        </w:rPr>
+                        <w:t xml:space="preserve">- Josh </w:t>
+                      </w:r>
+                      <w:proofErr w:type="spellStart"/>
+                      <w:r>
+                        <w:rPr>
+                          <w:i/>
+                          <w:iCs/>
+                          <w:color w:val="4F81BD" w:themeColor="accent1"/>
+                          <w:sz w:val="24"/>
+                          <w:lang w:val="en-US"/>
+                        </w:rPr>
+                        <w:t>Bycer</w:t>
+                      </w:r>
+                      <w:proofErr w:type="spellEnd"/>
+                      <w:r>
+                        <w:rPr>
+                          <w:i/>
+                          <w:iCs/>
+                          <w:color w:val="4F81BD" w:themeColor="accent1"/>
+                          <w:sz w:val="24"/>
+                          <w:lang w:val="en-US"/>
+                        </w:rPr>
+                        <w:t xml:space="preserve"> </w:t>
+                      </w:r>
+                      <w:sdt>
+                        <w:sdtPr>
+                          <w:rPr>
+                            <w:i/>
+                            <w:iCs/>
+                            <w:color w:val="4F81BD" w:themeColor="accent1"/>
+                            <w:sz w:val="16"/>
+                            <w:szCs w:val="14"/>
+                            <w:lang w:val="en-US"/>
+                          </w:rPr>
+                          <w:id w:val="-1249728383"/>
+                          <w:citation/>
+                        </w:sdtPr>
+                        <w:sdtContent>
+                          <w:r>
+                            <w:rPr>
+                              <w:i/>
+                              <w:iCs/>
+                              <w:color w:val="4F81BD" w:themeColor="accent1"/>
+                              <w:sz w:val="16"/>
+                              <w:szCs w:val="14"/>
+                              <w:lang w:val="en-US"/>
+                            </w:rPr>
+                            <w:fldChar w:fldCharType="begin"/>
+                          </w:r>
+                          <w:r>
+                            <w:rPr>
+                              <w:i/>
+                              <w:iCs/>
+                              <w:color w:val="4F81BD" w:themeColor="accent1"/>
+                              <w:sz w:val="16"/>
+                              <w:szCs w:val="14"/>
+                            </w:rPr>
+                            <w:instrText xml:space="preserve"> CITATION Jos18 \l 2067 </w:instrText>
+                          </w:r>
+                          <w:r>
+                            <w:rPr>
+                              <w:i/>
+                              <w:iCs/>
+                              <w:color w:val="4F81BD" w:themeColor="accent1"/>
+                              <w:sz w:val="16"/>
+                              <w:szCs w:val="14"/>
+                              <w:lang w:val="en-US"/>
+                            </w:rPr>
+                            <w:fldChar w:fldCharType="separate"/>
+                          </w:r>
+                          <w:r>
+                            <w:rPr>
+                              <w:noProof/>
+                              <w:color w:val="4F81BD" w:themeColor="accent1"/>
+                              <w:sz w:val="16"/>
+                              <w:szCs w:val="14"/>
+                            </w:rPr>
+                            <w:t>(Bycer, 2018)</w:t>
+                          </w:r>
+                          <w:r>
+                            <w:rPr>
+                              <w:i/>
+                              <w:iCs/>
+                              <w:color w:val="4F81BD" w:themeColor="accent1"/>
+                              <w:sz w:val="16"/>
+                              <w:szCs w:val="14"/>
+                              <w:lang w:val="en-US"/>
+                            </w:rPr>
+                            <w:fldChar w:fldCharType="end"/>
+                          </w:r>
+                        </w:sdtContent>
+                      </w:sdt>
+                    </w:p>
+                  </w:txbxContent>
+                </v:textbox>
+                <w10:anchorlock/>
+              </v:shape>
+            </w:pict>
+          </mc:Fallback>
+        </mc:AlternateContent>
+      </w:r>
+    </w:p>
+    <w:p>
+      <w:pPr>
+        <w:rPr>
+          <w:lang w:eastAsia="nl-NL"/>
+        </w:rPr>
+      </w:pPr>
+      <w:r>
+        <w:rPr>
+          <w:lang w:eastAsia="nl-NL"/>
+        </w:rPr>
+        <w:t>M.a.w. procedure</w:t>
+      </w:r>
+      <w:r>
+        <w:rPr>
+          <w:lang w:eastAsia="nl-NL"/>
+        </w:rPr>
+        <w:t>le content</w:t>
+      </w:r>
+      <w:r>
+        <w:rPr>
+          <w:lang w:eastAsia="nl-NL"/>
+        </w:rPr>
+        <w:t xml:space="preserve"> bete</w:t>
+      </w:r>
+      <w:r>
+        <w:rPr>
+          <w:lang w:eastAsia="nl-NL"/>
+        </w:rPr>
+        <w:t xml:space="preserve">kent dat de game </w:t>
+      </w:r>
+      <w:r>
+        <w:rPr>
+          <w:lang w:eastAsia="nl-NL"/>
+        </w:rPr>
+        <w:t>volledig nieuw</w:t>
+      </w:r>
+      <w:r>
+        <w:rPr>
+          <w:lang w:eastAsia="nl-NL"/>
+        </w:rPr>
+        <w:t>e content</w:t>
+      </w:r>
+      <w:r>
+        <w:rPr>
+          <w:lang w:eastAsia="nl-NL"/>
+        </w:rPr>
+        <w:t xml:space="preserve"> genereert tijdens of voor het spelen. Verwar dit zeker niet met random generation. Dit is wanneer een game content</w:t>
+      </w:r>
+      <w:r>
+        <w:rPr>
+          <w:lang w:eastAsia="nl-NL"/>
+        </w:rPr>
+        <w:t xml:space="preserve"> maakt</w:t>
+      </w:r>
+      <w:r>
+        <w:rPr>
+          <w:lang w:eastAsia="nl-NL"/>
+        </w:rPr>
+        <w:t xml:space="preserve"> op basis van vooropgestelde </w:t>
+      </w:r>
+      <w:r>
+        <w:rPr>
+          <w:lang w:eastAsia="nl-NL"/>
+        </w:rPr>
+        <w:t>onderdelen. Procedural generation heeft als groot voordeel dat developers niet alles zelf moeten maken op voorhand.</w:t>
+      </w:r>
+      <w:r>
+        <w:rPr>
+          <w:lang w:eastAsia="nl-NL"/>
+        </w:rPr>
+        <w:t xml:space="preserve"> </w:t>
+      </w:r>
+      <w:r>
+        <w:rPr>
+          <w:lang w:eastAsia="nl-NL"/>
+        </w:rPr>
+        <w:t xml:space="preserve">Procedurally generated terrain </w:t>
+      </w:r>
+      <w:r>
+        <w:rPr>
+          <w:lang w:eastAsia="nl-NL"/>
+        </w:rPr>
+        <w:t>betekent dus terrein dat is gegenereerd door een computer.</w:t>
+      </w:r>
+    </w:p>
+    <w:p>
+      <w:pPr>
+        <w:rPr>
+          <w:lang w:eastAsia="nl-NL"/>
         </w:rPr>
       </w:pPr>
       <w:hyperlink r:id="rId65" w:history="1">
+        <w:r>
+          <w:rPr>
+            <w:rStyle w:val="Hyperlink"/>
+            <w:lang w:eastAsia="nl-NL"/>
+          </w:rPr>
+          <w:t>https://www.youtube.com/watch?v=CSa5O6knuwI</w:t>
+        </w:r>
+      </w:hyperlink>
+    </w:p>
+    <w:p>
+      <w:pPr>
+        <w:rPr>
+          <w:rStyle w:val="Hyperlink"/>
+          <w:lang w:val="nl-NL" w:eastAsia="nl-NL"/>
+        </w:rPr>
+      </w:pPr>
+      <w:hyperlink r:id="rId66" w:history="1">
         <w:r>
           <w:rPr>
             <w:rStyle w:val="Hyperlink"/>
             <w:lang w:val="nl-NL" w:eastAsia="nl-NL"/>
           </w:rPr>
-          <w:t>https://www.youtube.com/watch?v=CSa5O6knuwI</w:t>
+          <w:t>https://www.youtube.com/watch?v=fjZAgoxFKiQ</w:t>
         </w:r>
       </w:hyperlink>
     </w:p>
     <w:p>
       <w:pPr>
-        <w:rPr>
-          <w:lang w:val="nl-NL" w:eastAsia="nl-NL"/>
-        </w:rPr>
-      </w:pPr>
-      <w:hyperlink r:id="rId66" w:history="1">
+        <w:spacing w:line="276" w:lineRule="auto"/>
+        <w:jc w:val="left"/>
+        <w:rPr>
+          <w:rStyle w:val="Hyperlink"/>
+          <w:lang w:val="nl-NL" w:eastAsia="nl-NL"/>
+        </w:rPr>
+      </w:pPr>
+      <w:r>
+        <w:rPr>
+          <w:rStyle w:val="Hyperlink"/>
+          <w:lang w:val="nl-NL" w:eastAsia="nl-NL"/>
+        </w:rPr>
+        <w:br w:type="page"/>
+      </w:r>
+    </w:p>
+    <w:p>
+      <w:pPr>
+        <w:pStyle w:val="Heading2"/>
+      </w:pPr>
+      <w:bookmarkStart w:id="75" w:name="_Toc120452666"/>
+      <w:r>
+        <w:lastRenderedPageBreak/>
+        <w:t>...</w:t>
+      </w:r>
+      <w:bookmarkEnd w:id="75"/>
+    </w:p>
+    <w:p>
+      <w:pPr>
+        <w:pStyle w:val="Heading2"/>
+      </w:pPr>
+      <w:bookmarkStart w:id="76" w:name="_Toc120452667"/>
+      <w:r>
+        <w:t>Problemen</w:t>
+      </w:r>
+      <w:bookmarkEnd w:id="76"/>
+    </w:p>
+    <w:p>
+      <w:pPr>
+        <w:pStyle w:val="Heading2"/>
+      </w:pPr>
+      <w:bookmarkStart w:id="77" w:name="_Toc120452668"/>
+      <w:r>
+        <w:t>Optimalisatie</w:t>
+      </w:r>
+      <w:bookmarkEnd w:id="77"/>
+    </w:p>
+    <w:p>
+      <w:pPr>
+        <w:pStyle w:val="Heading1"/>
+      </w:pPr>
+      <w:bookmarkStart w:id="78" w:name="_Toc120452669"/>
+      <w:r>
+        <w:t>Unity demo’s</w:t>
+      </w:r>
+      <w:bookmarkEnd w:id="78"/>
+    </w:p>
+    <w:p>
+      <w:pPr>
+        <w:rPr>
+          <w:lang w:val="nl-NL" w:eastAsia="nl-NL"/>
+        </w:rPr>
+      </w:pPr>
+      <w:hyperlink r:id="rId67" w:history="1">
         <w:r>
           <w:rPr>
             <w:rStyle w:val="Hyperlink"/>
             <w:lang w:val="nl-NL" w:eastAsia="nl-NL"/>
           </w:rPr>
-          <w:t>https://www.youtube.com/watch?v=fjZAgoxFKiQ</w:t>
+          <w:t>https://noiseposti.ng/posts/2022-01-16-The-Perlin-Problem-Moving-Past-Square-Noise.html</w:t>
         </w:r>
       </w:hyperlink>
     </w:p>
     <w:p>
       <w:pPr>
-        <w:pStyle w:val="Heading2"/>
-      </w:pPr>
-      <w:bookmarkStart w:id="54" w:name="_Toc119761904"/>
-      <w:r>
-        <w:t>...</w:t>
-      </w:r>
-      <w:bookmarkEnd w:id="54"/>
-    </w:p>
-    <w:p>
-      <w:pPr>
-        <w:pStyle w:val="Heading2"/>
-      </w:pPr>
-      <w:bookmarkStart w:id="55" w:name="_Toc119761905"/>
-      <w:r>
-        <w:t>Problemen</w:t>
-      </w:r>
-      <w:bookmarkEnd w:id="55"/>
-    </w:p>
-    <w:p>
-      <w:pPr>
-        <w:pStyle w:val="Heading2"/>
-      </w:pPr>
-      <w:bookmarkStart w:id="56" w:name="_Toc119761906"/>
-      <w:r>
-        <w:t>Optimalisatie</w:t>
-      </w:r>
-      <w:bookmarkEnd w:id="56"/>
+        <w:rPr>
+          <w:lang w:eastAsia="nl-NL"/>
+        </w:rPr>
+      </w:pPr>
+      <w:r>
+        <w:rPr>
+          <w:lang w:val="nl-NL" w:eastAsia="nl-NL"/>
+        </w:rPr>
+        <w:t>Unity noise functie niet goed</w:t>
+      </w:r>
     </w:p>
     <w:p>
       <w:pPr>
         <w:pStyle w:val="Heading1"/>
       </w:pPr>
-      <w:bookmarkStart w:id="57" w:name="_Toc119761907"/>
-      <w:r>
-        <w:t>Unity demo’s</w:t>
-      </w:r>
-      <w:bookmarkEnd w:id="57"/>
-    </w:p>
-    <w:p>
-      <w:pPr>
-        <w:rPr>
-          <w:lang w:val="nl-NL" w:eastAsia="nl-NL"/>
-        </w:rPr>
-      </w:pPr>
-      <w:hyperlink r:id="rId67" w:history="1">
-        <w:r>
-          <w:rPr>
-            <w:rStyle w:val="Hyperlink"/>
-            <w:lang w:val="nl-NL" w:eastAsia="nl-NL"/>
-          </w:rPr>
-          <w:t>https://noiseposti.ng/posts/2022-01-16-The-Perlin-Problem-Moving-Past-Square-Noise.html</w:t>
-        </w:r>
-      </w:hyperlink>
-    </w:p>
-    <w:p>
-      <w:pPr>
-        <w:rPr>
-          <w:lang w:eastAsia="nl-NL"/>
-        </w:rPr>
-      </w:pPr>
-      <w:r>
-        <w:rPr>
-          <w:lang w:val="nl-NL" w:eastAsia="nl-NL"/>
-        </w:rPr>
-        <w:t>Unity noise functie niet goed</w:t>
-      </w:r>
+      <w:bookmarkStart w:id="79" w:name="_Toc120452670"/>
+      <w:r>
+        <w:t>Besluit</w:t>
+      </w:r>
+      <w:bookmarkEnd w:id="79"/>
     </w:p>
     <w:p>
       <w:pPr>
         <w:pStyle w:val="Heading1"/>
       </w:pPr>
-      <w:bookmarkStart w:id="58" w:name="_Toc119761908"/>
-      <w:r>
-        <w:t>Besluit</w:t>
-      </w:r>
-      <w:bookmarkEnd w:id="58"/>
-    </w:p>
-    <w:p>
-      <w:pPr>
-        <w:pStyle w:val="Heading1"/>
-      </w:pPr>
-      <w:bookmarkStart w:id="59" w:name="_Toc119761909"/>
+      <w:bookmarkStart w:id="80" w:name="_Toc120452671"/>
       <w:r>
         <w:t>Codefragmenten</w:t>
       </w:r>
-      <w:bookmarkEnd w:id="59"/>
+      <w:bookmarkEnd w:id="80"/>
     </w:p>
     <w:p>
       <w:pPr>
@@ -11836,12 +12550,12 @@
       <w:pPr>
         <w:pStyle w:val="Heading1"/>
       </w:pPr>
-      <w:bookmarkStart w:id="60" w:name="_Toc119761910"/>
+      <w:bookmarkStart w:id="81" w:name="_Toc120452672"/>
       <w:r>
         <w:lastRenderedPageBreak/>
         <w:t>Figurenlijst</w:t>
       </w:r>
-      <w:bookmarkEnd w:id="60"/>
+      <w:bookmarkEnd w:id="81"/>
     </w:p>
     <w:p>
       <w:pPr>
@@ -11873,7 +12587,7 @@
         </w:rPr>
         <w:fldChar w:fldCharType="separate"/>
       </w:r>
-      <w:hyperlink r:id="rId69" w:anchor="_Toc119761868" w:history="1">
+      <w:hyperlink r:id="rId69" w:anchor="_Toc120451928" w:history="1">
         <w:r>
           <w:rPr>
             <w:rStyle w:val="Hyperlink"/>
@@ -11900,7 +12614,7 @@
             <w:noProof/>
             <w:webHidden/>
           </w:rPr>
-          <w:instrText xml:space="preserve"> PAGEREF _Toc119761868 \h </w:instrText>
+          <w:instrText xml:space="preserve"> PAGEREF _Toc120451928 \h </w:instrText>
         </w:r>
         <w:r>
           <w:rPr>
@@ -11943,7 +12657,7 @@
           <w:lang w:eastAsia="ja-JP"/>
         </w:rPr>
       </w:pPr>
-      <w:hyperlink r:id="rId70" w:anchor="_Toc119761869" w:history="1">
+      <w:hyperlink r:id="rId70" w:anchor="_Toc120451929" w:history="1">
         <w:r>
           <w:rPr>
             <w:rStyle w:val="Hyperlink"/>
@@ -11970,7 +12684,7 @@
             <w:noProof/>
             <w:webHidden/>
           </w:rPr>
-          <w:instrText xml:space="preserve"> PAGEREF _Toc119761869 \h </w:instrText>
+          <w:instrText xml:space="preserve"> PAGEREF _Toc120451929 \h </w:instrText>
         </w:r>
         <w:r>
           <w:rPr>
@@ -12013,7 +12727,7 @@
           <w:lang w:eastAsia="ja-JP"/>
         </w:rPr>
       </w:pPr>
-      <w:hyperlink r:id="rId71" w:anchor="_Toc119761870" w:history="1">
+      <w:hyperlink r:id="rId71" w:anchor="_Toc120451930" w:history="1">
         <w:r>
           <w:rPr>
             <w:rStyle w:val="Hyperlink"/>
@@ -12040,7 +12754,7 @@
             <w:noProof/>
             <w:webHidden/>
           </w:rPr>
-          <w:instrText xml:space="preserve"> PAGEREF _Toc119761870 \h </w:instrText>
+          <w:instrText xml:space="preserve"> PAGEREF _Toc120451930 \h </w:instrText>
         </w:r>
         <w:r>
           <w:rPr>
@@ -12083,7 +12797,7 @@
           <w:lang w:eastAsia="ja-JP"/>
         </w:rPr>
       </w:pPr>
-      <w:hyperlink w:anchor="_Toc119761871" w:history="1">
+      <w:hyperlink w:anchor="_Toc120451931" w:history="1">
         <w:r>
           <w:rPr>
             <w:rStyle w:val="Hyperlink"/>
@@ -12110,7 +12824,7 @@
             <w:noProof/>
             <w:webHidden/>
           </w:rPr>
-          <w:instrText xml:space="preserve"> PAGEREF _Toc119761871 \h </w:instrText>
+          <w:instrText xml:space="preserve"> PAGEREF _Toc120451931 \h </w:instrText>
         </w:r>
         <w:r>
           <w:rPr>
@@ -12153,7 +12867,7 @@
           <w:lang w:eastAsia="ja-JP"/>
         </w:rPr>
       </w:pPr>
-      <w:hyperlink w:anchor="_Toc119761872" w:history="1">
+      <w:hyperlink w:anchor="_Toc120451932" w:history="1">
         <w:r>
           <w:rPr>
             <w:rStyle w:val="Hyperlink"/>
@@ -12180,7 +12894,7 @@
             <w:noProof/>
             <w:webHidden/>
           </w:rPr>
-          <w:instrText xml:space="preserve"> PAGEREF _Toc119761872 \h </w:instrText>
+          <w:instrText xml:space="preserve"> PAGEREF _Toc120451932 \h </w:instrText>
         </w:r>
         <w:r>
           <w:rPr>
@@ -12223,7 +12937,7 @@
           <w:lang w:eastAsia="ja-JP"/>
         </w:rPr>
       </w:pPr>
-      <w:hyperlink w:anchor="_Toc119761873" w:history="1">
+      <w:hyperlink w:anchor="_Toc120451933" w:history="1">
         <w:r>
           <w:rPr>
             <w:rStyle w:val="Hyperlink"/>
@@ -12250,7 +12964,7 @@
             <w:noProof/>
             <w:webHidden/>
           </w:rPr>
-          <w:instrText xml:space="preserve"> PAGEREF _Toc119761873 \h </w:instrText>
+          <w:instrText xml:space="preserve"> PAGEREF _Toc120451933 \h </w:instrText>
         </w:r>
         <w:r>
           <w:rPr>
@@ -12293,7 +13007,7 @@
           <w:lang w:eastAsia="ja-JP"/>
         </w:rPr>
       </w:pPr>
-      <w:hyperlink w:anchor="_Toc119761874" w:history="1">
+      <w:hyperlink w:anchor="_Toc120451934" w:history="1">
         <w:r>
           <w:rPr>
             <w:rStyle w:val="Hyperlink"/>
@@ -12320,7 +13034,7 @@
             <w:noProof/>
             <w:webHidden/>
           </w:rPr>
-          <w:instrText xml:space="preserve"> PAGEREF _Toc119761874 \h </w:instrText>
+          <w:instrText xml:space="preserve"> PAGEREF _Toc120451934 \h </w:instrText>
         </w:r>
         <w:r>
           <w:rPr>
@@ -12363,7 +13077,7 @@
           <w:lang w:eastAsia="ja-JP"/>
         </w:rPr>
       </w:pPr>
-      <w:hyperlink w:anchor="_Toc119761875" w:history="1">
+      <w:hyperlink w:anchor="_Toc120451935" w:history="1">
         <w:r>
           <w:rPr>
             <w:rStyle w:val="Hyperlink"/>
@@ -12390,7 +13104,7 @@
             <w:noProof/>
             <w:webHidden/>
           </w:rPr>
-          <w:instrText xml:space="preserve"> PAGEREF _Toc119761875 \h </w:instrText>
+          <w:instrText xml:space="preserve"> PAGEREF _Toc120451935 \h </w:instrText>
         </w:r>
         <w:r>
           <w:rPr>
@@ -12433,7 +13147,7 @@
           <w:lang w:eastAsia="ja-JP"/>
         </w:rPr>
       </w:pPr>
-      <w:hyperlink r:id="rId72" w:anchor="_Toc119761876" w:history="1">
+      <w:hyperlink r:id="rId72" w:anchor="_Toc120451936" w:history="1">
         <w:r>
           <w:rPr>
             <w:rStyle w:val="Hyperlink"/>
@@ -12460,7 +13174,7 @@
             <w:noProof/>
             <w:webHidden/>
           </w:rPr>
-          <w:instrText xml:space="preserve"> PAGEREF _Toc119761876 \h </w:instrText>
+          <w:instrText xml:space="preserve"> PAGEREF _Toc120451936 \h </w:instrText>
         </w:r>
         <w:r>
           <w:rPr>
@@ -12503,7 +13217,7 @@
           <w:lang w:eastAsia="ja-JP"/>
         </w:rPr>
       </w:pPr>
-      <w:hyperlink w:anchor="_Toc119761877" w:history="1">
+      <w:hyperlink w:anchor="_Toc120451937" w:history="1">
         <w:r>
           <w:rPr>
             <w:rStyle w:val="Hyperlink"/>
@@ -12530,7 +13244,7 @@
             <w:noProof/>
             <w:webHidden/>
           </w:rPr>
-          <w:instrText xml:space="preserve"> PAGEREF _Toc119761877 \h </w:instrText>
+          <w:instrText xml:space="preserve"> PAGEREF _Toc120451937 \h </w:instrText>
         </w:r>
         <w:r>
           <w:rPr>
@@ -12573,7 +13287,7 @@
           <w:lang w:eastAsia="ja-JP"/>
         </w:rPr>
       </w:pPr>
-      <w:hyperlink w:anchor="_Toc119761878" w:history="1">
+      <w:hyperlink w:anchor="_Toc120451938" w:history="1">
         <w:r>
           <w:rPr>
             <w:rStyle w:val="Hyperlink"/>
@@ -12600,7 +13314,7 @@
             <w:noProof/>
             <w:webHidden/>
           </w:rPr>
-          <w:instrText xml:space="preserve"> PAGEREF _Toc119761878 \h </w:instrText>
+          <w:instrText xml:space="preserve"> PAGEREF _Toc120451938 \h </w:instrText>
         </w:r>
         <w:r>
           <w:rPr>
@@ -12643,7 +13357,7 @@
           <w:lang w:eastAsia="ja-JP"/>
         </w:rPr>
       </w:pPr>
-      <w:hyperlink w:anchor="_Toc119761879" w:history="1">
+      <w:hyperlink w:anchor="_Toc120451939" w:history="1">
         <w:r>
           <w:rPr>
             <w:rStyle w:val="Hyperlink"/>
@@ -12670,7 +13384,7 @@
             <w:noProof/>
             <w:webHidden/>
           </w:rPr>
-          <w:instrText xml:space="preserve"> PAGEREF _Toc119761879 \h </w:instrText>
+          <w:instrText xml:space="preserve"> PAGEREF _Toc120451939 \h </w:instrText>
         </w:r>
         <w:r>
           <w:rPr>
@@ -12713,7 +13427,7 @@
           <w:lang w:eastAsia="ja-JP"/>
         </w:rPr>
       </w:pPr>
-      <w:hyperlink w:anchor="_Toc119761880" w:history="1">
+      <w:hyperlink w:anchor="_Toc120451940" w:history="1">
         <w:r>
           <w:rPr>
             <w:rStyle w:val="Hyperlink"/>
@@ -12740,7 +13454,7 @@
             <w:noProof/>
             <w:webHidden/>
           </w:rPr>
-          <w:instrText xml:space="preserve"> PAGEREF _Toc119761880 \h </w:instrText>
+          <w:instrText xml:space="preserve"> PAGEREF _Toc120451940 \h </w:instrText>
         </w:r>
         <w:r>
           <w:rPr>
@@ -12783,7 +13497,7 @@
           <w:lang w:eastAsia="ja-JP"/>
         </w:rPr>
       </w:pPr>
-      <w:hyperlink w:anchor="_Toc119761881" w:history="1">
+      <w:hyperlink w:anchor="_Toc120451941" w:history="1">
         <w:r>
           <w:rPr>
             <w:rStyle w:val="Hyperlink"/>
@@ -12810,7 +13524,7 @@
             <w:noProof/>
             <w:webHidden/>
           </w:rPr>
-          <w:instrText xml:space="preserve"> PAGEREF _Toc119761881 \h </w:instrText>
+          <w:instrText xml:space="preserve"> PAGEREF _Toc120451941 \h </w:instrText>
         </w:r>
         <w:r>
           <w:rPr>
@@ -12853,7 +13567,7 @@
           <w:lang w:eastAsia="ja-JP"/>
         </w:rPr>
       </w:pPr>
-      <w:hyperlink w:anchor="_Toc119761882" w:history="1">
+      <w:hyperlink w:anchor="_Toc120451942" w:history="1">
         <w:r>
           <w:rPr>
             <w:rStyle w:val="Hyperlink"/>
@@ -12880,7 +13594,7 @@
             <w:noProof/>
             <w:webHidden/>
           </w:rPr>
-          <w:instrText xml:space="preserve"> PAGEREF _Toc119761882 \h </w:instrText>
+          <w:instrText xml:space="preserve"> PAGEREF _Toc120451942 \h </w:instrText>
         </w:r>
         <w:r>
           <w:rPr>
@@ -12923,7 +13637,7 @@
           <w:lang w:eastAsia="ja-JP"/>
         </w:rPr>
       </w:pPr>
-      <w:hyperlink w:anchor="_Toc119761883" w:history="1">
+      <w:hyperlink w:anchor="_Toc120451943" w:history="1">
         <w:r>
           <w:rPr>
             <w:rStyle w:val="Hyperlink"/>
@@ -12950,7 +13664,7 @@
             <w:noProof/>
             <w:webHidden/>
           </w:rPr>
-          <w:instrText xml:space="preserve"> PAGEREF _Toc119761883 \h </w:instrText>
+          <w:instrText xml:space="preserve"> PAGEREF _Toc120451943 \h </w:instrText>
         </w:r>
         <w:r>
           <w:rPr>
@@ -12993,7 +13707,7 @@
           <w:lang w:eastAsia="ja-JP"/>
         </w:rPr>
       </w:pPr>
-      <w:hyperlink w:anchor="_Toc119761884" w:history="1">
+      <w:hyperlink w:anchor="_Toc120451944" w:history="1">
         <w:r>
           <w:rPr>
             <w:rStyle w:val="Hyperlink"/>
@@ -13020,7 +13734,7 @@
             <w:noProof/>
             <w:webHidden/>
           </w:rPr>
-          <w:instrText xml:space="preserve"> PAGEREF _Toc119761884 \h </w:instrText>
+          <w:instrText xml:space="preserve"> PAGEREF _Toc120451944 \h </w:instrText>
         </w:r>
         <w:r>
           <w:rPr>
@@ -13041,6 +13755,1342 @@
             <w:webHidden/>
           </w:rPr>
           <w:t>8</w:t>
+        </w:r>
+        <w:r>
+          <w:rPr>
+            <w:noProof/>
+            <w:webHidden/>
+          </w:rPr>
+          <w:fldChar w:fldCharType="end"/>
+        </w:r>
+      </w:hyperlink>
+    </w:p>
+    <w:p>
+      <w:pPr>
+        <w:pStyle w:val="TableofFigures"/>
+        <w:tabs>
+          <w:tab w:val="right" w:leader="dot" w:pos="9062"/>
+        </w:tabs>
+        <w:rPr>
+          <w:rFonts w:asciiTheme="minorHAnsi" w:eastAsiaTheme="minorEastAsia" w:hAnsiTheme="minorHAnsi"/>
+          <w:noProof/>
+          <w:lang w:eastAsia="ja-JP"/>
+        </w:rPr>
+      </w:pPr>
+      <w:hyperlink w:anchor="_Toc120451945" w:history="1">
+        <w:r>
+          <w:rPr>
+            <w:rStyle w:val="Hyperlink"/>
+            <w:noProof/>
+          </w:rPr>
+          <w:t>Figuur 18 Voorbeeld van een fractaal</w:t>
+        </w:r>
+        <w:r>
+          <w:rPr>
+            <w:noProof/>
+            <w:webHidden/>
+          </w:rPr>
+          <w:tab/>
+        </w:r>
+        <w:r>
+          <w:rPr>
+            <w:noProof/>
+            <w:webHidden/>
+          </w:rPr>
+          <w:fldChar w:fldCharType="begin"/>
+        </w:r>
+        <w:r>
+          <w:rPr>
+            <w:noProof/>
+            <w:webHidden/>
+          </w:rPr>
+          <w:instrText xml:space="preserve"> PAGEREF _Toc120451945 \h </w:instrText>
+        </w:r>
+        <w:r>
+          <w:rPr>
+            <w:noProof/>
+            <w:webHidden/>
+          </w:rPr>
+        </w:r>
+        <w:r>
+          <w:rPr>
+            <w:noProof/>
+            <w:webHidden/>
+          </w:rPr>
+          <w:fldChar w:fldCharType="separate"/>
+        </w:r>
+        <w:r>
+          <w:rPr>
+            <w:noProof/>
+            <w:webHidden/>
+          </w:rPr>
+          <w:t>11</w:t>
+        </w:r>
+        <w:r>
+          <w:rPr>
+            <w:noProof/>
+            <w:webHidden/>
+          </w:rPr>
+          <w:fldChar w:fldCharType="end"/>
+        </w:r>
+      </w:hyperlink>
+    </w:p>
+    <w:p>
+      <w:pPr>
+        <w:pStyle w:val="TableofFigures"/>
+        <w:tabs>
+          <w:tab w:val="right" w:leader="dot" w:pos="9062"/>
+        </w:tabs>
+        <w:rPr>
+          <w:rFonts w:asciiTheme="minorHAnsi" w:eastAsiaTheme="minorEastAsia" w:hAnsiTheme="minorHAnsi"/>
+          <w:noProof/>
+          <w:lang w:eastAsia="ja-JP"/>
+        </w:rPr>
+      </w:pPr>
+      <w:hyperlink w:anchor="_Toc120451946" w:history="1">
+        <w:r>
+          <w:rPr>
+            <w:rStyle w:val="Hyperlink"/>
+            <w:noProof/>
+          </w:rPr>
+          <w:t>Figuur 19 Mandelbrot set</w:t>
+        </w:r>
+        <w:r>
+          <w:rPr>
+            <w:noProof/>
+            <w:webHidden/>
+          </w:rPr>
+          <w:tab/>
+        </w:r>
+        <w:r>
+          <w:rPr>
+            <w:noProof/>
+            <w:webHidden/>
+          </w:rPr>
+          <w:fldChar w:fldCharType="begin"/>
+        </w:r>
+        <w:r>
+          <w:rPr>
+            <w:noProof/>
+            <w:webHidden/>
+          </w:rPr>
+          <w:instrText xml:space="preserve"> PAGEREF _Toc120451946 \h </w:instrText>
+        </w:r>
+        <w:r>
+          <w:rPr>
+            <w:noProof/>
+            <w:webHidden/>
+          </w:rPr>
+        </w:r>
+        <w:r>
+          <w:rPr>
+            <w:noProof/>
+            <w:webHidden/>
+          </w:rPr>
+          <w:fldChar w:fldCharType="separate"/>
+        </w:r>
+        <w:r>
+          <w:rPr>
+            <w:noProof/>
+            <w:webHidden/>
+          </w:rPr>
+          <w:t>11</w:t>
+        </w:r>
+        <w:r>
+          <w:rPr>
+            <w:noProof/>
+            <w:webHidden/>
+          </w:rPr>
+          <w:fldChar w:fldCharType="end"/>
+        </w:r>
+      </w:hyperlink>
+    </w:p>
+    <w:p>
+      <w:pPr>
+        <w:pStyle w:val="TableofFigures"/>
+        <w:tabs>
+          <w:tab w:val="right" w:leader="dot" w:pos="9062"/>
+        </w:tabs>
+        <w:rPr>
+          <w:rFonts w:asciiTheme="minorHAnsi" w:eastAsiaTheme="minorEastAsia" w:hAnsiTheme="minorHAnsi"/>
+          <w:noProof/>
+          <w:lang w:eastAsia="ja-JP"/>
+        </w:rPr>
+      </w:pPr>
+      <w:hyperlink w:anchor="_Toc120451947" w:history="1">
+        <w:r>
+          <w:rPr>
+            <w:rStyle w:val="Hyperlink"/>
+            <w:noProof/>
+          </w:rPr>
+          <w:t>Figuur 20 Driehoek van Sierpiński</w:t>
+        </w:r>
+        <w:r>
+          <w:rPr>
+            <w:noProof/>
+            <w:webHidden/>
+          </w:rPr>
+          <w:tab/>
+        </w:r>
+        <w:r>
+          <w:rPr>
+            <w:noProof/>
+            <w:webHidden/>
+          </w:rPr>
+          <w:fldChar w:fldCharType="begin"/>
+        </w:r>
+        <w:r>
+          <w:rPr>
+            <w:noProof/>
+            <w:webHidden/>
+          </w:rPr>
+          <w:instrText xml:space="preserve"> PAGEREF _Toc120451947 \h </w:instrText>
+        </w:r>
+        <w:r>
+          <w:rPr>
+            <w:noProof/>
+            <w:webHidden/>
+          </w:rPr>
+        </w:r>
+        <w:r>
+          <w:rPr>
+            <w:noProof/>
+            <w:webHidden/>
+          </w:rPr>
+          <w:fldChar w:fldCharType="separate"/>
+        </w:r>
+        <w:r>
+          <w:rPr>
+            <w:noProof/>
+            <w:webHidden/>
+          </w:rPr>
+          <w:t>11</w:t>
+        </w:r>
+        <w:r>
+          <w:rPr>
+            <w:noProof/>
+            <w:webHidden/>
+          </w:rPr>
+          <w:fldChar w:fldCharType="end"/>
+        </w:r>
+      </w:hyperlink>
+    </w:p>
+    <w:p>
+      <w:pPr>
+        <w:pStyle w:val="TableofFigures"/>
+        <w:tabs>
+          <w:tab w:val="right" w:leader="dot" w:pos="9062"/>
+        </w:tabs>
+        <w:rPr>
+          <w:rFonts w:asciiTheme="minorHAnsi" w:eastAsiaTheme="minorEastAsia" w:hAnsiTheme="minorHAnsi"/>
+          <w:noProof/>
+          <w:lang w:eastAsia="ja-JP"/>
+        </w:rPr>
+      </w:pPr>
+      <w:hyperlink w:anchor="_Toc120451948" w:history="1">
+        <w:r>
+          <w:rPr>
+            <w:rStyle w:val="Hyperlink"/>
+            <w:noProof/>
+            <w:lang w:val="en-US"/>
+          </w:rPr>
+          <w:t>Figuur 21 Fractal noise met amplitude 20</w:t>
+        </w:r>
+        <w:r>
+          <w:rPr>
+            <w:noProof/>
+            <w:webHidden/>
+          </w:rPr>
+          <w:tab/>
+        </w:r>
+        <w:r>
+          <w:rPr>
+            <w:noProof/>
+            <w:webHidden/>
+          </w:rPr>
+          <w:fldChar w:fldCharType="begin"/>
+        </w:r>
+        <w:r>
+          <w:rPr>
+            <w:noProof/>
+            <w:webHidden/>
+          </w:rPr>
+          <w:instrText xml:space="preserve"> PAGEREF _Toc120451948 \h </w:instrText>
+        </w:r>
+        <w:r>
+          <w:rPr>
+            <w:noProof/>
+            <w:webHidden/>
+          </w:rPr>
+        </w:r>
+        <w:r>
+          <w:rPr>
+            <w:noProof/>
+            <w:webHidden/>
+          </w:rPr>
+          <w:fldChar w:fldCharType="separate"/>
+        </w:r>
+        <w:r>
+          <w:rPr>
+            <w:noProof/>
+            <w:webHidden/>
+          </w:rPr>
+          <w:t>11</w:t>
+        </w:r>
+        <w:r>
+          <w:rPr>
+            <w:noProof/>
+            <w:webHidden/>
+          </w:rPr>
+          <w:fldChar w:fldCharType="end"/>
+        </w:r>
+      </w:hyperlink>
+    </w:p>
+    <w:p>
+      <w:pPr>
+        <w:pStyle w:val="TableofFigures"/>
+        <w:tabs>
+          <w:tab w:val="right" w:leader="dot" w:pos="9062"/>
+        </w:tabs>
+        <w:rPr>
+          <w:rFonts w:asciiTheme="minorHAnsi" w:eastAsiaTheme="minorEastAsia" w:hAnsiTheme="minorHAnsi"/>
+          <w:noProof/>
+          <w:lang w:eastAsia="ja-JP"/>
+        </w:rPr>
+      </w:pPr>
+      <w:hyperlink w:anchor="_Toc120451949" w:history="1">
+        <w:r>
+          <w:rPr>
+            <w:rStyle w:val="Hyperlink"/>
+            <w:noProof/>
+            <w:lang w:val="en-US"/>
+          </w:rPr>
+          <w:t>Figuur 22 Fractal noise met amplitude 100</w:t>
+        </w:r>
+        <w:r>
+          <w:rPr>
+            <w:noProof/>
+            <w:webHidden/>
+          </w:rPr>
+          <w:tab/>
+        </w:r>
+        <w:r>
+          <w:rPr>
+            <w:noProof/>
+            <w:webHidden/>
+          </w:rPr>
+          <w:fldChar w:fldCharType="begin"/>
+        </w:r>
+        <w:r>
+          <w:rPr>
+            <w:noProof/>
+            <w:webHidden/>
+          </w:rPr>
+          <w:instrText xml:space="preserve"> PAGEREF _Toc120451949 \h </w:instrText>
+        </w:r>
+        <w:r>
+          <w:rPr>
+            <w:noProof/>
+            <w:webHidden/>
+          </w:rPr>
+        </w:r>
+        <w:r>
+          <w:rPr>
+            <w:noProof/>
+            <w:webHidden/>
+          </w:rPr>
+          <w:fldChar w:fldCharType="separate"/>
+        </w:r>
+        <w:r>
+          <w:rPr>
+            <w:noProof/>
+            <w:webHidden/>
+          </w:rPr>
+          <w:t>11</w:t>
+        </w:r>
+        <w:r>
+          <w:rPr>
+            <w:noProof/>
+            <w:webHidden/>
+          </w:rPr>
+          <w:fldChar w:fldCharType="end"/>
+        </w:r>
+      </w:hyperlink>
+    </w:p>
+    <w:p>
+      <w:pPr>
+        <w:pStyle w:val="TableofFigures"/>
+        <w:tabs>
+          <w:tab w:val="right" w:leader="dot" w:pos="9062"/>
+        </w:tabs>
+        <w:rPr>
+          <w:rFonts w:asciiTheme="minorHAnsi" w:eastAsiaTheme="minorEastAsia" w:hAnsiTheme="minorHAnsi"/>
+          <w:noProof/>
+          <w:lang w:eastAsia="ja-JP"/>
+        </w:rPr>
+      </w:pPr>
+      <w:hyperlink w:anchor="_Toc120451950" w:history="1">
+        <w:r>
+          <w:rPr>
+            <w:rStyle w:val="Hyperlink"/>
+            <w:noProof/>
+          </w:rPr>
+          <w:t>Figuur 23 Fractal noise met amplitude 300</w:t>
+        </w:r>
+        <w:r>
+          <w:rPr>
+            <w:noProof/>
+            <w:webHidden/>
+          </w:rPr>
+          <w:tab/>
+        </w:r>
+        <w:r>
+          <w:rPr>
+            <w:noProof/>
+            <w:webHidden/>
+          </w:rPr>
+          <w:fldChar w:fldCharType="begin"/>
+        </w:r>
+        <w:r>
+          <w:rPr>
+            <w:noProof/>
+            <w:webHidden/>
+          </w:rPr>
+          <w:instrText xml:space="preserve"> PAGEREF _Toc120451950 \h </w:instrText>
+        </w:r>
+        <w:r>
+          <w:rPr>
+            <w:noProof/>
+            <w:webHidden/>
+          </w:rPr>
+        </w:r>
+        <w:r>
+          <w:rPr>
+            <w:noProof/>
+            <w:webHidden/>
+          </w:rPr>
+          <w:fldChar w:fldCharType="separate"/>
+        </w:r>
+        <w:r>
+          <w:rPr>
+            <w:noProof/>
+            <w:webHidden/>
+          </w:rPr>
+          <w:t>11</w:t>
+        </w:r>
+        <w:r>
+          <w:rPr>
+            <w:noProof/>
+            <w:webHidden/>
+          </w:rPr>
+          <w:fldChar w:fldCharType="end"/>
+        </w:r>
+      </w:hyperlink>
+    </w:p>
+    <w:p>
+      <w:pPr>
+        <w:pStyle w:val="TableofFigures"/>
+        <w:tabs>
+          <w:tab w:val="right" w:leader="dot" w:pos="9062"/>
+        </w:tabs>
+        <w:rPr>
+          <w:rFonts w:asciiTheme="minorHAnsi" w:eastAsiaTheme="minorEastAsia" w:hAnsiTheme="minorHAnsi"/>
+          <w:noProof/>
+          <w:lang w:eastAsia="ja-JP"/>
+        </w:rPr>
+      </w:pPr>
+      <w:hyperlink w:anchor="_Toc120451951" w:history="1">
+        <w:r>
+          <w:rPr>
+            <w:rStyle w:val="Hyperlink"/>
+            <w:noProof/>
+            <w:lang w:val="en-US"/>
+          </w:rPr>
+          <w:t>Figuur 24 Fractal noise met frequentie 1</w:t>
+        </w:r>
+        <w:r>
+          <w:rPr>
+            <w:noProof/>
+            <w:webHidden/>
+          </w:rPr>
+          <w:tab/>
+        </w:r>
+        <w:r>
+          <w:rPr>
+            <w:noProof/>
+            <w:webHidden/>
+          </w:rPr>
+          <w:fldChar w:fldCharType="begin"/>
+        </w:r>
+        <w:r>
+          <w:rPr>
+            <w:noProof/>
+            <w:webHidden/>
+          </w:rPr>
+          <w:instrText xml:space="preserve"> PAGEREF _Toc120451951 \h </w:instrText>
+        </w:r>
+        <w:r>
+          <w:rPr>
+            <w:noProof/>
+            <w:webHidden/>
+          </w:rPr>
+        </w:r>
+        <w:r>
+          <w:rPr>
+            <w:noProof/>
+            <w:webHidden/>
+          </w:rPr>
+          <w:fldChar w:fldCharType="separate"/>
+        </w:r>
+        <w:r>
+          <w:rPr>
+            <w:noProof/>
+            <w:webHidden/>
+          </w:rPr>
+          <w:t>12</w:t>
+        </w:r>
+        <w:r>
+          <w:rPr>
+            <w:noProof/>
+            <w:webHidden/>
+          </w:rPr>
+          <w:fldChar w:fldCharType="end"/>
+        </w:r>
+      </w:hyperlink>
+    </w:p>
+    <w:p>
+      <w:pPr>
+        <w:pStyle w:val="TableofFigures"/>
+        <w:tabs>
+          <w:tab w:val="right" w:leader="dot" w:pos="9062"/>
+        </w:tabs>
+        <w:rPr>
+          <w:rFonts w:asciiTheme="minorHAnsi" w:eastAsiaTheme="minorEastAsia" w:hAnsiTheme="minorHAnsi"/>
+          <w:noProof/>
+          <w:lang w:eastAsia="ja-JP"/>
+        </w:rPr>
+      </w:pPr>
+      <w:hyperlink w:anchor="_Toc120451952" w:history="1">
+        <w:r>
+          <w:rPr>
+            <w:rStyle w:val="Hyperlink"/>
+            <w:noProof/>
+            <w:lang w:val="en-US"/>
+          </w:rPr>
+          <w:t>Figuur 25 Fractal noise met frequentie 0.5</w:t>
+        </w:r>
+        <w:r>
+          <w:rPr>
+            <w:noProof/>
+            <w:webHidden/>
+          </w:rPr>
+          <w:tab/>
+        </w:r>
+        <w:r>
+          <w:rPr>
+            <w:noProof/>
+            <w:webHidden/>
+          </w:rPr>
+          <w:fldChar w:fldCharType="begin"/>
+        </w:r>
+        <w:r>
+          <w:rPr>
+            <w:noProof/>
+            <w:webHidden/>
+          </w:rPr>
+          <w:instrText xml:space="preserve"> PAGEREF _Toc120451952 \h </w:instrText>
+        </w:r>
+        <w:r>
+          <w:rPr>
+            <w:noProof/>
+            <w:webHidden/>
+          </w:rPr>
+        </w:r>
+        <w:r>
+          <w:rPr>
+            <w:noProof/>
+            <w:webHidden/>
+          </w:rPr>
+          <w:fldChar w:fldCharType="separate"/>
+        </w:r>
+        <w:r>
+          <w:rPr>
+            <w:noProof/>
+            <w:webHidden/>
+          </w:rPr>
+          <w:t>12</w:t>
+        </w:r>
+        <w:r>
+          <w:rPr>
+            <w:noProof/>
+            <w:webHidden/>
+          </w:rPr>
+          <w:fldChar w:fldCharType="end"/>
+        </w:r>
+      </w:hyperlink>
+    </w:p>
+    <w:p>
+      <w:pPr>
+        <w:pStyle w:val="TableofFigures"/>
+        <w:tabs>
+          <w:tab w:val="right" w:leader="dot" w:pos="9062"/>
+        </w:tabs>
+        <w:rPr>
+          <w:rFonts w:asciiTheme="minorHAnsi" w:eastAsiaTheme="minorEastAsia" w:hAnsiTheme="minorHAnsi"/>
+          <w:noProof/>
+          <w:lang w:eastAsia="ja-JP"/>
+        </w:rPr>
+      </w:pPr>
+      <w:hyperlink w:anchor="_Toc120451953" w:history="1">
+        <w:r>
+          <w:rPr>
+            <w:rStyle w:val="Hyperlink"/>
+            <w:noProof/>
+            <w:lang w:val="en-US"/>
+          </w:rPr>
+          <w:t>Figuur 26 Fractal noise met frequentie 2</w:t>
+        </w:r>
+        <w:r>
+          <w:rPr>
+            <w:noProof/>
+            <w:webHidden/>
+          </w:rPr>
+          <w:tab/>
+        </w:r>
+        <w:r>
+          <w:rPr>
+            <w:noProof/>
+            <w:webHidden/>
+          </w:rPr>
+          <w:fldChar w:fldCharType="begin"/>
+        </w:r>
+        <w:r>
+          <w:rPr>
+            <w:noProof/>
+            <w:webHidden/>
+          </w:rPr>
+          <w:instrText xml:space="preserve"> PAGEREF _Toc120451953 \h </w:instrText>
+        </w:r>
+        <w:r>
+          <w:rPr>
+            <w:noProof/>
+            <w:webHidden/>
+          </w:rPr>
+        </w:r>
+        <w:r>
+          <w:rPr>
+            <w:noProof/>
+            <w:webHidden/>
+          </w:rPr>
+          <w:fldChar w:fldCharType="separate"/>
+        </w:r>
+        <w:r>
+          <w:rPr>
+            <w:noProof/>
+            <w:webHidden/>
+          </w:rPr>
+          <w:t>12</w:t>
+        </w:r>
+        <w:r>
+          <w:rPr>
+            <w:noProof/>
+            <w:webHidden/>
+          </w:rPr>
+          <w:fldChar w:fldCharType="end"/>
+        </w:r>
+      </w:hyperlink>
+    </w:p>
+    <w:p>
+      <w:pPr>
+        <w:pStyle w:val="TableofFigures"/>
+        <w:tabs>
+          <w:tab w:val="right" w:leader="dot" w:pos="9062"/>
+        </w:tabs>
+        <w:rPr>
+          <w:rFonts w:asciiTheme="minorHAnsi" w:eastAsiaTheme="minorEastAsia" w:hAnsiTheme="minorHAnsi"/>
+          <w:noProof/>
+          <w:lang w:eastAsia="ja-JP"/>
+        </w:rPr>
+      </w:pPr>
+      <w:hyperlink w:anchor="_Toc120451954" w:history="1">
+        <w:r>
+          <w:rPr>
+            <w:rStyle w:val="Hyperlink"/>
+            <w:noProof/>
+          </w:rPr>
+          <w:t>Figuur 27 Fractal noise met 1 octaaf</w:t>
+        </w:r>
+        <w:r>
+          <w:rPr>
+            <w:noProof/>
+            <w:webHidden/>
+          </w:rPr>
+          <w:tab/>
+        </w:r>
+        <w:r>
+          <w:rPr>
+            <w:noProof/>
+            <w:webHidden/>
+          </w:rPr>
+          <w:fldChar w:fldCharType="begin"/>
+        </w:r>
+        <w:r>
+          <w:rPr>
+            <w:noProof/>
+            <w:webHidden/>
+          </w:rPr>
+          <w:instrText xml:space="preserve"> PAGEREF _Toc120451954 \h </w:instrText>
+        </w:r>
+        <w:r>
+          <w:rPr>
+            <w:noProof/>
+            <w:webHidden/>
+          </w:rPr>
+        </w:r>
+        <w:r>
+          <w:rPr>
+            <w:noProof/>
+            <w:webHidden/>
+          </w:rPr>
+          <w:fldChar w:fldCharType="separate"/>
+        </w:r>
+        <w:r>
+          <w:rPr>
+            <w:noProof/>
+            <w:webHidden/>
+          </w:rPr>
+          <w:t>12</w:t>
+        </w:r>
+        <w:r>
+          <w:rPr>
+            <w:noProof/>
+            <w:webHidden/>
+          </w:rPr>
+          <w:fldChar w:fldCharType="end"/>
+        </w:r>
+      </w:hyperlink>
+    </w:p>
+    <w:p>
+      <w:pPr>
+        <w:pStyle w:val="TableofFigures"/>
+        <w:tabs>
+          <w:tab w:val="right" w:leader="dot" w:pos="9062"/>
+        </w:tabs>
+        <w:rPr>
+          <w:rFonts w:asciiTheme="minorHAnsi" w:eastAsiaTheme="minorEastAsia" w:hAnsiTheme="minorHAnsi"/>
+          <w:noProof/>
+          <w:lang w:eastAsia="ja-JP"/>
+        </w:rPr>
+      </w:pPr>
+      <w:hyperlink w:anchor="_Toc120451955" w:history="1">
+        <w:r>
+          <w:rPr>
+            <w:rStyle w:val="Hyperlink"/>
+            <w:noProof/>
+          </w:rPr>
+          <w:t>Figuur 28 Fractal noise met 3 octaven</w:t>
+        </w:r>
+        <w:r>
+          <w:rPr>
+            <w:noProof/>
+            <w:webHidden/>
+          </w:rPr>
+          <w:tab/>
+        </w:r>
+        <w:r>
+          <w:rPr>
+            <w:noProof/>
+            <w:webHidden/>
+          </w:rPr>
+          <w:fldChar w:fldCharType="begin"/>
+        </w:r>
+        <w:r>
+          <w:rPr>
+            <w:noProof/>
+            <w:webHidden/>
+          </w:rPr>
+          <w:instrText xml:space="preserve"> PAGEREF _Toc120451955 \h </w:instrText>
+        </w:r>
+        <w:r>
+          <w:rPr>
+            <w:noProof/>
+            <w:webHidden/>
+          </w:rPr>
+        </w:r>
+        <w:r>
+          <w:rPr>
+            <w:noProof/>
+            <w:webHidden/>
+          </w:rPr>
+          <w:fldChar w:fldCharType="separate"/>
+        </w:r>
+        <w:r>
+          <w:rPr>
+            <w:noProof/>
+            <w:webHidden/>
+          </w:rPr>
+          <w:t>12</w:t>
+        </w:r>
+        <w:r>
+          <w:rPr>
+            <w:noProof/>
+            <w:webHidden/>
+          </w:rPr>
+          <w:fldChar w:fldCharType="end"/>
+        </w:r>
+      </w:hyperlink>
+    </w:p>
+    <w:p>
+      <w:pPr>
+        <w:pStyle w:val="TableofFigures"/>
+        <w:tabs>
+          <w:tab w:val="right" w:leader="dot" w:pos="9062"/>
+        </w:tabs>
+        <w:rPr>
+          <w:rFonts w:asciiTheme="minorHAnsi" w:eastAsiaTheme="minorEastAsia" w:hAnsiTheme="minorHAnsi"/>
+          <w:noProof/>
+          <w:lang w:eastAsia="ja-JP"/>
+        </w:rPr>
+      </w:pPr>
+      <w:hyperlink w:anchor="_Toc120451956" w:history="1">
+        <w:r>
+          <w:rPr>
+            <w:rStyle w:val="Hyperlink"/>
+            <w:noProof/>
+          </w:rPr>
+          <w:t>Figuur 29 Fractal noise met 6 octaven</w:t>
+        </w:r>
+        <w:r>
+          <w:rPr>
+            <w:noProof/>
+            <w:webHidden/>
+          </w:rPr>
+          <w:tab/>
+        </w:r>
+        <w:r>
+          <w:rPr>
+            <w:noProof/>
+            <w:webHidden/>
+          </w:rPr>
+          <w:fldChar w:fldCharType="begin"/>
+        </w:r>
+        <w:r>
+          <w:rPr>
+            <w:noProof/>
+            <w:webHidden/>
+          </w:rPr>
+          <w:instrText xml:space="preserve"> PAGEREF _Toc120451956 \h </w:instrText>
+        </w:r>
+        <w:r>
+          <w:rPr>
+            <w:noProof/>
+            <w:webHidden/>
+          </w:rPr>
+        </w:r>
+        <w:r>
+          <w:rPr>
+            <w:noProof/>
+            <w:webHidden/>
+          </w:rPr>
+          <w:fldChar w:fldCharType="separate"/>
+        </w:r>
+        <w:r>
+          <w:rPr>
+            <w:noProof/>
+            <w:webHidden/>
+          </w:rPr>
+          <w:t>12</w:t>
+        </w:r>
+        <w:r>
+          <w:rPr>
+            <w:noProof/>
+            <w:webHidden/>
+          </w:rPr>
+          <w:fldChar w:fldCharType="end"/>
+        </w:r>
+      </w:hyperlink>
+    </w:p>
+    <w:p>
+      <w:pPr>
+        <w:pStyle w:val="TableofFigures"/>
+        <w:tabs>
+          <w:tab w:val="right" w:leader="dot" w:pos="9062"/>
+        </w:tabs>
+        <w:rPr>
+          <w:rFonts w:asciiTheme="minorHAnsi" w:eastAsiaTheme="minorEastAsia" w:hAnsiTheme="minorHAnsi"/>
+          <w:noProof/>
+          <w:lang w:eastAsia="ja-JP"/>
+        </w:rPr>
+      </w:pPr>
+      <w:hyperlink w:anchor="_Toc120451957" w:history="1">
+        <w:r>
+          <w:rPr>
+            <w:rStyle w:val="Hyperlink"/>
+            <w:noProof/>
+            <w:lang w:val="en-US"/>
+          </w:rPr>
+          <w:t>Figuur 30 Fractal noise met 10 octaven</w:t>
+        </w:r>
+        <w:r>
+          <w:rPr>
+            <w:noProof/>
+            <w:webHidden/>
+          </w:rPr>
+          <w:tab/>
+        </w:r>
+        <w:r>
+          <w:rPr>
+            <w:noProof/>
+            <w:webHidden/>
+          </w:rPr>
+          <w:fldChar w:fldCharType="begin"/>
+        </w:r>
+        <w:r>
+          <w:rPr>
+            <w:noProof/>
+            <w:webHidden/>
+          </w:rPr>
+          <w:instrText xml:space="preserve"> PAGEREF _Toc120451957 \h </w:instrText>
+        </w:r>
+        <w:r>
+          <w:rPr>
+            <w:noProof/>
+            <w:webHidden/>
+          </w:rPr>
+        </w:r>
+        <w:r>
+          <w:rPr>
+            <w:noProof/>
+            <w:webHidden/>
+          </w:rPr>
+          <w:fldChar w:fldCharType="separate"/>
+        </w:r>
+        <w:r>
+          <w:rPr>
+            <w:noProof/>
+            <w:webHidden/>
+          </w:rPr>
+          <w:t>12</w:t>
+        </w:r>
+        <w:r>
+          <w:rPr>
+            <w:noProof/>
+            <w:webHidden/>
+          </w:rPr>
+          <w:fldChar w:fldCharType="end"/>
+        </w:r>
+      </w:hyperlink>
+    </w:p>
+    <w:p>
+      <w:pPr>
+        <w:pStyle w:val="TableofFigures"/>
+        <w:tabs>
+          <w:tab w:val="right" w:leader="dot" w:pos="9062"/>
+        </w:tabs>
+        <w:rPr>
+          <w:rFonts w:asciiTheme="minorHAnsi" w:eastAsiaTheme="minorEastAsia" w:hAnsiTheme="minorHAnsi"/>
+          <w:noProof/>
+          <w:lang w:eastAsia="ja-JP"/>
+        </w:rPr>
+      </w:pPr>
+      <w:hyperlink w:anchor="_Toc120451958" w:history="1">
+        <w:r>
+          <w:rPr>
+            <w:rStyle w:val="Hyperlink"/>
+            <w:noProof/>
+          </w:rPr>
+          <w:t>Figuur 31 Fractal noise met lacunariteit 2</w:t>
+        </w:r>
+        <w:r>
+          <w:rPr>
+            <w:noProof/>
+            <w:webHidden/>
+          </w:rPr>
+          <w:tab/>
+        </w:r>
+        <w:r>
+          <w:rPr>
+            <w:noProof/>
+            <w:webHidden/>
+          </w:rPr>
+          <w:fldChar w:fldCharType="begin"/>
+        </w:r>
+        <w:r>
+          <w:rPr>
+            <w:noProof/>
+            <w:webHidden/>
+          </w:rPr>
+          <w:instrText xml:space="preserve"> PAGEREF _Toc120451958 \h </w:instrText>
+        </w:r>
+        <w:r>
+          <w:rPr>
+            <w:noProof/>
+            <w:webHidden/>
+          </w:rPr>
+        </w:r>
+        <w:r>
+          <w:rPr>
+            <w:noProof/>
+            <w:webHidden/>
+          </w:rPr>
+          <w:fldChar w:fldCharType="separate"/>
+        </w:r>
+        <w:r>
+          <w:rPr>
+            <w:noProof/>
+            <w:webHidden/>
+          </w:rPr>
+          <w:t>13</w:t>
+        </w:r>
+        <w:r>
+          <w:rPr>
+            <w:noProof/>
+            <w:webHidden/>
+          </w:rPr>
+          <w:fldChar w:fldCharType="end"/>
+        </w:r>
+      </w:hyperlink>
+    </w:p>
+    <w:p>
+      <w:pPr>
+        <w:pStyle w:val="TableofFigures"/>
+        <w:tabs>
+          <w:tab w:val="right" w:leader="dot" w:pos="9062"/>
+        </w:tabs>
+        <w:rPr>
+          <w:rFonts w:asciiTheme="minorHAnsi" w:eastAsiaTheme="minorEastAsia" w:hAnsiTheme="minorHAnsi"/>
+          <w:noProof/>
+          <w:lang w:eastAsia="ja-JP"/>
+        </w:rPr>
+      </w:pPr>
+      <w:hyperlink w:anchor="_Toc120451959" w:history="1">
+        <w:r>
+          <w:rPr>
+            <w:rStyle w:val="Hyperlink"/>
+            <w:noProof/>
+          </w:rPr>
+          <w:t>Figuur 32 Fractal noise met lacunariteit 1</w:t>
+        </w:r>
+        <w:r>
+          <w:rPr>
+            <w:noProof/>
+            <w:webHidden/>
+          </w:rPr>
+          <w:tab/>
+        </w:r>
+        <w:r>
+          <w:rPr>
+            <w:noProof/>
+            <w:webHidden/>
+          </w:rPr>
+          <w:fldChar w:fldCharType="begin"/>
+        </w:r>
+        <w:r>
+          <w:rPr>
+            <w:noProof/>
+            <w:webHidden/>
+          </w:rPr>
+          <w:instrText xml:space="preserve"> PAGEREF _Toc120451959 \h </w:instrText>
+        </w:r>
+        <w:r>
+          <w:rPr>
+            <w:noProof/>
+            <w:webHidden/>
+          </w:rPr>
+        </w:r>
+        <w:r>
+          <w:rPr>
+            <w:noProof/>
+            <w:webHidden/>
+          </w:rPr>
+          <w:fldChar w:fldCharType="separate"/>
+        </w:r>
+        <w:r>
+          <w:rPr>
+            <w:noProof/>
+            <w:webHidden/>
+          </w:rPr>
+          <w:t>13</w:t>
+        </w:r>
+        <w:r>
+          <w:rPr>
+            <w:noProof/>
+            <w:webHidden/>
+          </w:rPr>
+          <w:fldChar w:fldCharType="end"/>
+        </w:r>
+      </w:hyperlink>
+    </w:p>
+    <w:p>
+      <w:pPr>
+        <w:pStyle w:val="TableofFigures"/>
+        <w:tabs>
+          <w:tab w:val="right" w:leader="dot" w:pos="9062"/>
+        </w:tabs>
+        <w:rPr>
+          <w:rFonts w:asciiTheme="minorHAnsi" w:eastAsiaTheme="minorEastAsia" w:hAnsiTheme="minorHAnsi"/>
+          <w:noProof/>
+          <w:lang w:eastAsia="ja-JP"/>
+        </w:rPr>
+      </w:pPr>
+      <w:hyperlink w:anchor="_Toc120451960" w:history="1">
+        <w:r>
+          <w:rPr>
+            <w:rStyle w:val="Hyperlink"/>
+            <w:noProof/>
+          </w:rPr>
+          <w:t>Figuur 33 Fractal noise met lacunariteit 3</w:t>
+        </w:r>
+        <w:r>
+          <w:rPr>
+            <w:noProof/>
+            <w:webHidden/>
+          </w:rPr>
+          <w:tab/>
+        </w:r>
+        <w:r>
+          <w:rPr>
+            <w:noProof/>
+            <w:webHidden/>
+          </w:rPr>
+          <w:fldChar w:fldCharType="begin"/>
+        </w:r>
+        <w:r>
+          <w:rPr>
+            <w:noProof/>
+            <w:webHidden/>
+          </w:rPr>
+          <w:instrText xml:space="preserve"> PAGEREF _Toc120451960 \h </w:instrText>
+        </w:r>
+        <w:r>
+          <w:rPr>
+            <w:noProof/>
+            <w:webHidden/>
+          </w:rPr>
+        </w:r>
+        <w:r>
+          <w:rPr>
+            <w:noProof/>
+            <w:webHidden/>
+          </w:rPr>
+          <w:fldChar w:fldCharType="separate"/>
+        </w:r>
+        <w:r>
+          <w:rPr>
+            <w:noProof/>
+            <w:webHidden/>
+          </w:rPr>
+          <w:t>13</w:t>
+        </w:r>
+        <w:r>
+          <w:rPr>
+            <w:noProof/>
+            <w:webHidden/>
+          </w:rPr>
+          <w:fldChar w:fldCharType="end"/>
+        </w:r>
+      </w:hyperlink>
+    </w:p>
+    <w:p>
+      <w:pPr>
+        <w:pStyle w:val="TableofFigures"/>
+        <w:tabs>
+          <w:tab w:val="right" w:leader="dot" w:pos="9062"/>
+        </w:tabs>
+        <w:rPr>
+          <w:rFonts w:asciiTheme="minorHAnsi" w:eastAsiaTheme="minorEastAsia" w:hAnsiTheme="minorHAnsi"/>
+          <w:noProof/>
+          <w:lang w:eastAsia="ja-JP"/>
+        </w:rPr>
+      </w:pPr>
+      <w:hyperlink w:anchor="_Toc120451961" w:history="1">
+        <w:r>
+          <w:rPr>
+            <w:rStyle w:val="Hyperlink"/>
+            <w:noProof/>
+          </w:rPr>
+          <w:t>Figuur 34 Fractal noise met persistentie 0,5</w:t>
+        </w:r>
+        <w:r>
+          <w:rPr>
+            <w:noProof/>
+            <w:webHidden/>
+          </w:rPr>
+          <w:tab/>
+        </w:r>
+        <w:r>
+          <w:rPr>
+            <w:noProof/>
+            <w:webHidden/>
+          </w:rPr>
+          <w:fldChar w:fldCharType="begin"/>
+        </w:r>
+        <w:r>
+          <w:rPr>
+            <w:noProof/>
+            <w:webHidden/>
+          </w:rPr>
+          <w:instrText xml:space="preserve"> PAGEREF _Toc120451961 \h </w:instrText>
+        </w:r>
+        <w:r>
+          <w:rPr>
+            <w:noProof/>
+            <w:webHidden/>
+          </w:rPr>
+        </w:r>
+        <w:r>
+          <w:rPr>
+            <w:noProof/>
+            <w:webHidden/>
+          </w:rPr>
+          <w:fldChar w:fldCharType="separate"/>
+        </w:r>
+        <w:r>
+          <w:rPr>
+            <w:noProof/>
+            <w:webHidden/>
+          </w:rPr>
+          <w:t>13</w:t>
+        </w:r>
+        <w:r>
+          <w:rPr>
+            <w:noProof/>
+            <w:webHidden/>
+          </w:rPr>
+          <w:fldChar w:fldCharType="end"/>
+        </w:r>
+      </w:hyperlink>
+    </w:p>
+    <w:p>
+      <w:pPr>
+        <w:pStyle w:val="TableofFigures"/>
+        <w:tabs>
+          <w:tab w:val="right" w:leader="dot" w:pos="9062"/>
+        </w:tabs>
+        <w:rPr>
+          <w:rFonts w:asciiTheme="minorHAnsi" w:eastAsiaTheme="minorEastAsia" w:hAnsiTheme="minorHAnsi"/>
+          <w:noProof/>
+          <w:lang w:eastAsia="ja-JP"/>
+        </w:rPr>
+      </w:pPr>
+      <w:hyperlink w:anchor="_Toc120451962" w:history="1">
+        <w:r>
+          <w:rPr>
+            <w:rStyle w:val="Hyperlink"/>
+            <w:noProof/>
+          </w:rPr>
+          <w:t>Figuur 35 Fractal noise met persistentie 1</w:t>
+        </w:r>
+        <w:r>
+          <w:rPr>
+            <w:noProof/>
+            <w:webHidden/>
+          </w:rPr>
+          <w:tab/>
+        </w:r>
+        <w:r>
+          <w:rPr>
+            <w:noProof/>
+            <w:webHidden/>
+          </w:rPr>
+          <w:fldChar w:fldCharType="begin"/>
+        </w:r>
+        <w:r>
+          <w:rPr>
+            <w:noProof/>
+            <w:webHidden/>
+          </w:rPr>
+          <w:instrText xml:space="preserve"> PAGEREF _Toc120451962 \h </w:instrText>
+        </w:r>
+        <w:r>
+          <w:rPr>
+            <w:noProof/>
+            <w:webHidden/>
+          </w:rPr>
+        </w:r>
+        <w:r>
+          <w:rPr>
+            <w:noProof/>
+            <w:webHidden/>
+          </w:rPr>
+          <w:fldChar w:fldCharType="separate"/>
+        </w:r>
+        <w:r>
+          <w:rPr>
+            <w:noProof/>
+            <w:webHidden/>
+          </w:rPr>
+          <w:t>13</w:t>
+        </w:r>
+        <w:r>
+          <w:rPr>
+            <w:noProof/>
+            <w:webHidden/>
+          </w:rPr>
+          <w:fldChar w:fldCharType="end"/>
+        </w:r>
+      </w:hyperlink>
+    </w:p>
+    <w:p>
+      <w:pPr>
+        <w:pStyle w:val="TableofFigures"/>
+        <w:tabs>
+          <w:tab w:val="right" w:leader="dot" w:pos="9062"/>
+        </w:tabs>
+        <w:rPr>
+          <w:rFonts w:asciiTheme="minorHAnsi" w:eastAsiaTheme="minorEastAsia" w:hAnsiTheme="minorHAnsi"/>
+          <w:noProof/>
+          <w:lang w:eastAsia="ja-JP"/>
+        </w:rPr>
+      </w:pPr>
+      <w:hyperlink w:anchor="_Toc120451963" w:history="1">
+        <w:r>
+          <w:rPr>
+            <w:rStyle w:val="Hyperlink"/>
+            <w:noProof/>
+          </w:rPr>
+          <w:t>Figuur 36 Fractal noise met persistentie 0,1</w:t>
+        </w:r>
+        <w:r>
+          <w:rPr>
+            <w:noProof/>
+            <w:webHidden/>
+          </w:rPr>
+          <w:tab/>
+        </w:r>
+        <w:r>
+          <w:rPr>
+            <w:noProof/>
+            <w:webHidden/>
+          </w:rPr>
+          <w:fldChar w:fldCharType="begin"/>
+        </w:r>
+        <w:r>
+          <w:rPr>
+            <w:noProof/>
+            <w:webHidden/>
+          </w:rPr>
+          <w:instrText xml:space="preserve"> PAGEREF _Toc120451963 \h </w:instrText>
+        </w:r>
+        <w:r>
+          <w:rPr>
+            <w:noProof/>
+            <w:webHidden/>
+          </w:rPr>
+        </w:r>
+        <w:r>
+          <w:rPr>
+            <w:noProof/>
+            <w:webHidden/>
+          </w:rPr>
+          <w:fldChar w:fldCharType="separate"/>
+        </w:r>
+        <w:r>
+          <w:rPr>
+            <w:noProof/>
+            <w:webHidden/>
+          </w:rPr>
+          <w:t>13</w:t>
         </w:r>
         <w:r>
           <w:rPr>
@@ -13083,12 +15133,12 @@
       <w:pPr>
         <w:pStyle w:val="Heading1"/>
       </w:pPr>
-      <w:bookmarkStart w:id="61" w:name="_Toc119761911"/>
+      <w:bookmarkStart w:id="82" w:name="_Toc120452673"/>
       <w:r>
         <w:lastRenderedPageBreak/>
         <w:t>Bronvermelding</w:t>
       </w:r>
-      <w:bookmarkEnd w:id="61"/>
+      <w:bookmarkEnd w:id="82"/>
     </w:p>
     <w:p>
       <w:pPr>
@@ -13146,6 +15196,44 @@
           <w:noProof/>
         </w:rPr>
         <w:t>Opgehaald van micsymposium: https://micsymposium.org/mics_2011_proceedings/mics2011_submission_30.pdf</w:t>
+      </w:r>
+    </w:p>
+    <w:p>
+      <w:pPr>
+        <w:pStyle w:val="Bibliography"/>
+        <w:ind w:left="720" w:hanging="720"/>
+        <w:rPr>
+          <w:noProof/>
+        </w:rPr>
+      </w:pPr>
+      <w:r>
+        <w:rPr>
+          <w:noProof/>
+          <w:lang w:val="en-US"/>
+        </w:rPr>
+        <w:t xml:space="preserve">Bycer, J. (2018, May 16). </w:t>
+      </w:r>
+      <w:r>
+        <w:rPr>
+          <w:i/>
+          <w:iCs/>
+          <w:noProof/>
+          <w:lang w:val="en-US"/>
+        </w:rPr>
+        <w:t>A Study Into Replayability -- Random vs. Procedural Generation</w:t>
+      </w:r>
+      <w:r>
+        <w:rPr>
+          <w:noProof/>
+          <w:lang w:val="en-US"/>
+        </w:rPr>
+        <w:t xml:space="preserve">. </w:t>
+      </w:r>
+      <w:r>
+        <w:rPr>
+          <w:noProof/>
+        </w:rPr>
+        <w:t>Opgehaald van Game Developer: https://www.gamedeveloper.com/design/a-study-into-replayability----random-vs-procedural-generation</w:t>
       </w:r>
     </w:p>
     <w:p>
@@ -15851,11 +17939,33 @@
     </b:Author>
     <b:RefOrder>5</b:RefOrder>
   </b:Source>
+  <b:Source>
+    <b:Tag>Jos18</b:Tag>
+    <b:SourceType>InternetSite</b:SourceType>
+    <b:Guid>{655474E9-CB94-425C-B0F3-C91913C2779A}</b:Guid>
+    <b:Author>
+      <b:Author>
+        <b:NameList>
+          <b:Person>
+            <b:Last>Bycer</b:Last>
+            <b:First>Josh</b:First>
+          </b:Person>
+        </b:NameList>
+      </b:Author>
+    </b:Author>
+    <b:Title>A Study Into Replayability -- Random vs. Procedural Generation</b:Title>
+    <b:InternetSiteTitle>Game Developer</b:InternetSiteTitle>
+    <b:Year>2018</b:Year>
+    <b:Month>May</b:Month>
+    <b:Day>16</b:Day>
+    <b:URL>https://www.gamedeveloper.com/design/a-study-into-replayability----random-vs-procedural-generation</b:URL>
+    <b:RefOrder>6</b:RefOrder>
+  </b:Source>
 </b:Sources>
 </file>
 
 <file path=customXml/itemProps1.xml><?xml version="1.0" encoding="utf-8"?>
-<ds:datastoreItem xmlns:ds="http://schemas.openxmlformats.org/officeDocument/2006/customXml" ds:itemID="{39076ED1-9EA8-4F7F-9302-512365C54E3E}">
+<ds:datastoreItem xmlns:ds="http://schemas.openxmlformats.org/officeDocument/2006/customXml" ds:itemID="{9E5A389A-E1DE-4CC1-BB38-60CAB6A9C75E}">
   <ds:schemaRefs>
     <ds:schemaRef ds:uri="http://schemas.openxmlformats.org/officeDocument/2006/bibliography"/>
   </ds:schemaRefs>

</xml_diff>

<commit_message>
Cleanup chunk generation code
</commit_message>
<xml_diff>
--- a/Verslag PGT.docx
+++ b/Verslag PGT.docx
@@ -9998,17 +9998,9 @@
         <w:rPr>
           <w:lang w:val="en-US"/>
         </w:rPr>
-        <w:t xml:space="preserve"> / </w:t>
-      </w:r>
-      <w:proofErr w:type="spellStart"/>
-      <w:r>
-        <w:rPr>
-          <w:lang w:val="en-US"/>
-        </w:rPr>
-        <w:t>Begrippen</w:t>
+        <w:t xml:space="preserve"> / Begrippen</w:t>
       </w:r>
       <w:bookmarkEnd w:id="57"/>
-      <w:proofErr w:type="spellEnd"/>
     </w:p>
     <w:p>
       <w:pPr>
@@ -10124,19 +10116,11 @@
               </w:rPr>
             </w:pPr>
             <w:bookmarkStart w:id="58" w:name="_Toc120451948"/>
-            <w:proofErr w:type="spellStart"/>
             <w:r>
               <w:rPr>
                 <w:lang w:val="en-US"/>
               </w:rPr>
-              <w:t>Figuur</w:t>
-            </w:r>
-            <w:proofErr w:type="spellEnd"/>
-            <w:r>
-              <w:rPr>
-                <w:lang w:val="en-US"/>
-              </w:rPr>
-              <w:t xml:space="preserve"> </w:t>
+              <w:t xml:space="preserve">Figuur </w:t>
             </w:r>
             <w:r>
               <w:fldChar w:fldCharType="begin"/>
@@ -10232,19 +10216,11 @@
               </w:rPr>
             </w:pPr>
             <w:bookmarkStart w:id="59" w:name="_Toc120451949"/>
-            <w:proofErr w:type="spellStart"/>
             <w:r>
               <w:rPr>
                 <w:lang w:val="en-US"/>
               </w:rPr>
-              <w:t>Figuur</w:t>
-            </w:r>
-            <w:proofErr w:type="spellEnd"/>
-            <w:r>
-              <w:rPr>
-                <w:lang w:val="en-US"/>
-              </w:rPr>
-              <w:t xml:space="preserve"> </w:t>
+              <w:t xml:space="preserve">Figuur </w:t>
             </w:r>
             <w:r>
               <w:fldChar w:fldCharType="begin"/>
@@ -10483,67 +10459,45 @@
               </w:rPr>
             </w:pPr>
             <w:bookmarkStart w:id="61" w:name="_Toc120451951"/>
-            <w:proofErr w:type="spellStart"/>
             <w:r>
               <w:rPr>
                 <w:lang w:val="en-US"/>
               </w:rPr>
-              <w:t>Figuur</w:t>
-            </w:r>
-            <w:proofErr w:type="spellEnd"/>
+              <w:t xml:space="preserve">Figuur </w:t>
+            </w:r>
+            <w:r>
+              <w:fldChar w:fldCharType="begin"/>
+            </w:r>
             <w:r>
               <w:rPr>
                 <w:lang w:val="en-US"/>
               </w:rPr>
-              <w:t xml:space="preserve"> </w:t>
-            </w:r>
-            <w:r>
-              <w:fldChar w:fldCharType="begin"/>
-            </w:r>
-            <w:r>
-              <w:rPr>
+              <w:instrText xml:space="preserve"> SEQ Figuur \* ARABIC </w:instrText>
+            </w:r>
+            <w:r>
+              <w:fldChar w:fldCharType="separate"/>
+            </w:r>
+            <w:r>
+              <w:rPr>
+                <w:noProof/>
                 <w:lang w:val="en-US"/>
               </w:rPr>
-              <w:instrText xml:space="preserve"> SEQ Figuur \* ARABIC </w:instrText>
-            </w:r>
-            <w:r>
-              <w:fldChar w:fldCharType="separate"/>
-            </w:r>
-            <w:r>
-              <w:rPr>
-                <w:noProof/>
+              <w:t>24</w:t>
+            </w:r>
+            <w:r>
+              <w:fldChar w:fldCharType="end"/>
+            </w:r>
+            <w:r>
+              <w:rPr>
                 <w:lang w:val="en-US"/>
               </w:rPr>
-              <w:t>24</w:t>
-            </w:r>
-            <w:r>
-              <w:fldChar w:fldCharType="end"/>
+              <w:t xml:space="preserve"> Fractal noise met freq</w:t>
             </w:r>
             <w:r>
               <w:rPr>
                 <w:lang w:val="en-US"/>
               </w:rPr>
-              <w:t xml:space="preserve"> Fractal noise met </w:t>
-            </w:r>
-            <w:proofErr w:type="spellStart"/>
-            <w:r>
-              <w:rPr>
-                <w:lang w:val="en-US"/>
-              </w:rPr>
-              <w:t>freq</w:t>
-            </w:r>
-            <w:r>
-              <w:rPr>
-                <w:lang w:val="en-US"/>
-              </w:rPr>
-              <w:t>uentie</w:t>
-            </w:r>
-            <w:proofErr w:type="spellEnd"/>
-            <w:r>
-              <w:rPr>
-                <w:lang w:val="en-US"/>
-              </w:rPr>
-              <w:t xml:space="preserve"> 1</w:t>
+              <w:t>uentie 1</w:t>
             </w:r>
             <w:bookmarkEnd w:id="61"/>
           </w:p>
@@ -10605,67 +10559,45 @@
               </w:rPr>
             </w:pPr>
             <w:bookmarkStart w:id="62" w:name="_Toc120451952"/>
-            <w:proofErr w:type="spellStart"/>
             <w:r>
               <w:rPr>
                 <w:lang w:val="en-US"/>
               </w:rPr>
-              <w:t>Figuur</w:t>
-            </w:r>
-            <w:proofErr w:type="spellEnd"/>
+              <w:t xml:space="preserve">Figuur </w:t>
+            </w:r>
+            <w:r>
+              <w:fldChar w:fldCharType="begin"/>
+            </w:r>
             <w:r>
               <w:rPr>
                 <w:lang w:val="en-US"/>
               </w:rPr>
-              <w:t xml:space="preserve"> </w:t>
-            </w:r>
-            <w:r>
-              <w:fldChar w:fldCharType="begin"/>
-            </w:r>
-            <w:r>
-              <w:rPr>
+              <w:instrText xml:space="preserve"> SEQ Figuur \* ARABIC </w:instrText>
+            </w:r>
+            <w:r>
+              <w:fldChar w:fldCharType="separate"/>
+            </w:r>
+            <w:r>
+              <w:rPr>
+                <w:noProof/>
                 <w:lang w:val="en-US"/>
               </w:rPr>
-              <w:instrText xml:space="preserve"> SEQ Figuur \* ARABIC </w:instrText>
-            </w:r>
-            <w:r>
-              <w:fldChar w:fldCharType="separate"/>
-            </w:r>
-            <w:r>
-              <w:rPr>
-                <w:noProof/>
+              <w:t>25</w:t>
+            </w:r>
+            <w:r>
+              <w:fldChar w:fldCharType="end"/>
+            </w:r>
+            <w:r>
+              <w:rPr>
                 <w:lang w:val="en-US"/>
               </w:rPr>
-              <w:t>25</w:t>
-            </w:r>
-            <w:r>
-              <w:fldChar w:fldCharType="end"/>
+              <w:t xml:space="preserve"> Fractal noise met freq</w:t>
             </w:r>
             <w:r>
               <w:rPr>
                 <w:lang w:val="en-US"/>
               </w:rPr>
-              <w:t xml:space="preserve"> Fractal noise met </w:t>
-            </w:r>
-            <w:proofErr w:type="spellStart"/>
-            <w:r>
-              <w:rPr>
-                <w:lang w:val="en-US"/>
-              </w:rPr>
-              <w:t>freq</w:t>
-            </w:r>
-            <w:r>
-              <w:rPr>
-                <w:lang w:val="en-US"/>
-              </w:rPr>
-              <w:t>uentie</w:t>
-            </w:r>
-            <w:proofErr w:type="spellEnd"/>
-            <w:r>
-              <w:rPr>
-                <w:lang w:val="en-US"/>
-              </w:rPr>
-              <w:t xml:space="preserve"> 0.5</w:t>
+              <w:t>uentie 0.5</w:t>
             </w:r>
             <w:bookmarkEnd w:id="62"/>
           </w:p>
@@ -10727,67 +10659,45 @@
               </w:rPr>
             </w:pPr>
             <w:bookmarkStart w:id="63" w:name="_Toc120451953"/>
-            <w:proofErr w:type="spellStart"/>
             <w:r>
               <w:rPr>
                 <w:lang w:val="en-US"/>
               </w:rPr>
-              <w:t>Figuur</w:t>
-            </w:r>
-            <w:proofErr w:type="spellEnd"/>
+              <w:t xml:space="preserve">Figuur </w:t>
+            </w:r>
+            <w:r>
+              <w:fldChar w:fldCharType="begin"/>
+            </w:r>
             <w:r>
               <w:rPr>
                 <w:lang w:val="en-US"/>
               </w:rPr>
-              <w:t xml:space="preserve"> </w:t>
-            </w:r>
-            <w:r>
-              <w:fldChar w:fldCharType="begin"/>
-            </w:r>
-            <w:r>
-              <w:rPr>
+              <w:instrText xml:space="preserve"> SEQ Figuur \* ARABIC </w:instrText>
+            </w:r>
+            <w:r>
+              <w:fldChar w:fldCharType="separate"/>
+            </w:r>
+            <w:r>
+              <w:rPr>
+                <w:noProof/>
                 <w:lang w:val="en-US"/>
               </w:rPr>
-              <w:instrText xml:space="preserve"> SEQ Figuur \* ARABIC </w:instrText>
-            </w:r>
-            <w:r>
-              <w:fldChar w:fldCharType="separate"/>
-            </w:r>
-            <w:r>
-              <w:rPr>
-                <w:noProof/>
+              <w:t>26</w:t>
+            </w:r>
+            <w:r>
+              <w:fldChar w:fldCharType="end"/>
+            </w:r>
+            <w:r>
+              <w:rPr>
                 <w:lang w:val="en-US"/>
               </w:rPr>
-              <w:t>26</w:t>
-            </w:r>
-            <w:r>
-              <w:fldChar w:fldCharType="end"/>
+              <w:t xml:space="preserve"> Fractal noise met freq</w:t>
             </w:r>
             <w:r>
               <w:rPr>
                 <w:lang w:val="en-US"/>
               </w:rPr>
-              <w:t xml:space="preserve"> Fractal noise met </w:t>
-            </w:r>
-            <w:proofErr w:type="spellStart"/>
-            <w:r>
-              <w:rPr>
-                <w:lang w:val="en-US"/>
-              </w:rPr>
-              <w:t>freq</w:t>
-            </w:r>
-            <w:r>
-              <w:rPr>
-                <w:lang w:val="en-US"/>
-              </w:rPr>
-              <w:t>uentie</w:t>
-            </w:r>
-            <w:proofErr w:type="spellEnd"/>
-            <w:r>
-              <w:rPr>
-                <w:lang w:val="en-US"/>
-              </w:rPr>
-              <w:t xml:space="preserve"> 2</w:t>
+              <w:t>uentie 2</w:t>
             </w:r>
             <w:bookmarkEnd w:id="63"/>
           </w:p>
@@ -11124,63 +11034,47 @@
               </w:rPr>
             </w:pPr>
             <w:bookmarkStart w:id="67" w:name="_Toc120451957"/>
-            <w:proofErr w:type="spellStart"/>
             <w:r>
               <w:rPr>
                 <w:lang w:val="en-US"/>
               </w:rPr>
-              <w:t>Figuur</w:t>
-            </w:r>
-            <w:proofErr w:type="spellEnd"/>
+              <w:t xml:space="preserve">Figuur </w:t>
+            </w:r>
+            <w:r>
+              <w:fldChar w:fldCharType="begin"/>
+            </w:r>
             <w:r>
               <w:rPr>
                 <w:lang w:val="en-US"/>
               </w:rPr>
-              <w:t xml:space="preserve"> </w:t>
-            </w:r>
-            <w:r>
-              <w:fldChar w:fldCharType="begin"/>
-            </w:r>
-            <w:r>
-              <w:rPr>
+              <w:instrText xml:space="preserve"> SEQ Figuur \* ARABIC </w:instrText>
+            </w:r>
+            <w:r>
+              <w:fldChar w:fldCharType="separate"/>
+            </w:r>
+            <w:r>
+              <w:rPr>
+                <w:noProof/>
                 <w:lang w:val="en-US"/>
               </w:rPr>
-              <w:instrText xml:space="preserve"> SEQ Figuur \* ARABIC </w:instrText>
-            </w:r>
-            <w:r>
-              <w:fldChar w:fldCharType="separate"/>
-            </w:r>
-            <w:r>
-              <w:rPr>
-                <w:noProof/>
+              <w:t>30</w:t>
+            </w:r>
+            <w:r>
+              <w:fldChar w:fldCharType="end"/>
+            </w:r>
+            <w:r>
+              <w:rPr>
                 <w:lang w:val="en-US"/>
               </w:rPr>
-              <w:t>30</w:t>
-            </w:r>
-            <w:r>
-              <w:fldChar w:fldCharType="end"/>
+              <w:t xml:space="preserve"> Fractal noise met 10 oct</w:t>
             </w:r>
             <w:r>
               <w:rPr>
                 <w:lang w:val="en-US"/>
               </w:rPr>
-              <w:t xml:space="preserve"> Fractal noise met 10 </w:t>
-            </w:r>
-            <w:proofErr w:type="spellStart"/>
-            <w:r>
-              <w:rPr>
-                <w:lang w:val="en-US"/>
-              </w:rPr>
-              <w:t>oct</w:t>
-            </w:r>
-            <w:r>
-              <w:rPr>
-                <w:lang w:val="en-US"/>
-              </w:rPr>
               <w:t>aven</w:t>
             </w:r>
             <w:bookmarkEnd w:id="67"/>
-            <w:proofErr w:type="spellEnd"/>
           </w:p>
         </w:tc>
         <w:tc>
@@ -11951,20 +11845,8 @@
                                 <w:sz w:val="24"/>
                                 <w:lang w:val="en-US"/>
                               </w:rPr>
-                              <w:t xml:space="preserve">- Josh </w:t>
+                              <w:t>- Josh Bycer</w:t>
                             </w:r>
-                            <w:proofErr w:type="spellStart"/>
-                            <w:r>
-                              <w:rPr>
-                                <w:i/>
-                                <w:iCs/>
-                                <w:color w:val="4F81BD" w:themeColor="accent1"/>
-                                <w:sz w:val="24"/>
-                                <w:lang w:val="en-US"/>
-                              </w:rPr>
-                              <w:t>Bycer</w:t>
-                            </w:r>
-                            <w:proofErr w:type="spellEnd"/>
                             <w:r>
                               <w:rPr>
                                 <w:i/>
@@ -12100,20 +11982,8 @@
                           <w:sz w:val="24"/>
                           <w:lang w:val="en-US"/>
                         </w:rPr>
-                        <w:t xml:space="preserve">- Josh </w:t>
+                        <w:t>- Josh Bycer</w:t>
                       </w:r>
-                      <w:proofErr w:type="spellStart"/>
-                      <w:r>
-                        <w:rPr>
-                          <w:i/>
-                          <w:iCs/>
-                          <w:color w:val="4F81BD" w:themeColor="accent1"/>
-                          <w:sz w:val="24"/>
-                          <w:lang w:val="en-US"/>
-                        </w:rPr>
-                        <w:t>Bycer</w:t>
-                      </w:r>
-                      <w:proofErr w:type="spellEnd"/>
                       <w:r>
                         <w:rPr>
                           <w:i/>
@@ -12341,10 +12211,31 @@
       <w:pPr>
         <w:pStyle w:val="Heading2"/>
       </w:pPr>
-      <w:bookmarkStart w:id="75" w:name="_Toc120452666"/>
       <w:r>
         <w:lastRenderedPageBreak/>
-        <w:t>...</w:t>
+        <w:t>De kubus</w:t>
+      </w:r>
+    </w:p>
+    <w:p>
+      <w:pPr>
+        <w:rPr>
+          <w:lang w:val="nl-NL" w:eastAsia="nl-NL"/>
+        </w:rPr>
+      </w:pPr>
+      <w:r>
+        <w:rPr>
+          <w:lang w:val="nl-NL" w:eastAsia="nl-NL"/>
+        </w:rPr>
+        <w:t>De eerste stap naar succesvol terrein is de kubus</w:t>
+      </w:r>
+    </w:p>
+    <w:p>
+      <w:pPr>
+        <w:pStyle w:val="Heading2"/>
+      </w:pPr>
+      <w:bookmarkStart w:id="75" w:name="_Toc120452667"/>
+      <w:r>
+        <w:t>Problemen</w:t>
       </w:r>
       <w:bookmarkEnd w:id="75"/>
     </w:p>
@@ -12352,31 +12243,21 @@
       <w:pPr>
         <w:pStyle w:val="Heading2"/>
       </w:pPr>
-      <w:bookmarkStart w:id="76" w:name="_Toc120452667"/>
-      <w:r>
-        <w:t>Problemen</w:t>
+      <w:bookmarkStart w:id="76" w:name="_Toc120452668"/>
+      <w:r>
+        <w:t>Optimalisatie</w:t>
       </w:r>
       <w:bookmarkEnd w:id="76"/>
     </w:p>
     <w:p>
       <w:pPr>
-        <w:pStyle w:val="Heading2"/>
-      </w:pPr>
-      <w:bookmarkStart w:id="77" w:name="_Toc120452668"/>
-      <w:r>
-        <w:t>Optimalisatie</w:t>
+        <w:pStyle w:val="Heading1"/>
+      </w:pPr>
+      <w:bookmarkStart w:id="77" w:name="_Toc120452669"/>
+      <w:r>
+        <w:t>Unity demo’s</w:t>
       </w:r>
       <w:bookmarkEnd w:id="77"/>
-    </w:p>
-    <w:p>
-      <w:pPr>
-        <w:pStyle w:val="Heading1"/>
-      </w:pPr>
-      <w:bookmarkStart w:id="78" w:name="_Toc120452669"/>
-      <w:r>
-        <w:t>Unity demo’s</w:t>
-      </w:r>
-      <w:bookmarkEnd w:id="78"/>
     </w:p>
     <w:p>
       <w:pPr>
@@ -12411,21 +12292,21 @@
       <w:pPr>
         <w:pStyle w:val="Heading1"/>
       </w:pPr>
-      <w:bookmarkStart w:id="79" w:name="_Toc120452670"/>
+      <w:bookmarkStart w:id="78" w:name="_Toc120452670"/>
       <w:r>
         <w:t>Besluit</w:t>
       </w:r>
+      <w:bookmarkEnd w:id="78"/>
+    </w:p>
+    <w:p>
+      <w:pPr>
+        <w:pStyle w:val="Heading1"/>
+      </w:pPr>
+      <w:bookmarkStart w:id="79" w:name="_Toc120452671"/>
+      <w:r>
+        <w:t>Codefragmenten</w:t>
+      </w:r>
       <w:bookmarkEnd w:id="79"/>
-    </w:p>
-    <w:p>
-      <w:pPr>
-        <w:pStyle w:val="Heading1"/>
-      </w:pPr>
-      <w:bookmarkStart w:id="80" w:name="_Toc120452671"/>
-      <w:r>
-        <w:t>Codefragmenten</w:t>
-      </w:r>
-      <w:bookmarkEnd w:id="80"/>
     </w:p>
     <w:p>
       <w:pPr>
@@ -12550,12 +12431,12 @@
       <w:pPr>
         <w:pStyle w:val="Heading1"/>
       </w:pPr>
-      <w:bookmarkStart w:id="81" w:name="_Toc120452672"/>
+      <w:bookmarkStart w:id="80" w:name="_Toc120452672"/>
       <w:r>
         <w:lastRenderedPageBreak/>
         <w:t>Figurenlijst</w:t>
       </w:r>
-      <w:bookmarkEnd w:id="81"/>
+      <w:bookmarkEnd w:id="80"/>
     </w:p>
     <w:p>
       <w:pPr>
@@ -15133,12 +15014,12 @@
       <w:pPr>
         <w:pStyle w:val="Heading1"/>
       </w:pPr>
-      <w:bookmarkStart w:id="82" w:name="_Toc120452673"/>
+      <w:bookmarkStart w:id="81" w:name="_Toc120452673"/>
       <w:r>
         <w:lastRenderedPageBreak/>
         <w:t>Bronvermelding</w:t>
       </w:r>
-      <w:bookmarkEnd w:id="82"/>
+      <w:bookmarkEnd w:id="81"/>
     </w:p>
     <w:p>
       <w:pPr>

</xml_diff>

<commit_message>
Extra hoofdstukken over optimalisatie
</commit_message>
<xml_diff>
--- a/Verslag PGT.docx
+++ b/Verslag PGT.docx
@@ -341,7 +341,7 @@
             </w:rPr>
             <w:fldChar w:fldCharType="separate"/>
           </w:r>
-          <w:hyperlink w:anchor="_Toc120719423" w:history="1">
+          <w:hyperlink w:anchor="_Toc120872399" w:history="1">
             <w:r>
               <w:rPr>
                 <w:rStyle w:val="Hyperlink"/>
@@ -383,7 +383,7 @@
                 <w:noProof/>
                 <w:webHidden/>
               </w:rPr>
-              <w:instrText xml:space="preserve"> PAGEREF _Toc120719423 \h </w:instrText>
+              <w:instrText xml:space="preserve"> PAGEREF _Toc120872399 \h </w:instrText>
             </w:r>
             <w:r>
               <w:rPr>
@@ -426,7 +426,7 @@
               <w:lang w:eastAsia="ja-JP"/>
             </w:rPr>
           </w:pPr>
-          <w:hyperlink w:anchor="_Toc120719424" w:history="1">
+          <w:hyperlink w:anchor="_Toc120872400" w:history="1">
             <w:r>
               <w:rPr>
                 <w:rStyle w:val="Hyperlink"/>
@@ -468,7 +468,7 @@
                 <w:noProof/>
                 <w:webHidden/>
               </w:rPr>
-              <w:instrText xml:space="preserve"> PAGEREF _Toc120719424 \h </w:instrText>
+              <w:instrText xml:space="preserve"> PAGEREF _Toc120872400 \h </w:instrText>
             </w:r>
             <w:r>
               <w:rPr>
@@ -512,7 +512,7 @@
               <w:lang w:eastAsia="ja-JP"/>
             </w:rPr>
           </w:pPr>
-          <w:hyperlink w:anchor="_Toc120719425" w:history="1">
+          <w:hyperlink w:anchor="_Toc120872401" w:history="1">
             <w:r>
               <w:rPr>
                 <w:rStyle w:val="Hyperlink"/>
@@ -554,7 +554,7 @@
                 <w:noProof/>
                 <w:webHidden/>
               </w:rPr>
-              <w:instrText xml:space="preserve"> PAGEREF _Toc120719425 \h </w:instrText>
+              <w:instrText xml:space="preserve"> PAGEREF _Toc120872401 \h </w:instrText>
             </w:r>
             <w:r>
               <w:rPr>
@@ -598,7 +598,7 @@
               <w:lang w:eastAsia="ja-JP"/>
             </w:rPr>
           </w:pPr>
-          <w:hyperlink w:anchor="_Toc120719426" w:history="1">
+          <w:hyperlink w:anchor="_Toc120872402" w:history="1">
             <w:r>
               <w:rPr>
                 <w:rStyle w:val="Hyperlink"/>
@@ -640,7 +640,7 @@
                 <w:noProof/>
                 <w:webHidden/>
               </w:rPr>
-              <w:instrText xml:space="preserve"> PAGEREF _Toc120719426 \h </w:instrText>
+              <w:instrText xml:space="preserve"> PAGEREF _Toc120872402 \h </w:instrText>
             </w:r>
             <w:r>
               <w:rPr>
@@ -684,7 +684,7 @@
               <w:lang w:eastAsia="ja-JP"/>
             </w:rPr>
           </w:pPr>
-          <w:hyperlink w:anchor="_Toc120719427" w:history="1">
+          <w:hyperlink w:anchor="_Toc120872403" w:history="1">
             <w:r>
               <w:rPr>
                 <w:rStyle w:val="Hyperlink"/>
@@ -726,7 +726,7 @@
                 <w:noProof/>
                 <w:webHidden/>
               </w:rPr>
-              <w:instrText xml:space="preserve"> PAGEREF _Toc120719427 \h </w:instrText>
+              <w:instrText xml:space="preserve"> PAGEREF _Toc120872403 \h </w:instrText>
             </w:r>
             <w:r>
               <w:rPr>
@@ -770,7 +770,7 @@
               <w:lang w:eastAsia="ja-JP"/>
             </w:rPr>
           </w:pPr>
-          <w:hyperlink w:anchor="_Toc120719428" w:history="1">
+          <w:hyperlink w:anchor="_Toc120872404" w:history="1">
             <w:r>
               <w:rPr>
                 <w:rStyle w:val="Hyperlink"/>
@@ -812,7 +812,7 @@
                 <w:noProof/>
                 <w:webHidden/>
               </w:rPr>
-              <w:instrText xml:space="preserve"> PAGEREF _Toc120719428 \h </w:instrText>
+              <w:instrText xml:space="preserve"> PAGEREF _Toc120872404 \h </w:instrText>
             </w:r>
             <w:r>
               <w:rPr>
@@ -856,7 +856,7 @@
               <w:lang w:eastAsia="ja-JP"/>
             </w:rPr>
           </w:pPr>
-          <w:hyperlink w:anchor="_Toc120719429" w:history="1">
+          <w:hyperlink w:anchor="_Toc120872405" w:history="1">
             <w:r>
               <w:rPr>
                 <w:rStyle w:val="Hyperlink"/>
@@ -898,7 +898,7 @@
                 <w:noProof/>
                 <w:webHidden/>
               </w:rPr>
-              <w:instrText xml:space="preserve"> PAGEREF _Toc120719429 \h </w:instrText>
+              <w:instrText xml:space="preserve"> PAGEREF _Toc120872405 \h </w:instrText>
             </w:r>
             <w:r>
               <w:rPr>
@@ -942,7 +942,7 @@
               <w:lang w:eastAsia="ja-JP"/>
             </w:rPr>
           </w:pPr>
-          <w:hyperlink w:anchor="_Toc120719430" w:history="1">
+          <w:hyperlink w:anchor="_Toc120872406" w:history="1">
             <w:r>
               <w:rPr>
                 <w:rStyle w:val="Hyperlink"/>
@@ -984,7 +984,7 @@
                 <w:noProof/>
                 <w:webHidden/>
               </w:rPr>
-              <w:instrText xml:space="preserve"> PAGEREF _Toc120719430 \h </w:instrText>
+              <w:instrText xml:space="preserve"> PAGEREF _Toc120872406 \h </w:instrText>
             </w:r>
             <w:r>
               <w:rPr>
@@ -1028,7 +1028,7 @@
               <w:lang w:eastAsia="ja-JP"/>
             </w:rPr>
           </w:pPr>
-          <w:hyperlink w:anchor="_Toc120719431" w:history="1">
+          <w:hyperlink w:anchor="_Toc120872407" w:history="1">
             <w:r>
               <w:rPr>
                 <w:rStyle w:val="Hyperlink"/>
@@ -1070,7 +1070,7 @@
                 <w:noProof/>
                 <w:webHidden/>
               </w:rPr>
-              <w:instrText xml:space="preserve"> PAGEREF _Toc120719431 \h </w:instrText>
+              <w:instrText xml:space="preserve"> PAGEREF _Toc120872407 \h </w:instrText>
             </w:r>
             <w:r>
               <w:rPr>
@@ -1114,7 +1114,7 @@
               <w:lang w:eastAsia="ja-JP"/>
             </w:rPr>
           </w:pPr>
-          <w:hyperlink w:anchor="_Toc120719432" w:history="1">
+          <w:hyperlink w:anchor="_Toc120872408" w:history="1">
             <w:r>
               <w:rPr>
                 <w:rStyle w:val="Hyperlink"/>
@@ -1156,7 +1156,7 @@
                 <w:noProof/>
                 <w:webHidden/>
               </w:rPr>
-              <w:instrText xml:space="preserve"> PAGEREF _Toc120719432 \h </w:instrText>
+              <w:instrText xml:space="preserve"> PAGEREF _Toc120872408 \h </w:instrText>
             </w:r>
             <w:r>
               <w:rPr>
@@ -1200,7 +1200,7 @@
               <w:lang w:eastAsia="ja-JP"/>
             </w:rPr>
           </w:pPr>
-          <w:hyperlink w:anchor="_Toc120719433" w:history="1">
+          <w:hyperlink w:anchor="_Toc120872409" w:history="1">
             <w:r>
               <w:rPr>
                 <w:rStyle w:val="Hyperlink"/>
@@ -1242,7 +1242,7 @@
                 <w:noProof/>
                 <w:webHidden/>
               </w:rPr>
-              <w:instrText xml:space="preserve"> PAGEREF _Toc120719433 \h </w:instrText>
+              <w:instrText xml:space="preserve"> PAGEREF _Toc120872409 \h </w:instrText>
             </w:r>
             <w:r>
               <w:rPr>
@@ -1286,7 +1286,7 @@
               <w:lang w:eastAsia="ja-JP"/>
             </w:rPr>
           </w:pPr>
-          <w:hyperlink w:anchor="_Toc120719434" w:history="1">
+          <w:hyperlink w:anchor="_Toc120872410" w:history="1">
             <w:r>
               <w:rPr>
                 <w:rStyle w:val="Hyperlink"/>
@@ -1328,7 +1328,7 @@
                 <w:noProof/>
                 <w:webHidden/>
               </w:rPr>
-              <w:instrText xml:space="preserve"> PAGEREF _Toc120719434 \h </w:instrText>
+              <w:instrText xml:space="preserve"> PAGEREF _Toc120872410 \h </w:instrText>
             </w:r>
             <w:r>
               <w:rPr>
@@ -1372,7 +1372,7 @@
               <w:lang w:eastAsia="ja-JP"/>
             </w:rPr>
           </w:pPr>
-          <w:hyperlink w:anchor="_Toc120719435" w:history="1">
+          <w:hyperlink w:anchor="_Toc120872411" w:history="1">
             <w:r>
               <w:rPr>
                 <w:rStyle w:val="Hyperlink"/>
@@ -1414,7 +1414,7 @@
                 <w:noProof/>
                 <w:webHidden/>
               </w:rPr>
-              <w:instrText xml:space="preserve"> PAGEREF _Toc120719435 \h </w:instrText>
+              <w:instrText xml:space="preserve"> PAGEREF _Toc120872411 \h </w:instrText>
             </w:r>
             <w:r>
               <w:rPr>
@@ -1458,7 +1458,7 @@
               <w:lang w:eastAsia="ja-JP"/>
             </w:rPr>
           </w:pPr>
-          <w:hyperlink w:anchor="_Toc120719436" w:history="1">
+          <w:hyperlink w:anchor="_Toc120872412" w:history="1">
             <w:r>
               <w:rPr>
                 <w:rStyle w:val="Hyperlink"/>
@@ -1500,7 +1500,7 @@
                 <w:noProof/>
                 <w:webHidden/>
               </w:rPr>
-              <w:instrText xml:space="preserve"> PAGEREF _Toc120719436 \h </w:instrText>
+              <w:instrText xml:space="preserve"> PAGEREF _Toc120872412 \h </w:instrText>
             </w:r>
             <w:r>
               <w:rPr>
@@ -1544,7 +1544,7 @@
               <w:lang w:eastAsia="ja-JP"/>
             </w:rPr>
           </w:pPr>
-          <w:hyperlink w:anchor="_Toc120719437" w:history="1">
+          <w:hyperlink w:anchor="_Toc120872413" w:history="1">
             <w:r>
               <w:rPr>
                 <w:rStyle w:val="Hyperlink"/>
@@ -1586,7 +1586,7 @@
                 <w:noProof/>
                 <w:webHidden/>
               </w:rPr>
-              <w:instrText xml:space="preserve"> PAGEREF _Toc120719437 \h </w:instrText>
+              <w:instrText xml:space="preserve"> PAGEREF _Toc120872413 \h </w:instrText>
             </w:r>
             <w:r>
               <w:rPr>
@@ -1630,7 +1630,7 @@
               <w:lang w:eastAsia="ja-JP"/>
             </w:rPr>
           </w:pPr>
-          <w:hyperlink w:anchor="_Toc120719438" w:history="1">
+          <w:hyperlink w:anchor="_Toc120872414" w:history="1">
             <w:r>
               <w:rPr>
                 <w:rStyle w:val="Hyperlink"/>
@@ -1672,7 +1672,7 @@
                 <w:noProof/>
                 <w:webHidden/>
               </w:rPr>
-              <w:instrText xml:space="preserve"> PAGEREF _Toc120719438 \h </w:instrText>
+              <w:instrText xml:space="preserve"> PAGEREF _Toc120872414 \h </w:instrText>
             </w:r>
             <w:r>
               <w:rPr>
@@ -1716,7 +1716,7 @@
               <w:lang w:eastAsia="ja-JP"/>
             </w:rPr>
           </w:pPr>
-          <w:hyperlink w:anchor="_Toc120719439" w:history="1">
+          <w:hyperlink w:anchor="_Toc120872415" w:history="1">
             <w:r>
               <w:rPr>
                 <w:rStyle w:val="Hyperlink"/>
@@ -1758,7 +1758,7 @@
                 <w:noProof/>
                 <w:webHidden/>
               </w:rPr>
-              <w:instrText xml:space="preserve"> PAGEREF _Toc120719439 \h </w:instrText>
+              <w:instrText xml:space="preserve"> PAGEREF _Toc120872415 \h </w:instrText>
             </w:r>
             <w:r>
               <w:rPr>
@@ -1802,7 +1802,7 @@
               <w:lang w:eastAsia="ja-JP"/>
             </w:rPr>
           </w:pPr>
-          <w:hyperlink w:anchor="_Toc120719440" w:history="1">
+          <w:hyperlink w:anchor="_Toc120872416" w:history="1">
             <w:r>
               <w:rPr>
                 <w:rStyle w:val="Hyperlink"/>
@@ -1844,7 +1844,7 @@
                 <w:noProof/>
                 <w:webHidden/>
               </w:rPr>
-              <w:instrText xml:space="preserve"> PAGEREF _Toc120719440 \h </w:instrText>
+              <w:instrText xml:space="preserve"> PAGEREF _Toc120872416 \h </w:instrText>
             </w:r>
             <w:r>
               <w:rPr>
@@ -1887,7 +1887,7 @@
               <w:lang w:eastAsia="ja-JP"/>
             </w:rPr>
           </w:pPr>
-          <w:hyperlink w:anchor="_Toc120719441" w:history="1">
+          <w:hyperlink w:anchor="_Toc120872417" w:history="1">
             <w:r>
               <w:rPr>
                 <w:rStyle w:val="Hyperlink"/>
@@ -1929,7 +1929,7 @@
                 <w:noProof/>
                 <w:webHidden/>
               </w:rPr>
-              <w:instrText xml:space="preserve"> PAGEREF _Toc120719441 \h </w:instrText>
+              <w:instrText xml:space="preserve"> PAGEREF _Toc120872417 \h </w:instrText>
             </w:r>
             <w:r>
               <w:rPr>
@@ -1973,7 +1973,7 @@
               <w:lang w:eastAsia="ja-JP"/>
             </w:rPr>
           </w:pPr>
-          <w:hyperlink w:anchor="_Toc120719442" w:history="1">
+          <w:hyperlink w:anchor="_Toc120872418" w:history="1">
             <w:r>
               <w:rPr>
                 <w:rStyle w:val="Hyperlink"/>
@@ -2017,7 +2017,7 @@
                 <w:noProof/>
                 <w:webHidden/>
               </w:rPr>
-              <w:instrText xml:space="preserve"> PAGEREF _Toc120719442 \h </w:instrText>
+              <w:instrText xml:space="preserve"> PAGEREF _Toc120872418 \h </w:instrText>
             </w:r>
             <w:r>
               <w:rPr>
@@ -2060,7 +2060,7 @@
               <w:lang w:eastAsia="ja-JP"/>
             </w:rPr>
           </w:pPr>
-          <w:hyperlink w:anchor="_Toc120719443" w:history="1">
+          <w:hyperlink w:anchor="_Toc120872419" w:history="1">
             <w:r>
               <w:rPr>
                 <w:rStyle w:val="Hyperlink"/>
@@ -2102,7 +2102,7 @@
                 <w:noProof/>
                 <w:webHidden/>
               </w:rPr>
-              <w:instrText xml:space="preserve"> PAGEREF _Toc120719443 \h </w:instrText>
+              <w:instrText xml:space="preserve"> PAGEREF _Toc120872419 \h </w:instrText>
             </w:r>
             <w:r>
               <w:rPr>
@@ -2146,7 +2146,7 @@
               <w:lang w:eastAsia="ja-JP"/>
             </w:rPr>
           </w:pPr>
-          <w:hyperlink w:anchor="_Toc120719444" w:history="1">
+          <w:hyperlink w:anchor="_Toc120872420" w:history="1">
             <w:r>
               <w:rPr>
                 <w:rStyle w:val="Hyperlink"/>
@@ -2188,7 +2188,7 @@
                 <w:noProof/>
                 <w:webHidden/>
               </w:rPr>
-              <w:instrText xml:space="preserve"> PAGEREF _Toc120719444 \h </w:instrText>
+              <w:instrText xml:space="preserve"> PAGEREF _Toc120872420 \h </w:instrText>
             </w:r>
             <w:r>
               <w:rPr>
@@ -2232,7 +2232,7 @@
               <w:lang w:eastAsia="ja-JP"/>
             </w:rPr>
           </w:pPr>
-          <w:hyperlink w:anchor="_Toc120719445" w:history="1">
+          <w:hyperlink w:anchor="_Toc120872421" w:history="1">
             <w:r>
               <w:rPr>
                 <w:rStyle w:val="Hyperlink"/>
@@ -2274,7 +2274,7 @@
                 <w:noProof/>
                 <w:webHidden/>
               </w:rPr>
-              <w:instrText xml:space="preserve"> PAGEREF _Toc120719445 \h </w:instrText>
+              <w:instrText xml:space="preserve"> PAGEREF _Toc120872421 \h </w:instrText>
             </w:r>
             <w:r>
               <w:rPr>
@@ -2318,7 +2318,7 @@
               <w:lang w:eastAsia="ja-JP"/>
             </w:rPr>
           </w:pPr>
-          <w:hyperlink w:anchor="_Toc120719446" w:history="1">
+          <w:hyperlink w:anchor="_Toc120872422" w:history="1">
             <w:r>
               <w:rPr>
                 <w:rStyle w:val="Hyperlink"/>
@@ -2360,7 +2360,7 @@
                 <w:noProof/>
                 <w:webHidden/>
               </w:rPr>
-              <w:instrText xml:space="preserve"> PAGEREF _Toc120719446 \h </w:instrText>
+              <w:instrText xml:space="preserve"> PAGEREF _Toc120872422 \h </w:instrText>
             </w:r>
             <w:r>
               <w:rPr>
@@ -2404,7 +2404,7 @@
               <w:lang w:eastAsia="ja-JP"/>
             </w:rPr>
           </w:pPr>
-          <w:hyperlink w:anchor="_Toc120719447" w:history="1">
+          <w:hyperlink w:anchor="_Toc120872423" w:history="1">
             <w:r>
               <w:rPr>
                 <w:rStyle w:val="Hyperlink"/>
@@ -2425,7 +2425,7 @@
                 <w:rStyle w:val="Hyperlink"/>
                 <w:noProof/>
               </w:rPr>
-              <w:t>Problemen</w:t>
+              <w:t>Eenvoudig terrein genereren</w:t>
             </w:r>
             <w:r>
               <w:rPr>
@@ -2446,7 +2446,7 @@
                 <w:noProof/>
                 <w:webHidden/>
               </w:rPr>
-              <w:instrText xml:space="preserve"> PAGEREF _Toc120719447 \h </w:instrText>
+              <w:instrText xml:space="preserve"> PAGEREF _Toc120872423 \h </w:instrText>
             </w:r>
             <w:r>
               <w:rPr>
@@ -2490,7 +2490,7 @@
               <w:lang w:eastAsia="ja-JP"/>
             </w:rPr>
           </w:pPr>
-          <w:hyperlink w:anchor="_Toc120719448" w:history="1">
+          <w:hyperlink w:anchor="_Toc120872424" w:history="1">
             <w:r>
               <w:rPr>
                 <w:rStyle w:val="Hyperlink"/>
@@ -2511,7 +2511,7 @@
                 <w:rStyle w:val="Hyperlink"/>
                 <w:noProof/>
               </w:rPr>
-              <w:t>Optimalisatie</w:t>
+              <w:t>Noise integreren in terrein</w:t>
             </w:r>
             <w:r>
               <w:rPr>
@@ -2532,7 +2532,7 @@
                 <w:noProof/>
                 <w:webHidden/>
               </w:rPr>
-              <w:instrText xml:space="preserve"> PAGEREF _Toc120719448 \h </w:instrText>
+              <w:instrText xml:space="preserve"> PAGEREF _Toc120872424 \h </w:instrText>
             </w:r>
             <w:r>
               <w:rPr>
@@ -2553,6 +2553,608 @@
                 <w:webHidden/>
               </w:rPr>
               <w:t>16</w:t>
+            </w:r>
+            <w:r>
+              <w:rPr>
+                <w:noProof/>
+                <w:webHidden/>
+              </w:rPr>
+              <w:fldChar w:fldCharType="end"/>
+            </w:r>
+          </w:hyperlink>
+        </w:p>
+        <w:p>
+          <w:pPr>
+            <w:pStyle w:val="TOC2"/>
+            <w:tabs>
+              <w:tab w:val="left" w:pos="880"/>
+              <w:tab w:val="right" w:leader="dot" w:pos="9062"/>
+            </w:tabs>
+            <w:rPr>
+              <w:rFonts w:asciiTheme="minorHAnsi" w:eastAsiaTheme="minorEastAsia" w:hAnsiTheme="minorHAnsi"/>
+              <w:noProof/>
+              <w:lang w:eastAsia="ja-JP"/>
+            </w:rPr>
+          </w:pPr>
+          <w:hyperlink w:anchor="_Toc120872425" w:history="1">
+            <w:r>
+              <w:rPr>
+                <w:rStyle w:val="Hyperlink"/>
+                <w:noProof/>
+              </w:rPr>
+              <w:t>4.6</w:t>
+            </w:r>
+            <w:r>
+              <w:rPr>
+                <w:rFonts w:asciiTheme="minorHAnsi" w:eastAsiaTheme="minorEastAsia" w:hAnsiTheme="minorHAnsi"/>
+                <w:noProof/>
+                <w:lang w:eastAsia="ja-JP"/>
+              </w:rPr>
+              <w:tab/>
+            </w:r>
+            <w:r>
+              <w:rPr>
+                <w:rStyle w:val="Hyperlink"/>
+                <w:noProof/>
+              </w:rPr>
+              <w:t>Optimalisatie 1: chunks</w:t>
+            </w:r>
+            <w:r>
+              <w:rPr>
+                <w:noProof/>
+                <w:webHidden/>
+              </w:rPr>
+              <w:tab/>
+            </w:r>
+            <w:r>
+              <w:rPr>
+                <w:noProof/>
+                <w:webHidden/>
+              </w:rPr>
+              <w:fldChar w:fldCharType="begin"/>
+            </w:r>
+            <w:r>
+              <w:rPr>
+                <w:noProof/>
+                <w:webHidden/>
+              </w:rPr>
+              <w:instrText xml:space="preserve"> PAGEREF _Toc120872425 \h </w:instrText>
+            </w:r>
+            <w:r>
+              <w:rPr>
+                <w:noProof/>
+                <w:webHidden/>
+              </w:rPr>
+            </w:r>
+            <w:r>
+              <w:rPr>
+                <w:noProof/>
+                <w:webHidden/>
+              </w:rPr>
+              <w:fldChar w:fldCharType="separate"/>
+            </w:r>
+            <w:r>
+              <w:rPr>
+                <w:noProof/>
+                <w:webHidden/>
+              </w:rPr>
+              <w:t>16</w:t>
+            </w:r>
+            <w:r>
+              <w:rPr>
+                <w:noProof/>
+                <w:webHidden/>
+              </w:rPr>
+              <w:fldChar w:fldCharType="end"/>
+            </w:r>
+          </w:hyperlink>
+        </w:p>
+        <w:p>
+          <w:pPr>
+            <w:pStyle w:val="TOC3"/>
+            <w:tabs>
+              <w:tab w:val="left" w:pos="880"/>
+              <w:tab w:val="right" w:leader="dot" w:pos="9062"/>
+            </w:tabs>
+            <w:rPr>
+              <w:rFonts w:asciiTheme="minorHAnsi" w:eastAsiaTheme="minorEastAsia" w:hAnsiTheme="minorHAnsi"/>
+              <w:noProof/>
+              <w:lang w:eastAsia="ja-JP"/>
+            </w:rPr>
+          </w:pPr>
+          <w:hyperlink w:anchor="_Toc120872426" w:history="1">
+            <w:r>
+              <w:rPr>
+                <w:rStyle w:val="Hyperlink"/>
+                <w:noProof/>
+              </w:rPr>
+              <w:t>4.6.1</w:t>
+            </w:r>
+            <w:r>
+              <w:rPr>
+                <w:rFonts w:asciiTheme="minorHAnsi" w:eastAsiaTheme="minorEastAsia" w:hAnsiTheme="minorHAnsi"/>
+                <w:noProof/>
+                <w:lang w:eastAsia="ja-JP"/>
+              </w:rPr>
+              <w:tab/>
+            </w:r>
+            <w:r>
+              <w:rPr>
+                <w:rStyle w:val="Hyperlink"/>
+                <w:noProof/>
+              </w:rPr>
+              <w:t>Chunk loading</w:t>
+            </w:r>
+            <w:r>
+              <w:rPr>
+                <w:noProof/>
+                <w:webHidden/>
+              </w:rPr>
+              <w:tab/>
+            </w:r>
+            <w:r>
+              <w:rPr>
+                <w:noProof/>
+                <w:webHidden/>
+              </w:rPr>
+              <w:fldChar w:fldCharType="begin"/>
+            </w:r>
+            <w:r>
+              <w:rPr>
+                <w:noProof/>
+                <w:webHidden/>
+              </w:rPr>
+              <w:instrText xml:space="preserve"> PAGEREF _Toc120872426 \h </w:instrText>
+            </w:r>
+            <w:r>
+              <w:rPr>
+                <w:noProof/>
+                <w:webHidden/>
+              </w:rPr>
+            </w:r>
+            <w:r>
+              <w:rPr>
+                <w:noProof/>
+                <w:webHidden/>
+              </w:rPr>
+              <w:fldChar w:fldCharType="separate"/>
+            </w:r>
+            <w:r>
+              <w:rPr>
+                <w:noProof/>
+                <w:webHidden/>
+              </w:rPr>
+              <w:t>16</w:t>
+            </w:r>
+            <w:r>
+              <w:rPr>
+                <w:noProof/>
+                <w:webHidden/>
+              </w:rPr>
+              <w:fldChar w:fldCharType="end"/>
+            </w:r>
+          </w:hyperlink>
+        </w:p>
+        <w:p>
+          <w:pPr>
+            <w:pStyle w:val="TOC3"/>
+            <w:tabs>
+              <w:tab w:val="left" w:pos="880"/>
+              <w:tab w:val="right" w:leader="dot" w:pos="9062"/>
+            </w:tabs>
+            <w:rPr>
+              <w:rFonts w:asciiTheme="minorHAnsi" w:eastAsiaTheme="minorEastAsia" w:hAnsiTheme="minorHAnsi"/>
+              <w:noProof/>
+              <w:lang w:eastAsia="ja-JP"/>
+            </w:rPr>
+          </w:pPr>
+          <w:hyperlink w:anchor="_Toc120872427" w:history="1">
+            <w:r>
+              <w:rPr>
+                <w:rStyle w:val="Hyperlink"/>
+                <w:noProof/>
+              </w:rPr>
+              <w:t>4.6.2</w:t>
+            </w:r>
+            <w:r>
+              <w:rPr>
+                <w:rFonts w:asciiTheme="minorHAnsi" w:eastAsiaTheme="minorEastAsia" w:hAnsiTheme="minorHAnsi"/>
+                <w:noProof/>
+                <w:lang w:eastAsia="ja-JP"/>
+              </w:rPr>
+              <w:tab/>
+            </w:r>
+            <w:r>
+              <w:rPr>
+                <w:rStyle w:val="Hyperlink"/>
+                <w:noProof/>
+              </w:rPr>
+              <w:t>Chunk unloading</w:t>
+            </w:r>
+            <w:r>
+              <w:rPr>
+                <w:noProof/>
+                <w:webHidden/>
+              </w:rPr>
+              <w:tab/>
+            </w:r>
+            <w:r>
+              <w:rPr>
+                <w:noProof/>
+                <w:webHidden/>
+              </w:rPr>
+              <w:fldChar w:fldCharType="begin"/>
+            </w:r>
+            <w:r>
+              <w:rPr>
+                <w:noProof/>
+                <w:webHidden/>
+              </w:rPr>
+              <w:instrText xml:space="preserve"> PAGEREF _Toc120872427 \h </w:instrText>
+            </w:r>
+            <w:r>
+              <w:rPr>
+                <w:noProof/>
+                <w:webHidden/>
+              </w:rPr>
+            </w:r>
+            <w:r>
+              <w:rPr>
+                <w:noProof/>
+                <w:webHidden/>
+              </w:rPr>
+              <w:fldChar w:fldCharType="separate"/>
+            </w:r>
+            <w:r>
+              <w:rPr>
+                <w:noProof/>
+                <w:webHidden/>
+              </w:rPr>
+              <w:t>16</w:t>
+            </w:r>
+            <w:r>
+              <w:rPr>
+                <w:noProof/>
+                <w:webHidden/>
+              </w:rPr>
+              <w:fldChar w:fldCharType="end"/>
+            </w:r>
+          </w:hyperlink>
+        </w:p>
+        <w:p>
+          <w:pPr>
+            <w:pStyle w:val="TOC2"/>
+            <w:tabs>
+              <w:tab w:val="left" w:pos="880"/>
+              <w:tab w:val="right" w:leader="dot" w:pos="9062"/>
+            </w:tabs>
+            <w:rPr>
+              <w:rFonts w:asciiTheme="minorHAnsi" w:eastAsiaTheme="minorEastAsia" w:hAnsiTheme="minorHAnsi"/>
+              <w:noProof/>
+              <w:lang w:eastAsia="ja-JP"/>
+            </w:rPr>
+          </w:pPr>
+          <w:hyperlink w:anchor="_Toc120872428" w:history="1">
+            <w:r>
+              <w:rPr>
+                <w:rStyle w:val="Hyperlink"/>
+                <w:noProof/>
+              </w:rPr>
+              <w:t>4.7</w:t>
+            </w:r>
+            <w:r>
+              <w:rPr>
+                <w:rFonts w:asciiTheme="minorHAnsi" w:eastAsiaTheme="minorEastAsia" w:hAnsiTheme="minorHAnsi"/>
+                <w:noProof/>
+                <w:lang w:eastAsia="ja-JP"/>
+              </w:rPr>
+              <w:tab/>
+            </w:r>
+            <w:r>
+              <w:rPr>
+                <w:rStyle w:val="Hyperlink"/>
+                <w:noProof/>
+              </w:rPr>
+              <w:t>Optimalisatie 2: custom mesh renderer</w:t>
+            </w:r>
+            <w:r>
+              <w:rPr>
+                <w:noProof/>
+                <w:webHidden/>
+              </w:rPr>
+              <w:tab/>
+            </w:r>
+            <w:r>
+              <w:rPr>
+                <w:noProof/>
+                <w:webHidden/>
+              </w:rPr>
+              <w:fldChar w:fldCharType="begin"/>
+            </w:r>
+            <w:r>
+              <w:rPr>
+                <w:noProof/>
+                <w:webHidden/>
+              </w:rPr>
+              <w:instrText xml:space="preserve"> PAGEREF _Toc120872428 \h </w:instrText>
+            </w:r>
+            <w:r>
+              <w:rPr>
+                <w:noProof/>
+                <w:webHidden/>
+              </w:rPr>
+            </w:r>
+            <w:r>
+              <w:rPr>
+                <w:noProof/>
+                <w:webHidden/>
+              </w:rPr>
+              <w:fldChar w:fldCharType="separate"/>
+            </w:r>
+            <w:r>
+              <w:rPr>
+                <w:noProof/>
+                <w:webHidden/>
+              </w:rPr>
+              <w:t>17</w:t>
+            </w:r>
+            <w:r>
+              <w:rPr>
+                <w:noProof/>
+                <w:webHidden/>
+              </w:rPr>
+              <w:fldChar w:fldCharType="end"/>
+            </w:r>
+          </w:hyperlink>
+        </w:p>
+        <w:p>
+          <w:pPr>
+            <w:pStyle w:val="TOC2"/>
+            <w:tabs>
+              <w:tab w:val="left" w:pos="880"/>
+              <w:tab w:val="right" w:leader="dot" w:pos="9062"/>
+            </w:tabs>
+            <w:rPr>
+              <w:rFonts w:asciiTheme="minorHAnsi" w:eastAsiaTheme="minorEastAsia" w:hAnsiTheme="minorHAnsi"/>
+              <w:noProof/>
+              <w:lang w:eastAsia="ja-JP"/>
+            </w:rPr>
+          </w:pPr>
+          <w:hyperlink w:anchor="_Toc120872429" w:history="1">
+            <w:r>
+              <w:rPr>
+                <w:rStyle w:val="Hyperlink"/>
+                <w:noProof/>
+              </w:rPr>
+              <w:t>4.8</w:t>
+            </w:r>
+            <w:r>
+              <w:rPr>
+                <w:rFonts w:asciiTheme="minorHAnsi" w:eastAsiaTheme="minorEastAsia" w:hAnsiTheme="minorHAnsi"/>
+                <w:noProof/>
+                <w:lang w:eastAsia="ja-JP"/>
+              </w:rPr>
+              <w:tab/>
+            </w:r>
+            <w:r>
+              <w:rPr>
+                <w:rStyle w:val="Hyperlink"/>
+                <w:noProof/>
+              </w:rPr>
+              <w:t>Optimalisatie 3: multi-threading</w:t>
+            </w:r>
+            <w:r>
+              <w:rPr>
+                <w:noProof/>
+                <w:webHidden/>
+              </w:rPr>
+              <w:tab/>
+            </w:r>
+            <w:r>
+              <w:rPr>
+                <w:noProof/>
+                <w:webHidden/>
+              </w:rPr>
+              <w:fldChar w:fldCharType="begin"/>
+            </w:r>
+            <w:r>
+              <w:rPr>
+                <w:noProof/>
+                <w:webHidden/>
+              </w:rPr>
+              <w:instrText xml:space="preserve"> PAGEREF _Toc120872429 \h </w:instrText>
+            </w:r>
+            <w:r>
+              <w:rPr>
+                <w:noProof/>
+                <w:webHidden/>
+              </w:rPr>
+            </w:r>
+            <w:r>
+              <w:rPr>
+                <w:noProof/>
+                <w:webHidden/>
+              </w:rPr>
+              <w:fldChar w:fldCharType="separate"/>
+            </w:r>
+            <w:r>
+              <w:rPr>
+                <w:noProof/>
+                <w:webHidden/>
+              </w:rPr>
+              <w:t>17</w:t>
+            </w:r>
+            <w:r>
+              <w:rPr>
+                <w:noProof/>
+                <w:webHidden/>
+              </w:rPr>
+              <w:fldChar w:fldCharType="end"/>
+            </w:r>
+          </w:hyperlink>
+        </w:p>
+        <w:p>
+          <w:pPr>
+            <w:pStyle w:val="TOC2"/>
+            <w:tabs>
+              <w:tab w:val="left" w:pos="880"/>
+              <w:tab w:val="right" w:leader="dot" w:pos="9062"/>
+            </w:tabs>
+            <w:rPr>
+              <w:rFonts w:asciiTheme="minorHAnsi" w:eastAsiaTheme="minorEastAsia" w:hAnsiTheme="minorHAnsi"/>
+              <w:noProof/>
+              <w:lang w:eastAsia="ja-JP"/>
+            </w:rPr>
+          </w:pPr>
+          <w:hyperlink w:anchor="_Toc120872430" w:history="1">
+            <w:r>
+              <w:rPr>
+                <w:rStyle w:val="Hyperlink"/>
+                <w:noProof/>
+              </w:rPr>
+              <w:t>4.9</w:t>
+            </w:r>
+            <w:r>
+              <w:rPr>
+                <w:rFonts w:asciiTheme="minorHAnsi" w:eastAsiaTheme="minorEastAsia" w:hAnsiTheme="minorHAnsi"/>
+                <w:noProof/>
+                <w:lang w:eastAsia="ja-JP"/>
+              </w:rPr>
+              <w:tab/>
+            </w:r>
+            <w:r>
+              <w:rPr>
+                <w:rStyle w:val="Hyperlink"/>
+                <w:noProof/>
+              </w:rPr>
+              <w:t>Optimalisatie 4: GPU instancing</w:t>
+            </w:r>
+            <w:r>
+              <w:rPr>
+                <w:noProof/>
+                <w:webHidden/>
+              </w:rPr>
+              <w:tab/>
+            </w:r>
+            <w:r>
+              <w:rPr>
+                <w:noProof/>
+                <w:webHidden/>
+              </w:rPr>
+              <w:fldChar w:fldCharType="begin"/>
+            </w:r>
+            <w:r>
+              <w:rPr>
+                <w:noProof/>
+                <w:webHidden/>
+              </w:rPr>
+              <w:instrText xml:space="preserve"> PAGEREF _Toc120872430 \h </w:instrText>
+            </w:r>
+            <w:r>
+              <w:rPr>
+                <w:noProof/>
+                <w:webHidden/>
+              </w:rPr>
+            </w:r>
+            <w:r>
+              <w:rPr>
+                <w:noProof/>
+                <w:webHidden/>
+              </w:rPr>
+              <w:fldChar w:fldCharType="separate"/>
+            </w:r>
+            <w:r>
+              <w:rPr>
+                <w:noProof/>
+                <w:webHidden/>
+              </w:rPr>
+              <w:t>17</w:t>
+            </w:r>
+            <w:r>
+              <w:rPr>
+                <w:noProof/>
+                <w:webHidden/>
+              </w:rPr>
+              <w:fldChar w:fldCharType="end"/>
+            </w:r>
+          </w:hyperlink>
+        </w:p>
+        <w:p>
+          <w:pPr>
+            <w:pStyle w:val="TOC2"/>
+            <w:tabs>
+              <w:tab w:val="left" w:pos="880"/>
+              <w:tab w:val="right" w:leader="dot" w:pos="9062"/>
+            </w:tabs>
+            <w:rPr>
+              <w:rFonts w:asciiTheme="minorHAnsi" w:eastAsiaTheme="minorEastAsia" w:hAnsiTheme="minorHAnsi"/>
+              <w:noProof/>
+              <w:lang w:eastAsia="ja-JP"/>
+            </w:rPr>
+          </w:pPr>
+          <w:hyperlink w:anchor="_Toc120872431" w:history="1">
+            <w:r>
+              <w:rPr>
+                <w:rStyle w:val="Hyperlink"/>
+                <w:noProof/>
+              </w:rPr>
+              <w:t>4.10</w:t>
+            </w:r>
+            <w:r>
+              <w:rPr>
+                <w:rFonts w:asciiTheme="minorHAnsi" w:eastAsiaTheme="minorEastAsia" w:hAnsiTheme="minorHAnsi"/>
+                <w:noProof/>
+                <w:lang w:eastAsia="ja-JP"/>
+              </w:rPr>
+              <w:tab/>
+            </w:r>
+            <w:r>
+              <w:rPr>
+                <w:rStyle w:val="Hyperlink"/>
+                <w:noProof/>
+              </w:rPr>
+              <w:t>Problemen</w:t>
+            </w:r>
+            <w:r>
+              <w:rPr>
+                <w:noProof/>
+                <w:webHidden/>
+              </w:rPr>
+              <w:tab/>
+            </w:r>
+            <w:r>
+              <w:rPr>
+                <w:noProof/>
+                <w:webHidden/>
+              </w:rPr>
+              <w:fldChar w:fldCharType="begin"/>
+            </w:r>
+            <w:r>
+              <w:rPr>
+                <w:noProof/>
+                <w:webHidden/>
+              </w:rPr>
+              <w:instrText xml:space="preserve"> PAGEREF _Toc120872431 \h </w:instrText>
+            </w:r>
+            <w:r>
+              <w:rPr>
+                <w:noProof/>
+                <w:webHidden/>
+              </w:rPr>
+            </w:r>
+            <w:r>
+              <w:rPr>
+                <w:noProof/>
+                <w:webHidden/>
+              </w:rPr>
+              <w:fldChar w:fldCharType="separate"/>
+            </w:r>
+            <w:r>
+              <w:rPr>
+                <w:noProof/>
+                <w:webHidden/>
+              </w:rPr>
+              <w:t>17</w:t>
             </w:r>
             <w:r>
               <w:rPr>
@@ -2575,7 +3177,7 @@
               <w:lang w:eastAsia="ja-JP"/>
             </w:rPr>
           </w:pPr>
-          <w:hyperlink w:anchor="_Toc120719449" w:history="1">
+          <w:hyperlink w:anchor="_Toc120872432" w:history="1">
             <w:r>
               <w:rPr>
                 <w:rStyle w:val="Hyperlink"/>
@@ -2617,7 +3219,7 @@
                 <w:noProof/>
                 <w:webHidden/>
               </w:rPr>
-              <w:instrText xml:space="preserve"> PAGEREF _Toc120719449 \h </w:instrText>
+              <w:instrText xml:space="preserve"> PAGEREF _Toc120872432 \h </w:instrText>
             </w:r>
             <w:r>
               <w:rPr>
@@ -2637,7 +3239,7 @@
                 <w:noProof/>
                 <w:webHidden/>
               </w:rPr>
-              <w:t>16</w:t>
+              <w:t>17</w:t>
             </w:r>
             <w:r>
               <w:rPr>
@@ -2660,7 +3262,7 @@
               <w:lang w:eastAsia="ja-JP"/>
             </w:rPr>
           </w:pPr>
-          <w:hyperlink w:anchor="_Toc120719450" w:history="1">
+          <w:hyperlink w:anchor="_Toc120872433" w:history="1">
             <w:r>
               <w:rPr>
                 <w:rStyle w:val="Hyperlink"/>
@@ -2702,7 +3304,7 @@
                 <w:noProof/>
                 <w:webHidden/>
               </w:rPr>
-              <w:instrText xml:space="preserve"> PAGEREF _Toc120719450 \h </w:instrText>
+              <w:instrText xml:space="preserve"> PAGEREF _Toc120872433 \h </w:instrText>
             </w:r>
             <w:r>
               <w:rPr>
@@ -2722,7 +3324,7 @@
                 <w:noProof/>
                 <w:webHidden/>
               </w:rPr>
-              <w:t>16</w:t>
+              <w:t>18</w:t>
             </w:r>
             <w:r>
               <w:rPr>
@@ -2745,7 +3347,7 @@
               <w:lang w:eastAsia="ja-JP"/>
             </w:rPr>
           </w:pPr>
-          <w:hyperlink w:anchor="_Toc120719451" w:history="1">
+          <w:hyperlink w:anchor="_Toc120872434" w:history="1">
             <w:r>
               <w:rPr>
                 <w:rStyle w:val="Hyperlink"/>
@@ -2787,7 +3389,7 @@
                 <w:noProof/>
                 <w:webHidden/>
               </w:rPr>
-              <w:instrText xml:space="preserve"> PAGEREF _Toc120719451 \h </w:instrText>
+              <w:instrText xml:space="preserve"> PAGEREF _Toc120872434 \h </w:instrText>
             </w:r>
             <w:r>
               <w:rPr>
@@ -2807,7 +3409,7 @@
                 <w:noProof/>
                 <w:webHidden/>
               </w:rPr>
-              <w:t>16</w:t>
+              <w:t>18</w:t>
             </w:r>
             <w:r>
               <w:rPr>
@@ -2830,7 +3432,7 @@
               <w:lang w:eastAsia="ja-JP"/>
             </w:rPr>
           </w:pPr>
-          <w:hyperlink w:anchor="_Toc120719452" w:history="1">
+          <w:hyperlink w:anchor="_Toc120872435" w:history="1">
             <w:r>
               <w:rPr>
                 <w:rStyle w:val="Hyperlink"/>
@@ -2872,7 +3474,7 @@
                 <w:noProof/>
                 <w:webHidden/>
               </w:rPr>
-              <w:instrText xml:space="preserve"> PAGEREF _Toc120719452 \h </w:instrText>
+              <w:instrText xml:space="preserve"> PAGEREF _Toc120872435 \h </w:instrText>
             </w:r>
             <w:r>
               <w:rPr>
@@ -2892,7 +3494,7 @@
                 <w:noProof/>
                 <w:webHidden/>
               </w:rPr>
-              <w:t>17</w:t>
+              <w:t>19</w:t>
             </w:r>
             <w:r>
               <w:rPr>
@@ -2915,7 +3517,7 @@
               <w:lang w:eastAsia="ja-JP"/>
             </w:rPr>
           </w:pPr>
-          <w:hyperlink w:anchor="_Toc120719453" w:history="1">
+          <w:hyperlink w:anchor="_Toc120872436" w:history="1">
             <w:r>
               <w:rPr>
                 <w:rStyle w:val="Hyperlink"/>
@@ -2957,7 +3559,7 @@
                 <w:noProof/>
                 <w:webHidden/>
               </w:rPr>
-              <w:instrText xml:space="preserve"> PAGEREF _Toc120719453 \h </w:instrText>
+              <w:instrText xml:space="preserve"> PAGEREF _Toc120872436 \h </w:instrText>
             </w:r>
             <w:r>
               <w:rPr>
@@ -2977,7 +3579,7 @@
                 <w:noProof/>
                 <w:webHidden/>
               </w:rPr>
-              <w:t>19</w:t>
+              <w:t>21</w:t>
             </w:r>
             <w:r>
               <w:rPr>
@@ -3069,7 +3671,7 @@
       <w:pPr>
         <w:pStyle w:val="Heading1"/>
       </w:pPr>
-      <w:bookmarkStart w:id="0" w:name="_Toc120719423"/>
+      <w:bookmarkStart w:id="0" w:name="_Toc120872399"/>
       <w:r>
         <w:lastRenderedPageBreak/>
         <w:t>Inleiding</w:t>
@@ -3122,7 +3724,7 @@
       <w:pPr>
         <w:pStyle w:val="Heading1"/>
       </w:pPr>
-      <w:bookmarkStart w:id="1" w:name="_Toc120719424"/>
+      <w:bookmarkStart w:id="1" w:name="_Toc120872400"/>
       <w:r>
         <w:t>Noisefuncties</w:t>
       </w:r>
@@ -3132,7 +3734,7 @@
       <w:pPr>
         <w:pStyle w:val="Heading2"/>
       </w:pPr>
-      <w:bookmarkStart w:id="2" w:name="_Toc120719425"/>
+      <w:bookmarkStart w:id="2" w:name="_Toc120872401"/>
       <w:commentRangeStart w:id="3"/>
       <w:r>
         <w:t>I</w:t>
@@ -3348,7 +3950,7 @@
       <w:pPr>
         <w:pStyle w:val="Heading2"/>
       </w:pPr>
-      <w:bookmarkStart w:id="4" w:name="_Toc120719426"/>
+      <w:bookmarkStart w:id="4" w:name="_Toc120872402"/>
       <w:r>
         <w:t>N</w:t>
       </w:r>
@@ -3496,7 +4098,7 @@
       <w:pPr>
         <w:pStyle w:val="Heading2"/>
       </w:pPr>
-      <w:bookmarkStart w:id="5" w:name="_Toc120719427"/>
+      <w:bookmarkStart w:id="5" w:name="_Toc120872403"/>
       <w:r>
         <w:lastRenderedPageBreak/>
         <w:t>Random Number Generator (RNG)</w:t>
@@ -4785,7 +5387,7 @@
       <w:pPr>
         <w:pStyle w:val="Heading2"/>
       </w:pPr>
-      <w:bookmarkStart w:id="6" w:name="_Toc120719428"/>
+      <w:bookmarkStart w:id="6" w:name="_Toc120872404"/>
       <w:r>
         <w:rPr>
           <w:noProof/>
@@ -4987,27 +5589,14 @@
                             <w:r>
                               <w:t xml:space="preserve">Figuur </w:t>
                             </w:r>
-                            <w:r>
-                              <w:fldChar w:fldCharType="begin"/>
-                            </w:r>
-                            <w:r>
-                              <w:instrText xml:space="preserve"> SEQ Figuur \* ARABIC </w:instrText>
-                            </w:r>
-                            <w:r>
-                              <w:fldChar w:fldCharType="separate"/>
-                            </w:r>
-                            <w:r>
-                              <w:rPr>
-                                <w:noProof/>
-                              </w:rPr>
-                              <w:t>1</w:t>
-                            </w:r>
-                            <w:r>
-                              <w:rPr>
-                                <w:noProof/>
-                              </w:rPr>
-                              <w:fldChar w:fldCharType="end"/>
-                            </w:r>
+                            <w:fldSimple w:instr=" SEQ Figuur \* ARABIC ">
+                              <w:r>
+                                <w:rPr>
+                                  <w:noProof/>
+                                </w:rPr>
+                                <w:t>1</w:t>
+                              </w:r>
+                            </w:fldSimple>
                             <w:r>
                               <w:t xml:space="preserve"> Een 2D raster met white noise</w:t>
                             </w:r>
@@ -5056,27 +5645,14 @@
                       <w:r>
                         <w:t xml:space="preserve">Figuur </w:t>
                       </w:r>
-                      <w:r>
-                        <w:fldChar w:fldCharType="begin"/>
-                      </w:r>
-                      <w:r>
-                        <w:instrText xml:space="preserve"> SEQ Figuur \* ARABIC </w:instrText>
-                      </w:r>
-                      <w:r>
-                        <w:fldChar w:fldCharType="separate"/>
-                      </w:r>
-                      <w:r>
-                        <w:rPr>
-                          <w:noProof/>
-                        </w:rPr>
-                        <w:t>1</w:t>
-                      </w:r>
-                      <w:r>
-                        <w:rPr>
-                          <w:noProof/>
-                        </w:rPr>
-                        <w:fldChar w:fldCharType="end"/>
-                      </w:r>
+                      <w:fldSimple w:instr=" SEQ Figuur \* ARABIC ">
+                        <w:r>
+                          <w:rPr>
+                            <w:noProof/>
+                          </w:rPr>
+                          <w:t>1</w:t>
+                        </w:r>
+                      </w:fldSimple>
                       <w:r>
                         <w:t xml:space="preserve"> Een 2D raster met white noise</w:t>
                       </w:r>
@@ -5167,7 +5743,7 @@
       <w:pPr>
         <w:pStyle w:val="Heading2"/>
       </w:pPr>
-      <w:bookmarkStart w:id="10" w:name="_Toc120719429"/>
+      <w:bookmarkStart w:id="10" w:name="_Toc120872405"/>
       <w:r>
         <w:rPr>
           <w:noProof/>
@@ -5292,33 +5868,17 @@
                             <w:r>
                               <w:t xml:space="preserve">Figuur </w:t>
                             </w:r>
-                            <w:r>
-                              <w:fldChar w:fldCharType="begin"/>
-                            </w:r>
-                            <w:r>
-                              <w:instrText xml:space="preserve"> SEQ Figuur \* ARABIC </w:instrText>
-                            </w:r>
-                            <w:r>
-                              <w:fldChar w:fldCharType="separate"/>
-                            </w:r>
-                            <w:r>
-                              <w:rPr>
-                                <w:noProof/>
-                              </w:rPr>
-                              <w:t>2</w:t>
-                            </w:r>
-                            <w:r>
-                              <w:rPr>
-                                <w:noProof/>
-                              </w:rPr>
-                              <w:fldChar w:fldCharType="end"/>
-                            </w:r>
+                            <w:fldSimple w:instr=" SEQ Figuur \* ARABIC ">
+                              <w:r>
+                                <w:rPr>
+                                  <w:noProof/>
+                                </w:rPr>
+                                <w:t>2</w:t>
+                              </w:r>
+                            </w:fldSimple>
                             <w:bookmarkEnd w:id="11"/>
                             <w:r>
-                              <w:t xml:space="preserve"> </w:t>
-                            </w:r>
-                            <w:r>
-                              <w:t>Een 2D raster met value noise</w:t>
+                              <w:t xml:space="preserve"> Een 2D raster met value noise</w:t>
                             </w:r>
                             <w:bookmarkEnd w:id="12"/>
                           </w:p>
@@ -5353,33 +5913,17 @@
                       <w:r>
                         <w:t xml:space="preserve">Figuur </w:t>
                       </w:r>
-                      <w:r>
-                        <w:fldChar w:fldCharType="begin"/>
-                      </w:r>
-                      <w:r>
-                        <w:instrText xml:space="preserve"> SEQ Figuur \* ARABIC </w:instrText>
-                      </w:r>
-                      <w:r>
-                        <w:fldChar w:fldCharType="separate"/>
-                      </w:r>
-                      <w:r>
-                        <w:rPr>
-                          <w:noProof/>
-                        </w:rPr>
-                        <w:t>2</w:t>
-                      </w:r>
-                      <w:r>
-                        <w:rPr>
-                          <w:noProof/>
-                        </w:rPr>
-                        <w:fldChar w:fldCharType="end"/>
-                      </w:r>
+                      <w:fldSimple w:instr=" SEQ Figuur \* ARABIC ">
+                        <w:r>
+                          <w:rPr>
+                            <w:noProof/>
+                          </w:rPr>
+                          <w:t>2</w:t>
+                        </w:r>
+                      </w:fldSimple>
                       <w:bookmarkEnd w:id="13"/>
                       <w:r>
-                        <w:t xml:space="preserve"> </w:t>
-                      </w:r>
-                      <w:r>
-                        <w:t>Een 2D raster met value noise</w:t>
+                        <w:t xml:space="preserve"> Een 2D raster met value noise</w:t>
                       </w:r>
                       <w:bookmarkEnd w:id="14"/>
                     </w:p>
@@ -5760,27 +6304,14 @@
                             <w:r>
                               <w:t xml:space="preserve">Figuur </w:t>
                             </w:r>
-                            <w:r>
-                              <w:fldChar w:fldCharType="begin"/>
-                            </w:r>
-                            <w:r>
-                              <w:instrText xml:space="preserve"> SEQ Figuur \* ARABIC </w:instrText>
-                            </w:r>
-                            <w:r>
-                              <w:fldChar w:fldCharType="separate"/>
-                            </w:r>
-                            <w:r>
-                              <w:rPr>
-                                <w:noProof/>
-                              </w:rPr>
-                              <w:t>3</w:t>
-                            </w:r>
-                            <w:r>
-                              <w:rPr>
-                                <w:noProof/>
-                              </w:rPr>
-                              <w:fldChar w:fldCharType="end"/>
-                            </w:r>
+                            <w:fldSimple w:instr=" SEQ Figuur \* ARABIC ">
+                              <w:r>
+                                <w:rPr>
+                                  <w:noProof/>
+                                </w:rPr>
+                                <w:t>3</w:t>
+                              </w:r>
+                            </w:fldSimple>
                             <w:r>
                               <w:t xml:space="preserve"> </w:t>
                             </w:r>
@@ -5819,27 +6350,14 @@
                       <w:r>
                         <w:t xml:space="preserve">Figuur </w:t>
                       </w:r>
-                      <w:r>
-                        <w:fldChar w:fldCharType="begin"/>
-                      </w:r>
-                      <w:r>
-                        <w:instrText xml:space="preserve"> SEQ Figuur \* ARABIC </w:instrText>
-                      </w:r>
-                      <w:r>
-                        <w:fldChar w:fldCharType="separate"/>
-                      </w:r>
-                      <w:r>
-                        <w:rPr>
-                          <w:noProof/>
-                        </w:rPr>
-                        <w:t>3</w:t>
-                      </w:r>
-                      <w:r>
-                        <w:rPr>
-                          <w:noProof/>
-                        </w:rPr>
-                        <w:fldChar w:fldCharType="end"/>
-                      </w:r>
+                      <w:fldSimple w:instr=" SEQ Figuur \* ARABIC ">
+                        <w:r>
+                          <w:rPr>
+                            <w:noProof/>
+                          </w:rPr>
+                          <w:t>3</w:t>
+                        </w:r>
+                      </w:fldSimple>
                       <w:r>
                         <w:t xml:space="preserve"> </w:t>
                       </w:r>
@@ -5864,7 +6382,7 @@
       <w:pPr>
         <w:pStyle w:val="Heading3"/>
       </w:pPr>
-      <w:bookmarkStart w:id="17" w:name="_Toc120719430"/>
+      <w:bookmarkStart w:id="17" w:name="_Toc120872406"/>
       <w:r>
         <w:lastRenderedPageBreak/>
         <w:t>Werking</w:t>
@@ -6142,32 +6660,16 @@
                             <w:r>
                               <w:t xml:space="preserve">Codefragment </w:t>
                             </w:r>
+                            <w:fldSimple w:instr=" SEQ Codefragment \* ARABIC ">
+                              <w:r>
+                                <w:rPr>
+                                  <w:noProof/>
+                                </w:rPr>
+                                <w:t>1</w:t>
+                              </w:r>
+                            </w:fldSimple>
                             <w:r>
-                              <w:fldChar w:fldCharType="begin"/>
-                            </w:r>
-                            <w:r>
-                              <w:instrText xml:space="preserve"> SEQ Codefragment \* ARABIC </w:instrText>
-                            </w:r>
-                            <w:r>
-                              <w:fldChar w:fldCharType="separate"/>
-                            </w:r>
-                            <w:r>
-                              <w:rPr>
-                                <w:noProof/>
-                              </w:rPr>
-                              <w:t>1</w:t>
-                            </w:r>
-                            <w:r>
-                              <w:rPr>
-                                <w:noProof/>
-                              </w:rPr>
-                              <w:fldChar w:fldCharType="end"/>
-                            </w:r>
-                            <w:r>
-                              <w:t xml:space="preserve"> </w:t>
-                            </w:r>
-                            <w:r>
-                              <w:t>Interpolatie tussen twee punten i en j</w:t>
+                              <w:t xml:space="preserve"> Interpolatie tussen twee punten i en j</w:t>
                             </w:r>
                             <w:bookmarkEnd w:id="18"/>
                           </w:p>
@@ -6207,32 +6709,16 @@
                       <w:r>
                         <w:t xml:space="preserve">Codefragment </w:t>
                       </w:r>
+                      <w:fldSimple w:instr=" SEQ Codefragment \* ARABIC ">
+                        <w:r>
+                          <w:rPr>
+                            <w:noProof/>
+                          </w:rPr>
+                          <w:t>1</w:t>
+                        </w:r>
+                      </w:fldSimple>
                       <w:r>
-                        <w:fldChar w:fldCharType="begin"/>
-                      </w:r>
-                      <w:r>
-                        <w:instrText xml:space="preserve"> SEQ Codefragment \* ARABIC </w:instrText>
-                      </w:r>
-                      <w:r>
-                        <w:fldChar w:fldCharType="separate"/>
-                      </w:r>
-                      <w:r>
-                        <w:rPr>
-                          <w:noProof/>
-                        </w:rPr>
-                        <w:t>1</w:t>
-                      </w:r>
-                      <w:r>
-                        <w:rPr>
-                          <w:noProof/>
-                        </w:rPr>
-                        <w:fldChar w:fldCharType="end"/>
-                      </w:r>
-                      <w:r>
-                        <w:t xml:space="preserve"> </w:t>
-                      </w:r>
-                      <w:r>
-                        <w:t>Interpolatie tussen twee punten i en j</w:t>
+                        <w:t xml:space="preserve"> Interpolatie tussen twee punten i en j</w:t>
                       </w:r>
                       <w:bookmarkEnd w:id="19"/>
                     </w:p>
@@ -6261,38 +6747,23 @@
       <w:r>
         <w:t xml:space="preserve"> </w:t>
       </w:r>
-      <w:r>
-        <w:fldChar w:fldCharType="begin"/>
-      </w:r>
-      <w:r>
-        <w:instrText xml:space="preserve"> REF _Ref119416704 </w:instrText>
-      </w:r>
-      <w:r>
-        <w:fldChar w:fldCharType="separate"/>
-      </w:r>
-      <w:r>
-        <w:rPr>
-          <w:sz w:val="14"/>
-          <w:szCs w:val="14"/>
-        </w:rPr>
-        <w:t xml:space="preserve">Figuur </w:t>
-      </w:r>
-      <w:r>
-        <w:rPr>
-          <w:noProof/>
-          <w:sz w:val="14"/>
-          <w:szCs w:val="14"/>
-        </w:rPr>
-        <w:t>4</w:t>
-      </w:r>
-      <w:r>
-        <w:rPr>
-          <w:noProof/>
-          <w:sz w:val="14"/>
-          <w:szCs w:val="14"/>
-        </w:rPr>
-        <w:fldChar w:fldCharType="end"/>
-      </w:r>
+      <w:fldSimple w:instr=" REF _Ref119416704 ">
+        <w:r>
+          <w:rPr>
+            <w:sz w:val="14"/>
+            <w:szCs w:val="14"/>
+          </w:rPr>
+          <w:t xml:space="preserve">Figuur </w:t>
+        </w:r>
+        <w:r>
+          <w:rPr>
+            <w:noProof/>
+            <w:sz w:val="14"/>
+            <w:szCs w:val="14"/>
+          </w:rPr>
+          <w:t>4</w:t>
+        </w:r>
+      </w:fldSimple>
       <w:r>
         <w:t xml:space="preserve">. </w:t>
       </w:r>
@@ -6302,38 +6773,23 @@
       <w:r>
         <w:t xml:space="preserve"> </w:t>
       </w:r>
-      <w:r>
-        <w:fldChar w:fldCharType="begin"/>
-      </w:r>
-      <w:r>
-        <w:instrText xml:space="preserve"> REF _Ref119416723 </w:instrText>
-      </w:r>
-      <w:r>
-        <w:fldChar w:fldCharType="separate"/>
-      </w:r>
-      <w:r>
-        <w:rPr>
-          <w:sz w:val="14"/>
-          <w:szCs w:val="14"/>
-        </w:rPr>
-        <w:t xml:space="preserve">Figuur </w:t>
-      </w:r>
-      <w:r>
-        <w:rPr>
-          <w:noProof/>
-          <w:sz w:val="14"/>
-          <w:szCs w:val="14"/>
-        </w:rPr>
-        <w:t>5</w:t>
-      </w:r>
-      <w:r>
-        <w:rPr>
-          <w:noProof/>
-          <w:sz w:val="14"/>
-          <w:szCs w:val="14"/>
-        </w:rPr>
-        <w:fldChar w:fldCharType="end"/>
-      </w:r>
+      <w:fldSimple w:instr=" REF _Ref119416723 ">
+        <w:r>
+          <w:rPr>
+            <w:sz w:val="14"/>
+            <w:szCs w:val="14"/>
+          </w:rPr>
+          <w:t xml:space="preserve">Figuur </w:t>
+        </w:r>
+        <w:r>
+          <w:rPr>
+            <w:noProof/>
+            <w:sz w:val="14"/>
+            <w:szCs w:val="14"/>
+          </w:rPr>
+          <w:t>5</w:t>
+        </w:r>
+      </w:fldSimple>
       <w:r>
         <w:t xml:space="preserve">. Vervolgens berekent de code de positie van het punt in de huidige cel en zet die </w:t>
       </w:r>
@@ -6346,38 +6802,23 @@
       <w:r>
         <w:t xml:space="preserve"> </w:t>
       </w:r>
-      <w:r>
-        <w:fldChar w:fldCharType="begin"/>
-      </w:r>
-      <w:r>
-        <w:instrText xml:space="preserve"> REF _Ref119416741 </w:instrText>
-      </w:r>
-      <w:r>
-        <w:fldChar w:fldCharType="separate"/>
-      </w:r>
-      <w:r>
-        <w:rPr>
-          <w:sz w:val="14"/>
-          <w:szCs w:val="14"/>
-        </w:rPr>
-        <w:t xml:space="preserve">Figuur </w:t>
-      </w:r>
-      <w:r>
-        <w:rPr>
-          <w:noProof/>
-          <w:sz w:val="14"/>
-          <w:szCs w:val="14"/>
-        </w:rPr>
-        <w:t>6</w:t>
-      </w:r>
-      <w:r>
-        <w:rPr>
-          <w:noProof/>
-          <w:sz w:val="14"/>
-          <w:szCs w:val="14"/>
-        </w:rPr>
-        <w:fldChar w:fldCharType="end"/>
-      </w:r>
+      <w:fldSimple w:instr=" REF _Ref119416741 ">
+        <w:r>
+          <w:rPr>
+            <w:sz w:val="14"/>
+            <w:szCs w:val="14"/>
+          </w:rPr>
+          <w:t xml:space="preserve">Figuur </w:t>
+        </w:r>
+        <w:r>
+          <w:rPr>
+            <w:noProof/>
+            <w:sz w:val="14"/>
+            <w:szCs w:val="14"/>
+          </w:rPr>
+          <w:t>6</w:t>
+        </w:r>
+      </w:fldSimple>
       <w:r>
         <w:t>. Ten slotte wordt interpolatie drie keer toegepast.</w:t>
       </w:r>
@@ -7147,7 +7588,7 @@
       <w:pPr>
         <w:pStyle w:val="Heading3"/>
       </w:pPr>
-      <w:bookmarkStart w:id="30" w:name="_Toc120719431"/>
+      <w:bookmarkStart w:id="30" w:name="_Toc120872407"/>
       <w:r>
         <w:lastRenderedPageBreak/>
         <w:t>Eigenschappen</w:t>
@@ -7218,7 +7659,7 @@
       <w:pPr>
         <w:pStyle w:val="Heading3"/>
       </w:pPr>
-      <w:bookmarkStart w:id="31" w:name="_Toc120719432"/>
+      <w:bookmarkStart w:id="31" w:name="_Toc120872408"/>
       <w:r>
         <w:t>Voorbeelden</w:t>
       </w:r>
@@ -7260,29 +7701,15 @@
         </w:rPr>
         <w:t xml:space="preserve">(2.3) </w:t>
       </w:r>
-      <w:r>
-        <w:fldChar w:fldCharType="begin"/>
-      </w:r>
-      <w:r>
-        <w:instrText>HYPERLINK "https://micsymposium.org/mics_2011_proceedings/mics2011_submission_30.pdf"</w:instrText>
-      </w:r>
-      <w:r>
-        <w:fldChar w:fldCharType="separate"/>
-      </w:r>
-      <w:r>
-        <w:rPr>
-          <w:rStyle w:val="Hyperlink"/>
-          <w:lang w:val="nl-NL" w:eastAsia="nl-NL"/>
-        </w:rPr>
-        <w:t>https://micsymposium.org/mics_2011_proceedings/mics2011_submission_30.pdf</w:t>
-      </w:r>
-      <w:r>
-        <w:rPr>
-          <w:rStyle w:val="Hyperlink"/>
-          <w:lang w:val="nl-NL" w:eastAsia="nl-NL"/>
-        </w:rPr>
-        <w:fldChar w:fldCharType="end"/>
-      </w:r>
+      <w:hyperlink r:id="rId24" w:history="1">
+        <w:r>
+          <w:rPr>
+            <w:rStyle w:val="Hyperlink"/>
+            <w:lang w:val="nl-NL" w:eastAsia="nl-NL"/>
+          </w:rPr>
+          <w:t>https://micsymposium.org/mics_2011_proceedings/mics2011_submission_30.pdf</w:t>
+        </w:r>
+      </w:hyperlink>
     </w:p>
     <w:p>
       <w:pPr>
@@ -7305,7 +7732,7 @@
       <w:pPr>
         <w:pStyle w:val="Heading2"/>
       </w:pPr>
-      <w:bookmarkStart w:id="32" w:name="_Toc120719433"/>
+      <w:bookmarkStart w:id="32" w:name="_Toc120872409"/>
       <w:r>
         <w:rPr>
           <w:noProof/>
@@ -7335,7 +7762,7 @@
                     <pic:cNvPicPr/>
                   </pic:nvPicPr>
                   <pic:blipFill>
-                    <a:blip r:embed="rId24" cstate="print">
+                    <a:blip r:embed="rId25" cstate="print">
                       <a:extLst>
                         <a:ext uri="{28A0092B-C50C-407E-A947-70E740481C1C}">
                           <a14:useLocalDpi xmlns:a14="http://schemas.microsoft.com/office/drawing/2010/main" val="0"/>
@@ -7468,32 +7895,16 @@
                             <w:r>
                               <w:t xml:space="preserve">Figuur </w:t>
                             </w:r>
+                            <w:fldSimple w:instr=" SEQ Figuur \* ARABIC ">
+                              <w:r>
+                                <w:rPr>
+                                  <w:noProof/>
+                                </w:rPr>
+                                <w:t>9</w:t>
+                              </w:r>
+                            </w:fldSimple>
                             <w:r>
-                              <w:fldChar w:fldCharType="begin"/>
-                            </w:r>
-                            <w:r>
-                              <w:instrText xml:space="preserve"> SEQ Figuur \* ARABIC </w:instrText>
-                            </w:r>
-                            <w:r>
-                              <w:fldChar w:fldCharType="separate"/>
-                            </w:r>
-                            <w:r>
-                              <w:rPr>
-                                <w:noProof/>
-                              </w:rPr>
-                              <w:t>9</w:t>
-                            </w:r>
-                            <w:r>
-                              <w:rPr>
-                                <w:noProof/>
-                              </w:rPr>
-                              <w:fldChar w:fldCharType="end"/>
-                            </w:r>
-                            <w:r>
-                              <w:t xml:space="preserve"> </w:t>
-                            </w:r>
-                            <w:r>
-                              <w:t>Een 2D raster met Perlin noise</w:t>
+                              <w:t xml:space="preserve"> Een 2D raster met Perlin noise</w:t>
                             </w:r>
                             <w:bookmarkEnd w:id="33"/>
                           </w:p>
@@ -7536,32 +7947,16 @@
                       <w:r>
                         <w:t xml:space="preserve">Figuur </w:t>
                       </w:r>
+                      <w:fldSimple w:instr=" SEQ Figuur \* ARABIC ">
+                        <w:r>
+                          <w:rPr>
+                            <w:noProof/>
+                          </w:rPr>
+                          <w:t>9</w:t>
+                        </w:r>
+                      </w:fldSimple>
                       <w:r>
-                        <w:fldChar w:fldCharType="begin"/>
-                      </w:r>
-                      <w:r>
-                        <w:instrText xml:space="preserve"> SEQ Figuur \* ARABIC </w:instrText>
-                      </w:r>
-                      <w:r>
-                        <w:fldChar w:fldCharType="separate"/>
-                      </w:r>
-                      <w:r>
-                        <w:rPr>
-                          <w:noProof/>
-                        </w:rPr>
-                        <w:t>9</w:t>
-                      </w:r>
-                      <w:r>
-                        <w:rPr>
-                          <w:noProof/>
-                        </w:rPr>
-                        <w:fldChar w:fldCharType="end"/>
-                      </w:r>
-                      <w:r>
-                        <w:t xml:space="preserve"> </w:t>
-                      </w:r>
-                      <w:r>
-                        <w:t>Een 2D raster met Perlin noise</w:t>
+                        <w:t xml:space="preserve"> Een 2D raster met Perlin noise</w:t>
                       </w:r>
                       <w:bookmarkEnd w:id="34"/>
                     </w:p>
@@ -7610,7 +8005,7 @@
       <w:pPr>
         <w:pStyle w:val="Heading3"/>
       </w:pPr>
-      <w:bookmarkStart w:id="35" w:name="_Toc120719434"/>
+      <w:bookmarkStart w:id="35" w:name="_Toc120872410"/>
       <w:r>
         <w:t>Werking</w:t>
       </w:r>
@@ -8115,7 +8510,7 @@
                           <pic:cNvPicPr/>
                         </pic:nvPicPr>
                         <pic:blipFill>
-                          <a:blip r:embed="rId25"/>
+                          <a:blip r:embed="rId26"/>
                           <a:stretch>
                             <a:fillRect/>
                           </a:stretch>
@@ -8227,7 +8622,7 @@
                           <pic:cNvPicPr/>
                         </pic:nvPicPr>
                         <pic:blipFill>
-                          <a:blip r:embed="rId26"/>
+                          <a:blip r:embed="rId27"/>
                           <a:stretch>
                             <a:fillRect/>
                           </a:stretch>
@@ -8363,7 +8758,7 @@
       <w:pPr>
         <w:pStyle w:val="Heading3"/>
       </w:pPr>
-      <w:bookmarkStart w:id="40" w:name="_Toc120719435"/>
+      <w:bookmarkStart w:id="40" w:name="_Toc120872411"/>
       <w:r>
         <w:lastRenderedPageBreak/>
         <w:t>Eigenschappen</w:t>
@@ -8464,7 +8859,7 @@
       <w:pPr>
         <w:pStyle w:val="Heading3"/>
       </w:pPr>
-      <w:bookmarkStart w:id="41" w:name="_Toc120719436"/>
+      <w:bookmarkStart w:id="41" w:name="_Toc120872412"/>
       <w:r>
         <w:t>Voorbeelden</w:t>
       </w:r>
@@ -8489,42 +8884,28 @@
         </w:rPr>
         <w:t xml:space="preserve">(2.4) </w:t>
       </w:r>
-      <w:r>
-        <w:fldChar w:fldCharType="begin"/>
-      </w:r>
-      <w:r>
-        <w:instrText>HYPERLINK "https://micsymposium.org/mics_2011_proceedings/mics2011_submission_30.pdf"</w:instrText>
-      </w:r>
-      <w:r>
-        <w:fldChar w:fldCharType="separate"/>
-      </w:r>
-      <w:r>
-        <w:rPr>
-          <w:rStyle w:val="Hyperlink"/>
-          <w:lang w:val="nl-NL" w:eastAsia="nl-NL"/>
-        </w:rPr>
-        <w:t>https://micsymposium.org/mics_2011_proceedings/mics2011_submission_30.pdf</w:t>
-      </w:r>
-      <w:r>
-        <w:rPr>
-          <w:rStyle w:val="Hyperlink"/>
-          <w:lang w:val="nl-NL" w:eastAsia="nl-NL"/>
-        </w:rPr>
-        <w:fldChar w:fldCharType="end"/>
-      </w:r>
-    </w:p>
-    <w:p>
-      <w:pPr>
-        <w:rPr>
-          <w:lang w:val="nl-NL" w:eastAsia="nl-NL"/>
-        </w:rPr>
-      </w:pPr>
-      <w:hyperlink r:id="rId27" w:history="1">
+      <w:hyperlink r:id="rId28" w:history="1">
         <w:r>
           <w:rPr>
             <w:rStyle w:val="Hyperlink"/>
             <w:lang w:val="nl-NL" w:eastAsia="nl-NL"/>
           </w:rPr>
+          <w:t>https://micsymposium.org/mics_2011_proceedings/mics2011_submission_30.pdf</w:t>
+        </w:r>
+      </w:hyperlink>
+    </w:p>
+    <w:p>
+      <w:pPr>
+        <w:rPr>
+          <w:lang w:val="nl-NL" w:eastAsia="nl-NL"/>
+        </w:rPr>
+      </w:pPr>
+      <w:hyperlink r:id="rId29" w:history="1">
+        <w:r>
+          <w:rPr>
+            <w:rStyle w:val="Hyperlink"/>
+            <w:lang w:val="nl-NL" w:eastAsia="nl-NL"/>
+          </w:rPr>
           <w:t>https://www.ronja-tutorials.com/post/026-perlin-noise/</w:t>
         </w:r>
       </w:hyperlink>
@@ -8548,7 +8929,7 @@
       <w:pPr>
         <w:pStyle w:val="Heading2"/>
       </w:pPr>
-      <w:bookmarkStart w:id="42" w:name="_Toc120719437"/>
+      <w:bookmarkStart w:id="42" w:name="_Toc120872413"/>
       <w:r>
         <w:lastRenderedPageBreak/>
         <w:t>Simplex noise</w:t>
@@ -8597,7 +8978,7 @@
       <w:pPr>
         <w:pStyle w:val="Heading3"/>
       </w:pPr>
-      <w:bookmarkStart w:id="43" w:name="_Toc120719438"/>
+      <w:bookmarkStart w:id="43" w:name="_Toc120872414"/>
       <w:r>
         <w:t>Werking</w:t>
       </w:r>
@@ -8726,7 +9107,7 @@
                           </pic:cNvPicPr>
                         </pic:nvPicPr>
                         <pic:blipFill rotWithShape="1">
-                          <a:blip r:embed="rId28" cstate="print">
+                          <a:blip r:embed="rId30" cstate="print">
                             <a:extLst>
                               <a:ext uri="{28A0092B-C50C-407E-A947-70E740481C1C}">
                                 <a14:useLocalDpi xmlns:a14="http://schemas.microsoft.com/office/drawing/2010/main" val="0"/>
@@ -8853,7 +9234,7 @@
                           </pic:cNvPicPr>
                         </pic:nvPicPr>
                         <pic:blipFill>
-                          <a:blip r:embed="rId29" cstate="print">
+                          <a:blip r:embed="rId31" cstate="print">
                             <a:extLst>
                               <a:ext uri="{28A0092B-C50C-407E-A947-70E740481C1C}">
                                 <a14:useLocalDpi xmlns:a14="http://schemas.microsoft.com/office/drawing/2010/main" val="0"/>
@@ -8977,7 +9358,7 @@
                           </pic:cNvPicPr>
                         </pic:nvPicPr>
                         <pic:blipFill>
-                          <a:blip r:embed="rId30" cstate="print">
+                          <a:blip r:embed="rId32" cstate="print">
                             <a:extLst>
                               <a:ext uri="{28A0092B-C50C-407E-A947-70E740481C1C}">
                                 <a14:useLocalDpi xmlns:a14="http://schemas.microsoft.com/office/drawing/2010/main" val="0"/>
@@ -9130,7 +9511,7 @@
                           </pic:cNvPicPr>
                         </pic:nvPicPr>
                         <pic:blipFill>
-                          <a:blip r:embed="rId31" cstate="print">
+                          <a:blip r:embed="rId33" cstate="print">
                             <a:extLst>
                               <a:ext uri="{28A0092B-C50C-407E-A947-70E740481C1C}">
                                 <a14:useLocalDpi xmlns:a14="http://schemas.microsoft.com/office/drawing/2010/main" val="0"/>
@@ -9267,7 +9648,7 @@
                           </pic:cNvPicPr>
                         </pic:nvPicPr>
                         <pic:blipFill>
-                          <a:blip r:embed="rId32" cstate="print">
+                          <a:blip r:embed="rId34" cstate="print">
                             <a:extLst>
                               <a:ext uri="{28A0092B-C50C-407E-A947-70E740481C1C}">
                                 <a14:useLocalDpi xmlns:a14="http://schemas.microsoft.com/office/drawing/2010/main" val="0"/>
@@ -9387,7 +9768,7 @@
                           </pic:cNvPicPr>
                         </pic:nvPicPr>
                         <pic:blipFill>
-                          <a:blip r:embed="rId33" cstate="print">
+                          <a:blip r:embed="rId35" cstate="print">
                             <a:extLst>
                               <a:ext uri="{28A0092B-C50C-407E-A947-70E740481C1C}">
                                 <a14:useLocalDpi xmlns:a14="http://schemas.microsoft.com/office/drawing/2010/main" val="0"/>
@@ -9651,7 +10032,7 @@
           <w:lang w:val="en-US" w:eastAsia="nl-NL"/>
         </w:rPr>
       </w:pPr>
-      <w:hyperlink r:id="rId34" w:history="1">
+      <w:hyperlink r:id="rId36" w:history="1">
         <w:r>
           <w:rPr>
             <w:rStyle w:val="Hyperlink"/>
@@ -9671,7 +10052,7 @@
           <w:lang w:val="en-US" w:eastAsia="nl-NL"/>
         </w:rPr>
       </w:pPr>
-      <w:hyperlink r:id="rId35" w:history="1">
+      <w:hyperlink r:id="rId37" w:history="1">
         <w:r>
           <w:rPr>
             <w:rStyle w:val="Hyperlink"/>
@@ -9691,7 +10072,7 @@
           <w:lang w:val="en-US" w:eastAsia="nl-NL"/>
         </w:rPr>
       </w:pPr>
-      <w:hyperlink r:id="rId36" w:history="1">
+      <w:hyperlink r:id="rId38" w:history="1">
         <w:r>
           <w:rPr>
             <w:rStyle w:val="Hyperlink"/>
@@ -9711,7 +10092,7 @@
           <w:lang w:val="en-US" w:eastAsia="nl-NL"/>
         </w:rPr>
       </w:pPr>
-      <w:hyperlink r:id="rId37" w:history="1">
+      <w:hyperlink r:id="rId39" w:history="1">
         <w:r>
           <w:rPr>
             <w:rStyle w:val="Hyperlink"/>
@@ -9738,7 +10119,7 @@
         </w:rPr>
         <w:t xml:space="preserve">(2.5) </w:t>
       </w:r>
-      <w:hyperlink r:id="rId38" w:history="1">
+      <w:hyperlink r:id="rId40" w:history="1">
         <w:r>
           <w:rPr>
             <w:rStyle w:val="Hyperlink"/>
@@ -9754,7 +10135,7 @@
       <w:pPr>
         <w:pStyle w:val="Heading3"/>
       </w:pPr>
-      <w:bookmarkStart w:id="50" w:name="_Toc120719439"/>
+      <w:bookmarkStart w:id="50" w:name="_Toc120872415"/>
       <w:r>
         <w:t>Eigenschappen</w:t>
       </w:r>
@@ -9851,7 +10232,7 @@
       <w:pPr>
         <w:pStyle w:val="Heading2"/>
       </w:pPr>
-      <w:bookmarkStart w:id="51" w:name="_Toc120719440"/>
+      <w:bookmarkStart w:id="51" w:name="_Toc120872416"/>
       <w:r>
         <w:lastRenderedPageBreak/>
         <w:t>Toepassingen</w:t>
@@ -9877,7 +10258,7 @@
       <w:pPr>
         <w:pStyle w:val="Heading1"/>
       </w:pPr>
-      <w:bookmarkStart w:id="52" w:name="_Toc120719441"/>
+      <w:bookmarkStart w:id="52" w:name="_Toc120872417"/>
       <w:r>
         <w:lastRenderedPageBreak/>
         <w:t>Fractal noise</w:t>
@@ -10037,7 +10418,7 @@
                   <wp:extent cx="2281176" cy="1123950"/>
                   <wp:effectExtent l="0" t="0" r="5080" b="0"/>
                   <wp:docPr id="5" name="Picture 5" descr="The Amazing World of Fractals | Be Loud! - A Yizzam Blog">
-                    <a:hlinkClick xmlns:a="http://schemas.openxmlformats.org/drawingml/2006/main" r:id="rId39"/>
+                    <a:hlinkClick xmlns:a="http://schemas.openxmlformats.org/drawingml/2006/main" r:id="rId41"/>
                   </wp:docPr>
                   <wp:cNvGraphicFramePr>
                     <a:graphicFrameLocks xmlns:a="http://schemas.openxmlformats.org/drawingml/2006/main" noChangeAspect="1"/>
@@ -10047,14 +10428,14 @@
                       <pic:pic xmlns:pic="http://schemas.openxmlformats.org/drawingml/2006/picture">
                         <pic:nvPicPr>
                           <pic:cNvPr id="5" name="Picture 5" descr="The Amazing World of Fractals | Be Loud! - A Yizzam Blog">
-                            <a:hlinkClick r:id="rId39"/>
+                            <a:hlinkClick r:id="rId41"/>
                           </pic:cNvPr>
                           <pic:cNvPicPr>
                             <a:picLocks noChangeAspect="1" noChangeArrowheads="1"/>
                           </pic:cNvPicPr>
                         </pic:nvPicPr>
                         <pic:blipFill rotWithShape="1">
-                          <a:blip r:embed="rId40" cstate="print">
+                          <a:blip r:embed="rId42" cstate="print">
                             <a:extLst>
                               <a:ext uri="{28A0092B-C50C-407E-A947-70E740481C1C}">
                                 <a14:useLocalDpi xmlns:a14="http://schemas.microsoft.com/office/drawing/2010/main" val="0"/>
@@ -10101,27 +10482,14 @@
             <w:r>
               <w:t xml:space="preserve">Figuur </w:t>
             </w:r>
-            <w:r>
-              <w:fldChar w:fldCharType="begin"/>
-            </w:r>
-            <w:r>
-              <w:instrText xml:space="preserve"> SEQ Figuur \* ARABIC </w:instrText>
-            </w:r>
-            <w:r>
-              <w:fldChar w:fldCharType="separate"/>
-            </w:r>
-            <w:r>
-              <w:rPr>
-                <w:noProof/>
-              </w:rPr>
-              <w:t>18</w:t>
-            </w:r>
-            <w:r>
-              <w:rPr>
-                <w:noProof/>
-              </w:rPr>
-              <w:fldChar w:fldCharType="end"/>
-            </w:r>
+            <w:fldSimple w:instr=" SEQ Figuur \* ARABIC ">
+              <w:r>
+                <w:rPr>
+                  <w:noProof/>
+                </w:rPr>
+                <w:t>18</w:t>
+              </w:r>
+            </w:fldSimple>
             <w:r>
               <w:t xml:space="preserve"> Voorbeeld van een fractaal</w:t>
             </w:r>
@@ -10145,7 +10513,7 @@
                   <wp:extent cx="1587500" cy="1405691"/>
                   <wp:effectExtent l="0" t="0" r="0" b="4445"/>
                   <wp:docPr id="16" name="Picture 16" descr="How to Render a Fractal, Fast">
-                    <a:hlinkClick xmlns:a="http://schemas.openxmlformats.org/drawingml/2006/main" r:id="rId41"/>
+                    <a:hlinkClick xmlns:a="http://schemas.openxmlformats.org/drawingml/2006/main" r:id="rId43"/>
                   </wp:docPr>
                   <wp:cNvGraphicFramePr>
                     <a:graphicFrameLocks xmlns:a="http://schemas.openxmlformats.org/drawingml/2006/main" noChangeAspect="1"/>
@@ -10155,14 +10523,14 @@
                       <pic:pic xmlns:pic="http://schemas.openxmlformats.org/drawingml/2006/picture">
                         <pic:nvPicPr>
                           <pic:cNvPr id="16" name="Picture 16" descr="How to Render a Fractal, Fast">
-                            <a:hlinkClick r:id="rId41"/>
+                            <a:hlinkClick r:id="rId43"/>
                           </pic:cNvPr>
                           <pic:cNvPicPr>
                             <a:picLocks noChangeAspect="1" noChangeArrowheads="1"/>
                           </pic:cNvPicPr>
                         </pic:nvPicPr>
                         <pic:blipFill rotWithShape="1">
-                          <a:blip r:embed="rId42" cstate="print">
+                          <a:blip r:embed="rId44" cstate="print">
                             <a:extLst>
                               <a:ext uri="{28A0092B-C50C-407E-A947-70E740481C1C}">
                                 <a14:useLocalDpi xmlns:a14="http://schemas.microsoft.com/office/drawing/2010/main" val="0"/>
@@ -10206,27 +10574,14 @@
             <w:r>
               <w:t xml:space="preserve">Figuur </w:t>
             </w:r>
-            <w:r>
-              <w:fldChar w:fldCharType="begin"/>
-            </w:r>
-            <w:r>
-              <w:instrText xml:space="preserve"> SEQ Figuur \* ARABIC </w:instrText>
-            </w:r>
-            <w:r>
-              <w:fldChar w:fldCharType="separate"/>
-            </w:r>
-            <w:r>
-              <w:rPr>
-                <w:noProof/>
-              </w:rPr>
-              <w:t>19</w:t>
-            </w:r>
-            <w:r>
-              <w:rPr>
-                <w:noProof/>
-              </w:rPr>
-              <w:fldChar w:fldCharType="end"/>
-            </w:r>
+            <w:fldSimple w:instr=" SEQ Figuur \* ARABIC ">
+              <w:r>
+                <w:rPr>
+                  <w:noProof/>
+                </w:rPr>
+                <w:t>19</w:t>
+              </w:r>
+            </w:fldSimple>
             <w:bookmarkEnd w:id="54"/>
             <w:r>
               <w:t xml:space="preserve"> Mandelbrot set</w:t>
@@ -10251,7 +10606,7 @@
                   <wp:extent cx="1593850" cy="1380387"/>
                   <wp:effectExtent l="0" t="0" r="6350" b="0"/>
                   <wp:docPr id="19" name="Picture 19" descr="Sierpiński triangle - Wikipedia">
-                    <a:hlinkClick xmlns:a="http://schemas.openxmlformats.org/drawingml/2006/main" r:id="rId43"/>
+                    <a:hlinkClick xmlns:a="http://schemas.openxmlformats.org/drawingml/2006/main" r:id="rId45"/>
                   </wp:docPr>
                   <wp:cNvGraphicFramePr>
                     <a:graphicFrameLocks xmlns:a="http://schemas.openxmlformats.org/drawingml/2006/main" noChangeAspect="1"/>
@@ -10261,14 +10616,14 @@
                       <pic:pic xmlns:pic="http://schemas.openxmlformats.org/drawingml/2006/picture">
                         <pic:nvPicPr>
                           <pic:cNvPr id="19" name="Picture 19" descr="Sierpiński triangle - Wikipedia">
-                            <a:hlinkClick r:id="rId43"/>
+                            <a:hlinkClick r:id="rId45"/>
                           </pic:cNvPr>
                           <pic:cNvPicPr>
                             <a:picLocks noChangeAspect="1" noChangeArrowheads="1"/>
                           </pic:cNvPicPr>
                         </pic:nvPicPr>
                         <pic:blipFill>
-                          <a:blip r:embed="rId44" cstate="print">
+                          <a:blip r:embed="rId46" cstate="print">
                             <a:extLst>
                               <a:ext uri="{28A0092B-C50C-407E-A947-70E740481C1C}">
                                 <a14:useLocalDpi xmlns:a14="http://schemas.microsoft.com/office/drawing/2010/main" val="0"/>
@@ -10421,7 +10776,7 @@
           <w:lang w:val="en-US"/>
         </w:rPr>
       </w:pPr>
-      <w:bookmarkStart w:id="57" w:name="_Toc120719442"/>
+      <w:bookmarkStart w:id="57" w:name="_Toc120872418"/>
       <w:r>
         <w:rPr>
           <w:lang w:val="en-US"/>
@@ -10529,7 +10884,7 @@
                           <pic:cNvPicPr/>
                         </pic:nvPicPr>
                         <pic:blipFill>
-                          <a:blip r:embed="rId45"/>
+                          <a:blip r:embed="rId47"/>
                           <a:stretch>
                             <a:fillRect/>
                           </a:stretch>
@@ -10637,7 +10992,7 @@
                           <pic:cNvPicPr/>
                         </pic:nvPicPr>
                         <pic:blipFill>
-                          <a:blip r:embed="rId46"/>
+                          <a:blip r:embed="rId48"/>
                           <a:stretch>
                             <a:fillRect/>
                           </a:stretch>
@@ -10745,7 +11100,7 @@
                           <pic:cNvPicPr/>
                         </pic:nvPicPr>
                         <pic:blipFill>
-                          <a:blip r:embed="rId47"/>
+                          <a:blip r:embed="rId49"/>
                           <a:stretch>
                             <a:fillRect/>
                           </a:stretch>
@@ -10888,7 +11243,7 @@
                           <pic:cNvPicPr/>
                         </pic:nvPicPr>
                         <pic:blipFill>
-                          <a:blip r:embed="rId48"/>
+                          <a:blip r:embed="rId50"/>
                           <a:stretch>
                             <a:fillRect/>
                           </a:stretch>
@@ -11010,7 +11365,7 @@
                           <pic:cNvPicPr/>
                         </pic:nvPicPr>
                         <pic:blipFill>
-                          <a:blip r:embed="rId49"/>
+                          <a:blip r:embed="rId51"/>
                           <a:stretch>
                             <a:fillRect/>
                           </a:stretch>
@@ -11132,7 +11487,7 @@
                           <pic:cNvPicPr/>
                         </pic:nvPicPr>
                         <pic:blipFill>
-                          <a:blip r:embed="rId50"/>
+                          <a:blip r:embed="rId52"/>
                           <a:stretch>
                             <a:fillRect/>
                           </a:stretch>
@@ -11296,7 +11651,7 @@
                           <pic:cNvPicPr/>
                         </pic:nvPicPr>
                         <pic:blipFill>
-                          <a:blip r:embed="rId51"/>
+                          <a:blip r:embed="rId53"/>
                           <a:stretch>
                             <a:fillRect/>
                           </a:stretch>
@@ -11383,7 +11738,7 @@
                           <pic:cNvPicPr/>
                         </pic:nvPicPr>
                         <pic:blipFill>
-                          <a:blip r:embed="rId52"/>
+                          <a:blip r:embed="rId54"/>
                           <a:stretch>
                             <a:fillRect/>
                           </a:stretch>
@@ -11412,27 +11767,14 @@
             <w:r>
               <w:t xml:space="preserve">Figuur </w:t>
             </w:r>
-            <w:r>
-              <w:fldChar w:fldCharType="begin"/>
-            </w:r>
-            <w:r>
-              <w:instrText xml:space="preserve"> SEQ Figuur \* ARABIC </w:instrText>
-            </w:r>
-            <w:r>
-              <w:fldChar w:fldCharType="separate"/>
-            </w:r>
-            <w:r>
-              <w:rPr>
-                <w:noProof/>
-              </w:rPr>
-              <w:t>28</w:t>
-            </w:r>
-            <w:r>
-              <w:rPr>
-                <w:noProof/>
-              </w:rPr>
-              <w:fldChar w:fldCharType="end"/>
-            </w:r>
+            <w:fldSimple w:instr=" SEQ Figuur \* ARABIC ">
+              <w:r>
+                <w:rPr>
+                  <w:noProof/>
+                </w:rPr>
+                <w:t>28</w:t>
+              </w:r>
+            </w:fldSimple>
             <w:r>
               <w:t xml:space="preserve"> Fractal noise met 3 octaven</w:t>
             </w:r>
@@ -11467,7 +11809,7 @@
                           <pic:cNvPicPr/>
                         </pic:nvPicPr>
                         <pic:blipFill>
-                          <a:blip r:embed="rId53"/>
+                          <a:blip r:embed="rId55"/>
                           <a:stretch>
                             <a:fillRect/>
                           </a:stretch>
@@ -11496,27 +11838,14 @@
             <w:r>
               <w:t xml:space="preserve">Figuur </w:t>
             </w:r>
-            <w:r>
-              <w:fldChar w:fldCharType="begin"/>
-            </w:r>
-            <w:r>
-              <w:instrText xml:space="preserve"> SEQ Figuur \* ARABIC </w:instrText>
-            </w:r>
-            <w:r>
-              <w:fldChar w:fldCharType="separate"/>
-            </w:r>
-            <w:r>
-              <w:rPr>
-                <w:noProof/>
-              </w:rPr>
-              <w:t>29</w:t>
-            </w:r>
-            <w:r>
-              <w:rPr>
-                <w:noProof/>
-              </w:rPr>
-              <w:fldChar w:fldCharType="end"/>
-            </w:r>
+            <w:fldSimple w:instr=" SEQ Figuur \* ARABIC ">
+              <w:r>
+                <w:rPr>
+                  <w:noProof/>
+                </w:rPr>
+                <w:t>29</w:t>
+              </w:r>
+            </w:fldSimple>
             <w:r>
               <w:t xml:space="preserve"> Fractal noise met 6 octaven</w:t>
             </w:r>
@@ -11554,7 +11883,7 @@
                           <pic:cNvPicPr/>
                         </pic:nvPicPr>
                         <pic:blipFill>
-                          <a:blip r:embed="rId54"/>
+                          <a:blip r:embed="rId56"/>
                           <a:stretch>
                             <a:fillRect/>
                           </a:stretch>
@@ -11754,7 +12083,7 @@
                           <pic:cNvPicPr/>
                         </pic:nvPicPr>
                         <pic:blipFill>
-                          <a:blip r:embed="rId55"/>
+                          <a:blip r:embed="rId57"/>
                           <a:stretch>
                             <a:fillRect/>
                           </a:stretch>
@@ -11786,27 +12115,14 @@
             <w:r>
               <w:t xml:space="preserve">Figuur </w:t>
             </w:r>
-            <w:r>
-              <w:fldChar w:fldCharType="begin"/>
-            </w:r>
-            <w:r>
-              <w:instrText xml:space="preserve"> SEQ Figuur \* ARABIC </w:instrText>
-            </w:r>
-            <w:r>
-              <w:fldChar w:fldCharType="separate"/>
-            </w:r>
-            <w:r>
-              <w:rPr>
-                <w:noProof/>
-              </w:rPr>
-              <w:t>31</w:t>
-            </w:r>
-            <w:r>
-              <w:rPr>
-                <w:noProof/>
-              </w:rPr>
-              <w:fldChar w:fldCharType="end"/>
-            </w:r>
+            <w:fldSimple w:instr=" SEQ Figuur \* ARABIC ">
+              <w:r>
+                <w:rPr>
+                  <w:noProof/>
+                </w:rPr>
+                <w:t>31</w:t>
+              </w:r>
+            </w:fldSimple>
             <w:r>
               <w:t xml:space="preserve"> Fractal noise met lacunariteit 2</w:t>
             </w:r>
@@ -11841,7 +12157,7 @@
                           <pic:cNvPicPr/>
                         </pic:nvPicPr>
                         <pic:blipFill>
-                          <a:blip r:embed="rId56"/>
+                          <a:blip r:embed="rId58"/>
                           <a:stretch>
                             <a:fillRect/>
                           </a:stretch>
@@ -11870,27 +12186,14 @@
             <w:r>
               <w:t xml:space="preserve">Figuur </w:t>
             </w:r>
-            <w:r>
-              <w:fldChar w:fldCharType="begin"/>
-            </w:r>
-            <w:r>
-              <w:instrText xml:space="preserve"> SEQ Figuur \* ARABIC </w:instrText>
-            </w:r>
-            <w:r>
-              <w:fldChar w:fldCharType="separate"/>
-            </w:r>
-            <w:r>
-              <w:rPr>
-                <w:noProof/>
-              </w:rPr>
-              <w:t>32</w:t>
-            </w:r>
-            <w:r>
-              <w:rPr>
-                <w:noProof/>
-              </w:rPr>
-              <w:fldChar w:fldCharType="end"/>
-            </w:r>
+            <w:fldSimple w:instr=" SEQ Figuur \* ARABIC ">
+              <w:r>
+                <w:rPr>
+                  <w:noProof/>
+                </w:rPr>
+                <w:t>32</w:t>
+              </w:r>
+            </w:fldSimple>
             <w:r>
               <w:t xml:space="preserve"> Fractal noise met lacunariteit 1</w:t>
             </w:r>
@@ -11925,7 +12228,7 @@
                           <pic:cNvPicPr/>
                         </pic:nvPicPr>
                         <pic:blipFill>
-                          <a:blip r:embed="rId57"/>
+                          <a:blip r:embed="rId59"/>
                           <a:stretch>
                             <a:fillRect/>
                           </a:stretch>
@@ -11954,27 +12257,14 @@
             <w:r>
               <w:t xml:space="preserve">Figuur </w:t>
             </w:r>
-            <w:r>
-              <w:fldChar w:fldCharType="begin"/>
-            </w:r>
-            <w:r>
-              <w:instrText xml:space="preserve"> SEQ Figuur \* ARABIC </w:instrText>
-            </w:r>
-            <w:r>
-              <w:fldChar w:fldCharType="separate"/>
-            </w:r>
-            <w:r>
-              <w:rPr>
-                <w:noProof/>
-              </w:rPr>
-              <w:t>33</w:t>
-            </w:r>
-            <w:r>
-              <w:rPr>
-                <w:noProof/>
-              </w:rPr>
-              <w:fldChar w:fldCharType="end"/>
-            </w:r>
+            <w:fldSimple w:instr=" SEQ Figuur \* ARABIC ">
+              <w:r>
+                <w:rPr>
+                  <w:noProof/>
+                </w:rPr>
+                <w:t>33</w:t>
+              </w:r>
+            </w:fldSimple>
             <w:r>
               <w:t xml:space="preserve"> Fractal noise met lacunariteit 3</w:t>
             </w:r>
@@ -12063,7 +12353,7 @@
                           <pic:cNvPicPr/>
                         </pic:nvPicPr>
                         <pic:blipFill>
-                          <a:blip r:embed="rId58"/>
+                          <a:blip r:embed="rId60"/>
                           <a:stretch>
                             <a:fillRect/>
                           </a:stretch>
@@ -12095,27 +12385,14 @@
             <w:r>
               <w:t xml:space="preserve">Figuur </w:t>
             </w:r>
-            <w:r>
-              <w:fldChar w:fldCharType="begin"/>
-            </w:r>
-            <w:r>
-              <w:instrText xml:space="preserve"> SEQ Figuur \* ARABIC </w:instrText>
-            </w:r>
-            <w:r>
-              <w:fldChar w:fldCharType="separate"/>
-            </w:r>
-            <w:r>
-              <w:rPr>
-                <w:noProof/>
-              </w:rPr>
-              <w:t>34</w:t>
-            </w:r>
-            <w:r>
-              <w:rPr>
-                <w:noProof/>
-              </w:rPr>
-              <w:fldChar w:fldCharType="end"/>
-            </w:r>
+            <w:fldSimple w:instr=" SEQ Figuur \* ARABIC ">
+              <w:r>
+                <w:rPr>
+                  <w:noProof/>
+                </w:rPr>
+                <w:t>34</w:t>
+              </w:r>
+            </w:fldSimple>
             <w:r>
               <w:t xml:space="preserve"> Fractal noise met persistentie 0,5</w:t>
             </w:r>
@@ -12150,7 +12427,7 @@
                           <pic:cNvPicPr/>
                         </pic:nvPicPr>
                         <pic:blipFill>
-                          <a:blip r:embed="rId59"/>
+                          <a:blip r:embed="rId61"/>
                           <a:stretch>
                             <a:fillRect/>
                           </a:stretch>
@@ -12179,27 +12456,14 @@
             <w:r>
               <w:t xml:space="preserve">Figuur </w:t>
             </w:r>
-            <w:r>
-              <w:fldChar w:fldCharType="begin"/>
-            </w:r>
-            <w:r>
-              <w:instrText xml:space="preserve"> SEQ Figuur \* ARABIC </w:instrText>
-            </w:r>
-            <w:r>
-              <w:fldChar w:fldCharType="separate"/>
-            </w:r>
-            <w:r>
-              <w:rPr>
-                <w:noProof/>
-              </w:rPr>
-              <w:t>35</w:t>
-            </w:r>
-            <w:r>
-              <w:rPr>
-                <w:noProof/>
-              </w:rPr>
-              <w:fldChar w:fldCharType="end"/>
-            </w:r>
+            <w:fldSimple w:instr=" SEQ Figuur \* ARABIC ">
+              <w:r>
+                <w:rPr>
+                  <w:noProof/>
+                </w:rPr>
+                <w:t>35</w:t>
+              </w:r>
+            </w:fldSimple>
             <w:r>
               <w:t xml:space="preserve"> Fractal noise met persistentie 1</w:t>
             </w:r>
@@ -12234,7 +12498,7 @@
                           <pic:cNvPicPr/>
                         </pic:nvPicPr>
                         <pic:blipFill>
-                          <a:blip r:embed="rId60"/>
+                          <a:blip r:embed="rId62"/>
                           <a:stretch>
                             <a:fillRect/>
                           </a:stretch>
@@ -12263,27 +12527,14 @@
             <w:r>
               <w:t xml:space="preserve">Figuur </w:t>
             </w:r>
-            <w:r>
-              <w:fldChar w:fldCharType="begin"/>
-            </w:r>
-            <w:r>
-              <w:instrText xml:space="preserve"> SEQ Figuur \* ARABIC </w:instrText>
-            </w:r>
-            <w:r>
-              <w:fldChar w:fldCharType="separate"/>
-            </w:r>
-            <w:r>
-              <w:rPr>
-                <w:noProof/>
-              </w:rPr>
-              <w:t>36</w:t>
-            </w:r>
-            <w:r>
-              <w:rPr>
-                <w:noProof/>
-              </w:rPr>
-              <w:fldChar w:fldCharType="end"/>
-            </w:r>
+            <w:fldSimple w:instr=" SEQ Figuur \* ARABIC ">
+              <w:r>
+                <w:rPr>
+                  <w:noProof/>
+                </w:rPr>
+                <w:t>36</w:t>
+              </w:r>
+            </w:fldSimple>
             <w:r>
               <w:t xml:space="preserve"> Fractal noise met persistentie 0,1</w:t>
             </w:r>
@@ -12313,7 +12564,7 @@
           <w:lang w:val="nl-NL" w:eastAsia="nl-NL"/>
         </w:rPr>
       </w:pPr>
-      <w:hyperlink r:id="rId61" w:history="1">
+      <w:hyperlink r:id="rId63" w:history="1">
         <w:r>
           <w:rPr>
             <w:rStyle w:val="Hyperlink"/>
@@ -12336,7 +12587,7 @@
           <w:lang w:val="nl-NL" w:eastAsia="nl-NL"/>
         </w:rPr>
       </w:pPr>
-      <w:hyperlink r:id="rId62" w:history="1">
+      <w:hyperlink r:id="rId64" w:history="1">
         <w:r>
           <w:rPr>
             <w:rStyle w:val="Hyperlink"/>
@@ -12365,7 +12616,7 @@
       <w:pPr>
         <w:pStyle w:val="Heading1"/>
       </w:pPr>
-      <w:bookmarkStart w:id="74" w:name="_Toc120719443"/>
+      <w:bookmarkStart w:id="74" w:name="_Toc120872419"/>
       <w:r>
         <w:lastRenderedPageBreak/>
         <w:t>Procedurally Generated Terrain</w:t>
@@ -12437,7 +12688,7 @@
       <w:pPr>
         <w:pStyle w:val="Heading2"/>
       </w:pPr>
-      <w:bookmarkStart w:id="75" w:name="_Toc120719444"/>
+      <w:bookmarkStart w:id="75" w:name="_Toc120872420"/>
       <w:r>
         <w:t>Introductie</w:t>
       </w:r>
@@ -12889,7 +13140,7 @@
           <w:lang w:eastAsia="nl-NL"/>
         </w:rPr>
       </w:pPr>
-      <w:hyperlink r:id="rId63" w:history="1">
+      <w:hyperlink r:id="rId65" w:history="1">
         <w:r>
           <w:rPr>
             <w:rStyle w:val="Hyperlink"/>
@@ -12906,7 +13157,7 @@
           <w:lang w:val="nl-NL" w:eastAsia="nl-NL"/>
         </w:rPr>
       </w:pPr>
-      <w:hyperlink r:id="rId64" w:history="1">
+      <w:hyperlink r:id="rId66" w:history="1">
         <w:r>
           <w:rPr>
             <w:rStyle w:val="Hyperlink"/>
@@ -12937,7 +13188,7 @@
       <w:pPr>
         <w:pStyle w:val="Heading2"/>
       </w:pPr>
-      <w:bookmarkStart w:id="76" w:name="_Toc120719445"/>
+      <w:bookmarkStart w:id="76" w:name="_Toc120872421"/>
       <w:r>
         <w:lastRenderedPageBreak/>
         <w:t xml:space="preserve">3D </w:t>
@@ -13069,24 +13320,14 @@
                                   <w:r>
                                     <w:t xml:space="preserve">Figuur </w:t>
                                   </w:r>
-                                  <w:r>
-                                    <w:fldChar w:fldCharType="begin"/>
-                                  </w:r>
-                                  <w:r>
-                                    <w:instrText xml:space="preserve"> SEQ Figuur \* ARABIC </w:instrText>
-                                  </w:r>
-                                  <w:r>
-                                    <w:fldChar w:fldCharType="separate"/>
-                                  </w:r>
-                                  <w:r>
-                                    <w:rPr>
-                                      <w:noProof/>
-                                    </w:rPr>
-                                    <w:t>37</w:t>
-                                  </w:r>
-                                  <w:r>
-                                    <w:fldChar w:fldCharType="end"/>
-                                  </w:r>
+                                  <w:fldSimple w:instr=" SEQ Figuur \* ARABIC ">
+                                    <w:r>
+                                      <w:rPr>
+                                        <w:noProof/>
+                                      </w:rPr>
+                                      <w:t>37</w:t>
+                                    </w:r>
+                                  </w:fldSimple>
                                   <w:r>
                                     <w:t xml:space="preserve"> Wereld gemaakt met voxels</w:t>
                                   </w:r>
@@ -13125,24 +13366,14 @@
                             <w:r>
                               <w:t xml:space="preserve">Figuur </w:t>
                             </w:r>
-                            <w:r>
-                              <w:fldChar w:fldCharType="begin"/>
-                            </w:r>
-                            <w:r>
-                              <w:instrText xml:space="preserve"> SEQ Figuur \* ARABIC </w:instrText>
-                            </w:r>
-                            <w:r>
-                              <w:fldChar w:fldCharType="separate"/>
-                            </w:r>
-                            <w:r>
-                              <w:rPr>
-                                <w:noProof/>
-                              </w:rPr>
-                              <w:t>37</w:t>
-                            </w:r>
-                            <w:r>
-                              <w:fldChar w:fldCharType="end"/>
-                            </w:r>
+                            <w:fldSimple w:instr=" SEQ Figuur \* ARABIC ">
+                              <w:r>
+                                <w:rPr>
+                                  <w:noProof/>
+                                </w:rPr>
+                                <w:t>37</w:t>
+                              </w:r>
+                            </w:fldSimple>
                             <w:r>
                               <w:t xml:space="preserve"> Wereld gemaakt met voxels</w:t>
                             </w:r>
@@ -13173,7 +13404,7 @@
                   <wp:effectExtent l="0" t="0" r="6350" b="6350"/>
                   <wp:wrapSquare wrapText="bothSides"/>
                   <wp:docPr id="42" name="Picture 42">
-                    <a:hlinkClick xmlns:a="http://schemas.openxmlformats.org/drawingml/2006/main" r:id="rId65"/>
+                    <a:hlinkClick xmlns:a="http://schemas.openxmlformats.org/drawingml/2006/main" r:id="rId67"/>
                   </wp:docPr>
                   <wp:cNvGraphicFramePr>
                     <a:graphicFrameLocks xmlns:a="http://schemas.openxmlformats.org/drawingml/2006/main" noChangeAspect="1"/>
@@ -13183,14 +13414,14 @@
                       <pic:pic xmlns:pic="http://schemas.openxmlformats.org/drawingml/2006/picture">
                         <pic:nvPicPr>
                           <pic:cNvPr id="42" name="Picture 42">
-                            <a:hlinkClick r:id="rId65"/>
+                            <a:hlinkClick r:id="rId67"/>
                           </pic:cNvPr>
                           <pic:cNvPicPr>
                             <a:picLocks noChangeAspect="1" noChangeArrowheads="1"/>
                           </pic:cNvPicPr>
                         </pic:nvPicPr>
                         <pic:blipFill>
-                          <a:blip r:embed="rId66" cstate="print">
+                          <a:blip r:embed="rId68" cstate="print">
                             <a:extLst>
                               <a:ext uri="{28A0092B-C50C-407E-A947-70E740481C1C}">
                                 <a14:useLocalDpi xmlns:a14="http://schemas.microsoft.com/office/drawing/2010/main" val="0"/>
@@ -13248,7 +13479,7 @@
                   <wp:extent cx="2000250" cy="1111469"/>
                   <wp:effectExtent l="0" t="0" r="0" b="0"/>
                   <wp:docPr id="52" name="Picture 52">
-                    <a:hlinkClick xmlns:a="http://schemas.openxmlformats.org/drawingml/2006/main" r:id="rId67"/>
+                    <a:hlinkClick xmlns:a="http://schemas.openxmlformats.org/drawingml/2006/main" r:id="rId69"/>
                   </wp:docPr>
                   <wp:cNvGraphicFramePr>
                     <a:graphicFrameLocks xmlns:a="http://schemas.openxmlformats.org/drawingml/2006/main" noChangeAspect="1"/>
@@ -13258,14 +13489,14 @@
                       <pic:pic xmlns:pic="http://schemas.openxmlformats.org/drawingml/2006/picture">
                         <pic:nvPicPr>
                           <pic:cNvPr id="52" name="Picture 52">
-                            <a:hlinkClick r:id="rId67"/>
+                            <a:hlinkClick r:id="rId69"/>
                           </pic:cNvPr>
                           <pic:cNvPicPr>
                             <a:picLocks noChangeAspect="1" noChangeArrowheads="1"/>
                           </pic:cNvPicPr>
                         </pic:nvPicPr>
                         <pic:blipFill rotWithShape="1">
-                          <a:blip r:embed="rId68" cstate="print">
+                          <a:blip r:embed="rId70" cstate="print">
                             <a:extLst>
                               <a:ext uri="{28A0092B-C50C-407E-A947-70E740481C1C}">
                                 <a14:useLocalDpi xmlns:a14="http://schemas.microsoft.com/office/drawing/2010/main" val="0"/>
@@ -13309,24 +13540,14 @@
             <w:r>
               <w:t xml:space="preserve">Figuur </w:t>
             </w:r>
-            <w:r>
-              <w:fldChar w:fldCharType="begin"/>
-            </w:r>
-            <w:r>
-              <w:instrText xml:space="preserve"> SEQ Figuur \* ARABIC </w:instrText>
-            </w:r>
-            <w:r>
-              <w:fldChar w:fldCharType="separate"/>
-            </w:r>
-            <w:r>
-              <w:rPr>
-                <w:noProof/>
-              </w:rPr>
-              <w:t>38</w:t>
-            </w:r>
-            <w:r>
-              <w:fldChar w:fldCharType="end"/>
-            </w:r>
+            <w:fldSimple w:instr=" SEQ Figuur \* ARABIC ">
+              <w:r>
+                <w:rPr>
+                  <w:noProof/>
+                </w:rPr>
+                <w:t>38</w:t>
+              </w:r>
+            </w:fldSimple>
             <w:r>
               <w:t xml:space="preserve"> Verschil tussen voxels en polygons</w:t>
             </w:r>
@@ -13358,7 +13579,7 @@
                   <wp:extent cx="1581150" cy="1739265"/>
                   <wp:effectExtent l="0" t="0" r="0" b="0"/>
                   <wp:docPr id="46" name="Picture 46">
-                    <a:hlinkClick xmlns:a="http://schemas.openxmlformats.org/drawingml/2006/main" r:id="rId69"/>
+                    <a:hlinkClick xmlns:a="http://schemas.openxmlformats.org/drawingml/2006/main" r:id="rId71"/>
                   </wp:docPr>
                   <wp:cNvGraphicFramePr>
                     <a:graphicFrameLocks xmlns:a="http://schemas.openxmlformats.org/drawingml/2006/main" noChangeAspect="1"/>
@@ -13368,14 +13589,14 @@
                       <pic:pic xmlns:pic="http://schemas.openxmlformats.org/drawingml/2006/picture">
                         <pic:nvPicPr>
                           <pic:cNvPr id="46" name="Picture 46">
-                            <a:hlinkClick r:id="rId69"/>
+                            <a:hlinkClick r:id="rId71"/>
                           </pic:cNvPr>
                           <pic:cNvPicPr>
                             <a:picLocks noChangeAspect="1" noChangeArrowheads="1"/>
                           </pic:cNvPicPr>
                         </pic:nvPicPr>
                         <pic:blipFill>
-                          <a:blip r:embed="rId70">
+                          <a:blip r:embed="rId72">
                             <a:extLst>
                               <a:ext uri="{28A0092B-C50C-407E-A947-70E740481C1C}">
                                 <a14:useLocalDpi xmlns:a14="http://schemas.microsoft.com/office/drawing/2010/main" val="0"/>
@@ -13415,24 +13636,14 @@
             <w:r>
               <w:t xml:space="preserve">Figuur </w:t>
             </w:r>
-            <w:r>
-              <w:fldChar w:fldCharType="begin"/>
-            </w:r>
-            <w:r>
-              <w:instrText xml:space="preserve"> SEQ Figuur \* ARABIC </w:instrText>
-            </w:r>
-            <w:r>
-              <w:fldChar w:fldCharType="separate"/>
-            </w:r>
-            <w:r>
-              <w:rPr>
-                <w:noProof/>
-              </w:rPr>
-              <w:t>39</w:t>
-            </w:r>
-            <w:r>
-              <w:fldChar w:fldCharType="end"/>
-            </w:r>
+            <w:fldSimple w:instr=" SEQ Figuur \* ARABIC ">
+              <w:r>
+                <w:rPr>
+                  <w:noProof/>
+                </w:rPr>
+                <w:t>39</w:t>
+              </w:r>
+            </w:fldSimple>
             <w:r>
               <w:t xml:space="preserve"> </w:t>
             </w:r>
@@ -13480,7 +13691,7 @@
       <w:pPr>
         <w:pStyle w:val="Heading2"/>
       </w:pPr>
-      <w:bookmarkStart w:id="81" w:name="_Toc120719446"/>
+      <w:bookmarkStart w:id="81" w:name="_Toc120872422"/>
       <w:r>
         <w:rPr>
           <w:noProof/>
@@ -13509,7 +13720,7 @@
                     <pic:cNvPicPr/>
                   </pic:nvPicPr>
                   <pic:blipFill rotWithShape="1">
-                    <a:blip r:embed="rId71" cstate="print">
+                    <a:blip r:embed="rId73" cstate="print">
                       <a:extLst>
                         <a:ext uri="{28A0092B-C50C-407E-A947-70E740481C1C}">
                           <a14:useLocalDpi xmlns:a14="http://schemas.microsoft.com/office/drawing/2010/main" val="0"/>
@@ -13605,24 +13816,14 @@
                             <w:r>
                               <w:t xml:space="preserve">Figuur </w:t>
                             </w:r>
-                            <w:r>
-                              <w:fldChar w:fldCharType="begin"/>
-                            </w:r>
-                            <w:r>
-                              <w:instrText xml:space="preserve"> SEQ Figuur \* ARABIC </w:instrText>
-                            </w:r>
-                            <w:r>
-                              <w:fldChar w:fldCharType="separate"/>
-                            </w:r>
-                            <w:r>
-                              <w:rPr>
-                                <w:noProof/>
-                              </w:rPr>
-                              <w:t>40</w:t>
-                            </w:r>
-                            <w:r>
-                              <w:fldChar w:fldCharType="end"/>
-                            </w:r>
+                            <w:fldSimple w:instr=" SEQ Figuur \* ARABIC ">
+                              <w:r>
+                                <w:rPr>
+                                  <w:noProof/>
+                                </w:rPr>
+                                <w:t>40</w:t>
+                              </w:r>
+                            </w:fldSimple>
                             <w:r>
                               <w:t xml:space="preserve"> Standaardobjecten van Unity</w:t>
                             </w:r>
@@ -13661,24 +13862,14 @@
                       <w:r>
                         <w:t xml:space="preserve">Figuur </w:t>
                       </w:r>
-                      <w:r>
-                        <w:fldChar w:fldCharType="begin"/>
-                      </w:r>
-                      <w:r>
-                        <w:instrText xml:space="preserve"> SEQ Figuur \* ARABIC </w:instrText>
-                      </w:r>
-                      <w:r>
-                        <w:fldChar w:fldCharType="separate"/>
-                      </w:r>
-                      <w:r>
-                        <w:rPr>
-                          <w:noProof/>
-                        </w:rPr>
-                        <w:t>40</w:t>
-                      </w:r>
-                      <w:r>
-                        <w:fldChar w:fldCharType="end"/>
-                      </w:r>
+                      <w:fldSimple w:instr=" SEQ Figuur \* ARABIC ">
+                        <w:r>
+                          <w:rPr>
+                            <w:noProof/>
+                          </w:rPr>
+                          <w:t>40</w:t>
+                        </w:r>
+                      </w:fldSimple>
                       <w:r>
                         <w:t xml:space="preserve"> Standaardobjecten van Unity</w:t>
                       </w:r>
@@ -13766,162 +13957,6 @@
             <wp:extent cx="5760720" cy="955675"/>
             <wp:effectExtent l="0" t="0" r="0" b="0"/>
             <wp:docPr id="54" name="Picture 54"/>
-            <wp:cNvGraphicFramePr>
-              <a:graphicFrameLocks xmlns:a="http://schemas.openxmlformats.org/drawingml/2006/main" noChangeAspect="1"/>
-            </wp:cNvGraphicFramePr>
-            <a:graphic xmlns:a="http://schemas.openxmlformats.org/drawingml/2006/main">
-              <a:graphicData uri="http://schemas.openxmlformats.org/drawingml/2006/picture">
-                <pic:pic xmlns:pic="http://schemas.openxmlformats.org/drawingml/2006/picture">
-                  <pic:nvPicPr>
-                    <pic:cNvPr id="1" name=""/>
-                    <pic:cNvPicPr/>
-                  </pic:nvPicPr>
-                  <pic:blipFill>
-                    <a:blip r:embed="rId72"/>
-                    <a:stretch>
-                      <a:fillRect/>
-                    </a:stretch>
-                  </pic:blipFill>
-                  <pic:spPr>
-                    <a:xfrm>
-                      <a:off x="0" y="0"/>
-                      <a:ext cx="5760720" cy="955675"/>
-                    </a:xfrm>
-                    <a:prstGeom prst="rect">
-                      <a:avLst/>
-                    </a:prstGeom>
-                  </pic:spPr>
-                </pic:pic>
-              </a:graphicData>
-            </a:graphic>
-          </wp:inline>
-        </w:drawing>
-      </w:r>
-    </w:p>
-    <w:p>
-      <w:pPr>
-        <w:pStyle w:val="Caption"/>
-        <w:rPr>
-          <w:noProof/>
-        </w:rPr>
-      </w:pPr>
-      <w:bookmarkStart w:id="84" w:name="_Toc120719389"/>
-      <w:r>
-        <w:t xml:space="preserve">Figuur </w:t>
-      </w:r>
-      <w:r>
-        <w:fldChar w:fldCharType="begin"/>
-      </w:r>
-      <w:r>
-        <w:instrText xml:space="preserve"> SEQ Figuur \* ARABIC </w:instrText>
-      </w:r>
-      <w:r>
-        <w:fldChar w:fldCharType="separate"/>
-      </w:r>
-      <w:r>
-        <w:rPr>
-          <w:noProof/>
-        </w:rPr>
-        <w:t>41</w:t>
-      </w:r>
-      <w:r>
-        <w:fldChar w:fldCharType="end"/>
-      </w:r>
-      <w:r>
-        <w:t xml:space="preserve"> Performantie bij ~5000 blokken</w:t>
-      </w:r>
-      <w:bookmarkEnd w:id="84"/>
-    </w:p>
-    <w:p>
-      <w:pPr>
-        <w:keepNext/>
-      </w:pPr>
-      <w:r>
-        <w:rPr>
-          <w:noProof/>
-        </w:rPr>
-        <w:lastRenderedPageBreak/>
-        <w:drawing>
-          <wp:inline distT="0" distB="0" distL="0" distR="0" wp14:anchorId="09F9C248" wp14:editId="27172073">
-            <wp:extent cx="5760720" cy="1061085"/>
-            <wp:effectExtent l="0" t="0" r="0" b="5715"/>
-            <wp:docPr id="53" name="Picture 53"/>
-            <wp:cNvGraphicFramePr>
-              <a:graphicFrameLocks xmlns:a="http://schemas.openxmlformats.org/drawingml/2006/main" noChangeAspect="1"/>
-            </wp:cNvGraphicFramePr>
-            <a:graphic xmlns:a="http://schemas.openxmlformats.org/drawingml/2006/main">
-              <a:graphicData uri="http://schemas.openxmlformats.org/drawingml/2006/picture">
-                <pic:pic xmlns:pic="http://schemas.openxmlformats.org/drawingml/2006/picture">
-                  <pic:nvPicPr>
-                    <pic:cNvPr id="1" name=""/>
-                    <pic:cNvPicPr/>
-                  </pic:nvPicPr>
-                  <pic:blipFill>
-                    <a:blip r:embed="rId73"/>
-                    <a:stretch>
-                      <a:fillRect/>
-                    </a:stretch>
-                  </pic:blipFill>
-                  <pic:spPr>
-                    <a:xfrm>
-                      <a:off x="0" y="0"/>
-                      <a:ext cx="5760720" cy="1061085"/>
-                    </a:xfrm>
-                    <a:prstGeom prst="rect">
-                      <a:avLst/>
-                    </a:prstGeom>
-                  </pic:spPr>
-                </pic:pic>
-              </a:graphicData>
-            </a:graphic>
-          </wp:inline>
-        </w:drawing>
-      </w:r>
-    </w:p>
-    <w:p>
-      <w:pPr>
-        <w:pStyle w:val="Caption"/>
-      </w:pPr>
-      <w:bookmarkStart w:id="85" w:name="_Toc120719390"/>
-      <w:r>
-        <w:t xml:space="preserve">Figuur </w:t>
-      </w:r>
-      <w:r>
-        <w:fldChar w:fldCharType="begin"/>
-      </w:r>
-      <w:r>
-        <w:instrText xml:space="preserve"> SEQ Figuur \* ARABIC </w:instrText>
-      </w:r>
-      <w:r>
-        <w:fldChar w:fldCharType="separate"/>
-      </w:r>
-      <w:r>
-        <w:rPr>
-          <w:noProof/>
-        </w:rPr>
-        <w:t>42</w:t>
-      </w:r>
-      <w:r>
-        <w:fldChar w:fldCharType="end"/>
-      </w:r>
-      <w:r>
-        <w:t xml:space="preserve"> Performantie bij ~10 000 blokken</w:t>
-      </w:r>
-      <w:bookmarkEnd w:id="85"/>
-    </w:p>
-    <w:p>
-      <w:pPr>
-        <w:keepNext/>
-      </w:pPr>
-      <w:r>
-        <w:rPr>
-          <w:noProof/>
-        </w:rPr>
-        <w:drawing>
-          <wp:inline distT="0" distB="0" distL="0" distR="0" wp14:anchorId="4E29377A" wp14:editId="0E7BA4E4">
-            <wp:extent cx="5760720" cy="977900"/>
-            <wp:effectExtent l="0" t="0" r="0" b="0"/>
-            <wp:docPr id="55" name="Picture 55"/>
             <wp:cNvGraphicFramePr>
               <a:graphicFrameLocks xmlns:a="http://schemas.openxmlformats.org/drawingml/2006/main" noChangeAspect="1"/>
             </wp:cNvGraphicFramePr>
@@ -13941,6 +13976,142 @@
                   <pic:spPr>
                     <a:xfrm>
                       <a:off x="0" y="0"/>
+                      <a:ext cx="5760720" cy="955675"/>
+                    </a:xfrm>
+                    <a:prstGeom prst="rect">
+                      <a:avLst/>
+                    </a:prstGeom>
+                  </pic:spPr>
+                </pic:pic>
+              </a:graphicData>
+            </a:graphic>
+          </wp:inline>
+        </w:drawing>
+      </w:r>
+    </w:p>
+    <w:p>
+      <w:pPr>
+        <w:pStyle w:val="Caption"/>
+        <w:rPr>
+          <w:noProof/>
+        </w:rPr>
+      </w:pPr>
+      <w:bookmarkStart w:id="84" w:name="_Toc120719389"/>
+      <w:r>
+        <w:t xml:space="preserve">Figuur </w:t>
+      </w:r>
+      <w:fldSimple w:instr=" SEQ Figuur \* ARABIC ">
+        <w:r>
+          <w:rPr>
+            <w:noProof/>
+          </w:rPr>
+          <w:t>41</w:t>
+        </w:r>
+      </w:fldSimple>
+      <w:r>
+        <w:t xml:space="preserve"> Performantie bij ~5000 blokken</w:t>
+      </w:r>
+      <w:bookmarkEnd w:id="84"/>
+    </w:p>
+    <w:p>
+      <w:pPr>
+        <w:keepNext/>
+      </w:pPr>
+      <w:r>
+        <w:rPr>
+          <w:noProof/>
+        </w:rPr>
+        <w:lastRenderedPageBreak/>
+        <w:drawing>
+          <wp:inline distT="0" distB="0" distL="0" distR="0" wp14:anchorId="09F9C248" wp14:editId="27172073">
+            <wp:extent cx="5760720" cy="1061085"/>
+            <wp:effectExtent l="0" t="0" r="0" b="5715"/>
+            <wp:docPr id="53" name="Picture 53"/>
+            <wp:cNvGraphicFramePr>
+              <a:graphicFrameLocks xmlns:a="http://schemas.openxmlformats.org/drawingml/2006/main" noChangeAspect="1"/>
+            </wp:cNvGraphicFramePr>
+            <a:graphic xmlns:a="http://schemas.openxmlformats.org/drawingml/2006/main">
+              <a:graphicData uri="http://schemas.openxmlformats.org/drawingml/2006/picture">
+                <pic:pic xmlns:pic="http://schemas.openxmlformats.org/drawingml/2006/picture">
+                  <pic:nvPicPr>
+                    <pic:cNvPr id="1" name=""/>
+                    <pic:cNvPicPr/>
+                  </pic:nvPicPr>
+                  <pic:blipFill>
+                    <a:blip r:embed="rId75"/>
+                    <a:stretch>
+                      <a:fillRect/>
+                    </a:stretch>
+                  </pic:blipFill>
+                  <pic:spPr>
+                    <a:xfrm>
+                      <a:off x="0" y="0"/>
+                      <a:ext cx="5760720" cy="1061085"/>
+                    </a:xfrm>
+                    <a:prstGeom prst="rect">
+                      <a:avLst/>
+                    </a:prstGeom>
+                  </pic:spPr>
+                </pic:pic>
+              </a:graphicData>
+            </a:graphic>
+          </wp:inline>
+        </w:drawing>
+      </w:r>
+    </w:p>
+    <w:p>
+      <w:pPr>
+        <w:pStyle w:val="Caption"/>
+      </w:pPr>
+      <w:bookmarkStart w:id="85" w:name="_Toc120719390"/>
+      <w:r>
+        <w:t xml:space="preserve">Figuur </w:t>
+      </w:r>
+      <w:fldSimple w:instr=" SEQ Figuur \* ARABIC ">
+        <w:r>
+          <w:rPr>
+            <w:noProof/>
+          </w:rPr>
+          <w:t>42</w:t>
+        </w:r>
+      </w:fldSimple>
+      <w:r>
+        <w:t xml:space="preserve"> Performantie bij ~10 000 blokken</w:t>
+      </w:r>
+      <w:bookmarkEnd w:id="85"/>
+    </w:p>
+    <w:p>
+      <w:pPr>
+        <w:keepNext/>
+      </w:pPr>
+      <w:r>
+        <w:rPr>
+          <w:noProof/>
+        </w:rPr>
+        <w:drawing>
+          <wp:inline distT="0" distB="0" distL="0" distR="0" wp14:anchorId="4E29377A" wp14:editId="0E7BA4E4">
+            <wp:extent cx="5760720" cy="977900"/>
+            <wp:effectExtent l="0" t="0" r="0" b="0"/>
+            <wp:docPr id="55" name="Picture 55"/>
+            <wp:cNvGraphicFramePr>
+              <a:graphicFrameLocks xmlns:a="http://schemas.openxmlformats.org/drawingml/2006/main" noChangeAspect="1"/>
+            </wp:cNvGraphicFramePr>
+            <a:graphic xmlns:a="http://schemas.openxmlformats.org/drawingml/2006/main">
+              <a:graphicData uri="http://schemas.openxmlformats.org/drawingml/2006/picture">
+                <pic:pic xmlns:pic="http://schemas.openxmlformats.org/drawingml/2006/picture">
+                  <pic:nvPicPr>
+                    <pic:cNvPr id="1" name=""/>
+                    <pic:cNvPicPr/>
+                  </pic:nvPicPr>
+                  <pic:blipFill>
+                    <a:blip r:embed="rId76"/>
+                    <a:stretch>
+                      <a:fillRect/>
+                    </a:stretch>
+                  </pic:blipFill>
+                  <pic:spPr>
+                    <a:xfrm>
+                      <a:off x="0" y="0"/>
                       <a:ext cx="5760720" cy="977900"/>
                     </a:xfrm>
                     <a:prstGeom prst="rect">
@@ -13962,67 +14133,389 @@
       <w:r>
         <w:t xml:space="preserve">Figuur </w:t>
       </w:r>
-      <w:r>
-        <w:fldChar w:fldCharType="begin"/>
-      </w:r>
-      <w:r>
-        <w:instrText xml:space="preserve"> SEQ Figuur \* ARABIC </w:instrText>
-      </w:r>
-      <w:r>
-        <w:fldChar w:fldCharType="separate"/>
-      </w:r>
+      <w:fldSimple w:instr=" SEQ Figuur \* ARABIC ">
+        <w:r>
+          <w:rPr>
+            <w:noProof/>
+          </w:rPr>
+          <w:t>43</w:t>
+        </w:r>
+      </w:fldSimple>
+      <w:r>
+        <w:t xml:space="preserve"> Performantie bij ~20 000 blokken</w:t>
+      </w:r>
+      <w:bookmarkEnd w:id="86"/>
+    </w:p>
+    <w:p>
+      <w:r>
+        <w:t xml:space="preserve">Dit is niet echt bruikbaar voor grote stukken terrein maar voorlopig volstaat deze techniek. </w:t>
+      </w:r>
+    </w:p>
+    <w:p>
+      <w:pPr>
+        <w:pStyle w:val="Heading2"/>
+      </w:pPr>
+      <w:bookmarkStart w:id="87" w:name="_Toc120872423"/>
+      <w:r>
+        <w:t>Eenvoudig terrein genereren</w:t>
+      </w:r>
+      <w:bookmarkEnd w:id="87"/>
+    </w:p>
+    <w:p>
+      <w:pPr>
+        <w:rPr>
+          <w:lang w:val="nl-NL" w:eastAsia="nl-NL"/>
+        </w:rPr>
+      </w:pPr>
+      <w:r>
+        <w:rPr>
+          <w:lang w:val="nl-NL" w:eastAsia="nl-NL"/>
+        </w:rPr>
+        <w:t xml:space="preserve"> </w:t>
+      </w:r>
+    </w:p>
+    <w:p>
+      <w:pPr>
+        <w:pStyle w:val="Heading2"/>
+      </w:pPr>
+      <w:bookmarkStart w:id="88" w:name="_Toc120872424"/>
+      <w:r>
+        <w:t>Noise integreren in terrein</w:t>
+      </w:r>
+      <w:bookmarkEnd w:id="88"/>
+    </w:p>
+    <w:p>
+      <w:pPr>
+        <w:pStyle w:val="Heading2"/>
+      </w:pPr>
+      <w:bookmarkStart w:id="89" w:name="_Toc120872425"/>
+      <w:r>
+        <w:t>Optimalisatie 1: chunks</w:t>
+      </w:r>
+      <w:bookmarkEnd w:id="89"/>
+    </w:p>
+    <w:p>
+      <w:pPr>
+        <w:rPr>
+          <w:lang w:val="nl-NL" w:eastAsia="nl-NL"/>
+        </w:rPr>
+      </w:pPr>
+      <w:r>
+        <w:rPr>
+          <w:lang w:val="nl-NL" w:eastAsia="nl-NL"/>
+        </w:rPr>
+        <w:t xml:space="preserve">De meest eenvoudige manier om de performantie te verbeteren is door simpelweg minder blokken op het scherm te renderen. </w:t>
+      </w:r>
+    </w:p>
+    <w:p>
+      <w:pPr>
+        <w:pStyle w:val="Heading3"/>
+      </w:pPr>
+      <w:bookmarkStart w:id="90" w:name="_Toc120872426"/>
+      <w:r>
+        <w:t>Chunk loading</w:t>
+      </w:r>
+      <w:bookmarkEnd w:id="90"/>
+    </w:p>
+    <w:p>
+      <w:pPr>
+        <w:pStyle w:val="Heading3"/>
+      </w:pPr>
+      <w:bookmarkStart w:id="91" w:name="_Toc120872427"/>
+      <w:r>
+        <w:t>Chunk unloading</w:t>
+      </w:r>
+      <w:bookmarkEnd w:id="91"/>
+    </w:p>
+    <w:p>
+      <w:pPr>
+        <w:spacing w:line="276" w:lineRule="auto"/>
+        <w:jc w:val="left"/>
+        <w:rPr>
+          <w:lang w:val="nl-NL" w:eastAsia="nl-NL"/>
+        </w:rPr>
+      </w:pPr>
+      <w:r>
+        <w:rPr>
+          <w:lang w:val="nl-NL" w:eastAsia="nl-NL"/>
+        </w:rPr>
+        <w:br w:type="page"/>
+      </w:r>
+    </w:p>
+    <w:p>
+      <w:pPr>
+        <w:pStyle w:val="Heading2"/>
+      </w:pPr>
+      <w:bookmarkStart w:id="92" w:name="_Toc120872428"/>
+      <w:r>
+        <w:lastRenderedPageBreak/>
+        <w:t>Optimalisatie 2: custom mesh renderer</w:t>
+      </w:r>
+      <w:bookmarkEnd w:id="92"/>
+    </w:p>
+    <w:p>
+      <w:pPr>
+        <w:rPr>
+          <w:lang w:val="nl-NL" w:eastAsia="nl-NL"/>
+        </w:rPr>
+      </w:pPr>
+      <w:r>
+        <w:rPr>
+          <w:lang w:val="nl-NL" w:eastAsia="nl-NL"/>
+        </w:rPr>
+        <w:t>Voor:  Ingebouwde cube van Unity</w:t>
+      </w:r>
+    </w:p>
+    <w:p>
+      <w:pPr>
+        <w:rPr>
+          <w:lang w:val="nl-NL" w:eastAsia="nl-NL"/>
+        </w:rPr>
+      </w:pPr>
       <w:r>
         <w:rPr>
           <w:noProof/>
         </w:rPr>
-        <w:t>43</w:t>
-      </w:r>
-      <w:r>
-        <w:fldChar w:fldCharType="end"/>
-      </w:r>
-      <w:r>
-        <w:t xml:space="preserve"> Performantie bij ~20 000 blokken</w:t>
-      </w:r>
-      <w:bookmarkEnd w:id="86"/>
-    </w:p>
-    <w:p/>
+        <w:drawing>
+          <wp:inline distT="0" distB="0" distL="0" distR="0" wp14:anchorId="49B909CD" wp14:editId="5AB9E1E0">
+            <wp:extent cx="5514975" cy="1590675"/>
+            <wp:effectExtent l="0" t="0" r="9525" b="9525"/>
+            <wp:docPr id="47" name="Picture 47"/>
+            <wp:cNvGraphicFramePr>
+              <a:graphicFrameLocks xmlns:a="http://schemas.openxmlformats.org/drawingml/2006/main" noChangeAspect="1"/>
+            </wp:cNvGraphicFramePr>
+            <a:graphic xmlns:a="http://schemas.openxmlformats.org/drawingml/2006/main">
+              <a:graphicData uri="http://schemas.openxmlformats.org/drawingml/2006/picture">
+                <pic:pic xmlns:pic="http://schemas.openxmlformats.org/drawingml/2006/picture">
+                  <pic:nvPicPr>
+                    <pic:cNvPr id="1" name=""/>
+                    <pic:cNvPicPr/>
+                  </pic:nvPicPr>
+                  <pic:blipFill>
+                    <a:blip r:embed="rId77"/>
+                    <a:stretch>
+                      <a:fillRect/>
+                    </a:stretch>
+                  </pic:blipFill>
+                  <pic:spPr>
+                    <a:xfrm>
+                      <a:off x="0" y="0"/>
+                      <a:ext cx="5514975" cy="1590675"/>
+                    </a:xfrm>
+                    <a:prstGeom prst="rect">
+                      <a:avLst/>
+                    </a:prstGeom>
+                  </pic:spPr>
+                </pic:pic>
+              </a:graphicData>
+            </a:graphic>
+          </wp:inline>
+        </w:drawing>
+      </w:r>
+    </w:p>
+    <w:p>
+      <w:pPr>
+        <w:rPr>
+          <w:lang w:val="en-US" w:eastAsia="nl-NL"/>
+        </w:rPr>
+      </w:pPr>
+      <w:r>
+        <w:rPr>
+          <w:lang w:val="en-US" w:eastAsia="nl-NL"/>
+        </w:rPr>
+        <w:t xml:space="preserve">Na: custom </w:t>
+      </w:r>
+      <w:proofErr w:type="gramStart"/>
+      <w:r>
+        <w:rPr>
+          <w:lang w:val="en-US" w:eastAsia="nl-NL"/>
+        </w:rPr>
+        <w:t>mesh  (</w:t>
+      </w:r>
+      <w:proofErr w:type="gramEnd"/>
+      <w:hyperlink r:id="rId78" w:history="1">
+        <w:r>
+          <w:rPr>
+            <w:rStyle w:val="Hyperlink"/>
+            <w:lang w:val="en-US" w:eastAsia="nl-NL"/>
+          </w:rPr>
+          <w:t>https://github.com/pixelreyn/VoxelProjectSeries/blob/Part2-FirstChunk/Assets/VoxelProjectSeries/Data/Container.cs</w:t>
+        </w:r>
+      </w:hyperlink>
+      <w:r>
+        <w:rPr>
+          <w:lang w:val="en-US" w:eastAsia="nl-NL"/>
+        </w:rPr>
+        <w:t>)</w:t>
+      </w:r>
+    </w:p>
     <w:p>
       <w:pPr>
         <w:pStyle w:val="Heading2"/>
       </w:pPr>
-      <w:bookmarkStart w:id="87" w:name="_Toc120719447"/>
+      <w:bookmarkStart w:id="93" w:name="_Toc120872429"/>
+      <w:r>
+        <w:t>Optimalisatie 3: multi-threading</w:t>
+      </w:r>
+      <w:bookmarkEnd w:id="93"/>
+    </w:p>
+    <w:p>
+      <w:pPr>
+        <w:rPr>
+          <w:lang w:val="nl-NL" w:eastAsia="nl-NL"/>
+        </w:rPr>
+      </w:pPr>
+      <w:r>
+        <w:rPr>
+          <w:lang w:val="nl-NL" w:eastAsia="nl-NL"/>
+        </w:rPr>
+        <w:t>Stap 1: gebruik van parallel loops</w:t>
+      </w:r>
+    </w:p>
+    <w:p>
+      <w:pPr>
+        <w:rPr>
+          <w:lang w:val="nl-NL" w:eastAsia="nl-NL"/>
+        </w:rPr>
+      </w:pPr>
+      <w:r>
+        <w:rPr>
+          <w:noProof/>
+        </w:rPr>
+        <w:drawing>
+          <wp:inline distT="0" distB="0" distL="0" distR="0" wp14:anchorId="32374798" wp14:editId="0DC25D3A">
+            <wp:extent cx="5267325" cy="1000125"/>
+            <wp:effectExtent l="0" t="0" r="9525" b="9525"/>
+            <wp:docPr id="48" name="Picture 48"/>
+            <wp:cNvGraphicFramePr>
+              <a:graphicFrameLocks xmlns:a="http://schemas.openxmlformats.org/drawingml/2006/main" noChangeAspect="1"/>
+            </wp:cNvGraphicFramePr>
+            <a:graphic xmlns:a="http://schemas.openxmlformats.org/drawingml/2006/main">
+              <a:graphicData uri="http://schemas.openxmlformats.org/drawingml/2006/picture">
+                <pic:pic xmlns:pic="http://schemas.openxmlformats.org/drawingml/2006/picture">
+                  <pic:nvPicPr>
+                    <pic:cNvPr id="1" name=""/>
+                    <pic:cNvPicPr/>
+                  </pic:nvPicPr>
+                  <pic:blipFill>
+                    <a:blip r:embed="rId79"/>
+                    <a:stretch>
+                      <a:fillRect/>
+                    </a:stretch>
+                  </pic:blipFill>
+                  <pic:spPr>
+                    <a:xfrm>
+                      <a:off x="0" y="0"/>
+                      <a:ext cx="5267325" cy="1000125"/>
+                    </a:xfrm>
+                    <a:prstGeom prst="rect">
+                      <a:avLst/>
+                    </a:prstGeom>
+                  </pic:spPr>
+                </pic:pic>
+              </a:graphicData>
+            </a:graphic>
+          </wp:inline>
+        </w:drawing>
+      </w:r>
+    </w:p>
+    <w:p>
+      <w:pPr>
+        <w:rPr>
+          <w:lang w:val="nl-NL" w:eastAsia="nl-NL"/>
+        </w:rPr>
+      </w:pPr>
+      <w:r>
+        <w:rPr>
+          <w:noProof/>
+        </w:rPr>
+        <w:drawing>
+          <wp:inline distT="0" distB="0" distL="0" distR="0" wp14:anchorId="33239AD4" wp14:editId="77F7835D">
+            <wp:extent cx="5295900" cy="952500"/>
+            <wp:effectExtent l="0" t="0" r="0" b="0"/>
+            <wp:docPr id="49" name="Picture 49"/>
+            <wp:cNvGraphicFramePr>
+              <a:graphicFrameLocks xmlns:a="http://schemas.openxmlformats.org/drawingml/2006/main" noChangeAspect="1"/>
+            </wp:cNvGraphicFramePr>
+            <a:graphic xmlns:a="http://schemas.openxmlformats.org/drawingml/2006/main">
+              <a:graphicData uri="http://schemas.openxmlformats.org/drawingml/2006/picture">
+                <pic:pic xmlns:pic="http://schemas.openxmlformats.org/drawingml/2006/picture">
+                  <pic:nvPicPr>
+                    <pic:cNvPr id="1" name=""/>
+                    <pic:cNvPicPr/>
+                  </pic:nvPicPr>
+                  <pic:blipFill>
+                    <a:blip r:embed="rId80"/>
+                    <a:stretch>
+                      <a:fillRect/>
+                    </a:stretch>
+                  </pic:blipFill>
+                  <pic:spPr>
+                    <a:xfrm>
+                      <a:off x="0" y="0"/>
+                      <a:ext cx="5295900" cy="952500"/>
+                    </a:xfrm>
+                    <a:prstGeom prst="rect">
+                      <a:avLst/>
+                    </a:prstGeom>
+                  </pic:spPr>
+                </pic:pic>
+              </a:graphicData>
+            </a:graphic>
+          </wp:inline>
+        </w:drawing>
+      </w:r>
+    </w:p>
+    <w:p>
+      <w:pPr>
+        <w:rPr>
+          <w:lang w:val="nl-NL" w:eastAsia="nl-NL"/>
+        </w:rPr>
+      </w:pPr>
+      <w:r>
+        <w:rPr>
+          <w:lang w:val="nl-NL" w:eastAsia="nl-NL"/>
+        </w:rPr>
+        <w:t>Stap 2: tasks / threads</w:t>
+      </w:r>
+    </w:p>
+    <w:p>
+      <w:pPr>
+        <w:pStyle w:val="Heading2"/>
+      </w:pPr>
+      <w:bookmarkStart w:id="94" w:name="_Toc120872430"/>
+      <w:r>
+        <w:t>Optimalisatie 4: GPU instancing</w:t>
+      </w:r>
+      <w:bookmarkEnd w:id="94"/>
+    </w:p>
+    <w:p>
+      <w:pPr>
+        <w:pStyle w:val="Heading2"/>
+      </w:pPr>
+      <w:bookmarkStart w:id="95" w:name="_Toc120872431"/>
       <w:r>
         <w:t>Problemen</w:t>
       </w:r>
-      <w:bookmarkEnd w:id="87"/>
-    </w:p>
-    <w:p>
-      <w:pPr>
-        <w:pStyle w:val="Heading2"/>
-      </w:pPr>
-      <w:bookmarkStart w:id="88" w:name="_Toc120719448"/>
-      <w:r>
-        <w:t>Optimalisatie</w:t>
-      </w:r>
-      <w:bookmarkEnd w:id="88"/>
+      <w:bookmarkEnd w:id="95"/>
     </w:p>
     <w:p>
       <w:pPr>
         <w:pStyle w:val="Heading1"/>
       </w:pPr>
-      <w:bookmarkStart w:id="89" w:name="_Toc120719449"/>
+      <w:bookmarkStart w:id="96" w:name="_Toc120872432"/>
       <w:r>
         <w:t>Unity demo’s</w:t>
       </w:r>
-      <w:bookmarkEnd w:id="89"/>
-    </w:p>
-    <w:p>
-      <w:pPr>
-        <w:rPr>
-          <w:lang w:val="nl-NL" w:eastAsia="nl-NL"/>
-        </w:rPr>
-      </w:pPr>
-      <w:hyperlink r:id="rId75" w:history="1">
+      <w:bookmarkEnd w:id="96"/>
+    </w:p>
+    <w:p>
+      <w:pPr>
+        <w:rPr>
+          <w:lang w:val="nl-NL" w:eastAsia="nl-NL"/>
+        </w:rPr>
+      </w:pPr>
+      <w:hyperlink r:id="rId81" w:history="1">
         <w:r>
           <w:rPr>
             <w:rStyle w:val="Hyperlink"/>
@@ -14049,21 +14542,22 @@
       <w:pPr>
         <w:pStyle w:val="Heading1"/>
       </w:pPr>
-      <w:bookmarkStart w:id="90" w:name="_Toc120719450"/>
-      <w:r>
+      <w:bookmarkStart w:id="97" w:name="_Toc120872433"/>
+      <w:r>
+        <w:lastRenderedPageBreak/>
         <w:t>Besluit</w:t>
       </w:r>
-      <w:bookmarkEnd w:id="90"/>
+      <w:bookmarkEnd w:id="97"/>
     </w:p>
     <w:p>
       <w:pPr>
         <w:pStyle w:val="Heading1"/>
       </w:pPr>
-      <w:bookmarkStart w:id="91" w:name="_Toc120719451"/>
+      <w:bookmarkStart w:id="98" w:name="_Toc120872434"/>
       <w:r>
         <w:t>Codefragmenten</w:t>
       </w:r>
-      <w:bookmarkEnd w:id="91"/>
+      <w:bookmarkEnd w:id="98"/>
     </w:p>
     <w:p>
       <w:pPr>
@@ -14095,7 +14589,7 @@
         </w:rPr>
         <w:fldChar w:fldCharType="separate"/>
       </w:r>
-      <w:hyperlink r:id="rId76" w:anchor="_Toc119418483" w:history="1">
+      <w:hyperlink r:id="rId82" w:anchor="_Toc119418483" w:history="1">
         <w:r>
           <w:rPr>
             <w:rStyle w:val="Hyperlink"/>
@@ -14188,12 +14682,12 @@
       <w:pPr>
         <w:pStyle w:val="Heading1"/>
       </w:pPr>
-      <w:bookmarkStart w:id="92" w:name="_Toc120719452"/>
+      <w:bookmarkStart w:id="99" w:name="_Toc120872435"/>
       <w:r>
         <w:lastRenderedPageBreak/>
         <w:t>Figurenlijst</w:t>
       </w:r>
-      <w:bookmarkEnd w:id="92"/>
+      <w:bookmarkEnd w:id="99"/>
     </w:p>
     <w:p>
       <w:pPr>
@@ -14225,7 +14719,7 @@
         </w:rPr>
         <w:fldChar w:fldCharType="separate"/>
       </w:r>
-      <w:hyperlink r:id="rId77" w:anchor="_Toc120719349" w:history="1">
+      <w:hyperlink r:id="rId83" w:anchor="_Toc120719349" w:history="1">
         <w:r>
           <w:rPr>
             <w:rStyle w:val="Hyperlink"/>
@@ -14295,7 +14789,7 @@
           <w:lang w:eastAsia="ja-JP"/>
         </w:rPr>
       </w:pPr>
-      <w:hyperlink r:id="rId78" w:anchor="_Toc120719350" w:history="1">
+      <w:hyperlink r:id="rId84" w:anchor="_Toc120719350" w:history="1">
         <w:r>
           <w:rPr>
             <w:rStyle w:val="Hyperlink"/>
@@ -14365,7 +14859,7 @@
           <w:lang w:eastAsia="ja-JP"/>
         </w:rPr>
       </w:pPr>
-      <w:hyperlink r:id="rId79" w:anchor="_Toc120719351" w:history="1">
+      <w:hyperlink r:id="rId85" w:anchor="_Toc120719351" w:history="1">
         <w:r>
           <w:rPr>
             <w:rStyle w:val="Hyperlink"/>
@@ -14785,7 +15279,7 @@
           <w:lang w:eastAsia="ja-JP"/>
         </w:rPr>
       </w:pPr>
-      <w:hyperlink r:id="rId80" w:anchor="_Toc120719357" w:history="1">
+      <w:hyperlink r:id="rId86" w:anchor="_Toc120719357" w:history="1">
         <w:r>
           <w:rPr>
             <w:rStyle w:val="Hyperlink"/>
@@ -16751,7 +17245,7 @@
           <w:lang w:eastAsia="ja-JP"/>
         </w:rPr>
       </w:pPr>
-      <w:hyperlink r:id="rId81" w:anchor="_Toc120719385" w:history="1">
+      <w:hyperlink r:id="rId87" w:anchor="_Toc120719385" w:history="1">
         <w:r>
           <w:rPr>
             <w:rStyle w:val="Hyperlink"/>
@@ -16961,7 +17455,7 @@
           <w:lang w:eastAsia="ja-JP"/>
         </w:rPr>
       </w:pPr>
-      <w:hyperlink r:id="rId82" w:anchor="_Toc120719388" w:history="1">
+      <w:hyperlink r:id="rId88" w:anchor="_Toc120719388" w:history="1">
         <w:r>
           <w:rPr>
             <w:rStyle w:val="Hyperlink"/>
@@ -17261,12 +17755,12 @@
       <w:pPr>
         <w:pStyle w:val="Heading1"/>
       </w:pPr>
-      <w:bookmarkStart w:id="93" w:name="_Toc120719453"/>
+      <w:bookmarkStart w:id="100" w:name="_Toc120872436"/>
       <w:r>
         <w:lastRenderedPageBreak/>
         <w:t>Bronvermelding</w:t>
       </w:r>
-      <w:bookmarkEnd w:id="93"/>
+      <w:bookmarkEnd w:id="100"/>
     </w:p>
     <w:p>
       <w:pPr>
@@ -17475,7 +17969,7 @@
       </w:r>
     </w:p>
     <w:sectPr>
-      <w:headerReference w:type="default" r:id="rId83"/>
+      <w:headerReference w:type="default" r:id="rId89"/>
       <w:pgSz w:w="11906" w:h="16838"/>
       <w:pgMar w:top="1417" w:right="1417" w:bottom="1417" w:left="1417" w:header="708" w:footer="708" w:gutter="0"/>
       <w:pgNumType w:start="1"/>
@@ -19719,6 +20213,36 @@
       <w:spacing w:val="15"/>
     </w:rPr>
   </w:style>
+  <w:style w:type="paragraph" w:styleId="TOCHeading">
+    <w:name w:val="TOC Heading"/>
+    <w:basedOn w:val="Heading1"/>
+    <w:next w:val="Normal"/>
+    <w:uiPriority w:val="39"/>
+    <w:unhideWhenUsed/>
+    <w:qFormat/>
+    <w:rsid w:val="006C05D2"/>
+    <w:pPr>
+      <w:keepLines/>
+      <w:numPr>
+        <w:numId w:val="0"/>
+      </w:numPr>
+      <w:tabs>
+        <w:tab w:val="clear" w:pos="851"/>
+      </w:tabs>
+      <w:spacing w:before="240" w:after="0" w:line="259" w:lineRule="auto"/>
+      <w:jc w:val="left"/>
+      <w:outlineLvl w:val="9"/>
+    </w:pPr>
+    <w:rPr>
+      <w:rFonts w:asciiTheme="majorHAnsi" w:eastAsiaTheme="majorEastAsia" w:hAnsiTheme="majorHAnsi" w:cstheme="majorBidi"/>
+      <w:b w:val="0"/>
+      <w:bCs w:val="0"/>
+      <w:color w:val="365F91" w:themeColor="accent1" w:themeShade="BF"/>
+      <w:kern w:val="0"/>
+      <w:sz w:val="32"/>
+      <w:lang w:val="en-US" w:eastAsia="en-US"/>
+    </w:rPr>
+  </w:style>
 </w:styles>
 </file>
 

</xml_diff>

<commit_message>
Use spline points for finer terrain shaping
</commit_message>
<xml_diff>
--- a/Verslag PGT.docx
+++ b/Verslag PGT.docx
@@ -14188,6 +14188,27 @@
       <w:pPr>
         <w:pStyle w:val="Heading2"/>
       </w:pPr>
+      <w:r>
+        <w:t>Geadvanceerd terrein</w:t>
+      </w:r>
+    </w:p>
+    <w:p>
+      <w:pPr>
+        <w:rPr>
+          <w:lang w:val="nl-NL" w:eastAsia="nl-NL"/>
+        </w:rPr>
+      </w:pPr>
+      <w:r>
+        <w:rPr>
+          <w:lang w:val="nl-NL" w:eastAsia="nl-NL"/>
+        </w:rPr>
+        <w:t xml:space="preserve">Meer variatie, </w:t>
+      </w:r>
+    </w:p>
+    <w:p>
+      <w:pPr>
+        <w:pStyle w:val="Heading2"/>
+      </w:pPr>
       <w:bookmarkStart w:id="89" w:name="_Toc120872425"/>
       <w:r>
         <w:t>Optimalisatie 1: chunks</w:t>
@@ -14483,31 +14504,21 @@
       <w:pPr>
         <w:pStyle w:val="Heading2"/>
       </w:pPr>
-      <w:bookmarkStart w:id="94" w:name="_Toc120872430"/>
-      <w:r>
-        <w:t>Optimalisatie 4: GPU instancing</w:t>
+      <w:bookmarkStart w:id="94" w:name="_Toc120872431"/>
+      <w:r>
+        <w:t>Problemen</w:t>
       </w:r>
       <w:bookmarkEnd w:id="94"/>
     </w:p>
     <w:p>
       <w:pPr>
-        <w:pStyle w:val="Heading2"/>
-      </w:pPr>
-      <w:bookmarkStart w:id="95" w:name="_Toc120872431"/>
-      <w:r>
-        <w:t>Problemen</w:t>
+        <w:pStyle w:val="Heading1"/>
+      </w:pPr>
+      <w:bookmarkStart w:id="95" w:name="_Toc120872432"/>
+      <w:r>
+        <w:t>Unity demo’s</w:t>
       </w:r>
       <w:bookmarkEnd w:id="95"/>
-    </w:p>
-    <w:p>
-      <w:pPr>
-        <w:pStyle w:val="Heading1"/>
-      </w:pPr>
-      <w:bookmarkStart w:id="96" w:name="_Toc120872432"/>
-      <w:r>
-        <w:t>Unity demo’s</w:t>
-      </w:r>
-      <w:bookmarkEnd w:id="96"/>
     </w:p>
     <w:p>
       <w:pPr>
@@ -14542,22 +14553,22 @@
       <w:pPr>
         <w:pStyle w:val="Heading1"/>
       </w:pPr>
-      <w:bookmarkStart w:id="97" w:name="_Toc120872433"/>
+      <w:bookmarkStart w:id="96" w:name="_Toc120872433"/>
       <w:r>
         <w:lastRenderedPageBreak/>
         <w:t>Besluit</w:t>
       </w:r>
+      <w:bookmarkEnd w:id="96"/>
+    </w:p>
+    <w:p>
+      <w:pPr>
+        <w:pStyle w:val="Heading1"/>
+      </w:pPr>
+      <w:bookmarkStart w:id="97" w:name="_Toc120872434"/>
+      <w:r>
+        <w:t>Codefragmenten</w:t>
+      </w:r>
       <w:bookmarkEnd w:id="97"/>
-    </w:p>
-    <w:p>
-      <w:pPr>
-        <w:pStyle w:val="Heading1"/>
-      </w:pPr>
-      <w:bookmarkStart w:id="98" w:name="_Toc120872434"/>
-      <w:r>
-        <w:t>Codefragmenten</w:t>
-      </w:r>
-      <w:bookmarkEnd w:id="98"/>
     </w:p>
     <w:p>
       <w:pPr>
@@ -14682,12 +14693,12 @@
       <w:pPr>
         <w:pStyle w:val="Heading1"/>
       </w:pPr>
-      <w:bookmarkStart w:id="99" w:name="_Toc120872435"/>
+      <w:bookmarkStart w:id="98" w:name="_Toc120872435"/>
       <w:r>
         <w:lastRenderedPageBreak/>
         <w:t>Figurenlijst</w:t>
       </w:r>
-      <w:bookmarkEnd w:id="99"/>
+      <w:bookmarkEnd w:id="98"/>
     </w:p>
     <w:p>
       <w:pPr>
@@ -17755,12 +17766,12 @@
       <w:pPr>
         <w:pStyle w:val="Heading1"/>
       </w:pPr>
-      <w:bookmarkStart w:id="100" w:name="_Toc120872436"/>
+      <w:bookmarkStart w:id="99" w:name="_Toc120872436"/>
       <w:r>
         <w:lastRenderedPageBreak/>
         <w:t>Bronvermelding</w:t>
       </w:r>
-      <w:bookmarkEnd w:id="100"/>
+      <w:bookmarkEnd w:id="99"/>
     </w:p>
     <w:p>
       <w:pPr>
@@ -18015,10 +18026,7 @@
         <w:annotationRef/>
       </w:r>
       <w:r>
-        <w:t xml:space="preserve">TODO: </w:t>
-      </w:r>
-      <w:r>
-        <w:t>Vervang foto’s door zelfgemaakte demo’s in Unity</w:t>
+        <w:t>TODO: Vervang foto’s door zelfgemaakte demo’s in Unity</w:t>
       </w:r>
     </w:p>
   </w:comment>
@@ -18034,10 +18042,7 @@
         <w:annotationRef/>
       </w:r>
       <w:r>
-        <w:t xml:space="preserve">Werking </w:t>
-      </w:r>
-      <w:r>
-        <w:t>herbekijken</w:t>
+        <w:t>Werking herbekijken</w:t>
       </w:r>
       <w:r>
         <w:t xml:space="preserve"> / herwoorden</w:t>

</xml_diff>